<commit_message>
CIV-11475 Add Welsh Paragraph
</commit_message>
<xml_diff>
--- a/docker/docmosis/templates/CV-UNS-STD-ENG-01387.docx
+++ b/docker/docmosis/templates/CV-UNS-STD-ENG-01387.docx
@@ -1153,7 +1153,25 @@
           <w:snapToGrid w:val="0"/>
           <w:lang w:val="en-US"/>
         </w:rPr>
-        <w:t>You must comply with the terms imposed upon you by this order otherwise your claim or the defence of it is liable to be struck out or some other sanction imposed. If you cannot comply, you are expected to make</w:t>
+        <w:t xml:space="preserve">You must comply with the terms imposed upon you by this order otherwise your claim or the </w:t>
+      </w:r>
+      <w:proofErr w:type="spellStart"/>
+      <w:r>
+        <w:rPr>
+          <w:rFonts w:cstheme="minorHAnsi"/>
+          <w:snapToGrid w:val="0"/>
+          <w:lang w:val="en-US"/>
+        </w:rPr>
+        <w:t>defence</w:t>
+      </w:r>
+      <w:proofErr w:type="spellEnd"/>
+      <w:r>
+        <w:rPr>
+          <w:rFonts w:cstheme="minorHAnsi"/>
+          <w:snapToGrid w:val="0"/>
+          <w:lang w:val="en-US"/>
+        </w:rPr>
+        <w:t xml:space="preserve"> of it is liable to be struck out or some other sanction imposed. If you cannot comply, you are expected to make</w:t>
       </w:r>
       <w:r>
         <w:rPr>
@@ -7325,6 +7343,7 @@
         </w:rPr>
         <w:t>&lt;&lt;</w:t>
       </w:r>
+      <w:proofErr w:type="spellStart"/>
       <w:proofErr w:type="gramStart"/>
       <w:r>
         <w:rPr>
@@ -7333,6 +7352,7 @@
         </w:rPr>
         <w:t>value.directionComment</w:t>
       </w:r>
+      <w:proofErr w:type="spellEnd"/>
       <w:proofErr w:type="gramEnd"/>
       <w:r>
         <w:rPr>
@@ -8319,6 +8339,122 @@
           <w:lang w:val="en-US"/>
         </w:rPr>
         <w:t>physicalBundlePartyTxt</w:t>
+      </w:r>
+      <w:proofErr w:type="spellEnd"/>
+      <w:r>
+        <w:rPr>
+          <w:rFonts w:cstheme="minorHAnsi"/>
+          <w:lang w:val="en-US"/>
+        </w:rPr>
+        <w:t>&gt;&gt;</w:t>
+      </w:r>
+    </w:p>
+    <w:p>
+      <w:pPr>
+        <w:rPr>
+          <w:rFonts w:cstheme="minorHAnsi"/>
+          <w:bCs/>
+        </w:rPr>
+      </w:pPr>
+      <w:r>
+        <w:rPr>
+          <w:rFonts w:cstheme="minorHAnsi"/>
+          <w:bCs/>
+        </w:rPr>
+        <w:t>&lt;&lt;es_&gt;&gt;</w:t>
+      </w:r>
+    </w:p>
+    <w:p>
+      <w:pPr>
+        <w:tabs>
+          <w:tab w:val="left" w:pos="2895"/>
+        </w:tabs>
+        <w:rPr>
+          <w:rFonts w:cstheme="minorHAnsi"/>
+          <w:bCs/>
+        </w:rPr>
+      </w:pPr>
+      <w:r>
+        <w:rPr>
+          <w:rFonts w:cstheme="minorHAnsi"/>
+          <w:bCs/>
+        </w:rPr>
+        <w:t>&lt;&lt;cs_{</w:t>
+      </w:r>
+      <w:proofErr w:type="spellStart"/>
+      <w:r>
+        <w:rPr>
+          <w:rFonts w:cstheme="minorHAnsi"/>
+          <w:lang w:val="en-US"/>
+        </w:rPr>
+        <w:t>hasNIHLWelshLangToggle</w:t>
+      </w:r>
+      <w:proofErr w:type="spellEnd"/>
+      <w:r>
+        <w:rPr>
+          <w:rFonts w:cstheme="minorHAnsi"/>
+          <w:lang w:val="en-US"/>
+        </w:rPr>
+        <w:t>=true</w:t>
+      </w:r>
+      <w:r>
+        <w:rPr>
+          <w:rFonts w:cstheme="minorHAnsi"/>
+          <w:bCs/>
+        </w:rPr>
+        <w:t>}&gt;&gt;</w:t>
+      </w:r>
+    </w:p>
+    <w:p>
+      <w:pPr>
+        <w:spacing w:line="256" w:lineRule="auto"/>
+        <w:rPr>
+          <w:rFonts w:cstheme="minorHAnsi"/>
+          <w:b/>
+        </w:rPr>
+      </w:pPr>
+      <w:r>
+        <w:rPr>
+          <w:rFonts w:cstheme="minorHAnsi"/>
+          <w:b/>
+        </w:rPr>
+        <w:t xml:space="preserve">Use of the Welsh </w:t>
+      </w:r>
+      <w:r>
+        <w:rPr>
+          <w:rFonts w:cstheme="minorHAnsi"/>
+          <w:b/>
+        </w:rPr>
+        <w:t>Language</w:t>
+      </w:r>
+    </w:p>
+    <w:p>
+      <w:pPr>
+        <w:pStyle w:val="ListParagraph"/>
+        <w:numPr>
+          <w:ilvl w:val="0"/>
+          <w:numId w:val="27"/>
+        </w:numPr>
+        <w:spacing w:line="256" w:lineRule="auto"/>
+        <w:rPr>
+          <w:rFonts w:cstheme="minorHAnsi"/>
+          <w:lang w:val="en-US"/>
+        </w:rPr>
+      </w:pPr>
+      <w:r>
+        <w:rPr>
+          <w:rFonts w:cstheme="minorHAnsi"/>
+          <w:lang w:val="en-US"/>
+        </w:rPr>
+        <w:t>&lt;&lt;</w:t>
+      </w:r>
+      <w:proofErr w:type="spellStart"/>
+      <w:r>
+        <w:rPr>
+          <w:rFonts w:cstheme="minorHAnsi"/>
+          <w:lang w:val="en-US"/>
+        </w:rPr>
+        <w:t>welshLanguageDescription</w:t>
       </w:r>
       <w:proofErr w:type="spellEnd"/>
       <w:r>
@@ -8998,8 +9134,8 @@
   <w:abstractNum w:abstractNumId="5" w15:restartNumberingAfterBreak="0">
     <w:nsid w:val="10067532"/>
     <w:multiLevelType w:val="hybridMultilevel"/>
-    <w:tmpl w:val="69BE1202"/>
-    <w:lvl w:ilvl="0" w:tplc="0A721150">
+    <w:tmpl w:val="0E5670EC"/>
+    <w:lvl w:ilvl="0" w:tplc="91C843AE">
       <w:start w:val="1"/>
       <w:numFmt w:val="decimal"/>
       <w:lvlText w:val="%1."/>
@@ -9645,6 +9781,97 @@
     </w:lvl>
   </w:abstractNum>
   <w:abstractNum w:abstractNumId="12" w15:restartNumberingAfterBreak="0">
+    <w:nsid w:val="18CB677C"/>
+    <w:multiLevelType w:val="hybridMultilevel"/>
+    <w:tmpl w:val="6952E9DA"/>
+    <w:lvl w:ilvl="0" w:tplc="524A461A">
+      <w:start w:val="1"/>
+      <w:numFmt w:val="decimal"/>
+      <w:suff w:val="space"/>
+      <w:lvlText w:val="%1."/>
+      <w:lvlJc w:val="left"/>
+      <w:pPr>
+        <w:ind w:left="720" w:hanging="360"/>
+      </w:pPr>
+      <w:rPr>
+        <w:sz w:val="22"/>
+        <w:szCs w:val="22"/>
+      </w:rPr>
+    </w:lvl>
+    <w:lvl w:ilvl="1" w:tplc="08090019">
+      <w:start w:val="1"/>
+      <w:numFmt w:val="lowerLetter"/>
+      <w:lvlText w:val="%2."/>
+      <w:lvlJc w:val="left"/>
+      <w:pPr>
+        <w:ind w:left="1440" w:hanging="360"/>
+      </w:pPr>
+    </w:lvl>
+    <w:lvl w:ilvl="2" w:tplc="0809001B">
+      <w:start w:val="1"/>
+      <w:numFmt w:val="lowerRoman"/>
+      <w:lvlText w:val="%3."/>
+      <w:lvlJc w:val="right"/>
+      <w:pPr>
+        <w:ind w:left="2160" w:hanging="180"/>
+      </w:pPr>
+    </w:lvl>
+    <w:lvl w:ilvl="3" w:tplc="0809000F">
+      <w:start w:val="1"/>
+      <w:numFmt w:val="decimal"/>
+      <w:lvlText w:val="%4."/>
+      <w:lvlJc w:val="left"/>
+      <w:pPr>
+        <w:ind w:left="2880" w:hanging="360"/>
+      </w:pPr>
+    </w:lvl>
+    <w:lvl w:ilvl="4" w:tplc="08090019">
+      <w:start w:val="1"/>
+      <w:numFmt w:val="lowerLetter"/>
+      <w:lvlText w:val="%5."/>
+      <w:lvlJc w:val="left"/>
+      <w:pPr>
+        <w:ind w:left="3600" w:hanging="360"/>
+      </w:pPr>
+    </w:lvl>
+    <w:lvl w:ilvl="5" w:tplc="0809001B">
+      <w:start w:val="1"/>
+      <w:numFmt w:val="lowerRoman"/>
+      <w:lvlText w:val="%6."/>
+      <w:lvlJc w:val="right"/>
+      <w:pPr>
+        <w:ind w:left="4320" w:hanging="180"/>
+      </w:pPr>
+    </w:lvl>
+    <w:lvl w:ilvl="6" w:tplc="0809000F">
+      <w:start w:val="1"/>
+      <w:numFmt w:val="decimal"/>
+      <w:lvlText w:val="%7."/>
+      <w:lvlJc w:val="left"/>
+      <w:pPr>
+        <w:ind w:left="5040" w:hanging="360"/>
+      </w:pPr>
+    </w:lvl>
+    <w:lvl w:ilvl="7" w:tplc="08090019">
+      <w:start w:val="1"/>
+      <w:numFmt w:val="lowerLetter"/>
+      <w:lvlText w:val="%8."/>
+      <w:lvlJc w:val="left"/>
+      <w:pPr>
+        <w:ind w:left="5760" w:hanging="360"/>
+      </w:pPr>
+    </w:lvl>
+    <w:lvl w:ilvl="8" w:tplc="0809001B">
+      <w:start w:val="1"/>
+      <w:numFmt w:val="lowerRoman"/>
+      <w:lvlText w:val="%9."/>
+      <w:lvlJc w:val="right"/>
+      <w:pPr>
+        <w:ind w:left="6480" w:hanging="180"/>
+      </w:pPr>
+    </w:lvl>
+  </w:abstractNum>
+  <w:abstractNum w:abstractNumId="13" w15:restartNumberingAfterBreak="0">
     <w:nsid w:val="1B973116"/>
     <w:multiLevelType w:val="hybridMultilevel"/>
     <w:tmpl w:val="4684AEDE"/>
@@ -9733,7 +9960,7 @@
       </w:pPr>
     </w:lvl>
   </w:abstractNum>
-  <w:abstractNum w:abstractNumId="13" w15:restartNumberingAfterBreak="0">
+  <w:abstractNum w:abstractNumId="14" w15:restartNumberingAfterBreak="0">
     <w:nsid w:val="1FAB1866"/>
     <w:multiLevelType w:val="hybridMultilevel"/>
     <w:tmpl w:val="40486A74"/>
@@ -9823,7 +10050,7 @@
       </w:pPr>
     </w:lvl>
   </w:abstractNum>
-  <w:abstractNum w:abstractNumId="14" w15:restartNumberingAfterBreak="0">
+  <w:abstractNum w:abstractNumId="15" w15:restartNumberingAfterBreak="0">
     <w:nsid w:val="233858BF"/>
     <w:multiLevelType w:val="hybridMultilevel"/>
     <w:tmpl w:val="A3D25D68"/>
@@ -9913,7 +10140,7 @@
       </w:pPr>
     </w:lvl>
   </w:abstractNum>
-  <w:abstractNum w:abstractNumId="15" w15:restartNumberingAfterBreak="0">
+  <w:abstractNum w:abstractNumId="16" w15:restartNumberingAfterBreak="0">
     <w:nsid w:val="234D793A"/>
     <w:multiLevelType w:val="hybridMultilevel"/>
     <w:tmpl w:val="28E65A88"/>
@@ -9999,7 +10226,7 @@
       </w:pPr>
     </w:lvl>
   </w:abstractNum>
-  <w:abstractNum w:abstractNumId="16" w15:restartNumberingAfterBreak="0">
+  <w:abstractNum w:abstractNumId="17" w15:restartNumberingAfterBreak="0">
     <w:nsid w:val="23E71A54"/>
     <w:multiLevelType w:val="multilevel"/>
     <w:tmpl w:val="FEE66802"/>
@@ -10112,7 +10339,7 @@
       </w:pPr>
     </w:lvl>
   </w:abstractNum>
-  <w:abstractNum w:abstractNumId="17" w15:restartNumberingAfterBreak="0">
+  <w:abstractNum w:abstractNumId="18" w15:restartNumberingAfterBreak="0">
     <w:nsid w:val="2611194F"/>
     <w:multiLevelType w:val="hybridMultilevel"/>
     <w:tmpl w:val="B672D2EC"/>
@@ -10205,7 +10432,7 @@
       </w:pPr>
     </w:lvl>
   </w:abstractNum>
-  <w:abstractNum w:abstractNumId="18" w15:restartNumberingAfterBreak="0">
+  <w:abstractNum w:abstractNumId="19" w15:restartNumberingAfterBreak="0">
     <w:nsid w:val="2F405FF0"/>
     <w:multiLevelType w:val="hybridMultilevel"/>
     <w:tmpl w:val="F3361650"/>
@@ -10294,7 +10521,7 @@
       </w:pPr>
     </w:lvl>
   </w:abstractNum>
-  <w:abstractNum w:abstractNumId="19" w15:restartNumberingAfterBreak="0">
+  <w:abstractNum w:abstractNumId="20" w15:restartNumberingAfterBreak="0">
     <w:nsid w:val="2F9A556A"/>
     <w:multiLevelType w:val="hybridMultilevel"/>
     <w:tmpl w:val="355A3F64"/>
@@ -10388,7 +10615,7 @@
       </w:pPr>
     </w:lvl>
   </w:abstractNum>
-  <w:abstractNum w:abstractNumId="20" w15:restartNumberingAfterBreak="0">
+  <w:abstractNum w:abstractNumId="21" w15:restartNumberingAfterBreak="0">
     <w:nsid w:val="30D462CF"/>
     <w:multiLevelType w:val="multilevel"/>
     <w:tmpl w:val="FEE66802"/>
@@ -10501,7 +10728,7 @@
       </w:pPr>
     </w:lvl>
   </w:abstractNum>
-  <w:abstractNum w:abstractNumId="21" w15:restartNumberingAfterBreak="0">
+  <w:abstractNum w:abstractNumId="22" w15:restartNumberingAfterBreak="0">
     <w:nsid w:val="32D70E06"/>
     <w:multiLevelType w:val="hybridMultilevel"/>
     <w:tmpl w:val="96CCA01A"/>
@@ -10591,7 +10818,7 @@
       </w:pPr>
     </w:lvl>
   </w:abstractNum>
-  <w:abstractNum w:abstractNumId="22" w15:restartNumberingAfterBreak="0">
+  <w:abstractNum w:abstractNumId="23" w15:restartNumberingAfterBreak="0">
     <w:nsid w:val="3ABC72AE"/>
     <w:multiLevelType w:val="hybridMultilevel"/>
     <w:tmpl w:val="28E65A88"/>
@@ -10677,7 +10904,7 @@
       </w:pPr>
     </w:lvl>
   </w:abstractNum>
-  <w:abstractNum w:abstractNumId="23" w15:restartNumberingAfterBreak="0">
+  <w:abstractNum w:abstractNumId="24" w15:restartNumberingAfterBreak="0">
     <w:nsid w:val="40AC41E5"/>
     <w:multiLevelType w:val="hybridMultilevel"/>
     <w:tmpl w:val="5E648420"/>
@@ -10766,7 +10993,7 @@
       </w:pPr>
     </w:lvl>
   </w:abstractNum>
-  <w:abstractNum w:abstractNumId="24" w15:restartNumberingAfterBreak="0">
+  <w:abstractNum w:abstractNumId="25" w15:restartNumberingAfterBreak="0">
     <w:nsid w:val="414E193D"/>
     <w:multiLevelType w:val="hybridMultilevel"/>
     <w:tmpl w:val="F3361650"/>
@@ -10855,7 +11082,7 @@
       </w:pPr>
     </w:lvl>
   </w:abstractNum>
-  <w:abstractNum w:abstractNumId="25" w15:restartNumberingAfterBreak="0">
+  <w:abstractNum w:abstractNumId="26" w15:restartNumberingAfterBreak="0">
     <w:nsid w:val="447B65AD"/>
     <w:multiLevelType w:val="hybridMultilevel"/>
     <w:tmpl w:val="BA42103E"/>
@@ -10941,7 +11168,7 @@
       </w:pPr>
     </w:lvl>
   </w:abstractNum>
-  <w:abstractNum w:abstractNumId="26" w15:restartNumberingAfterBreak="0">
+  <w:abstractNum w:abstractNumId="27" w15:restartNumberingAfterBreak="0">
     <w:nsid w:val="4D587F43"/>
     <w:multiLevelType w:val="multilevel"/>
     <w:tmpl w:val="79148DCA"/>
@@ -11054,7 +11281,7 @@
       </w:pPr>
     </w:lvl>
   </w:abstractNum>
-  <w:abstractNum w:abstractNumId="27" w15:restartNumberingAfterBreak="0">
+  <w:abstractNum w:abstractNumId="28" w15:restartNumberingAfterBreak="0">
     <w:nsid w:val="525004E1"/>
     <w:multiLevelType w:val="multilevel"/>
     <w:tmpl w:val="79148DCA"/>
@@ -11167,7 +11394,7 @@
       </w:pPr>
     </w:lvl>
   </w:abstractNum>
-  <w:abstractNum w:abstractNumId="28" w15:restartNumberingAfterBreak="0">
+  <w:abstractNum w:abstractNumId="29" w15:restartNumberingAfterBreak="0">
     <w:nsid w:val="52E43D98"/>
     <w:multiLevelType w:val="hybridMultilevel"/>
     <w:tmpl w:val="17987DCE"/>
@@ -11256,7 +11483,7 @@
       </w:pPr>
     </w:lvl>
   </w:abstractNum>
-  <w:abstractNum w:abstractNumId="29" w15:restartNumberingAfterBreak="0">
+  <w:abstractNum w:abstractNumId="30" w15:restartNumberingAfterBreak="0">
     <w:nsid w:val="63EB0761"/>
     <w:multiLevelType w:val="hybridMultilevel"/>
     <w:tmpl w:val="46EAE0BA"/>
@@ -11347,7 +11574,7 @@
       </w:pPr>
     </w:lvl>
   </w:abstractNum>
-  <w:abstractNum w:abstractNumId="30" w15:restartNumberingAfterBreak="0">
+  <w:abstractNum w:abstractNumId="31" w15:restartNumberingAfterBreak="0">
     <w:nsid w:val="675A3587"/>
     <w:multiLevelType w:val="hybridMultilevel"/>
     <w:tmpl w:val="39EED320"/>
@@ -11438,7 +11665,7 @@
       </w:pPr>
     </w:lvl>
   </w:abstractNum>
-  <w:abstractNum w:abstractNumId="31" w15:restartNumberingAfterBreak="0">
+  <w:abstractNum w:abstractNumId="32" w15:restartNumberingAfterBreak="0">
     <w:nsid w:val="680D10C6"/>
     <w:multiLevelType w:val="hybridMultilevel"/>
     <w:tmpl w:val="20547896"/>
@@ -11527,7 +11754,7 @@
       </w:pPr>
     </w:lvl>
   </w:abstractNum>
-  <w:abstractNum w:abstractNumId="32" w15:restartNumberingAfterBreak="0">
+  <w:abstractNum w:abstractNumId="33" w15:restartNumberingAfterBreak="0">
     <w:nsid w:val="6AE65541"/>
     <w:multiLevelType w:val="hybridMultilevel"/>
     <w:tmpl w:val="0B24B7DA"/>
@@ -11618,7 +11845,7 @@
       </w:pPr>
     </w:lvl>
   </w:abstractNum>
-  <w:abstractNum w:abstractNumId="33" w15:restartNumberingAfterBreak="0">
+  <w:abstractNum w:abstractNumId="34" w15:restartNumberingAfterBreak="0">
     <w:nsid w:val="770A0FF7"/>
     <w:multiLevelType w:val="hybridMultilevel"/>
     <w:tmpl w:val="49B8A684"/>
@@ -11731,7 +11958,7 @@
       </w:rPr>
     </w:lvl>
   </w:abstractNum>
-  <w:abstractNum w:abstractNumId="34" w15:restartNumberingAfterBreak="0">
+  <w:abstractNum w:abstractNumId="35" w15:restartNumberingAfterBreak="0">
     <w:nsid w:val="7ED869EF"/>
     <w:multiLevelType w:val="hybridMultilevel"/>
     <w:tmpl w:val="8D96161A"/>
@@ -11818,40 +12045,40 @@
     </w:lvl>
   </w:abstractNum>
   <w:num w:numId="1" w16cid:durableId="174392106">
+    <w:abstractNumId w:val="31"/>
+  </w:num>
+  <w:num w:numId="2" w16cid:durableId="656155207">
     <w:abstractNumId w:val="30"/>
   </w:num>
-  <w:num w:numId="2" w16cid:durableId="656155207">
-    <w:abstractNumId w:val="29"/>
-  </w:num>
   <w:num w:numId="3" w16cid:durableId="545213863">
-    <w:abstractNumId w:val="19"/>
+    <w:abstractNumId w:val="20"/>
   </w:num>
   <w:num w:numId="4" w16cid:durableId="149176411">
     <w:abstractNumId w:val="7"/>
   </w:num>
   <w:num w:numId="5" w16cid:durableId="1520777682">
-    <w:abstractNumId w:val="17"/>
+    <w:abstractNumId w:val="18"/>
   </w:num>
   <w:num w:numId="6" w16cid:durableId="1787192104">
     <w:abstractNumId w:val="2"/>
   </w:num>
   <w:num w:numId="7" w16cid:durableId="187565798">
-    <w:abstractNumId w:val="33"/>
+    <w:abstractNumId w:val="34"/>
   </w:num>
   <w:num w:numId="8" w16cid:durableId="1496188623">
-    <w:abstractNumId w:val="25"/>
+    <w:abstractNumId w:val="26"/>
   </w:num>
   <w:num w:numId="9" w16cid:durableId="1923299717">
     <w:abstractNumId w:val="11"/>
   </w:num>
   <w:num w:numId="10" w16cid:durableId="1977367643">
-    <w:abstractNumId w:val="34"/>
+    <w:abstractNumId w:val="35"/>
   </w:num>
   <w:num w:numId="11" w16cid:durableId="1811705758">
-    <w:abstractNumId w:val="16"/>
+    <w:abstractNumId w:val="17"/>
   </w:num>
   <w:num w:numId="12" w16cid:durableId="45035964">
-    <w:abstractNumId w:val="31"/>
+    <w:abstractNumId w:val="32"/>
     <w:lvlOverride w:ilvl="0">
       <w:startOverride w:val="1"/>
     </w:lvlOverride>
@@ -11881,13 +12108,13 @@
     </w:lvlOverride>
   </w:num>
   <w:num w:numId="13" w16cid:durableId="1455368649">
+    <w:abstractNumId w:val="28"/>
+  </w:num>
+  <w:num w:numId="14" w16cid:durableId="307125689">
     <w:abstractNumId w:val="27"/>
   </w:num>
-  <w:num w:numId="14" w16cid:durableId="307125689">
-    <w:abstractNumId w:val="26"/>
-  </w:num>
   <w:num w:numId="15" w16cid:durableId="2038192089">
-    <w:abstractNumId w:val="22"/>
+    <w:abstractNumId w:val="23"/>
     <w:lvlOverride w:ilvl="0">
       <w:startOverride w:val="1"/>
     </w:lvlOverride>
@@ -11917,22 +12144,22 @@
     </w:lvlOverride>
   </w:num>
   <w:num w:numId="16" w16cid:durableId="1901478167">
-    <w:abstractNumId w:val="15"/>
+    <w:abstractNumId w:val="16"/>
   </w:num>
   <w:num w:numId="17" w16cid:durableId="2001078739">
-    <w:abstractNumId w:val="20"/>
+    <w:abstractNumId w:val="21"/>
   </w:num>
   <w:num w:numId="18" w16cid:durableId="2009091929">
-    <w:abstractNumId w:val="13"/>
+    <w:abstractNumId w:val="14"/>
   </w:num>
   <w:num w:numId="19" w16cid:durableId="1076976146">
     <w:abstractNumId w:val="9"/>
   </w:num>
   <w:num w:numId="20" w16cid:durableId="1759055360">
-    <w:abstractNumId w:val="32"/>
+    <w:abstractNumId w:val="33"/>
   </w:num>
   <w:num w:numId="21" w16cid:durableId="2104257027">
-    <w:abstractNumId w:val="28"/>
+    <w:abstractNumId w:val="29"/>
   </w:num>
   <w:num w:numId="22" w16cid:durableId="1311638478">
     <w:abstractNumId w:val="8"/>
@@ -11941,10 +12168,10 @@
     <w:abstractNumId w:val="4"/>
   </w:num>
   <w:num w:numId="24" w16cid:durableId="912542933">
-    <w:abstractNumId w:val="23"/>
+    <w:abstractNumId w:val="24"/>
   </w:num>
   <w:num w:numId="25" w16cid:durableId="605580408">
-    <w:abstractNumId w:val="21"/>
+    <w:abstractNumId w:val="22"/>
   </w:num>
   <w:num w:numId="26" w16cid:durableId="812453351">
     <w:abstractNumId w:val="6"/>
@@ -11956,25 +12183,55 @@
     <w:abstractNumId w:val="10"/>
   </w:num>
   <w:num w:numId="29" w16cid:durableId="1182667887">
-    <w:abstractNumId w:val="18"/>
+    <w:abstractNumId w:val="19"/>
   </w:num>
   <w:num w:numId="30" w16cid:durableId="1935094073">
     <w:abstractNumId w:val="1"/>
   </w:num>
   <w:num w:numId="31" w16cid:durableId="2049446219">
-    <w:abstractNumId w:val="24"/>
+    <w:abstractNumId w:val="25"/>
   </w:num>
   <w:num w:numId="32" w16cid:durableId="1267425275">
-    <w:abstractNumId w:val="14"/>
+    <w:abstractNumId w:val="15"/>
   </w:num>
   <w:num w:numId="33" w16cid:durableId="1847671396">
     <w:abstractNumId w:val="3"/>
   </w:num>
   <w:num w:numId="34" w16cid:durableId="1124691840">
-    <w:abstractNumId w:val="12"/>
+    <w:abstractNumId w:val="13"/>
   </w:num>
   <w:num w:numId="35" w16cid:durableId="685256871">
     <w:abstractNumId w:val="0"/>
+  </w:num>
+  <w:num w:numId="36" w16cid:durableId="323976058">
+    <w:abstractNumId w:val="12"/>
+    <w:lvlOverride w:ilvl="0">
+      <w:startOverride w:val="1"/>
+    </w:lvlOverride>
+    <w:lvlOverride w:ilvl="1">
+      <w:startOverride w:val="1"/>
+    </w:lvlOverride>
+    <w:lvlOverride w:ilvl="2">
+      <w:startOverride w:val="1"/>
+    </w:lvlOverride>
+    <w:lvlOverride w:ilvl="3">
+      <w:startOverride w:val="1"/>
+    </w:lvlOverride>
+    <w:lvlOverride w:ilvl="4">
+      <w:startOverride w:val="1"/>
+    </w:lvlOverride>
+    <w:lvlOverride w:ilvl="5">
+      <w:startOverride w:val="1"/>
+    </w:lvlOverride>
+    <w:lvlOverride w:ilvl="6">
+      <w:startOverride w:val="1"/>
+    </w:lvlOverride>
+    <w:lvlOverride w:ilvl="7">
+      <w:startOverride w:val="1"/>
+    </w:lvlOverride>
+    <w:lvlOverride w:ilvl="8">
+      <w:startOverride w:val="1"/>
+    </w:lvlOverride>
   </w:num>
 </w:numbering>
 </file>
@@ -12377,7 +12634,7 @@
   <w:style w:type="paragraph" w:default="1" w:styleId="Normal">
     <w:name w:val="Normal"/>
     <w:qFormat/>
-    <w:rsid w:val="00F220B0"/>
+    <w:rsid w:val="00B947B3"/>
   </w:style>
   <w:style w:type="paragraph" w:styleId="Heading1">
     <w:name w:val="heading 1"/>

</xml_diff>

<commit_message>
CIV-11475 update case field name
</commit_message>
<xml_diff>
--- a/docker/docmosis/templates/CV-UNS-STD-ENG-01387.docx
+++ b/docker/docmosis/templates/CV-UNS-STD-ENG-01387.docx
@@ -31,58 +31,7 @@
           <w:sz w:val="18"/>
           <w:szCs w:val="18"/>
         </w:rPr>
-        <w:t>&lt;</w:t>
-      </w:r>
-      <w:proofErr w:type="gramStart"/>
-      <w:r>
-        <w:rPr>
-          <w:rFonts w:cstheme="minorHAnsi"/>
-          <w:color w:val="000000" w:themeColor="text1"/>
-          <w:sz w:val="18"/>
-          <w:szCs w:val="18"/>
-        </w:rPr>
-        <w:t>&lt;{</w:t>
-      </w:r>
-      <w:proofErr w:type="spellStart"/>
-      <w:proofErr w:type="gramEnd"/>
-      <w:r>
-        <w:rPr>
-          <w:rFonts w:cstheme="minorHAnsi"/>
-          <w:color w:val="000000" w:themeColor="text1"/>
-          <w:sz w:val="18"/>
-          <w:szCs w:val="18"/>
-        </w:rPr>
-        <w:t>dateFormat</w:t>
-      </w:r>
-      <w:proofErr w:type="spellEnd"/>
-      <w:r>
-        <w:rPr>
-          <w:rFonts w:cstheme="minorHAnsi"/>
-          <w:color w:val="000000" w:themeColor="text1"/>
-          <w:sz w:val="18"/>
-          <w:szCs w:val="18"/>
-        </w:rPr>
-        <w:t>($</w:t>
-      </w:r>
-      <w:proofErr w:type="spellStart"/>
-      <w:r>
-        <w:rPr>
-          <w:rFonts w:cstheme="minorHAnsi"/>
-          <w:color w:val="000000" w:themeColor="text1"/>
-          <w:sz w:val="18"/>
-          <w:szCs w:val="18"/>
-        </w:rPr>
-        <w:t>nowUTC</w:t>
-      </w:r>
-      <w:proofErr w:type="spellEnd"/>
-      <w:r>
-        <w:rPr>
-          <w:rFonts w:cstheme="minorHAnsi"/>
-          <w:color w:val="000000" w:themeColor="text1"/>
-          <w:sz w:val="18"/>
-          <w:szCs w:val="18"/>
-        </w:rPr>
-        <w:t xml:space="preserve"> </w:t>
+        <w:t xml:space="preserve">&lt;&lt;{dateFormat($nowUTC </w:t>
       </w:r>
       <w:r>
         <w:rPr>
@@ -91,27 +40,7 @@
           <w:sz w:val="18"/>
           <w:szCs w:val="18"/>
         </w:rPr>
-        <w:t xml:space="preserve">,‘d MMMM </w:t>
-      </w:r>
-      <w:proofErr w:type="spellStart"/>
-      <w:r>
-        <w:rPr>
-          <w:rFonts w:eastAsia="Times New Roman" w:cstheme="minorHAnsi"/>
-          <w:color w:val="000000" w:themeColor="text1"/>
-          <w:sz w:val="18"/>
-          <w:szCs w:val="18"/>
-        </w:rPr>
-        <w:t>yyyy</w:t>
-      </w:r>
-      <w:proofErr w:type="spellEnd"/>
-      <w:r>
-        <w:rPr>
-          <w:rFonts w:eastAsia="Times New Roman" w:cstheme="minorHAnsi"/>
-          <w:color w:val="000000" w:themeColor="text1"/>
-          <w:sz w:val="18"/>
-          <w:szCs w:val="18"/>
-        </w:rPr>
-        <w:t xml:space="preserve">’)} </w:t>
+        <w:t xml:space="preserve">,‘d MMMM yyyy’)} </w:t>
       </w:r>
       <w:r>
         <w:rPr>
@@ -237,10 +166,12 @@
           <w:sz w:val="28"/>
           <w:szCs w:val="28"/>
         </w:rPr>
-        <w:t>&lt;&lt;</w:t>
-      </w:r>
-      <w:proofErr w:type="spellStart"/>
-      <w:r>
+        <w:t>&lt;&lt;judgeName&gt;&gt;</w:t>
+      </w:r>
+    </w:p>
+    <w:p>
+      <w:pPr>
+        <w:jc w:val="center"/>
         <w:rPr>
           <w:rFonts w:cstheme="minorHAnsi"/>
           <w:b/>
@@ -248,30 +179,6 @@
           <w:sz w:val="28"/>
           <w:szCs w:val="28"/>
         </w:rPr>
-        <w:t>judgeName</w:t>
-      </w:r>
-      <w:proofErr w:type="spellEnd"/>
-      <w:r>
-        <w:rPr>
-          <w:rFonts w:cstheme="minorHAnsi"/>
-          <w:b/>
-          <w:color w:val="000000" w:themeColor="text1"/>
-          <w:sz w:val="28"/>
-          <w:szCs w:val="28"/>
-        </w:rPr>
-        <w:t>&gt;&gt;</w:t>
-      </w:r>
-    </w:p>
-    <w:p>
-      <w:pPr>
-        <w:jc w:val="center"/>
-        <w:rPr>
-          <w:rFonts w:cstheme="minorHAnsi"/>
-          <w:b/>
-          <w:color w:val="000000" w:themeColor="text1"/>
-          <w:sz w:val="28"/>
-          <w:szCs w:val="28"/>
-        </w:rPr>
       </w:pPr>
       <w:r>
         <w:rPr>
@@ -283,21 +190,7 @@
         <w:rPr>
           <w:rFonts w:cstheme="minorHAnsi"/>
         </w:rPr>
-        <w:t xml:space="preserve">&lt;&lt; </w:t>
-      </w:r>
-      <w:proofErr w:type="spellStart"/>
-      <w:r>
-        <w:rPr>
-          <w:rFonts w:cstheme="minorHAnsi"/>
-        </w:rPr>
-        <w:t>caseNumber</w:t>
-      </w:r>
-      <w:proofErr w:type="spellEnd"/>
-      <w:r>
-        <w:rPr>
-          <w:rFonts w:cstheme="minorHAnsi"/>
-        </w:rPr>
-        <w:t>&gt;&gt;</w:t>
+        <w:t>&lt;&lt; caseNumber&gt;&gt;</w:t>
       </w:r>
     </w:p>
     <w:p>
@@ -483,7 +376,7 @@
               </wp:inline>
             </w:drawing>
           </mc:Choice>
-          <mc:Fallback xmlns:a="http://schemas.openxmlformats.org/drawingml/2006/main" xmlns:pic="http://schemas.openxmlformats.org/drawingml/2006/picture" xmlns:w16du="http://schemas.microsoft.com/office/word/2023/wordml/word16du">
+          <mc:Fallback xmlns:w16du="http://schemas.microsoft.com/office/word/2023/wordml/word16du" xmlns:pic="http://schemas.openxmlformats.org/drawingml/2006/picture" xmlns:a="http://schemas.openxmlformats.org/drawingml/2006/main">
             <w:pict w14:anchorId="1E2983E5">
               <v:group id="Group 2791" style="width:467.95pt;height:68.75pt;mso-position-horizontal-relative:char;mso-position-vertical-relative:line" coordsize="59429,8731" o:spid="_x0000_s1026" w14:anchorId="3F6EA4FE" o:gfxdata="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">
                 <v:shapetype id="_x0000_t75" coordsize="21600,21600" filled="f" stroked="f" o:spt="75" o:preferrelative="t" path="m@4@5l@4@11@9@11@9@5xe">
@@ -1088,7 +981,7 @@
               </wp:inline>
             </w:drawing>
           </mc:Choice>
-          <mc:Fallback xmlns:a="http://schemas.openxmlformats.org/drawingml/2006/main" xmlns:pic="http://schemas.openxmlformats.org/drawingml/2006/picture" xmlns:w16du="http://schemas.microsoft.com/office/word/2023/wordml/word16du">
+          <mc:Fallback xmlns:w16du="http://schemas.microsoft.com/office/word/2023/wordml/word16du" xmlns:pic="http://schemas.openxmlformats.org/drawingml/2006/picture" xmlns:a="http://schemas.openxmlformats.org/drawingml/2006/main">
             <w:pict w14:anchorId="01720E1D">
               <v:group id="Group 2792" style="width:467.95pt;height:.75pt;mso-position-horizontal-relative:char;mso-position-vertical-relative:line" coordsize="59429,95" o:spid="_x0000_s1026" w14:anchorId="36C48C52" o:gfxdata="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">
                 <v:shape id="Shape 91" style="position:absolute;width:59429;height:0;visibility:visible;mso-wrap-style:square;v-text-anchor:top" coordsize="5942965,0" o:spid="_x0000_s1027" filled="f" path="m5942965,l,e" o:gfxdata="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">
@@ -1153,25 +1046,7 @@
           <w:snapToGrid w:val="0"/>
           <w:lang w:val="en-US"/>
         </w:rPr>
-        <w:t xml:space="preserve">You must comply with the terms imposed upon you by this order otherwise your claim or the </w:t>
-      </w:r>
-      <w:proofErr w:type="spellStart"/>
-      <w:r>
-        <w:rPr>
-          <w:rFonts w:cstheme="minorHAnsi"/>
-          <w:snapToGrid w:val="0"/>
-          <w:lang w:val="en-US"/>
-        </w:rPr>
-        <w:t>defence</w:t>
-      </w:r>
-      <w:proofErr w:type="spellEnd"/>
-      <w:r>
-        <w:rPr>
-          <w:rFonts w:cstheme="minorHAnsi"/>
-          <w:snapToGrid w:val="0"/>
-          <w:lang w:val="en-US"/>
-        </w:rPr>
-        <w:t xml:space="preserve"> of it is liable to be struck out or some other sanction imposed. If you cannot comply, you are expected to make</w:t>
+        <w:t>You must comply with the terms imposed upon you by this order otherwise your claim or the defence of it is liable to be struck out or some other sanction imposed. If you cannot comply, you are expected to make</w:t>
       </w:r>
       <w:r>
         <w:rPr>
@@ -1236,7 +1111,6 @@
         </w:rPr>
         <w:t>&lt;&lt;</w:t>
       </w:r>
-      <w:proofErr w:type="spellStart"/>
       <w:r>
         <w:rPr>
           <w:rFonts w:cstheme="minorHAnsi"/>
@@ -1251,7 +1125,6 @@
         </w:rPr>
         <w:t>.input</w:t>
       </w:r>
-      <w:proofErr w:type="spellEnd"/>
       <w:r>
         <w:rPr>
           <w:rFonts w:cstheme="minorHAnsi"/>
@@ -1327,7 +1200,6 @@
         </w:rPr>
         <w:t>&lt;&lt;cs_{</w:t>
       </w:r>
-      <w:proofErr w:type="spellStart"/>
       <w:r>
         <w:rPr>
           <w:rFonts w:asciiTheme="minorHAnsi" w:eastAsiaTheme="minorHAnsi" w:hAnsiTheme="minorHAnsi" w:cstheme="minorHAnsi"/>
@@ -1337,7 +1209,6 @@
         </w:rPr>
         <w:t>hasAltDisputeResolution</w:t>
       </w:r>
-      <w:proofErr w:type="spellEnd"/>
       <w:r>
         <w:rPr>
           <w:rFonts w:asciiTheme="minorHAnsi" w:eastAsiaTheme="minorHAnsi" w:hAnsiTheme="minorHAnsi" w:cstheme="minorHAnsi"/>
@@ -1402,25 +1273,7 @@
           <w:lang w:val="en-US"/>
         </w:rPr>
         <w:lastRenderedPageBreak/>
-        <w:t xml:space="preserve">At all stages, the parties must consider settling this litigation by any means of Alternative Dispute Resolution. This includes round table conferences, early neutral evaluation, </w:t>
-      </w:r>
-      <w:proofErr w:type="gramStart"/>
-      <w:r>
-        <w:rPr>
-          <w:rFonts w:cstheme="minorHAnsi"/>
-          <w:snapToGrid w:val="0"/>
-          <w:lang w:val="en-US"/>
-        </w:rPr>
-        <w:t>mediation</w:t>
-      </w:r>
-      <w:proofErr w:type="gramEnd"/>
-      <w:r>
-        <w:rPr>
-          <w:rFonts w:cstheme="minorHAnsi"/>
-          <w:snapToGrid w:val="0"/>
-          <w:lang w:val="en-US"/>
-        </w:rPr>
-        <w:t xml:space="preserve"> and arbitration. Any party not engaging in any such means proposed by another party must upload to the Digital Portal a witness statement giving reasons within 21 days of receipt of that proposal. That witness statement must not be shown to the trial judge until questions of costs arise.</w:t>
+        <w:t>At all stages, the parties must consider settling this litigation by any means of Alternative Dispute Resolution. This includes round table conferences, early neutral evaluation, mediation and arbitration. Any party not engaging in any such means proposed by another party must upload to the Digital Portal a witness statement giving reasons within 21 days of receipt of that proposal. That witness statement must not be shown to the trial judge until questions of costs arise.</w:t>
       </w:r>
     </w:p>
     <w:p>
@@ -1452,7 +1305,6 @@
         </w:rPr>
         <w:t>&lt;&lt;cs_{</w:t>
       </w:r>
-      <w:proofErr w:type="spellStart"/>
       <w:r>
         <w:rPr>
           <w:rFonts w:cstheme="minorHAnsi"/>
@@ -1460,7 +1312,6 @@
         </w:rPr>
         <w:t>hasVariationOfDirections</w:t>
       </w:r>
-      <w:proofErr w:type="spellEnd"/>
       <w:r>
         <w:rPr>
           <w:rFonts w:cstheme="minorHAnsi"/>
@@ -1551,21 +1402,12 @@
         </w:rPr>
         <w:t>&lt;&lt;cs_{</w:t>
       </w:r>
-      <w:proofErr w:type="spellStart"/>
-      <w:r>
-        <w:rPr>
-          <w:rFonts w:cstheme="minorHAnsi"/>
-          <w:lang w:val="en-US"/>
-        </w:rPr>
-        <w:t>hasSettlement</w:t>
-      </w:r>
-      <w:proofErr w:type="spellEnd"/>
-      <w:r>
-        <w:rPr>
-          <w:rFonts w:cstheme="minorHAnsi"/>
-          <w:lang w:val="en-US"/>
-        </w:rPr>
-        <w:t>=true</w:t>
+      <w:r>
+        <w:rPr>
+          <w:rFonts w:cstheme="minorHAnsi"/>
+          <w:lang w:val="en-US"/>
+        </w:rPr>
+        <w:t>hasSettlement=true</w:t>
       </w:r>
       <w:r>
         <w:rPr>
@@ -1613,25 +1455,7 @@
           <w:snapToGrid w:val="0"/>
           <w:lang w:val="en-US"/>
         </w:rPr>
-        <w:t xml:space="preserve">Each party must inform the Court immediately if the claim is settled </w:t>
-      </w:r>
-      <w:proofErr w:type="gramStart"/>
-      <w:r>
-        <w:rPr>
-          <w:rFonts w:cstheme="minorHAnsi"/>
-          <w:snapToGrid w:val="0"/>
-          <w:lang w:val="en-US"/>
-        </w:rPr>
-        <w:t>whether or not</w:t>
-      </w:r>
-      <w:proofErr w:type="gramEnd"/>
-      <w:r>
-        <w:rPr>
-          <w:rFonts w:cstheme="minorHAnsi"/>
-          <w:snapToGrid w:val="0"/>
-          <w:lang w:val="en-US"/>
-        </w:rPr>
-        <w:t xml:space="preserve"> it is then possible to upload to the Digital Portal a draft consent order to give effect to their agreement.</w:t>
+        <w:t>Each party must inform the Court immediately if the claim is settled whether or not it is then possible to upload to the Digital Portal a draft consent order to give effect to their agreement.</w:t>
       </w:r>
     </w:p>
     <w:p>
@@ -1665,7 +1489,6 @@
         </w:rPr>
         <w:t>&lt;&lt;cs_{</w:t>
       </w:r>
-      <w:proofErr w:type="spellStart"/>
       <w:r>
         <w:rPr>
           <w:rFonts w:cstheme="minorHAnsi"/>
@@ -1673,7 +1496,6 @@
         </w:rPr>
         <w:t>hasDisclosureOfDocuments</w:t>
       </w:r>
-      <w:proofErr w:type="spellEnd"/>
       <w:r>
         <w:rPr>
           <w:rFonts w:cstheme="minorHAnsi"/>
@@ -1784,47 +1606,16 @@
           <w:szCs w:val="22"/>
           <w:lang w:val="en-US" w:eastAsia="en-US"/>
         </w:rPr>
-        <w:t>&lt;</w:t>
-      </w:r>
-      <w:proofErr w:type="gramStart"/>
-      <w:r>
-        <w:rPr>
-          <w:rFonts w:asciiTheme="minorHAnsi" w:eastAsiaTheme="minorHAnsi" w:hAnsiTheme="minorHAnsi" w:cstheme="minorHAnsi"/>
-          <w:sz w:val="22"/>
-          <w:szCs w:val="22"/>
-          <w:lang w:val="en-US" w:eastAsia="en-US"/>
-        </w:rPr>
-        <w:t>&lt;</w:t>
-      </w:r>
-      <w:r>
-        <w:rPr>
-          <w:rFonts w:asciiTheme="minorHAnsi" w:eastAsiaTheme="minorHAnsi" w:hAnsiTheme="minorHAnsi" w:cstheme="minorHAnsi"/>
-          <w:sz w:val="22"/>
-          <w:szCs w:val="22"/>
-          <w:lang w:val="en-US" w:eastAsia="en-US"/>
-        </w:rPr>
-        <w:t>{</w:t>
-      </w:r>
-      <w:proofErr w:type="spellStart"/>
-      <w:proofErr w:type="gramEnd"/>
-      <w:r>
-        <w:rPr>
-          <w:rFonts w:asciiTheme="minorHAnsi" w:eastAsiaTheme="minorHAnsi" w:hAnsiTheme="minorHAnsi" w:cstheme="minorHAnsi"/>
-          <w:sz w:val="22"/>
-          <w:szCs w:val="22"/>
-          <w:lang w:val="en-US" w:eastAsia="en-US"/>
-        </w:rPr>
-        <w:t>dateFormat</w:t>
-      </w:r>
-      <w:proofErr w:type="spellEnd"/>
-      <w:r>
-        <w:rPr>
-          <w:rFonts w:asciiTheme="minorHAnsi" w:eastAsiaTheme="minorHAnsi" w:hAnsiTheme="minorHAnsi" w:cstheme="minorHAnsi"/>
-          <w:sz w:val="22"/>
-          <w:szCs w:val="22"/>
-          <w:lang w:val="en-US" w:eastAsia="en-US"/>
-        </w:rPr>
-        <w:t>(</w:t>
+        <w:t>&lt;&lt;</w:t>
+      </w:r>
+      <w:r>
+        <w:rPr>
+          <w:rFonts w:asciiTheme="minorHAnsi" w:eastAsiaTheme="minorHAnsi" w:hAnsiTheme="minorHAnsi" w:cstheme="minorHAnsi"/>
+          <w:sz w:val="22"/>
+          <w:szCs w:val="22"/>
+          <w:lang w:val="en-US" w:eastAsia="en-US"/>
+        </w:rPr>
+        <w:t>{dateFormat(</w:t>
       </w:r>
       <w:r>
         <w:rPr>
@@ -1860,47 +1651,7 @@
           <w:szCs w:val="22"/>
           <w:lang w:val="en-US" w:eastAsia="en-US"/>
         </w:rPr>
-        <w:t xml:space="preserve">, ‘dd MMMM </w:t>
-      </w:r>
-      <w:proofErr w:type="spellStart"/>
-      <w:r>
-        <w:rPr>
-          <w:rFonts w:asciiTheme="minorHAnsi" w:eastAsiaTheme="minorHAnsi" w:hAnsiTheme="minorHAnsi" w:cstheme="minorHAnsi"/>
-          <w:sz w:val="22"/>
-          <w:szCs w:val="22"/>
-          <w:lang w:val="en-US" w:eastAsia="en-US"/>
-        </w:rPr>
-        <w:t>yyyy</w:t>
-      </w:r>
-      <w:proofErr w:type="spellEnd"/>
-      <w:r>
-        <w:rPr>
-          <w:rFonts w:asciiTheme="minorHAnsi" w:eastAsiaTheme="minorHAnsi" w:hAnsiTheme="minorHAnsi" w:cstheme="minorHAnsi"/>
-          <w:sz w:val="22"/>
-          <w:szCs w:val="22"/>
-          <w:lang w:val="en-US" w:eastAsia="en-US"/>
-        </w:rPr>
-        <w:t>’, ‘</w:t>
-      </w:r>
-      <w:proofErr w:type="spellStart"/>
-      <w:r>
-        <w:rPr>
-          <w:rFonts w:asciiTheme="minorHAnsi" w:eastAsiaTheme="minorHAnsi" w:hAnsiTheme="minorHAnsi" w:cstheme="minorHAnsi"/>
-          <w:sz w:val="22"/>
-          <w:szCs w:val="22"/>
-          <w:lang w:val="en-US" w:eastAsia="en-US"/>
-        </w:rPr>
-        <w:t>yyyy</w:t>
-      </w:r>
-      <w:proofErr w:type="spellEnd"/>
-      <w:r>
-        <w:rPr>
-          <w:rFonts w:asciiTheme="minorHAnsi" w:eastAsiaTheme="minorHAnsi" w:hAnsiTheme="minorHAnsi" w:cstheme="minorHAnsi"/>
-          <w:sz w:val="22"/>
-          <w:szCs w:val="22"/>
-          <w:lang w:val="en-US" w:eastAsia="en-US"/>
-        </w:rPr>
-        <w:t>-MM-dd’)}</w:t>
+        <w:t>, ‘dd MMMM yyyy’, ‘yyyy-MM-dd’)}</w:t>
       </w:r>
       <w:r>
         <w:rPr>
@@ -2000,38 +1751,7 @@
           <w:szCs w:val="22"/>
           <w:lang w:val="en-US" w:eastAsia="en-US"/>
         </w:rPr>
-        <w:t>&lt;</w:t>
-      </w:r>
-      <w:proofErr w:type="gramStart"/>
-      <w:r>
-        <w:rPr>
-          <w:rFonts w:asciiTheme="minorHAnsi" w:eastAsiaTheme="minorHAnsi" w:hAnsiTheme="minorHAnsi" w:cstheme="minorHAnsi"/>
-          <w:sz w:val="22"/>
-          <w:szCs w:val="22"/>
-          <w:lang w:val="en-US" w:eastAsia="en-US"/>
-        </w:rPr>
-        <w:t>&lt;{</w:t>
-      </w:r>
-      <w:proofErr w:type="spellStart"/>
-      <w:proofErr w:type="gramEnd"/>
-      <w:r>
-        <w:rPr>
-          <w:rFonts w:asciiTheme="minorHAnsi" w:eastAsiaTheme="minorHAnsi" w:hAnsiTheme="minorHAnsi" w:cstheme="minorHAnsi"/>
-          <w:sz w:val="22"/>
-          <w:szCs w:val="22"/>
-          <w:lang w:val="en-US" w:eastAsia="en-US"/>
-        </w:rPr>
-        <w:t>dateFormat</w:t>
-      </w:r>
-      <w:proofErr w:type="spellEnd"/>
-      <w:r>
-        <w:rPr>
-          <w:rFonts w:asciiTheme="minorHAnsi" w:eastAsiaTheme="minorHAnsi" w:hAnsiTheme="minorHAnsi" w:cstheme="minorHAnsi"/>
-          <w:sz w:val="22"/>
-          <w:szCs w:val="22"/>
-          <w:lang w:val="en-US" w:eastAsia="en-US"/>
-        </w:rPr>
-        <w:t>(</w:t>
+        <w:t>&lt;&lt;{dateFormat(</w:t>
       </w:r>
       <w:r>
         <w:rPr>
@@ -2076,47 +1796,7 @@
           <w:szCs w:val="22"/>
           <w:lang w:val="en-US" w:eastAsia="en-US"/>
         </w:rPr>
-        <w:t xml:space="preserve">‘dd MMMM </w:t>
-      </w:r>
-      <w:proofErr w:type="spellStart"/>
-      <w:r>
-        <w:rPr>
-          <w:rFonts w:asciiTheme="minorHAnsi" w:eastAsiaTheme="minorHAnsi" w:hAnsiTheme="minorHAnsi" w:cstheme="minorHAnsi"/>
-          <w:sz w:val="22"/>
-          <w:szCs w:val="22"/>
-          <w:lang w:val="en-US" w:eastAsia="en-US"/>
-        </w:rPr>
-        <w:t>yyyy</w:t>
-      </w:r>
-      <w:proofErr w:type="spellEnd"/>
-      <w:r>
-        <w:rPr>
-          <w:rFonts w:asciiTheme="minorHAnsi" w:eastAsiaTheme="minorHAnsi" w:hAnsiTheme="minorHAnsi" w:cstheme="minorHAnsi"/>
-          <w:sz w:val="22"/>
-          <w:szCs w:val="22"/>
-          <w:lang w:val="en-US" w:eastAsia="en-US"/>
-        </w:rPr>
-        <w:t>’, ‘</w:t>
-      </w:r>
-      <w:proofErr w:type="spellStart"/>
-      <w:r>
-        <w:rPr>
-          <w:rFonts w:asciiTheme="minorHAnsi" w:eastAsiaTheme="minorHAnsi" w:hAnsiTheme="minorHAnsi" w:cstheme="minorHAnsi"/>
-          <w:sz w:val="22"/>
-          <w:szCs w:val="22"/>
-          <w:lang w:val="en-US" w:eastAsia="en-US"/>
-        </w:rPr>
-        <w:t>yyyy</w:t>
-      </w:r>
-      <w:proofErr w:type="spellEnd"/>
-      <w:r>
-        <w:rPr>
-          <w:rFonts w:asciiTheme="minorHAnsi" w:eastAsiaTheme="minorHAnsi" w:hAnsiTheme="minorHAnsi" w:cstheme="minorHAnsi"/>
-          <w:sz w:val="22"/>
-          <w:szCs w:val="22"/>
-          <w:lang w:val="en-US" w:eastAsia="en-US"/>
-        </w:rPr>
-        <w:t>-MM-dd’)}&gt;&gt;.</w:t>
+        <w:t>‘dd MMMM yyyy’, ‘yyyy-MM-dd’)}&gt;&gt;.</w:t>
       </w:r>
       <w:r>
         <w:rPr>
@@ -2235,7 +1915,6 @@
         </w:rPr>
         <w:t>&lt;&lt;cs_{</w:t>
       </w:r>
-      <w:proofErr w:type="spellStart"/>
       <w:r>
         <w:rPr>
           <w:rFonts w:asciiTheme="minorHAnsi" w:eastAsiaTheme="minorHAnsi" w:hAnsiTheme="minorHAnsi" w:cstheme="minorHAnsi"/>
@@ -2245,7 +1924,6 @@
         </w:rPr>
         <w:t>hasWitnessOfFact</w:t>
       </w:r>
-      <w:proofErr w:type="spellEnd"/>
       <w:r>
         <w:rPr>
           <w:rFonts w:asciiTheme="minorHAnsi" w:eastAsiaTheme="minorHAnsi" w:hAnsiTheme="minorHAnsi" w:cstheme="minorHAnsi"/>
@@ -2349,7 +2027,6 @@
         </w:rPr>
         <w:t>&lt;&lt;cs_{</w:t>
       </w:r>
-      <w:proofErr w:type="spellStart"/>
       <w:r>
         <w:rPr>
           <w:rFonts w:cstheme="minorHAnsi"/>
@@ -2364,7 +2041,6 @@
         </w:rPr>
         <w:t>RestrictWitness</w:t>
       </w:r>
-      <w:proofErr w:type="spellEnd"/>
       <w:r>
         <w:rPr>
           <w:rFonts w:cstheme="minorHAnsi"/>
@@ -2445,19 +2121,8 @@
           <w:szCs w:val="22"/>
           <w:lang w:val="en-US" w:eastAsia="en-US"/>
         </w:rPr>
-        <w:t>&lt;&lt;sdoR2WitnessesOfFact.sdoR</w:t>
-      </w:r>
-      <w:proofErr w:type="gramStart"/>
-      <w:r>
-        <w:rPr>
-          <w:rFonts w:asciiTheme="minorHAnsi" w:eastAsiaTheme="minorHAnsi" w:hAnsiTheme="minorHAnsi" w:cstheme="minorHAnsi"/>
-          <w:sz w:val="22"/>
-          <w:szCs w:val="22"/>
-          <w:lang w:val="en-US" w:eastAsia="en-US"/>
-        </w:rPr>
-        <w:t>2RestrictWitness.restrictNoOfWitnessDetails.noOfWitnessClaimant</w:t>
-      </w:r>
-      <w:proofErr w:type="gramEnd"/>
+        <w:t>&lt;&lt;sdoR2WitnessesOfFact.sdoR2RestrictWitness.restrictNoOfWitnessDetails.noOfWitnessClaimant</w:t>
+      </w:r>
       <w:r>
         <w:rPr>
           <w:rFonts w:asciiTheme="minorHAnsi" w:hAnsiTheme="minorHAnsi" w:cstheme="minorHAnsi"/>
@@ -2530,19 +2195,8 @@
           <w:szCs w:val="22"/>
           <w:lang w:val="en-US" w:eastAsia="en-US"/>
         </w:rPr>
-        <w:t>&lt;&lt;sdoR2WitnessesOfFact.sdoR</w:t>
-      </w:r>
-      <w:proofErr w:type="gramStart"/>
-      <w:r>
-        <w:rPr>
-          <w:rFonts w:asciiTheme="minorHAnsi" w:eastAsiaTheme="minorHAnsi" w:hAnsiTheme="minorHAnsi" w:cstheme="minorHAnsi"/>
-          <w:sz w:val="22"/>
-          <w:szCs w:val="22"/>
-          <w:lang w:val="en-US" w:eastAsia="en-US"/>
-        </w:rPr>
-        <w:t>2RestrictWitness.restrictNoOfWitnessDetails.noOfWitnessDefendant</w:t>
-      </w:r>
-      <w:proofErr w:type="gramEnd"/>
+        <w:t>&lt;&lt;sdoR2WitnessesOfFact.sdoR2RestrictWitness.restrictNoOfWitnessDetails.noOfWitnessDefendant</w:t>
+      </w:r>
       <w:r>
         <w:rPr>
           <w:rFonts w:asciiTheme="minorHAnsi" w:hAnsiTheme="minorHAnsi" w:cstheme="minorHAnsi"/>
@@ -2575,19 +2229,8 @@
           <w:szCs w:val="22"/>
           <w:lang w:val="en-US" w:eastAsia="en-US"/>
         </w:rPr>
-        <w:t>&lt;&lt;sdoR2WitnessesOfFact.sdoR</w:t>
-      </w:r>
-      <w:proofErr w:type="gramStart"/>
-      <w:r>
-        <w:rPr>
-          <w:rFonts w:asciiTheme="minorHAnsi" w:eastAsiaTheme="minorHAnsi" w:hAnsiTheme="minorHAnsi" w:cstheme="minorHAnsi"/>
-          <w:sz w:val="22"/>
-          <w:szCs w:val="22"/>
-          <w:lang w:val="en-US" w:eastAsia="en-US"/>
-        </w:rPr>
-        <w:t>2RestrictWitness.restrictNoOfWitnessDetails.partyIsCountedAsWitnessTxt</w:t>
-      </w:r>
-      <w:proofErr w:type="gramEnd"/>
+        <w:t>&lt;&lt;sdoR2WitnessesOfFact.sdoR2RestrictWitness.restrictNoOfWitnessDetails.partyIsCountedAsWitnessTxt</w:t>
+      </w:r>
       <w:r>
         <w:rPr>
           <w:rFonts w:asciiTheme="minorHAnsi" w:hAnsiTheme="minorHAnsi" w:cstheme="minorHAnsi"/>
@@ -2639,18 +2282,8 @@
           <w:rFonts w:cstheme="minorHAnsi"/>
           <w:lang w:val="en-US"/>
         </w:rPr>
-        <w:t>&lt;&lt;cs</w:t>
-      </w:r>
-      <w:proofErr w:type="gramStart"/>
-      <w:r>
-        <w:rPr>
-          <w:rFonts w:cstheme="minorHAnsi"/>
-          <w:lang w:val="en-US"/>
-        </w:rPr>
-        <w:t>_{</w:t>
-      </w:r>
-      <w:proofErr w:type="spellStart"/>
-      <w:proofErr w:type="gramEnd"/>
+        <w:t>&lt;&lt;cs_{</w:t>
+      </w:r>
       <w:r>
         <w:rPr>
           <w:rFonts w:cstheme="minorHAnsi"/>
@@ -2663,15 +2296,7 @@
           <w:rFonts w:cstheme="minorHAnsi"/>
           <w:lang w:val="en-US"/>
         </w:rPr>
-        <w:t>estrictPages</w:t>
-      </w:r>
-      <w:proofErr w:type="spellEnd"/>
-      <w:r>
-        <w:rPr>
-          <w:rFonts w:cstheme="minorHAnsi"/>
-          <w:lang w:val="en-US"/>
-        </w:rPr>
-        <w:t>=</w:t>
+        <w:t>estrictPages=</w:t>
       </w:r>
       <w:r>
         <w:rPr>
@@ -2745,7 +2370,6 @@
         </w:rPr>
         <w:t xml:space="preserve"> </w:t>
       </w:r>
-      <w:proofErr w:type="gramStart"/>
       <w:r>
         <w:rPr>
           <w:rFonts w:asciiTheme="minorHAnsi" w:eastAsiaTheme="minorHAnsi" w:hAnsiTheme="minorHAnsi" w:cstheme="minorHAnsi"/>
@@ -2773,7 +2397,6 @@
         </w:rPr>
         <w:t>sdoRestrictPages.restrictNoOfPagesDetails.witnessShouldNotMoreThanTxt</w:t>
       </w:r>
-      <w:proofErr w:type="gramEnd"/>
       <w:r>
         <w:rPr>
           <w:rFonts w:asciiTheme="minorHAnsi" w:hAnsiTheme="minorHAnsi" w:cstheme="minorHAnsi"/>
@@ -2819,7 +2442,6 @@
         </w:rPr>
         <w:t xml:space="preserve"> </w:t>
       </w:r>
-      <w:proofErr w:type="gramStart"/>
       <w:r>
         <w:rPr>
           <w:rFonts w:asciiTheme="minorHAnsi" w:eastAsiaTheme="minorHAnsi" w:hAnsiTheme="minorHAnsi" w:cstheme="minorHAnsi"/>
@@ -2847,7 +2469,6 @@
         </w:rPr>
         <w:t>sdoRestrictPages.restrictNoOfPagesDetails.noOfPages</w:t>
       </w:r>
-      <w:proofErr w:type="gramEnd"/>
       <w:r>
         <w:rPr>
           <w:rFonts w:asciiTheme="minorHAnsi" w:hAnsiTheme="minorHAnsi" w:cstheme="minorHAnsi"/>
@@ -2870,7 +2491,6 @@
           <w:lang w:val="en-US"/>
         </w:rPr>
       </w:pPr>
-      <w:proofErr w:type="gramStart"/>
       <w:r>
         <w:rPr>
           <w:rFonts w:asciiTheme="minorHAnsi" w:eastAsiaTheme="minorHAnsi" w:hAnsiTheme="minorHAnsi" w:cstheme="minorHAnsi"/>
@@ -2898,7 +2518,6 @@
         </w:rPr>
         <w:t>sdoRestrictPages.restrictNoOfPagesDetails.fontDetails</w:t>
       </w:r>
-      <w:proofErr w:type="gramEnd"/>
       <w:r>
         <w:rPr>
           <w:rFonts w:asciiTheme="minorHAnsi" w:hAnsiTheme="minorHAnsi" w:cstheme="minorHAnsi"/>
@@ -3005,9 +2624,8 @@
           <w:szCs w:val="22"/>
           <w:lang w:val="en-US"/>
         </w:rPr>
-        <w:t>&gt;</w:t>
-      </w:r>
-      <w:proofErr w:type="gramStart"/>
+        <w:t>&gt;&gt;</w:t>
+      </w:r>
       <w:r>
         <w:rPr>
           <w:rFonts w:asciiTheme="minorHAnsi" w:hAnsiTheme="minorHAnsi" w:cstheme="minorHAnsi"/>
@@ -3015,7 +2633,7 @@
           <w:szCs w:val="22"/>
           <w:lang w:val="en-US"/>
         </w:rPr>
-        <w:t>&gt;</w:t>
+        <w:t xml:space="preserve"> </w:t>
       </w:r>
       <w:r>
         <w:rPr>
@@ -3028,51 +2646,12 @@
       </w:r>
       <w:r>
         <w:rPr>
-          <w:rFonts w:asciiTheme="minorHAnsi" w:hAnsiTheme="minorHAnsi" w:cstheme="minorHAnsi"/>
-          <w:sz w:val="22"/>
-          <w:szCs w:val="22"/>
-          <w:lang w:val="en-US"/>
-        </w:rPr>
-        <w:t xml:space="preserve"> </w:t>
-      </w:r>
-      <w:r>
-        <w:rPr>
-          <w:rFonts w:asciiTheme="minorHAnsi" w:eastAsiaTheme="minorHAnsi" w:hAnsiTheme="minorHAnsi" w:cstheme="minorHAnsi"/>
-          <w:sz w:val="22"/>
-          <w:szCs w:val="22"/>
-          <w:lang w:val="en-US" w:eastAsia="en-US"/>
-        </w:rPr>
-        <w:t>&lt;</w:t>
-      </w:r>
-      <w:proofErr w:type="gramEnd"/>
-      <w:r>
-        <w:rPr>
-          <w:rFonts w:asciiTheme="minorHAnsi" w:eastAsiaTheme="minorHAnsi" w:hAnsiTheme="minorHAnsi" w:cstheme="minorHAnsi"/>
-          <w:sz w:val="22"/>
-          <w:szCs w:val="22"/>
-          <w:lang w:val="en-US" w:eastAsia="en-US"/>
-        </w:rPr>
-        <w:t>&lt;{</w:t>
-      </w:r>
-      <w:proofErr w:type="spellStart"/>
-      <w:r>
-        <w:rPr>
-          <w:rFonts w:asciiTheme="minorHAnsi" w:eastAsiaTheme="minorHAnsi" w:hAnsiTheme="minorHAnsi" w:cstheme="minorHAnsi"/>
-          <w:sz w:val="22"/>
-          <w:szCs w:val="22"/>
-          <w:lang w:val="en-US" w:eastAsia="en-US"/>
-        </w:rPr>
-        <w:t>dateFormat</w:t>
-      </w:r>
-      <w:proofErr w:type="spellEnd"/>
-      <w:r>
-        <w:rPr>
-          <w:rFonts w:asciiTheme="minorHAnsi" w:eastAsiaTheme="minorHAnsi" w:hAnsiTheme="minorHAnsi" w:cstheme="minorHAnsi"/>
-          <w:sz w:val="22"/>
-          <w:szCs w:val="22"/>
-          <w:lang w:val="en-US" w:eastAsia="en-US"/>
-        </w:rPr>
-        <w:t>(</w:t>
+          <w:rFonts w:asciiTheme="minorHAnsi" w:eastAsiaTheme="minorHAnsi" w:hAnsiTheme="minorHAnsi" w:cstheme="minorHAnsi"/>
+          <w:sz w:val="22"/>
+          <w:szCs w:val="22"/>
+          <w:lang w:val="en-US" w:eastAsia="en-US"/>
+        </w:rPr>
+        <w:t>&lt;&lt;{dateFormat(</w:t>
       </w:r>
       <w:r>
         <w:rPr>
@@ -3090,47 +2669,7 @@
           <w:szCs w:val="22"/>
           <w:lang w:val="en-US" w:eastAsia="en-US"/>
         </w:rPr>
-        <w:t xml:space="preserve">, ‘dd MMMM </w:t>
-      </w:r>
-      <w:proofErr w:type="spellStart"/>
-      <w:r>
-        <w:rPr>
-          <w:rFonts w:asciiTheme="minorHAnsi" w:eastAsiaTheme="minorHAnsi" w:hAnsiTheme="minorHAnsi" w:cstheme="minorHAnsi"/>
-          <w:sz w:val="22"/>
-          <w:szCs w:val="22"/>
-          <w:lang w:val="en-US" w:eastAsia="en-US"/>
-        </w:rPr>
-        <w:t>yyyy</w:t>
-      </w:r>
-      <w:proofErr w:type="spellEnd"/>
-      <w:r>
-        <w:rPr>
-          <w:rFonts w:asciiTheme="minorHAnsi" w:eastAsiaTheme="minorHAnsi" w:hAnsiTheme="minorHAnsi" w:cstheme="minorHAnsi"/>
-          <w:sz w:val="22"/>
-          <w:szCs w:val="22"/>
-          <w:lang w:val="en-US" w:eastAsia="en-US"/>
-        </w:rPr>
-        <w:t>’, ‘</w:t>
-      </w:r>
-      <w:proofErr w:type="spellStart"/>
-      <w:r>
-        <w:rPr>
-          <w:rFonts w:asciiTheme="minorHAnsi" w:eastAsiaTheme="minorHAnsi" w:hAnsiTheme="minorHAnsi" w:cstheme="minorHAnsi"/>
-          <w:sz w:val="22"/>
-          <w:szCs w:val="22"/>
-          <w:lang w:val="en-US" w:eastAsia="en-US"/>
-        </w:rPr>
-        <w:t>yyyy</w:t>
-      </w:r>
-      <w:proofErr w:type="spellEnd"/>
-      <w:r>
-        <w:rPr>
-          <w:rFonts w:asciiTheme="minorHAnsi" w:eastAsiaTheme="minorHAnsi" w:hAnsiTheme="minorHAnsi" w:cstheme="minorHAnsi"/>
-          <w:sz w:val="22"/>
-          <w:szCs w:val="22"/>
-          <w:lang w:val="en-US" w:eastAsia="en-US"/>
-        </w:rPr>
-        <w:t>-MM-dd’)}&gt;&gt;</w:t>
+        <w:t>, ‘dd MMMM yyyy’, ‘yyyy-MM-dd’)}&gt;&gt;</w:t>
       </w:r>
       <w:r>
         <w:rPr>
@@ -3208,18 +2747,8 @@
           <w:rFonts w:cstheme="minorHAnsi"/>
           <w:lang w:val="en-US"/>
         </w:rPr>
-        <w:t>&lt;&lt;cs</w:t>
-      </w:r>
-      <w:proofErr w:type="gramStart"/>
-      <w:r>
-        <w:rPr>
-          <w:rFonts w:cstheme="minorHAnsi"/>
-          <w:lang w:val="en-US"/>
-        </w:rPr>
-        <w:t>_{</w:t>
-      </w:r>
-      <w:proofErr w:type="spellStart"/>
-      <w:proofErr w:type="gramEnd"/>
+        <w:t>&lt;&lt;cs_{</w:t>
+      </w:r>
       <w:r>
         <w:rPr>
           <w:rFonts w:cstheme="minorHAnsi"/>
@@ -3227,7 +2756,6 @@
         </w:rPr>
         <w:t>hasExpertEvidence</w:t>
       </w:r>
-      <w:proofErr w:type="spellEnd"/>
       <w:r>
         <w:rPr>
           <w:rFonts w:cstheme="minorHAnsi"/>
@@ -3279,18 +2807,8 @@
           <w:b/>
           <w:bCs/>
         </w:rPr>
-        <w:t xml:space="preserve">Claimant’s permission to </w:t>
-      </w:r>
-      <w:proofErr w:type="gramStart"/>
-      <w:r>
-        <w:rPr>
-          <w:rFonts w:cstheme="minorHAnsi"/>
-          <w:b/>
-          <w:bCs/>
-        </w:rPr>
-        <w:t>reply</w:t>
-      </w:r>
-      <w:proofErr w:type="gramEnd"/>
+        <w:t>Claimant’s permission to reply</w:t>
+      </w:r>
     </w:p>
     <w:p>
       <w:pPr>
@@ -3396,7 +2914,6 @@
         </w:rPr>
         <w:t>&lt;&lt;cs_{</w:t>
       </w:r>
-      <w:proofErr w:type="spellStart"/>
       <w:r>
         <w:rPr>
           <w:rFonts w:cstheme="minorHAnsi"/>
@@ -3404,7 +2921,6 @@
         </w:rPr>
         <w:t>hasAddendumReport</w:t>
       </w:r>
-      <w:proofErr w:type="spellEnd"/>
       <w:r>
         <w:rPr>
           <w:rFonts w:cstheme="minorHAnsi"/>
@@ -3492,38 +3008,7 @@
           <w:szCs w:val="22"/>
           <w:lang w:val="en-US" w:eastAsia="en-US"/>
         </w:rPr>
-        <w:t>&lt;</w:t>
-      </w:r>
-      <w:proofErr w:type="gramStart"/>
-      <w:r>
-        <w:rPr>
-          <w:rFonts w:asciiTheme="minorHAnsi" w:eastAsiaTheme="minorHAnsi" w:hAnsiTheme="minorHAnsi" w:cstheme="minorHAnsi"/>
-          <w:sz w:val="22"/>
-          <w:szCs w:val="22"/>
-          <w:lang w:val="en-US" w:eastAsia="en-US"/>
-        </w:rPr>
-        <w:t>&lt;{</w:t>
-      </w:r>
-      <w:proofErr w:type="spellStart"/>
-      <w:proofErr w:type="gramEnd"/>
-      <w:r>
-        <w:rPr>
-          <w:rFonts w:asciiTheme="minorHAnsi" w:eastAsiaTheme="minorHAnsi" w:hAnsiTheme="minorHAnsi" w:cstheme="minorHAnsi"/>
-          <w:sz w:val="22"/>
-          <w:szCs w:val="22"/>
-          <w:lang w:val="en-US" w:eastAsia="en-US"/>
-        </w:rPr>
-        <w:t>dateFormat</w:t>
-      </w:r>
-      <w:proofErr w:type="spellEnd"/>
-      <w:r>
-        <w:rPr>
-          <w:rFonts w:asciiTheme="minorHAnsi" w:eastAsiaTheme="minorHAnsi" w:hAnsiTheme="minorHAnsi" w:cstheme="minorHAnsi"/>
-          <w:sz w:val="22"/>
-          <w:szCs w:val="22"/>
-          <w:lang w:val="en-US" w:eastAsia="en-US"/>
-        </w:rPr>
-        <w:t>(</w:t>
+        <w:t>&lt;&lt;{dateFormat(</w:t>
       </w:r>
       <w:r>
         <w:rPr>
@@ -3541,47 +3026,7 @@
           <w:szCs w:val="22"/>
           <w:lang w:val="en-US" w:eastAsia="en-US"/>
         </w:rPr>
-        <w:t xml:space="preserve">, ‘dd MMMM </w:t>
-      </w:r>
-      <w:proofErr w:type="spellStart"/>
-      <w:r>
-        <w:rPr>
-          <w:rFonts w:asciiTheme="minorHAnsi" w:eastAsiaTheme="minorHAnsi" w:hAnsiTheme="minorHAnsi" w:cstheme="minorHAnsi"/>
-          <w:sz w:val="22"/>
-          <w:szCs w:val="22"/>
-          <w:lang w:val="en-US" w:eastAsia="en-US"/>
-        </w:rPr>
-        <w:t>yyyy</w:t>
-      </w:r>
-      <w:proofErr w:type="spellEnd"/>
-      <w:r>
-        <w:rPr>
-          <w:rFonts w:asciiTheme="minorHAnsi" w:eastAsiaTheme="minorHAnsi" w:hAnsiTheme="minorHAnsi" w:cstheme="minorHAnsi"/>
-          <w:sz w:val="22"/>
-          <w:szCs w:val="22"/>
-          <w:lang w:val="en-US" w:eastAsia="en-US"/>
-        </w:rPr>
-        <w:t>’, ‘</w:t>
-      </w:r>
-      <w:proofErr w:type="spellStart"/>
-      <w:r>
-        <w:rPr>
-          <w:rFonts w:asciiTheme="minorHAnsi" w:eastAsiaTheme="minorHAnsi" w:hAnsiTheme="minorHAnsi" w:cstheme="minorHAnsi"/>
-          <w:sz w:val="22"/>
-          <w:szCs w:val="22"/>
-          <w:lang w:val="en-US" w:eastAsia="en-US"/>
-        </w:rPr>
-        <w:t>yyyy</w:t>
-      </w:r>
-      <w:proofErr w:type="spellEnd"/>
-      <w:r>
-        <w:rPr>
-          <w:rFonts w:asciiTheme="minorHAnsi" w:eastAsiaTheme="minorHAnsi" w:hAnsiTheme="minorHAnsi" w:cstheme="minorHAnsi"/>
-          <w:sz w:val="22"/>
-          <w:szCs w:val="22"/>
-          <w:lang w:val="en-US" w:eastAsia="en-US"/>
-        </w:rPr>
-        <w:t>-MM-dd’)}&gt;&gt;</w:t>
+        <w:t>, ‘dd MMMM yyyy’, ‘yyyy-MM-dd’)}&gt;&gt;</w:t>
       </w:r>
       <w:r>
         <w:rPr>
@@ -3634,25 +3079,14 @@
         </w:rPr>
         <w:t>&lt;&lt;cs_{</w:t>
       </w:r>
-      <w:proofErr w:type="spellStart"/>
-      <w:r>
-        <w:rPr>
-          <w:rFonts w:asciiTheme="minorHAnsi" w:eastAsiaTheme="minorHAnsi" w:hAnsiTheme="minorHAnsi" w:cstheme="minorHAnsi"/>
-          <w:sz w:val="22"/>
-          <w:szCs w:val="22"/>
-          <w:lang w:val="en-US" w:eastAsia="en-US"/>
-        </w:rPr>
-        <w:t>hasFurtherAudiogram</w:t>
-      </w:r>
-      <w:proofErr w:type="spellEnd"/>
-      <w:r>
-        <w:rPr>
-          <w:rFonts w:asciiTheme="minorHAnsi" w:eastAsiaTheme="minorHAnsi" w:hAnsiTheme="minorHAnsi" w:cstheme="minorHAnsi"/>
-          <w:sz w:val="22"/>
-          <w:szCs w:val="22"/>
-          <w:lang w:val="en-US" w:eastAsia="en-US"/>
-        </w:rPr>
-        <w:t>=true</w:t>
+      <w:r>
+        <w:rPr>
+          <w:rFonts w:asciiTheme="minorHAnsi" w:eastAsiaTheme="minorHAnsi" w:hAnsiTheme="minorHAnsi" w:cstheme="minorHAnsi"/>
+          <w:sz w:val="22"/>
+          <w:szCs w:val="22"/>
+          <w:lang w:val="en-US" w:eastAsia="en-US"/>
+        </w:rPr>
+        <w:t>hasFurtherAudiogram=true</w:t>
       </w:r>
       <w:r>
         <w:rPr>
@@ -3705,18 +3139,8 @@
           <w:b/>
           <w:bCs/>
         </w:rPr>
-        <w:t xml:space="preserve">Claimant shall undergo a single further </w:t>
-      </w:r>
-      <w:proofErr w:type="gramStart"/>
-      <w:r>
-        <w:rPr>
-          <w:rFonts w:cstheme="minorHAnsi"/>
-          <w:b/>
-          <w:bCs/>
-        </w:rPr>
-        <w:t>audiogram</w:t>
-      </w:r>
-      <w:proofErr w:type="gramEnd"/>
+        <w:t>Claimant shall undergo a single further audiogram</w:t>
+      </w:r>
     </w:p>
     <w:p>
       <w:pPr>
@@ -3758,38 +3182,7 @@
           <w:szCs w:val="22"/>
           <w:lang w:val="en-US" w:eastAsia="en-US"/>
         </w:rPr>
-        <w:t>&lt;</w:t>
-      </w:r>
-      <w:proofErr w:type="gramStart"/>
-      <w:r>
-        <w:rPr>
-          <w:rFonts w:asciiTheme="minorHAnsi" w:eastAsiaTheme="minorHAnsi" w:hAnsiTheme="minorHAnsi" w:cstheme="minorHAnsi"/>
-          <w:sz w:val="22"/>
-          <w:szCs w:val="22"/>
-          <w:lang w:val="en-US" w:eastAsia="en-US"/>
-        </w:rPr>
-        <w:t>&lt;{</w:t>
-      </w:r>
-      <w:proofErr w:type="spellStart"/>
-      <w:proofErr w:type="gramEnd"/>
-      <w:r>
-        <w:rPr>
-          <w:rFonts w:asciiTheme="minorHAnsi" w:eastAsiaTheme="minorHAnsi" w:hAnsiTheme="minorHAnsi" w:cstheme="minorHAnsi"/>
-          <w:sz w:val="22"/>
-          <w:szCs w:val="22"/>
-          <w:lang w:val="en-US" w:eastAsia="en-US"/>
-        </w:rPr>
-        <w:t>dateFormat</w:t>
-      </w:r>
-      <w:proofErr w:type="spellEnd"/>
-      <w:r>
-        <w:rPr>
-          <w:rFonts w:asciiTheme="minorHAnsi" w:eastAsiaTheme="minorHAnsi" w:hAnsiTheme="minorHAnsi" w:cstheme="minorHAnsi"/>
-          <w:sz w:val="22"/>
-          <w:szCs w:val="22"/>
-          <w:lang w:val="en-US" w:eastAsia="en-US"/>
-        </w:rPr>
-        <w:t>(</w:t>
+        <w:t>&lt;&lt;{dateFormat(</w:t>
       </w:r>
       <w:r>
         <w:rPr>
@@ -3807,47 +3200,7 @@
           <w:szCs w:val="22"/>
           <w:lang w:val="en-US" w:eastAsia="en-US"/>
         </w:rPr>
-        <w:t xml:space="preserve">, ‘dd MMMM </w:t>
-      </w:r>
-      <w:proofErr w:type="spellStart"/>
-      <w:r>
-        <w:rPr>
-          <w:rFonts w:asciiTheme="minorHAnsi" w:eastAsiaTheme="minorHAnsi" w:hAnsiTheme="minorHAnsi" w:cstheme="minorHAnsi"/>
-          <w:sz w:val="22"/>
-          <w:szCs w:val="22"/>
-          <w:lang w:val="en-US" w:eastAsia="en-US"/>
-        </w:rPr>
-        <w:t>yyyy</w:t>
-      </w:r>
-      <w:proofErr w:type="spellEnd"/>
-      <w:r>
-        <w:rPr>
-          <w:rFonts w:asciiTheme="minorHAnsi" w:eastAsiaTheme="minorHAnsi" w:hAnsiTheme="minorHAnsi" w:cstheme="minorHAnsi"/>
-          <w:sz w:val="22"/>
-          <w:szCs w:val="22"/>
-          <w:lang w:val="en-US" w:eastAsia="en-US"/>
-        </w:rPr>
-        <w:t>’, ‘</w:t>
-      </w:r>
-      <w:proofErr w:type="spellStart"/>
-      <w:r>
-        <w:rPr>
-          <w:rFonts w:asciiTheme="minorHAnsi" w:eastAsiaTheme="minorHAnsi" w:hAnsiTheme="minorHAnsi" w:cstheme="minorHAnsi"/>
-          <w:sz w:val="22"/>
-          <w:szCs w:val="22"/>
-          <w:lang w:val="en-US" w:eastAsia="en-US"/>
-        </w:rPr>
-        <w:t>yyyy</w:t>
-      </w:r>
-      <w:proofErr w:type="spellEnd"/>
-      <w:r>
-        <w:rPr>
-          <w:rFonts w:asciiTheme="minorHAnsi" w:eastAsiaTheme="minorHAnsi" w:hAnsiTheme="minorHAnsi" w:cstheme="minorHAnsi"/>
-          <w:sz w:val="22"/>
-          <w:szCs w:val="22"/>
-          <w:lang w:val="en-US" w:eastAsia="en-US"/>
-        </w:rPr>
-        <w:t>-MM-dd’)}&gt;&gt;</w:t>
+        <w:t>, ‘dd MMMM yyyy’, ‘yyyy-MM-dd’)}&gt;&gt;</w:t>
       </w:r>
       <w:r>
         <w:rPr>
@@ -3921,38 +3274,7 @@
           <w:szCs w:val="22"/>
           <w:lang w:val="en-US" w:eastAsia="en-US"/>
         </w:rPr>
-        <w:t xml:space="preserve"> &lt;</w:t>
-      </w:r>
-      <w:proofErr w:type="gramStart"/>
-      <w:r>
-        <w:rPr>
-          <w:rFonts w:asciiTheme="minorHAnsi" w:eastAsiaTheme="minorHAnsi" w:hAnsiTheme="minorHAnsi" w:cstheme="minorHAnsi"/>
-          <w:sz w:val="22"/>
-          <w:szCs w:val="22"/>
-          <w:lang w:val="en-US" w:eastAsia="en-US"/>
-        </w:rPr>
-        <w:t>&lt;{</w:t>
-      </w:r>
-      <w:proofErr w:type="spellStart"/>
-      <w:proofErr w:type="gramEnd"/>
-      <w:r>
-        <w:rPr>
-          <w:rFonts w:asciiTheme="minorHAnsi" w:eastAsiaTheme="minorHAnsi" w:hAnsiTheme="minorHAnsi" w:cstheme="minorHAnsi"/>
-          <w:sz w:val="22"/>
-          <w:szCs w:val="22"/>
-          <w:lang w:val="en-US" w:eastAsia="en-US"/>
-        </w:rPr>
-        <w:t>dateFormat</w:t>
-      </w:r>
-      <w:proofErr w:type="spellEnd"/>
-      <w:r>
-        <w:rPr>
-          <w:rFonts w:asciiTheme="minorHAnsi" w:eastAsiaTheme="minorHAnsi" w:hAnsiTheme="minorHAnsi" w:cstheme="minorHAnsi"/>
-          <w:sz w:val="22"/>
-          <w:szCs w:val="22"/>
-          <w:lang w:val="en-US" w:eastAsia="en-US"/>
-        </w:rPr>
-        <w:t>(</w:t>
+        <w:t xml:space="preserve"> &lt;&lt;{dateFormat(</w:t>
       </w:r>
       <w:r>
         <w:rPr>
@@ -3970,47 +3292,7 @@
           <w:szCs w:val="22"/>
           <w:lang w:val="en-US" w:eastAsia="en-US"/>
         </w:rPr>
-        <w:t xml:space="preserve">, ‘dd MMMM </w:t>
-      </w:r>
-      <w:proofErr w:type="spellStart"/>
-      <w:r>
-        <w:rPr>
-          <w:rFonts w:asciiTheme="minorHAnsi" w:eastAsiaTheme="minorHAnsi" w:hAnsiTheme="minorHAnsi" w:cstheme="minorHAnsi"/>
-          <w:sz w:val="22"/>
-          <w:szCs w:val="22"/>
-          <w:lang w:val="en-US" w:eastAsia="en-US"/>
-        </w:rPr>
-        <w:t>yyyy</w:t>
-      </w:r>
-      <w:proofErr w:type="spellEnd"/>
-      <w:r>
-        <w:rPr>
-          <w:rFonts w:asciiTheme="minorHAnsi" w:eastAsiaTheme="minorHAnsi" w:hAnsiTheme="minorHAnsi" w:cstheme="minorHAnsi"/>
-          <w:sz w:val="22"/>
-          <w:szCs w:val="22"/>
-          <w:lang w:val="en-US" w:eastAsia="en-US"/>
-        </w:rPr>
-        <w:t>’, ‘</w:t>
-      </w:r>
-      <w:proofErr w:type="spellStart"/>
-      <w:r>
-        <w:rPr>
-          <w:rFonts w:asciiTheme="minorHAnsi" w:eastAsiaTheme="minorHAnsi" w:hAnsiTheme="minorHAnsi" w:cstheme="minorHAnsi"/>
-          <w:sz w:val="22"/>
-          <w:szCs w:val="22"/>
-          <w:lang w:val="en-US" w:eastAsia="en-US"/>
-        </w:rPr>
-        <w:t>yyyy</w:t>
-      </w:r>
-      <w:proofErr w:type="spellEnd"/>
-      <w:r>
-        <w:rPr>
-          <w:rFonts w:asciiTheme="minorHAnsi" w:eastAsiaTheme="minorHAnsi" w:hAnsiTheme="minorHAnsi" w:cstheme="minorHAnsi"/>
-          <w:sz w:val="22"/>
-          <w:szCs w:val="22"/>
-          <w:lang w:val="en-US" w:eastAsia="en-US"/>
-        </w:rPr>
-        <w:t>-MM-dd’)}&gt;&gt;</w:t>
+        <w:t>, ‘dd MMMM yyyy’, ‘yyyy-MM-dd’)}&gt;&gt;</w:t>
       </w:r>
       <w:r>
         <w:rPr>
@@ -4072,7 +3354,6 @@
         </w:rPr>
         <w:t>&lt;&lt;cs_{</w:t>
       </w:r>
-      <w:proofErr w:type="spellStart"/>
       <w:r>
         <w:rPr>
           <w:rFonts w:asciiTheme="minorHAnsi" w:eastAsiaTheme="minorHAnsi" w:hAnsiTheme="minorHAnsi" w:cstheme="minorHAnsi"/>
@@ -4082,7 +3363,6 @@
         </w:rPr>
         <w:t>hasQuestionsOfClaimantExpert</w:t>
       </w:r>
-      <w:proofErr w:type="spellEnd"/>
       <w:r>
         <w:rPr>
           <w:rFonts w:asciiTheme="minorHAnsi" w:eastAsiaTheme="minorHAnsi" w:hAnsiTheme="minorHAnsi" w:cstheme="minorHAnsi"/>
@@ -4160,18 +3440,8 @@
           <w:b/>
           <w:bCs/>
         </w:rPr>
-        <w:t xml:space="preserve">Defendant(s) may ask </w:t>
-      </w:r>
-      <w:proofErr w:type="gramStart"/>
-      <w:r>
-        <w:rPr>
-          <w:rFonts w:cstheme="minorHAnsi"/>
-          <w:b/>
-          <w:bCs/>
-        </w:rPr>
-        <w:t>questions</w:t>
-      </w:r>
-      <w:proofErr w:type="gramEnd"/>
+        <w:t>Defendant(s) may ask questions</w:t>
+      </w:r>
     </w:p>
     <w:p>
       <w:pPr>
@@ -4198,23 +3468,7 @@
           <w:rFonts w:cstheme="minorHAnsi"/>
           <w:lang w:val="en-US"/>
         </w:rPr>
-        <w:t xml:space="preserve"> &lt;</w:t>
-      </w:r>
-      <w:proofErr w:type="gramStart"/>
-      <w:r>
-        <w:rPr>
-          <w:rFonts w:cstheme="minorHAnsi"/>
-          <w:lang w:val="en-US"/>
-        </w:rPr>
-        <w:t>&lt;{</w:t>
-      </w:r>
-      <w:proofErr w:type="gramEnd"/>
-      <w:r>
-        <w:rPr>
-          <w:rFonts w:cstheme="minorHAnsi"/>
-          <w:lang w:val="en-US"/>
-        </w:rPr>
-        <w:t>dateFormat(</w:t>
+        <w:t xml:space="preserve"> &lt;&lt;{dateFormat(</w:t>
       </w:r>
       <w:r>
         <w:rPr>
@@ -4228,39 +3482,7 @@
           <w:rFonts w:cstheme="minorHAnsi"/>
           <w:lang w:val="en-US"/>
         </w:rPr>
-        <w:t xml:space="preserve">, ‘dd MMMM </w:t>
-      </w:r>
-      <w:proofErr w:type="spellStart"/>
-      <w:r>
-        <w:rPr>
-          <w:rFonts w:cstheme="minorHAnsi"/>
-          <w:lang w:val="en-US"/>
-        </w:rPr>
-        <w:t>yyyy</w:t>
-      </w:r>
-      <w:proofErr w:type="spellEnd"/>
-      <w:r>
-        <w:rPr>
-          <w:rFonts w:cstheme="minorHAnsi"/>
-          <w:lang w:val="en-US"/>
-        </w:rPr>
-        <w:t>’, ‘</w:t>
-      </w:r>
-      <w:proofErr w:type="spellStart"/>
-      <w:r>
-        <w:rPr>
-          <w:rFonts w:cstheme="minorHAnsi"/>
-          <w:lang w:val="en-US"/>
-        </w:rPr>
-        <w:t>yyyy</w:t>
-      </w:r>
-      <w:proofErr w:type="spellEnd"/>
-      <w:r>
-        <w:rPr>
-          <w:rFonts w:cstheme="minorHAnsi"/>
-          <w:lang w:val="en-US"/>
-        </w:rPr>
-        <w:t>-MM-dd’)}&gt;&gt;</w:t>
+        <w:t>, ‘dd MMMM yyyy’, ‘yyyy-MM-dd’)}&gt;&gt;</w:t>
       </w:r>
     </w:p>
     <w:p>
@@ -4312,23 +3534,7 @@
           <w:rFonts w:cstheme="minorHAnsi"/>
           <w:lang w:val="en-US"/>
         </w:rPr>
-        <w:t>&lt;</w:t>
-      </w:r>
-      <w:proofErr w:type="gramStart"/>
-      <w:r>
-        <w:rPr>
-          <w:rFonts w:cstheme="minorHAnsi"/>
-          <w:lang w:val="en-US"/>
-        </w:rPr>
-        <w:t>&lt;{</w:t>
-      </w:r>
-      <w:proofErr w:type="gramEnd"/>
-      <w:r>
-        <w:rPr>
-          <w:rFonts w:cstheme="minorHAnsi"/>
-          <w:lang w:val="en-US"/>
-        </w:rPr>
-        <w:t>dateFormat(</w:t>
+        <w:t>&lt;&lt;{dateFormat(</w:t>
       </w:r>
       <w:r>
         <w:rPr>
@@ -4342,39 +3548,7 @@
           <w:rFonts w:cstheme="minorHAnsi"/>
           <w:lang w:val="en-US"/>
         </w:rPr>
-        <w:t xml:space="preserve">, ‘dd MMMM </w:t>
-      </w:r>
-      <w:proofErr w:type="spellStart"/>
-      <w:r>
-        <w:rPr>
-          <w:rFonts w:cstheme="minorHAnsi"/>
-          <w:lang w:val="en-US"/>
-        </w:rPr>
-        <w:t>yyyy</w:t>
-      </w:r>
-      <w:proofErr w:type="spellEnd"/>
-      <w:r>
-        <w:rPr>
-          <w:rFonts w:cstheme="minorHAnsi"/>
-          <w:lang w:val="en-US"/>
-        </w:rPr>
-        <w:t>’, ‘</w:t>
-      </w:r>
-      <w:proofErr w:type="spellStart"/>
-      <w:r>
-        <w:rPr>
-          <w:rFonts w:cstheme="minorHAnsi"/>
-          <w:lang w:val="en-US"/>
-        </w:rPr>
-        <w:t>yyyy</w:t>
-      </w:r>
-      <w:proofErr w:type="spellEnd"/>
-      <w:r>
-        <w:rPr>
-          <w:rFonts w:cstheme="minorHAnsi"/>
-          <w:lang w:val="en-US"/>
-        </w:rPr>
-        <w:t>-MM-dd’)}&gt;&gt;</w:t>
+        <w:t>, ‘dd MMMM yyyy’, ‘yyyy-MM-dd’)}&gt;&gt;</w:t>
       </w:r>
     </w:p>
     <w:p>
@@ -4476,7 +3650,6 @@
         </w:rPr>
         <w:t>&lt;&lt;</w:t>
       </w:r>
-      <w:proofErr w:type="spellStart"/>
       <w:r>
         <w:rPr>
           <w:rFonts w:asciiTheme="minorHAnsi" w:eastAsiaTheme="minorHAnsi" w:hAnsiTheme="minorHAnsi" w:cstheme="minorHAnsi"/>
@@ -4493,17 +3666,7 @@
           <w:szCs w:val="22"/>
           <w:lang w:val="en-US" w:eastAsia="en-US"/>
         </w:rPr>
-        <w:t>ApplicationToRelyOnFurther</w:t>
-      </w:r>
-      <w:proofErr w:type="spellEnd"/>
-      <w:r>
-        <w:rPr>
-          <w:rFonts w:asciiTheme="minorHAnsi" w:eastAsiaTheme="minorHAnsi" w:hAnsiTheme="minorHAnsi" w:cstheme="minorHAnsi"/>
-          <w:sz w:val="22"/>
-          <w:szCs w:val="22"/>
-          <w:lang w:val="en-US" w:eastAsia="en-US"/>
-        </w:rPr>
-        <w:t>&gt;&gt;</w:t>
+        <w:t>ApplicationToRelyOnFurther&gt;&gt;</w:t>
       </w:r>
     </w:p>
     <w:p>
@@ -4537,7 +3700,6 @@
         </w:rPr>
         <w:t>{</w:t>
       </w:r>
-      <w:proofErr w:type="spellStart"/>
       <w:r>
         <w:rPr>
           <w:rFonts w:asciiTheme="minorHAnsi" w:eastAsiaTheme="minorHAnsi" w:hAnsiTheme="minorHAnsi" w:cstheme="minorHAnsi"/>
@@ -4547,7 +3709,6 @@
         </w:rPr>
         <w:t>isApplicationToRelyOnFurther</w:t>
       </w:r>
-      <w:proofErr w:type="spellEnd"/>
       <w:r>
         <w:rPr>
           <w:rFonts w:asciiTheme="minorHAnsi" w:eastAsiaTheme="minorHAnsi" w:hAnsiTheme="minorHAnsi" w:cstheme="minorHAnsi"/>
@@ -4616,7 +3777,6 @@
           <w:lang w:val="en-US"/>
         </w:rPr>
       </w:pPr>
-      <w:proofErr w:type="gramStart"/>
       <w:r>
         <w:rPr>
           <w:rFonts w:cstheme="minorHAnsi"/>
@@ -4645,7 +3805,6 @@
         </w:rPr>
         <w:t>t</w:t>
       </w:r>
-      <w:proofErr w:type="gramEnd"/>
       <w:r>
         <w:rPr>
           <w:rFonts w:cstheme="minorHAnsi"/>
@@ -4672,23 +3831,7 @@
           <w:rFonts w:cstheme="minorHAnsi"/>
           <w:lang w:val="en-US"/>
         </w:rPr>
-        <w:t>&lt;</w:t>
-      </w:r>
-      <w:proofErr w:type="gramStart"/>
-      <w:r>
-        <w:rPr>
-          <w:rFonts w:cstheme="minorHAnsi"/>
-          <w:lang w:val="en-US"/>
-        </w:rPr>
-        <w:t>&lt;{</w:t>
-      </w:r>
-      <w:proofErr w:type="gramEnd"/>
-      <w:r>
-        <w:rPr>
-          <w:rFonts w:cstheme="minorHAnsi"/>
-          <w:lang w:val="en-US"/>
-        </w:rPr>
-        <w:t>dateFormat(</w:t>
+        <w:t>&lt;&lt;{dateFormat(</w:t>
       </w:r>
       <w:r>
         <w:rPr>
@@ -4702,39 +3845,7 @@
           <w:rFonts w:cstheme="minorHAnsi"/>
           <w:lang w:val="en-US"/>
         </w:rPr>
-        <w:t xml:space="preserve">, ‘dd MMMM </w:t>
-      </w:r>
-      <w:proofErr w:type="spellStart"/>
-      <w:r>
-        <w:rPr>
-          <w:rFonts w:cstheme="minorHAnsi"/>
-          <w:lang w:val="en-US"/>
-        </w:rPr>
-        <w:t>yyyy</w:t>
-      </w:r>
-      <w:proofErr w:type="spellEnd"/>
-      <w:r>
-        <w:rPr>
-          <w:rFonts w:cstheme="minorHAnsi"/>
-          <w:lang w:val="en-US"/>
-        </w:rPr>
-        <w:t>’, ‘</w:t>
-      </w:r>
-      <w:proofErr w:type="spellStart"/>
-      <w:r>
-        <w:rPr>
-          <w:rFonts w:cstheme="minorHAnsi"/>
-          <w:lang w:val="en-US"/>
-        </w:rPr>
-        <w:t>yyyy</w:t>
-      </w:r>
-      <w:proofErr w:type="spellEnd"/>
-      <w:r>
-        <w:rPr>
-          <w:rFonts w:cstheme="minorHAnsi"/>
-          <w:lang w:val="en-US"/>
-        </w:rPr>
-        <w:t>-MM-dd’)}&gt;&gt;</w:t>
+        <w:t>, ‘dd MMMM yyyy’, ‘yyyy-MM-dd’)}&gt;&gt;</w:t>
       </w:r>
       <w:r>
         <w:rPr>
@@ -4810,7 +3921,6 @@
         </w:rPr>
         <w:t>&lt;&lt;cs_{</w:t>
       </w:r>
-      <w:proofErr w:type="spellStart"/>
       <w:r>
         <w:rPr>
           <w:rFonts w:asciiTheme="minorHAnsi" w:eastAsiaTheme="minorHAnsi" w:hAnsiTheme="minorHAnsi" w:cstheme="minorHAnsi"/>
@@ -4820,7 +3930,6 @@
         </w:rPr>
         <w:t>hasPermissionFromENT</w:t>
       </w:r>
-      <w:proofErr w:type="spellEnd"/>
       <w:r>
         <w:rPr>
           <w:rFonts w:asciiTheme="minorHAnsi" w:eastAsiaTheme="minorHAnsi" w:hAnsiTheme="minorHAnsi" w:cstheme="minorHAnsi"/>
@@ -4875,41 +3984,23 @@
           <w:rFonts w:cstheme="minorHAnsi"/>
           <w:b/>
         </w:rPr>
-        <w:t xml:space="preserve">Permission for any Defendant to rely on expert evidence from a consultant ENT </w:t>
-      </w:r>
-      <w:proofErr w:type="gramStart"/>
-      <w:r>
-        <w:rPr>
-          <w:rFonts w:cstheme="minorHAnsi"/>
+        <w:t>Permission for any Defendant to rely on expert evidence from a consultant ENT surgeon</w:t>
+      </w:r>
+    </w:p>
+    <w:p>
+      <w:pPr>
+        <w:rPr>
           <w:b/>
-        </w:rPr>
-        <w:t>surgeon</w:t>
-      </w:r>
-      <w:proofErr w:type="gramEnd"/>
-    </w:p>
-    <w:p>
-      <w:pPr>
+          <w:bCs/>
+        </w:rPr>
+      </w:pPr>
+      <w:r>
         <w:rPr>
           <w:b/>
           <w:bCs/>
         </w:rPr>
-      </w:pPr>
-      <w:r>
-        <w:rPr>
-          <w:b/>
-          <w:bCs/>
-        </w:rPr>
-        <w:t xml:space="preserve">Permission to rely on expert </w:t>
-      </w:r>
-      <w:proofErr w:type="gramStart"/>
-      <w:r>
-        <w:rPr>
-          <w:b/>
-          <w:bCs/>
-        </w:rPr>
-        <w:t>evidence</w:t>
-      </w:r>
-      <w:proofErr w:type="gramEnd"/>
+        <w:t>Permission to rely on expert evidence</w:t>
+      </w:r>
     </w:p>
     <w:p>
       <w:pPr>
@@ -4937,23 +4028,7 @@
           <w:rFonts w:cstheme="minorHAnsi"/>
           <w:lang w:val="en-US"/>
         </w:rPr>
-        <w:t xml:space="preserve"> &lt;</w:t>
-      </w:r>
-      <w:proofErr w:type="gramStart"/>
-      <w:r>
-        <w:rPr>
-          <w:rFonts w:cstheme="minorHAnsi"/>
-          <w:lang w:val="en-US"/>
-        </w:rPr>
-        <w:t>&lt;{</w:t>
-      </w:r>
-      <w:proofErr w:type="gramEnd"/>
-      <w:r>
-        <w:rPr>
-          <w:rFonts w:cstheme="minorHAnsi"/>
-          <w:lang w:val="en-US"/>
-        </w:rPr>
-        <w:t>dateFormat(</w:t>
+        <w:t xml:space="preserve"> &lt;&lt;{dateFormat(</w:t>
       </w:r>
       <w:r>
         <w:rPr>
@@ -4967,39 +4042,7 @@
           <w:rFonts w:cstheme="minorHAnsi"/>
           <w:lang w:val="en-US"/>
         </w:rPr>
-        <w:t xml:space="preserve">, ‘dd MMMM </w:t>
-      </w:r>
-      <w:proofErr w:type="spellStart"/>
-      <w:r>
-        <w:rPr>
-          <w:rFonts w:cstheme="minorHAnsi"/>
-          <w:lang w:val="en-US"/>
-        </w:rPr>
-        <w:t>yyyy</w:t>
-      </w:r>
-      <w:proofErr w:type="spellEnd"/>
-      <w:r>
-        <w:rPr>
-          <w:rFonts w:cstheme="minorHAnsi"/>
-          <w:lang w:val="en-US"/>
-        </w:rPr>
-        <w:t>’, ‘</w:t>
-      </w:r>
-      <w:proofErr w:type="spellStart"/>
-      <w:r>
-        <w:rPr>
-          <w:rFonts w:cstheme="minorHAnsi"/>
-          <w:lang w:val="en-US"/>
-        </w:rPr>
-        <w:t>yyyy</w:t>
-      </w:r>
-      <w:proofErr w:type="spellEnd"/>
-      <w:r>
-        <w:rPr>
-          <w:rFonts w:cstheme="minorHAnsi"/>
-          <w:lang w:val="en-US"/>
-        </w:rPr>
-        <w:t>-MM-dd’)}&gt;&gt;</w:t>
+        <w:t>, ‘dd MMMM yyyy’, ‘yyyy-MM-dd’)}&gt;&gt;</w:t>
       </w:r>
       <w:r>
         <w:rPr>
@@ -5057,23 +4100,7 @@
           <w:rFonts w:cstheme="minorHAnsi"/>
           <w:lang w:val="en-US"/>
         </w:rPr>
-        <w:t>&lt;</w:t>
-      </w:r>
-      <w:proofErr w:type="gramStart"/>
-      <w:r>
-        <w:rPr>
-          <w:rFonts w:cstheme="minorHAnsi"/>
-          <w:lang w:val="en-US"/>
-        </w:rPr>
-        <w:t>&lt;{</w:t>
-      </w:r>
-      <w:proofErr w:type="gramEnd"/>
-      <w:r>
-        <w:rPr>
-          <w:rFonts w:cstheme="minorHAnsi"/>
-          <w:lang w:val="en-US"/>
-        </w:rPr>
-        <w:t>dateFormat(</w:t>
+        <w:t>&lt;&lt;{dateFormat(</w:t>
       </w:r>
       <w:r>
         <w:rPr>
@@ -5087,39 +4114,7 @@
           <w:rFonts w:cstheme="minorHAnsi"/>
           <w:lang w:val="en-US"/>
         </w:rPr>
-        <w:t xml:space="preserve">, ‘dd MMMM </w:t>
-      </w:r>
-      <w:proofErr w:type="spellStart"/>
-      <w:r>
-        <w:rPr>
-          <w:rFonts w:cstheme="minorHAnsi"/>
-          <w:lang w:val="en-US"/>
-        </w:rPr>
-        <w:t>yyyy</w:t>
-      </w:r>
-      <w:proofErr w:type="spellEnd"/>
-      <w:r>
-        <w:rPr>
-          <w:rFonts w:cstheme="minorHAnsi"/>
-          <w:lang w:val="en-US"/>
-        </w:rPr>
-        <w:t>’, ‘</w:t>
-      </w:r>
-      <w:proofErr w:type="spellStart"/>
-      <w:r>
-        <w:rPr>
-          <w:rFonts w:cstheme="minorHAnsi"/>
-          <w:lang w:val="en-US"/>
-        </w:rPr>
-        <w:t>yyyy</w:t>
-      </w:r>
-      <w:proofErr w:type="spellEnd"/>
-      <w:r>
-        <w:rPr>
-          <w:rFonts w:cstheme="minorHAnsi"/>
-          <w:lang w:val="en-US"/>
-        </w:rPr>
-        <w:t>-MM-dd’)}&gt;&gt;</w:t>
+        <w:t>, ‘dd MMMM yyyy’, ‘yyyy-MM-dd’)}&gt;&gt;</w:t>
       </w:r>
       <w:r>
         <w:rPr>
@@ -5186,7 +4181,6 @@
         </w:rPr>
         <w:t>&lt;&lt;cs_{</w:t>
       </w:r>
-      <w:proofErr w:type="spellStart"/>
       <w:r>
         <w:rPr>
           <w:rFonts w:asciiTheme="minorHAnsi" w:eastAsiaTheme="minorHAnsi" w:hAnsiTheme="minorHAnsi" w:cstheme="minorHAnsi"/>
@@ -5214,7 +4208,6 @@
         </w:rPr>
         <w:t>Engineer</w:t>
       </w:r>
-      <w:proofErr w:type="spellEnd"/>
       <w:r>
         <w:rPr>
           <w:rFonts w:asciiTheme="minorHAnsi" w:eastAsiaTheme="minorHAnsi" w:hAnsiTheme="minorHAnsi" w:cstheme="minorHAnsi"/>
@@ -5363,15 +4356,7 @@
           <w:rFonts w:cstheme="minorHAnsi"/>
           <w:lang w:val="en-US"/>
         </w:rPr>
-        <w:t>&gt;</w:t>
-      </w:r>
-      <w:proofErr w:type="gramStart"/>
-      <w:r>
-        <w:rPr>
-          <w:rFonts w:cstheme="minorHAnsi"/>
-          <w:lang w:val="en-US"/>
-        </w:rPr>
-        <w:t>&gt;</w:t>
+        <w:t>&gt;&gt;</w:t>
       </w:r>
       <w:r>
         <w:rPr>
@@ -5385,15 +4370,7 @@
           <w:rFonts w:cstheme="minorHAnsi"/>
           <w:lang w:val="en-US"/>
         </w:rPr>
-        <w:t>&lt;</w:t>
-      </w:r>
-      <w:proofErr w:type="gramEnd"/>
-      <w:r>
-        <w:rPr>
-          <w:rFonts w:cstheme="minorHAnsi"/>
-          <w:lang w:val="en-US"/>
-        </w:rPr>
-        <w:t>&lt;{dateFormat(sdoR2EvidenceAcousticEngineer</w:t>
+        <w:t>&lt;&lt;{dateFormat(sdoR2EvidenceAcousticEngineer</w:t>
       </w:r>
       <w:r>
         <w:rPr>
@@ -5414,39 +4391,7 @@
           <w:rFonts w:cstheme="minorHAnsi"/>
           <w:lang w:val="en-US"/>
         </w:rPr>
-        <w:t xml:space="preserve">, ‘dd MMMM </w:t>
-      </w:r>
-      <w:proofErr w:type="spellStart"/>
-      <w:r>
-        <w:rPr>
-          <w:rFonts w:cstheme="minorHAnsi"/>
-          <w:lang w:val="en-US"/>
-        </w:rPr>
-        <w:t>yyyy</w:t>
-      </w:r>
-      <w:proofErr w:type="spellEnd"/>
-      <w:r>
-        <w:rPr>
-          <w:rFonts w:cstheme="minorHAnsi"/>
-          <w:lang w:val="en-US"/>
-        </w:rPr>
-        <w:t>’, ‘</w:t>
-      </w:r>
-      <w:proofErr w:type="spellStart"/>
-      <w:r>
-        <w:rPr>
-          <w:rFonts w:cstheme="minorHAnsi"/>
-          <w:lang w:val="en-US"/>
-        </w:rPr>
-        <w:t>yyyy</w:t>
-      </w:r>
-      <w:proofErr w:type="spellEnd"/>
-      <w:r>
-        <w:rPr>
-          <w:rFonts w:cstheme="minorHAnsi"/>
-          <w:lang w:val="en-US"/>
-        </w:rPr>
-        <w:t>-MM-dd’)}&gt;&gt;</w:t>
+        <w:t>, ‘dd MMMM yyyy’, ‘yyyy-MM-dd’)}&gt;&gt;</w:t>
       </w:r>
     </w:p>
     <w:p>
@@ -5521,30 +4466,12 @@
         </w:rPr>
         <w:t>&lt;</w:t>
       </w:r>
-      <w:proofErr w:type="gramStart"/>
-      <w:r>
-        <w:rPr>
-          <w:rFonts w:cstheme="minorHAnsi"/>
-          <w:lang w:val="en-US"/>
-        </w:rPr>
-        <w:t>&lt;{</w:t>
-      </w:r>
-      <w:proofErr w:type="spellStart"/>
-      <w:proofErr w:type="gramEnd"/>
-      <w:r>
-        <w:rPr>
-          <w:rFonts w:cstheme="minorHAnsi"/>
-          <w:lang w:val="en-US"/>
-        </w:rPr>
-        <w:t>dateFormat</w:t>
-      </w:r>
-      <w:proofErr w:type="spellEnd"/>
-      <w:r>
-        <w:rPr>
-          <w:rFonts w:cstheme="minorHAnsi"/>
-          <w:lang w:val="en-US"/>
-        </w:rPr>
-        <w:t>(sdoR2EvidenceAcousticEngineer</w:t>
+      <w:r>
+        <w:rPr>
+          <w:rFonts w:cstheme="minorHAnsi"/>
+          <w:lang w:val="en-US"/>
+        </w:rPr>
+        <w:t>&lt;{dateFormat(sdoR2EvidenceAcousticEngineer</w:t>
       </w:r>
       <w:r>
         <w:rPr>
@@ -5565,39 +4492,7 @@
           <w:rFonts w:cstheme="minorHAnsi"/>
           <w:lang w:val="en-US"/>
         </w:rPr>
-        <w:t xml:space="preserve">, ‘dd MMMM </w:t>
-      </w:r>
-      <w:proofErr w:type="spellStart"/>
-      <w:r>
-        <w:rPr>
-          <w:rFonts w:cstheme="minorHAnsi"/>
-          <w:lang w:val="en-US"/>
-        </w:rPr>
-        <w:t>yyyy</w:t>
-      </w:r>
-      <w:proofErr w:type="spellEnd"/>
-      <w:r>
-        <w:rPr>
-          <w:rFonts w:cstheme="minorHAnsi"/>
-          <w:lang w:val="en-US"/>
-        </w:rPr>
-        <w:t>’, ‘</w:t>
-      </w:r>
-      <w:proofErr w:type="spellStart"/>
-      <w:r>
-        <w:rPr>
-          <w:rFonts w:cstheme="minorHAnsi"/>
-          <w:lang w:val="en-US"/>
-        </w:rPr>
-        <w:t>yyyy</w:t>
-      </w:r>
-      <w:proofErr w:type="spellEnd"/>
-      <w:r>
-        <w:rPr>
-          <w:rFonts w:cstheme="minorHAnsi"/>
-          <w:lang w:val="en-US"/>
-        </w:rPr>
-        <w:t>-MM-dd’)}&gt;&gt;</w:t>
+        <w:t>, ‘dd MMMM yyyy’, ‘yyyy-MM-dd’)}&gt;&gt;</w:t>
       </w:r>
     </w:p>
     <w:p>
@@ -5681,23 +4576,7 @@
           <w:rFonts w:cstheme="minorHAnsi"/>
           <w:lang w:val="en-US"/>
         </w:rPr>
-        <w:t>&lt;</w:t>
-      </w:r>
-      <w:proofErr w:type="gramStart"/>
-      <w:r>
-        <w:rPr>
-          <w:rFonts w:cstheme="minorHAnsi"/>
-          <w:lang w:val="en-US"/>
-        </w:rPr>
-        <w:t>&lt;{</w:t>
-      </w:r>
-      <w:proofErr w:type="gramEnd"/>
-      <w:r>
-        <w:rPr>
-          <w:rFonts w:cstheme="minorHAnsi"/>
-          <w:lang w:val="en-US"/>
-        </w:rPr>
-        <w:t>dateFormat(</w:t>
+        <w:t>&lt;&lt;{dateFormat(</w:t>
       </w:r>
       <w:r>
         <w:rPr>
@@ -5718,39 +4597,7 @@
           <w:rFonts w:cstheme="minorHAnsi"/>
           <w:lang w:val="en-US"/>
         </w:rPr>
-        <w:t xml:space="preserve">, ‘dd MMMM </w:t>
-      </w:r>
-      <w:proofErr w:type="spellStart"/>
-      <w:r>
-        <w:rPr>
-          <w:rFonts w:cstheme="minorHAnsi"/>
-          <w:lang w:val="en-US"/>
-        </w:rPr>
-        <w:t>yyyy</w:t>
-      </w:r>
-      <w:proofErr w:type="spellEnd"/>
-      <w:r>
-        <w:rPr>
-          <w:rFonts w:cstheme="minorHAnsi"/>
-          <w:lang w:val="en-US"/>
-        </w:rPr>
-        <w:t>’, ‘</w:t>
-      </w:r>
-      <w:proofErr w:type="spellStart"/>
-      <w:r>
-        <w:rPr>
-          <w:rFonts w:cstheme="minorHAnsi"/>
-          <w:lang w:val="en-US"/>
-        </w:rPr>
-        <w:t>yyyy</w:t>
-      </w:r>
-      <w:proofErr w:type="spellEnd"/>
-      <w:r>
-        <w:rPr>
-          <w:rFonts w:cstheme="minorHAnsi"/>
-          <w:lang w:val="en-US"/>
-        </w:rPr>
-        <w:t>-MM-dd’)}&gt;&gt;</w:t>
+        <w:t>, ‘dd MMMM yyyy’, ‘yyyy-MM-dd’)}&gt;&gt;</w:t>
       </w:r>
       <w:r>
         <w:rPr>
@@ -5825,30 +4672,12 @@
         </w:rPr>
         <w:t xml:space="preserve"> &lt;</w:t>
       </w:r>
-      <w:proofErr w:type="gramStart"/>
-      <w:r>
-        <w:rPr>
-          <w:rFonts w:cstheme="minorHAnsi"/>
-          <w:lang w:val="en-US"/>
-        </w:rPr>
-        <w:t>&lt;{</w:t>
-      </w:r>
-      <w:proofErr w:type="spellStart"/>
-      <w:proofErr w:type="gramEnd"/>
-      <w:r>
-        <w:rPr>
-          <w:rFonts w:cstheme="minorHAnsi"/>
-          <w:lang w:val="en-US"/>
-        </w:rPr>
-        <w:t>dateFormat</w:t>
-      </w:r>
-      <w:proofErr w:type="spellEnd"/>
-      <w:r>
-        <w:rPr>
-          <w:rFonts w:cstheme="minorHAnsi"/>
-          <w:lang w:val="en-US"/>
-        </w:rPr>
-        <w:t>(</w:t>
+      <w:r>
+        <w:rPr>
+          <w:rFonts w:cstheme="minorHAnsi"/>
+          <w:lang w:val="en-US"/>
+        </w:rPr>
+        <w:t>&lt;{dateFormat(</w:t>
       </w:r>
       <w:r>
         <w:rPr>
@@ -5869,39 +4698,7 @@
           <w:rFonts w:cstheme="minorHAnsi"/>
           <w:lang w:val="en-US"/>
         </w:rPr>
-        <w:t xml:space="preserve">, ‘dd MMMM </w:t>
-      </w:r>
-      <w:proofErr w:type="spellStart"/>
-      <w:r>
-        <w:rPr>
-          <w:rFonts w:cstheme="minorHAnsi"/>
-          <w:lang w:val="en-US"/>
-        </w:rPr>
-        <w:t>yyyy</w:t>
-      </w:r>
-      <w:proofErr w:type="spellEnd"/>
-      <w:r>
-        <w:rPr>
-          <w:rFonts w:cstheme="minorHAnsi"/>
-          <w:lang w:val="en-US"/>
-        </w:rPr>
-        <w:t>’, ‘</w:t>
-      </w:r>
-      <w:proofErr w:type="spellStart"/>
-      <w:r>
-        <w:rPr>
-          <w:rFonts w:cstheme="minorHAnsi"/>
-          <w:lang w:val="en-US"/>
-        </w:rPr>
-        <w:t>yyyy</w:t>
-      </w:r>
-      <w:proofErr w:type="spellEnd"/>
-      <w:r>
-        <w:rPr>
-          <w:rFonts w:cstheme="minorHAnsi"/>
-          <w:lang w:val="en-US"/>
-        </w:rPr>
-        <w:t>-MM-dd’)}&gt;&gt;</w:t>
+        <w:t>, ‘dd MMMM yyyy’, ‘yyyy-MM-dd’)}&gt;&gt;</w:t>
       </w:r>
       <w:r>
         <w:rPr>
@@ -6088,7 +4885,6 @@
         </w:rPr>
         <w:t>&lt;&lt;cs_{</w:t>
       </w:r>
-      <w:proofErr w:type="spellStart"/>
       <w:r>
         <w:rPr>
           <w:rFonts w:asciiTheme="minorHAnsi" w:eastAsiaTheme="minorHAnsi" w:hAnsiTheme="minorHAnsi" w:cstheme="minorHAnsi"/>
@@ -6098,7 +4894,6 @@
         </w:rPr>
         <w:t>hasQuestionsToENTAfterReport</w:t>
       </w:r>
-      <w:proofErr w:type="spellEnd"/>
       <w:r>
         <w:rPr>
           <w:rFonts w:asciiTheme="minorHAnsi" w:eastAsiaTheme="minorHAnsi" w:hAnsiTheme="minorHAnsi" w:cstheme="minorHAnsi"/>
@@ -6139,17 +4934,8 @@
           <w:b/>
           <w:bCs/>
         </w:rPr>
-        <w:t xml:space="preserve">Questions to ENT expert(s) following engineering </w:t>
-      </w:r>
-      <w:proofErr w:type="gramStart"/>
-      <w:r>
-        <w:rPr>
-          <w:b/>
-          <w:bCs/>
-        </w:rPr>
-        <w:t>report</w:t>
-      </w:r>
-      <w:proofErr w:type="gramEnd"/>
+        <w:t>Questions to ENT expert(s) following engineering report</w:t>
+      </w:r>
     </w:p>
     <w:p>
       <w:pPr>
@@ -6198,32 +4984,7 @@
           <w:rFonts w:cstheme="minorHAnsi"/>
           <w:lang w:val="en-US"/>
         </w:rPr>
-        <w:t>&lt;</w:t>
-      </w:r>
-      <w:proofErr w:type="gramStart"/>
-      <w:r>
-        <w:rPr>
-          <w:rFonts w:cstheme="minorHAnsi"/>
-          <w:lang w:val="en-US"/>
-        </w:rPr>
-        <w:t>&lt;{</w:t>
-      </w:r>
-      <w:proofErr w:type="spellStart"/>
-      <w:proofErr w:type="gramEnd"/>
-      <w:r>
-        <w:rPr>
-          <w:rFonts w:cstheme="minorHAnsi"/>
-          <w:lang w:val="en-US"/>
-        </w:rPr>
-        <w:t>dateFormat</w:t>
-      </w:r>
-      <w:proofErr w:type="spellEnd"/>
-      <w:r>
-        <w:rPr>
-          <w:rFonts w:cstheme="minorHAnsi"/>
-          <w:lang w:val="en-US"/>
-        </w:rPr>
-        <w:t>(</w:t>
+        <w:t>&lt;&lt;{dateFormat(</w:t>
       </w:r>
       <w:r>
         <w:rPr>
@@ -6236,39 +4997,7 @@
           <w:rFonts w:cstheme="minorHAnsi"/>
           <w:lang w:val="en-US"/>
         </w:rPr>
-        <w:t xml:space="preserve">, ‘dd MMMM </w:t>
-      </w:r>
-      <w:proofErr w:type="spellStart"/>
-      <w:r>
-        <w:rPr>
-          <w:rFonts w:cstheme="minorHAnsi"/>
-          <w:lang w:val="en-US"/>
-        </w:rPr>
-        <w:t>yyyy</w:t>
-      </w:r>
-      <w:proofErr w:type="spellEnd"/>
-      <w:r>
-        <w:rPr>
-          <w:rFonts w:cstheme="minorHAnsi"/>
-          <w:lang w:val="en-US"/>
-        </w:rPr>
-        <w:t>’, ‘</w:t>
-      </w:r>
-      <w:proofErr w:type="spellStart"/>
-      <w:r>
-        <w:rPr>
-          <w:rFonts w:cstheme="minorHAnsi"/>
-          <w:lang w:val="en-US"/>
-        </w:rPr>
-        <w:t>yyyy</w:t>
-      </w:r>
-      <w:proofErr w:type="spellEnd"/>
-      <w:r>
-        <w:rPr>
-          <w:rFonts w:cstheme="minorHAnsi"/>
-          <w:lang w:val="en-US"/>
-        </w:rPr>
-        <w:t>-MM-dd’)}&gt;&gt;</w:t>
+        <w:t>, ‘dd MMMM yyyy’, ‘yyyy-MM-dd’)}&gt;&gt;</w:t>
       </w:r>
       <w:r>
         <w:rPr>
@@ -6385,27 +5114,7 @@
           <w:szCs w:val="22"/>
           <w:lang w:val="en-US" w:eastAsia="en-US"/>
         </w:rPr>
-        <w:t>&lt;</w:t>
-      </w:r>
-      <w:proofErr w:type="gramStart"/>
-      <w:r>
-        <w:rPr>
-          <w:rFonts w:asciiTheme="minorHAnsi" w:eastAsiaTheme="minorHAnsi" w:hAnsiTheme="minorHAnsi" w:cstheme="minorHAnsi"/>
-          <w:sz w:val="22"/>
-          <w:szCs w:val="22"/>
-          <w:lang w:val="en-US" w:eastAsia="en-US"/>
-        </w:rPr>
-        <w:t>&lt;{</w:t>
-      </w:r>
-      <w:proofErr w:type="gramEnd"/>
-      <w:r>
-        <w:rPr>
-          <w:rFonts w:asciiTheme="minorHAnsi" w:eastAsiaTheme="minorHAnsi" w:hAnsiTheme="minorHAnsi" w:cstheme="minorHAnsi"/>
-          <w:sz w:val="22"/>
-          <w:szCs w:val="22"/>
-          <w:lang w:val="en-US" w:eastAsia="en-US"/>
-        </w:rPr>
-        <w:t>dateFormat(</w:t>
+        <w:t>&lt;&lt;{dateFormat(</w:t>
       </w:r>
       <w:r>
         <w:rPr>
@@ -6441,47 +5150,7 @@
           <w:szCs w:val="22"/>
           <w:lang w:val="en-US"/>
         </w:rPr>
-        <w:t xml:space="preserve">, ‘dd MMMM </w:t>
-      </w:r>
-      <w:proofErr w:type="spellStart"/>
-      <w:r>
-        <w:rPr>
-          <w:rFonts w:asciiTheme="minorHAnsi" w:eastAsiaTheme="minorHAnsi" w:hAnsiTheme="minorHAnsi" w:cstheme="minorHAnsi"/>
-          <w:sz w:val="22"/>
-          <w:szCs w:val="22"/>
-          <w:lang w:val="en-US"/>
-        </w:rPr>
-        <w:t>yyyy</w:t>
-      </w:r>
-      <w:proofErr w:type="spellEnd"/>
-      <w:r>
-        <w:rPr>
-          <w:rFonts w:asciiTheme="minorHAnsi" w:eastAsiaTheme="minorHAnsi" w:hAnsiTheme="minorHAnsi" w:cstheme="minorHAnsi"/>
-          <w:sz w:val="22"/>
-          <w:szCs w:val="22"/>
-          <w:lang w:val="en-US"/>
-        </w:rPr>
-        <w:t>’, ‘</w:t>
-      </w:r>
-      <w:proofErr w:type="spellStart"/>
-      <w:r>
-        <w:rPr>
-          <w:rFonts w:asciiTheme="minorHAnsi" w:eastAsiaTheme="minorHAnsi" w:hAnsiTheme="minorHAnsi" w:cstheme="minorHAnsi"/>
-          <w:sz w:val="22"/>
-          <w:szCs w:val="22"/>
-          <w:lang w:val="en-US"/>
-        </w:rPr>
-        <w:t>yyyy</w:t>
-      </w:r>
-      <w:proofErr w:type="spellEnd"/>
-      <w:r>
-        <w:rPr>
-          <w:rFonts w:asciiTheme="minorHAnsi" w:eastAsiaTheme="minorHAnsi" w:hAnsiTheme="minorHAnsi" w:cstheme="minorHAnsi"/>
-          <w:sz w:val="22"/>
-          <w:szCs w:val="22"/>
-          <w:lang w:val="en-US"/>
-        </w:rPr>
-        <w:t>-MM-dd’)}</w:t>
+        <w:t>, ‘dd MMMM yyyy’, ‘yyyy-MM-dd’)}</w:t>
       </w:r>
       <w:r>
         <w:rPr>
@@ -6568,7 +5237,6 @@
         </w:rPr>
         <w:t>&lt;&lt;cs_{</w:t>
       </w:r>
-      <w:proofErr w:type="spellStart"/>
       <w:r>
         <w:rPr>
           <w:rFonts w:cstheme="minorHAnsi"/>
@@ -6576,7 +5244,6 @@
         </w:rPr>
         <w:t>hasScheduleOfLoss</w:t>
       </w:r>
-      <w:proofErr w:type="spellEnd"/>
       <w:r>
         <w:rPr>
           <w:rFonts w:cstheme="minorHAnsi"/>
@@ -6656,21 +5323,12 @@
         </w:rPr>
         <w:t xml:space="preserve"> &lt;</w:t>
       </w:r>
-      <w:proofErr w:type="gramStart"/>
-      <w:r>
-        <w:rPr>
-          <w:rFonts w:cstheme="minorHAnsi"/>
-          <w:lang w:val="en-US"/>
-        </w:rPr>
-        <w:t>&lt;{</w:t>
-      </w:r>
-      <w:proofErr w:type="gramEnd"/>
-      <w:r>
-        <w:rPr>
-          <w:rFonts w:cstheme="minorHAnsi"/>
-          <w:lang w:val="en-US"/>
-        </w:rPr>
-        <w:t>dateFormat(</w:t>
+      <w:r>
+        <w:rPr>
+          <w:rFonts w:cstheme="minorHAnsi"/>
+          <w:lang w:val="en-US"/>
+        </w:rPr>
+        <w:t>&lt;{dateFormat(</w:t>
       </w:r>
       <w:r>
         <w:rPr>
@@ -6684,39 +5342,7 @@
           <w:rFonts w:cstheme="minorHAnsi"/>
           <w:lang w:val="en-US"/>
         </w:rPr>
-        <w:t xml:space="preserve">, ‘dd MMMM </w:t>
-      </w:r>
-      <w:proofErr w:type="spellStart"/>
-      <w:r>
-        <w:rPr>
-          <w:rFonts w:cstheme="minorHAnsi"/>
-          <w:lang w:val="en-US"/>
-        </w:rPr>
-        <w:t>yyyy</w:t>
-      </w:r>
-      <w:proofErr w:type="spellEnd"/>
-      <w:r>
-        <w:rPr>
-          <w:rFonts w:cstheme="minorHAnsi"/>
-          <w:lang w:val="en-US"/>
-        </w:rPr>
-        <w:t>’, ‘</w:t>
-      </w:r>
-      <w:proofErr w:type="spellStart"/>
-      <w:r>
-        <w:rPr>
-          <w:rFonts w:cstheme="minorHAnsi"/>
-          <w:lang w:val="en-US"/>
-        </w:rPr>
-        <w:t>yyyy</w:t>
-      </w:r>
-      <w:proofErr w:type="spellEnd"/>
-      <w:r>
-        <w:rPr>
-          <w:rFonts w:cstheme="minorHAnsi"/>
-          <w:lang w:val="en-US"/>
-        </w:rPr>
-        <w:t>-MM-dd’)}&gt;&gt;</w:t>
+        <w:t>, ‘dd MMMM yyyy’, ‘yyyy-MM-dd’)}&gt;&gt;</w:t>
       </w:r>
       <w:r>
         <w:rPr>
@@ -6787,23 +5413,7 @@
           <w:rFonts w:cstheme="minorHAnsi"/>
           <w:lang w:val="en-US"/>
         </w:rPr>
-        <w:t>&lt;</w:t>
-      </w:r>
-      <w:proofErr w:type="gramStart"/>
-      <w:r>
-        <w:rPr>
-          <w:rFonts w:cstheme="minorHAnsi"/>
-          <w:lang w:val="en-US"/>
-        </w:rPr>
-        <w:t>&lt;{</w:t>
-      </w:r>
-      <w:proofErr w:type="gramEnd"/>
-      <w:r>
-        <w:rPr>
-          <w:rFonts w:cstheme="minorHAnsi"/>
-          <w:lang w:val="en-US"/>
-        </w:rPr>
-        <w:t>dateFormat(</w:t>
+        <w:t>&lt;&lt;{dateFormat(</w:t>
       </w:r>
       <w:r>
         <w:rPr>
@@ -6824,39 +5434,7 @@
           <w:rFonts w:cstheme="minorHAnsi"/>
           <w:lang w:val="en-US"/>
         </w:rPr>
-        <w:t xml:space="preserve">, ‘dd MMMM </w:t>
-      </w:r>
-      <w:proofErr w:type="spellStart"/>
-      <w:r>
-        <w:rPr>
-          <w:rFonts w:cstheme="minorHAnsi"/>
-          <w:lang w:val="en-US"/>
-        </w:rPr>
-        <w:t>yyyy</w:t>
-      </w:r>
-      <w:proofErr w:type="spellEnd"/>
-      <w:r>
-        <w:rPr>
-          <w:rFonts w:cstheme="minorHAnsi"/>
-          <w:lang w:val="en-US"/>
-        </w:rPr>
-        <w:t>’, ‘</w:t>
-      </w:r>
-      <w:proofErr w:type="spellStart"/>
-      <w:r>
-        <w:rPr>
-          <w:rFonts w:cstheme="minorHAnsi"/>
-          <w:lang w:val="en-US"/>
-        </w:rPr>
-        <w:t>yyyy</w:t>
-      </w:r>
-      <w:proofErr w:type="spellEnd"/>
-      <w:r>
-        <w:rPr>
-          <w:rFonts w:cstheme="minorHAnsi"/>
-          <w:lang w:val="en-US"/>
-        </w:rPr>
-        <w:t>-MM-dd’)}&gt;&gt;</w:t>
+        <w:t>, ‘dd MMMM yyyy’, ‘yyyy-MM-dd’)}&gt;&gt;</w:t>
       </w:r>
       <w:r>
         <w:rPr>
@@ -6893,32 +5471,7 @@
           <w:rFonts w:cstheme="minorHAnsi"/>
           <w:lang w:val="en-US"/>
         </w:rPr>
-        <w:t>&lt;&lt;cs</w:t>
-      </w:r>
-      <w:proofErr w:type="gramStart"/>
-      <w:r>
-        <w:rPr>
-          <w:rFonts w:cstheme="minorHAnsi"/>
-          <w:lang w:val="en-US"/>
-        </w:rPr>
-        <w:t>_{</w:t>
-      </w:r>
-      <w:proofErr w:type="spellStart"/>
-      <w:proofErr w:type="gramEnd"/>
-      <w:r>
-        <w:rPr>
-          <w:rFonts w:cstheme="minorHAnsi"/>
-          <w:lang w:val="en-US"/>
-        </w:rPr>
-        <w:t>hasClaimForPecuniaryLoss</w:t>
-      </w:r>
-      <w:proofErr w:type="spellEnd"/>
-      <w:r>
-        <w:rPr>
-          <w:rFonts w:cstheme="minorHAnsi"/>
-          <w:lang w:val="en-US"/>
-        </w:rPr>
-        <w:t xml:space="preserve"> =true}&gt;&gt; </w:t>
+        <w:t xml:space="preserve">&lt;&lt;cs_{hasClaimForPecuniaryLoss =true}&gt;&gt; </w:t>
       </w:r>
     </w:p>
     <w:p>
@@ -6984,7 +5537,6 @@
         </w:rPr>
         <w:t>&lt;&lt;cs_{</w:t>
       </w:r>
-      <w:proofErr w:type="spellStart"/>
       <w:r>
         <w:rPr>
           <w:rFonts w:cstheme="minorHAnsi"/>
@@ -6997,15 +5549,7 @@
           <w:rFonts w:cstheme="minorHAnsi"/>
           <w:lang w:val="en-US"/>
         </w:rPr>
-        <w:t>ClaimForPecuniaryLoss</w:t>
-      </w:r>
-      <w:proofErr w:type="spellEnd"/>
-      <w:r>
-        <w:rPr>
-          <w:rFonts w:cstheme="minorHAnsi"/>
-          <w:lang w:val="en-US"/>
-        </w:rPr>
-        <w:t>=false</w:t>
+        <w:t>ClaimForPecuniaryLoss=false</w:t>
       </w:r>
       <w:r>
         <w:rPr>
@@ -7082,7 +5626,6 @@
         </w:rPr>
         <w:t>cs_{</w:t>
       </w:r>
-      <w:proofErr w:type="spellStart"/>
       <w:r>
         <w:rPr>
           <w:rFonts w:cstheme="minorHAnsi"/>
@@ -7090,7 +5633,6 @@
         </w:rPr>
         <w:t>hasUploadDocuments</w:t>
       </w:r>
-      <w:proofErr w:type="spellEnd"/>
       <w:r>
         <w:rPr>
           <w:rFonts w:cstheme="minorHAnsi"/>
@@ -7211,18 +5753,8 @@
           <w:rFonts w:cstheme="minorHAnsi"/>
           <w:lang w:val="en-US"/>
         </w:rPr>
-        <w:t>cs</w:t>
-      </w:r>
-      <w:proofErr w:type="gramStart"/>
-      <w:r>
-        <w:rPr>
-          <w:rFonts w:cstheme="minorHAnsi"/>
-          <w:lang w:val="en-US"/>
-        </w:rPr>
-        <w:t>_{</w:t>
-      </w:r>
-      <w:proofErr w:type="spellStart"/>
-      <w:proofErr w:type="gramEnd"/>
+        <w:t>cs_{</w:t>
+      </w:r>
       <w:r>
         <w:rPr>
           <w:rFonts w:cstheme="minorHAnsi"/>
@@ -7230,7 +5762,6 @@
         </w:rPr>
         <w:t>hasNewDirections</w:t>
       </w:r>
-      <w:proofErr w:type="spellEnd"/>
       <w:r>
         <w:rPr>
           <w:rFonts w:cstheme="minorHAnsi"/>
@@ -7284,23 +5815,7 @@
           <w:rFonts w:cstheme="minorHAnsi"/>
           <w:bCs/>
         </w:rPr>
-        <w:t>&lt;&lt;</w:t>
-      </w:r>
-      <w:proofErr w:type="spellStart"/>
-      <w:r>
-        <w:rPr>
-          <w:rFonts w:cstheme="minorHAnsi"/>
-          <w:bCs/>
-        </w:rPr>
-        <w:t>rs</w:t>
-      </w:r>
-      <w:proofErr w:type="spellEnd"/>
-      <w:r>
-        <w:rPr>
-          <w:rFonts w:cstheme="minorHAnsi"/>
-          <w:bCs/>
-        </w:rPr>
-        <w:t>_</w:t>
+        <w:t>&lt;&lt;rs_</w:t>
       </w:r>
       <w:r>
         <w:rPr>
@@ -7341,25 +5856,7 @@
           <w:rFonts w:cstheme="minorHAnsi"/>
           <w:bCs/>
         </w:rPr>
-        <w:t>&lt;&lt;</w:t>
-      </w:r>
-      <w:proofErr w:type="spellStart"/>
-      <w:proofErr w:type="gramStart"/>
-      <w:r>
-        <w:rPr>
-          <w:rFonts w:cstheme="minorHAnsi"/>
-          <w:bCs/>
-        </w:rPr>
-        <w:t>value.directionComment</w:t>
-      </w:r>
-      <w:proofErr w:type="spellEnd"/>
-      <w:proofErr w:type="gramEnd"/>
-      <w:r>
-        <w:rPr>
-          <w:rFonts w:cstheme="minorHAnsi"/>
-          <w:bCs/>
-        </w:rPr>
-        <w:t>&gt;&gt;</w:t>
+        <w:t>&lt;&lt;value.directionComment&gt;&gt;</w:t>
       </w:r>
     </w:p>
     <w:p>
@@ -7457,7 +5954,6 @@
         </w:rPr>
         <w:t>cs_{</w:t>
       </w:r>
-      <w:proofErr w:type="spellStart"/>
       <w:r>
         <w:rPr>
           <w:rFonts w:asciiTheme="minorHAnsi" w:eastAsiaTheme="minorHAnsi" w:hAnsiTheme="minorHAnsi" w:cstheme="minorHAnsi"/>
@@ -7467,7 +5963,6 @@
         </w:rPr>
         <w:t>hasSdoTrial</w:t>
       </w:r>
-      <w:proofErr w:type="spellEnd"/>
       <w:r>
         <w:rPr>
           <w:rFonts w:asciiTheme="minorHAnsi" w:hAnsiTheme="minorHAnsi" w:cstheme="minorHAnsi"/>
@@ -7533,7 +6028,6 @@
         </w:rPr>
         <w:t>&lt;&lt;cs</w:t>
       </w:r>
-      <w:proofErr w:type="gramStart"/>
       <w:r>
         <w:rPr>
           <w:rFonts w:asciiTheme="minorHAnsi" w:eastAsiaTheme="minorHAnsi" w:hAnsiTheme="minorHAnsi" w:cstheme="minorHAnsi"/>
@@ -7552,7 +6046,6 @@
         </w:rPr>
         <w:t>{</w:t>
       </w:r>
-      <w:proofErr w:type="gramEnd"/>
       <w:r>
         <w:rPr>
           <w:rFonts w:asciiTheme="minorHAnsi" w:eastAsiaTheme="minorHAnsi" w:hAnsiTheme="minorHAnsi" w:cstheme="minorHAnsi"/>
@@ -7658,87 +6151,28 @@
           <w:bCs/>
           <w:lang w:val="en-US"/>
         </w:rPr>
-        <w:t>&lt;</w:t>
-      </w:r>
-      <w:proofErr w:type="gramStart"/>
-      <w:r>
-        <w:rPr>
-          <w:rFonts w:cstheme="minorHAnsi"/>
-          <w:b/>
-          <w:bCs/>
-          <w:lang w:val="en-US"/>
-        </w:rPr>
-        <w:t>&lt;</w:t>
+        <w:t>&lt;&lt;</w:t>
       </w:r>
       <w:r>
         <w:rPr>
           <w:rFonts w:eastAsia="Arial" w:cstheme="minorHAnsi"/>
           <w:bCs/>
         </w:rPr>
-        <w:t>{</w:t>
-      </w:r>
-      <w:proofErr w:type="spellStart"/>
-      <w:proofErr w:type="gramEnd"/>
+        <w:t>{dateFormat(</w:t>
+      </w:r>
+      <w:r>
+        <w:rPr>
+          <w:rFonts w:cstheme="minorHAnsi"/>
+          <w:lang w:val="en-US"/>
+        </w:rPr>
+        <w:t>sdoR2Trial.sdoR2TrialFirstOpenDateAfter.listFrom</w:t>
+      </w:r>
       <w:r>
         <w:rPr>
           <w:rFonts w:eastAsia="Arial" w:cstheme="minorHAnsi"/>
           <w:bCs/>
         </w:rPr>
-        <w:t>dateFormat</w:t>
-      </w:r>
-      <w:proofErr w:type="spellEnd"/>
-      <w:r>
-        <w:rPr>
-          <w:rFonts w:eastAsia="Arial" w:cstheme="minorHAnsi"/>
-          <w:bCs/>
-        </w:rPr>
-        <w:t>(</w:t>
-      </w:r>
-      <w:r>
-        <w:rPr>
-          <w:rFonts w:cstheme="minorHAnsi"/>
-          <w:lang w:val="en-US"/>
-        </w:rPr>
-        <w:t>sdoR2Trial.sdoR2TrialFirstOpenDateAfter.listFrom</w:t>
-      </w:r>
-      <w:r>
-        <w:rPr>
-          <w:rFonts w:eastAsia="Arial" w:cstheme="minorHAnsi"/>
-          <w:bCs/>
-        </w:rPr>
-        <w:t xml:space="preserve">, ‘dd MMMM </w:t>
-      </w:r>
-      <w:proofErr w:type="spellStart"/>
-      <w:r>
-        <w:rPr>
-          <w:rFonts w:eastAsia="Arial" w:cstheme="minorHAnsi"/>
-          <w:bCs/>
-        </w:rPr>
-        <w:t>yyyy</w:t>
-      </w:r>
-      <w:proofErr w:type="spellEnd"/>
-      <w:r>
-        <w:rPr>
-          <w:rFonts w:eastAsia="Arial" w:cstheme="minorHAnsi"/>
-          <w:bCs/>
-        </w:rPr>
-        <w:t>’, ‘</w:t>
-      </w:r>
-      <w:proofErr w:type="spellStart"/>
-      <w:r>
-        <w:rPr>
-          <w:rFonts w:eastAsia="Arial" w:cstheme="minorHAnsi"/>
-          <w:bCs/>
-        </w:rPr>
-        <w:t>yyyy</w:t>
-      </w:r>
-      <w:proofErr w:type="spellEnd"/>
-      <w:r>
-        <w:rPr>
-          <w:rFonts w:eastAsia="Arial" w:cstheme="minorHAnsi"/>
-          <w:bCs/>
-        </w:rPr>
-        <w:t>-MM-dd’)}</w:t>
+        <w:t>, ‘dd MMMM yyyy’, ‘yyyy-MM-dd’)}</w:t>
       </w:r>
       <w:r>
         <w:rPr>
@@ -7782,17 +6216,8 @@
           <w:rFonts w:cstheme="minorHAnsi"/>
           <w:lang w:val="en-US"/>
         </w:rPr>
-        <w:t>&lt;&lt;cs</w:t>
-      </w:r>
-      <w:proofErr w:type="gramStart"/>
-      <w:r>
-        <w:rPr>
-          <w:rFonts w:cstheme="minorHAnsi"/>
-          <w:lang w:val="en-US"/>
-        </w:rPr>
-        <w:t>_{</w:t>
-      </w:r>
-      <w:proofErr w:type="gramEnd"/>
+        <w:t>&lt;&lt;cs_{</w:t>
+      </w:r>
       <w:r>
         <w:rPr>
           <w:rFonts w:cstheme="minorHAnsi"/>
@@ -7844,14 +6269,7 @@
         <w:rPr>
           <w:rFonts w:cstheme="minorHAnsi"/>
         </w:rPr>
-        <w:t xml:space="preserve">The trial will take </w:t>
-      </w:r>
-      <w:proofErr w:type="gramStart"/>
-      <w:r>
-        <w:rPr>
-          <w:rFonts w:cstheme="minorHAnsi"/>
-        </w:rPr>
-        <w:t xml:space="preserve">place </w:t>
+        <w:t xml:space="preserve">The trial will take place </w:t>
       </w:r>
       <w:r>
         <w:rPr>
@@ -7866,7 +6284,6 @@
         </w:rPr>
         <w:t>between</w:t>
       </w:r>
-      <w:proofErr w:type="gramEnd"/>
       <w:r>
         <w:rPr>
           <w:rFonts w:cstheme="minorHAnsi"/>
@@ -7884,68 +6301,26 @@
         <w:rPr>
           <w:rFonts w:eastAsia="Arial" w:cstheme="minorHAnsi"/>
         </w:rPr>
-        <w:t>{</w:t>
-      </w:r>
-      <w:proofErr w:type="spellStart"/>
+        <w:t>{dateFormat(</w:t>
+      </w:r>
+      <w:r>
+        <w:rPr>
+          <w:rFonts w:cstheme="minorHAnsi"/>
+          <w:lang w:val="en-US"/>
+        </w:rPr>
+        <w:t>sdoR2Trial.sdoR2TrialWindow.listFrom</w:t>
+      </w:r>
       <w:r>
         <w:rPr>
           <w:rFonts w:eastAsia="Arial" w:cstheme="minorHAnsi"/>
         </w:rPr>
-        <w:t>dateFormat</w:t>
-      </w:r>
-      <w:proofErr w:type="spellEnd"/>
-      <w:r>
-        <w:rPr>
-          <w:rFonts w:eastAsia="Arial" w:cstheme="minorHAnsi"/>
-        </w:rPr>
-        <w:t>(</w:t>
-      </w:r>
-      <w:r>
-        <w:rPr>
-          <w:rFonts w:cstheme="minorHAnsi"/>
-          <w:lang w:val="en-US"/>
-        </w:rPr>
-        <w:t>sdoR2Trial.sdoR2TrialWindow.listFrom</w:t>
-      </w:r>
-      <w:r>
-        <w:rPr>
-          <w:rFonts w:eastAsia="Arial" w:cstheme="minorHAnsi"/>
-        </w:rPr>
         <w:t xml:space="preserve">, </w:t>
       </w:r>
       <w:r>
         <w:rPr>
           <w:rFonts w:cstheme="minorHAnsi"/>
         </w:rPr>
-        <w:t xml:space="preserve">‘dd MMMM </w:t>
-      </w:r>
-      <w:proofErr w:type="spellStart"/>
-      <w:r>
-        <w:rPr>
-          <w:rFonts w:cstheme="minorHAnsi"/>
-        </w:rPr>
-        <w:t>yyyy</w:t>
-      </w:r>
-      <w:proofErr w:type="spellEnd"/>
-      <w:r>
-        <w:rPr>
-          <w:rFonts w:cstheme="minorHAnsi"/>
-        </w:rPr>
-        <w:t>’, ‘</w:t>
-      </w:r>
-      <w:proofErr w:type="spellStart"/>
-      <w:r>
-        <w:rPr>
-          <w:rFonts w:cstheme="minorHAnsi"/>
-        </w:rPr>
-        <w:t>yyyy</w:t>
-      </w:r>
-      <w:proofErr w:type="spellEnd"/>
-      <w:r>
-        <w:rPr>
-          <w:rFonts w:cstheme="minorHAnsi"/>
-        </w:rPr>
-        <w:t>-MM-dd’)}&gt;&gt;</w:t>
+        <w:t>‘dd MMMM yyyy’, ‘yyyy-MM-dd’)}&gt;&gt;</w:t>
       </w:r>
       <w:r>
         <w:rPr>
@@ -7963,49 +6338,7 @@
         <w:rPr>
           <w:rFonts w:cstheme="minorHAnsi"/>
         </w:rPr>
-        <w:t>&lt;&lt;{</w:t>
-      </w:r>
-      <w:proofErr w:type="spellStart"/>
-      <w:r>
-        <w:rPr>
-          <w:rFonts w:cstheme="minorHAnsi"/>
-        </w:rPr>
-        <w:t>dateFormat</w:t>
-      </w:r>
-      <w:proofErr w:type="spellEnd"/>
-      <w:r>
-        <w:rPr>
-          <w:rFonts w:cstheme="minorHAnsi"/>
-        </w:rPr>
-        <w:t xml:space="preserve">(sdoR2Trial.sdoR2TrialWindow.dateTo, ‘dd MMMM </w:t>
-      </w:r>
-      <w:proofErr w:type="spellStart"/>
-      <w:r>
-        <w:rPr>
-          <w:rFonts w:cstheme="minorHAnsi"/>
-        </w:rPr>
-        <w:t>yyyy</w:t>
-      </w:r>
-      <w:proofErr w:type="spellEnd"/>
-      <w:r>
-        <w:rPr>
-          <w:rFonts w:cstheme="minorHAnsi"/>
-        </w:rPr>
-        <w:t>’, ‘</w:t>
-      </w:r>
-      <w:proofErr w:type="spellStart"/>
-      <w:r>
-        <w:rPr>
-          <w:rFonts w:cstheme="minorHAnsi"/>
-        </w:rPr>
-        <w:t>yyyy</w:t>
-      </w:r>
-      <w:proofErr w:type="spellEnd"/>
-      <w:r>
-        <w:rPr>
-          <w:rFonts w:cstheme="minorHAnsi"/>
-        </w:rPr>
-        <w:t>-MM-dd’)}&gt;&gt;.</w:t>
+        <w:t>&lt;&lt;{dateFormat(sdoR2Trial.sdoR2TrialWindow.dateTo, ‘dd MMMM yyyy’, ‘yyyy-MM-dd’)}&gt;&gt;.</w:t>
       </w:r>
     </w:p>
     <w:p>
@@ -8054,7 +6387,6 @@
         </w:rPr>
         <w:t>The time allocated for the trial is &lt;&lt;</w:t>
       </w:r>
-      <w:proofErr w:type="spellStart"/>
       <w:r>
         <w:rPr>
           <w:rFonts w:asciiTheme="minorHAnsi" w:eastAsiaTheme="minorHAnsi" w:hAnsiTheme="minorHAnsi" w:cstheme="minorHAnsi"/>
@@ -8064,7 +6396,6 @@
         </w:rPr>
         <w:t>sdoTrialHearingTimeAllocated</w:t>
       </w:r>
-      <w:proofErr w:type="spellEnd"/>
       <w:r>
         <w:rPr>
           <w:rFonts w:asciiTheme="minorHAnsi" w:eastAsiaTheme="minorHAnsi" w:hAnsiTheme="minorHAnsi" w:cstheme="minorHAnsi"/>
@@ -8142,101 +6473,21 @@
           <w:rFonts w:eastAsia="Times New Roman" w:cstheme="minorHAnsi"/>
           <w:lang w:eastAsia="en-GB"/>
         </w:rPr>
-        <w:t>&lt;&lt;cs_{</w:t>
-      </w:r>
-      <w:proofErr w:type="spellStart"/>
+        <w:t>&lt;&lt;cs_{hearingLocation.site_name!=null}&gt;&gt;</w:t>
+      </w:r>
       <w:r>
         <w:rPr>
           <w:rFonts w:eastAsia="Times New Roman" w:cstheme="minorHAnsi"/>
           <w:lang w:eastAsia="en-GB"/>
         </w:rPr>
-        <w:t>hearingLocation.site_</w:t>
-      </w:r>
-      <w:proofErr w:type="gramStart"/>
+        <w:t xml:space="preserve"> </w:t>
+      </w:r>
       <w:r>
         <w:rPr>
           <w:rFonts w:eastAsia="Times New Roman" w:cstheme="minorHAnsi"/>
           <w:lang w:eastAsia="en-GB"/>
         </w:rPr>
-        <w:t>name</w:t>
-      </w:r>
-      <w:proofErr w:type="spellEnd"/>
-      <w:r>
-        <w:rPr>
-          <w:rFonts w:eastAsia="Times New Roman" w:cstheme="minorHAnsi"/>
-          <w:lang w:eastAsia="en-GB"/>
-        </w:rPr>
-        <w:t>!=</w:t>
-      </w:r>
-      <w:proofErr w:type="gramEnd"/>
-      <w:r>
-        <w:rPr>
-          <w:rFonts w:eastAsia="Times New Roman" w:cstheme="minorHAnsi"/>
-          <w:lang w:eastAsia="en-GB"/>
-        </w:rPr>
-        <w:t>null}&gt;&gt;</w:t>
-      </w:r>
-      <w:r>
-        <w:rPr>
-          <w:rFonts w:eastAsia="Times New Roman" w:cstheme="minorHAnsi"/>
-          <w:lang w:eastAsia="en-GB"/>
-        </w:rPr>
-        <w:t xml:space="preserve"> </w:t>
-      </w:r>
-      <w:r>
-        <w:rPr>
-          <w:rFonts w:eastAsia="Times New Roman" w:cstheme="minorHAnsi"/>
-          <w:lang w:eastAsia="en-GB"/>
-        </w:rPr>
-        <w:t>&lt;&lt;</w:t>
-      </w:r>
-      <w:proofErr w:type="spellStart"/>
-      <w:r>
-        <w:rPr>
-          <w:rFonts w:eastAsia="Times New Roman" w:cstheme="minorHAnsi"/>
-          <w:lang w:eastAsia="en-GB"/>
-        </w:rPr>
-        <w:t>hearingLocation.site_name</w:t>
-      </w:r>
-      <w:proofErr w:type="spellEnd"/>
-      <w:r>
-        <w:rPr>
-          <w:rFonts w:eastAsia="Times New Roman" w:cstheme="minorHAnsi"/>
-          <w:lang w:eastAsia="en-GB"/>
-        </w:rPr>
-        <w:t>&gt;&gt;, &lt;&lt;</w:t>
-      </w:r>
-      <w:proofErr w:type="spellStart"/>
-      <w:r>
-        <w:rPr>
-          <w:rFonts w:eastAsia="Times New Roman" w:cstheme="minorHAnsi"/>
-          <w:lang w:eastAsia="en-GB"/>
-        </w:rPr>
-        <w:t>hearingLocation.court_address</w:t>
-      </w:r>
-      <w:proofErr w:type="spellEnd"/>
-      <w:r>
-        <w:rPr>
-          <w:rFonts w:eastAsia="Times New Roman" w:cstheme="minorHAnsi"/>
-          <w:lang w:eastAsia="en-GB"/>
-        </w:rPr>
-        <w:t>&gt;&gt; &lt;&lt;</w:t>
-      </w:r>
-      <w:proofErr w:type="spellStart"/>
-      <w:r>
-        <w:rPr>
-          <w:rFonts w:eastAsia="Times New Roman" w:cstheme="minorHAnsi"/>
-          <w:lang w:eastAsia="en-GB"/>
-        </w:rPr>
-        <w:t>hearingLocation.postcode</w:t>
-      </w:r>
-      <w:proofErr w:type="spellEnd"/>
-      <w:r>
-        <w:rPr>
-          <w:rFonts w:eastAsia="Times New Roman" w:cstheme="minorHAnsi"/>
-          <w:lang w:eastAsia="en-GB"/>
-        </w:rPr>
-        <w:t>&gt;&gt;</w:t>
+        <w:t>&lt;&lt;hearingLocation.site_name&gt;&gt;, &lt;&lt;hearingLocation.court_address&gt;&gt; &lt;&lt;hearingLocation.postcode&gt;&gt;</w:t>
       </w:r>
       <w:r>
         <w:rPr>
@@ -8272,7 +6523,6 @@
         </w:rPr>
         <w:t>The hearing will take place by &lt;&lt;</w:t>
       </w:r>
-      <w:proofErr w:type="spellStart"/>
       <w:r>
         <w:rPr>
           <w:rFonts w:cstheme="minorHAnsi"/>
@@ -8280,7 +6530,6 @@
         </w:rPr>
         <w:t>sdoTrialMethodOfHearing</w:t>
       </w:r>
-      <w:proofErr w:type="spellEnd"/>
       <w:r>
         <w:rPr>
           <w:rFonts w:cstheme="minorHAnsi"/>
@@ -8332,21 +6581,12 @@
         </w:rPr>
         <w:t>&lt;&lt;</w:t>
       </w:r>
-      <w:proofErr w:type="spellStart"/>
-      <w:r>
-        <w:rPr>
-          <w:rFonts w:cstheme="minorHAnsi"/>
-          <w:lang w:val="en-US"/>
-        </w:rPr>
-        <w:t>physicalBundlePartyTxt</w:t>
-      </w:r>
-      <w:proofErr w:type="spellEnd"/>
-      <w:r>
-        <w:rPr>
-          <w:rFonts w:cstheme="minorHAnsi"/>
-          <w:lang w:val="en-US"/>
-        </w:rPr>
-        <w:t>&gt;&gt;</w:t>
+      <w:r>
+        <w:rPr>
+          <w:rFonts w:cstheme="minorHAnsi"/>
+          <w:lang w:val="en-US"/>
+        </w:rPr>
+        <w:t>physicalBundlePartyTxt&gt;&gt;</w:t>
       </w:r>
     </w:p>
     <w:p>
@@ -8381,21 +6621,26 @@
         </w:rPr>
         <w:t>&lt;&lt;cs_{</w:t>
       </w:r>
-      <w:proofErr w:type="spellStart"/>
-      <w:r>
-        <w:rPr>
-          <w:rFonts w:cstheme="minorHAnsi"/>
-          <w:lang w:val="en-US"/>
-        </w:rPr>
-        <w:t>hasNIHLWelshLangToggle</w:t>
-      </w:r>
-      <w:proofErr w:type="spellEnd"/>
-      <w:r>
-        <w:rPr>
-          <w:rFonts w:cstheme="minorHAnsi"/>
-          <w:lang w:val="en-US"/>
-        </w:rPr>
-        <w:t>=true</w:t>
+      <w:r>
+        <w:rPr>
+          <w:rFonts w:cstheme="minorHAnsi"/>
+          <w:lang w:val="en-US"/>
+        </w:rPr>
+        <w:t>hasN</w:t>
+      </w:r>
+      <w:r>
+        <w:rPr>
+          <w:rFonts w:cstheme="minorHAnsi"/>
+          <w:lang w:val="en-US"/>
+        </w:rPr>
+        <w:t>ihl</w:t>
+      </w:r>
+      <w:r>
+        <w:rPr>
+          <w:rFonts w:cstheme="minorHAnsi"/>
+          <w:lang w:val="en-US"/>
+        </w:rPr>
+        <w:t>WelshLangToggle=true</w:t>
       </w:r>
       <w:r>
         <w:rPr>
@@ -8446,23 +6691,7 @@
           <w:rFonts w:cstheme="minorHAnsi"/>
           <w:lang w:val="en-US"/>
         </w:rPr>
-        <w:t>&lt;&lt;</w:t>
-      </w:r>
-      <w:proofErr w:type="spellStart"/>
-      <w:r>
-        <w:rPr>
-          <w:rFonts w:cstheme="minorHAnsi"/>
-          <w:lang w:val="en-US"/>
-        </w:rPr>
-        <w:t>welshLanguageDescription</w:t>
-      </w:r>
-      <w:proofErr w:type="spellEnd"/>
-      <w:r>
-        <w:rPr>
-          <w:rFonts w:cstheme="minorHAnsi"/>
-          <w:lang w:val="en-US"/>
-        </w:rPr>
-        <w:t>&gt;&gt;</w:t>
+        <w:t>&lt;&lt;welshLanguageDescription&gt;&gt;</w:t>
       </w:r>
     </w:p>
     <w:p>
@@ -8542,64 +6771,7 @@
           <w:rFonts w:cstheme="minorHAnsi"/>
           <w:lang w:val="en-US"/>
         </w:rPr>
-        <w:t>&lt;</w:t>
-      </w:r>
-      <w:proofErr w:type="gramStart"/>
-      <w:r>
-        <w:rPr>
-          <w:rFonts w:cstheme="minorHAnsi"/>
-          <w:lang w:val="en-US"/>
-        </w:rPr>
-        <w:t>&lt;{</w:t>
-      </w:r>
-      <w:proofErr w:type="spellStart"/>
-      <w:proofErr w:type="gramEnd"/>
-      <w:r>
-        <w:rPr>
-          <w:rFonts w:cstheme="minorHAnsi"/>
-          <w:lang w:val="en-US"/>
-        </w:rPr>
-        <w:t>dateFormat</w:t>
-      </w:r>
-      <w:proofErr w:type="spellEnd"/>
-      <w:r>
-        <w:rPr>
-          <w:rFonts w:cstheme="minorHAnsi"/>
-          <w:lang w:val="en-US"/>
-        </w:rPr>
-        <w:t xml:space="preserve">(sdoR2ImportantNotesDate, ‘dd MMMM </w:t>
-      </w:r>
-      <w:proofErr w:type="spellStart"/>
-      <w:r>
-        <w:rPr>
-          <w:rFonts w:cstheme="minorHAnsi"/>
-          <w:lang w:val="en-US"/>
-        </w:rPr>
-        <w:t>yyyy</w:t>
-      </w:r>
-      <w:proofErr w:type="spellEnd"/>
-      <w:r>
-        <w:rPr>
-          <w:rFonts w:cstheme="minorHAnsi"/>
-          <w:lang w:val="en-US"/>
-        </w:rPr>
-        <w:t>’, ‘</w:t>
-      </w:r>
-      <w:proofErr w:type="spellStart"/>
-      <w:r>
-        <w:rPr>
-          <w:rFonts w:cstheme="minorHAnsi"/>
-          <w:lang w:val="en-US"/>
-        </w:rPr>
-        <w:t>yyyy</w:t>
-      </w:r>
-      <w:proofErr w:type="spellEnd"/>
-      <w:r>
-        <w:rPr>
-          <w:rFonts w:cstheme="minorHAnsi"/>
-          <w:lang w:val="en-US"/>
-        </w:rPr>
-        <w:t>-MM-dd’)}&gt;&gt;</w:t>
+        <w:t>&lt;&lt;{dateFormat(sdoR2ImportantNotesDate, ‘dd MMMM yyyy’, ‘yyyy-MM-dd’)}&gt;&gt;</w:t>
       </w:r>
       <w:r>
         <w:rPr>
@@ -13246,28 +11418,12 @@
 </file>
 
 <file path=customXml/item1.xml><?xml version="1.0" encoding="utf-8"?>
-<p:properties xmlns:p="http://schemas.microsoft.com/office/2006/metadata/properties" xmlns:xsi="http://www.w3.org/2001/XMLSchema-instance" xmlns:pc="http://schemas.microsoft.com/office/infopath/2007/PartnerControls">
-  <documentManagement>
-    <Stage xmlns="f336f4fe-8719-4ea2-b5d6-29b3a580aeb4">In Approval</Stage>
-    <Next_x0020_Stage xmlns="f336f4fe-8719-4ea2-b5d6-29b3a580aeb4">ApproveOrReject</Next_x0020_Stage>
-    <Admin_x0020_Action xmlns="f336f4fe-8719-4ea2-b5d6-29b3a580aeb4" xsi:nil="true"/>
-    <Template_x0020_Category xmlns="f336f4fe-8719-4ea2-b5d6-29b3a580aeb4">Standard Direction - STD</Template_x0020_Category>
-    <Action xmlns="f336f4fe-8719-4ea2-b5d6-29b3a580aeb4" xsi:nil="true"/>
-    <Purpose1 xmlns="f336f4fe-8719-4ea2-b5d6-29b3a580aeb4">SDO - disposal</Purpose1>
-    <Template_x0020_Language xmlns="f336f4fe-8719-4ea2-b5d6-29b3a580aeb4">English - ENG</Template_x0020_Language>
-    <Rename xmlns="f336f4fe-8719-4ea2-b5d6-29b3a580aeb4">true</Rename>
-    <Tornado_x0020_Filename xmlns="f336f4fe-8719-4ea2-b5d6-29b3a580aeb4" xsi:nil="true"/>
-    <Approval_x0020_Request_x0020_Comment xmlns="f336f4fe-8719-4ea2-b5d6-29b3a580aeb4">Requesting approval for CIV-10335</Approval_x0020_Request_x0020_Comment>
-    <Publication_x0020_Date xmlns="f336f4fe-8719-4ea2-b5d6-29b3a580aeb4">2023-01-23T00:00:00+00:00</Publication_x0020_Date>
-    <SharedWithUsers xmlns="f336f4fe-8719-4ea2-b5d6-29b3a580aeb4">
-      <UserInfo>
-        <DisplayName>Robert Allright</DisplayName>
-        <AccountId>23</AccountId>
-        <AccountType/>
-      </UserInfo>
-    </SharedWithUsers>
-  </documentManagement>
-</p:properties>
+<?mso-contentType ?>
+<FormTemplates xmlns="http://schemas.microsoft.com/sharepoint/v3/contenttype/forms">
+  <Display>DocumentLibraryForm</Display>
+  <Edit>DocumentLibraryForm</Edit>
+  <New>DocumentLibraryForm</New>
+</FormTemplates>
 </file>
 
 <file path=customXml/item2.xml><?xml version="1.0" encoding="utf-8"?>
@@ -13593,20 +11749,34 @@
 </file>
 
 <file path=customXml/item3.xml><?xml version="1.0" encoding="utf-8"?>
-<?mso-contentType ?>
-<FormTemplates xmlns="http://schemas.microsoft.com/sharepoint/v3/contenttype/forms">
-  <Display>DocumentLibraryForm</Display>
-  <Edit>DocumentLibraryForm</Edit>
-  <New>DocumentLibraryForm</New>
-</FormTemplates>
+<p:properties xmlns:p="http://schemas.microsoft.com/office/2006/metadata/properties" xmlns:xsi="http://www.w3.org/2001/XMLSchema-instance" xmlns:pc="http://schemas.microsoft.com/office/infopath/2007/PartnerControls">
+  <documentManagement>
+    <Stage xmlns="f336f4fe-8719-4ea2-b5d6-29b3a580aeb4">In Approval</Stage>
+    <Next_x0020_Stage xmlns="f336f4fe-8719-4ea2-b5d6-29b3a580aeb4">ApproveOrReject</Next_x0020_Stage>
+    <Admin_x0020_Action xmlns="f336f4fe-8719-4ea2-b5d6-29b3a580aeb4" xsi:nil="true"/>
+    <Template_x0020_Category xmlns="f336f4fe-8719-4ea2-b5d6-29b3a580aeb4">Standard Direction - STD</Template_x0020_Category>
+    <Action xmlns="f336f4fe-8719-4ea2-b5d6-29b3a580aeb4" xsi:nil="true"/>
+    <Purpose1 xmlns="f336f4fe-8719-4ea2-b5d6-29b3a580aeb4">SDO - disposal</Purpose1>
+    <Template_x0020_Language xmlns="f336f4fe-8719-4ea2-b5d6-29b3a580aeb4">English - ENG</Template_x0020_Language>
+    <Rename xmlns="f336f4fe-8719-4ea2-b5d6-29b3a580aeb4">true</Rename>
+    <Tornado_x0020_Filename xmlns="f336f4fe-8719-4ea2-b5d6-29b3a580aeb4" xsi:nil="true"/>
+    <Approval_x0020_Request_x0020_Comment xmlns="f336f4fe-8719-4ea2-b5d6-29b3a580aeb4">Requesting approval for CIV-10335</Approval_x0020_Request_x0020_Comment>
+    <Publication_x0020_Date xmlns="f336f4fe-8719-4ea2-b5d6-29b3a580aeb4">2023-01-23T00:00:00+00:00</Publication_x0020_Date>
+    <SharedWithUsers xmlns="f336f4fe-8719-4ea2-b5d6-29b3a580aeb4">
+      <UserInfo>
+        <DisplayName>Robert Allright</DisplayName>
+        <AccountId>23</AccountId>
+        <AccountType/>
+      </UserInfo>
+    </SharedWithUsers>
+  </documentManagement>
+</p:properties>
 </file>
 
 <file path=customXml/itemProps1.xml><?xml version="1.0" encoding="utf-8"?>
-<ds:datastoreItem xmlns:ds="http://schemas.openxmlformats.org/officeDocument/2006/customXml" ds:itemID="{7D8F8091-8A28-4DFC-8D60-79DA775EE42D}">
+<ds:datastoreItem xmlns:ds="http://schemas.openxmlformats.org/officeDocument/2006/customXml" ds:itemID="{3CB3DFB2-2968-44C5-A3A2-A9A8C07ECF2B}">
   <ds:schemaRefs>
-    <ds:schemaRef ds:uri="http://schemas.microsoft.com/office/2006/metadata/properties"/>
-    <ds:schemaRef ds:uri="http://schemas.microsoft.com/office/infopath/2007/PartnerControls"/>
-    <ds:schemaRef ds:uri="f336f4fe-8719-4ea2-b5d6-29b3a580aeb4"/>
+    <ds:schemaRef ds:uri="http://schemas.microsoft.com/sharepoint/v3/contenttype/forms"/>
   </ds:schemaRefs>
 </ds:datastoreItem>
 </file>
@@ -13631,9 +11801,11 @@
 </file>
 
 <file path=customXml/itemProps3.xml><?xml version="1.0" encoding="utf-8"?>
-<ds:datastoreItem xmlns:ds="http://schemas.openxmlformats.org/officeDocument/2006/customXml" ds:itemID="{3CB3DFB2-2968-44C5-A3A2-A9A8C07ECF2B}">
+<ds:datastoreItem xmlns:ds="http://schemas.openxmlformats.org/officeDocument/2006/customXml" ds:itemID="{7D8F8091-8A28-4DFC-8D60-79DA775EE42D}">
   <ds:schemaRefs>
-    <ds:schemaRef ds:uri="http://schemas.microsoft.com/sharepoint/v3/contenttype/forms"/>
+    <ds:schemaRef ds:uri="http://schemas.microsoft.com/office/2006/metadata/properties"/>
+    <ds:schemaRef ds:uri="http://schemas.microsoft.com/office/infopath/2007/PartnerControls"/>
+    <ds:schemaRef ds:uri="f336f4fe-8719-4ea2-b5d6-29b3a580aeb4"/>
   </ds:schemaRefs>
 </ds:datastoreItem>
 </file>

</xml_diff>

<commit_message>
CIV-13127: Updated mapping for Method of hearing for NIHL
</commit_message>
<xml_diff>
--- a/docker/docmosis/templates/CV-UNS-STD-ENG-01387.docx
+++ b/docker/docmosis/templates/CV-UNS-STD-ENG-01387.docx
@@ -31,58 +31,7 @@
           <w:sz w:val="18"/>
           <w:szCs w:val="18"/>
         </w:rPr>
-        <w:t>&lt;</w:t>
-      </w:r>
-      <w:proofErr w:type="gramStart"/>
-      <w:r>
-        <w:rPr>
-          <w:rFonts w:ascii="Arial" w:hAnsi="Arial" w:cs="Arial"/>
-          <w:color w:val="000000" w:themeColor="text1"/>
-          <w:sz w:val="18"/>
-          <w:szCs w:val="18"/>
-        </w:rPr>
-        <w:t>&lt;{</w:t>
-      </w:r>
-      <w:proofErr w:type="spellStart"/>
-      <w:proofErr w:type="gramEnd"/>
-      <w:r>
-        <w:rPr>
-          <w:rFonts w:ascii="Arial" w:hAnsi="Arial" w:cs="Arial"/>
-          <w:color w:val="000000" w:themeColor="text1"/>
-          <w:sz w:val="18"/>
-          <w:szCs w:val="18"/>
-        </w:rPr>
-        <w:t>dateFormat</w:t>
-      </w:r>
-      <w:proofErr w:type="spellEnd"/>
-      <w:r>
-        <w:rPr>
-          <w:rFonts w:ascii="Arial" w:hAnsi="Arial" w:cs="Arial"/>
-          <w:color w:val="000000" w:themeColor="text1"/>
-          <w:sz w:val="18"/>
-          <w:szCs w:val="18"/>
-        </w:rPr>
-        <w:t>($</w:t>
-      </w:r>
-      <w:proofErr w:type="spellStart"/>
-      <w:r>
-        <w:rPr>
-          <w:rFonts w:ascii="Arial" w:hAnsi="Arial" w:cs="Arial"/>
-          <w:color w:val="000000" w:themeColor="text1"/>
-          <w:sz w:val="18"/>
-          <w:szCs w:val="18"/>
-        </w:rPr>
-        <w:t>nowUTC</w:t>
-      </w:r>
-      <w:proofErr w:type="spellEnd"/>
-      <w:r>
-        <w:rPr>
-          <w:rFonts w:ascii="Arial" w:hAnsi="Arial" w:cs="Arial"/>
-          <w:color w:val="000000" w:themeColor="text1"/>
-          <w:sz w:val="18"/>
-          <w:szCs w:val="18"/>
-        </w:rPr>
-        <w:t xml:space="preserve"> </w:t>
+        <w:t xml:space="preserve">&lt;&lt;{dateFormat($nowUTC </w:t>
       </w:r>
       <w:r>
         <w:rPr>
@@ -91,27 +40,7 @@
           <w:sz w:val="18"/>
           <w:szCs w:val="18"/>
         </w:rPr>
-        <w:t xml:space="preserve">,‘d MMMM </w:t>
-      </w:r>
-      <w:proofErr w:type="spellStart"/>
-      <w:r>
-        <w:rPr>
-          <w:rFonts w:ascii="Arial" w:eastAsia="Times New Roman" w:hAnsi="Arial" w:cs="Arial"/>
-          <w:color w:val="000000" w:themeColor="text1"/>
-          <w:sz w:val="18"/>
-          <w:szCs w:val="18"/>
-        </w:rPr>
-        <w:t>yyyy</w:t>
-      </w:r>
-      <w:proofErr w:type="spellEnd"/>
-      <w:r>
-        <w:rPr>
-          <w:rFonts w:ascii="Arial" w:eastAsia="Times New Roman" w:hAnsi="Arial" w:cs="Arial"/>
-          <w:color w:val="000000" w:themeColor="text1"/>
-          <w:sz w:val="18"/>
-          <w:szCs w:val="18"/>
-        </w:rPr>
-        <w:t xml:space="preserve">’)} </w:t>
+        <w:t xml:space="preserve">,‘d MMMM yyyy’)} </w:t>
       </w:r>
       <w:r>
         <w:rPr>
@@ -218,27 +147,7 @@
           <w:szCs w:val="28"/>
         </w:rPr>
         <w:br/>
-        <w:t>&lt;&lt;</w:t>
-      </w:r>
-      <w:proofErr w:type="spellStart"/>
-      <w:r>
-        <w:rPr>
-          <w:rFonts w:ascii="Arial" w:eastAsia="Arial" w:hAnsi="Arial" w:cs="Arial"/>
-          <w:b/>
-          <w:sz w:val="28"/>
-          <w:szCs w:val="28"/>
-        </w:rPr>
-        <w:t>judgeName</w:t>
-      </w:r>
-      <w:proofErr w:type="spellEnd"/>
-      <w:r>
-        <w:rPr>
-          <w:rFonts w:ascii="Arial" w:eastAsia="Arial" w:hAnsi="Arial" w:cs="Arial"/>
-          <w:b/>
-          <w:sz w:val="28"/>
-          <w:szCs w:val="28"/>
-        </w:rPr>
-        <w:t>&gt;&gt;</w:t>
+        <w:t>&lt;&lt;judgeName&gt;&gt;</w:t>
       </w:r>
     </w:p>
     <w:p>
@@ -252,21 +161,7 @@
         <w:rPr>
           <w:rFonts w:ascii="Tahoma" w:eastAsia="Tahoma" w:hAnsi="Tahoma" w:cs="Tahoma"/>
         </w:rPr>
-        <w:t xml:space="preserve">Case number: &lt;&lt; </w:t>
-      </w:r>
-      <w:proofErr w:type="spellStart"/>
-      <w:r>
-        <w:rPr>
-          <w:rFonts w:ascii="Tahoma" w:eastAsia="Tahoma" w:hAnsi="Tahoma" w:cs="Tahoma"/>
-        </w:rPr>
-        <w:t>caseNumber</w:t>
-      </w:r>
-      <w:proofErr w:type="spellEnd"/>
-      <w:r>
-        <w:rPr>
-          <w:rFonts w:ascii="Tahoma" w:eastAsia="Tahoma" w:hAnsi="Tahoma" w:cs="Tahoma"/>
-        </w:rPr>
-        <w:t>&gt;&gt;</w:t>
+        <w:t>Case number: &lt;&lt; caseNumber&gt;&gt;</w:t>
       </w:r>
     </w:p>
     <w:p>
@@ -452,7 +347,7 @@
               </wp:inline>
             </w:drawing>
           </mc:Choice>
-          <mc:Fallback xmlns:a="http://schemas.openxmlformats.org/drawingml/2006/main" xmlns:pic="http://schemas.openxmlformats.org/drawingml/2006/picture" xmlns:w16du="http://schemas.microsoft.com/office/word/2023/wordml/word16du">
+          <mc:Fallback xmlns:w16du="http://schemas.microsoft.com/office/word/2023/wordml/word16du" xmlns:pic="http://schemas.openxmlformats.org/drawingml/2006/picture" xmlns:a="http://schemas.openxmlformats.org/drawingml/2006/main">
             <w:pict w14:anchorId="1E2983E5">
               <v:group id="Group 2791" style="width:467.95pt;height:68.75pt;mso-position-horizontal-relative:char;mso-position-vertical-relative:line" coordsize="59429,8731" o:spid="_x0000_s1026" w14:anchorId="3F6EA4FE" o:gfxdata="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">
                 <v:shapetype id="_x0000_t75" coordsize="21600,21600" filled="f" stroked="f" o:spt="75" o:preferrelative="t" path="m@4@5l@4@11@9@11@9@5xe">
@@ -1057,7 +952,7 @@
               </wp:inline>
             </w:drawing>
           </mc:Choice>
-          <mc:Fallback xmlns:a="http://schemas.openxmlformats.org/drawingml/2006/main" xmlns:pic="http://schemas.openxmlformats.org/drawingml/2006/picture" xmlns:w16du="http://schemas.microsoft.com/office/word/2023/wordml/word16du">
+          <mc:Fallback xmlns:w16du="http://schemas.microsoft.com/office/word/2023/wordml/word16du" xmlns:pic="http://schemas.openxmlformats.org/drawingml/2006/picture" xmlns:a="http://schemas.openxmlformats.org/drawingml/2006/main">
             <w:pict w14:anchorId="01720E1D">
               <v:group id="Group 2792" style="width:467.95pt;height:.75pt;mso-position-horizontal-relative:char;mso-position-vertical-relative:line" coordsize="59429,95" o:spid="_x0000_s1026" w14:anchorId="36C48C52" o:gfxdata="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">
                 <v:shape id="Shape 91" style="position:absolute;width:59429;height:0;visibility:visible;mso-wrap-style:square;v-text-anchor:top" coordsize="5942965,0" o:spid="_x0000_s1027" filled="f" path="m5942965,l,e" o:gfxdata="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">
@@ -1161,7 +1056,6 @@
         </w:rPr>
         <w:t>&lt;&lt;</w:t>
       </w:r>
-      <w:proofErr w:type="spellStart"/>
       <w:r>
         <w:rPr>
           <w:rFonts w:ascii="Arial" w:hAnsi="Arial" w:cs="Arial"/>
@@ -1176,7 +1070,6 @@
         </w:rPr>
         <w:t>.input</w:t>
       </w:r>
-      <w:proofErr w:type="spellEnd"/>
       <w:r>
         <w:rPr>
           <w:rFonts w:ascii="Arial" w:hAnsi="Arial" w:cs="Arial"/>
@@ -1244,7 +1137,6 @@
         </w:rPr>
         <w:t>&lt;&lt;cs_{</w:t>
       </w:r>
-      <w:proofErr w:type="spellStart"/>
       <w:r>
         <w:rPr>
           <w:rFonts w:ascii="Arial" w:hAnsi="Arial" w:cs="Arial"/>
@@ -1252,7 +1144,6 @@
         </w:rPr>
         <w:t>hasAltDisputeResolution</w:t>
       </w:r>
-      <w:proofErr w:type="spellEnd"/>
       <w:r>
         <w:rPr>
           <w:rFonts w:ascii="Arial" w:hAnsi="Arial" w:cs="Arial"/>
@@ -1308,25 +1199,7 @@
           <w:snapToGrid w:val="0"/>
           <w:lang w:val="en-US"/>
         </w:rPr>
-        <w:t xml:space="preserve">At all stages, the parties must consider settling this litigation by any means of Alternative Dispute Resolution. This includes round table conferences, early neutral evaluation, </w:t>
-      </w:r>
-      <w:proofErr w:type="gramStart"/>
-      <w:r>
-        <w:rPr>
-          <w:rFonts w:ascii="Arial" w:hAnsi="Arial" w:cs="Arial"/>
-          <w:snapToGrid w:val="0"/>
-          <w:lang w:val="en-US"/>
-        </w:rPr>
-        <w:t>mediation</w:t>
-      </w:r>
-      <w:proofErr w:type="gramEnd"/>
-      <w:r>
-        <w:rPr>
-          <w:rFonts w:ascii="Arial" w:hAnsi="Arial" w:cs="Arial"/>
-          <w:snapToGrid w:val="0"/>
-          <w:lang w:val="en-US"/>
-        </w:rPr>
-        <w:t xml:space="preserve"> and arbitration. Any party not engaging in any such means proposed by another party must upload to the Digital Portal a witness statement </w:t>
+        <w:t xml:space="preserve">At all stages, the parties must consider settling this litigation by any means of Alternative Dispute Resolution. This includes round table conferences, early neutral evaluation, mediation and arbitration. Any party not engaging in any such means proposed by another party must upload to the Digital Portal a witness statement </w:t>
       </w:r>
       <w:r>
         <w:rPr>
@@ -1367,7 +1240,6 @@
         </w:rPr>
         <w:t>&lt;&lt;cs_{</w:t>
       </w:r>
-      <w:proofErr w:type="spellStart"/>
       <w:r>
         <w:rPr>
           <w:rFonts w:ascii="Arial" w:hAnsi="Arial" w:cs="Arial"/>
@@ -1375,7 +1247,6 @@
         </w:rPr>
         <w:t>hasVariationOfDirections</w:t>
       </w:r>
-      <w:proofErr w:type="spellEnd"/>
       <w:r>
         <w:rPr>
           <w:rFonts w:ascii="Arial" w:hAnsi="Arial" w:cs="Arial"/>
@@ -1468,21 +1339,12 @@
         </w:rPr>
         <w:t>&lt;&lt;cs_{</w:t>
       </w:r>
-      <w:proofErr w:type="spellStart"/>
-      <w:r>
-        <w:rPr>
-          <w:rFonts w:ascii="Arial" w:hAnsi="Arial" w:cs="Arial"/>
-          <w:lang w:val="en-US"/>
-        </w:rPr>
-        <w:t>hasSettlement</w:t>
-      </w:r>
-      <w:proofErr w:type="spellEnd"/>
-      <w:r>
-        <w:rPr>
-          <w:rFonts w:ascii="Arial" w:hAnsi="Arial" w:cs="Arial"/>
-          <w:lang w:val="en-US"/>
-        </w:rPr>
-        <w:t>=true</w:t>
+      <w:r>
+        <w:rPr>
+          <w:rFonts w:ascii="Arial" w:hAnsi="Arial" w:cs="Arial"/>
+          <w:lang w:val="en-US"/>
+        </w:rPr>
+        <w:t>hasSettlement=true</w:t>
       </w:r>
       <w:r>
         <w:rPr>
@@ -1546,25 +1408,7 @@
           <w:snapToGrid w:val="0"/>
           <w:lang w:val="en-US"/>
         </w:rPr>
-        <w:t xml:space="preserve"> </w:t>
-      </w:r>
-      <w:proofErr w:type="gramStart"/>
-      <w:r>
-        <w:rPr>
-          <w:rFonts w:ascii="Arial" w:hAnsi="Arial" w:cs="Arial"/>
-          <w:snapToGrid w:val="0"/>
-          <w:lang w:val="en-US"/>
-        </w:rPr>
-        <w:t>whether or not</w:t>
-      </w:r>
-      <w:proofErr w:type="gramEnd"/>
-      <w:r>
-        <w:rPr>
-          <w:rFonts w:ascii="Arial" w:hAnsi="Arial" w:cs="Arial"/>
-          <w:snapToGrid w:val="0"/>
-          <w:lang w:val="en-US"/>
-        </w:rPr>
-        <w:t xml:space="preserve"> it is then possible to upload to the Digital Portal a draft consent order to give effect to their agreement.</w:t>
+        <w:t xml:space="preserve"> whether or not it is then possible to upload to the Digital Portal a draft consent order to give effect to their agreement.</w:t>
       </w:r>
     </w:p>
     <w:p>
@@ -1598,7 +1442,6 @@
         </w:rPr>
         <w:t>&lt;&lt;cs_{</w:t>
       </w:r>
-      <w:proofErr w:type="spellStart"/>
       <w:r>
         <w:rPr>
           <w:rFonts w:ascii="Arial" w:hAnsi="Arial" w:cs="Arial"/>
@@ -1606,7 +1449,6 @@
         </w:rPr>
         <w:t>hasDisclosureOfDocuments</w:t>
       </w:r>
-      <w:proofErr w:type="spellEnd"/>
       <w:r>
         <w:rPr>
           <w:rFonts w:ascii="Arial" w:hAnsi="Arial" w:cs="Arial"/>
@@ -1698,39 +1540,14 @@
           <w:rFonts w:ascii="Arial" w:hAnsi="Arial" w:cs="Arial"/>
           <w:lang w:val="en-US"/>
         </w:rPr>
-        <w:t>&lt;</w:t>
-      </w:r>
-      <w:proofErr w:type="gramStart"/>
-      <w:r>
-        <w:rPr>
-          <w:rFonts w:ascii="Arial" w:hAnsi="Arial" w:cs="Arial"/>
-          <w:lang w:val="en-US"/>
-        </w:rPr>
-        <w:t>&lt;</w:t>
-      </w:r>
-      <w:r>
-        <w:rPr>
-          <w:rFonts w:ascii="Arial" w:hAnsi="Arial" w:cs="Arial"/>
-          <w:lang w:val="en-US"/>
-        </w:rPr>
-        <w:t>{</w:t>
-      </w:r>
-      <w:proofErr w:type="spellStart"/>
-      <w:proofErr w:type="gramEnd"/>
-      <w:r>
-        <w:rPr>
-          <w:rFonts w:ascii="Arial" w:hAnsi="Arial" w:cs="Arial"/>
-          <w:lang w:val="en-US"/>
-        </w:rPr>
-        <w:t>dateFormat</w:t>
-      </w:r>
-      <w:proofErr w:type="spellEnd"/>
-      <w:r>
-        <w:rPr>
-          <w:rFonts w:ascii="Arial" w:hAnsi="Arial" w:cs="Arial"/>
-          <w:lang w:val="en-US"/>
-        </w:rPr>
-        <w:t>(</w:t>
+        <w:t>&lt;&lt;</w:t>
+      </w:r>
+      <w:r>
+        <w:rPr>
+          <w:rFonts w:ascii="Arial" w:hAnsi="Arial" w:cs="Arial"/>
+          <w:lang w:val="en-US"/>
+        </w:rPr>
+        <w:t>{dateFormat(</w:t>
       </w:r>
       <w:r>
         <w:rPr>
@@ -1758,39 +1575,7 @@
           <w:rFonts w:ascii="Arial" w:hAnsi="Arial" w:cs="Arial"/>
           <w:lang w:val="en-US"/>
         </w:rPr>
-        <w:t xml:space="preserve">, ‘dd MMMM </w:t>
-      </w:r>
-      <w:proofErr w:type="spellStart"/>
-      <w:r>
-        <w:rPr>
-          <w:rFonts w:ascii="Arial" w:hAnsi="Arial" w:cs="Arial"/>
-          <w:lang w:val="en-US"/>
-        </w:rPr>
-        <w:t>yyyy</w:t>
-      </w:r>
-      <w:proofErr w:type="spellEnd"/>
-      <w:r>
-        <w:rPr>
-          <w:rFonts w:ascii="Arial" w:hAnsi="Arial" w:cs="Arial"/>
-          <w:lang w:val="en-US"/>
-        </w:rPr>
-        <w:t>’, ‘</w:t>
-      </w:r>
-      <w:proofErr w:type="spellStart"/>
-      <w:r>
-        <w:rPr>
-          <w:rFonts w:ascii="Arial" w:hAnsi="Arial" w:cs="Arial"/>
-          <w:lang w:val="en-US"/>
-        </w:rPr>
-        <w:t>yyyy</w:t>
-      </w:r>
-      <w:proofErr w:type="spellEnd"/>
-      <w:r>
-        <w:rPr>
-          <w:rFonts w:ascii="Arial" w:hAnsi="Arial" w:cs="Arial"/>
-          <w:lang w:val="en-US"/>
-        </w:rPr>
-        <w:t>-MM-dd’)}</w:t>
+        <w:t>, ‘dd MMMM yyyy’, ‘yyyy-MM-dd’)}</w:t>
       </w:r>
       <w:r>
         <w:rPr>
@@ -1856,78 +1641,7 @@
           <w:szCs w:val="22"/>
           <w:lang w:val="en-US" w:eastAsia="en-US"/>
         </w:rPr>
-        <w:t>&lt;</w:t>
-      </w:r>
-      <w:proofErr w:type="gramStart"/>
-      <w:r>
-        <w:rPr>
-          <w:rFonts w:ascii="Arial" w:eastAsiaTheme="minorHAnsi" w:hAnsi="Arial" w:cs="Arial"/>
-          <w:sz w:val="22"/>
-          <w:szCs w:val="22"/>
-          <w:lang w:val="en-US" w:eastAsia="en-US"/>
-        </w:rPr>
-        <w:t>&lt;{</w:t>
-      </w:r>
-      <w:proofErr w:type="spellStart"/>
-      <w:proofErr w:type="gramEnd"/>
-      <w:r>
-        <w:rPr>
-          <w:rFonts w:ascii="Arial" w:eastAsiaTheme="minorHAnsi" w:hAnsi="Arial" w:cs="Arial"/>
-          <w:sz w:val="22"/>
-          <w:szCs w:val="22"/>
-          <w:lang w:val="en-US" w:eastAsia="en-US"/>
-        </w:rPr>
-        <w:t>dateFormat</w:t>
-      </w:r>
-      <w:proofErr w:type="spellEnd"/>
-      <w:r>
-        <w:rPr>
-          <w:rFonts w:ascii="Arial" w:eastAsiaTheme="minorHAnsi" w:hAnsi="Arial" w:cs="Arial"/>
-          <w:sz w:val="22"/>
-          <w:szCs w:val="22"/>
-          <w:lang w:val="en-US" w:eastAsia="en-US"/>
-        </w:rPr>
-        <w:t xml:space="preserve">(sdoR2DisclosureOfDocuments.inspectionDate, ‘dd MMMM </w:t>
-      </w:r>
-      <w:proofErr w:type="spellStart"/>
-      <w:r>
-        <w:rPr>
-          <w:rFonts w:ascii="Arial" w:eastAsiaTheme="minorHAnsi" w:hAnsi="Arial" w:cs="Arial"/>
-          <w:sz w:val="22"/>
-          <w:szCs w:val="22"/>
-          <w:lang w:val="en-US" w:eastAsia="en-US"/>
-        </w:rPr>
-        <w:t>yyyy</w:t>
-      </w:r>
-      <w:proofErr w:type="spellEnd"/>
-      <w:r>
-        <w:rPr>
-          <w:rFonts w:ascii="Arial" w:eastAsiaTheme="minorHAnsi" w:hAnsi="Arial" w:cs="Arial"/>
-          <w:sz w:val="22"/>
-          <w:szCs w:val="22"/>
-          <w:lang w:val="en-US" w:eastAsia="en-US"/>
-        </w:rPr>
-        <w:t>’, ‘</w:t>
-      </w:r>
-      <w:proofErr w:type="spellStart"/>
-      <w:r>
-        <w:rPr>
-          <w:rFonts w:ascii="Arial" w:eastAsiaTheme="minorHAnsi" w:hAnsi="Arial" w:cs="Arial"/>
-          <w:sz w:val="22"/>
-          <w:szCs w:val="22"/>
-          <w:lang w:val="en-US" w:eastAsia="en-US"/>
-        </w:rPr>
-        <w:t>yyyy</w:t>
-      </w:r>
-      <w:proofErr w:type="spellEnd"/>
-      <w:r>
-        <w:rPr>
-          <w:rFonts w:ascii="Arial" w:eastAsiaTheme="minorHAnsi" w:hAnsi="Arial" w:cs="Arial"/>
-          <w:sz w:val="22"/>
-          <w:szCs w:val="22"/>
-          <w:lang w:val="en-US" w:eastAsia="en-US"/>
-        </w:rPr>
-        <w:t>-MM-dd’)}&gt;&gt;.</w:t>
+        <w:t>&lt;&lt;{dateFormat(sdoR2DisclosureOfDocuments.inspectionDate, ‘dd MMMM yyyy’, ‘yyyy-MM-dd’)}&gt;&gt;.</w:t>
       </w:r>
       <w:r>
         <w:rPr>
@@ -2038,7 +1752,6 @@
         </w:rPr>
         <w:t>&lt;&lt;cs_{</w:t>
       </w:r>
-      <w:proofErr w:type="spellStart"/>
       <w:r>
         <w:rPr>
           <w:rFonts w:ascii="Arial" w:eastAsiaTheme="minorHAnsi" w:hAnsi="Arial" w:cs="Arial"/>
@@ -2048,7 +1761,6 @@
         </w:rPr>
         <w:t>hasWitnessOfFact</w:t>
       </w:r>
-      <w:proofErr w:type="spellEnd"/>
       <w:r>
         <w:rPr>
           <w:rFonts w:ascii="Arial" w:eastAsiaTheme="minorHAnsi" w:hAnsi="Arial" w:cs="Arial"/>
@@ -2137,7 +1849,6 @@
         </w:rPr>
         <w:t>&lt;&lt;cs_{</w:t>
       </w:r>
-      <w:proofErr w:type="spellStart"/>
       <w:r>
         <w:rPr>
           <w:rFonts w:ascii="Arial" w:hAnsi="Arial" w:cs="Arial"/>
@@ -2152,7 +1863,6 @@
         </w:rPr>
         <w:t>RestrictWitness</w:t>
       </w:r>
-      <w:proofErr w:type="spellEnd"/>
       <w:r>
         <w:rPr>
           <w:rFonts w:ascii="Arial" w:hAnsi="Arial" w:cs="Arial"/>
@@ -2209,23 +1919,7 @@
           <w:rFonts w:ascii="Arial" w:hAnsi="Arial" w:cs="Arial"/>
           <w:lang w:val="en-US"/>
         </w:rPr>
-        <w:t>&lt;&lt;sdoR2WitnessesOfFact.sdoR</w:t>
-      </w:r>
-      <w:proofErr w:type="gramStart"/>
-      <w:r>
-        <w:rPr>
-          <w:rFonts w:ascii="Arial" w:hAnsi="Arial" w:cs="Arial"/>
-          <w:lang w:val="en-US"/>
-        </w:rPr>
-        <w:t>2RestrictWitness.restrictNoOfWitnessDetails.noOfWitnessClaimant</w:t>
-      </w:r>
-      <w:proofErr w:type="gramEnd"/>
-      <w:r>
-        <w:rPr>
-          <w:rFonts w:ascii="Arial" w:hAnsi="Arial" w:cs="Arial"/>
-          <w:lang w:val="en-US"/>
-        </w:rPr>
-        <w:t>&gt;&gt;</w:t>
+        <w:t>&lt;&lt;sdoR2WitnessesOfFact.sdoR2RestrictWitness.restrictNoOfWitnessDetails.noOfWitnessClaimant&gt;&gt;</w:t>
       </w:r>
     </w:p>
     <w:p>
@@ -2290,19 +1984,8 @@
           <w:szCs w:val="22"/>
           <w:lang w:val="en-US" w:eastAsia="en-US"/>
         </w:rPr>
-        <w:t>&lt;&lt;sdoR2WitnessesOfFact.sdoR</w:t>
-      </w:r>
-      <w:proofErr w:type="gramStart"/>
-      <w:r>
-        <w:rPr>
-          <w:rFonts w:ascii="Arial" w:eastAsiaTheme="minorHAnsi" w:hAnsi="Arial" w:cs="Arial"/>
-          <w:sz w:val="22"/>
-          <w:szCs w:val="22"/>
-          <w:lang w:val="en-US" w:eastAsia="en-US"/>
-        </w:rPr>
-        <w:t>2RestrictWitness.restrictNoOfWitnessDetails.noOfWitnessDefendant</w:t>
-      </w:r>
-      <w:proofErr w:type="gramEnd"/>
+        <w:t>&lt;&lt;sdoR2WitnessesOfFact.sdoR2RestrictWitness.restrictNoOfWitnessDetails.noOfWitnessDefendant</w:t>
+      </w:r>
       <w:r>
         <w:rPr>
           <w:rFonts w:ascii="Arial" w:hAnsi="Arial" w:cs="Arial"/>
@@ -2336,18 +2019,7 @@
           <w:szCs w:val="22"/>
           <w:lang w:val="en-US" w:eastAsia="en-US"/>
         </w:rPr>
-        <w:t>&lt;&lt;sdoR2WitnessesOfFact.sdoR</w:t>
-      </w:r>
-      <w:proofErr w:type="gramStart"/>
-      <w:r>
-        <w:rPr>
-          <w:rFonts w:ascii="Arial" w:eastAsiaTheme="minorHAnsi" w:hAnsi="Arial" w:cs="Arial"/>
-          <w:snapToGrid w:val="0"/>
-          <w:sz w:val="22"/>
-          <w:szCs w:val="22"/>
-          <w:lang w:val="en-US" w:eastAsia="en-US"/>
-        </w:rPr>
-        <w:t>2RestrictWitness.restrictNoOfWitnessDetails.partyIs</w:t>
+        <w:t>&lt;&lt;sdoR2WitnessesOfFact.sdoR2RestrictWitness.restrictNoOfWitnessDetails.partyIs</w:t>
       </w:r>
       <w:r>
         <w:rPr>
@@ -2358,7 +2030,6 @@
         </w:rPr>
         <w:t>CountedAsWitnessTxt</w:t>
       </w:r>
-      <w:proofErr w:type="gramEnd"/>
       <w:r>
         <w:rPr>
           <w:rFonts w:ascii="Arial" w:hAnsi="Arial" w:cs="Arial"/>
@@ -2410,18 +2081,8 @@
           <w:rFonts w:ascii="Arial" w:hAnsi="Arial" w:cs="Arial"/>
           <w:lang w:val="en-US"/>
         </w:rPr>
-        <w:t>&lt;&lt;cs</w:t>
-      </w:r>
-      <w:proofErr w:type="gramStart"/>
-      <w:r>
-        <w:rPr>
-          <w:rFonts w:ascii="Arial" w:hAnsi="Arial" w:cs="Arial"/>
-          <w:lang w:val="en-US"/>
-        </w:rPr>
-        <w:t>_{</w:t>
-      </w:r>
-      <w:proofErr w:type="spellStart"/>
-      <w:proofErr w:type="gramEnd"/>
+        <w:t>&lt;&lt;cs_{</w:t>
+      </w:r>
       <w:r>
         <w:rPr>
           <w:rFonts w:ascii="Arial" w:hAnsi="Arial" w:cs="Arial"/>
@@ -2434,15 +2095,7 @@
           <w:rFonts w:ascii="Arial" w:hAnsi="Arial" w:cs="Arial"/>
           <w:lang w:val="en-US"/>
         </w:rPr>
-        <w:t>estrictPages</w:t>
-      </w:r>
-      <w:proofErr w:type="spellEnd"/>
-      <w:r>
-        <w:rPr>
-          <w:rFonts w:ascii="Arial" w:hAnsi="Arial" w:cs="Arial"/>
-          <w:lang w:val="en-US"/>
-        </w:rPr>
-        <w:t>=</w:t>
+        <w:t>estrictPages=</w:t>
       </w:r>
       <w:r>
         <w:rPr>
@@ -2502,7 +2155,6 @@
         </w:rPr>
         <w:t xml:space="preserve"> </w:t>
       </w:r>
-      <w:proofErr w:type="gramStart"/>
       <w:r>
         <w:rPr>
           <w:rFonts w:ascii="Arial" w:eastAsiaTheme="minorHAnsi" w:hAnsi="Arial" w:cs="Arial"/>
@@ -2530,7 +2182,6 @@
         </w:rPr>
         <w:t>sdoRestrictPages.restrictNoOfPagesDetails.witnessShouldNotMoreThanTxt</w:t>
       </w:r>
-      <w:proofErr w:type="gramEnd"/>
       <w:r>
         <w:rPr>
           <w:rFonts w:ascii="Arial" w:hAnsi="Arial" w:cs="Arial"/>
@@ -2576,7 +2227,6 @@
         </w:rPr>
         <w:t xml:space="preserve"> </w:t>
       </w:r>
-      <w:proofErr w:type="gramStart"/>
       <w:r>
         <w:rPr>
           <w:rFonts w:ascii="Arial" w:eastAsiaTheme="minorHAnsi" w:hAnsi="Arial" w:cs="Arial"/>
@@ -2604,7 +2254,6 @@
         </w:rPr>
         <w:t>sdoRestrictPages.restrictNoOfPagesDetails.noOfPages</w:t>
       </w:r>
-      <w:proofErr w:type="gramEnd"/>
       <w:r>
         <w:rPr>
           <w:rFonts w:ascii="Arial" w:hAnsi="Arial" w:cs="Arial"/>
@@ -2627,7 +2276,6 @@
           <w:lang w:val="en-US"/>
         </w:rPr>
       </w:pPr>
-      <w:proofErr w:type="gramStart"/>
       <w:r>
         <w:rPr>
           <w:rFonts w:ascii="Arial" w:eastAsiaTheme="minorHAnsi" w:hAnsi="Arial" w:cs="Arial"/>
@@ -2655,7 +2303,6 @@
         </w:rPr>
         <w:t>sdoRestrictPages.restrictNoOfPagesDetails.fontDetails</w:t>
       </w:r>
-      <w:proofErr w:type="gramEnd"/>
       <w:r>
         <w:rPr>
           <w:rFonts w:ascii="Arial" w:hAnsi="Arial" w:cs="Arial"/>
@@ -2764,17 +2411,7 @@
           <w:szCs w:val="22"/>
           <w:lang w:val="en-US"/>
         </w:rPr>
-        <w:t>&gt;</w:t>
-      </w:r>
-      <w:proofErr w:type="gramStart"/>
-      <w:r>
-        <w:rPr>
-          <w:rFonts w:ascii="Arial" w:hAnsi="Arial" w:cs="Arial"/>
-          <w:sz w:val="22"/>
-          <w:szCs w:val="22"/>
-          <w:lang w:val="en-US"/>
-        </w:rPr>
-        <w:t>&gt;</w:t>
+        <w:t>&gt;&gt;</w:t>
       </w:r>
       <w:r>
         <w:rPr>
@@ -2801,77 +2438,7 @@
           <w:szCs w:val="22"/>
           <w:lang w:val="en-US" w:eastAsia="en-US"/>
         </w:rPr>
-        <w:t>&lt;</w:t>
-      </w:r>
-      <w:proofErr w:type="gramEnd"/>
-      <w:r>
-        <w:rPr>
-          <w:rFonts w:ascii="Arial" w:eastAsiaTheme="minorHAnsi" w:hAnsi="Arial" w:cs="Arial"/>
-          <w:sz w:val="22"/>
-          <w:szCs w:val="22"/>
-          <w:lang w:val="en-US" w:eastAsia="en-US"/>
-        </w:rPr>
-        <w:t>&lt;{</w:t>
-      </w:r>
-      <w:proofErr w:type="spellStart"/>
-      <w:r>
-        <w:rPr>
-          <w:rFonts w:ascii="Arial" w:eastAsiaTheme="minorHAnsi" w:hAnsi="Arial" w:cs="Arial"/>
-          <w:sz w:val="22"/>
-          <w:szCs w:val="22"/>
-          <w:lang w:val="en-US" w:eastAsia="en-US"/>
-        </w:rPr>
-        <w:t>dateFormat</w:t>
-      </w:r>
-      <w:proofErr w:type="spellEnd"/>
-      <w:r>
-        <w:rPr>
-          <w:rFonts w:ascii="Arial" w:eastAsiaTheme="minorHAnsi" w:hAnsi="Arial" w:cs="Arial"/>
-          <w:sz w:val="22"/>
-          <w:szCs w:val="22"/>
-          <w:lang w:val="en-US" w:eastAsia="en-US"/>
-        </w:rPr>
-        <w:t xml:space="preserve">(sdoR2WitnessesOfFact.sdoWitnessDeadlineDate, ‘dd MMMM </w:t>
-      </w:r>
-      <w:proofErr w:type="spellStart"/>
-      <w:r>
-        <w:rPr>
-          <w:rFonts w:ascii="Arial" w:eastAsiaTheme="minorHAnsi" w:hAnsi="Arial" w:cs="Arial"/>
-          <w:sz w:val="22"/>
-          <w:szCs w:val="22"/>
-          <w:lang w:val="en-US" w:eastAsia="en-US"/>
-        </w:rPr>
-        <w:t>yyyy</w:t>
-      </w:r>
-      <w:proofErr w:type="spellEnd"/>
-      <w:r>
-        <w:rPr>
-          <w:rFonts w:ascii="Arial" w:eastAsiaTheme="minorHAnsi" w:hAnsi="Arial" w:cs="Arial"/>
-          <w:sz w:val="22"/>
-          <w:szCs w:val="22"/>
-          <w:lang w:val="en-US" w:eastAsia="en-US"/>
-        </w:rPr>
-        <w:t>’, ‘</w:t>
-      </w:r>
-      <w:proofErr w:type="spellStart"/>
-      <w:r>
-        <w:rPr>
-          <w:rFonts w:ascii="Arial" w:eastAsiaTheme="minorHAnsi" w:hAnsi="Arial" w:cs="Arial"/>
-          <w:sz w:val="22"/>
-          <w:szCs w:val="22"/>
-          <w:lang w:val="en-US" w:eastAsia="en-US"/>
-        </w:rPr>
-        <w:t>yyyy</w:t>
-      </w:r>
-      <w:proofErr w:type="spellEnd"/>
-      <w:r>
-        <w:rPr>
-          <w:rFonts w:ascii="Arial" w:eastAsiaTheme="minorHAnsi" w:hAnsi="Arial" w:cs="Arial"/>
-          <w:sz w:val="22"/>
-          <w:szCs w:val="22"/>
-          <w:lang w:val="en-US" w:eastAsia="en-US"/>
-        </w:rPr>
-        <w:t>-MM-dd’)}&gt;&gt;</w:t>
+        <w:t>&lt;&lt;{dateFormat(sdoR2WitnessesOfFact.sdoWitnessDeadlineDate, ‘dd MMMM yyyy’, ‘yyyy-MM-dd’)}&gt;&gt;</w:t>
       </w:r>
       <w:r>
         <w:rPr>
@@ -2949,18 +2516,8 @@
           <w:rFonts w:ascii="Arial" w:hAnsi="Arial" w:cs="Arial"/>
           <w:lang w:val="en-US"/>
         </w:rPr>
-        <w:t>&lt;&lt;cs</w:t>
-      </w:r>
-      <w:proofErr w:type="gramStart"/>
-      <w:r>
-        <w:rPr>
-          <w:rFonts w:ascii="Arial" w:hAnsi="Arial" w:cs="Arial"/>
-          <w:lang w:val="en-US"/>
-        </w:rPr>
-        <w:t>_{</w:t>
-      </w:r>
-      <w:proofErr w:type="spellStart"/>
-      <w:proofErr w:type="gramEnd"/>
+        <w:t>&lt;&lt;cs_{</w:t>
+      </w:r>
       <w:r>
         <w:rPr>
           <w:rFonts w:ascii="Arial" w:hAnsi="Arial" w:cs="Arial"/>
@@ -2968,7 +2525,6 @@
         </w:rPr>
         <w:t>hasExpertEvidence</w:t>
       </w:r>
-      <w:proofErr w:type="spellEnd"/>
       <w:r>
         <w:rPr>
           <w:rFonts w:ascii="Arial" w:hAnsi="Arial" w:cs="Arial"/>
@@ -3111,7 +2667,6 @@
         </w:rPr>
         <w:t>&lt;&lt;cs_{</w:t>
       </w:r>
-      <w:proofErr w:type="spellStart"/>
       <w:r>
         <w:rPr>
           <w:rFonts w:ascii="Arial" w:hAnsi="Arial" w:cs="Arial"/>
@@ -3119,7 +2674,6 @@
         </w:rPr>
         <w:t>hasAddendumReport</w:t>
       </w:r>
-      <w:proofErr w:type="spellEnd"/>
       <w:r>
         <w:rPr>
           <w:rFonts w:ascii="Arial" w:hAnsi="Arial" w:cs="Arial"/>
@@ -3190,38 +2744,7 @@
           <w:szCs w:val="22"/>
           <w:lang w:val="en-US" w:eastAsia="en-US"/>
         </w:rPr>
-        <w:t>&lt;</w:t>
-      </w:r>
-      <w:proofErr w:type="gramStart"/>
-      <w:r>
-        <w:rPr>
-          <w:rFonts w:ascii="Arial" w:eastAsiaTheme="minorHAnsi" w:hAnsi="Arial" w:cs="Arial"/>
-          <w:sz w:val="22"/>
-          <w:szCs w:val="22"/>
-          <w:lang w:val="en-US" w:eastAsia="en-US"/>
-        </w:rPr>
-        <w:t>&lt;{</w:t>
-      </w:r>
-      <w:proofErr w:type="spellStart"/>
-      <w:proofErr w:type="gramEnd"/>
-      <w:r>
-        <w:rPr>
-          <w:rFonts w:ascii="Arial" w:eastAsiaTheme="minorHAnsi" w:hAnsi="Arial" w:cs="Arial"/>
-          <w:sz w:val="22"/>
-          <w:szCs w:val="22"/>
-          <w:lang w:val="en-US" w:eastAsia="en-US"/>
-        </w:rPr>
-        <w:t>dateFormat</w:t>
-      </w:r>
-      <w:proofErr w:type="spellEnd"/>
-      <w:r>
-        <w:rPr>
-          <w:rFonts w:ascii="Arial" w:eastAsiaTheme="minorHAnsi" w:hAnsi="Arial" w:cs="Arial"/>
-          <w:sz w:val="22"/>
-          <w:szCs w:val="22"/>
-          <w:lang w:val="en-US" w:eastAsia="en-US"/>
-        </w:rPr>
-        <w:t>(</w:t>
+        <w:t>&lt;&lt;{dateFormat(</w:t>
       </w:r>
       <w:r>
         <w:rPr>
@@ -3239,47 +2762,7 @@
           <w:szCs w:val="22"/>
           <w:lang w:val="en-US" w:eastAsia="en-US"/>
         </w:rPr>
-        <w:t xml:space="preserve">, ‘dd MMMM </w:t>
-      </w:r>
-      <w:proofErr w:type="spellStart"/>
-      <w:r>
-        <w:rPr>
-          <w:rFonts w:ascii="Arial" w:eastAsiaTheme="minorHAnsi" w:hAnsi="Arial" w:cs="Arial"/>
-          <w:sz w:val="22"/>
-          <w:szCs w:val="22"/>
-          <w:lang w:val="en-US" w:eastAsia="en-US"/>
-        </w:rPr>
-        <w:t>yyyy</w:t>
-      </w:r>
-      <w:proofErr w:type="spellEnd"/>
-      <w:r>
-        <w:rPr>
-          <w:rFonts w:ascii="Arial" w:eastAsiaTheme="minorHAnsi" w:hAnsi="Arial" w:cs="Arial"/>
-          <w:sz w:val="22"/>
-          <w:szCs w:val="22"/>
-          <w:lang w:val="en-US" w:eastAsia="en-US"/>
-        </w:rPr>
-        <w:t>’, ‘</w:t>
-      </w:r>
-      <w:proofErr w:type="spellStart"/>
-      <w:r>
-        <w:rPr>
-          <w:rFonts w:ascii="Arial" w:eastAsiaTheme="minorHAnsi" w:hAnsi="Arial" w:cs="Arial"/>
-          <w:sz w:val="22"/>
-          <w:szCs w:val="22"/>
-          <w:lang w:val="en-US" w:eastAsia="en-US"/>
-        </w:rPr>
-        <w:t>yyyy</w:t>
-      </w:r>
-      <w:proofErr w:type="spellEnd"/>
-      <w:r>
-        <w:rPr>
-          <w:rFonts w:ascii="Arial" w:eastAsiaTheme="minorHAnsi" w:hAnsi="Arial" w:cs="Arial"/>
-          <w:sz w:val="22"/>
-          <w:szCs w:val="22"/>
-          <w:lang w:val="en-US" w:eastAsia="en-US"/>
-        </w:rPr>
-        <w:t>-MM-dd’)}&gt;&gt;</w:t>
+        <w:t>, ‘dd MMMM yyyy’, ‘yyyy-MM-dd’)}&gt;&gt;</w:t>
       </w:r>
       <w:r>
         <w:rPr>
@@ -3332,25 +2815,14 @@
         </w:rPr>
         <w:t>&lt;&lt;cs_{</w:t>
       </w:r>
-      <w:proofErr w:type="spellStart"/>
-      <w:r>
-        <w:rPr>
-          <w:rFonts w:ascii="Arial" w:eastAsiaTheme="minorHAnsi" w:hAnsi="Arial" w:cs="Arial"/>
-          <w:sz w:val="22"/>
-          <w:szCs w:val="22"/>
-          <w:lang w:val="en-US" w:eastAsia="en-US"/>
-        </w:rPr>
-        <w:t>hasFurtherAudiogram</w:t>
-      </w:r>
-      <w:proofErr w:type="spellEnd"/>
-      <w:r>
-        <w:rPr>
-          <w:rFonts w:ascii="Arial" w:eastAsiaTheme="minorHAnsi" w:hAnsi="Arial" w:cs="Arial"/>
-          <w:sz w:val="22"/>
-          <w:szCs w:val="22"/>
-          <w:lang w:val="en-US" w:eastAsia="en-US"/>
-        </w:rPr>
-        <w:t>=true</w:t>
+      <w:r>
+        <w:rPr>
+          <w:rFonts w:ascii="Arial" w:eastAsiaTheme="minorHAnsi" w:hAnsi="Arial" w:cs="Arial"/>
+          <w:sz w:val="22"/>
+          <w:szCs w:val="22"/>
+          <w:lang w:val="en-US" w:eastAsia="en-US"/>
+        </w:rPr>
+        <w:t>hasFurtherAudiogram=true</w:t>
       </w:r>
       <w:r>
         <w:rPr>
@@ -3428,38 +2900,7 @@
           <w:szCs w:val="22"/>
           <w:lang w:val="en-US" w:eastAsia="en-US"/>
         </w:rPr>
-        <w:t>&lt;</w:t>
-      </w:r>
-      <w:proofErr w:type="gramStart"/>
-      <w:r>
-        <w:rPr>
-          <w:rFonts w:ascii="Arial" w:eastAsiaTheme="minorHAnsi" w:hAnsi="Arial" w:cs="Arial"/>
-          <w:sz w:val="22"/>
-          <w:szCs w:val="22"/>
-          <w:lang w:val="en-US" w:eastAsia="en-US"/>
-        </w:rPr>
-        <w:t>&lt;{</w:t>
-      </w:r>
-      <w:proofErr w:type="spellStart"/>
-      <w:proofErr w:type="gramEnd"/>
-      <w:r>
-        <w:rPr>
-          <w:rFonts w:ascii="Arial" w:eastAsiaTheme="minorHAnsi" w:hAnsi="Arial" w:cs="Arial"/>
-          <w:sz w:val="22"/>
-          <w:szCs w:val="22"/>
-          <w:lang w:val="en-US" w:eastAsia="en-US"/>
-        </w:rPr>
-        <w:t>dateFormat</w:t>
-      </w:r>
-      <w:proofErr w:type="spellEnd"/>
-      <w:r>
-        <w:rPr>
-          <w:rFonts w:ascii="Arial" w:eastAsiaTheme="minorHAnsi" w:hAnsi="Arial" w:cs="Arial"/>
-          <w:sz w:val="22"/>
-          <w:szCs w:val="22"/>
-          <w:lang w:val="en-US" w:eastAsia="en-US"/>
-        </w:rPr>
-        <w:t>(</w:t>
+        <w:t>&lt;&lt;{dateFormat(</w:t>
       </w:r>
       <w:r>
         <w:rPr>
@@ -3477,47 +2918,7 @@
           <w:szCs w:val="22"/>
           <w:lang w:val="en-US" w:eastAsia="en-US"/>
         </w:rPr>
-        <w:t xml:space="preserve">, ‘dd MMMM </w:t>
-      </w:r>
-      <w:proofErr w:type="spellStart"/>
-      <w:r>
-        <w:rPr>
-          <w:rFonts w:ascii="Arial" w:eastAsiaTheme="minorHAnsi" w:hAnsi="Arial" w:cs="Arial"/>
-          <w:sz w:val="22"/>
-          <w:szCs w:val="22"/>
-          <w:lang w:val="en-US" w:eastAsia="en-US"/>
-        </w:rPr>
-        <w:t>yyyy</w:t>
-      </w:r>
-      <w:proofErr w:type="spellEnd"/>
-      <w:r>
-        <w:rPr>
-          <w:rFonts w:ascii="Arial" w:eastAsiaTheme="minorHAnsi" w:hAnsi="Arial" w:cs="Arial"/>
-          <w:sz w:val="22"/>
-          <w:szCs w:val="22"/>
-          <w:lang w:val="en-US" w:eastAsia="en-US"/>
-        </w:rPr>
-        <w:t>’, ‘</w:t>
-      </w:r>
-      <w:proofErr w:type="spellStart"/>
-      <w:r>
-        <w:rPr>
-          <w:rFonts w:ascii="Arial" w:eastAsiaTheme="minorHAnsi" w:hAnsi="Arial" w:cs="Arial"/>
-          <w:sz w:val="22"/>
-          <w:szCs w:val="22"/>
-          <w:lang w:val="en-US" w:eastAsia="en-US"/>
-        </w:rPr>
-        <w:t>yyyy</w:t>
-      </w:r>
-      <w:proofErr w:type="spellEnd"/>
-      <w:r>
-        <w:rPr>
-          <w:rFonts w:ascii="Arial" w:eastAsiaTheme="minorHAnsi" w:hAnsi="Arial" w:cs="Arial"/>
-          <w:sz w:val="22"/>
-          <w:szCs w:val="22"/>
-          <w:lang w:val="en-US" w:eastAsia="en-US"/>
-        </w:rPr>
-        <w:t>-MM-dd’)}&gt;&gt;</w:t>
+        <w:t>, ‘dd MMMM yyyy’, ‘yyyy-MM-dd’)}&gt;&gt;</w:t>
       </w:r>
       <w:r>
         <w:rPr>
@@ -3560,38 +2961,7 @@
           <w:szCs w:val="22"/>
           <w:lang w:val="en-US" w:eastAsia="en-US"/>
         </w:rPr>
-        <w:t xml:space="preserve"> &lt;</w:t>
-      </w:r>
-      <w:proofErr w:type="gramStart"/>
-      <w:r>
-        <w:rPr>
-          <w:rFonts w:ascii="Arial" w:eastAsiaTheme="minorHAnsi" w:hAnsi="Arial" w:cs="Arial"/>
-          <w:sz w:val="22"/>
-          <w:szCs w:val="22"/>
-          <w:lang w:val="en-US" w:eastAsia="en-US"/>
-        </w:rPr>
-        <w:t>&lt;{</w:t>
-      </w:r>
-      <w:proofErr w:type="spellStart"/>
-      <w:proofErr w:type="gramEnd"/>
-      <w:r>
-        <w:rPr>
-          <w:rFonts w:ascii="Arial" w:eastAsiaTheme="minorHAnsi" w:hAnsi="Arial" w:cs="Arial"/>
-          <w:sz w:val="22"/>
-          <w:szCs w:val="22"/>
-          <w:lang w:val="en-US" w:eastAsia="en-US"/>
-        </w:rPr>
-        <w:t>dateFormat</w:t>
-      </w:r>
-      <w:proofErr w:type="spellEnd"/>
-      <w:r>
-        <w:rPr>
-          <w:rFonts w:ascii="Arial" w:eastAsiaTheme="minorHAnsi" w:hAnsi="Arial" w:cs="Arial"/>
-          <w:sz w:val="22"/>
-          <w:szCs w:val="22"/>
-          <w:lang w:val="en-US" w:eastAsia="en-US"/>
-        </w:rPr>
-        <w:t>(</w:t>
+        <w:t xml:space="preserve"> &lt;&lt;{dateFormat(</w:t>
       </w:r>
       <w:r>
         <w:rPr>
@@ -3609,47 +2979,7 @@
           <w:szCs w:val="22"/>
           <w:lang w:val="en-US" w:eastAsia="en-US"/>
         </w:rPr>
-        <w:t xml:space="preserve">, ‘dd MMMM </w:t>
-      </w:r>
-      <w:proofErr w:type="spellStart"/>
-      <w:r>
-        <w:rPr>
-          <w:rFonts w:ascii="Arial" w:eastAsiaTheme="minorHAnsi" w:hAnsi="Arial" w:cs="Arial"/>
-          <w:sz w:val="22"/>
-          <w:szCs w:val="22"/>
-          <w:lang w:val="en-US" w:eastAsia="en-US"/>
-        </w:rPr>
-        <w:t>yyyy</w:t>
-      </w:r>
-      <w:proofErr w:type="spellEnd"/>
-      <w:r>
-        <w:rPr>
-          <w:rFonts w:ascii="Arial" w:eastAsiaTheme="minorHAnsi" w:hAnsi="Arial" w:cs="Arial"/>
-          <w:sz w:val="22"/>
-          <w:szCs w:val="22"/>
-          <w:lang w:val="en-US" w:eastAsia="en-US"/>
-        </w:rPr>
-        <w:t>’, ‘</w:t>
-      </w:r>
-      <w:proofErr w:type="spellStart"/>
-      <w:r>
-        <w:rPr>
-          <w:rFonts w:ascii="Arial" w:eastAsiaTheme="minorHAnsi" w:hAnsi="Arial" w:cs="Arial"/>
-          <w:sz w:val="22"/>
-          <w:szCs w:val="22"/>
-          <w:lang w:val="en-US" w:eastAsia="en-US"/>
-        </w:rPr>
-        <w:t>yyyy</w:t>
-      </w:r>
-      <w:proofErr w:type="spellEnd"/>
-      <w:r>
-        <w:rPr>
-          <w:rFonts w:ascii="Arial" w:eastAsiaTheme="minorHAnsi" w:hAnsi="Arial" w:cs="Arial"/>
-          <w:sz w:val="22"/>
-          <w:szCs w:val="22"/>
-          <w:lang w:val="en-US" w:eastAsia="en-US"/>
-        </w:rPr>
-        <w:t>-MM-dd’)}&gt;&gt;</w:t>
+        <w:t>, ‘dd MMMM yyyy’, ‘yyyy-MM-dd’)}&gt;&gt;</w:t>
       </w:r>
       <w:r>
         <w:rPr>
@@ -3711,7 +3041,6 @@
         </w:rPr>
         <w:t>&lt;&lt;cs_{</w:t>
       </w:r>
-      <w:proofErr w:type="spellStart"/>
       <w:r>
         <w:rPr>
           <w:rFonts w:ascii="Arial" w:eastAsiaTheme="minorHAnsi" w:hAnsi="Arial" w:cs="Arial"/>
@@ -3721,7 +3050,6 @@
         </w:rPr>
         <w:t>hasQuestionsOfClaimantExpert</w:t>
       </w:r>
-      <w:proofErr w:type="spellEnd"/>
       <w:r>
         <w:rPr>
           <w:rFonts w:ascii="Arial" w:eastAsiaTheme="minorHAnsi" w:hAnsi="Arial" w:cs="Arial"/>
@@ -3810,23 +3138,7 @@
           <w:rFonts w:ascii="Arial" w:hAnsi="Arial" w:cs="Arial"/>
           <w:lang w:val="en-US"/>
         </w:rPr>
-        <w:t xml:space="preserve"> &lt;</w:t>
-      </w:r>
-      <w:proofErr w:type="gramStart"/>
-      <w:r>
-        <w:rPr>
-          <w:rFonts w:ascii="Arial" w:hAnsi="Arial" w:cs="Arial"/>
-          <w:lang w:val="en-US"/>
-        </w:rPr>
-        <w:t>&lt;{</w:t>
-      </w:r>
-      <w:proofErr w:type="gramEnd"/>
-      <w:r>
-        <w:rPr>
-          <w:rFonts w:ascii="Arial" w:hAnsi="Arial" w:cs="Arial"/>
-          <w:lang w:val="en-US"/>
-        </w:rPr>
-        <w:t>dateFormat(</w:t>
+        <w:t xml:space="preserve"> &lt;&lt;{dateFormat(</w:t>
       </w:r>
       <w:r>
         <w:rPr>
@@ -3840,39 +3152,7 @@
           <w:rFonts w:ascii="Arial" w:hAnsi="Arial" w:cs="Arial"/>
           <w:lang w:val="en-US"/>
         </w:rPr>
-        <w:t xml:space="preserve">, ‘dd MMMM </w:t>
-      </w:r>
-      <w:proofErr w:type="spellStart"/>
-      <w:r>
-        <w:rPr>
-          <w:rFonts w:ascii="Arial" w:hAnsi="Arial" w:cs="Arial"/>
-          <w:lang w:val="en-US"/>
-        </w:rPr>
-        <w:t>yyyy</w:t>
-      </w:r>
-      <w:proofErr w:type="spellEnd"/>
-      <w:r>
-        <w:rPr>
-          <w:rFonts w:ascii="Arial" w:hAnsi="Arial" w:cs="Arial"/>
-          <w:lang w:val="en-US"/>
-        </w:rPr>
-        <w:t>’, ‘</w:t>
-      </w:r>
-      <w:proofErr w:type="spellStart"/>
-      <w:r>
-        <w:rPr>
-          <w:rFonts w:ascii="Arial" w:hAnsi="Arial" w:cs="Arial"/>
-          <w:lang w:val="en-US"/>
-        </w:rPr>
-        <w:t>yyyy</w:t>
-      </w:r>
-      <w:proofErr w:type="spellEnd"/>
-      <w:r>
-        <w:rPr>
-          <w:rFonts w:ascii="Arial" w:hAnsi="Arial" w:cs="Arial"/>
-          <w:lang w:val="en-US"/>
-        </w:rPr>
-        <w:t>-MM-dd’)}&gt;&gt;</w:t>
+        <w:t>, ‘dd MMMM yyyy’, ‘yyyy-MM-dd’)}&gt;&gt;</w:t>
       </w:r>
     </w:p>
     <w:p>
@@ -3900,23 +3180,7 @@
           <w:rFonts w:ascii="Arial" w:hAnsi="Arial" w:cs="Arial"/>
           <w:lang w:val="en-US"/>
         </w:rPr>
-        <w:t xml:space="preserve"> &lt;</w:t>
-      </w:r>
-      <w:proofErr w:type="gramStart"/>
-      <w:r>
-        <w:rPr>
-          <w:rFonts w:ascii="Arial" w:hAnsi="Arial" w:cs="Arial"/>
-          <w:lang w:val="en-US"/>
-        </w:rPr>
-        <w:t>&lt;{</w:t>
-      </w:r>
-      <w:proofErr w:type="gramEnd"/>
-      <w:r>
-        <w:rPr>
-          <w:rFonts w:ascii="Arial" w:hAnsi="Arial" w:cs="Arial"/>
-          <w:lang w:val="en-US"/>
-        </w:rPr>
-        <w:t>dateFormat(</w:t>
+        <w:t xml:space="preserve"> &lt;&lt;{dateFormat(</w:t>
       </w:r>
       <w:r>
         <w:rPr>
@@ -3931,39 +3195,7 @@
           <w:lang w:val="en-US"/>
         </w:rPr>
         <w:lastRenderedPageBreak/>
-        <w:t xml:space="preserve">, ‘dd MMMM </w:t>
-      </w:r>
-      <w:proofErr w:type="spellStart"/>
-      <w:r>
-        <w:rPr>
-          <w:rFonts w:ascii="Arial" w:hAnsi="Arial" w:cs="Arial"/>
-          <w:lang w:val="en-US"/>
-        </w:rPr>
-        <w:t>yyyy</w:t>
-      </w:r>
-      <w:proofErr w:type="spellEnd"/>
-      <w:r>
-        <w:rPr>
-          <w:rFonts w:ascii="Arial" w:hAnsi="Arial" w:cs="Arial"/>
-          <w:lang w:val="en-US"/>
-        </w:rPr>
-        <w:t>’, ‘</w:t>
-      </w:r>
-      <w:proofErr w:type="spellStart"/>
-      <w:r>
-        <w:rPr>
-          <w:rFonts w:ascii="Arial" w:hAnsi="Arial" w:cs="Arial"/>
-          <w:lang w:val="en-US"/>
-        </w:rPr>
-        <w:t>yyyy</w:t>
-      </w:r>
-      <w:proofErr w:type="spellEnd"/>
-      <w:r>
-        <w:rPr>
-          <w:rFonts w:ascii="Arial" w:hAnsi="Arial" w:cs="Arial"/>
-          <w:lang w:val="en-US"/>
-        </w:rPr>
-        <w:t>-MM-dd’)}&gt;&gt;</w:t>
+        <w:t>, ‘dd MMMM yyyy’, ‘yyyy-MM-dd’)}&gt;&gt;</w:t>
       </w:r>
       <w:r>
         <w:rPr>
@@ -4025,25 +3257,14 @@
         </w:rPr>
         <w:t>{</w:t>
       </w:r>
-      <w:proofErr w:type="spellStart"/>
-      <w:r>
-        <w:rPr>
-          <w:rFonts w:ascii="Arial" w:eastAsiaTheme="minorHAnsi" w:hAnsi="Arial" w:cs="Arial"/>
-          <w:sz w:val="22"/>
-          <w:szCs w:val="22"/>
-          <w:lang w:val="en-US" w:eastAsia="en-US"/>
-        </w:rPr>
-        <w:t>isApplicationToRelyOnFurther</w:t>
-      </w:r>
-      <w:proofErr w:type="spellEnd"/>
-      <w:r>
-        <w:rPr>
-          <w:rFonts w:ascii="Arial" w:eastAsiaTheme="minorHAnsi" w:hAnsi="Arial" w:cs="Arial"/>
-          <w:sz w:val="22"/>
-          <w:szCs w:val="22"/>
-          <w:lang w:val="en-US" w:eastAsia="en-US"/>
-        </w:rPr>
-        <w:t>=</w:t>
+      <w:r>
+        <w:rPr>
+          <w:rFonts w:ascii="Arial" w:eastAsiaTheme="minorHAnsi" w:hAnsi="Arial" w:cs="Arial"/>
+          <w:sz w:val="22"/>
+          <w:szCs w:val="22"/>
+          <w:lang w:val="en-US" w:eastAsia="en-US"/>
+        </w:rPr>
+        <w:t>isApplicationToRelyOnFurther=</w:t>
       </w:r>
       <w:r>
         <w:rPr>
@@ -4104,7 +3325,6 @@
           <w:lang w:val="en-US"/>
         </w:rPr>
       </w:pPr>
-      <w:proofErr w:type="gramStart"/>
       <w:r>
         <w:rPr>
           <w:rFonts w:ascii="Arial" w:hAnsi="Arial" w:cs="Arial"/>
@@ -4133,7 +3353,6 @@
         </w:rPr>
         <w:t>t</w:t>
       </w:r>
-      <w:proofErr w:type="gramEnd"/>
       <w:r>
         <w:rPr>
           <w:rFonts w:ascii="Arial" w:hAnsi="Arial" w:cs="Arial"/>
@@ -4160,23 +3379,7 @@
           <w:rFonts w:ascii="Arial" w:hAnsi="Arial" w:cs="Arial"/>
           <w:lang w:val="en-US"/>
         </w:rPr>
-        <w:t>&lt;</w:t>
-      </w:r>
-      <w:proofErr w:type="gramStart"/>
-      <w:r>
-        <w:rPr>
-          <w:rFonts w:ascii="Arial" w:hAnsi="Arial" w:cs="Arial"/>
-          <w:lang w:val="en-US"/>
-        </w:rPr>
-        <w:t>&lt;{</w:t>
-      </w:r>
-      <w:proofErr w:type="gramEnd"/>
-      <w:r>
-        <w:rPr>
-          <w:rFonts w:ascii="Arial" w:hAnsi="Arial" w:cs="Arial"/>
-          <w:lang w:val="en-US"/>
-        </w:rPr>
-        <w:t>dateFormat(</w:t>
+        <w:t>&lt;&lt;{dateFormat(</w:t>
       </w:r>
       <w:r>
         <w:rPr>
@@ -4190,39 +3393,7 @@
           <w:rFonts w:ascii="Arial" w:hAnsi="Arial" w:cs="Arial"/>
           <w:lang w:val="en-US"/>
         </w:rPr>
-        <w:t xml:space="preserve">, ‘dd MMMM </w:t>
-      </w:r>
-      <w:proofErr w:type="spellStart"/>
-      <w:r>
-        <w:rPr>
-          <w:rFonts w:ascii="Arial" w:hAnsi="Arial" w:cs="Arial"/>
-          <w:lang w:val="en-US"/>
-        </w:rPr>
-        <w:t>yyyy</w:t>
-      </w:r>
-      <w:proofErr w:type="spellEnd"/>
-      <w:r>
-        <w:rPr>
-          <w:rFonts w:ascii="Arial" w:hAnsi="Arial" w:cs="Arial"/>
-          <w:lang w:val="en-US"/>
-        </w:rPr>
-        <w:t>’, ‘</w:t>
-      </w:r>
-      <w:proofErr w:type="spellStart"/>
-      <w:r>
-        <w:rPr>
-          <w:rFonts w:ascii="Arial" w:hAnsi="Arial" w:cs="Arial"/>
-          <w:lang w:val="en-US"/>
-        </w:rPr>
-        <w:t>yyyy</w:t>
-      </w:r>
-      <w:proofErr w:type="spellEnd"/>
-      <w:r>
-        <w:rPr>
-          <w:rFonts w:ascii="Arial" w:hAnsi="Arial" w:cs="Arial"/>
-          <w:lang w:val="en-US"/>
-        </w:rPr>
-        <w:t>-MM-dd’)}&gt;&gt;</w:t>
+        <w:t>, ‘dd MMMM yyyy’, ‘yyyy-MM-dd’)}&gt;&gt;</w:t>
       </w:r>
       <w:r>
         <w:rPr>
@@ -4297,7 +3468,6 @@
         </w:rPr>
         <w:t>&lt;&lt;cs_{</w:t>
       </w:r>
-      <w:proofErr w:type="spellStart"/>
       <w:r>
         <w:rPr>
           <w:rFonts w:ascii="Arial" w:eastAsiaTheme="minorHAnsi" w:hAnsi="Arial" w:cs="Arial"/>
@@ -4307,7 +3477,6 @@
         </w:rPr>
         <w:t>hasPermissionFromENT</w:t>
       </w:r>
-      <w:proofErr w:type="spellEnd"/>
       <w:r>
         <w:rPr>
           <w:rFonts w:ascii="Arial" w:eastAsiaTheme="minorHAnsi" w:hAnsi="Arial" w:cs="Arial"/>
@@ -4349,17 +3518,8 @@
           <w:rFonts w:ascii="Arial" w:hAnsi="Arial" w:cs="Arial"/>
           <w:b/>
         </w:rPr>
-        <w:t xml:space="preserve">Permission for any Defendant to rely on expert evidence from a consultant ENT </w:t>
-      </w:r>
-      <w:proofErr w:type="gramStart"/>
-      <w:r>
-        <w:rPr>
-          <w:rFonts w:ascii="Arial" w:hAnsi="Arial" w:cs="Arial"/>
-          <w:b/>
-        </w:rPr>
-        <w:t>surgeon</w:t>
-      </w:r>
-      <w:proofErr w:type="gramEnd"/>
+        <w:t>Permission for any Defendant to rely on expert evidence from a consultant ENT surgeon</w:t>
+      </w:r>
     </w:p>
     <w:p>
       <w:pPr>
@@ -4386,23 +3546,7 @@
           <w:rFonts w:ascii="Arial" w:hAnsi="Arial" w:cs="Arial"/>
           <w:lang w:val="en-US"/>
         </w:rPr>
-        <w:t xml:space="preserve"> &lt;</w:t>
-      </w:r>
-      <w:proofErr w:type="gramStart"/>
-      <w:r>
-        <w:rPr>
-          <w:rFonts w:ascii="Arial" w:hAnsi="Arial" w:cs="Arial"/>
-          <w:lang w:val="en-US"/>
-        </w:rPr>
-        <w:t>&lt;{</w:t>
-      </w:r>
-      <w:proofErr w:type="gramEnd"/>
-      <w:r>
-        <w:rPr>
-          <w:rFonts w:ascii="Arial" w:hAnsi="Arial" w:cs="Arial"/>
-          <w:lang w:val="en-US"/>
-        </w:rPr>
-        <w:t>dateFormat(</w:t>
+        <w:t xml:space="preserve"> &lt;&lt;{dateFormat(</w:t>
       </w:r>
       <w:r>
         <w:rPr>
@@ -4416,39 +3560,7 @@
           <w:rFonts w:ascii="Arial" w:hAnsi="Arial" w:cs="Arial"/>
           <w:lang w:val="en-US"/>
         </w:rPr>
-        <w:t xml:space="preserve">, ‘dd MMMM </w:t>
-      </w:r>
-      <w:proofErr w:type="spellStart"/>
-      <w:r>
-        <w:rPr>
-          <w:rFonts w:ascii="Arial" w:hAnsi="Arial" w:cs="Arial"/>
-          <w:lang w:val="en-US"/>
-        </w:rPr>
-        <w:t>yyyy</w:t>
-      </w:r>
-      <w:proofErr w:type="spellEnd"/>
-      <w:r>
-        <w:rPr>
-          <w:rFonts w:ascii="Arial" w:hAnsi="Arial" w:cs="Arial"/>
-          <w:lang w:val="en-US"/>
-        </w:rPr>
-        <w:t>’, ‘</w:t>
-      </w:r>
-      <w:proofErr w:type="spellStart"/>
-      <w:r>
-        <w:rPr>
-          <w:rFonts w:ascii="Arial" w:hAnsi="Arial" w:cs="Arial"/>
-          <w:lang w:val="en-US"/>
-        </w:rPr>
-        <w:t>yyyy</w:t>
-      </w:r>
-      <w:proofErr w:type="spellEnd"/>
-      <w:r>
-        <w:rPr>
-          <w:rFonts w:ascii="Arial" w:hAnsi="Arial" w:cs="Arial"/>
-          <w:lang w:val="en-US"/>
-        </w:rPr>
-        <w:t>-MM-dd’)}&gt;&gt;</w:t>
+        <w:t>, ‘dd MMMM yyyy’, ‘yyyy-MM-dd’)}&gt;&gt;</w:t>
       </w:r>
       <w:r>
         <w:rPr>
@@ -4483,23 +3595,7 @@
           <w:rFonts w:ascii="Arial" w:hAnsi="Arial" w:cs="Arial"/>
           <w:lang w:val="en-US"/>
         </w:rPr>
-        <w:t xml:space="preserve"> &lt;</w:t>
-      </w:r>
-      <w:proofErr w:type="gramStart"/>
-      <w:r>
-        <w:rPr>
-          <w:rFonts w:ascii="Arial" w:hAnsi="Arial" w:cs="Arial"/>
-          <w:lang w:val="en-US"/>
-        </w:rPr>
-        <w:t>&lt;{</w:t>
-      </w:r>
-      <w:proofErr w:type="gramEnd"/>
-      <w:r>
-        <w:rPr>
-          <w:rFonts w:ascii="Arial" w:hAnsi="Arial" w:cs="Arial"/>
-          <w:lang w:val="en-US"/>
-        </w:rPr>
-        <w:t>dateFormat(</w:t>
+        <w:t xml:space="preserve"> &lt;&lt;{dateFormat(</w:t>
       </w:r>
       <w:r>
         <w:rPr>
@@ -4513,39 +3609,7 @@
           <w:rFonts w:ascii="Arial" w:hAnsi="Arial" w:cs="Arial"/>
           <w:lang w:val="en-US"/>
         </w:rPr>
-        <w:t xml:space="preserve">, ‘dd MMMM </w:t>
-      </w:r>
-      <w:proofErr w:type="spellStart"/>
-      <w:r>
-        <w:rPr>
-          <w:rFonts w:ascii="Arial" w:hAnsi="Arial" w:cs="Arial"/>
-          <w:lang w:val="en-US"/>
-        </w:rPr>
-        <w:t>yyyy</w:t>
-      </w:r>
-      <w:proofErr w:type="spellEnd"/>
-      <w:r>
-        <w:rPr>
-          <w:rFonts w:ascii="Arial" w:hAnsi="Arial" w:cs="Arial"/>
-          <w:lang w:val="en-US"/>
-        </w:rPr>
-        <w:t>’, ‘</w:t>
-      </w:r>
-      <w:proofErr w:type="spellStart"/>
-      <w:r>
-        <w:rPr>
-          <w:rFonts w:ascii="Arial" w:hAnsi="Arial" w:cs="Arial"/>
-          <w:lang w:val="en-US"/>
-        </w:rPr>
-        <w:t>yyyy</w:t>
-      </w:r>
-      <w:proofErr w:type="spellEnd"/>
-      <w:r>
-        <w:rPr>
-          <w:rFonts w:ascii="Arial" w:hAnsi="Arial" w:cs="Arial"/>
-          <w:lang w:val="en-US"/>
-        </w:rPr>
-        <w:t xml:space="preserve">-MM-dd’)}&gt;&gt; </w:t>
+        <w:t xml:space="preserve">, ‘dd MMMM yyyy’, ‘yyyy-MM-dd’)}&gt;&gt; </w:t>
       </w:r>
       <w:r>
         <w:rPr>
@@ -4605,7 +3669,6 @@
         </w:rPr>
         <w:t>&lt;&lt;cs_{</w:t>
       </w:r>
-      <w:proofErr w:type="spellStart"/>
       <w:r>
         <w:rPr>
           <w:rFonts w:ascii="Arial" w:eastAsiaTheme="minorHAnsi" w:hAnsi="Arial" w:cs="Arial"/>
@@ -4633,7 +3696,6 @@
         </w:rPr>
         <w:t>Engineer</w:t>
       </w:r>
-      <w:proofErr w:type="spellEnd"/>
       <w:r>
         <w:rPr>
           <w:rFonts w:ascii="Arial" w:eastAsiaTheme="minorHAnsi" w:hAnsi="Arial" w:cs="Arial"/>
@@ -4744,15 +3806,7 @@
           <w:rFonts w:ascii="Arial" w:hAnsi="Arial" w:cs="Arial"/>
           <w:lang w:val="en-US"/>
         </w:rPr>
-        <w:t>&gt;</w:t>
-      </w:r>
-      <w:proofErr w:type="gramStart"/>
-      <w:r>
-        <w:rPr>
-          <w:rFonts w:ascii="Arial" w:hAnsi="Arial" w:cs="Arial"/>
-          <w:lang w:val="en-US"/>
-        </w:rPr>
-        <w:t>&gt;</w:t>
+        <w:t>&gt;&gt;</w:t>
       </w:r>
       <w:r>
         <w:rPr>
@@ -4766,15 +3820,7 @@
           <w:rFonts w:ascii="Arial" w:hAnsi="Arial" w:cs="Arial"/>
           <w:lang w:val="en-US"/>
         </w:rPr>
-        <w:t>&lt;</w:t>
-      </w:r>
-      <w:proofErr w:type="gramEnd"/>
-      <w:r>
-        <w:rPr>
-          <w:rFonts w:ascii="Arial" w:hAnsi="Arial" w:cs="Arial"/>
-          <w:lang w:val="en-US"/>
-        </w:rPr>
-        <w:t>&lt;{dateFormat(sdoR2EvidenceAcousticEngineer</w:t>
+        <w:t>&lt;&lt;{dateFormat(sdoR2EvidenceAcousticEngineer</w:t>
       </w:r>
       <w:r>
         <w:rPr>
@@ -4795,39 +3841,7 @@
           <w:rFonts w:ascii="Arial" w:hAnsi="Arial" w:cs="Arial"/>
           <w:lang w:val="en-US"/>
         </w:rPr>
-        <w:t xml:space="preserve">, ‘dd MMMM </w:t>
-      </w:r>
-      <w:proofErr w:type="spellStart"/>
-      <w:r>
-        <w:rPr>
-          <w:rFonts w:ascii="Arial" w:hAnsi="Arial" w:cs="Arial"/>
-          <w:lang w:val="en-US"/>
-        </w:rPr>
-        <w:t>yyyy</w:t>
-      </w:r>
-      <w:proofErr w:type="spellEnd"/>
-      <w:r>
-        <w:rPr>
-          <w:rFonts w:ascii="Arial" w:hAnsi="Arial" w:cs="Arial"/>
-          <w:lang w:val="en-US"/>
-        </w:rPr>
-        <w:t>’, ‘</w:t>
-      </w:r>
-      <w:proofErr w:type="spellStart"/>
-      <w:r>
-        <w:rPr>
-          <w:rFonts w:ascii="Arial" w:hAnsi="Arial" w:cs="Arial"/>
-          <w:lang w:val="en-US"/>
-        </w:rPr>
-        <w:t>yyyy</w:t>
-      </w:r>
-      <w:proofErr w:type="spellEnd"/>
-      <w:r>
-        <w:rPr>
-          <w:rFonts w:ascii="Arial" w:hAnsi="Arial" w:cs="Arial"/>
-          <w:lang w:val="en-US"/>
-        </w:rPr>
-        <w:t>-MM-dd’)}&gt;&gt;</w:t>
+        <w:t>, ‘dd MMMM yyyy’, ‘yyyy-MM-dd’)}&gt;&gt;</w:t>
       </w:r>
     </w:p>
     <w:p>
@@ -4868,30 +3882,12 @@
         </w:rPr>
         <w:t>&lt;</w:t>
       </w:r>
-      <w:proofErr w:type="gramStart"/>
-      <w:r>
-        <w:rPr>
-          <w:rFonts w:ascii="Arial" w:hAnsi="Arial" w:cs="Arial"/>
-          <w:lang w:val="en-US"/>
-        </w:rPr>
-        <w:t>&lt;{</w:t>
-      </w:r>
-      <w:proofErr w:type="spellStart"/>
-      <w:proofErr w:type="gramEnd"/>
-      <w:r>
-        <w:rPr>
-          <w:rFonts w:ascii="Arial" w:hAnsi="Arial" w:cs="Arial"/>
-          <w:lang w:val="en-US"/>
-        </w:rPr>
-        <w:t>dateFormat</w:t>
-      </w:r>
-      <w:proofErr w:type="spellEnd"/>
-      <w:r>
-        <w:rPr>
-          <w:rFonts w:ascii="Arial" w:hAnsi="Arial" w:cs="Arial"/>
-          <w:lang w:val="en-US"/>
-        </w:rPr>
-        <w:t>(sdoR2EvidenceAcousticEngineer</w:t>
+      <w:r>
+        <w:rPr>
+          <w:rFonts w:ascii="Arial" w:hAnsi="Arial" w:cs="Arial"/>
+          <w:lang w:val="en-US"/>
+        </w:rPr>
+        <w:t>&lt;{dateFormat(sdoR2EvidenceAcousticEngineer</w:t>
       </w:r>
       <w:r>
         <w:rPr>
@@ -4912,39 +3908,7 @@
           <w:rFonts w:ascii="Arial" w:hAnsi="Arial" w:cs="Arial"/>
           <w:lang w:val="en-US"/>
         </w:rPr>
-        <w:t xml:space="preserve">, ‘dd MMMM </w:t>
-      </w:r>
-      <w:proofErr w:type="spellStart"/>
-      <w:r>
-        <w:rPr>
-          <w:rFonts w:ascii="Arial" w:hAnsi="Arial" w:cs="Arial"/>
-          <w:lang w:val="en-US"/>
-        </w:rPr>
-        <w:t>yyyy</w:t>
-      </w:r>
-      <w:proofErr w:type="spellEnd"/>
-      <w:r>
-        <w:rPr>
-          <w:rFonts w:ascii="Arial" w:hAnsi="Arial" w:cs="Arial"/>
-          <w:lang w:val="en-US"/>
-        </w:rPr>
-        <w:t>’, ‘</w:t>
-      </w:r>
-      <w:proofErr w:type="spellStart"/>
-      <w:r>
-        <w:rPr>
-          <w:rFonts w:ascii="Arial" w:hAnsi="Arial" w:cs="Arial"/>
-          <w:lang w:val="en-US"/>
-        </w:rPr>
-        <w:t>yyyy</w:t>
-      </w:r>
-      <w:proofErr w:type="spellEnd"/>
-      <w:r>
-        <w:rPr>
-          <w:rFonts w:ascii="Arial" w:hAnsi="Arial" w:cs="Arial"/>
-          <w:lang w:val="en-US"/>
-        </w:rPr>
-        <w:t>-MM-dd’)}&gt;&gt;</w:t>
+        <w:t>, ‘dd MMMM yyyy’, ‘yyyy-MM-dd’)}&gt;&gt;</w:t>
       </w:r>
     </w:p>
     <w:p>
@@ -5012,23 +3976,7 @@
           <w:rFonts w:ascii="Arial" w:hAnsi="Arial" w:cs="Arial"/>
           <w:lang w:val="en-US"/>
         </w:rPr>
-        <w:t>&lt;</w:t>
-      </w:r>
-      <w:proofErr w:type="gramStart"/>
-      <w:r>
-        <w:rPr>
-          <w:rFonts w:ascii="Arial" w:hAnsi="Arial" w:cs="Arial"/>
-          <w:lang w:val="en-US"/>
-        </w:rPr>
-        <w:t>&lt;{</w:t>
-      </w:r>
-      <w:proofErr w:type="gramEnd"/>
-      <w:r>
-        <w:rPr>
-          <w:rFonts w:ascii="Arial" w:hAnsi="Arial" w:cs="Arial"/>
-          <w:lang w:val="en-US"/>
-        </w:rPr>
-        <w:t>dateFormat(</w:t>
+        <w:t>&lt;&lt;{dateFormat(</w:t>
       </w:r>
       <w:r>
         <w:rPr>
@@ -5049,39 +3997,7 @@
           <w:rFonts w:ascii="Arial" w:hAnsi="Arial" w:cs="Arial"/>
           <w:lang w:val="en-US"/>
         </w:rPr>
-        <w:t xml:space="preserve">, ‘dd MMMM </w:t>
-      </w:r>
-      <w:proofErr w:type="spellStart"/>
-      <w:r>
-        <w:rPr>
-          <w:rFonts w:ascii="Arial" w:hAnsi="Arial" w:cs="Arial"/>
-          <w:lang w:val="en-US"/>
-        </w:rPr>
-        <w:t>yyyy</w:t>
-      </w:r>
-      <w:proofErr w:type="spellEnd"/>
-      <w:r>
-        <w:rPr>
-          <w:rFonts w:ascii="Arial" w:hAnsi="Arial" w:cs="Arial"/>
-          <w:lang w:val="en-US"/>
-        </w:rPr>
-        <w:t>’, ‘</w:t>
-      </w:r>
-      <w:proofErr w:type="spellStart"/>
-      <w:r>
-        <w:rPr>
-          <w:rFonts w:ascii="Arial" w:hAnsi="Arial" w:cs="Arial"/>
-          <w:lang w:val="en-US"/>
-        </w:rPr>
-        <w:t>yyyy</w:t>
-      </w:r>
-      <w:proofErr w:type="spellEnd"/>
-      <w:r>
-        <w:rPr>
-          <w:rFonts w:ascii="Arial" w:hAnsi="Arial" w:cs="Arial"/>
-          <w:lang w:val="en-US"/>
-        </w:rPr>
-        <w:t>-MM-dd’)}&gt;&gt;</w:t>
+        <w:t>, ‘dd MMMM yyyy’, ‘yyyy-MM-dd’)}&gt;&gt;</w:t>
       </w:r>
       <w:r>
         <w:rPr>
@@ -5140,30 +4056,12 @@
         </w:rPr>
         <w:t xml:space="preserve"> &lt;</w:t>
       </w:r>
-      <w:proofErr w:type="gramStart"/>
-      <w:r>
-        <w:rPr>
-          <w:rFonts w:ascii="Arial" w:hAnsi="Arial" w:cs="Arial"/>
-          <w:lang w:val="en-US"/>
-        </w:rPr>
-        <w:t>&lt;{</w:t>
-      </w:r>
-      <w:proofErr w:type="spellStart"/>
-      <w:proofErr w:type="gramEnd"/>
-      <w:r>
-        <w:rPr>
-          <w:rFonts w:ascii="Arial" w:hAnsi="Arial" w:cs="Arial"/>
-          <w:lang w:val="en-US"/>
-        </w:rPr>
-        <w:t>dateFormat</w:t>
-      </w:r>
-      <w:proofErr w:type="spellEnd"/>
-      <w:r>
-        <w:rPr>
-          <w:rFonts w:ascii="Arial" w:hAnsi="Arial" w:cs="Arial"/>
-          <w:lang w:val="en-US"/>
-        </w:rPr>
-        <w:t>(</w:t>
+      <w:r>
+        <w:rPr>
+          <w:rFonts w:ascii="Arial" w:hAnsi="Arial" w:cs="Arial"/>
+          <w:lang w:val="en-US"/>
+        </w:rPr>
+        <w:t>&lt;{dateFormat(</w:t>
       </w:r>
       <w:r>
         <w:rPr>
@@ -5184,39 +4082,7 @@
           <w:rFonts w:ascii="Arial" w:hAnsi="Arial" w:cs="Arial"/>
           <w:lang w:val="en-US"/>
         </w:rPr>
-        <w:t xml:space="preserve">, ‘dd MMMM </w:t>
-      </w:r>
-      <w:proofErr w:type="spellStart"/>
-      <w:r>
-        <w:rPr>
-          <w:rFonts w:ascii="Arial" w:hAnsi="Arial" w:cs="Arial"/>
-          <w:lang w:val="en-US"/>
-        </w:rPr>
-        <w:t>yyyy</w:t>
-      </w:r>
-      <w:proofErr w:type="spellEnd"/>
-      <w:r>
-        <w:rPr>
-          <w:rFonts w:ascii="Arial" w:hAnsi="Arial" w:cs="Arial"/>
-          <w:lang w:val="en-US"/>
-        </w:rPr>
-        <w:t>’, ‘</w:t>
-      </w:r>
-      <w:proofErr w:type="spellStart"/>
-      <w:r>
-        <w:rPr>
-          <w:rFonts w:ascii="Arial" w:hAnsi="Arial" w:cs="Arial"/>
-          <w:lang w:val="en-US"/>
-        </w:rPr>
-        <w:t>yyyy</w:t>
-      </w:r>
-      <w:proofErr w:type="spellEnd"/>
-      <w:r>
-        <w:rPr>
-          <w:rFonts w:ascii="Arial" w:hAnsi="Arial" w:cs="Arial"/>
-          <w:lang w:val="en-US"/>
-        </w:rPr>
-        <w:t>-MM-dd’)}&gt;&gt;</w:t>
+        <w:t>, ‘dd MMMM yyyy’, ‘yyyy-MM-dd’)}&gt;&gt;</w:t>
       </w:r>
       <w:r>
         <w:rPr>
@@ -5346,7 +4212,6 @@
         </w:rPr>
         <w:t>&lt;&lt;cs_{</w:t>
       </w:r>
-      <w:proofErr w:type="spellStart"/>
       <w:r>
         <w:rPr>
           <w:rFonts w:ascii="Arial" w:hAnsi="Arial" w:cs="Arial"/>
@@ -5354,7 +4219,6 @@
         </w:rPr>
         <w:t>hasQuestionsToENTAfterReport</w:t>
       </w:r>
-      <w:proofErr w:type="spellEnd"/>
       <w:r>
         <w:rPr>
           <w:rFonts w:ascii="Arial" w:hAnsi="Arial" w:cs="Arial"/>
@@ -5396,17 +4260,8 @@
           <w:rFonts w:ascii="Arial" w:hAnsi="Arial" w:cs="Arial"/>
           <w:b/>
         </w:rPr>
-        <w:t xml:space="preserve">Questions to ENT expert(s) following engineering </w:t>
-      </w:r>
-      <w:proofErr w:type="gramStart"/>
-      <w:r>
-        <w:rPr>
-          <w:rFonts w:ascii="Arial" w:hAnsi="Arial" w:cs="Arial"/>
-          <w:b/>
-        </w:rPr>
-        <w:t>report</w:t>
-      </w:r>
-      <w:proofErr w:type="gramEnd"/>
+        <w:t>Questions to ENT expert(s) following engineering report</w:t>
+      </w:r>
     </w:p>
     <w:p>
       <w:pPr>
@@ -5441,32 +4296,7 @@
           <w:rFonts w:ascii="Arial" w:hAnsi="Arial" w:cs="Arial"/>
           <w:lang w:val="en-US"/>
         </w:rPr>
-        <w:t>&lt;</w:t>
-      </w:r>
-      <w:proofErr w:type="gramStart"/>
-      <w:r>
-        <w:rPr>
-          <w:rFonts w:ascii="Arial" w:hAnsi="Arial" w:cs="Arial"/>
-          <w:lang w:val="en-US"/>
-        </w:rPr>
-        <w:t>&lt;{</w:t>
-      </w:r>
-      <w:proofErr w:type="spellStart"/>
-      <w:proofErr w:type="gramEnd"/>
-      <w:r>
-        <w:rPr>
-          <w:rFonts w:ascii="Arial" w:hAnsi="Arial" w:cs="Arial"/>
-          <w:lang w:val="en-US"/>
-        </w:rPr>
-        <w:t>dateFormat</w:t>
-      </w:r>
-      <w:proofErr w:type="spellEnd"/>
-      <w:r>
-        <w:rPr>
-          <w:rFonts w:ascii="Arial" w:hAnsi="Arial" w:cs="Arial"/>
-          <w:lang w:val="en-US"/>
-        </w:rPr>
-        <w:t>(</w:t>
+        <w:t>&lt;&lt;{dateFormat(</w:t>
       </w:r>
       <w:r>
         <w:rPr>
@@ -5480,39 +4310,7 @@
           <w:rFonts w:ascii="Arial" w:hAnsi="Arial" w:cs="Arial"/>
           <w:lang w:val="en-US"/>
         </w:rPr>
-        <w:t xml:space="preserve">, ‘dd MMMM </w:t>
-      </w:r>
-      <w:proofErr w:type="spellStart"/>
-      <w:r>
-        <w:rPr>
-          <w:rFonts w:ascii="Arial" w:hAnsi="Arial" w:cs="Arial"/>
-          <w:lang w:val="en-US"/>
-        </w:rPr>
-        <w:t>yyyy</w:t>
-      </w:r>
-      <w:proofErr w:type="spellEnd"/>
-      <w:r>
-        <w:rPr>
-          <w:rFonts w:ascii="Arial" w:hAnsi="Arial" w:cs="Arial"/>
-          <w:lang w:val="en-US"/>
-        </w:rPr>
-        <w:t>’, ‘</w:t>
-      </w:r>
-      <w:proofErr w:type="spellStart"/>
-      <w:r>
-        <w:rPr>
-          <w:rFonts w:ascii="Arial" w:hAnsi="Arial" w:cs="Arial"/>
-          <w:lang w:val="en-US"/>
-        </w:rPr>
-        <w:t>yyyy</w:t>
-      </w:r>
-      <w:proofErr w:type="spellEnd"/>
-      <w:r>
-        <w:rPr>
-          <w:rFonts w:ascii="Arial" w:hAnsi="Arial" w:cs="Arial"/>
-          <w:lang w:val="en-US"/>
-        </w:rPr>
-        <w:t>-MM-dd’)}&gt;&gt;</w:t>
+        <w:t>, ‘dd MMMM yyyy’, ‘yyyy-MM-dd’)}&gt;&gt;</w:t>
       </w:r>
       <w:r>
         <w:rPr>
@@ -5615,27 +4413,7 @@
           <w:szCs w:val="22"/>
           <w:lang w:val="en-US" w:eastAsia="en-US"/>
         </w:rPr>
-        <w:t>&lt;</w:t>
-      </w:r>
-      <w:proofErr w:type="gramStart"/>
-      <w:r>
-        <w:rPr>
-          <w:rFonts w:ascii="Arial" w:eastAsiaTheme="minorHAnsi" w:hAnsi="Arial" w:cs="Arial"/>
-          <w:sz w:val="22"/>
-          <w:szCs w:val="22"/>
-          <w:lang w:val="en-US" w:eastAsia="en-US"/>
-        </w:rPr>
-        <w:t>&lt;{</w:t>
-      </w:r>
-      <w:proofErr w:type="gramEnd"/>
-      <w:r>
-        <w:rPr>
-          <w:rFonts w:ascii="Arial" w:eastAsiaTheme="minorHAnsi" w:hAnsi="Arial" w:cs="Arial"/>
-          <w:sz w:val="22"/>
-          <w:szCs w:val="22"/>
-          <w:lang w:val="en-US" w:eastAsia="en-US"/>
-        </w:rPr>
-        <w:t>dateFormat(</w:t>
+        <w:t>&lt;&lt;{dateFormat(</w:t>
       </w:r>
       <w:r>
         <w:rPr>
@@ -5680,47 +4458,7 @@
           <w:szCs w:val="22"/>
           <w:lang w:val="en-US"/>
         </w:rPr>
-        <w:t xml:space="preserve"> ‘dd MMMM </w:t>
-      </w:r>
-      <w:proofErr w:type="spellStart"/>
-      <w:r>
-        <w:rPr>
-          <w:rFonts w:ascii="Arial" w:eastAsiaTheme="minorHAnsi" w:hAnsi="Arial" w:cs="Arial"/>
-          <w:sz w:val="22"/>
-          <w:szCs w:val="22"/>
-          <w:lang w:val="en-US"/>
-        </w:rPr>
-        <w:t>yyyy</w:t>
-      </w:r>
-      <w:proofErr w:type="spellEnd"/>
-      <w:r>
-        <w:rPr>
-          <w:rFonts w:ascii="Arial" w:eastAsiaTheme="minorHAnsi" w:hAnsi="Arial" w:cs="Arial"/>
-          <w:sz w:val="22"/>
-          <w:szCs w:val="22"/>
-          <w:lang w:val="en-US"/>
-        </w:rPr>
-        <w:t>’, ‘</w:t>
-      </w:r>
-      <w:proofErr w:type="spellStart"/>
-      <w:r>
-        <w:rPr>
-          <w:rFonts w:ascii="Arial" w:eastAsiaTheme="minorHAnsi" w:hAnsi="Arial" w:cs="Arial"/>
-          <w:sz w:val="22"/>
-          <w:szCs w:val="22"/>
-          <w:lang w:val="en-US"/>
-        </w:rPr>
-        <w:t>yyyy</w:t>
-      </w:r>
-      <w:proofErr w:type="spellEnd"/>
-      <w:r>
-        <w:rPr>
-          <w:rFonts w:ascii="Arial" w:eastAsiaTheme="minorHAnsi" w:hAnsi="Arial" w:cs="Arial"/>
-          <w:sz w:val="22"/>
-          <w:szCs w:val="22"/>
-          <w:lang w:val="en-US"/>
-        </w:rPr>
-        <w:t>-MM-dd’)}</w:t>
+        <w:t xml:space="preserve"> ‘dd MMMM yyyy’, ‘yyyy-MM-dd’)}</w:t>
       </w:r>
       <w:r>
         <w:rPr>
@@ -5818,7 +4556,6 @@
         </w:rPr>
         <w:t>&lt;&lt;cs_{</w:t>
       </w:r>
-      <w:proofErr w:type="spellStart"/>
       <w:r>
         <w:rPr>
           <w:rFonts w:ascii="Arial" w:hAnsi="Arial" w:cs="Arial"/>
@@ -5826,7 +4563,6 @@
         </w:rPr>
         <w:t>hasScheduleOfLoss</w:t>
       </w:r>
-      <w:proofErr w:type="spellEnd"/>
       <w:r>
         <w:rPr>
           <w:rFonts w:ascii="Arial" w:hAnsi="Arial" w:cs="Arial"/>
@@ -5889,21 +4625,12 @@
         </w:rPr>
         <w:t xml:space="preserve"> &lt;</w:t>
       </w:r>
-      <w:proofErr w:type="gramStart"/>
-      <w:r>
-        <w:rPr>
-          <w:rFonts w:ascii="Arial" w:hAnsi="Arial" w:cs="Arial"/>
-          <w:lang w:val="en-US"/>
-        </w:rPr>
-        <w:t>&lt;{</w:t>
-      </w:r>
-      <w:proofErr w:type="gramEnd"/>
-      <w:r>
-        <w:rPr>
-          <w:rFonts w:ascii="Arial" w:hAnsi="Arial" w:cs="Arial"/>
-          <w:lang w:val="en-US"/>
-        </w:rPr>
-        <w:t>dateFormat(</w:t>
+      <w:r>
+        <w:rPr>
+          <w:rFonts w:ascii="Arial" w:hAnsi="Arial" w:cs="Arial"/>
+          <w:lang w:val="en-US"/>
+        </w:rPr>
+        <w:t>&lt;{dateFormat(</w:t>
       </w:r>
       <w:r>
         <w:rPr>
@@ -5917,39 +4644,7 @@
           <w:rFonts w:ascii="Arial" w:hAnsi="Arial" w:cs="Arial"/>
           <w:lang w:val="en-US"/>
         </w:rPr>
-        <w:t xml:space="preserve">, ‘dd MMMM </w:t>
-      </w:r>
-      <w:proofErr w:type="spellStart"/>
-      <w:r>
-        <w:rPr>
-          <w:rFonts w:ascii="Arial" w:hAnsi="Arial" w:cs="Arial"/>
-          <w:lang w:val="en-US"/>
-        </w:rPr>
-        <w:t>yyyy</w:t>
-      </w:r>
-      <w:proofErr w:type="spellEnd"/>
-      <w:r>
-        <w:rPr>
-          <w:rFonts w:ascii="Arial" w:hAnsi="Arial" w:cs="Arial"/>
-          <w:lang w:val="en-US"/>
-        </w:rPr>
-        <w:t>’, ‘</w:t>
-      </w:r>
-      <w:proofErr w:type="spellStart"/>
-      <w:r>
-        <w:rPr>
-          <w:rFonts w:ascii="Arial" w:hAnsi="Arial" w:cs="Arial"/>
-          <w:lang w:val="en-US"/>
-        </w:rPr>
-        <w:t>yyyy</w:t>
-      </w:r>
-      <w:proofErr w:type="spellEnd"/>
-      <w:r>
-        <w:rPr>
-          <w:rFonts w:ascii="Arial" w:hAnsi="Arial" w:cs="Arial"/>
-          <w:lang w:val="en-US"/>
-        </w:rPr>
-        <w:t>-MM-dd’)}&gt;&gt;</w:t>
+        <w:t>, ‘dd MMMM yyyy’, ‘yyyy-MM-dd’)}&gt;&gt;</w:t>
       </w:r>
       <w:r>
         <w:rPr>
@@ -6003,23 +4698,7 @@
           <w:rFonts w:ascii="Arial" w:hAnsi="Arial" w:cs="Arial"/>
           <w:lang w:val="en-US"/>
         </w:rPr>
-        <w:t>&lt;</w:t>
-      </w:r>
-      <w:proofErr w:type="gramStart"/>
-      <w:r>
-        <w:rPr>
-          <w:rFonts w:ascii="Arial" w:hAnsi="Arial" w:cs="Arial"/>
-          <w:lang w:val="en-US"/>
-        </w:rPr>
-        <w:t>&lt;{</w:t>
-      </w:r>
-      <w:proofErr w:type="gramEnd"/>
-      <w:r>
-        <w:rPr>
-          <w:rFonts w:ascii="Arial" w:hAnsi="Arial" w:cs="Arial"/>
-          <w:lang w:val="en-US"/>
-        </w:rPr>
-        <w:t>dateFormat(</w:t>
+        <w:t>&lt;&lt;{dateFormat(</w:t>
       </w:r>
       <w:r>
         <w:rPr>
@@ -6040,39 +4719,7 @@
           <w:rFonts w:ascii="Arial" w:hAnsi="Arial" w:cs="Arial"/>
           <w:lang w:val="en-US"/>
         </w:rPr>
-        <w:t xml:space="preserve">, ‘dd MMMM </w:t>
-      </w:r>
-      <w:proofErr w:type="spellStart"/>
-      <w:r>
-        <w:rPr>
-          <w:rFonts w:ascii="Arial" w:hAnsi="Arial" w:cs="Arial"/>
-          <w:lang w:val="en-US"/>
-        </w:rPr>
-        <w:t>yyyy</w:t>
-      </w:r>
-      <w:proofErr w:type="spellEnd"/>
-      <w:r>
-        <w:rPr>
-          <w:rFonts w:ascii="Arial" w:hAnsi="Arial" w:cs="Arial"/>
-          <w:lang w:val="en-US"/>
-        </w:rPr>
-        <w:t>’, ‘</w:t>
-      </w:r>
-      <w:proofErr w:type="spellStart"/>
-      <w:r>
-        <w:rPr>
-          <w:rFonts w:ascii="Arial" w:hAnsi="Arial" w:cs="Arial"/>
-          <w:lang w:val="en-US"/>
-        </w:rPr>
-        <w:t>yyyy</w:t>
-      </w:r>
-      <w:proofErr w:type="spellEnd"/>
-      <w:r>
-        <w:rPr>
-          <w:rFonts w:ascii="Arial" w:hAnsi="Arial" w:cs="Arial"/>
-          <w:lang w:val="en-US"/>
-        </w:rPr>
-        <w:t>-MM-dd’)}&gt;&gt;</w:t>
+        <w:t>, ‘dd MMMM yyyy’, ‘yyyy-MM-dd’)}&gt;&gt;</w:t>
       </w:r>
       <w:r>
         <w:rPr>
@@ -6094,32 +4741,7 @@
           <w:rFonts w:ascii="Arial" w:hAnsi="Arial" w:cs="Arial"/>
           <w:lang w:val="en-US"/>
         </w:rPr>
-        <w:t>&lt;&lt;cs</w:t>
-      </w:r>
-      <w:proofErr w:type="gramStart"/>
-      <w:r>
-        <w:rPr>
-          <w:rFonts w:ascii="Arial" w:hAnsi="Arial" w:cs="Arial"/>
-          <w:lang w:val="en-US"/>
-        </w:rPr>
-        <w:t>_{</w:t>
-      </w:r>
-      <w:proofErr w:type="spellStart"/>
-      <w:proofErr w:type="gramEnd"/>
-      <w:r>
-        <w:rPr>
-          <w:rFonts w:ascii="Arial" w:hAnsi="Arial" w:cs="Arial"/>
-          <w:lang w:val="en-US"/>
-        </w:rPr>
-        <w:t>hasClaimForPecuniaryLoss</w:t>
-      </w:r>
-      <w:proofErr w:type="spellEnd"/>
-      <w:r>
-        <w:rPr>
-          <w:rFonts w:ascii="Arial" w:hAnsi="Arial" w:cs="Arial"/>
-          <w:lang w:val="en-US"/>
-        </w:rPr>
-        <w:t xml:space="preserve"> =true}&gt;&gt; </w:t>
+        <w:t xml:space="preserve">&lt;&lt;cs_{hasClaimForPecuniaryLoss =true}&gt;&gt; </w:t>
       </w:r>
     </w:p>
     <w:p>
@@ -6186,7 +4808,6 @@
         </w:rPr>
         <w:t>&lt;&lt;cs_{</w:t>
       </w:r>
-      <w:proofErr w:type="spellStart"/>
       <w:r>
         <w:rPr>
           <w:rFonts w:ascii="Arial" w:hAnsi="Arial" w:cs="Arial"/>
@@ -6194,7 +4815,6 @@
         </w:rPr>
         <w:t>hasUploadDocuments</w:t>
       </w:r>
-      <w:proofErr w:type="spellEnd"/>
       <w:r>
         <w:rPr>
           <w:rFonts w:ascii="Arial" w:hAnsi="Arial" w:cs="Arial"/>
@@ -6303,32 +4923,14 @@
           <w:rFonts w:ascii="Arial" w:hAnsi="Arial" w:cs="Arial"/>
           <w:lang w:val="en-US"/>
         </w:rPr>
-        <w:t>cs</w:t>
-      </w:r>
-      <w:proofErr w:type="gramStart"/>
-      <w:r>
-        <w:rPr>
-          <w:rFonts w:ascii="Arial" w:hAnsi="Arial" w:cs="Arial"/>
-          <w:lang w:val="en-US"/>
-        </w:rPr>
-        <w:t>_{</w:t>
-      </w:r>
-      <w:proofErr w:type="spellStart"/>
-      <w:proofErr w:type="gramEnd"/>
-      <w:r>
-        <w:rPr>
-          <w:rFonts w:ascii="Arial" w:hAnsi="Arial" w:cs="Arial"/>
-          <w:lang w:val="en-US"/>
-        </w:rPr>
-        <w:t>hasNewDirections</w:t>
-      </w:r>
-      <w:proofErr w:type="spellEnd"/>
-      <w:r>
-        <w:rPr>
-          <w:rFonts w:ascii="Arial" w:hAnsi="Arial" w:cs="Arial"/>
-          <w:lang w:val="en-US"/>
-        </w:rPr>
-        <w:t xml:space="preserve"> </w:t>
+        <w:t>cs_{</w:t>
+      </w:r>
+      <w:r>
+        <w:rPr>
+          <w:rFonts w:ascii="Arial" w:hAnsi="Arial" w:cs="Arial"/>
+          <w:lang w:val="en-US"/>
+        </w:rPr>
+        <w:t xml:space="preserve">hasNewDirections </w:t>
       </w:r>
       <w:r>
         <w:rPr>
@@ -6375,23 +4977,7 @@
           <w:rFonts w:ascii="Arial" w:hAnsi="Arial" w:cs="Arial"/>
           <w:bCs/>
         </w:rPr>
-        <w:t>&lt;&lt;</w:t>
-      </w:r>
-      <w:proofErr w:type="spellStart"/>
-      <w:r>
-        <w:rPr>
-          <w:rFonts w:ascii="Arial" w:hAnsi="Arial" w:cs="Arial"/>
-          <w:bCs/>
-        </w:rPr>
-        <w:t>rs</w:t>
-      </w:r>
-      <w:proofErr w:type="spellEnd"/>
-      <w:r>
-        <w:rPr>
-          <w:rFonts w:ascii="Arial" w:hAnsi="Arial" w:cs="Arial"/>
-          <w:bCs/>
-        </w:rPr>
-        <w:t>_</w:t>
+        <w:t>&lt;&lt;rs_</w:t>
       </w:r>
       <w:r>
         <w:rPr>
@@ -6425,23 +5011,7 @@
           <w:rFonts w:ascii="Arial" w:hAnsi="Arial" w:cs="Arial"/>
           <w:bCs/>
         </w:rPr>
-        <w:t>&lt;&lt;</w:t>
-      </w:r>
-      <w:proofErr w:type="gramStart"/>
-      <w:r>
-        <w:rPr>
-          <w:rFonts w:ascii="Arial" w:hAnsi="Arial" w:cs="Arial"/>
-          <w:bCs/>
-        </w:rPr>
-        <w:t>value.directionComment</w:t>
-      </w:r>
-      <w:proofErr w:type="gramEnd"/>
-      <w:r>
-        <w:rPr>
-          <w:rFonts w:ascii="Arial" w:hAnsi="Arial" w:cs="Arial"/>
-          <w:bCs/>
-        </w:rPr>
-        <w:t>&gt;&gt;</w:t>
+        <w:t>&lt;&lt;value.directionComment&gt;&gt;</w:t>
       </w:r>
     </w:p>
     <w:p>
@@ -6525,7 +5095,6 @@
         </w:rPr>
         <w:t>cs_{</w:t>
       </w:r>
-      <w:proofErr w:type="spellStart"/>
       <w:r>
         <w:rPr>
           <w:rFonts w:ascii="Arial" w:hAnsi="Arial" w:cs="Arial"/>
@@ -6533,7 +5102,6 @@
         </w:rPr>
         <w:t>hasSdoTrial</w:t>
       </w:r>
-      <w:proofErr w:type="spellEnd"/>
       <w:r>
         <w:rPr>
           <w:rFonts w:ascii="Arial" w:hAnsi="Arial" w:cs="Arial"/>
@@ -6589,7 +5157,6 @@
         </w:rPr>
         <w:t>&lt;&lt;cs</w:t>
       </w:r>
-      <w:proofErr w:type="gramStart"/>
       <w:r>
         <w:rPr>
           <w:rFonts w:ascii="Arial" w:eastAsiaTheme="minorHAnsi" w:hAnsi="Arial" w:cs="Arial"/>
@@ -6608,7 +5175,6 @@
         </w:rPr>
         <w:t>{</w:t>
       </w:r>
-      <w:proofErr w:type="gramEnd"/>
       <w:r>
         <w:rPr>
           <w:rFonts w:ascii="Arial" w:eastAsiaTheme="minorHAnsi" w:hAnsi="Arial" w:cs="Arial"/>
@@ -6714,116 +5280,57 @@
           <w:bCs/>
           <w:lang w:val="en-US"/>
         </w:rPr>
-        <w:t>&lt;</w:t>
-      </w:r>
-      <w:proofErr w:type="gramStart"/>
-      <w:r>
-        <w:rPr>
-          <w:rFonts w:ascii="Arial" w:hAnsi="Arial" w:cs="Arial"/>
-          <w:b/>
-          <w:bCs/>
-          <w:lang w:val="en-US"/>
-        </w:rPr>
-        <w:t>&lt;</w:t>
+        <w:t>&lt;&lt;</w:t>
       </w:r>
       <w:r>
         <w:rPr>
           <w:rFonts w:ascii="Arial" w:eastAsia="Arial" w:hAnsi="Arial" w:cs="Arial"/>
           <w:bCs/>
         </w:rPr>
-        <w:t>{</w:t>
-      </w:r>
-      <w:proofErr w:type="spellStart"/>
-      <w:proofErr w:type="gramEnd"/>
+        <w:t>{dateFormat(</w:t>
+      </w:r>
+      <w:r>
+        <w:rPr>
+          <w:rFonts w:ascii="Arial" w:hAnsi="Arial" w:cs="Arial"/>
+          <w:lang w:val="en-US"/>
+        </w:rPr>
+        <w:t>sdoR2Trial.sdoR2TrialFirstOpenDateAfter.listFrom</w:t>
+      </w:r>
       <w:r>
         <w:rPr>
           <w:rFonts w:ascii="Arial" w:eastAsia="Arial" w:hAnsi="Arial" w:cs="Arial"/>
           <w:bCs/>
         </w:rPr>
-        <w:t>dateFormat</w:t>
-      </w:r>
-      <w:proofErr w:type="spellEnd"/>
-      <w:r>
-        <w:rPr>
-          <w:rFonts w:ascii="Arial" w:eastAsia="Arial" w:hAnsi="Arial" w:cs="Arial"/>
+        <w:t>, ‘dd MMMM yyyy’, ‘yyyy-MM-dd’)}</w:t>
+      </w:r>
+      <w:r>
+        <w:rPr>
+          <w:rFonts w:ascii="Arial" w:hAnsi="Arial" w:cs="Arial"/>
           <w:bCs/>
-        </w:rPr>
-        <w:t>(</w:t>
-      </w:r>
-      <w:r>
-        <w:rPr>
-          <w:rFonts w:ascii="Arial" w:hAnsi="Arial" w:cs="Arial"/>
-          <w:lang w:val="en-US"/>
-        </w:rPr>
-        <w:t>sdoR2Trial.sdoR2TrialFirstOpenDateAfter.listFrom</w:t>
-      </w:r>
-      <w:r>
-        <w:rPr>
-          <w:rFonts w:ascii="Arial" w:eastAsia="Arial" w:hAnsi="Arial" w:cs="Arial"/>
+          <w:lang w:val="en-US"/>
+        </w:rPr>
+        <w:t>&gt;&gt;</w:t>
+      </w:r>
+      <w:r>
+        <w:rPr>
+          <w:rFonts w:ascii="Arial" w:hAnsi="Arial" w:cs="Arial"/>
           <w:bCs/>
         </w:rPr>
-        <w:t xml:space="preserve">, ‘dd MMMM </w:t>
-      </w:r>
-      <w:proofErr w:type="spellStart"/>
-      <w:r>
-        <w:rPr>
-          <w:rFonts w:ascii="Arial" w:eastAsia="Arial" w:hAnsi="Arial" w:cs="Arial"/>
+        <w:t>.</w:t>
+      </w:r>
+    </w:p>
+    <w:p>
+      <w:pPr>
+        <w:rPr>
+          <w:rFonts w:ascii="Arial" w:hAnsi="Arial" w:cs="Arial"/>
           <w:bCs/>
         </w:rPr>
-        <w:t>yyyy</w:t>
-      </w:r>
-      <w:proofErr w:type="spellEnd"/>
-      <w:r>
-        <w:rPr>
-          <w:rFonts w:ascii="Arial" w:eastAsia="Arial" w:hAnsi="Arial" w:cs="Arial"/>
+      </w:pPr>
+      <w:r>
+        <w:rPr>
+          <w:rFonts w:ascii="Arial" w:hAnsi="Arial" w:cs="Arial"/>
           <w:bCs/>
         </w:rPr>
-        <w:t>’, ‘</w:t>
-      </w:r>
-      <w:proofErr w:type="spellStart"/>
-      <w:r>
-        <w:rPr>
-          <w:rFonts w:ascii="Arial" w:eastAsia="Arial" w:hAnsi="Arial" w:cs="Arial"/>
-          <w:bCs/>
-        </w:rPr>
-        <w:t>yyyy</w:t>
-      </w:r>
-      <w:proofErr w:type="spellEnd"/>
-      <w:r>
-        <w:rPr>
-          <w:rFonts w:ascii="Arial" w:eastAsia="Arial" w:hAnsi="Arial" w:cs="Arial"/>
-          <w:bCs/>
-        </w:rPr>
-        <w:t>-MM-dd’)}</w:t>
-      </w:r>
-      <w:r>
-        <w:rPr>
-          <w:rFonts w:ascii="Arial" w:hAnsi="Arial" w:cs="Arial"/>
-          <w:bCs/>
-          <w:lang w:val="en-US"/>
-        </w:rPr>
-        <w:t>&gt;&gt;</w:t>
-      </w:r>
-      <w:r>
-        <w:rPr>
-          <w:rFonts w:ascii="Arial" w:hAnsi="Arial" w:cs="Arial"/>
-          <w:bCs/>
-        </w:rPr>
-        <w:t>.</w:t>
-      </w:r>
-    </w:p>
-    <w:p>
-      <w:pPr>
-        <w:rPr>
-          <w:rFonts w:ascii="Arial" w:hAnsi="Arial" w:cs="Arial"/>
-          <w:bCs/>
-        </w:rPr>
-      </w:pPr>
-      <w:r>
-        <w:rPr>
-          <w:rFonts w:ascii="Arial" w:hAnsi="Arial" w:cs="Arial"/>
-          <w:bCs/>
-        </w:rPr>
         <w:t>&lt;&lt;es_&gt;&gt;</w:t>
       </w:r>
     </w:p>
@@ -6838,17 +5345,8 @@
           <w:rFonts w:ascii="Arial" w:hAnsi="Arial" w:cs="Arial"/>
           <w:lang w:val="en-US"/>
         </w:rPr>
-        <w:t>&lt;&lt;cs</w:t>
-      </w:r>
-      <w:proofErr w:type="gramStart"/>
-      <w:r>
-        <w:rPr>
-          <w:rFonts w:ascii="Arial" w:hAnsi="Arial" w:cs="Arial"/>
-          <w:lang w:val="en-US"/>
-        </w:rPr>
-        <w:t>_{</w:t>
-      </w:r>
-      <w:proofErr w:type="gramEnd"/>
+        <w:t>&lt;&lt;cs_{</w:t>
+      </w:r>
       <w:r>
         <w:rPr>
           <w:rFonts w:ascii="Arial" w:hAnsi="Arial" w:cs="Arial"/>
@@ -6900,14 +5398,7 @@
         <w:rPr>
           <w:rFonts w:ascii="Arial" w:hAnsi="Arial" w:cs="Arial"/>
         </w:rPr>
-        <w:t xml:space="preserve">The trial will take </w:t>
-      </w:r>
-      <w:proofErr w:type="gramStart"/>
-      <w:r>
-        <w:rPr>
-          <w:rFonts w:ascii="Arial" w:hAnsi="Arial" w:cs="Arial"/>
-        </w:rPr>
-        <w:t xml:space="preserve">place </w:t>
+        <w:t xml:space="preserve">The trial will take place </w:t>
       </w:r>
       <w:r>
         <w:rPr>
@@ -6922,7 +5413,6 @@
         </w:rPr>
         <w:t>between</w:t>
       </w:r>
-      <w:proofErr w:type="gramEnd"/>
       <w:r>
         <w:rPr>
           <w:rFonts w:ascii="Arial" w:hAnsi="Arial" w:cs="Arial"/>
@@ -6940,68 +5430,26 @@
         <w:rPr>
           <w:rFonts w:ascii="Arial" w:eastAsia="Arial" w:hAnsi="Arial" w:cs="Arial"/>
         </w:rPr>
-        <w:t>{</w:t>
-      </w:r>
-      <w:proofErr w:type="spellStart"/>
+        <w:t>{dateFormat(</w:t>
+      </w:r>
+      <w:r>
+        <w:rPr>
+          <w:rFonts w:ascii="Arial" w:hAnsi="Arial" w:cs="Arial"/>
+          <w:lang w:val="en-US"/>
+        </w:rPr>
+        <w:t>sdoR2Trial.sdoR2TrialWindow.listFrom</w:t>
+      </w:r>
       <w:r>
         <w:rPr>
           <w:rFonts w:ascii="Arial" w:eastAsia="Arial" w:hAnsi="Arial" w:cs="Arial"/>
         </w:rPr>
-        <w:t>dateFormat</w:t>
-      </w:r>
-      <w:proofErr w:type="spellEnd"/>
-      <w:r>
-        <w:rPr>
-          <w:rFonts w:ascii="Arial" w:eastAsia="Arial" w:hAnsi="Arial" w:cs="Arial"/>
-        </w:rPr>
-        <w:t>(</w:t>
-      </w:r>
-      <w:r>
-        <w:rPr>
-          <w:rFonts w:ascii="Arial" w:hAnsi="Arial" w:cs="Arial"/>
-          <w:lang w:val="en-US"/>
-        </w:rPr>
-        <w:t>sdoR2Trial.sdoR2TrialWindow.listFrom</w:t>
-      </w:r>
-      <w:r>
-        <w:rPr>
-          <w:rFonts w:ascii="Arial" w:eastAsia="Arial" w:hAnsi="Arial" w:cs="Arial"/>
-        </w:rPr>
         <w:t xml:space="preserve">, </w:t>
       </w:r>
       <w:r>
         <w:rPr>
           <w:rFonts w:ascii="Arial" w:hAnsi="Arial" w:cs="Arial"/>
         </w:rPr>
-        <w:t xml:space="preserve">‘dd MMMM </w:t>
-      </w:r>
-      <w:proofErr w:type="spellStart"/>
-      <w:r>
-        <w:rPr>
-          <w:rFonts w:ascii="Arial" w:hAnsi="Arial" w:cs="Arial"/>
-        </w:rPr>
-        <w:t>yyyy</w:t>
-      </w:r>
-      <w:proofErr w:type="spellEnd"/>
-      <w:r>
-        <w:rPr>
-          <w:rFonts w:ascii="Arial" w:hAnsi="Arial" w:cs="Arial"/>
-        </w:rPr>
-        <w:t>’, ‘</w:t>
-      </w:r>
-      <w:proofErr w:type="spellStart"/>
-      <w:r>
-        <w:rPr>
-          <w:rFonts w:ascii="Arial" w:hAnsi="Arial" w:cs="Arial"/>
-        </w:rPr>
-        <w:t>yyyy</w:t>
-      </w:r>
-      <w:proofErr w:type="spellEnd"/>
-      <w:r>
-        <w:rPr>
-          <w:rFonts w:ascii="Arial" w:hAnsi="Arial" w:cs="Arial"/>
-        </w:rPr>
-        <w:t>-MM-dd’)}&gt;&gt;</w:t>
+        <w:t>‘dd MMMM yyyy’, ‘yyyy-MM-dd’)}&gt;&gt;</w:t>
       </w:r>
       <w:r>
         <w:rPr>
@@ -7019,49 +5467,7 @@
         <w:rPr>
           <w:rFonts w:ascii="Arial" w:hAnsi="Arial" w:cs="Arial"/>
         </w:rPr>
-        <w:t>&lt;&lt;{</w:t>
-      </w:r>
-      <w:proofErr w:type="spellStart"/>
-      <w:r>
-        <w:rPr>
-          <w:rFonts w:ascii="Arial" w:hAnsi="Arial" w:cs="Arial"/>
-        </w:rPr>
-        <w:t>dateFormat</w:t>
-      </w:r>
-      <w:proofErr w:type="spellEnd"/>
-      <w:r>
-        <w:rPr>
-          <w:rFonts w:ascii="Arial" w:hAnsi="Arial" w:cs="Arial"/>
-        </w:rPr>
-        <w:t xml:space="preserve">(sdoR2Trial.sdoR2TrialWindow.dateTo, ‘dd MMMM </w:t>
-      </w:r>
-      <w:proofErr w:type="spellStart"/>
-      <w:r>
-        <w:rPr>
-          <w:rFonts w:ascii="Arial" w:hAnsi="Arial" w:cs="Arial"/>
-        </w:rPr>
-        <w:t>yyyy</w:t>
-      </w:r>
-      <w:proofErr w:type="spellEnd"/>
-      <w:r>
-        <w:rPr>
-          <w:rFonts w:ascii="Arial" w:hAnsi="Arial" w:cs="Arial"/>
-        </w:rPr>
-        <w:t>’, ‘</w:t>
-      </w:r>
-      <w:proofErr w:type="spellStart"/>
-      <w:r>
-        <w:rPr>
-          <w:rFonts w:ascii="Arial" w:hAnsi="Arial" w:cs="Arial"/>
-        </w:rPr>
-        <w:t>yyyy</w:t>
-      </w:r>
-      <w:proofErr w:type="spellEnd"/>
-      <w:r>
-        <w:rPr>
-          <w:rFonts w:ascii="Arial" w:hAnsi="Arial" w:cs="Arial"/>
-        </w:rPr>
-        <w:t>-MM-dd’)}&gt;&gt;.</w:t>
+        <w:t>&lt;&lt;{dateFormat(sdoR2Trial.sdoR2TrialWindow.dateTo, ‘dd MMMM yyyy’, ‘yyyy-MM-dd’)}&gt;&gt;.</w:t>
       </w:r>
     </w:p>
     <w:p>
@@ -7103,7 +5509,6 @@
         </w:rPr>
         <w:t>The time allocated for the trial is &lt;&lt;</w:t>
       </w:r>
-      <w:proofErr w:type="spellStart"/>
       <w:r>
         <w:rPr>
           <w:rFonts w:ascii="Arial" w:eastAsiaTheme="minorHAnsi" w:hAnsi="Arial" w:cs="Arial"/>
@@ -7113,7 +5518,6 @@
         </w:rPr>
         <w:t>sdoTrialHearingTimeAllocated</w:t>
       </w:r>
-      <w:proofErr w:type="spellEnd"/>
       <w:r>
         <w:rPr>
           <w:rFonts w:ascii="Arial" w:eastAsiaTheme="minorHAnsi" w:hAnsi="Arial" w:cs="Arial"/>
@@ -7191,101 +5595,21 @@
           <w:rFonts w:ascii="Arial" w:eastAsia="Times New Roman" w:hAnsi="Arial" w:cs="Arial"/>
           <w:lang w:eastAsia="en-GB"/>
         </w:rPr>
-        <w:t>&lt;&lt;cs_{</w:t>
-      </w:r>
-      <w:proofErr w:type="spellStart"/>
+        <w:t>&lt;&lt;cs_{hearingLocation.site_name!=null}&gt;&gt;</w:t>
+      </w:r>
       <w:r>
         <w:rPr>
           <w:rFonts w:ascii="Arial" w:eastAsia="Times New Roman" w:hAnsi="Arial" w:cs="Arial"/>
           <w:lang w:eastAsia="en-GB"/>
         </w:rPr>
-        <w:t>hearingLocation.site_</w:t>
-      </w:r>
-      <w:proofErr w:type="gramStart"/>
+        <w:t xml:space="preserve"> </w:t>
+      </w:r>
       <w:r>
         <w:rPr>
           <w:rFonts w:ascii="Arial" w:eastAsia="Times New Roman" w:hAnsi="Arial" w:cs="Arial"/>
           <w:lang w:eastAsia="en-GB"/>
         </w:rPr>
-        <w:t>name</w:t>
-      </w:r>
-      <w:proofErr w:type="spellEnd"/>
-      <w:r>
-        <w:rPr>
-          <w:rFonts w:ascii="Arial" w:eastAsia="Times New Roman" w:hAnsi="Arial" w:cs="Arial"/>
-          <w:lang w:eastAsia="en-GB"/>
-        </w:rPr>
-        <w:t>!=</w:t>
-      </w:r>
-      <w:proofErr w:type="gramEnd"/>
-      <w:r>
-        <w:rPr>
-          <w:rFonts w:ascii="Arial" w:eastAsia="Times New Roman" w:hAnsi="Arial" w:cs="Arial"/>
-          <w:lang w:eastAsia="en-GB"/>
-        </w:rPr>
-        <w:t>null}&gt;&gt;</w:t>
-      </w:r>
-      <w:r>
-        <w:rPr>
-          <w:rFonts w:ascii="Arial" w:eastAsia="Times New Roman" w:hAnsi="Arial" w:cs="Arial"/>
-          <w:lang w:eastAsia="en-GB"/>
-        </w:rPr>
-        <w:t xml:space="preserve"> </w:t>
-      </w:r>
-      <w:r>
-        <w:rPr>
-          <w:rFonts w:ascii="Arial" w:eastAsia="Times New Roman" w:hAnsi="Arial" w:cs="Arial"/>
-          <w:lang w:eastAsia="en-GB"/>
-        </w:rPr>
-        <w:t>&lt;&lt;</w:t>
-      </w:r>
-      <w:proofErr w:type="spellStart"/>
-      <w:r>
-        <w:rPr>
-          <w:rFonts w:ascii="Arial" w:eastAsia="Times New Roman" w:hAnsi="Arial" w:cs="Arial"/>
-          <w:lang w:eastAsia="en-GB"/>
-        </w:rPr>
-        <w:t>hearingLocation.site_name</w:t>
-      </w:r>
-      <w:proofErr w:type="spellEnd"/>
-      <w:r>
-        <w:rPr>
-          <w:rFonts w:ascii="Arial" w:eastAsia="Times New Roman" w:hAnsi="Arial" w:cs="Arial"/>
-          <w:lang w:eastAsia="en-GB"/>
-        </w:rPr>
-        <w:t>&gt;&gt;, &lt;&lt;</w:t>
-      </w:r>
-      <w:proofErr w:type="spellStart"/>
-      <w:r>
-        <w:rPr>
-          <w:rFonts w:ascii="Arial" w:eastAsia="Times New Roman" w:hAnsi="Arial" w:cs="Arial"/>
-          <w:lang w:eastAsia="en-GB"/>
-        </w:rPr>
-        <w:t>hearingLocation.court_address</w:t>
-      </w:r>
-      <w:proofErr w:type="spellEnd"/>
-      <w:r>
-        <w:rPr>
-          <w:rFonts w:ascii="Arial" w:eastAsia="Times New Roman" w:hAnsi="Arial" w:cs="Arial"/>
-          <w:lang w:eastAsia="en-GB"/>
-        </w:rPr>
-        <w:t>&gt;&gt; &lt;&lt;</w:t>
-      </w:r>
-      <w:proofErr w:type="spellStart"/>
-      <w:r>
-        <w:rPr>
-          <w:rFonts w:ascii="Arial" w:eastAsia="Times New Roman" w:hAnsi="Arial" w:cs="Arial"/>
-          <w:lang w:eastAsia="en-GB"/>
-        </w:rPr>
-        <w:t>hearingLocation.postcode</w:t>
-      </w:r>
-      <w:proofErr w:type="spellEnd"/>
-      <w:r>
-        <w:rPr>
-          <w:rFonts w:ascii="Arial" w:eastAsia="Times New Roman" w:hAnsi="Arial" w:cs="Arial"/>
-          <w:lang w:eastAsia="en-GB"/>
-        </w:rPr>
-        <w:t>&gt;&gt;</w:t>
+        <w:t>&lt;&lt;hearingLocation.site_name&gt;&gt;, &lt;&lt;hearingLocation.court_address&gt;&gt; &lt;&lt;hearingLocation.postcode&gt;&gt;</w:t>
       </w:r>
       <w:r>
         <w:rPr>
@@ -7319,9 +5643,36 @@
           <w:rFonts w:ascii="Arial" w:hAnsi="Arial" w:cs="Arial"/>
           <w:lang w:val="en-US"/>
         </w:rPr>
-        <w:t>The hearing will take place by &lt;&lt;</w:t>
-      </w:r>
-      <w:proofErr w:type="spellStart"/>
+        <w:t>Th</w:t>
+      </w:r>
+      <w:r>
+        <w:rPr>
+          <w:rFonts w:ascii="Arial" w:hAnsi="Arial" w:cs="Arial"/>
+          <w:lang w:val="en-US"/>
+        </w:rPr>
+        <w:t>is</w:t>
+      </w:r>
+      <w:r>
+        <w:rPr>
+          <w:rFonts w:ascii="Arial" w:hAnsi="Arial" w:cs="Arial"/>
+          <w:lang w:val="en-US"/>
+        </w:rPr>
+        <w:t xml:space="preserve"> hearing will </w:t>
+      </w:r>
+      <w:r>
+        <w:rPr>
+          <w:rFonts w:ascii="Arial" w:hAnsi="Arial" w:cs="Arial"/>
+          <w:lang w:val="en-US"/>
+        </w:rPr>
+        <w:t>be</w:t>
+      </w:r>
+      <w:r>
+        <w:rPr>
+          <w:rFonts w:ascii="Arial" w:hAnsi="Arial" w:cs="Arial"/>
+          <w:lang w:val="en-US"/>
+        </w:rPr>
+        <w:t xml:space="preserve"> &lt;&lt;</w:t>
+      </w:r>
       <w:r>
         <w:rPr>
           <w:rFonts w:ascii="Arial" w:hAnsi="Arial" w:cs="Arial"/>
@@ -7329,7 +5680,6 @@
         </w:rPr>
         <w:t>sdoTrialMethodOfHearing</w:t>
       </w:r>
-      <w:proofErr w:type="spellEnd"/>
       <w:r>
         <w:rPr>
           <w:rFonts w:ascii="Arial" w:hAnsi="Arial" w:cs="Arial"/>
@@ -7349,87 +5699,7 @@
           <w:rFonts w:ascii="Arial" w:eastAsia="Times New Roman" w:hAnsi="Arial" w:cs="Arial"/>
           <w:lang w:eastAsia="en-GB"/>
         </w:rPr>
-        <w:t>&lt;&lt;cs_{</w:t>
-      </w:r>
-      <w:proofErr w:type="spellStart"/>
-      <w:r>
-        <w:rPr>
-          <w:rFonts w:ascii="Arial" w:eastAsia="Times New Roman" w:hAnsi="Arial" w:cs="Arial"/>
-          <w:lang w:eastAsia="en-GB"/>
-        </w:rPr>
-        <w:t>hearingLocation.site_</w:t>
-      </w:r>
-      <w:proofErr w:type="gramStart"/>
-      <w:r>
-        <w:rPr>
-          <w:rFonts w:ascii="Arial" w:eastAsia="Times New Roman" w:hAnsi="Arial" w:cs="Arial"/>
-          <w:lang w:eastAsia="en-GB"/>
-        </w:rPr>
-        <w:t>name</w:t>
-      </w:r>
-      <w:proofErr w:type="spellEnd"/>
-      <w:r>
-        <w:rPr>
-          <w:rFonts w:ascii="Arial" w:eastAsia="Times New Roman" w:hAnsi="Arial" w:cs="Arial"/>
-          <w:lang w:eastAsia="en-GB"/>
-        </w:rPr>
-        <w:t>!=</w:t>
-      </w:r>
-      <w:proofErr w:type="gramEnd"/>
-      <w:r>
-        <w:rPr>
-          <w:rFonts w:ascii="Arial" w:eastAsia="Times New Roman" w:hAnsi="Arial" w:cs="Arial"/>
-          <w:lang w:eastAsia="en-GB"/>
-        </w:rPr>
-        <w:t>null}&gt;&gt; &lt;&lt;</w:t>
-      </w:r>
-      <w:proofErr w:type="spellStart"/>
-      <w:r>
-        <w:rPr>
-          <w:rFonts w:ascii="Arial" w:eastAsia="Times New Roman" w:hAnsi="Arial" w:cs="Arial"/>
-          <w:lang w:eastAsia="en-GB"/>
-        </w:rPr>
-        <w:t>hearingLocation.site_name</w:t>
-      </w:r>
-      <w:proofErr w:type="spellEnd"/>
-      <w:r>
-        <w:rPr>
-          <w:rFonts w:ascii="Arial" w:eastAsia="Times New Roman" w:hAnsi="Arial" w:cs="Arial"/>
-          <w:lang w:eastAsia="en-GB"/>
-        </w:rPr>
-        <w:t>&gt;&gt;, &lt;&lt;</w:t>
-      </w:r>
-      <w:proofErr w:type="spellStart"/>
-      <w:r>
-        <w:rPr>
-          <w:rFonts w:ascii="Arial" w:eastAsia="Times New Roman" w:hAnsi="Arial" w:cs="Arial"/>
-          <w:lang w:eastAsia="en-GB"/>
-        </w:rPr>
-        <w:t>hearingLocation.court_address</w:t>
-      </w:r>
-      <w:proofErr w:type="spellEnd"/>
-      <w:r>
-        <w:rPr>
-          <w:rFonts w:ascii="Arial" w:eastAsia="Times New Roman" w:hAnsi="Arial" w:cs="Arial"/>
-          <w:lang w:eastAsia="en-GB"/>
-        </w:rPr>
-        <w:t>&gt;&gt; &lt;&lt;</w:t>
-      </w:r>
-      <w:proofErr w:type="spellStart"/>
-      <w:r>
-        <w:rPr>
-          <w:rFonts w:ascii="Arial" w:eastAsia="Times New Roman" w:hAnsi="Arial" w:cs="Arial"/>
-          <w:lang w:eastAsia="en-GB"/>
-        </w:rPr>
-        <w:t>hearingLocation.postcode</w:t>
-      </w:r>
-      <w:proofErr w:type="spellEnd"/>
-      <w:r>
-        <w:rPr>
-          <w:rFonts w:ascii="Arial" w:eastAsia="Times New Roman" w:hAnsi="Arial" w:cs="Arial"/>
-          <w:lang w:eastAsia="en-GB"/>
-        </w:rPr>
-        <w:t>&gt;&gt;.&lt;&lt;es_&gt;&gt;, further details will be provided in your hearing notice</w:t>
+        <w:t>&lt;&lt;cs_{hearingLocation.site_name!=null}&gt;&gt; &lt;&lt;hearingLocation.site_name&gt;&gt;, &lt;&lt;hearingLocation.court_address&gt;&gt; &lt;&lt;hearingLocation.postcode&gt;&gt;.&lt;&lt;es_&gt;&gt;, further details will be provided in your hearing notice</w:t>
       </w:r>
       <w:r>
         <w:rPr>
@@ -7456,21 +5726,12 @@
         </w:rPr>
         <w:t>&lt;&lt;</w:t>
       </w:r>
-      <w:proofErr w:type="spellStart"/>
-      <w:r>
-        <w:rPr>
-          <w:rFonts w:ascii="Arial" w:hAnsi="Arial" w:cs="Arial"/>
-          <w:lang w:val="en-US"/>
-        </w:rPr>
-        <w:t>physicalBundlePartyTxt</w:t>
-      </w:r>
-      <w:proofErr w:type="spellEnd"/>
-      <w:r>
-        <w:rPr>
-          <w:rFonts w:ascii="Arial" w:hAnsi="Arial" w:cs="Arial"/>
-          <w:lang w:val="en-US"/>
-        </w:rPr>
-        <w:t>&gt;&gt;</w:t>
+      <w:r>
+        <w:rPr>
+          <w:rFonts w:ascii="Arial" w:hAnsi="Arial" w:cs="Arial"/>
+          <w:lang w:val="en-US"/>
+        </w:rPr>
+        <w:t>physicalBundlePartyTxt&gt;&gt;</w:t>
       </w:r>
     </w:p>
     <w:p>
@@ -7550,64 +5811,7 @@
           <w:rFonts w:ascii="Arial" w:hAnsi="Arial" w:cs="Arial"/>
           <w:lang w:val="en-US"/>
         </w:rPr>
-        <w:t>&lt;</w:t>
-      </w:r>
-      <w:proofErr w:type="gramStart"/>
-      <w:r>
-        <w:rPr>
-          <w:rFonts w:ascii="Arial" w:hAnsi="Arial" w:cs="Arial"/>
-          <w:lang w:val="en-US"/>
-        </w:rPr>
-        <w:t>&lt;{</w:t>
-      </w:r>
-      <w:proofErr w:type="spellStart"/>
-      <w:proofErr w:type="gramEnd"/>
-      <w:r>
-        <w:rPr>
-          <w:rFonts w:ascii="Arial" w:hAnsi="Arial" w:cs="Arial"/>
-          <w:lang w:val="en-US"/>
-        </w:rPr>
-        <w:t>dateFormat</w:t>
-      </w:r>
-      <w:proofErr w:type="spellEnd"/>
-      <w:r>
-        <w:rPr>
-          <w:rFonts w:ascii="Arial" w:hAnsi="Arial" w:cs="Arial"/>
-          <w:lang w:val="en-US"/>
-        </w:rPr>
-        <w:t xml:space="preserve">(sdoR2ImportantNotesDate, ‘dd MMMM </w:t>
-      </w:r>
-      <w:proofErr w:type="spellStart"/>
-      <w:r>
-        <w:rPr>
-          <w:rFonts w:ascii="Arial" w:hAnsi="Arial" w:cs="Arial"/>
-          <w:lang w:val="en-US"/>
-        </w:rPr>
-        <w:t>yyyy</w:t>
-      </w:r>
-      <w:proofErr w:type="spellEnd"/>
-      <w:r>
-        <w:rPr>
-          <w:rFonts w:ascii="Arial" w:hAnsi="Arial" w:cs="Arial"/>
-          <w:lang w:val="en-US"/>
-        </w:rPr>
-        <w:t>’, ‘</w:t>
-      </w:r>
-      <w:proofErr w:type="spellStart"/>
-      <w:r>
-        <w:rPr>
-          <w:rFonts w:ascii="Arial" w:hAnsi="Arial" w:cs="Arial"/>
-          <w:lang w:val="en-US"/>
-        </w:rPr>
-        <w:t>yyyy</w:t>
-      </w:r>
-      <w:proofErr w:type="spellEnd"/>
-      <w:r>
-        <w:rPr>
-          <w:rFonts w:ascii="Arial" w:hAnsi="Arial" w:cs="Arial"/>
-          <w:lang w:val="en-US"/>
-        </w:rPr>
-        <w:t>-MM-dd’)}&gt;&gt;</w:t>
+        <w:t>&lt;&lt;{dateFormat(sdoR2ImportantNotesDate, ‘dd MMMM yyyy’, ‘yyyy-MM-dd’)}&gt;&gt;</w:t>
       </w:r>
       <w:r>
         <w:rPr>
@@ -12134,31 +10338,6 @@
 </file>
 
 <file path=customXml/item1.xml><?xml version="1.0" encoding="utf-8"?>
-<p:properties xmlns:p="http://schemas.microsoft.com/office/2006/metadata/properties" xmlns:xsi="http://www.w3.org/2001/XMLSchema-instance" xmlns:pc="http://schemas.microsoft.com/office/infopath/2007/PartnerControls">
-  <documentManagement>
-    <Stage xmlns="f336f4fe-8719-4ea2-b5d6-29b3a580aeb4">In Approval</Stage>
-    <Next_x0020_Stage xmlns="f336f4fe-8719-4ea2-b5d6-29b3a580aeb4">ApproveOrReject</Next_x0020_Stage>
-    <Admin_x0020_Action xmlns="f336f4fe-8719-4ea2-b5d6-29b3a580aeb4" xsi:nil="true"/>
-    <Template_x0020_Category xmlns="f336f4fe-8719-4ea2-b5d6-29b3a580aeb4">Standard Direction - STD</Template_x0020_Category>
-    <Action xmlns="f336f4fe-8719-4ea2-b5d6-29b3a580aeb4" xsi:nil="true"/>
-    <Purpose1 xmlns="f336f4fe-8719-4ea2-b5d6-29b3a580aeb4">SDO - disposal</Purpose1>
-    <Template_x0020_Language xmlns="f336f4fe-8719-4ea2-b5d6-29b3a580aeb4">English - ENG</Template_x0020_Language>
-    <Rename xmlns="f336f4fe-8719-4ea2-b5d6-29b3a580aeb4">true</Rename>
-    <Tornado_x0020_Filename xmlns="f336f4fe-8719-4ea2-b5d6-29b3a580aeb4" xsi:nil="true"/>
-    <Approval_x0020_Request_x0020_Comment xmlns="f336f4fe-8719-4ea2-b5d6-29b3a580aeb4">Requesting approval for CIV-10335</Approval_x0020_Request_x0020_Comment>
-    <Publication_x0020_Date xmlns="f336f4fe-8719-4ea2-b5d6-29b3a580aeb4">2023-01-23T00:00:00+00:00</Publication_x0020_Date>
-    <SharedWithUsers xmlns="f336f4fe-8719-4ea2-b5d6-29b3a580aeb4">
-      <UserInfo>
-        <DisplayName>Robert Allright</DisplayName>
-        <AccountId>23</AccountId>
-        <AccountType/>
-      </UserInfo>
-    </SharedWithUsers>
-  </documentManagement>
-</p:properties>
-</file>
-
-<file path=customXml/item2.xml><?xml version="1.0" encoding="utf-8"?>
 <ct:contentTypeSchema xmlns:ct="http://schemas.microsoft.com/office/2006/metadata/contentType" xmlns:ma="http://schemas.microsoft.com/office/2006/metadata/properties/metaAttributes" ct:_="" ma:_="" ma:contentTypeName="_CtTemplate" ma:contentTypeID="0x01010064A5FDCCFB03F540B94405305D7DE14F00A4F8B82F7CEF57469A8FE5CEAB7A0EE0" ma:contentTypeVersion="55" ma:contentTypeDescription="Part of Template Management with Site Columns representing custom attributes." ma:contentTypeScope="" ma:versionID="e48abcd8da7fe05ec90dabdfbb8c2749">
   <xsd:schema xmlns:xsd="http://www.w3.org/2001/XMLSchema" xmlns:xs="http://www.w3.org/2001/XMLSchema" xmlns:p="http://schemas.microsoft.com/office/2006/metadata/properties" xmlns:ns2="f336f4fe-8719-4ea2-b5d6-29b3a580aeb4" xmlns:ns3="b57b892a-dd61-4bba-b372-a8d93da2c7e6" targetNamespace="http://schemas.microsoft.com/office/2006/metadata/properties" ma:root="true" ma:fieldsID="4c733adc908683170864ffc34cec60fa" ns2:_="" ns3:_="">
     <xsd:import namespace="f336f4fe-8719-4ea2-b5d6-29b3a580aeb4"/>
@@ -12480,6 +10659,31 @@
 </ct:contentTypeSchema>
 </file>
 
+<file path=customXml/item2.xml><?xml version="1.0" encoding="utf-8"?>
+<p:properties xmlns:p="http://schemas.microsoft.com/office/2006/metadata/properties" xmlns:xsi="http://www.w3.org/2001/XMLSchema-instance" xmlns:pc="http://schemas.microsoft.com/office/infopath/2007/PartnerControls">
+  <documentManagement>
+    <Stage xmlns="f336f4fe-8719-4ea2-b5d6-29b3a580aeb4">In Approval</Stage>
+    <Next_x0020_Stage xmlns="f336f4fe-8719-4ea2-b5d6-29b3a580aeb4">ApproveOrReject</Next_x0020_Stage>
+    <Admin_x0020_Action xmlns="f336f4fe-8719-4ea2-b5d6-29b3a580aeb4" xsi:nil="true"/>
+    <Template_x0020_Category xmlns="f336f4fe-8719-4ea2-b5d6-29b3a580aeb4">Standard Direction - STD</Template_x0020_Category>
+    <Action xmlns="f336f4fe-8719-4ea2-b5d6-29b3a580aeb4" xsi:nil="true"/>
+    <Purpose1 xmlns="f336f4fe-8719-4ea2-b5d6-29b3a580aeb4">SDO - disposal</Purpose1>
+    <Template_x0020_Language xmlns="f336f4fe-8719-4ea2-b5d6-29b3a580aeb4">English - ENG</Template_x0020_Language>
+    <Rename xmlns="f336f4fe-8719-4ea2-b5d6-29b3a580aeb4">true</Rename>
+    <Tornado_x0020_Filename xmlns="f336f4fe-8719-4ea2-b5d6-29b3a580aeb4" xsi:nil="true"/>
+    <Approval_x0020_Request_x0020_Comment xmlns="f336f4fe-8719-4ea2-b5d6-29b3a580aeb4">Requesting approval for CIV-10335</Approval_x0020_Request_x0020_Comment>
+    <Publication_x0020_Date xmlns="f336f4fe-8719-4ea2-b5d6-29b3a580aeb4">2023-01-23T00:00:00+00:00</Publication_x0020_Date>
+    <SharedWithUsers xmlns="f336f4fe-8719-4ea2-b5d6-29b3a580aeb4">
+      <UserInfo>
+        <DisplayName>Robert Allright</DisplayName>
+        <AccountId>23</AccountId>
+        <AccountType/>
+      </UserInfo>
+    </SharedWithUsers>
+  </documentManagement>
+</p:properties>
+</file>
+
 <file path=customXml/item3.xml><?xml version="1.0" encoding="utf-8"?>
 <?mso-contentType ?>
 <FormTemplates xmlns="http://schemas.microsoft.com/sharepoint/v3/contenttype/forms">
@@ -12490,16 +10694,6 @@
 </file>
 
 <file path=customXml/itemProps1.xml><?xml version="1.0" encoding="utf-8"?>
-<ds:datastoreItem xmlns:ds="http://schemas.openxmlformats.org/officeDocument/2006/customXml" ds:itemID="{7D8F8091-8A28-4DFC-8D60-79DA775EE42D}">
-  <ds:schemaRefs>
-    <ds:schemaRef ds:uri="http://schemas.microsoft.com/office/2006/metadata/properties"/>
-    <ds:schemaRef ds:uri="http://schemas.microsoft.com/office/infopath/2007/PartnerControls"/>
-    <ds:schemaRef ds:uri="f336f4fe-8719-4ea2-b5d6-29b3a580aeb4"/>
-  </ds:schemaRefs>
-</ds:datastoreItem>
-</file>
-
-<file path=customXml/itemProps2.xml><?xml version="1.0" encoding="utf-8"?>
 <ds:datastoreItem xmlns:ds="http://schemas.openxmlformats.org/officeDocument/2006/customXml" ds:itemID="{3743C5DC-131F-4B4B-B7AB-6C0C2A2F462A}">
   <ds:schemaRefs>
     <ds:schemaRef ds:uri="http://schemas.microsoft.com/office/2006/metadata/contentType"/>
@@ -12518,6 +10712,16 @@
 </ds:datastoreItem>
 </file>
 
+<file path=customXml/itemProps2.xml><?xml version="1.0" encoding="utf-8"?>
+<ds:datastoreItem xmlns:ds="http://schemas.openxmlformats.org/officeDocument/2006/customXml" ds:itemID="{7D8F8091-8A28-4DFC-8D60-79DA775EE42D}">
+  <ds:schemaRefs>
+    <ds:schemaRef ds:uri="http://schemas.microsoft.com/office/2006/metadata/properties"/>
+    <ds:schemaRef ds:uri="http://schemas.microsoft.com/office/infopath/2007/PartnerControls"/>
+    <ds:schemaRef ds:uri="f336f4fe-8719-4ea2-b5d6-29b3a580aeb4"/>
+  </ds:schemaRefs>
+</ds:datastoreItem>
+</file>
+
 <file path=customXml/itemProps3.xml><?xml version="1.0" encoding="utf-8"?>
 <ds:datastoreItem xmlns:ds="http://schemas.openxmlformats.org/officeDocument/2006/customXml" ds:itemID="{3CB3DFB2-2968-44C5-A3A2-A9A8C07ECF2B}">
   <ds:schemaRefs>

</xml_diff>

<commit_message>
CIV-13127: Added flag to display physicalBundleTxt
</commit_message>
<xml_diff>
--- a/docker/docmosis/templates/CV-UNS-STD-ENG-01387.docx
+++ b/docker/docmosis/templates/CV-UNS-STD-ENG-01387.docx
@@ -31,7 +31,58 @@
           <w:sz w:val="18"/>
           <w:szCs w:val="18"/>
         </w:rPr>
-        <w:t xml:space="preserve">&lt;&lt;{dateFormat($nowUTC </w:t>
+        <w:t>&lt;</w:t>
+      </w:r>
+      <w:proofErr w:type="gramStart"/>
+      <w:r>
+        <w:rPr>
+          <w:rFonts w:ascii="Arial" w:hAnsi="Arial" w:cs="Arial"/>
+          <w:color w:val="000000" w:themeColor="text1"/>
+          <w:sz w:val="18"/>
+          <w:szCs w:val="18"/>
+        </w:rPr>
+        <w:t>&lt;{</w:t>
+      </w:r>
+      <w:proofErr w:type="spellStart"/>
+      <w:proofErr w:type="gramEnd"/>
+      <w:r>
+        <w:rPr>
+          <w:rFonts w:ascii="Arial" w:hAnsi="Arial" w:cs="Arial"/>
+          <w:color w:val="000000" w:themeColor="text1"/>
+          <w:sz w:val="18"/>
+          <w:szCs w:val="18"/>
+        </w:rPr>
+        <w:t>dateFormat</w:t>
+      </w:r>
+      <w:proofErr w:type="spellEnd"/>
+      <w:r>
+        <w:rPr>
+          <w:rFonts w:ascii="Arial" w:hAnsi="Arial" w:cs="Arial"/>
+          <w:color w:val="000000" w:themeColor="text1"/>
+          <w:sz w:val="18"/>
+          <w:szCs w:val="18"/>
+        </w:rPr>
+        <w:t>($</w:t>
+      </w:r>
+      <w:proofErr w:type="spellStart"/>
+      <w:r>
+        <w:rPr>
+          <w:rFonts w:ascii="Arial" w:hAnsi="Arial" w:cs="Arial"/>
+          <w:color w:val="000000" w:themeColor="text1"/>
+          <w:sz w:val="18"/>
+          <w:szCs w:val="18"/>
+        </w:rPr>
+        <w:t>nowUTC</w:t>
+      </w:r>
+      <w:proofErr w:type="spellEnd"/>
+      <w:r>
+        <w:rPr>
+          <w:rFonts w:ascii="Arial" w:hAnsi="Arial" w:cs="Arial"/>
+          <w:color w:val="000000" w:themeColor="text1"/>
+          <w:sz w:val="18"/>
+          <w:szCs w:val="18"/>
+        </w:rPr>
+        <w:t xml:space="preserve"> </w:t>
       </w:r>
       <w:r>
         <w:rPr>
@@ -40,7 +91,27 @@
           <w:sz w:val="18"/>
           <w:szCs w:val="18"/>
         </w:rPr>
-        <w:t xml:space="preserve">,‘d MMMM yyyy’)} </w:t>
+        <w:t xml:space="preserve">,‘d MMMM </w:t>
+      </w:r>
+      <w:proofErr w:type="spellStart"/>
+      <w:r>
+        <w:rPr>
+          <w:rFonts w:ascii="Arial" w:eastAsia="Times New Roman" w:hAnsi="Arial" w:cs="Arial"/>
+          <w:color w:val="000000" w:themeColor="text1"/>
+          <w:sz w:val="18"/>
+          <w:szCs w:val="18"/>
+        </w:rPr>
+        <w:t>yyyy</w:t>
+      </w:r>
+      <w:proofErr w:type="spellEnd"/>
+      <w:r>
+        <w:rPr>
+          <w:rFonts w:ascii="Arial" w:eastAsia="Times New Roman" w:hAnsi="Arial" w:cs="Arial"/>
+          <w:color w:val="000000" w:themeColor="text1"/>
+          <w:sz w:val="18"/>
+          <w:szCs w:val="18"/>
+        </w:rPr>
+        <w:t xml:space="preserve">’)} </w:t>
       </w:r>
       <w:r>
         <w:rPr>
@@ -147,7 +218,27 @@
           <w:szCs w:val="28"/>
         </w:rPr>
         <w:br/>
-        <w:t>&lt;&lt;judgeName&gt;&gt;</w:t>
+        <w:t>&lt;&lt;</w:t>
+      </w:r>
+      <w:proofErr w:type="spellStart"/>
+      <w:r>
+        <w:rPr>
+          <w:rFonts w:ascii="Arial" w:eastAsia="Arial" w:hAnsi="Arial" w:cs="Arial"/>
+          <w:b/>
+          <w:sz w:val="28"/>
+          <w:szCs w:val="28"/>
+        </w:rPr>
+        <w:t>judgeName</w:t>
+      </w:r>
+      <w:proofErr w:type="spellEnd"/>
+      <w:r>
+        <w:rPr>
+          <w:rFonts w:ascii="Arial" w:eastAsia="Arial" w:hAnsi="Arial" w:cs="Arial"/>
+          <w:b/>
+          <w:sz w:val="28"/>
+          <w:szCs w:val="28"/>
+        </w:rPr>
+        <w:t>&gt;&gt;</w:t>
       </w:r>
     </w:p>
     <w:p>
@@ -161,7 +252,21 @@
         <w:rPr>
           <w:rFonts w:ascii="Tahoma" w:eastAsia="Tahoma" w:hAnsi="Tahoma" w:cs="Tahoma"/>
         </w:rPr>
-        <w:t>Case number: &lt;&lt; caseNumber&gt;&gt;</w:t>
+        <w:t xml:space="preserve">Case number: &lt;&lt; </w:t>
+      </w:r>
+      <w:proofErr w:type="spellStart"/>
+      <w:r>
+        <w:rPr>
+          <w:rFonts w:ascii="Tahoma" w:eastAsia="Tahoma" w:hAnsi="Tahoma" w:cs="Tahoma"/>
+        </w:rPr>
+        <w:t>caseNumber</w:t>
+      </w:r>
+      <w:proofErr w:type="spellEnd"/>
+      <w:r>
+        <w:rPr>
+          <w:rFonts w:ascii="Tahoma" w:eastAsia="Tahoma" w:hAnsi="Tahoma" w:cs="Tahoma"/>
+        </w:rPr>
+        <w:t>&gt;&gt;</w:t>
       </w:r>
     </w:p>
     <w:p>
@@ -347,7 +452,7 @@
               </wp:inline>
             </w:drawing>
           </mc:Choice>
-          <mc:Fallback xmlns:w16du="http://schemas.microsoft.com/office/word/2023/wordml/word16du" xmlns:pic="http://schemas.openxmlformats.org/drawingml/2006/picture" xmlns:a="http://schemas.openxmlformats.org/drawingml/2006/main">
+          <mc:Fallback xmlns:a="http://schemas.openxmlformats.org/drawingml/2006/main" xmlns:pic="http://schemas.openxmlformats.org/drawingml/2006/picture" xmlns:w16du="http://schemas.microsoft.com/office/word/2023/wordml/word16du">
             <w:pict w14:anchorId="1E2983E5">
               <v:group id="Group 2791" style="width:467.95pt;height:68.75pt;mso-position-horizontal-relative:char;mso-position-vertical-relative:line" coordsize="59429,8731" o:spid="_x0000_s1026" w14:anchorId="3F6EA4FE" o:gfxdata="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">
                 <v:shapetype id="_x0000_t75" coordsize="21600,21600" filled="f" stroked="f" o:spt="75" o:preferrelative="t" path="m@4@5l@4@11@9@11@9@5xe">
@@ -952,7 +1057,7 @@
               </wp:inline>
             </w:drawing>
           </mc:Choice>
-          <mc:Fallback xmlns:w16du="http://schemas.microsoft.com/office/word/2023/wordml/word16du" xmlns:pic="http://schemas.openxmlformats.org/drawingml/2006/picture" xmlns:a="http://schemas.openxmlformats.org/drawingml/2006/main">
+          <mc:Fallback xmlns:a="http://schemas.openxmlformats.org/drawingml/2006/main" xmlns:pic="http://schemas.openxmlformats.org/drawingml/2006/picture" xmlns:w16du="http://schemas.microsoft.com/office/word/2023/wordml/word16du">
             <w:pict w14:anchorId="01720E1D">
               <v:group id="Group 2792" style="width:467.95pt;height:.75pt;mso-position-horizontal-relative:char;mso-position-vertical-relative:line" coordsize="59429,95" o:spid="_x0000_s1026" w14:anchorId="36C48C52" o:gfxdata="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">
                 <v:shape id="Shape 91" style="position:absolute;width:59429;height:0;visibility:visible;mso-wrap-style:square;v-text-anchor:top" coordsize="5942965,0" o:spid="_x0000_s1027" filled="f" path="m5942965,l,e" o:gfxdata="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">
@@ -1019,8 +1124,9 @@
           <w:szCs w:val="20"/>
           <w:lang w:val="en-US"/>
         </w:rPr>
-        <w:t>You must comply with the terms imposed upon you by this order otherwise your claim or the defence of it is liable to be struck out or some other sanction imposed. If you cannot comply, you are expected to make</w:t>
-      </w:r>
+        <w:t xml:space="preserve">You must comply with the terms imposed upon you by this order otherwise your claim or the </w:t>
+      </w:r>
+      <w:proofErr w:type="spellStart"/>
       <w:r>
         <w:rPr>
           <w:rFonts w:ascii="Arial" w:hAnsi="Arial" w:cs="Arial"/>
@@ -1029,8 +1135,9 @@
           <w:szCs w:val="20"/>
           <w:lang w:val="en-US"/>
         </w:rPr>
-        <w:t xml:space="preserve"> a</w:t>
-      </w:r>
+        <w:t>defence</w:t>
+      </w:r>
+      <w:proofErr w:type="spellEnd"/>
       <w:r>
         <w:rPr>
           <w:rFonts w:ascii="Arial" w:hAnsi="Arial" w:cs="Arial"/>
@@ -1039,6 +1146,26 @@
           <w:szCs w:val="20"/>
           <w:lang w:val="en-US"/>
         </w:rPr>
+        <w:t xml:space="preserve"> of it is liable to be struck out or some other sanction imposed. If you cannot comply, you are expected to make</w:t>
+      </w:r>
+      <w:r>
+        <w:rPr>
+          <w:rFonts w:ascii="Arial" w:hAnsi="Arial" w:cs="Arial"/>
+          <w:bCs/>
+          <w:snapToGrid w:val="0"/>
+          <w:szCs w:val="20"/>
+          <w:lang w:val="en-US"/>
+        </w:rPr>
+        <w:t xml:space="preserve"> a</w:t>
+      </w:r>
+      <w:r>
+        <w:rPr>
+          <w:rFonts w:ascii="Arial" w:hAnsi="Arial" w:cs="Arial"/>
+          <w:bCs/>
+          <w:snapToGrid w:val="0"/>
+          <w:szCs w:val="20"/>
+          <w:lang w:val="en-US"/>
+        </w:rPr>
         <w:t xml:space="preserve"> formal application to the court before any deadline imposed upon you expires.</w:t>
       </w:r>
     </w:p>
@@ -1056,6 +1183,7 @@
         </w:rPr>
         <w:t>&lt;&lt;</w:t>
       </w:r>
+      <w:proofErr w:type="spellStart"/>
       <w:r>
         <w:rPr>
           <w:rFonts w:ascii="Arial" w:hAnsi="Arial" w:cs="Arial"/>
@@ -1070,6 +1198,7 @@
         </w:rPr>
         <w:t>.input</w:t>
       </w:r>
+      <w:proofErr w:type="spellEnd"/>
       <w:r>
         <w:rPr>
           <w:rFonts w:ascii="Arial" w:hAnsi="Arial" w:cs="Arial"/>
@@ -1137,6 +1266,7 @@
         </w:rPr>
         <w:t>&lt;&lt;cs_{</w:t>
       </w:r>
+      <w:proofErr w:type="spellStart"/>
       <w:r>
         <w:rPr>
           <w:rFonts w:ascii="Arial" w:hAnsi="Arial" w:cs="Arial"/>
@@ -1144,6 +1274,7 @@
         </w:rPr>
         <w:t>hasAltDisputeResolution</w:t>
       </w:r>
+      <w:proofErr w:type="spellEnd"/>
       <w:r>
         <w:rPr>
           <w:rFonts w:ascii="Arial" w:hAnsi="Arial" w:cs="Arial"/>
@@ -1199,7 +1330,25 @@
           <w:snapToGrid w:val="0"/>
           <w:lang w:val="en-US"/>
         </w:rPr>
-        <w:t xml:space="preserve">At all stages, the parties must consider settling this litigation by any means of Alternative Dispute Resolution. This includes round table conferences, early neutral evaluation, mediation and arbitration. Any party not engaging in any such means proposed by another party must upload to the Digital Portal a witness statement </w:t>
+        <w:t xml:space="preserve">At all stages, the parties must consider settling this litigation by any means of Alternative Dispute Resolution. This includes round table conferences, early neutral evaluation, </w:t>
+      </w:r>
+      <w:proofErr w:type="gramStart"/>
+      <w:r>
+        <w:rPr>
+          <w:rFonts w:ascii="Arial" w:hAnsi="Arial" w:cs="Arial"/>
+          <w:snapToGrid w:val="0"/>
+          <w:lang w:val="en-US"/>
+        </w:rPr>
+        <w:t>mediation</w:t>
+      </w:r>
+      <w:proofErr w:type="gramEnd"/>
+      <w:r>
+        <w:rPr>
+          <w:rFonts w:ascii="Arial" w:hAnsi="Arial" w:cs="Arial"/>
+          <w:snapToGrid w:val="0"/>
+          <w:lang w:val="en-US"/>
+        </w:rPr>
+        <w:t xml:space="preserve"> and arbitration. Any party not engaging in any such means proposed by another party must upload to the Digital Portal a witness statement </w:t>
       </w:r>
       <w:r>
         <w:rPr>
@@ -1240,6 +1389,7 @@
         </w:rPr>
         <w:t>&lt;&lt;cs_{</w:t>
       </w:r>
+      <w:proofErr w:type="spellStart"/>
       <w:r>
         <w:rPr>
           <w:rFonts w:ascii="Arial" w:hAnsi="Arial" w:cs="Arial"/>
@@ -1247,6 +1397,7 @@
         </w:rPr>
         <w:t>hasVariationOfDirections</w:t>
       </w:r>
+      <w:proofErr w:type="spellEnd"/>
       <w:r>
         <w:rPr>
           <w:rFonts w:ascii="Arial" w:hAnsi="Arial" w:cs="Arial"/>
@@ -1339,12 +1490,21 @@
         </w:rPr>
         <w:t>&lt;&lt;cs_{</w:t>
       </w:r>
-      <w:r>
-        <w:rPr>
-          <w:rFonts w:ascii="Arial" w:hAnsi="Arial" w:cs="Arial"/>
-          <w:lang w:val="en-US"/>
-        </w:rPr>
-        <w:t>hasSettlement=true</w:t>
+      <w:proofErr w:type="spellStart"/>
+      <w:r>
+        <w:rPr>
+          <w:rFonts w:ascii="Arial" w:hAnsi="Arial" w:cs="Arial"/>
+          <w:lang w:val="en-US"/>
+        </w:rPr>
+        <w:t>hasSettlement</w:t>
+      </w:r>
+      <w:proofErr w:type="spellEnd"/>
+      <w:r>
+        <w:rPr>
+          <w:rFonts w:ascii="Arial" w:hAnsi="Arial" w:cs="Arial"/>
+          <w:lang w:val="en-US"/>
+        </w:rPr>
+        <w:t>=true</w:t>
       </w:r>
       <w:r>
         <w:rPr>
@@ -1408,7 +1568,25 @@
           <w:snapToGrid w:val="0"/>
           <w:lang w:val="en-US"/>
         </w:rPr>
-        <w:t xml:space="preserve"> whether or not it is then possible to upload to the Digital Portal a draft consent order to give effect to their agreement.</w:t>
+        <w:t xml:space="preserve"> </w:t>
+      </w:r>
+      <w:proofErr w:type="gramStart"/>
+      <w:r>
+        <w:rPr>
+          <w:rFonts w:ascii="Arial" w:hAnsi="Arial" w:cs="Arial"/>
+          <w:snapToGrid w:val="0"/>
+          <w:lang w:val="en-US"/>
+        </w:rPr>
+        <w:t>whether or not</w:t>
+      </w:r>
+      <w:proofErr w:type="gramEnd"/>
+      <w:r>
+        <w:rPr>
+          <w:rFonts w:ascii="Arial" w:hAnsi="Arial" w:cs="Arial"/>
+          <w:snapToGrid w:val="0"/>
+          <w:lang w:val="en-US"/>
+        </w:rPr>
+        <w:t xml:space="preserve"> it is then possible to upload to the Digital Portal a draft consent order to give effect to their agreement.</w:t>
       </w:r>
     </w:p>
     <w:p>
@@ -1442,6 +1620,7 @@
         </w:rPr>
         <w:t>&lt;&lt;cs_{</w:t>
       </w:r>
+      <w:proofErr w:type="spellStart"/>
       <w:r>
         <w:rPr>
           <w:rFonts w:ascii="Arial" w:hAnsi="Arial" w:cs="Arial"/>
@@ -1449,6 +1628,7 @@
         </w:rPr>
         <w:t>hasDisclosureOfDocuments</w:t>
       </w:r>
+      <w:proofErr w:type="spellEnd"/>
       <w:r>
         <w:rPr>
           <w:rFonts w:ascii="Arial" w:hAnsi="Arial" w:cs="Arial"/>
@@ -1540,14 +1720,39 @@
           <w:rFonts w:ascii="Arial" w:hAnsi="Arial" w:cs="Arial"/>
           <w:lang w:val="en-US"/>
         </w:rPr>
-        <w:t>&lt;&lt;</w:t>
-      </w:r>
-      <w:r>
-        <w:rPr>
-          <w:rFonts w:ascii="Arial" w:hAnsi="Arial" w:cs="Arial"/>
-          <w:lang w:val="en-US"/>
-        </w:rPr>
-        <w:t>{dateFormat(</w:t>
+        <w:t>&lt;</w:t>
+      </w:r>
+      <w:proofErr w:type="gramStart"/>
+      <w:r>
+        <w:rPr>
+          <w:rFonts w:ascii="Arial" w:hAnsi="Arial" w:cs="Arial"/>
+          <w:lang w:val="en-US"/>
+        </w:rPr>
+        <w:t>&lt;</w:t>
+      </w:r>
+      <w:r>
+        <w:rPr>
+          <w:rFonts w:ascii="Arial" w:hAnsi="Arial" w:cs="Arial"/>
+          <w:lang w:val="en-US"/>
+        </w:rPr>
+        <w:t>{</w:t>
+      </w:r>
+      <w:proofErr w:type="spellStart"/>
+      <w:proofErr w:type="gramEnd"/>
+      <w:r>
+        <w:rPr>
+          <w:rFonts w:ascii="Arial" w:hAnsi="Arial" w:cs="Arial"/>
+          <w:lang w:val="en-US"/>
+        </w:rPr>
+        <w:t>dateFormat</w:t>
+      </w:r>
+      <w:proofErr w:type="spellEnd"/>
+      <w:r>
+        <w:rPr>
+          <w:rFonts w:ascii="Arial" w:hAnsi="Arial" w:cs="Arial"/>
+          <w:lang w:val="en-US"/>
+        </w:rPr>
+        <w:t>(</w:t>
       </w:r>
       <w:r>
         <w:rPr>
@@ -1575,7 +1780,39 @@
           <w:rFonts w:ascii="Arial" w:hAnsi="Arial" w:cs="Arial"/>
           <w:lang w:val="en-US"/>
         </w:rPr>
-        <w:t>, ‘dd MMMM yyyy’, ‘yyyy-MM-dd’)}</w:t>
+        <w:t xml:space="preserve">, ‘dd MMMM </w:t>
+      </w:r>
+      <w:proofErr w:type="spellStart"/>
+      <w:r>
+        <w:rPr>
+          <w:rFonts w:ascii="Arial" w:hAnsi="Arial" w:cs="Arial"/>
+          <w:lang w:val="en-US"/>
+        </w:rPr>
+        <w:t>yyyy</w:t>
+      </w:r>
+      <w:proofErr w:type="spellEnd"/>
+      <w:r>
+        <w:rPr>
+          <w:rFonts w:ascii="Arial" w:hAnsi="Arial" w:cs="Arial"/>
+          <w:lang w:val="en-US"/>
+        </w:rPr>
+        <w:t>’, ‘</w:t>
+      </w:r>
+      <w:proofErr w:type="spellStart"/>
+      <w:r>
+        <w:rPr>
+          <w:rFonts w:ascii="Arial" w:hAnsi="Arial" w:cs="Arial"/>
+          <w:lang w:val="en-US"/>
+        </w:rPr>
+        <w:t>yyyy</w:t>
+      </w:r>
+      <w:proofErr w:type="spellEnd"/>
+      <w:r>
+        <w:rPr>
+          <w:rFonts w:ascii="Arial" w:hAnsi="Arial" w:cs="Arial"/>
+          <w:lang w:val="en-US"/>
+        </w:rPr>
+        <w:t>-MM-dd’)}</w:t>
       </w:r>
       <w:r>
         <w:rPr>
@@ -1641,7 +1878,78 @@
           <w:szCs w:val="22"/>
           <w:lang w:val="en-US" w:eastAsia="en-US"/>
         </w:rPr>
-        <w:t>&lt;&lt;{dateFormat(sdoR2DisclosureOfDocuments.inspectionDate, ‘dd MMMM yyyy’, ‘yyyy-MM-dd’)}&gt;&gt;.</w:t>
+        <w:t>&lt;</w:t>
+      </w:r>
+      <w:proofErr w:type="gramStart"/>
+      <w:r>
+        <w:rPr>
+          <w:rFonts w:ascii="Arial" w:eastAsiaTheme="minorHAnsi" w:hAnsi="Arial" w:cs="Arial"/>
+          <w:sz w:val="22"/>
+          <w:szCs w:val="22"/>
+          <w:lang w:val="en-US" w:eastAsia="en-US"/>
+        </w:rPr>
+        <w:t>&lt;{</w:t>
+      </w:r>
+      <w:proofErr w:type="spellStart"/>
+      <w:proofErr w:type="gramEnd"/>
+      <w:r>
+        <w:rPr>
+          <w:rFonts w:ascii="Arial" w:eastAsiaTheme="minorHAnsi" w:hAnsi="Arial" w:cs="Arial"/>
+          <w:sz w:val="22"/>
+          <w:szCs w:val="22"/>
+          <w:lang w:val="en-US" w:eastAsia="en-US"/>
+        </w:rPr>
+        <w:t>dateFormat</w:t>
+      </w:r>
+      <w:proofErr w:type="spellEnd"/>
+      <w:r>
+        <w:rPr>
+          <w:rFonts w:ascii="Arial" w:eastAsiaTheme="minorHAnsi" w:hAnsi="Arial" w:cs="Arial"/>
+          <w:sz w:val="22"/>
+          <w:szCs w:val="22"/>
+          <w:lang w:val="en-US" w:eastAsia="en-US"/>
+        </w:rPr>
+        <w:t xml:space="preserve">(sdoR2DisclosureOfDocuments.inspectionDate, ‘dd MMMM </w:t>
+      </w:r>
+      <w:proofErr w:type="spellStart"/>
+      <w:r>
+        <w:rPr>
+          <w:rFonts w:ascii="Arial" w:eastAsiaTheme="minorHAnsi" w:hAnsi="Arial" w:cs="Arial"/>
+          <w:sz w:val="22"/>
+          <w:szCs w:val="22"/>
+          <w:lang w:val="en-US" w:eastAsia="en-US"/>
+        </w:rPr>
+        <w:t>yyyy</w:t>
+      </w:r>
+      <w:proofErr w:type="spellEnd"/>
+      <w:r>
+        <w:rPr>
+          <w:rFonts w:ascii="Arial" w:eastAsiaTheme="minorHAnsi" w:hAnsi="Arial" w:cs="Arial"/>
+          <w:sz w:val="22"/>
+          <w:szCs w:val="22"/>
+          <w:lang w:val="en-US" w:eastAsia="en-US"/>
+        </w:rPr>
+        <w:t>’, ‘</w:t>
+      </w:r>
+      <w:proofErr w:type="spellStart"/>
+      <w:r>
+        <w:rPr>
+          <w:rFonts w:ascii="Arial" w:eastAsiaTheme="minorHAnsi" w:hAnsi="Arial" w:cs="Arial"/>
+          <w:sz w:val="22"/>
+          <w:szCs w:val="22"/>
+          <w:lang w:val="en-US" w:eastAsia="en-US"/>
+        </w:rPr>
+        <w:t>yyyy</w:t>
+      </w:r>
+      <w:proofErr w:type="spellEnd"/>
+      <w:r>
+        <w:rPr>
+          <w:rFonts w:ascii="Arial" w:eastAsiaTheme="minorHAnsi" w:hAnsi="Arial" w:cs="Arial"/>
+          <w:sz w:val="22"/>
+          <w:szCs w:val="22"/>
+          <w:lang w:val="en-US" w:eastAsia="en-US"/>
+        </w:rPr>
+        <w:t>-MM-dd’)}&gt;&gt;.</w:t>
       </w:r>
       <w:r>
         <w:rPr>
@@ -1752,6 +2060,7 @@
         </w:rPr>
         <w:t>&lt;&lt;cs_{</w:t>
       </w:r>
+      <w:proofErr w:type="spellStart"/>
       <w:r>
         <w:rPr>
           <w:rFonts w:ascii="Arial" w:eastAsiaTheme="minorHAnsi" w:hAnsi="Arial" w:cs="Arial"/>
@@ -1761,6 +2070,7 @@
         </w:rPr>
         <w:t>hasWitnessOfFact</w:t>
       </w:r>
+      <w:proofErr w:type="spellEnd"/>
       <w:r>
         <w:rPr>
           <w:rFonts w:ascii="Arial" w:eastAsiaTheme="minorHAnsi" w:hAnsi="Arial" w:cs="Arial"/>
@@ -1849,6 +2159,7 @@
         </w:rPr>
         <w:t>&lt;&lt;cs_{</w:t>
       </w:r>
+      <w:proofErr w:type="spellStart"/>
       <w:r>
         <w:rPr>
           <w:rFonts w:ascii="Arial" w:hAnsi="Arial" w:cs="Arial"/>
@@ -1863,6 +2174,7 @@
         </w:rPr>
         <w:t>RestrictWitness</w:t>
       </w:r>
+      <w:proofErr w:type="spellEnd"/>
       <w:r>
         <w:rPr>
           <w:rFonts w:ascii="Arial" w:hAnsi="Arial" w:cs="Arial"/>
@@ -1919,7 +2231,23 @@
           <w:rFonts w:ascii="Arial" w:hAnsi="Arial" w:cs="Arial"/>
           <w:lang w:val="en-US"/>
         </w:rPr>
-        <w:t>&lt;&lt;sdoR2WitnessesOfFact.sdoR2RestrictWitness.restrictNoOfWitnessDetails.noOfWitnessClaimant&gt;&gt;</w:t>
+        <w:t>&lt;&lt;sdoR2WitnessesOfFact.sdoR</w:t>
+      </w:r>
+      <w:proofErr w:type="gramStart"/>
+      <w:r>
+        <w:rPr>
+          <w:rFonts w:ascii="Arial" w:hAnsi="Arial" w:cs="Arial"/>
+          <w:lang w:val="en-US"/>
+        </w:rPr>
+        <w:t>2RestrictWitness.restrictNoOfWitnessDetails.noOfWitnessClaimant</w:t>
+      </w:r>
+      <w:proofErr w:type="gramEnd"/>
+      <w:r>
+        <w:rPr>
+          <w:rFonts w:ascii="Arial" w:hAnsi="Arial" w:cs="Arial"/>
+          <w:lang w:val="en-US"/>
+        </w:rPr>
+        <w:t>&gt;&gt;</w:t>
       </w:r>
     </w:p>
     <w:p>
@@ -1984,8 +2312,19 @@
           <w:szCs w:val="22"/>
           <w:lang w:val="en-US" w:eastAsia="en-US"/>
         </w:rPr>
-        <w:t>&lt;&lt;sdoR2WitnessesOfFact.sdoR2RestrictWitness.restrictNoOfWitnessDetails.noOfWitnessDefendant</w:t>
-      </w:r>
+        <w:t>&lt;&lt;sdoR2WitnessesOfFact.sdoR</w:t>
+      </w:r>
+      <w:proofErr w:type="gramStart"/>
+      <w:r>
+        <w:rPr>
+          <w:rFonts w:ascii="Arial" w:eastAsiaTheme="minorHAnsi" w:hAnsi="Arial" w:cs="Arial"/>
+          <w:sz w:val="22"/>
+          <w:szCs w:val="22"/>
+          <w:lang w:val="en-US" w:eastAsia="en-US"/>
+        </w:rPr>
+        <w:t>2RestrictWitness.restrictNoOfWitnessDetails.noOfWitnessDefendant</w:t>
+      </w:r>
+      <w:proofErr w:type="gramEnd"/>
       <w:r>
         <w:rPr>
           <w:rFonts w:ascii="Arial" w:hAnsi="Arial" w:cs="Arial"/>
@@ -2019,7 +2358,18 @@
           <w:szCs w:val="22"/>
           <w:lang w:val="en-US" w:eastAsia="en-US"/>
         </w:rPr>
-        <w:t>&lt;&lt;sdoR2WitnessesOfFact.sdoR2RestrictWitness.restrictNoOfWitnessDetails.partyIs</w:t>
+        <w:t>&lt;&lt;sdoR2WitnessesOfFact.sdoR</w:t>
+      </w:r>
+      <w:proofErr w:type="gramStart"/>
+      <w:r>
+        <w:rPr>
+          <w:rFonts w:ascii="Arial" w:eastAsiaTheme="minorHAnsi" w:hAnsi="Arial" w:cs="Arial"/>
+          <w:snapToGrid w:val="0"/>
+          <w:sz w:val="22"/>
+          <w:szCs w:val="22"/>
+          <w:lang w:val="en-US" w:eastAsia="en-US"/>
+        </w:rPr>
+        <w:t>2RestrictWitness.restrictNoOfWitnessDetails.partyIs</w:t>
       </w:r>
       <w:r>
         <w:rPr>
@@ -2030,6 +2380,7 @@
         </w:rPr>
         <w:t>CountedAsWitnessTxt</w:t>
       </w:r>
+      <w:proofErr w:type="gramEnd"/>
       <w:r>
         <w:rPr>
           <w:rFonts w:ascii="Arial" w:hAnsi="Arial" w:cs="Arial"/>
@@ -2081,8 +2432,18 @@
           <w:rFonts w:ascii="Arial" w:hAnsi="Arial" w:cs="Arial"/>
           <w:lang w:val="en-US"/>
         </w:rPr>
-        <w:t>&lt;&lt;cs_{</w:t>
-      </w:r>
+        <w:t>&lt;&lt;cs</w:t>
+      </w:r>
+      <w:proofErr w:type="gramStart"/>
+      <w:r>
+        <w:rPr>
+          <w:rFonts w:ascii="Arial" w:hAnsi="Arial" w:cs="Arial"/>
+          <w:lang w:val="en-US"/>
+        </w:rPr>
+        <w:t>_{</w:t>
+      </w:r>
+      <w:proofErr w:type="spellStart"/>
+      <w:proofErr w:type="gramEnd"/>
       <w:r>
         <w:rPr>
           <w:rFonts w:ascii="Arial" w:hAnsi="Arial" w:cs="Arial"/>
@@ -2095,7 +2456,15 @@
           <w:rFonts w:ascii="Arial" w:hAnsi="Arial" w:cs="Arial"/>
           <w:lang w:val="en-US"/>
         </w:rPr>
-        <w:t>estrictPages=</w:t>
+        <w:t>estrictPages</w:t>
+      </w:r>
+      <w:proofErr w:type="spellEnd"/>
+      <w:r>
+        <w:rPr>
+          <w:rFonts w:ascii="Arial" w:hAnsi="Arial" w:cs="Arial"/>
+          <w:lang w:val="en-US"/>
+        </w:rPr>
+        <w:t>=</w:t>
       </w:r>
       <w:r>
         <w:rPr>
@@ -2155,6 +2524,7 @@
         </w:rPr>
         <w:t xml:space="preserve"> </w:t>
       </w:r>
+      <w:proofErr w:type="gramStart"/>
       <w:r>
         <w:rPr>
           <w:rFonts w:ascii="Arial" w:eastAsiaTheme="minorHAnsi" w:hAnsi="Arial" w:cs="Arial"/>
@@ -2182,6 +2552,7 @@
         </w:rPr>
         <w:t>sdoRestrictPages.restrictNoOfPagesDetails.witnessShouldNotMoreThanTxt</w:t>
       </w:r>
+      <w:proofErr w:type="gramEnd"/>
       <w:r>
         <w:rPr>
           <w:rFonts w:ascii="Arial" w:hAnsi="Arial" w:cs="Arial"/>
@@ -2227,6 +2598,7 @@
         </w:rPr>
         <w:t xml:space="preserve"> </w:t>
       </w:r>
+      <w:proofErr w:type="gramStart"/>
       <w:r>
         <w:rPr>
           <w:rFonts w:ascii="Arial" w:eastAsiaTheme="minorHAnsi" w:hAnsi="Arial" w:cs="Arial"/>
@@ -2254,6 +2626,7 @@
         </w:rPr>
         <w:t>sdoRestrictPages.restrictNoOfPagesDetails.noOfPages</w:t>
       </w:r>
+      <w:proofErr w:type="gramEnd"/>
       <w:r>
         <w:rPr>
           <w:rFonts w:ascii="Arial" w:hAnsi="Arial" w:cs="Arial"/>
@@ -2276,6 +2649,7 @@
           <w:lang w:val="en-US"/>
         </w:rPr>
       </w:pPr>
+      <w:proofErr w:type="gramStart"/>
       <w:r>
         <w:rPr>
           <w:rFonts w:ascii="Arial" w:eastAsiaTheme="minorHAnsi" w:hAnsi="Arial" w:cs="Arial"/>
@@ -2303,6 +2677,7 @@
         </w:rPr>
         <w:t>sdoRestrictPages.restrictNoOfPagesDetails.fontDetails</w:t>
       </w:r>
+      <w:proofErr w:type="gramEnd"/>
       <w:r>
         <w:rPr>
           <w:rFonts w:ascii="Arial" w:hAnsi="Arial" w:cs="Arial"/>
@@ -2411,7 +2786,17 @@
           <w:szCs w:val="22"/>
           <w:lang w:val="en-US"/>
         </w:rPr>
-        <w:t>&gt;&gt;</w:t>
+        <w:t>&gt;</w:t>
+      </w:r>
+      <w:proofErr w:type="gramStart"/>
+      <w:r>
+        <w:rPr>
+          <w:rFonts w:ascii="Arial" w:hAnsi="Arial" w:cs="Arial"/>
+          <w:sz w:val="22"/>
+          <w:szCs w:val="22"/>
+          <w:lang w:val="en-US"/>
+        </w:rPr>
+        <w:t>&gt;</w:t>
       </w:r>
       <w:r>
         <w:rPr>
@@ -2438,7 +2823,77 @@
           <w:szCs w:val="22"/>
           <w:lang w:val="en-US" w:eastAsia="en-US"/>
         </w:rPr>
-        <w:t>&lt;&lt;{dateFormat(sdoR2WitnessesOfFact.sdoWitnessDeadlineDate, ‘dd MMMM yyyy’, ‘yyyy-MM-dd’)}&gt;&gt;</w:t>
+        <w:t>&lt;</w:t>
+      </w:r>
+      <w:proofErr w:type="gramEnd"/>
+      <w:r>
+        <w:rPr>
+          <w:rFonts w:ascii="Arial" w:eastAsiaTheme="minorHAnsi" w:hAnsi="Arial" w:cs="Arial"/>
+          <w:sz w:val="22"/>
+          <w:szCs w:val="22"/>
+          <w:lang w:val="en-US" w:eastAsia="en-US"/>
+        </w:rPr>
+        <w:t>&lt;{</w:t>
+      </w:r>
+      <w:proofErr w:type="spellStart"/>
+      <w:r>
+        <w:rPr>
+          <w:rFonts w:ascii="Arial" w:eastAsiaTheme="minorHAnsi" w:hAnsi="Arial" w:cs="Arial"/>
+          <w:sz w:val="22"/>
+          <w:szCs w:val="22"/>
+          <w:lang w:val="en-US" w:eastAsia="en-US"/>
+        </w:rPr>
+        <w:t>dateFormat</w:t>
+      </w:r>
+      <w:proofErr w:type="spellEnd"/>
+      <w:r>
+        <w:rPr>
+          <w:rFonts w:ascii="Arial" w:eastAsiaTheme="minorHAnsi" w:hAnsi="Arial" w:cs="Arial"/>
+          <w:sz w:val="22"/>
+          <w:szCs w:val="22"/>
+          <w:lang w:val="en-US" w:eastAsia="en-US"/>
+        </w:rPr>
+        <w:t xml:space="preserve">(sdoR2WitnessesOfFact.sdoWitnessDeadlineDate, ‘dd MMMM </w:t>
+      </w:r>
+      <w:proofErr w:type="spellStart"/>
+      <w:r>
+        <w:rPr>
+          <w:rFonts w:ascii="Arial" w:eastAsiaTheme="minorHAnsi" w:hAnsi="Arial" w:cs="Arial"/>
+          <w:sz w:val="22"/>
+          <w:szCs w:val="22"/>
+          <w:lang w:val="en-US" w:eastAsia="en-US"/>
+        </w:rPr>
+        <w:t>yyyy</w:t>
+      </w:r>
+      <w:proofErr w:type="spellEnd"/>
+      <w:r>
+        <w:rPr>
+          <w:rFonts w:ascii="Arial" w:eastAsiaTheme="minorHAnsi" w:hAnsi="Arial" w:cs="Arial"/>
+          <w:sz w:val="22"/>
+          <w:szCs w:val="22"/>
+          <w:lang w:val="en-US" w:eastAsia="en-US"/>
+        </w:rPr>
+        <w:t>’, ‘</w:t>
+      </w:r>
+      <w:proofErr w:type="spellStart"/>
+      <w:r>
+        <w:rPr>
+          <w:rFonts w:ascii="Arial" w:eastAsiaTheme="minorHAnsi" w:hAnsi="Arial" w:cs="Arial"/>
+          <w:sz w:val="22"/>
+          <w:szCs w:val="22"/>
+          <w:lang w:val="en-US" w:eastAsia="en-US"/>
+        </w:rPr>
+        <w:t>yyyy</w:t>
+      </w:r>
+      <w:proofErr w:type="spellEnd"/>
+      <w:r>
+        <w:rPr>
+          <w:rFonts w:ascii="Arial" w:eastAsiaTheme="minorHAnsi" w:hAnsi="Arial" w:cs="Arial"/>
+          <w:sz w:val="22"/>
+          <w:szCs w:val="22"/>
+          <w:lang w:val="en-US" w:eastAsia="en-US"/>
+        </w:rPr>
+        <w:t>-MM-dd’)}&gt;&gt;</w:t>
       </w:r>
       <w:r>
         <w:rPr>
@@ -2516,8 +2971,18 @@
           <w:rFonts w:ascii="Arial" w:hAnsi="Arial" w:cs="Arial"/>
           <w:lang w:val="en-US"/>
         </w:rPr>
-        <w:t>&lt;&lt;cs_{</w:t>
-      </w:r>
+        <w:t>&lt;&lt;cs</w:t>
+      </w:r>
+      <w:proofErr w:type="gramStart"/>
+      <w:r>
+        <w:rPr>
+          <w:rFonts w:ascii="Arial" w:hAnsi="Arial" w:cs="Arial"/>
+          <w:lang w:val="en-US"/>
+        </w:rPr>
+        <w:t>_{</w:t>
+      </w:r>
+      <w:proofErr w:type="spellStart"/>
+      <w:proofErr w:type="gramEnd"/>
       <w:r>
         <w:rPr>
           <w:rFonts w:ascii="Arial" w:hAnsi="Arial" w:cs="Arial"/>
@@ -2525,6 +2990,7 @@
         </w:rPr>
         <w:t>hasExpertEvidence</w:t>
       </w:r>
+      <w:proofErr w:type="spellEnd"/>
       <w:r>
         <w:rPr>
           <w:rFonts w:ascii="Arial" w:hAnsi="Arial" w:cs="Arial"/>
@@ -2667,6 +3133,7 @@
         </w:rPr>
         <w:t>&lt;&lt;cs_{</w:t>
       </w:r>
+      <w:proofErr w:type="spellStart"/>
       <w:r>
         <w:rPr>
           <w:rFonts w:ascii="Arial" w:hAnsi="Arial" w:cs="Arial"/>
@@ -2674,6 +3141,7 @@
         </w:rPr>
         <w:t>hasAddendumReport</w:t>
       </w:r>
+      <w:proofErr w:type="spellEnd"/>
       <w:r>
         <w:rPr>
           <w:rFonts w:ascii="Arial" w:hAnsi="Arial" w:cs="Arial"/>
@@ -2744,7 +3212,38 @@
           <w:szCs w:val="22"/>
           <w:lang w:val="en-US" w:eastAsia="en-US"/>
         </w:rPr>
-        <w:t>&lt;&lt;{dateFormat(</w:t>
+        <w:t>&lt;</w:t>
+      </w:r>
+      <w:proofErr w:type="gramStart"/>
+      <w:r>
+        <w:rPr>
+          <w:rFonts w:ascii="Arial" w:eastAsiaTheme="minorHAnsi" w:hAnsi="Arial" w:cs="Arial"/>
+          <w:sz w:val="22"/>
+          <w:szCs w:val="22"/>
+          <w:lang w:val="en-US" w:eastAsia="en-US"/>
+        </w:rPr>
+        <w:t>&lt;{</w:t>
+      </w:r>
+      <w:proofErr w:type="spellStart"/>
+      <w:proofErr w:type="gramEnd"/>
+      <w:r>
+        <w:rPr>
+          <w:rFonts w:ascii="Arial" w:eastAsiaTheme="minorHAnsi" w:hAnsi="Arial" w:cs="Arial"/>
+          <w:sz w:val="22"/>
+          <w:szCs w:val="22"/>
+          <w:lang w:val="en-US" w:eastAsia="en-US"/>
+        </w:rPr>
+        <w:t>dateFormat</w:t>
+      </w:r>
+      <w:proofErr w:type="spellEnd"/>
+      <w:r>
+        <w:rPr>
+          <w:rFonts w:ascii="Arial" w:eastAsiaTheme="minorHAnsi" w:hAnsi="Arial" w:cs="Arial"/>
+          <w:sz w:val="22"/>
+          <w:szCs w:val="22"/>
+          <w:lang w:val="en-US" w:eastAsia="en-US"/>
+        </w:rPr>
+        <w:t>(</w:t>
       </w:r>
       <w:r>
         <w:rPr>
@@ -2762,7 +3261,47 @@
           <w:szCs w:val="22"/>
           <w:lang w:val="en-US" w:eastAsia="en-US"/>
         </w:rPr>
-        <w:t>, ‘dd MMMM yyyy’, ‘yyyy-MM-dd’)}&gt;&gt;</w:t>
+        <w:t xml:space="preserve">, ‘dd MMMM </w:t>
+      </w:r>
+      <w:proofErr w:type="spellStart"/>
+      <w:r>
+        <w:rPr>
+          <w:rFonts w:ascii="Arial" w:eastAsiaTheme="minorHAnsi" w:hAnsi="Arial" w:cs="Arial"/>
+          <w:sz w:val="22"/>
+          <w:szCs w:val="22"/>
+          <w:lang w:val="en-US" w:eastAsia="en-US"/>
+        </w:rPr>
+        <w:t>yyyy</w:t>
+      </w:r>
+      <w:proofErr w:type="spellEnd"/>
+      <w:r>
+        <w:rPr>
+          <w:rFonts w:ascii="Arial" w:eastAsiaTheme="minorHAnsi" w:hAnsi="Arial" w:cs="Arial"/>
+          <w:sz w:val="22"/>
+          <w:szCs w:val="22"/>
+          <w:lang w:val="en-US" w:eastAsia="en-US"/>
+        </w:rPr>
+        <w:t>’, ‘</w:t>
+      </w:r>
+      <w:proofErr w:type="spellStart"/>
+      <w:r>
+        <w:rPr>
+          <w:rFonts w:ascii="Arial" w:eastAsiaTheme="minorHAnsi" w:hAnsi="Arial" w:cs="Arial"/>
+          <w:sz w:val="22"/>
+          <w:szCs w:val="22"/>
+          <w:lang w:val="en-US" w:eastAsia="en-US"/>
+        </w:rPr>
+        <w:t>yyyy</w:t>
+      </w:r>
+      <w:proofErr w:type="spellEnd"/>
+      <w:r>
+        <w:rPr>
+          <w:rFonts w:ascii="Arial" w:eastAsiaTheme="minorHAnsi" w:hAnsi="Arial" w:cs="Arial"/>
+          <w:sz w:val="22"/>
+          <w:szCs w:val="22"/>
+          <w:lang w:val="en-US" w:eastAsia="en-US"/>
+        </w:rPr>
+        <w:t>-MM-dd’)}&gt;&gt;</w:t>
       </w:r>
       <w:r>
         <w:rPr>
@@ -2815,14 +3354,25 @@
         </w:rPr>
         <w:t>&lt;&lt;cs_{</w:t>
       </w:r>
-      <w:r>
-        <w:rPr>
-          <w:rFonts w:ascii="Arial" w:eastAsiaTheme="minorHAnsi" w:hAnsi="Arial" w:cs="Arial"/>
-          <w:sz w:val="22"/>
-          <w:szCs w:val="22"/>
-          <w:lang w:val="en-US" w:eastAsia="en-US"/>
-        </w:rPr>
-        <w:t>hasFurtherAudiogram=true</w:t>
+      <w:proofErr w:type="spellStart"/>
+      <w:r>
+        <w:rPr>
+          <w:rFonts w:ascii="Arial" w:eastAsiaTheme="minorHAnsi" w:hAnsi="Arial" w:cs="Arial"/>
+          <w:sz w:val="22"/>
+          <w:szCs w:val="22"/>
+          <w:lang w:val="en-US" w:eastAsia="en-US"/>
+        </w:rPr>
+        <w:t>hasFurtherAudiogram</w:t>
+      </w:r>
+      <w:proofErr w:type="spellEnd"/>
+      <w:r>
+        <w:rPr>
+          <w:rFonts w:ascii="Arial" w:eastAsiaTheme="minorHAnsi" w:hAnsi="Arial" w:cs="Arial"/>
+          <w:sz w:val="22"/>
+          <w:szCs w:val="22"/>
+          <w:lang w:val="en-US" w:eastAsia="en-US"/>
+        </w:rPr>
+        <w:t>=true</w:t>
       </w:r>
       <w:r>
         <w:rPr>
@@ -2900,7 +3450,38 @@
           <w:szCs w:val="22"/>
           <w:lang w:val="en-US" w:eastAsia="en-US"/>
         </w:rPr>
-        <w:t>&lt;&lt;{dateFormat(</w:t>
+        <w:t>&lt;</w:t>
+      </w:r>
+      <w:proofErr w:type="gramStart"/>
+      <w:r>
+        <w:rPr>
+          <w:rFonts w:ascii="Arial" w:eastAsiaTheme="minorHAnsi" w:hAnsi="Arial" w:cs="Arial"/>
+          <w:sz w:val="22"/>
+          <w:szCs w:val="22"/>
+          <w:lang w:val="en-US" w:eastAsia="en-US"/>
+        </w:rPr>
+        <w:t>&lt;{</w:t>
+      </w:r>
+      <w:proofErr w:type="spellStart"/>
+      <w:proofErr w:type="gramEnd"/>
+      <w:r>
+        <w:rPr>
+          <w:rFonts w:ascii="Arial" w:eastAsiaTheme="minorHAnsi" w:hAnsi="Arial" w:cs="Arial"/>
+          <w:sz w:val="22"/>
+          <w:szCs w:val="22"/>
+          <w:lang w:val="en-US" w:eastAsia="en-US"/>
+        </w:rPr>
+        <w:t>dateFormat</w:t>
+      </w:r>
+      <w:proofErr w:type="spellEnd"/>
+      <w:r>
+        <w:rPr>
+          <w:rFonts w:ascii="Arial" w:eastAsiaTheme="minorHAnsi" w:hAnsi="Arial" w:cs="Arial"/>
+          <w:sz w:val="22"/>
+          <w:szCs w:val="22"/>
+          <w:lang w:val="en-US" w:eastAsia="en-US"/>
+        </w:rPr>
+        <w:t>(</w:t>
       </w:r>
       <w:r>
         <w:rPr>
@@ -2918,7 +3499,47 @@
           <w:szCs w:val="22"/>
           <w:lang w:val="en-US" w:eastAsia="en-US"/>
         </w:rPr>
-        <w:t>, ‘dd MMMM yyyy’, ‘yyyy-MM-dd’)}&gt;&gt;</w:t>
+        <w:t xml:space="preserve">, ‘dd MMMM </w:t>
+      </w:r>
+      <w:proofErr w:type="spellStart"/>
+      <w:r>
+        <w:rPr>
+          <w:rFonts w:ascii="Arial" w:eastAsiaTheme="minorHAnsi" w:hAnsi="Arial" w:cs="Arial"/>
+          <w:sz w:val="22"/>
+          <w:szCs w:val="22"/>
+          <w:lang w:val="en-US" w:eastAsia="en-US"/>
+        </w:rPr>
+        <w:t>yyyy</w:t>
+      </w:r>
+      <w:proofErr w:type="spellEnd"/>
+      <w:r>
+        <w:rPr>
+          <w:rFonts w:ascii="Arial" w:eastAsiaTheme="minorHAnsi" w:hAnsi="Arial" w:cs="Arial"/>
+          <w:sz w:val="22"/>
+          <w:szCs w:val="22"/>
+          <w:lang w:val="en-US" w:eastAsia="en-US"/>
+        </w:rPr>
+        <w:t>’, ‘</w:t>
+      </w:r>
+      <w:proofErr w:type="spellStart"/>
+      <w:r>
+        <w:rPr>
+          <w:rFonts w:ascii="Arial" w:eastAsiaTheme="minorHAnsi" w:hAnsi="Arial" w:cs="Arial"/>
+          <w:sz w:val="22"/>
+          <w:szCs w:val="22"/>
+          <w:lang w:val="en-US" w:eastAsia="en-US"/>
+        </w:rPr>
+        <w:t>yyyy</w:t>
+      </w:r>
+      <w:proofErr w:type="spellEnd"/>
+      <w:r>
+        <w:rPr>
+          <w:rFonts w:ascii="Arial" w:eastAsiaTheme="minorHAnsi" w:hAnsi="Arial" w:cs="Arial"/>
+          <w:sz w:val="22"/>
+          <w:szCs w:val="22"/>
+          <w:lang w:val="en-US" w:eastAsia="en-US"/>
+        </w:rPr>
+        <w:t>-MM-dd’)}&gt;&gt;</w:t>
       </w:r>
       <w:r>
         <w:rPr>
@@ -2961,7 +3582,38 @@
           <w:szCs w:val="22"/>
           <w:lang w:val="en-US" w:eastAsia="en-US"/>
         </w:rPr>
-        <w:t xml:space="preserve"> &lt;&lt;{dateFormat(</w:t>
+        <w:t xml:space="preserve"> &lt;</w:t>
+      </w:r>
+      <w:proofErr w:type="gramStart"/>
+      <w:r>
+        <w:rPr>
+          <w:rFonts w:ascii="Arial" w:eastAsiaTheme="minorHAnsi" w:hAnsi="Arial" w:cs="Arial"/>
+          <w:sz w:val="22"/>
+          <w:szCs w:val="22"/>
+          <w:lang w:val="en-US" w:eastAsia="en-US"/>
+        </w:rPr>
+        <w:t>&lt;{</w:t>
+      </w:r>
+      <w:proofErr w:type="spellStart"/>
+      <w:proofErr w:type="gramEnd"/>
+      <w:r>
+        <w:rPr>
+          <w:rFonts w:ascii="Arial" w:eastAsiaTheme="minorHAnsi" w:hAnsi="Arial" w:cs="Arial"/>
+          <w:sz w:val="22"/>
+          <w:szCs w:val="22"/>
+          <w:lang w:val="en-US" w:eastAsia="en-US"/>
+        </w:rPr>
+        <w:t>dateFormat</w:t>
+      </w:r>
+      <w:proofErr w:type="spellEnd"/>
+      <w:r>
+        <w:rPr>
+          <w:rFonts w:ascii="Arial" w:eastAsiaTheme="minorHAnsi" w:hAnsi="Arial" w:cs="Arial"/>
+          <w:sz w:val="22"/>
+          <w:szCs w:val="22"/>
+          <w:lang w:val="en-US" w:eastAsia="en-US"/>
+        </w:rPr>
+        <w:t>(</w:t>
       </w:r>
       <w:r>
         <w:rPr>
@@ -2979,7 +3631,47 @@
           <w:szCs w:val="22"/>
           <w:lang w:val="en-US" w:eastAsia="en-US"/>
         </w:rPr>
-        <w:t>, ‘dd MMMM yyyy’, ‘yyyy-MM-dd’)}&gt;&gt;</w:t>
+        <w:t xml:space="preserve">, ‘dd MMMM </w:t>
+      </w:r>
+      <w:proofErr w:type="spellStart"/>
+      <w:r>
+        <w:rPr>
+          <w:rFonts w:ascii="Arial" w:eastAsiaTheme="minorHAnsi" w:hAnsi="Arial" w:cs="Arial"/>
+          <w:sz w:val="22"/>
+          <w:szCs w:val="22"/>
+          <w:lang w:val="en-US" w:eastAsia="en-US"/>
+        </w:rPr>
+        <w:t>yyyy</w:t>
+      </w:r>
+      <w:proofErr w:type="spellEnd"/>
+      <w:r>
+        <w:rPr>
+          <w:rFonts w:ascii="Arial" w:eastAsiaTheme="minorHAnsi" w:hAnsi="Arial" w:cs="Arial"/>
+          <w:sz w:val="22"/>
+          <w:szCs w:val="22"/>
+          <w:lang w:val="en-US" w:eastAsia="en-US"/>
+        </w:rPr>
+        <w:t>’, ‘</w:t>
+      </w:r>
+      <w:proofErr w:type="spellStart"/>
+      <w:r>
+        <w:rPr>
+          <w:rFonts w:ascii="Arial" w:eastAsiaTheme="minorHAnsi" w:hAnsi="Arial" w:cs="Arial"/>
+          <w:sz w:val="22"/>
+          <w:szCs w:val="22"/>
+          <w:lang w:val="en-US" w:eastAsia="en-US"/>
+        </w:rPr>
+        <w:t>yyyy</w:t>
+      </w:r>
+      <w:proofErr w:type="spellEnd"/>
+      <w:r>
+        <w:rPr>
+          <w:rFonts w:ascii="Arial" w:eastAsiaTheme="minorHAnsi" w:hAnsi="Arial" w:cs="Arial"/>
+          <w:sz w:val="22"/>
+          <w:szCs w:val="22"/>
+          <w:lang w:val="en-US" w:eastAsia="en-US"/>
+        </w:rPr>
+        <w:t>-MM-dd’)}&gt;&gt;</w:t>
       </w:r>
       <w:r>
         <w:rPr>
@@ -3041,6 +3733,7 @@
         </w:rPr>
         <w:t>&lt;&lt;cs_{</w:t>
       </w:r>
+      <w:proofErr w:type="spellStart"/>
       <w:r>
         <w:rPr>
           <w:rFonts w:ascii="Arial" w:eastAsiaTheme="minorHAnsi" w:hAnsi="Arial" w:cs="Arial"/>
@@ -3050,6 +3743,7 @@
         </w:rPr>
         <w:t>hasQuestionsOfClaimantExpert</w:t>
       </w:r>
+      <w:proofErr w:type="spellEnd"/>
       <w:r>
         <w:rPr>
           <w:rFonts w:ascii="Arial" w:eastAsiaTheme="minorHAnsi" w:hAnsi="Arial" w:cs="Arial"/>
@@ -3138,7 +3832,23 @@
           <w:rFonts w:ascii="Arial" w:hAnsi="Arial" w:cs="Arial"/>
           <w:lang w:val="en-US"/>
         </w:rPr>
-        <w:t xml:space="preserve"> &lt;&lt;{dateFormat(</w:t>
+        <w:t xml:space="preserve"> &lt;</w:t>
+      </w:r>
+      <w:proofErr w:type="gramStart"/>
+      <w:r>
+        <w:rPr>
+          <w:rFonts w:ascii="Arial" w:hAnsi="Arial" w:cs="Arial"/>
+          <w:lang w:val="en-US"/>
+        </w:rPr>
+        <w:t>&lt;{</w:t>
+      </w:r>
+      <w:proofErr w:type="gramEnd"/>
+      <w:r>
+        <w:rPr>
+          <w:rFonts w:ascii="Arial" w:hAnsi="Arial" w:cs="Arial"/>
+          <w:lang w:val="en-US"/>
+        </w:rPr>
+        <w:t>dateFormat(</w:t>
       </w:r>
       <w:r>
         <w:rPr>
@@ -3152,7 +3862,39 @@
           <w:rFonts w:ascii="Arial" w:hAnsi="Arial" w:cs="Arial"/>
           <w:lang w:val="en-US"/>
         </w:rPr>
-        <w:t>, ‘dd MMMM yyyy’, ‘yyyy-MM-dd’)}&gt;&gt;</w:t>
+        <w:t xml:space="preserve">, ‘dd MMMM </w:t>
+      </w:r>
+      <w:proofErr w:type="spellStart"/>
+      <w:r>
+        <w:rPr>
+          <w:rFonts w:ascii="Arial" w:hAnsi="Arial" w:cs="Arial"/>
+          <w:lang w:val="en-US"/>
+        </w:rPr>
+        <w:t>yyyy</w:t>
+      </w:r>
+      <w:proofErr w:type="spellEnd"/>
+      <w:r>
+        <w:rPr>
+          <w:rFonts w:ascii="Arial" w:hAnsi="Arial" w:cs="Arial"/>
+          <w:lang w:val="en-US"/>
+        </w:rPr>
+        <w:t>’, ‘</w:t>
+      </w:r>
+      <w:proofErr w:type="spellStart"/>
+      <w:r>
+        <w:rPr>
+          <w:rFonts w:ascii="Arial" w:hAnsi="Arial" w:cs="Arial"/>
+          <w:lang w:val="en-US"/>
+        </w:rPr>
+        <w:t>yyyy</w:t>
+      </w:r>
+      <w:proofErr w:type="spellEnd"/>
+      <w:r>
+        <w:rPr>
+          <w:rFonts w:ascii="Arial" w:hAnsi="Arial" w:cs="Arial"/>
+          <w:lang w:val="en-US"/>
+        </w:rPr>
+        <w:t>-MM-dd’)}&gt;&gt;</w:t>
       </w:r>
     </w:p>
     <w:p>
@@ -3180,7 +3922,23 @@
           <w:rFonts w:ascii="Arial" w:hAnsi="Arial" w:cs="Arial"/>
           <w:lang w:val="en-US"/>
         </w:rPr>
-        <w:t xml:space="preserve"> &lt;&lt;{dateFormat(</w:t>
+        <w:t xml:space="preserve"> &lt;</w:t>
+      </w:r>
+      <w:proofErr w:type="gramStart"/>
+      <w:r>
+        <w:rPr>
+          <w:rFonts w:ascii="Arial" w:hAnsi="Arial" w:cs="Arial"/>
+          <w:lang w:val="en-US"/>
+        </w:rPr>
+        <w:t>&lt;{</w:t>
+      </w:r>
+      <w:proofErr w:type="gramEnd"/>
+      <w:r>
+        <w:rPr>
+          <w:rFonts w:ascii="Arial" w:hAnsi="Arial" w:cs="Arial"/>
+          <w:lang w:val="en-US"/>
+        </w:rPr>
+        <w:t>dateFormat(</w:t>
       </w:r>
       <w:r>
         <w:rPr>
@@ -3195,7 +3953,39 @@
           <w:lang w:val="en-US"/>
         </w:rPr>
         <w:lastRenderedPageBreak/>
-        <w:t>, ‘dd MMMM yyyy’, ‘yyyy-MM-dd’)}&gt;&gt;</w:t>
+        <w:t xml:space="preserve">, ‘dd MMMM </w:t>
+      </w:r>
+      <w:proofErr w:type="spellStart"/>
+      <w:r>
+        <w:rPr>
+          <w:rFonts w:ascii="Arial" w:hAnsi="Arial" w:cs="Arial"/>
+          <w:lang w:val="en-US"/>
+        </w:rPr>
+        <w:t>yyyy</w:t>
+      </w:r>
+      <w:proofErr w:type="spellEnd"/>
+      <w:r>
+        <w:rPr>
+          <w:rFonts w:ascii="Arial" w:hAnsi="Arial" w:cs="Arial"/>
+          <w:lang w:val="en-US"/>
+        </w:rPr>
+        <w:t>’, ‘</w:t>
+      </w:r>
+      <w:proofErr w:type="spellStart"/>
+      <w:r>
+        <w:rPr>
+          <w:rFonts w:ascii="Arial" w:hAnsi="Arial" w:cs="Arial"/>
+          <w:lang w:val="en-US"/>
+        </w:rPr>
+        <w:t>yyyy</w:t>
+      </w:r>
+      <w:proofErr w:type="spellEnd"/>
+      <w:r>
+        <w:rPr>
+          <w:rFonts w:ascii="Arial" w:hAnsi="Arial" w:cs="Arial"/>
+          <w:lang w:val="en-US"/>
+        </w:rPr>
+        <w:t>-MM-dd’)}&gt;&gt;</w:t>
       </w:r>
       <w:r>
         <w:rPr>
@@ -3257,14 +4047,25 @@
         </w:rPr>
         <w:t>{</w:t>
       </w:r>
-      <w:r>
-        <w:rPr>
-          <w:rFonts w:ascii="Arial" w:eastAsiaTheme="minorHAnsi" w:hAnsi="Arial" w:cs="Arial"/>
-          <w:sz w:val="22"/>
-          <w:szCs w:val="22"/>
-          <w:lang w:val="en-US" w:eastAsia="en-US"/>
-        </w:rPr>
-        <w:t>isApplicationToRelyOnFurther=</w:t>
+      <w:proofErr w:type="spellStart"/>
+      <w:r>
+        <w:rPr>
+          <w:rFonts w:ascii="Arial" w:eastAsiaTheme="minorHAnsi" w:hAnsi="Arial" w:cs="Arial"/>
+          <w:sz w:val="22"/>
+          <w:szCs w:val="22"/>
+          <w:lang w:val="en-US" w:eastAsia="en-US"/>
+        </w:rPr>
+        <w:t>isApplicationToRelyOnFurther</w:t>
+      </w:r>
+      <w:proofErr w:type="spellEnd"/>
+      <w:r>
+        <w:rPr>
+          <w:rFonts w:ascii="Arial" w:eastAsiaTheme="minorHAnsi" w:hAnsi="Arial" w:cs="Arial"/>
+          <w:sz w:val="22"/>
+          <w:szCs w:val="22"/>
+          <w:lang w:val="en-US" w:eastAsia="en-US"/>
+        </w:rPr>
+        <w:t>=</w:t>
       </w:r>
       <w:r>
         <w:rPr>
@@ -3325,6 +4126,7 @@
           <w:lang w:val="en-US"/>
         </w:rPr>
       </w:pPr>
+      <w:proofErr w:type="gramStart"/>
       <w:r>
         <w:rPr>
           <w:rFonts w:ascii="Arial" w:hAnsi="Arial" w:cs="Arial"/>
@@ -3353,6 +4155,7 @@
         </w:rPr>
         <w:t>t</w:t>
       </w:r>
+      <w:proofErr w:type="gramEnd"/>
       <w:r>
         <w:rPr>
           <w:rFonts w:ascii="Arial" w:hAnsi="Arial" w:cs="Arial"/>
@@ -3379,7 +4182,23 @@
           <w:rFonts w:ascii="Arial" w:hAnsi="Arial" w:cs="Arial"/>
           <w:lang w:val="en-US"/>
         </w:rPr>
-        <w:t>&lt;&lt;{dateFormat(</w:t>
+        <w:t>&lt;</w:t>
+      </w:r>
+      <w:proofErr w:type="gramStart"/>
+      <w:r>
+        <w:rPr>
+          <w:rFonts w:ascii="Arial" w:hAnsi="Arial" w:cs="Arial"/>
+          <w:lang w:val="en-US"/>
+        </w:rPr>
+        <w:t>&lt;{</w:t>
+      </w:r>
+      <w:proofErr w:type="gramEnd"/>
+      <w:r>
+        <w:rPr>
+          <w:rFonts w:ascii="Arial" w:hAnsi="Arial" w:cs="Arial"/>
+          <w:lang w:val="en-US"/>
+        </w:rPr>
+        <w:t>dateFormat(</w:t>
       </w:r>
       <w:r>
         <w:rPr>
@@ -3393,7 +4212,39 @@
           <w:rFonts w:ascii="Arial" w:hAnsi="Arial" w:cs="Arial"/>
           <w:lang w:val="en-US"/>
         </w:rPr>
-        <w:t>, ‘dd MMMM yyyy’, ‘yyyy-MM-dd’)}&gt;&gt;</w:t>
+        <w:t xml:space="preserve">, ‘dd MMMM </w:t>
+      </w:r>
+      <w:proofErr w:type="spellStart"/>
+      <w:r>
+        <w:rPr>
+          <w:rFonts w:ascii="Arial" w:hAnsi="Arial" w:cs="Arial"/>
+          <w:lang w:val="en-US"/>
+        </w:rPr>
+        <w:t>yyyy</w:t>
+      </w:r>
+      <w:proofErr w:type="spellEnd"/>
+      <w:r>
+        <w:rPr>
+          <w:rFonts w:ascii="Arial" w:hAnsi="Arial" w:cs="Arial"/>
+          <w:lang w:val="en-US"/>
+        </w:rPr>
+        <w:t>’, ‘</w:t>
+      </w:r>
+      <w:proofErr w:type="spellStart"/>
+      <w:r>
+        <w:rPr>
+          <w:rFonts w:ascii="Arial" w:hAnsi="Arial" w:cs="Arial"/>
+          <w:lang w:val="en-US"/>
+        </w:rPr>
+        <w:t>yyyy</w:t>
+      </w:r>
+      <w:proofErr w:type="spellEnd"/>
+      <w:r>
+        <w:rPr>
+          <w:rFonts w:ascii="Arial" w:hAnsi="Arial" w:cs="Arial"/>
+          <w:lang w:val="en-US"/>
+        </w:rPr>
+        <w:t>-MM-dd’)}&gt;&gt;</w:t>
       </w:r>
       <w:r>
         <w:rPr>
@@ -3468,6 +4319,7 @@
         </w:rPr>
         <w:t>&lt;&lt;cs_{</w:t>
       </w:r>
+      <w:proofErr w:type="spellStart"/>
       <w:r>
         <w:rPr>
           <w:rFonts w:ascii="Arial" w:eastAsiaTheme="minorHAnsi" w:hAnsi="Arial" w:cs="Arial"/>
@@ -3477,6 +4329,7 @@
         </w:rPr>
         <w:t>hasPermissionFromENT</w:t>
       </w:r>
+      <w:proofErr w:type="spellEnd"/>
       <w:r>
         <w:rPr>
           <w:rFonts w:ascii="Arial" w:eastAsiaTheme="minorHAnsi" w:hAnsi="Arial" w:cs="Arial"/>
@@ -3518,8 +4371,17 @@
           <w:rFonts w:ascii="Arial" w:hAnsi="Arial" w:cs="Arial"/>
           <w:b/>
         </w:rPr>
-        <w:t>Permission for any Defendant to rely on expert evidence from a consultant ENT surgeon</w:t>
-      </w:r>
+        <w:t xml:space="preserve">Permission for any Defendant to rely on expert evidence from a consultant ENT </w:t>
+      </w:r>
+      <w:proofErr w:type="gramStart"/>
+      <w:r>
+        <w:rPr>
+          <w:rFonts w:ascii="Arial" w:hAnsi="Arial" w:cs="Arial"/>
+          <w:b/>
+        </w:rPr>
+        <w:t>surgeon</w:t>
+      </w:r>
+      <w:proofErr w:type="gramEnd"/>
     </w:p>
     <w:p>
       <w:pPr>
@@ -3546,7 +4408,23 @@
           <w:rFonts w:ascii="Arial" w:hAnsi="Arial" w:cs="Arial"/>
           <w:lang w:val="en-US"/>
         </w:rPr>
-        <w:t xml:space="preserve"> &lt;&lt;{dateFormat(</w:t>
+        <w:t xml:space="preserve"> &lt;</w:t>
+      </w:r>
+      <w:proofErr w:type="gramStart"/>
+      <w:r>
+        <w:rPr>
+          <w:rFonts w:ascii="Arial" w:hAnsi="Arial" w:cs="Arial"/>
+          <w:lang w:val="en-US"/>
+        </w:rPr>
+        <w:t>&lt;{</w:t>
+      </w:r>
+      <w:proofErr w:type="gramEnd"/>
+      <w:r>
+        <w:rPr>
+          <w:rFonts w:ascii="Arial" w:hAnsi="Arial" w:cs="Arial"/>
+          <w:lang w:val="en-US"/>
+        </w:rPr>
+        <w:t>dateFormat(</w:t>
       </w:r>
       <w:r>
         <w:rPr>
@@ -3560,7 +4438,39 @@
           <w:rFonts w:ascii="Arial" w:hAnsi="Arial" w:cs="Arial"/>
           <w:lang w:val="en-US"/>
         </w:rPr>
-        <w:t>, ‘dd MMMM yyyy’, ‘yyyy-MM-dd’)}&gt;&gt;</w:t>
+        <w:t xml:space="preserve">, ‘dd MMMM </w:t>
+      </w:r>
+      <w:proofErr w:type="spellStart"/>
+      <w:r>
+        <w:rPr>
+          <w:rFonts w:ascii="Arial" w:hAnsi="Arial" w:cs="Arial"/>
+          <w:lang w:val="en-US"/>
+        </w:rPr>
+        <w:t>yyyy</w:t>
+      </w:r>
+      <w:proofErr w:type="spellEnd"/>
+      <w:r>
+        <w:rPr>
+          <w:rFonts w:ascii="Arial" w:hAnsi="Arial" w:cs="Arial"/>
+          <w:lang w:val="en-US"/>
+        </w:rPr>
+        <w:t>’, ‘</w:t>
+      </w:r>
+      <w:proofErr w:type="spellStart"/>
+      <w:r>
+        <w:rPr>
+          <w:rFonts w:ascii="Arial" w:hAnsi="Arial" w:cs="Arial"/>
+          <w:lang w:val="en-US"/>
+        </w:rPr>
+        <w:t>yyyy</w:t>
+      </w:r>
+      <w:proofErr w:type="spellEnd"/>
+      <w:r>
+        <w:rPr>
+          <w:rFonts w:ascii="Arial" w:hAnsi="Arial" w:cs="Arial"/>
+          <w:lang w:val="en-US"/>
+        </w:rPr>
+        <w:t>-MM-dd’)}&gt;&gt;</w:t>
       </w:r>
       <w:r>
         <w:rPr>
@@ -3595,7 +4505,23 @@
           <w:rFonts w:ascii="Arial" w:hAnsi="Arial" w:cs="Arial"/>
           <w:lang w:val="en-US"/>
         </w:rPr>
-        <w:t xml:space="preserve"> &lt;&lt;{dateFormat(</w:t>
+        <w:t xml:space="preserve"> &lt;</w:t>
+      </w:r>
+      <w:proofErr w:type="gramStart"/>
+      <w:r>
+        <w:rPr>
+          <w:rFonts w:ascii="Arial" w:hAnsi="Arial" w:cs="Arial"/>
+          <w:lang w:val="en-US"/>
+        </w:rPr>
+        <w:t>&lt;{</w:t>
+      </w:r>
+      <w:proofErr w:type="gramEnd"/>
+      <w:r>
+        <w:rPr>
+          <w:rFonts w:ascii="Arial" w:hAnsi="Arial" w:cs="Arial"/>
+          <w:lang w:val="en-US"/>
+        </w:rPr>
+        <w:t>dateFormat(</w:t>
       </w:r>
       <w:r>
         <w:rPr>
@@ -3609,7 +4535,39 @@
           <w:rFonts w:ascii="Arial" w:hAnsi="Arial" w:cs="Arial"/>
           <w:lang w:val="en-US"/>
         </w:rPr>
-        <w:t xml:space="preserve">, ‘dd MMMM yyyy’, ‘yyyy-MM-dd’)}&gt;&gt; </w:t>
+        <w:t xml:space="preserve">, ‘dd MMMM </w:t>
+      </w:r>
+      <w:proofErr w:type="spellStart"/>
+      <w:r>
+        <w:rPr>
+          <w:rFonts w:ascii="Arial" w:hAnsi="Arial" w:cs="Arial"/>
+          <w:lang w:val="en-US"/>
+        </w:rPr>
+        <w:t>yyyy</w:t>
+      </w:r>
+      <w:proofErr w:type="spellEnd"/>
+      <w:r>
+        <w:rPr>
+          <w:rFonts w:ascii="Arial" w:hAnsi="Arial" w:cs="Arial"/>
+          <w:lang w:val="en-US"/>
+        </w:rPr>
+        <w:t>’, ‘</w:t>
+      </w:r>
+      <w:proofErr w:type="spellStart"/>
+      <w:r>
+        <w:rPr>
+          <w:rFonts w:ascii="Arial" w:hAnsi="Arial" w:cs="Arial"/>
+          <w:lang w:val="en-US"/>
+        </w:rPr>
+        <w:t>yyyy</w:t>
+      </w:r>
+      <w:proofErr w:type="spellEnd"/>
+      <w:r>
+        <w:rPr>
+          <w:rFonts w:ascii="Arial" w:hAnsi="Arial" w:cs="Arial"/>
+          <w:lang w:val="en-US"/>
+        </w:rPr>
+        <w:t xml:space="preserve">-MM-dd’)}&gt;&gt; </w:t>
       </w:r>
       <w:r>
         <w:rPr>
@@ -3669,6 +4627,7 @@
         </w:rPr>
         <w:t>&lt;&lt;cs_{</w:t>
       </w:r>
+      <w:proofErr w:type="spellStart"/>
       <w:r>
         <w:rPr>
           <w:rFonts w:ascii="Arial" w:eastAsiaTheme="minorHAnsi" w:hAnsi="Arial" w:cs="Arial"/>
@@ -3696,6 +4655,7 @@
         </w:rPr>
         <w:t>Engineer</w:t>
       </w:r>
+      <w:proofErr w:type="spellEnd"/>
       <w:r>
         <w:rPr>
           <w:rFonts w:ascii="Arial" w:eastAsiaTheme="minorHAnsi" w:hAnsi="Arial" w:cs="Arial"/>
@@ -3806,7 +4766,15 @@
           <w:rFonts w:ascii="Arial" w:hAnsi="Arial" w:cs="Arial"/>
           <w:lang w:val="en-US"/>
         </w:rPr>
-        <w:t>&gt;&gt;</w:t>
+        <w:t>&gt;</w:t>
+      </w:r>
+      <w:proofErr w:type="gramStart"/>
+      <w:r>
+        <w:rPr>
+          <w:rFonts w:ascii="Arial" w:hAnsi="Arial" w:cs="Arial"/>
+          <w:lang w:val="en-US"/>
+        </w:rPr>
+        <w:t>&gt;</w:t>
       </w:r>
       <w:r>
         <w:rPr>
@@ -3820,7 +4788,15 @@
           <w:rFonts w:ascii="Arial" w:hAnsi="Arial" w:cs="Arial"/>
           <w:lang w:val="en-US"/>
         </w:rPr>
-        <w:t>&lt;&lt;{dateFormat(sdoR2EvidenceAcousticEngineer</w:t>
+        <w:t>&lt;</w:t>
+      </w:r>
+      <w:proofErr w:type="gramEnd"/>
+      <w:r>
+        <w:rPr>
+          <w:rFonts w:ascii="Arial" w:hAnsi="Arial" w:cs="Arial"/>
+          <w:lang w:val="en-US"/>
+        </w:rPr>
+        <w:t>&lt;{dateFormat(sdoR2EvidenceAcousticEngineer</w:t>
       </w:r>
       <w:r>
         <w:rPr>
@@ -3841,7 +4817,39 @@
           <w:rFonts w:ascii="Arial" w:hAnsi="Arial" w:cs="Arial"/>
           <w:lang w:val="en-US"/>
         </w:rPr>
-        <w:t>, ‘dd MMMM yyyy’, ‘yyyy-MM-dd’)}&gt;&gt;</w:t>
+        <w:t xml:space="preserve">, ‘dd MMMM </w:t>
+      </w:r>
+      <w:proofErr w:type="spellStart"/>
+      <w:r>
+        <w:rPr>
+          <w:rFonts w:ascii="Arial" w:hAnsi="Arial" w:cs="Arial"/>
+          <w:lang w:val="en-US"/>
+        </w:rPr>
+        <w:t>yyyy</w:t>
+      </w:r>
+      <w:proofErr w:type="spellEnd"/>
+      <w:r>
+        <w:rPr>
+          <w:rFonts w:ascii="Arial" w:hAnsi="Arial" w:cs="Arial"/>
+          <w:lang w:val="en-US"/>
+        </w:rPr>
+        <w:t>’, ‘</w:t>
+      </w:r>
+      <w:proofErr w:type="spellStart"/>
+      <w:r>
+        <w:rPr>
+          <w:rFonts w:ascii="Arial" w:hAnsi="Arial" w:cs="Arial"/>
+          <w:lang w:val="en-US"/>
+        </w:rPr>
+        <w:t>yyyy</w:t>
+      </w:r>
+      <w:proofErr w:type="spellEnd"/>
+      <w:r>
+        <w:rPr>
+          <w:rFonts w:ascii="Arial" w:hAnsi="Arial" w:cs="Arial"/>
+          <w:lang w:val="en-US"/>
+        </w:rPr>
+        <w:t>-MM-dd’)}&gt;&gt;</w:t>
       </w:r>
     </w:p>
     <w:p>
@@ -3882,12 +4890,30 @@
         </w:rPr>
         <w:t>&lt;</w:t>
       </w:r>
-      <w:r>
-        <w:rPr>
-          <w:rFonts w:ascii="Arial" w:hAnsi="Arial" w:cs="Arial"/>
-          <w:lang w:val="en-US"/>
-        </w:rPr>
-        <w:t>&lt;{dateFormat(sdoR2EvidenceAcousticEngineer</w:t>
+      <w:proofErr w:type="gramStart"/>
+      <w:r>
+        <w:rPr>
+          <w:rFonts w:ascii="Arial" w:hAnsi="Arial" w:cs="Arial"/>
+          <w:lang w:val="en-US"/>
+        </w:rPr>
+        <w:t>&lt;{</w:t>
+      </w:r>
+      <w:proofErr w:type="spellStart"/>
+      <w:proofErr w:type="gramEnd"/>
+      <w:r>
+        <w:rPr>
+          <w:rFonts w:ascii="Arial" w:hAnsi="Arial" w:cs="Arial"/>
+          <w:lang w:val="en-US"/>
+        </w:rPr>
+        <w:t>dateFormat</w:t>
+      </w:r>
+      <w:proofErr w:type="spellEnd"/>
+      <w:r>
+        <w:rPr>
+          <w:rFonts w:ascii="Arial" w:hAnsi="Arial" w:cs="Arial"/>
+          <w:lang w:val="en-US"/>
+        </w:rPr>
+        <w:t>(sdoR2EvidenceAcousticEngineer</w:t>
       </w:r>
       <w:r>
         <w:rPr>
@@ -3908,7 +4934,39 @@
           <w:rFonts w:ascii="Arial" w:hAnsi="Arial" w:cs="Arial"/>
           <w:lang w:val="en-US"/>
         </w:rPr>
-        <w:t>, ‘dd MMMM yyyy’, ‘yyyy-MM-dd’)}&gt;&gt;</w:t>
+        <w:t xml:space="preserve">, ‘dd MMMM </w:t>
+      </w:r>
+      <w:proofErr w:type="spellStart"/>
+      <w:r>
+        <w:rPr>
+          <w:rFonts w:ascii="Arial" w:hAnsi="Arial" w:cs="Arial"/>
+          <w:lang w:val="en-US"/>
+        </w:rPr>
+        <w:t>yyyy</w:t>
+      </w:r>
+      <w:proofErr w:type="spellEnd"/>
+      <w:r>
+        <w:rPr>
+          <w:rFonts w:ascii="Arial" w:hAnsi="Arial" w:cs="Arial"/>
+          <w:lang w:val="en-US"/>
+        </w:rPr>
+        <w:t>’, ‘</w:t>
+      </w:r>
+      <w:proofErr w:type="spellStart"/>
+      <w:r>
+        <w:rPr>
+          <w:rFonts w:ascii="Arial" w:hAnsi="Arial" w:cs="Arial"/>
+          <w:lang w:val="en-US"/>
+        </w:rPr>
+        <w:t>yyyy</w:t>
+      </w:r>
+      <w:proofErr w:type="spellEnd"/>
+      <w:r>
+        <w:rPr>
+          <w:rFonts w:ascii="Arial" w:hAnsi="Arial" w:cs="Arial"/>
+          <w:lang w:val="en-US"/>
+        </w:rPr>
+        <w:t>-MM-dd’)}&gt;&gt;</w:t>
       </w:r>
     </w:p>
     <w:p>
@@ -3976,7 +5034,23 @@
           <w:rFonts w:ascii="Arial" w:hAnsi="Arial" w:cs="Arial"/>
           <w:lang w:val="en-US"/>
         </w:rPr>
-        <w:t>&lt;&lt;{dateFormat(</w:t>
+        <w:t>&lt;</w:t>
+      </w:r>
+      <w:proofErr w:type="gramStart"/>
+      <w:r>
+        <w:rPr>
+          <w:rFonts w:ascii="Arial" w:hAnsi="Arial" w:cs="Arial"/>
+          <w:lang w:val="en-US"/>
+        </w:rPr>
+        <w:t>&lt;{</w:t>
+      </w:r>
+      <w:proofErr w:type="gramEnd"/>
+      <w:r>
+        <w:rPr>
+          <w:rFonts w:ascii="Arial" w:hAnsi="Arial" w:cs="Arial"/>
+          <w:lang w:val="en-US"/>
+        </w:rPr>
+        <w:t>dateFormat(</w:t>
       </w:r>
       <w:r>
         <w:rPr>
@@ -3997,7 +5071,39 @@
           <w:rFonts w:ascii="Arial" w:hAnsi="Arial" w:cs="Arial"/>
           <w:lang w:val="en-US"/>
         </w:rPr>
-        <w:t>, ‘dd MMMM yyyy’, ‘yyyy-MM-dd’)}&gt;&gt;</w:t>
+        <w:t xml:space="preserve">, ‘dd MMMM </w:t>
+      </w:r>
+      <w:proofErr w:type="spellStart"/>
+      <w:r>
+        <w:rPr>
+          <w:rFonts w:ascii="Arial" w:hAnsi="Arial" w:cs="Arial"/>
+          <w:lang w:val="en-US"/>
+        </w:rPr>
+        <w:t>yyyy</w:t>
+      </w:r>
+      <w:proofErr w:type="spellEnd"/>
+      <w:r>
+        <w:rPr>
+          <w:rFonts w:ascii="Arial" w:hAnsi="Arial" w:cs="Arial"/>
+          <w:lang w:val="en-US"/>
+        </w:rPr>
+        <w:t>’, ‘</w:t>
+      </w:r>
+      <w:proofErr w:type="spellStart"/>
+      <w:r>
+        <w:rPr>
+          <w:rFonts w:ascii="Arial" w:hAnsi="Arial" w:cs="Arial"/>
+          <w:lang w:val="en-US"/>
+        </w:rPr>
+        <w:t>yyyy</w:t>
+      </w:r>
+      <w:proofErr w:type="spellEnd"/>
+      <w:r>
+        <w:rPr>
+          <w:rFonts w:ascii="Arial" w:hAnsi="Arial" w:cs="Arial"/>
+          <w:lang w:val="en-US"/>
+        </w:rPr>
+        <w:t>-MM-dd’)}&gt;&gt;</w:t>
       </w:r>
       <w:r>
         <w:rPr>
@@ -4056,12 +5162,30 @@
         </w:rPr>
         <w:t xml:space="preserve"> &lt;</w:t>
       </w:r>
-      <w:r>
-        <w:rPr>
-          <w:rFonts w:ascii="Arial" w:hAnsi="Arial" w:cs="Arial"/>
-          <w:lang w:val="en-US"/>
-        </w:rPr>
-        <w:t>&lt;{dateFormat(</w:t>
+      <w:proofErr w:type="gramStart"/>
+      <w:r>
+        <w:rPr>
+          <w:rFonts w:ascii="Arial" w:hAnsi="Arial" w:cs="Arial"/>
+          <w:lang w:val="en-US"/>
+        </w:rPr>
+        <w:t>&lt;{</w:t>
+      </w:r>
+      <w:proofErr w:type="spellStart"/>
+      <w:proofErr w:type="gramEnd"/>
+      <w:r>
+        <w:rPr>
+          <w:rFonts w:ascii="Arial" w:hAnsi="Arial" w:cs="Arial"/>
+          <w:lang w:val="en-US"/>
+        </w:rPr>
+        <w:t>dateFormat</w:t>
+      </w:r>
+      <w:proofErr w:type="spellEnd"/>
+      <w:r>
+        <w:rPr>
+          <w:rFonts w:ascii="Arial" w:hAnsi="Arial" w:cs="Arial"/>
+          <w:lang w:val="en-US"/>
+        </w:rPr>
+        <w:t>(</w:t>
       </w:r>
       <w:r>
         <w:rPr>
@@ -4082,7 +5206,39 @@
           <w:rFonts w:ascii="Arial" w:hAnsi="Arial" w:cs="Arial"/>
           <w:lang w:val="en-US"/>
         </w:rPr>
-        <w:t>, ‘dd MMMM yyyy’, ‘yyyy-MM-dd’)}&gt;&gt;</w:t>
+        <w:t xml:space="preserve">, ‘dd MMMM </w:t>
+      </w:r>
+      <w:proofErr w:type="spellStart"/>
+      <w:r>
+        <w:rPr>
+          <w:rFonts w:ascii="Arial" w:hAnsi="Arial" w:cs="Arial"/>
+          <w:lang w:val="en-US"/>
+        </w:rPr>
+        <w:t>yyyy</w:t>
+      </w:r>
+      <w:proofErr w:type="spellEnd"/>
+      <w:r>
+        <w:rPr>
+          <w:rFonts w:ascii="Arial" w:hAnsi="Arial" w:cs="Arial"/>
+          <w:lang w:val="en-US"/>
+        </w:rPr>
+        <w:t>’, ‘</w:t>
+      </w:r>
+      <w:proofErr w:type="spellStart"/>
+      <w:r>
+        <w:rPr>
+          <w:rFonts w:ascii="Arial" w:hAnsi="Arial" w:cs="Arial"/>
+          <w:lang w:val="en-US"/>
+        </w:rPr>
+        <w:t>yyyy</w:t>
+      </w:r>
+      <w:proofErr w:type="spellEnd"/>
+      <w:r>
+        <w:rPr>
+          <w:rFonts w:ascii="Arial" w:hAnsi="Arial" w:cs="Arial"/>
+          <w:lang w:val="en-US"/>
+        </w:rPr>
+        <w:t>-MM-dd’)}&gt;&gt;</w:t>
       </w:r>
       <w:r>
         <w:rPr>
@@ -4212,6 +5368,7 @@
         </w:rPr>
         <w:t>&lt;&lt;cs_{</w:t>
       </w:r>
+      <w:proofErr w:type="spellStart"/>
       <w:r>
         <w:rPr>
           <w:rFonts w:ascii="Arial" w:hAnsi="Arial" w:cs="Arial"/>
@@ -4219,6 +5376,7 @@
         </w:rPr>
         <w:t>hasQuestionsToENTAfterReport</w:t>
       </w:r>
+      <w:proofErr w:type="spellEnd"/>
       <w:r>
         <w:rPr>
           <w:rFonts w:ascii="Arial" w:hAnsi="Arial" w:cs="Arial"/>
@@ -4260,8 +5418,17 @@
           <w:rFonts w:ascii="Arial" w:hAnsi="Arial" w:cs="Arial"/>
           <w:b/>
         </w:rPr>
-        <w:t>Questions to ENT expert(s) following engineering report</w:t>
-      </w:r>
+        <w:t xml:space="preserve">Questions to ENT expert(s) following engineering </w:t>
+      </w:r>
+      <w:proofErr w:type="gramStart"/>
+      <w:r>
+        <w:rPr>
+          <w:rFonts w:ascii="Arial" w:hAnsi="Arial" w:cs="Arial"/>
+          <w:b/>
+        </w:rPr>
+        <w:t>report</w:t>
+      </w:r>
+      <w:proofErr w:type="gramEnd"/>
     </w:p>
     <w:p>
       <w:pPr>
@@ -4296,7 +5463,32 @@
           <w:rFonts w:ascii="Arial" w:hAnsi="Arial" w:cs="Arial"/>
           <w:lang w:val="en-US"/>
         </w:rPr>
-        <w:t>&lt;&lt;{dateFormat(</w:t>
+        <w:t>&lt;</w:t>
+      </w:r>
+      <w:proofErr w:type="gramStart"/>
+      <w:r>
+        <w:rPr>
+          <w:rFonts w:ascii="Arial" w:hAnsi="Arial" w:cs="Arial"/>
+          <w:lang w:val="en-US"/>
+        </w:rPr>
+        <w:t>&lt;{</w:t>
+      </w:r>
+      <w:proofErr w:type="spellStart"/>
+      <w:proofErr w:type="gramEnd"/>
+      <w:r>
+        <w:rPr>
+          <w:rFonts w:ascii="Arial" w:hAnsi="Arial" w:cs="Arial"/>
+          <w:lang w:val="en-US"/>
+        </w:rPr>
+        <w:t>dateFormat</w:t>
+      </w:r>
+      <w:proofErr w:type="spellEnd"/>
+      <w:r>
+        <w:rPr>
+          <w:rFonts w:ascii="Arial" w:hAnsi="Arial" w:cs="Arial"/>
+          <w:lang w:val="en-US"/>
+        </w:rPr>
+        <w:t>(</w:t>
       </w:r>
       <w:r>
         <w:rPr>
@@ -4310,7 +5502,39 @@
           <w:rFonts w:ascii="Arial" w:hAnsi="Arial" w:cs="Arial"/>
           <w:lang w:val="en-US"/>
         </w:rPr>
-        <w:t>, ‘dd MMMM yyyy’, ‘yyyy-MM-dd’)}&gt;&gt;</w:t>
+        <w:t xml:space="preserve">, ‘dd MMMM </w:t>
+      </w:r>
+      <w:proofErr w:type="spellStart"/>
+      <w:r>
+        <w:rPr>
+          <w:rFonts w:ascii="Arial" w:hAnsi="Arial" w:cs="Arial"/>
+          <w:lang w:val="en-US"/>
+        </w:rPr>
+        <w:t>yyyy</w:t>
+      </w:r>
+      <w:proofErr w:type="spellEnd"/>
+      <w:r>
+        <w:rPr>
+          <w:rFonts w:ascii="Arial" w:hAnsi="Arial" w:cs="Arial"/>
+          <w:lang w:val="en-US"/>
+        </w:rPr>
+        <w:t>’, ‘</w:t>
+      </w:r>
+      <w:proofErr w:type="spellStart"/>
+      <w:r>
+        <w:rPr>
+          <w:rFonts w:ascii="Arial" w:hAnsi="Arial" w:cs="Arial"/>
+          <w:lang w:val="en-US"/>
+        </w:rPr>
+        <w:t>yyyy</w:t>
+      </w:r>
+      <w:proofErr w:type="spellEnd"/>
+      <w:r>
+        <w:rPr>
+          <w:rFonts w:ascii="Arial" w:hAnsi="Arial" w:cs="Arial"/>
+          <w:lang w:val="en-US"/>
+        </w:rPr>
+        <w:t>-MM-dd’)}&gt;&gt;</w:t>
       </w:r>
       <w:r>
         <w:rPr>
@@ -4413,7 +5637,27 @@
           <w:szCs w:val="22"/>
           <w:lang w:val="en-US" w:eastAsia="en-US"/>
         </w:rPr>
-        <w:t>&lt;&lt;{dateFormat(</w:t>
+        <w:t>&lt;</w:t>
+      </w:r>
+      <w:proofErr w:type="gramStart"/>
+      <w:r>
+        <w:rPr>
+          <w:rFonts w:ascii="Arial" w:eastAsiaTheme="minorHAnsi" w:hAnsi="Arial" w:cs="Arial"/>
+          <w:sz w:val="22"/>
+          <w:szCs w:val="22"/>
+          <w:lang w:val="en-US" w:eastAsia="en-US"/>
+        </w:rPr>
+        <w:t>&lt;{</w:t>
+      </w:r>
+      <w:proofErr w:type="gramEnd"/>
+      <w:r>
+        <w:rPr>
+          <w:rFonts w:ascii="Arial" w:eastAsiaTheme="minorHAnsi" w:hAnsi="Arial" w:cs="Arial"/>
+          <w:sz w:val="22"/>
+          <w:szCs w:val="22"/>
+          <w:lang w:val="en-US" w:eastAsia="en-US"/>
+        </w:rPr>
+        <w:t>dateFormat(</w:t>
       </w:r>
       <w:r>
         <w:rPr>
@@ -4458,7 +5702,47 @@
           <w:szCs w:val="22"/>
           <w:lang w:val="en-US"/>
         </w:rPr>
-        <w:t xml:space="preserve"> ‘dd MMMM yyyy’, ‘yyyy-MM-dd’)}</w:t>
+        <w:t xml:space="preserve"> ‘dd MMMM </w:t>
+      </w:r>
+      <w:proofErr w:type="spellStart"/>
+      <w:r>
+        <w:rPr>
+          <w:rFonts w:ascii="Arial" w:eastAsiaTheme="minorHAnsi" w:hAnsi="Arial" w:cs="Arial"/>
+          <w:sz w:val="22"/>
+          <w:szCs w:val="22"/>
+          <w:lang w:val="en-US"/>
+        </w:rPr>
+        <w:t>yyyy</w:t>
+      </w:r>
+      <w:proofErr w:type="spellEnd"/>
+      <w:r>
+        <w:rPr>
+          <w:rFonts w:ascii="Arial" w:eastAsiaTheme="minorHAnsi" w:hAnsi="Arial" w:cs="Arial"/>
+          <w:sz w:val="22"/>
+          <w:szCs w:val="22"/>
+          <w:lang w:val="en-US"/>
+        </w:rPr>
+        <w:t>’, ‘</w:t>
+      </w:r>
+      <w:proofErr w:type="spellStart"/>
+      <w:r>
+        <w:rPr>
+          <w:rFonts w:ascii="Arial" w:eastAsiaTheme="minorHAnsi" w:hAnsi="Arial" w:cs="Arial"/>
+          <w:sz w:val="22"/>
+          <w:szCs w:val="22"/>
+          <w:lang w:val="en-US"/>
+        </w:rPr>
+        <w:t>yyyy</w:t>
+      </w:r>
+      <w:proofErr w:type="spellEnd"/>
+      <w:r>
+        <w:rPr>
+          <w:rFonts w:ascii="Arial" w:eastAsiaTheme="minorHAnsi" w:hAnsi="Arial" w:cs="Arial"/>
+          <w:sz w:val="22"/>
+          <w:szCs w:val="22"/>
+          <w:lang w:val="en-US"/>
+        </w:rPr>
+        <w:t>-MM-dd’)}</w:t>
       </w:r>
       <w:r>
         <w:rPr>
@@ -4556,6 +5840,7 @@
         </w:rPr>
         <w:t>&lt;&lt;cs_{</w:t>
       </w:r>
+      <w:proofErr w:type="spellStart"/>
       <w:r>
         <w:rPr>
           <w:rFonts w:ascii="Arial" w:hAnsi="Arial" w:cs="Arial"/>
@@ -4563,6 +5848,7 @@
         </w:rPr>
         <w:t>hasScheduleOfLoss</w:t>
       </w:r>
+      <w:proofErr w:type="spellEnd"/>
       <w:r>
         <w:rPr>
           <w:rFonts w:ascii="Arial" w:hAnsi="Arial" w:cs="Arial"/>
@@ -4625,12 +5911,21 @@
         </w:rPr>
         <w:t xml:space="preserve"> &lt;</w:t>
       </w:r>
-      <w:r>
-        <w:rPr>
-          <w:rFonts w:ascii="Arial" w:hAnsi="Arial" w:cs="Arial"/>
-          <w:lang w:val="en-US"/>
-        </w:rPr>
-        <w:t>&lt;{dateFormat(</w:t>
+      <w:proofErr w:type="gramStart"/>
+      <w:r>
+        <w:rPr>
+          <w:rFonts w:ascii="Arial" w:hAnsi="Arial" w:cs="Arial"/>
+          <w:lang w:val="en-US"/>
+        </w:rPr>
+        <w:t>&lt;{</w:t>
+      </w:r>
+      <w:proofErr w:type="gramEnd"/>
+      <w:r>
+        <w:rPr>
+          <w:rFonts w:ascii="Arial" w:hAnsi="Arial" w:cs="Arial"/>
+          <w:lang w:val="en-US"/>
+        </w:rPr>
+        <w:t>dateFormat(</w:t>
       </w:r>
       <w:r>
         <w:rPr>
@@ -4644,7 +5939,39 @@
           <w:rFonts w:ascii="Arial" w:hAnsi="Arial" w:cs="Arial"/>
           <w:lang w:val="en-US"/>
         </w:rPr>
-        <w:t>, ‘dd MMMM yyyy’, ‘yyyy-MM-dd’)}&gt;&gt;</w:t>
+        <w:t xml:space="preserve">, ‘dd MMMM </w:t>
+      </w:r>
+      <w:proofErr w:type="spellStart"/>
+      <w:r>
+        <w:rPr>
+          <w:rFonts w:ascii="Arial" w:hAnsi="Arial" w:cs="Arial"/>
+          <w:lang w:val="en-US"/>
+        </w:rPr>
+        <w:t>yyyy</w:t>
+      </w:r>
+      <w:proofErr w:type="spellEnd"/>
+      <w:r>
+        <w:rPr>
+          <w:rFonts w:ascii="Arial" w:hAnsi="Arial" w:cs="Arial"/>
+          <w:lang w:val="en-US"/>
+        </w:rPr>
+        <w:t>’, ‘</w:t>
+      </w:r>
+      <w:proofErr w:type="spellStart"/>
+      <w:r>
+        <w:rPr>
+          <w:rFonts w:ascii="Arial" w:hAnsi="Arial" w:cs="Arial"/>
+          <w:lang w:val="en-US"/>
+        </w:rPr>
+        <w:t>yyyy</w:t>
+      </w:r>
+      <w:proofErr w:type="spellEnd"/>
+      <w:r>
+        <w:rPr>
+          <w:rFonts w:ascii="Arial" w:hAnsi="Arial" w:cs="Arial"/>
+          <w:lang w:val="en-US"/>
+        </w:rPr>
+        <w:t>-MM-dd’)}&gt;&gt;</w:t>
       </w:r>
       <w:r>
         <w:rPr>
@@ -4698,7 +6025,23 @@
           <w:rFonts w:ascii="Arial" w:hAnsi="Arial" w:cs="Arial"/>
           <w:lang w:val="en-US"/>
         </w:rPr>
-        <w:t>&lt;&lt;{dateFormat(</w:t>
+        <w:t>&lt;</w:t>
+      </w:r>
+      <w:proofErr w:type="gramStart"/>
+      <w:r>
+        <w:rPr>
+          <w:rFonts w:ascii="Arial" w:hAnsi="Arial" w:cs="Arial"/>
+          <w:lang w:val="en-US"/>
+        </w:rPr>
+        <w:t>&lt;{</w:t>
+      </w:r>
+      <w:proofErr w:type="gramEnd"/>
+      <w:r>
+        <w:rPr>
+          <w:rFonts w:ascii="Arial" w:hAnsi="Arial" w:cs="Arial"/>
+          <w:lang w:val="en-US"/>
+        </w:rPr>
+        <w:t>dateFormat(</w:t>
       </w:r>
       <w:r>
         <w:rPr>
@@ -4719,7 +6062,39 @@
           <w:rFonts w:ascii="Arial" w:hAnsi="Arial" w:cs="Arial"/>
           <w:lang w:val="en-US"/>
         </w:rPr>
-        <w:t>, ‘dd MMMM yyyy’, ‘yyyy-MM-dd’)}&gt;&gt;</w:t>
+        <w:t xml:space="preserve">, ‘dd MMMM </w:t>
+      </w:r>
+      <w:proofErr w:type="spellStart"/>
+      <w:r>
+        <w:rPr>
+          <w:rFonts w:ascii="Arial" w:hAnsi="Arial" w:cs="Arial"/>
+          <w:lang w:val="en-US"/>
+        </w:rPr>
+        <w:t>yyyy</w:t>
+      </w:r>
+      <w:proofErr w:type="spellEnd"/>
+      <w:r>
+        <w:rPr>
+          <w:rFonts w:ascii="Arial" w:hAnsi="Arial" w:cs="Arial"/>
+          <w:lang w:val="en-US"/>
+        </w:rPr>
+        <w:t>’, ‘</w:t>
+      </w:r>
+      <w:proofErr w:type="spellStart"/>
+      <w:r>
+        <w:rPr>
+          <w:rFonts w:ascii="Arial" w:hAnsi="Arial" w:cs="Arial"/>
+          <w:lang w:val="en-US"/>
+        </w:rPr>
+        <w:t>yyyy</w:t>
+      </w:r>
+      <w:proofErr w:type="spellEnd"/>
+      <w:r>
+        <w:rPr>
+          <w:rFonts w:ascii="Arial" w:hAnsi="Arial" w:cs="Arial"/>
+          <w:lang w:val="en-US"/>
+        </w:rPr>
+        <w:t>-MM-dd’)}&gt;&gt;</w:t>
       </w:r>
       <w:r>
         <w:rPr>
@@ -4741,7 +6116,32 @@
           <w:rFonts w:ascii="Arial" w:hAnsi="Arial" w:cs="Arial"/>
           <w:lang w:val="en-US"/>
         </w:rPr>
-        <w:t xml:space="preserve">&lt;&lt;cs_{hasClaimForPecuniaryLoss =true}&gt;&gt; </w:t>
+        <w:t>&lt;&lt;cs</w:t>
+      </w:r>
+      <w:proofErr w:type="gramStart"/>
+      <w:r>
+        <w:rPr>
+          <w:rFonts w:ascii="Arial" w:hAnsi="Arial" w:cs="Arial"/>
+          <w:lang w:val="en-US"/>
+        </w:rPr>
+        <w:t>_{</w:t>
+      </w:r>
+      <w:proofErr w:type="spellStart"/>
+      <w:proofErr w:type="gramEnd"/>
+      <w:r>
+        <w:rPr>
+          <w:rFonts w:ascii="Arial" w:hAnsi="Arial" w:cs="Arial"/>
+          <w:lang w:val="en-US"/>
+        </w:rPr>
+        <w:t>hasClaimForPecuniaryLoss</w:t>
+      </w:r>
+      <w:proofErr w:type="spellEnd"/>
+      <w:r>
+        <w:rPr>
+          <w:rFonts w:ascii="Arial" w:hAnsi="Arial" w:cs="Arial"/>
+          <w:lang w:val="en-US"/>
+        </w:rPr>
+        <w:t xml:space="preserve"> =true}&gt;&gt; </w:t>
       </w:r>
     </w:p>
     <w:p>
@@ -4808,6 +6208,7 @@
         </w:rPr>
         <w:t>&lt;&lt;cs_{</w:t>
       </w:r>
+      <w:proofErr w:type="spellStart"/>
       <w:r>
         <w:rPr>
           <w:rFonts w:ascii="Arial" w:hAnsi="Arial" w:cs="Arial"/>
@@ -4815,6 +6216,7 @@
         </w:rPr>
         <w:t>hasUploadDocuments</w:t>
       </w:r>
+      <w:proofErr w:type="spellEnd"/>
       <w:r>
         <w:rPr>
           <w:rFonts w:ascii="Arial" w:hAnsi="Arial" w:cs="Arial"/>
@@ -4923,14 +6325,32 @@
           <w:rFonts w:ascii="Arial" w:hAnsi="Arial" w:cs="Arial"/>
           <w:lang w:val="en-US"/>
         </w:rPr>
-        <w:t>cs_{</w:t>
-      </w:r>
-      <w:r>
-        <w:rPr>
-          <w:rFonts w:ascii="Arial" w:hAnsi="Arial" w:cs="Arial"/>
-          <w:lang w:val="en-US"/>
-        </w:rPr>
-        <w:t xml:space="preserve">hasNewDirections </w:t>
+        <w:t>cs</w:t>
+      </w:r>
+      <w:proofErr w:type="gramStart"/>
+      <w:r>
+        <w:rPr>
+          <w:rFonts w:ascii="Arial" w:hAnsi="Arial" w:cs="Arial"/>
+          <w:lang w:val="en-US"/>
+        </w:rPr>
+        <w:t>_{</w:t>
+      </w:r>
+      <w:proofErr w:type="spellStart"/>
+      <w:proofErr w:type="gramEnd"/>
+      <w:r>
+        <w:rPr>
+          <w:rFonts w:ascii="Arial" w:hAnsi="Arial" w:cs="Arial"/>
+          <w:lang w:val="en-US"/>
+        </w:rPr>
+        <w:t>hasNewDirections</w:t>
+      </w:r>
+      <w:proofErr w:type="spellEnd"/>
+      <w:r>
+        <w:rPr>
+          <w:rFonts w:ascii="Arial" w:hAnsi="Arial" w:cs="Arial"/>
+          <w:lang w:val="en-US"/>
+        </w:rPr>
+        <w:t xml:space="preserve"> </w:t>
       </w:r>
       <w:r>
         <w:rPr>
@@ -4977,7 +6397,23 @@
           <w:rFonts w:ascii="Arial" w:hAnsi="Arial" w:cs="Arial"/>
           <w:bCs/>
         </w:rPr>
-        <w:t>&lt;&lt;rs_</w:t>
+        <w:t>&lt;&lt;</w:t>
+      </w:r>
+      <w:proofErr w:type="spellStart"/>
+      <w:r>
+        <w:rPr>
+          <w:rFonts w:ascii="Arial" w:hAnsi="Arial" w:cs="Arial"/>
+          <w:bCs/>
+        </w:rPr>
+        <w:t>rs</w:t>
+      </w:r>
+      <w:proofErr w:type="spellEnd"/>
+      <w:r>
+        <w:rPr>
+          <w:rFonts w:ascii="Arial" w:hAnsi="Arial" w:cs="Arial"/>
+          <w:bCs/>
+        </w:rPr>
+        <w:t>_</w:t>
       </w:r>
       <w:r>
         <w:rPr>
@@ -5011,7 +6447,25 @@
           <w:rFonts w:ascii="Arial" w:hAnsi="Arial" w:cs="Arial"/>
           <w:bCs/>
         </w:rPr>
-        <w:t>&lt;&lt;value.directionComment&gt;&gt;</w:t>
+        <w:t>&lt;&lt;</w:t>
+      </w:r>
+      <w:proofErr w:type="spellStart"/>
+      <w:proofErr w:type="gramStart"/>
+      <w:r>
+        <w:rPr>
+          <w:rFonts w:ascii="Arial" w:hAnsi="Arial" w:cs="Arial"/>
+          <w:bCs/>
+        </w:rPr>
+        <w:t>value.directionComment</w:t>
+      </w:r>
+      <w:proofErr w:type="spellEnd"/>
+      <w:proofErr w:type="gramEnd"/>
+      <w:r>
+        <w:rPr>
+          <w:rFonts w:ascii="Arial" w:hAnsi="Arial" w:cs="Arial"/>
+          <w:bCs/>
+        </w:rPr>
+        <w:t>&gt;&gt;</w:t>
       </w:r>
     </w:p>
     <w:p>
@@ -5095,6 +6549,7 @@
         </w:rPr>
         <w:t>cs_{</w:t>
       </w:r>
+      <w:proofErr w:type="spellStart"/>
       <w:r>
         <w:rPr>
           <w:rFonts w:ascii="Arial" w:hAnsi="Arial" w:cs="Arial"/>
@@ -5102,6 +6557,7 @@
         </w:rPr>
         <w:t>hasSdoTrial</w:t>
       </w:r>
+      <w:proofErr w:type="spellEnd"/>
       <w:r>
         <w:rPr>
           <w:rFonts w:ascii="Arial" w:hAnsi="Arial" w:cs="Arial"/>
@@ -5157,6 +6613,7 @@
         </w:rPr>
         <w:t>&lt;&lt;cs</w:t>
       </w:r>
+      <w:proofErr w:type="gramStart"/>
       <w:r>
         <w:rPr>
           <w:rFonts w:ascii="Arial" w:eastAsiaTheme="minorHAnsi" w:hAnsi="Arial" w:cs="Arial"/>
@@ -5175,6 +6632,7 @@
         </w:rPr>
         <w:t>{</w:t>
       </w:r>
+      <w:proofErr w:type="gramEnd"/>
       <w:r>
         <w:rPr>
           <w:rFonts w:ascii="Arial" w:eastAsiaTheme="minorHAnsi" w:hAnsi="Arial" w:cs="Arial"/>
@@ -5280,33 +6738,92 @@
           <w:bCs/>
           <w:lang w:val="en-US"/>
         </w:rPr>
-        <w:t>&lt;&lt;</w:t>
+        <w:t>&lt;</w:t>
+      </w:r>
+      <w:proofErr w:type="gramStart"/>
+      <w:r>
+        <w:rPr>
+          <w:rFonts w:ascii="Arial" w:hAnsi="Arial" w:cs="Arial"/>
+          <w:b/>
+          <w:bCs/>
+          <w:lang w:val="en-US"/>
+        </w:rPr>
+        <w:t>&lt;</w:t>
       </w:r>
       <w:r>
         <w:rPr>
           <w:rFonts w:ascii="Arial" w:eastAsia="Arial" w:hAnsi="Arial" w:cs="Arial"/>
           <w:bCs/>
         </w:rPr>
-        <w:t>{dateFormat(</w:t>
-      </w:r>
-      <w:r>
-        <w:rPr>
-          <w:rFonts w:ascii="Arial" w:hAnsi="Arial" w:cs="Arial"/>
-          <w:lang w:val="en-US"/>
-        </w:rPr>
-        <w:t>sdoR2Trial.sdoR2TrialFirstOpenDateAfter.listFrom</w:t>
-      </w:r>
+        <w:t>{</w:t>
+      </w:r>
+      <w:proofErr w:type="spellStart"/>
+      <w:proofErr w:type="gramEnd"/>
       <w:r>
         <w:rPr>
           <w:rFonts w:ascii="Arial" w:eastAsia="Arial" w:hAnsi="Arial" w:cs="Arial"/>
           <w:bCs/>
         </w:rPr>
-        <w:t>, ‘dd MMMM yyyy’, ‘yyyy-MM-dd’)}</w:t>
-      </w:r>
-      <w:r>
-        <w:rPr>
-          <w:rFonts w:ascii="Arial" w:hAnsi="Arial" w:cs="Arial"/>
+        <w:t>dateFormat</w:t>
+      </w:r>
+      <w:proofErr w:type="spellEnd"/>
+      <w:r>
+        <w:rPr>
+          <w:rFonts w:ascii="Arial" w:eastAsia="Arial" w:hAnsi="Arial" w:cs="Arial"/>
           <w:bCs/>
+        </w:rPr>
+        <w:t>(</w:t>
+      </w:r>
+      <w:r>
+        <w:rPr>
+          <w:rFonts w:ascii="Arial" w:hAnsi="Arial" w:cs="Arial"/>
+          <w:lang w:val="en-US"/>
+        </w:rPr>
+        <w:t>sdoR2Trial.sdoR2TrialFirstOpenDateAfter.listFrom</w:t>
+      </w:r>
+      <w:r>
+        <w:rPr>
+          <w:rFonts w:ascii="Arial" w:eastAsia="Arial" w:hAnsi="Arial" w:cs="Arial"/>
+          <w:bCs/>
+        </w:rPr>
+        <w:t xml:space="preserve">, ‘dd MMMM </w:t>
+      </w:r>
+      <w:proofErr w:type="spellStart"/>
+      <w:r>
+        <w:rPr>
+          <w:rFonts w:ascii="Arial" w:eastAsia="Arial" w:hAnsi="Arial" w:cs="Arial"/>
+          <w:bCs/>
+        </w:rPr>
+        <w:t>yyyy</w:t>
+      </w:r>
+      <w:proofErr w:type="spellEnd"/>
+      <w:r>
+        <w:rPr>
+          <w:rFonts w:ascii="Arial" w:eastAsia="Arial" w:hAnsi="Arial" w:cs="Arial"/>
+          <w:bCs/>
+        </w:rPr>
+        <w:t>’, ‘</w:t>
+      </w:r>
+      <w:proofErr w:type="spellStart"/>
+      <w:r>
+        <w:rPr>
+          <w:rFonts w:ascii="Arial" w:eastAsia="Arial" w:hAnsi="Arial" w:cs="Arial"/>
+          <w:bCs/>
+        </w:rPr>
+        <w:t>yyyy</w:t>
+      </w:r>
+      <w:proofErr w:type="spellEnd"/>
+      <w:r>
+        <w:rPr>
+          <w:rFonts w:ascii="Arial" w:eastAsia="Arial" w:hAnsi="Arial" w:cs="Arial"/>
+          <w:bCs/>
+        </w:rPr>
+        <w:t>-MM-dd’)}</w:t>
+      </w:r>
+      <w:r>
+        <w:rPr>
+          <w:rFonts w:ascii="Arial" w:hAnsi="Arial" w:cs="Arial"/>
+          <w:bCs/>
           <w:lang w:val="en-US"/>
         </w:rPr>
         <w:t>&gt;&gt;</w:t>
@@ -5345,8 +6862,17 @@
           <w:rFonts w:ascii="Arial" w:hAnsi="Arial" w:cs="Arial"/>
           <w:lang w:val="en-US"/>
         </w:rPr>
-        <w:t>&lt;&lt;cs_{</w:t>
-      </w:r>
+        <w:t>&lt;&lt;cs</w:t>
+      </w:r>
+      <w:proofErr w:type="gramStart"/>
+      <w:r>
+        <w:rPr>
+          <w:rFonts w:ascii="Arial" w:hAnsi="Arial" w:cs="Arial"/>
+          <w:lang w:val="en-US"/>
+        </w:rPr>
+        <w:t>_{</w:t>
+      </w:r>
+      <w:proofErr w:type="gramEnd"/>
       <w:r>
         <w:rPr>
           <w:rFonts w:ascii="Arial" w:hAnsi="Arial" w:cs="Arial"/>
@@ -5398,7 +6924,14 @@
         <w:rPr>
           <w:rFonts w:ascii="Arial" w:hAnsi="Arial" w:cs="Arial"/>
         </w:rPr>
-        <w:t xml:space="preserve">The trial will take place </w:t>
+        <w:t xml:space="preserve">The trial will take </w:t>
+      </w:r>
+      <w:proofErr w:type="gramStart"/>
+      <w:r>
+        <w:rPr>
+          <w:rFonts w:ascii="Arial" w:hAnsi="Arial" w:cs="Arial"/>
+        </w:rPr>
+        <w:t xml:space="preserve">place </w:t>
       </w:r>
       <w:r>
         <w:rPr>
@@ -5413,6 +6946,7 @@
         </w:rPr>
         <w:t>between</w:t>
       </w:r>
+      <w:proofErr w:type="gramEnd"/>
       <w:r>
         <w:rPr>
           <w:rFonts w:ascii="Arial" w:hAnsi="Arial" w:cs="Arial"/>
@@ -5430,7 +6964,21 @@
         <w:rPr>
           <w:rFonts w:ascii="Arial" w:eastAsia="Arial" w:hAnsi="Arial" w:cs="Arial"/>
         </w:rPr>
-        <w:t>{dateFormat(</w:t>
+        <w:t>{</w:t>
+      </w:r>
+      <w:proofErr w:type="spellStart"/>
+      <w:r>
+        <w:rPr>
+          <w:rFonts w:ascii="Arial" w:eastAsia="Arial" w:hAnsi="Arial" w:cs="Arial"/>
+        </w:rPr>
+        <w:t>dateFormat</w:t>
+      </w:r>
+      <w:proofErr w:type="spellEnd"/>
+      <w:r>
+        <w:rPr>
+          <w:rFonts w:ascii="Arial" w:eastAsia="Arial" w:hAnsi="Arial" w:cs="Arial"/>
+        </w:rPr>
+        <w:t>(</w:t>
       </w:r>
       <w:r>
         <w:rPr>
@@ -5449,7 +6997,35 @@
         <w:rPr>
           <w:rFonts w:ascii="Arial" w:hAnsi="Arial" w:cs="Arial"/>
         </w:rPr>
-        <w:t>‘dd MMMM yyyy’, ‘yyyy-MM-dd’)}&gt;&gt;</w:t>
+        <w:t xml:space="preserve">‘dd MMMM </w:t>
+      </w:r>
+      <w:proofErr w:type="spellStart"/>
+      <w:r>
+        <w:rPr>
+          <w:rFonts w:ascii="Arial" w:hAnsi="Arial" w:cs="Arial"/>
+        </w:rPr>
+        <w:t>yyyy</w:t>
+      </w:r>
+      <w:proofErr w:type="spellEnd"/>
+      <w:r>
+        <w:rPr>
+          <w:rFonts w:ascii="Arial" w:hAnsi="Arial" w:cs="Arial"/>
+        </w:rPr>
+        <w:t>’, ‘</w:t>
+      </w:r>
+      <w:proofErr w:type="spellStart"/>
+      <w:r>
+        <w:rPr>
+          <w:rFonts w:ascii="Arial" w:hAnsi="Arial" w:cs="Arial"/>
+        </w:rPr>
+        <w:t>yyyy</w:t>
+      </w:r>
+      <w:proofErr w:type="spellEnd"/>
+      <w:r>
+        <w:rPr>
+          <w:rFonts w:ascii="Arial" w:hAnsi="Arial" w:cs="Arial"/>
+        </w:rPr>
+        <w:t>-MM-dd’)}&gt;&gt;</w:t>
       </w:r>
       <w:r>
         <w:rPr>
@@ -5467,7 +7043,49 @@
         <w:rPr>
           <w:rFonts w:ascii="Arial" w:hAnsi="Arial" w:cs="Arial"/>
         </w:rPr>
-        <w:t>&lt;&lt;{dateFormat(sdoR2Trial.sdoR2TrialWindow.dateTo, ‘dd MMMM yyyy’, ‘yyyy-MM-dd’)}&gt;&gt;.</w:t>
+        <w:t>&lt;&lt;{</w:t>
+      </w:r>
+      <w:proofErr w:type="spellStart"/>
+      <w:r>
+        <w:rPr>
+          <w:rFonts w:ascii="Arial" w:hAnsi="Arial" w:cs="Arial"/>
+        </w:rPr>
+        <w:t>dateFormat</w:t>
+      </w:r>
+      <w:proofErr w:type="spellEnd"/>
+      <w:r>
+        <w:rPr>
+          <w:rFonts w:ascii="Arial" w:hAnsi="Arial" w:cs="Arial"/>
+        </w:rPr>
+        <w:t xml:space="preserve">(sdoR2Trial.sdoR2TrialWindow.dateTo, ‘dd MMMM </w:t>
+      </w:r>
+      <w:proofErr w:type="spellStart"/>
+      <w:r>
+        <w:rPr>
+          <w:rFonts w:ascii="Arial" w:hAnsi="Arial" w:cs="Arial"/>
+        </w:rPr>
+        <w:t>yyyy</w:t>
+      </w:r>
+      <w:proofErr w:type="spellEnd"/>
+      <w:r>
+        <w:rPr>
+          <w:rFonts w:ascii="Arial" w:hAnsi="Arial" w:cs="Arial"/>
+        </w:rPr>
+        <w:t>’, ‘</w:t>
+      </w:r>
+      <w:proofErr w:type="spellStart"/>
+      <w:r>
+        <w:rPr>
+          <w:rFonts w:ascii="Arial" w:hAnsi="Arial" w:cs="Arial"/>
+        </w:rPr>
+        <w:t>yyyy</w:t>
+      </w:r>
+      <w:proofErr w:type="spellEnd"/>
+      <w:r>
+        <w:rPr>
+          <w:rFonts w:ascii="Arial" w:hAnsi="Arial" w:cs="Arial"/>
+        </w:rPr>
+        <w:t>-MM-dd’)}&gt;&gt;.</w:t>
       </w:r>
     </w:p>
     <w:p>
@@ -5509,6 +7127,7 @@
         </w:rPr>
         <w:t>The time allocated for the trial is &lt;&lt;</w:t>
       </w:r>
+      <w:proofErr w:type="spellStart"/>
       <w:r>
         <w:rPr>
           <w:rFonts w:ascii="Arial" w:eastAsiaTheme="minorHAnsi" w:hAnsi="Arial" w:cs="Arial"/>
@@ -5518,6 +7137,7 @@
         </w:rPr>
         <w:t>sdoTrialHearingTimeAllocated</w:t>
       </w:r>
+      <w:proofErr w:type="spellEnd"/>
       <w:r>
         <w:rPr>
           <w:rFonts w:ascii="Arial" w:eastAsiaTheme="minorHAnsi" w:hAnsi="Arial" w:cs="Arial"/>
@@ -5595,21 +7215,101 @@
           <w:rFonts w:ascii="Arial" w:eastAsia="Times New Roman" w:hAnsi="Arial" w:cs="Arial"/>
           <w:lang w:eastAsia="en-GB"/>
         </w:rPr>
-        <w:t>&lt;&lt;cs_{hearingLocation.site_name!=null}&gt;&gt;</w:t>
-      </w:r>
+        <w:t>&lt;&lt;cs_{</w:t>
+      </w:r>
+      <w:proofErr w:type="spellStart"/>
       <w:r>
         <w:rPr>
           <w:rFonts w:ascii="Arial" w:eastAsia="Times New Roman" w:hAnsi="Arial" w:cs="Arial"/>
           <w:lang w:eastAsia="en-GB"/>
         </w:rPr>
-        <w:t xml:space="preserve"> </w:t>
-      </w:r>
+        <w:t>hearingLocation.site_</w:t>
+      </w:r>
+      <w:proofErr w:type="gramStart"/>
       <w:r>
         <w:rPr>
           <w:rFonts w:ascii="Arial" w:eastAsia="Times New Roman" w:hAnsi="Arial" w:cs="Arial"/>
           <w:lang w:eastAsia="en-GB"/>
         </w:rPr>
-        <w:t>&lt;&lt;hearingLocation.site_name&gt;&gt;, &lt;&lt;hearingLocation.court_address&gt;&gt; &lt;&lt;hearingLocation.postcode&gt;&gt;</w:t>
+        <w:t>name</w:t>
+      </w:r>
+      <w:proofErr w:type="spellEnd"/>
+      <w:r>
+        <w:rPr>
+          <w:rFonts w:ascii="Arial" w:eastAsia="Times New Roman" w:hAnsi="Arial" w:cs="Arial"/>
+          <w:lang w:eastAsia="en-GB"/>
+        </w:rPr>
+        <w:t>!=</w:t>
+      </w:r>
+      <w:proofErr w:type="gramEnd"/>
+      <w:r>
+        <w:rPr>
+          <w:rFonts w:ascii="Arial" w:eastAsia="Times New Roman" w:hAnsi="Arial" w:cs="Arial"/>
+          <w:lang w:eastAsia="en-GB"/>
+        </w:rPr>
+        <w:t>null}&gt;&gt;</w:t>
+      </w:r>
+      <w:r>
+        <w:rPr>
+          <w:rFonts w:ascii="Arial" w:eastAsia="Times New Roman" w:hAnsi="Arial" w:cs="Arial"/>
+          <w:lang w:eastAsia="en-GB"/>
+        </w:rPr>
+        <w:t xml:space="preserve"> </w:t>
+      </w:r>
+      <w:r>
+        <w:rPr>
+          <w:rFonts w:ascii="Arial" w:eastAsia="Times New Roman" w:hAnsi="Arial" w:cs="Arial"/>
+          <w:lang w:eastAsia="en-GB"/>
+        </w:rPr>
+        <w:t>&lt;&lt;</w:t>
+      </w:r>
+      <w:proofErr w:type="spellStart"/>
+      <w:r>
+        <w:rPr>
+          <w:rFonts w:ascii="Arial" w:eastAsia="Times New Roman" w:hAnsi="Arial" w:cs="Arial"/>
+          <w:lang w:eastAsia="en-GB"/>
+        </w:rPr>
+        <w:t>hearingLocation.site_name</w:t>
+      </w:r>
+      <w:proofErr w:type="spellEnd"/>
+      <w:r>
+        <w:rPr>
+          <w:rFonts w:ascii="Arial" w:eastAsia="Times New Roman" w:hAnsi="Arial" w:cs="Arial"/>
+          <w:lang w:eastAsia="en-GB"/>
+        </w:rPr>
+        <w:t>&gt;&gt;, &lt;&lt;</w:t>
+      </w:r>
+      <w:proofErr w:type="spellStart"/>
+      <w:r>
+        <w:rPr>
+          <w:rFonts w:ascii="Arial" w:eastAsia="Times New Roman" w:hAnsi="Arial" w:cs="Arial"/>
+          <w:lang w:eastAsia="en-GB"/>
+        </w:rPr>
+        <w:t>hearingLocation.court_address</w:t>
+      </w:r>
+      <w:proofErr w:type="spellEnd"/>
+      <w:r>
+        <w:rPr>
+          <w:rFonts w:ascii="Arial" w:eastAsia="Times New Roman" w:hAnsi="Arial" w:cs="Arial"/>
+          <w:lang w:eastAsia="en-GB"/>
+        </w:rPr>
+        <w:t>&gt;&gt; &lt;&lt;</w:t>
+      </w:r>
+      <w:proofErr w:type="spellStart"/>
+      <w:r>
+        <w:rPr>
+          <w:rFonts w:ascii="Arial" w:eastAsia="Times New Roman" w:hAnsi="Arial" w:cs="Arial"/>
+          <w:lang w:eastAsia="en-GB"/>
+        </w:rPr>
+        <w:t>hearingLocation.postcode</w:t>
+      </w:r>
+      <w:proofErr w:type="spellEnd"/>
+      <w:r>
+        <w:rPr>
+          <w:rFonts w:ascii="Arial" w:eastAsia="Times New Roman" w:hAnsi="Arial" w:cs="Arial"/>
+          <w:lang w:eastAsia="en-GB"/>
+        </w:rPr>
+        <w:t>&gt;&gt;</w:t>
       </w:r>
       <w:r>
         <w:rPr>
@@ -5673,6 +7373,7 @@
         </w:rPr>
         <w:t xml:space="preserve"> &lt;&lt;</w:t>
       </w:r>
+      <w:proofErr w:type="spellStart"/>
       <w:r>
         <w:rPr>
           <w:rFonts w:ascii="Arial" w:hAnsi="Arial" w:cs="Arial"/>
@@ -5680,6 +7381,7 @@
         </w:rPr>
         <w:t>sdoTrialMethodOfHearing</w:t>
       </w:r>
+      <w:proofErr w:type="spellEnd"/>
       <w:r>
         <w:rPr>
           <w:rFonts w:ascii="Arial" w:hAnsi="Arial" w:cs="Arial"/>
@@ -5699,7 +7401,87 @@
           <w:rFonts w:ascii="Arial" w:eastAsia="Times New Roman" w:hAnsi="Arial" w:cs="Arial"/>
           <w:lang w:eastAsia="en-GB"/>
         </w:rPr>
-        <w:t>&lt;&lt;cs_{hearingLocation.site_name!=null}&gt;&gt; &lt;&lt;hearingLocation.site_name&gt;&gt;, &lt;&lt;hearingLocation.court_address&gt;&gt; &lt;&lt;hearingLocation.postcode&gt;&gt;.&lt;&lt;es_&gt;&gt;, further details will be provided in your hearing notice</w:t>
+        <w:t>&lt;&lt;cs_{</w:t>
+      </w:r>
+      <w:proofErr w:type="spellStart"/>
+      <w:r>
+        <w:rPr>
+          <w:rFonts w:ascii="Arial" w:eastAsia="Times New Roman" w:hAnsi="Arial" w:cs="Arial"/>
+          <w:lang w:eastAsia="en-GB"/>
+        </w:rPr>
+        <w:t>hearingLocation.site_</w:t>
+      </w:r>
+      <w:proofErr w:type="gramStart"/>
+      <w:r>
+        <w:rPr>
+          <w:rFonts w:ascii="Arial" w:eastAsia="Times New Roman" w:hAnsi="Arial" w:cs="Arial"/>
+          <w:lang w:eastAsia="en-GB"/>
+        </w:rPr>
+        <w:t>name</w:t>
+      </w:r>
+      <w:proofErr w:type="spellEnd"/>
+      <w:r>
+        <w:rPr>
+          <w:rFonts w:ascii="Arial" w:eastAsia="Times New Roman" w:hAnsi="Arial" w:cs="Arial"/>
+          <w:lang w:eastAsia="en-GB"/>
+        </w:rPr>
+        <w:t>!=</w:t>
+      </w:r>
+      <w:proofErr w:type="gramEnd"/>
+      <w:r>
+        <w:rPr>
+          <w:rFonts w:ascii="Arial" w:eastAsia="Times New Roman" w:hAnsi="Arial" w:cs="Arial"/>
+          <w:lang w:eastAsia="en-GB"/>
+        </w:rPr>
+        <w:t>null}&gt;&gt; &lt;&lt;</w:t>
+      </w:r>
+      <w:proofErr w:type="spellStart"/>
+      <w:r>
+        <w:rPr>
+          <w:rFonts w:ascii="Arial" w:eastAsia="Times New Roman" w:hAnsi="Arial" w:cs="Arial"/>
+          <w:lang w:eastAsia="en-GB"/>
+        </w:rPr>
+        <w:t>hearingLocation.site_name</w:t>
+      </w:r>
+      <w:proofErr w:type="spellEnd"/>
+      <w:r>
+        <w:rPr>
+          <w:rFonts w:ascii="Arial" w:eastAsia="Times New Roman" w:hAnsi="Arial" w:cs="Arial"/>
+          <w:lang w:eastAsia="en-GB"/>
+        </w:rPr>
+        <w:t>&gt;&gt;, &lt;&lt;</w:t>
+      </w:r>
+      <w:proofErr w:type="spellStart"/>
+      <w:r>
+        <w:rPr>
+          <w:rFonts w:ascii="Arial" w:eastAsia="Times New Roman" w:hAnsi="Arial" w:cs="Arial"/>
+          <w:lang w:eastAsia="en-GB"/>
+        </w:rPr>
+        <w:t>hearingLocation.court_address</w:t>
+      </w:r>
+      <w:proofErr w:type="spellEnd"/>
+      <w:r>
+        <w:rPr>
+          <w:rFonts w:ascii="Arial" w:eastAsia="Times New Roman" w:hAnsi="Arial" w:cs="Arial"/>
+          <w:lang w:eastAsia="en-GB"/>
+        </w:rPr>
+        <w:t>&gt;&gt; &lt;&lt;</w:t>
+      </w:r>
+      <w:proofErr w:type="spellStart"/>
+      <w:r>
+        <w:rPr>
+          <w:rFonts w:ascii="Arial" w:eastAsia="Times New Roman" w:hAnsi="Arial" w:cs="Arial"/>
+          <w:lang w:eastAsia="en-GB"/>
+        </w:rPr>
+        <w:t>hearingLocation.postcode</w:t>
+      </w:r>
+      <w:proofErr w:type="spellEnd"/>
+      <w:r>
+        <w:rPr>
+          <w:rFonts w:ascii="Arial" w:eastAsia="Times New Roman" w:hAnsi="Arial" w:cs="Arial"/>
+          <w:lang w:eastAsia="en-GB"/>
+        </w:rPr>
+        <w:t>&gt;&gt;.&lt;&lt;es_&gt;&gt;, further details will be provided in your hearing notice</w:t>
       </w:r>
       <w:r>
         <w:rPr>
@@ -5707,6 +7489,20 @@
           <w:lang w:val="en-US"/>
         </w:rPr>
         <w:t>.</w:t>
+      </w:r>
+    </w:p>
+    <w:p>
+      <w:pPr>
+        <w:rPr>
+          <w:rFonts w:ascii="Arial" w:hAnsi="Arial" w:cs="Arial"/>
+        </w:rPr>
+      </w:pPr>
+      <w:r>
+        <w:rPr>
+          <w:rFonts w:ascii="Arial" w:hAnsi="Arial" w:cs="Arial"/>
+          <w:lang w:val="en-US"/>
+        </w:rPr>
+        <w:t>&lt;&lt;cs_{hasSdoR2TrialPhysicalBundleParty=true}&gt;&gt;</w:t>
       </w:r>
     </w:p>
     <w:p>
@@ -5726,12 +7522,36 @@
         </w:rPr>
         <w:t>&lt;&lt;</w:t>
       </w:r>
-      <w:r>
-        <w:rPr>
-          <w:rFonts w:ascii="Arial" w:hAnsi="Arial" w:cs="Arial"/>
-          <w:lang w:val="en-US"/>
-        </w:rPr>
-        <w:t>physicalBundlePartyTxt&gt;&gt;</w:t>
+      <w:proofErr w:type="spellStart"/>
+      <w:r>
+        <w:rPr>
+          <w:rFonts w:ascii="Arial" w:hAnsi="Arial" w:cs="Arial"/>
+          <w:lang w:val="en-US"/>
+        </w:rPr>
+        <w:t>physicalBundlePartyTxt</w:t>
+      </w:r>
+      <w:proofErr w:type="spellEnd"/>
+      <w:r>
+        <w:rPr>
+          <w:rFonts w:ascii="Arial" w:hAnsi="Arial" w:cs="Arial"/>
+          <w:lang w:val="en-US"/>
+        </w:rPr>
+        <w:t>&gt;&gt;</w:t>
+      </w:r>
+    </w:p>
+    <w:p>
+      <w:pPr>
+        <w:rPr>
+          <w:rFonts w:ascii="Arial" w:hAnsi="Arial" w:cs="Arial"/>
+          <w:bCs/>
+        </w:rPr>
+      </w:pPr>
+      <w:r>
+        <w:rPr>
+          <w:rFonts w:ascii="Arial" w:hAnsi="Arial" w:cs="Arial"/>
+          <w:bCs/>
+        </w:rPr>
+        <w:t>&lt;&lt;es_&gt;&gt;</w:t>
       </w:r>
     </w:p>
     <w:p>
@@ -5811,7 +7631,64 @@
           <w:rFonts w:ascii="Arial" w:hAnsi="Arial" w:cs="Arial"/>
           <w:lang w:val="en-US"/>
         </w:rPr>
-        <w:t>&lt;&lt;{dateFormat(sdoR2ImportantNotesDate, ‘dd MMMM yyyy’, ‘yyyy-MM-dd’)}&gt;&gt;</w:t>
+        <w:t>&lt;</w:t>
+      </w:r>
+      <w:proofErr w:type="gramStart"/>
+      <w:r>
+        <w:rPr>
+          <w:rFonts w:ascii="Arial" w:hAnsi="Arial" w:cs="Arial"/>
+          <w:lang w:val="en-US"/>
+        </w:rPr>
+        <w:t>&lt;{</w:t>
+      </w:r>
+      <w:proofErr w:type="spellStart"/>
+      <w:proofErr w:type="gramEnd"/>
+      <w:r>
+        <w:rPr>
+          <w:rFonts w:ascii="Arial" w:hAnsi="Arial" w:cs="Arial"/>
+          <w:lang w:val="en-US"/>
+        </w:rPr>
+        <w:t>dateFormat</w:t>
+      </w:r>
+      <w:proofErr w:type="spellEnd"/>
+      <w:r>
+        <w:rPr>
+          <w:rFonts w:ascii="Arial" w:hAnsi="Arial" w:cs="Arial"/>
+          <w:lang w:val="en-US"/>
+        </w:rPr>
+        <w:t xml:space="preserve">(sdoR2ImportantNotesDate, ‘dd MMMM </w:t>
+      </w:r>
+      <w:proofErr w:type="spellStart"/>
+      <w:r>
+        <w:rPr>
+          <w:rFonts w:ascii="Arial" w:hAnsi="Arial" w:cs="Arial"/>
+          <w:lang w:val="en-US"/>
+        </w:rPr>
+        <w:t>yyyy</w:t>
+      </w:r>
+      <w:proofErr w:type="spellEnd"/>
+      <w:r>
+        <w:rPr>
+          <w:rFonts w:ascii="Arial" w:hAnsi="Arial" w:cs="Arial"/>
+          <w:lang w:val="en-US"/>
+        </w:rPr>
+        <w:t>’, ‘</w:t>
+      </w:r>
+      <w:proofErr w:type="spellStart"/>
+      <w:r>
+        <w:rPr>
+          <w:rFonts w:ascii="Arial" w:hAnsi="Arial" w:cs="Arial"/>
+          <w:lang w:val="en-US"/>
+        </w:rPr>
+        <w:t>yyyy</w:t>
+      </w:r>
+      <w:proofErr w:type="spellEnd"/>
+      <w:r>
+        <w:rPr>
+          <w:rFonts w:ascii="Arial" w:hAnsi="Arial" w:cs="Arial"/>
+          <w:lang w:val="en-US"/>
+        </w:rPr>
+        <w:t>-MM-dd’)}&gt;&gt;</w:t>
       </w:r>
       <w:r>
         <w:rPr>
@@ -9726,7 +11603,7 @@
   <w:style w:type="paragraph" w:default="1" w:styleId="Normal">
     <w:name w:val="Normal"/>
     <w:qFormat/>
-    <w:rsid w:val="00F220B0"/>
+    <w:rsid w:val="00F71F26"/>
   </w:style>
   <w:style w:type="paragraph" w:styleId="Heading1">
     <w:name w:val="heading 1"/>
@@ -10338,6 +12215,40 @@
 </file>
 
 <file path=customXml/item1.xml><?xml version="1.0" encoding="utf-8"?>
+<?mso-contentType ?>
+<FormTemplates xmlns="http://schemas.microsoft.com/sharepoint/v3/contenttype/forms">
+  <Display>DocumentLibraryForm</Display>
+  <Edit>DocumentLibraryForm</Edit>
+  <New>DocumentLibraryForm</New>
+</FormTemplates>
+</file>
+
+<file path=customXml/item2.xml><?xml version="1.0" encoding="utf-8"?>
+<p:properties xmlns:p="http://schemas.microsoft.com/office/2006/metadata/properties" xmlns:xsi="http://www.w3.org/2001/XMLSchema-instance" xmlns:pc="http://schemas.microsoft.com/office/infopath/2007/PartnerControls">
+  <documentManagement>
+    <Stage xmlns="f336f4fe-8719-4ea2-b5d6-29b3a580aeb4">In Approval</Stage>
+    <Next_x0020_Stage xmlns="f336f4fe-8719-4ea2-b5d6-29b3a580aeb4">ApproveOrReject</Next_x0020_Stage>
+    <Admin_x0020_Action xmlns="f336f4fe-8719-4ea2-b5d6-29b3a580aeb4" xsi:nil="true"/>
+    <Template_x0020_Category xmlns="f336f4fe-8719-4ea2-b5d6-29b3a580aeb4">Standard Direction - STD</Template_x0020_Category>
+    <Action xmlns="f336f4fe-8719-4ea2-b5d6-29b3a580aeb4" xsi:nil="true"/>
+    <Purpose1 xmlns="f336f4fe-8719-4ea2-b5d6-29b3a580aeb4">SDO - disposal</Purpose1>
+    <Template_x0020_Language xmlns="f336f4fe-8719-4ea2-b5d6-29b3a580aeb4">English - ENG</Template_x0020_Language>
+    <Rename xmlns="f336f4fe-8719-4ea2-b5d6-29b3a580aeb4">true</Rename>
+    <Tornado_x0020_Filename xmlns="f336f4fe-8719-4ea2-b5d6-29b3a580aeb4" xsi:nil="true"/>
+    <Approval_x0020_Request_x0020_Comment xmlns="f336f4fe-8719-4ea2-b5d6-29b3a580aeb4">Requesting approval for CIV-10335</Approval_x0020_Request_x0020_Comment>
+    <Publication_x0020_Date xmlns="f336f4fe-8719-4ea2-b5d6-29b3a580aeb4">2023-01-23T00:00:00+00:00</Publication_x0020_Date>
+    <SharedWithUsers xmlns="f336f4fe-8719-4ea2-b5d6-29b3a580aeb4">
+      <UserInfo>
+        <DisplayName>Robert Allright</DisplayName>
+        <AccountId>23</AccountId>
+        <AccountType/>
+      </UserInfo>
+    </SharedWithUsers>
+  </documentManagement>
+</p:properties>
+</file>
+
+<file path=customXml/item3.xml><?xml version="1.0" encoding="utf-8"?>
 <ct:contentTypeSchema xmlns:ct="http://schemas.microsoft.com/office/2006/metadata/contentType" xmlns:ma="http://schemas.microsoft.com/office/2006/metadata/properties/metaAttributes" ct:_="" ma:_="" ma:contentTypeName="_CtTemplate" ma:contentTypeID="0x01010064A5FDCCFB03F540B94405305D7DE14F00A4F8B82F7CEF57469A8FE5CEAB7A0EE0" ma:contentTypeVersion="55" ma:contentTypeDescription="Part of Template Management with Site Columns representing custom attributes." ma:contentTypeScope="" ma:versionID="e48abcd8da7fe05ec90dabdfbb8c2749">
   <xsd:schema xmlns:xsd="http://www.w3.org/2001/XMLSchema" xmlns:xs="http://www.w3.org/2001/XMLSchema" xmlns:p="http://schemas.microsoft.com/office/2006/metadata/properties" xmlns:ns2="f336f4fe-8719-4ea2-b5d6-29b3a580aeb4" xmlns:ns3="b57b892a-dd61-4bba-b372-a8d93da2c7e6" targetNamespace="http://schemas.microsoft.com/office/2006/metadata/properties" ma:root="true" ma:fieldsID="4c733adc908683170864ffc34cec60fa" ns2:_="" ns3:_="">
     <xsd:import namespace="f336f4fe-8719-4ea2-b5d6-29b3a580aeb4"/>
@@ -10659,41 +12570,25 @@
 </ct:contentTypeSchema>
 </file>
 
-<file path=customXml/item2.xml><?xml version="1.0" encoding="utf-8"?>
-<p:properties xmlns:p="http://schemas.microsoft.com/office/2006/metadata/properties" xmlns:xsi="http://www.w3.org/2001/XMLSchema-instance" xmlns:pc="http://schemas.microsoft.com/office/infopath/2007/PartnerControls">
-  <documentManagement>
-    <Stage xmlns="f336f4fe-8719-4ea2-b5d6-29b3a580aeb4">In Approval</Stage>
-    <Next_x0020_Stage xmlns="f336f4fe-8719-4ea2-b5d6-29b3a580aeb4">ApproveOrReject</Next_x0020_Stage>
-    <Admin_x0020_Action xmlns="f336f4fe-8719-4ea2-b5d6-29b3a580aeb4" xsi:nil="true"/>
-    <Template_x0020_Category xmlns="f336f4fe-8719-4ea2-b5d6-29b3a580aeb4">Standard Direction - STD</Template_x0020_Category>
-    <Action xmlns="f336f4fe-8719-4ea2-b5d6-29b3a580aeb4" xsi:nil="true"/>
-    <Purpose1 xmlns="f336f4fe-8719-4ea2-b5d6-29b3a580aeb4">SDO - disposal</Purpose1>
-    <Template_x0020_Language xmlns="f336f4fe-8719-4ea2-b5d6-29b3a580aeb4">English - ENG</Template_x0020_Language>
-    <Rename xmlns="f336f4fe-8719-4ea2-b5d6-29b3a580aeb4">true</Rename>
-    <Tornado_x0020_Filename xmlns="f336f4fe-8719-4ea2-b5d6-29b3a580aeb4" xsi:nil="true"/>
-    <Approval_x0020_Request_x0020_Comment xmlns="f336f4fe-8719-4ea2-b5d6-29b3a580aeb4">Requesting approval for CIV-10335</Approval_x0020_Request_x0020_Comment>
-    <Publication_x0020_Date xmlns="f336f4fe-8719-4ea2-b5d6-29b3a580aeb4">2023-01-23T00:00:00+00:00</Publication_x0020_Date>
-    <SharedWithUsers xmlns="f336f4fe-8719-4ea2-b5d6-29b3a580aeb4">
-      <UserInfo>
-        <DisplayName>Robert Allright</DisplayName>
-        <AccountId>23</AccountId>
-        <AccountType/>
-      </UserInfo>
-    </SharedWithUsers>
-  </documentManagement>
-</p:properties>
+<file path=customXml/itemProps1.xml><?xml version="1.0" encoding="utf-8"?>
+<ds:datastoreItem xmlns:ds="http://schemas.openxmlformats.org/officeDocument/2006/customXml" ds:itemID="{3CB3DFB2-2968-44C5-A3A2-A9A8C07ECF2B}">
+  <ds:schemaRefs>
+    <ds:schemaRef ds:uri="http://schemas.microsoft.com/sharepoint/v3/contenttype/forms"/>
+  </ds:schemaRefs>
+</ds:datastoreItem>
 </file>
 
-<file path=customXml/item3.xml><?xml version="1.0" encoding="utf-8"?>
-<?mso-contentType ?>
-<FormTemplates xmlns="http://schemas.microsoft.com/sharepoint/v3/contenttype/forms">
-  <Display>DocumentLibraryForm</Display>
-  <Edit>DocumentLibraryForm</Edit>
-  <New>DocumentLibraryForm</New>
-</FormTemplates>
+<file path=customXml/itemProps2.xml><?xml version="1.0" encoding="utf-8"?>
+<ds:datastoreItem xmlns:ds="http://schemas.openxmlformats.org/officeDocument/2006/customXml" ds:itemID="{7D8F8091-8A28-4DFC-8D60-79DA775EE42D}">
+  <ds:schemaRefs>
+    <ds:schemaRef ds:uri="http://schemas.microsoft.com/office/2006/metadata/properties"/>
+    <ds:schemaRef ds:uri="http://schemas.microsoft.com/office/infopath/2007/PartnerControls"/>
+    <ds:schemaRef ds:uri="f336f4fe-8719-4ea2-b5d6-29b3a580aeb4"/>
+  </ds:schemaRefs>
+</ds:datastoreItem>
 </file>
 
-<file path=customXml/itemProps1.xml><?xml version="1.0" encoding="utf-8"?>
+<file path=customXml/itemProps3.xml><?xml version="1.0" encoding="utf-8"?>
 <ds:datastoreItem xmlns:ds="http://schemas.openxmlformats.org/officeDocument/2006/customXml" ds:itemID="{3743C5DC-131F-4B4B-B7AB-6C0C2A2F462A}">
   <ds:schemaRefs>
     <ds:schemaRef ds:uri="http://schemas.microsoft.com/office/2006/metadata/contentType"/>
@@ -10712,24 +12607,6 @@
 </ds:datastoreItem>
 </file>
 
-<file path=customXml/itemProps2.xml><?xml version="1.0" encoding="utf-8"?>
-<ds:datastoreItem xmlns:ds="http://schemas.openxmlformats.org/officeDocument/2006/customXml" ds:itemID="{7D8F8091-8A28-4DFC-8D60-79DA775EE42D}">
-  <ds:schemaRefs>
-    <ds:schemaRef ds:uri="http://schemas.microsoft.com/office/2006/metadata/properties"/>
-    <ds:schemaRef ds:uri="http://schemas.microsoft.com/office/infopath/2007/PartnerControls"/>
-    <ds:schemaRef ds:uri="f336f4fe-8719-4ea2-b5d6-29b3a580aeb4"/>
-  </ds:schemaRefs>
-</ds:datastoreItem>
-</file>
-
-<file path=customXml/itemProps3.xml><?xml version="1.0" encoding="utf-8"?>
-<ds:datastoreItem xmlns:ds="http://schemas.openxmlformats.org/officeDocument/2006/customXml" ds:itemID="{3CB3DFB2-2968-44C5-A3A2-A9A8C07ECF2B}">
-  <ds:schemaRefs>
-    <ds:schemaRef ds:uri="http://schemas.microsoft.com/sharepoint/v3/contenttype/forms"/>
-  </ds:schemaRefs>
-</ds:datastoreItem>
-</file>
-
 <file path=docMetadata/LabelInfo.xml><?xml version="1.0" encoding="utf-8"?>
 <clbl:labelList xmlns:clbl="http://schemas.microsoft.com/office/2020/mipLabelMetadata">
   <clbl:label id="{fa22dce2-39a9-4bf4-a557-7a50b593b56a}" enabled="1" method="Privileged" siteId="{3e0088dc-0629-4ae6-aa8c-813e7a296f50}" contentBits="0" removed="0"/>

</xml_diff>

<commit_message>
CIV-13127: Made dates and populated numbers as bold in NIHL docmosis template
</commit_message>
<xml_diff>
--- a/docker/docmosis/templates/CV-UNS-STD-ENG-01387.docx
+++ b/docker/docmosis/templates/CV-UNS-STD-ENG-01387.docx
@@ -452,7 +452,7 @@
               </wp:inline>
             </w:drawing>
           </mc:Choice>
-          <mc:Fallback xmlns:a="http://schemas.openxmlformats.org/drawingml/2006/main" xmlns:pic="http://schemas.openxmlformats.org/drawingml/2006/picture" xmlns:w16du="http://schemas.microsoft.com/office/word/2023/wordml/word16du">
+          <mc:Fallback xmlns:w16du="http://schemas.microsoft.com/office/word/2023/wordml/word16du" xmlns:pic="http://schemas.openxmlformats.org/drawingml/2006/picture" xmlns:a="http://schemas.openxmlformats.org/drawingml/2006/main">
             <w:pict w14:anchorId="1E2983E5">
               <v:group id="Group 2791" style="width:467.95pt;height:68.75pt;mso-position-horizontal-relative:char;mso-position-vertical-relative:line" coordsize="59429,8731" o:spid="_x0000_s1026" w14:anchorId="3F6EA4FE" o:gfxdata="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">
                 <v:shapetype id="_x0000_t75" coordsize="21600,21600" filled="f" stroked="f" o:spt="75" o:preferrelative="t" path="m@4@5l@4@11@9@11@9@5xe">
@@ -1057,7 +1057,7 @@
               </wp:inline>
             </w:drawing>
           </mc:Choice>
-          <mc:Fallback xmlns:a="http://schemas.openxmlformats.org/drawingml/2006/main" xmlns:pic="http://schemas.openxmlformats.org/drawingml/2006/picture" xmlns:w16du="http://schemas.microsoft.com/office/word/2023/wordml/word16du">
+          <mc:Fallback xmlns:w16du="http://schemas.microsoft.com/office/word/2023/wordml/word16du" xmlns:pic="http://schemas.openxmlformats.org/drawingml/2006/picture" xmlns:a="http://schemas.openxmlformats.org/drawingml/2006/main">
             <w:pict w14:anchorId="01720E1D">
               <v:group id="Group 2792" style="width:467.95pt;height:.75pt;mso-position-horizontal-relative:char;mso-position-vertical-relative:line" coordsize="59429,95" o:spid="_x0000_s1026" w14:anchorId="36C48C52" o:gfxdata="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">
                 <v:shape id="Shape 91" style="position:absolute;width:59429;height:0;visibility:visible;mso-wrap-style:square;v-text-anchor:top" coordsize="5942965,0" o:spid="_x0000_s1027" filled="f" path="m5942965,l,e" o:gfxdata="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">
@@ -1718,6 +1718,8 @@
       <w:r>
         <w:rPr>
           <w:rFonts w:ascii="Arial" w:hAnsi="Arial" w:cs="Arial"/>
+          <w:b/>
+          <w:bCs/>
           <w:lang w:val="en-US"/>
         </w:rPr>
         <w:t>&lt;</w:t>
@@ -1726,6 +1728,8 @@
       <w:r>
         <w:rPr>
           <w:rFonts w:ascii="Arial" w:hAnsi="Arial" w:cs="Arial"/>
+          <w:b/>
+          <w:bCs/>
           <w:lang w:val="en-US"/>
         </w:rPr>
         <w:t>&lt;</w:t>
@@ -1817,6 +1821,8 @@
       <w:r>
         <w:rPr>
           <w:rFonts w:ascii="Arial" w:hAnsi="Arial" w:cs="Arial"/>
+          <w:b/>
+          <w:bCs/>
           <w:lang w:val="en-US"/>
         </w:rPr>
         <w:t>&gt;&gt;</w:t>
@@ -1874,6 +1880,8 @@
       <w:r>
         <w:rPr>
           <w:rFonts w:ascii="Arial" w:eastAsiaTheme="minorHAnsi" w:hAnsi="Arial" w:cs="Arial"/>
+          <w:b/>
+          <w:bCs/>
           <w:sz w:val="22"/>
           <w:szCs w:val="22"/>
           <w:lang w:val="en-US" w:eastAsia="en-US"/>
@@ -1884,11 +1892,22 @@
       <w:r>
         <w:rPr>
           <w:rFonts w:ascii="Arial" w:eastAsiaTheme="minorHAnsi" w:hAnsi="Arial" w:cs="Arial"/>
-          <w:sz w:val="22"/>
-          <w:szCs w:val="22"/>
-          <w:lang w:val="en-US" w:eastAsia="en-US"/>
-        </w:rPr>
-        <w:t>&lt;{</w:t>
+          <w:b/>
+          <w:bCs/>
+          <w:sz w:val="22"/>
+          <w:szCs w:val="22"/>
+          <w:lang w:val="en-US" w:eastAsia="en-US"/>
+        </w:rPr>
+        <w:t>&lt;</w:t>
+      </w:r>
+      <w:r>
+        <w:rPr>
+          <w:rFonts w:ascii="Arial" w:eastAsiaTheme="minorHAnsi" w:hAnsi="Arial" w:cs="Arial"/>
+          <w:sz w:val="22"/>
+          <w:szCs w:val="22"/>
+          <w:lang w:val="en-US" w:eastAsia="en-US"/>
+        </w:rPr>
+        <w:t>{</w:t>
       </w:r>
       <w:proofErr w:type="spellStart"/>
       <w:proofErr w:type="gramEnd"/>
@@ -1949,7 +1968,27 @@
           <w:szCs w:val="22"/>
           <w:lang w:val="en-US" w:eastAsia="en-US"/>
         </w:rPr>
-        <w:t>-MM-dd’)}&gt;&gt;.</w:t>
+        <w:t>-MM-dd’)}</w:t>
+      </w:r>
+      <w:r>
+        <w:rPr>
+          <w:rFonts w:ascii="Arial" w:eastAsiaTheme="minorHAnsi" w:hAnsi="Arial" w:cs="Arial"/>
+          <w:b/>
+          <w:bCs/>
+          <w:sz w:val="22"/>
+          <w:szCs w:val="22"/>
+          <w:lang w:val="en-US" w:eastAsia="en-US"/>
+        </w:rPr>
+        <w:t>&gt;&gt;</w:t>
+      </w:r>
+      <w:r>
+        <w:rPr>
+          <w:rFonts w:ascii="Arial" w:eastAsiaTheme="minorHAnsi" w:hAnsi="Arial" w:cs="Arial"/>
+          <w:sz w:val="22"/>
+          <w:szCs w:val="22"/>
+          <w:lang w:val="en-US" w:eastAsia="en-US"/>
+        </w:rPr>
+        <w:t>.</w:t>
       </w:r>
       <w:r>
         <w:rPr>
@@ -2199,59 +2238,6 @@
     </w:p>
     <w:p>
       <w:pPr>
-        <w:pStyle w:val="ListParagraph"/>
-        <w:numPr>
-          <w:ilvl w:val="0"/>
-          <w:numId w:val="27"/>
-        </w:numPr>
-        <w:shd w:val="clear" w:color="auto" w:fill="FFFFFF"/>
-        <w:rPr>
-          <w:rFonts w:ascii="Arial" w:hAnsi="Arial" w:cs="Arial"/>
-          <w:lang w:val="en-US"/>
-        </w:rPr>
-      </w:pPr>
-      <w:r>
-        <w:rPr>
-          <w:rFonts w:ascii="Arial" w:hAnsi="Arial" w:cs="Arial"/>
-          <w:snapToGrid w:val="0"/>
-          <w:lang w:val="en-US"/>
-        </w:rPr>
-        <w:t>Number of witnesses (Claimant):</w:t>
-      </w:r>
-      <w:r>
-        <w:rPr>
-          <w:rFonts w:ascii="Arial" w:hAnsi="Arial" w:cs="Arial"/>
-          <w:snapToGrid w:val="0"/>
-          <w:lang w:val="en-US"/>
-        </w:rPr>
-        <w:t xml:space="preserve"> </w:t>
-      </w:r>
-      <w:r>
-        <w:rPr>
-          <w:rFonts w:ascii="Arial" w:hAnsi="Arial" w:cs="Arial"/>
-          <w:lang w:val="en-US"/>
-        </w:rPr>
-        <w:t>&lt;&lt;sdoR2WitnessesOfFact.sdoR</w:t>
-      </w:r>
-      <w:proofErr w:type="gramStart"/>
-      <w:r>
-        <w:rPr>
-          <w:rFonts w:ascii="Arial" w:hAnsi="Arial" w:cs="Arial"/>
-          <w:lang w:val="en-US"/>
-        </w:rPr>
-        <w:t>2RestrictWitness.restrictNoOfWitnessDetails.noOfWitnessClaimant</w:t>
-      </w:r>
-      <w:proofErr w:type="gramEnd"/>
-      <w:r>
-        <w:rPr>
-          <w:rFonts w:ascii="Arial" w:hAnsi="Arial" w:cs="Arial"/>
-          <w:lang w:val="en-US"/>
-        </w:rPr>
-        <w:t>&gt;&gt;</w:t>
-      </w:r>
-    </w:p>
-    <w:p>
-      <w:pPr>
         <w:pStyle w:val="HTMLPreformatted"/>
         <w:numPr>
           <w:ilvl w:val="0"/>
@@ -2273,46 +2259,43 @@
           <w:szCs w:val="22"/>
           <w:lang w:val="en-US" w:eastAsia="en-US"/>
         </w:rPr>
-        <w:t xml:space="preserve">Number of witnesses </w:t>
-      </w:r>
-      <w:r>
-        <w:rPr>
-          <w:rFonts w:ascii="Arial" w:eastAsiaTheme="minorHAnsi" w:hAnsi="Arial" w:cs="Arial"/>
+        <w:t>Number of witnesses (Claimant)</w:t>
+      </w:r>
+      <w:r>
+        <w:rPr>
+          <w:rFonts w:ascii="Arial" w:hAnsi="Arial" w:cs="Arial"/>
           <w:snapToGrid w:val="0"/>
-          <w:sz w:val="22"/>
-          <w:szCs w:val="22"/>
-          <w:lang w:val="en-US" w:eastAsia="en-US"/>
-        </w:rPr>
-        <w:t>(</w:t>
-      </w:r>
-      <w:r>
-        <w:rPr>
-          <w:rFonts w:ascii="Arial" w:eastAsiaTheme="minorHAnsi" w:hAnsi="Arial" w:cs="Arial"/>
+          <w:lang w:val="en-US"/>
+        </w:rPr>
+        <w:t>:</w:t>
+      </w:r>
+      <w:r>
+        <w:rPr>
+          <w:rFonts w:ascii="Arial" w:hAnsi="Arial" w:cs="Arial"/>
           <w:snapToGrid w:val="0"/>
-          <w:sz w:val="22"/>
-          <w:szCs w:val="22"/>
-          <w:lang w:val="en-US" w:eastAsia="en-US"/>
-        </w:rPr>
-        <w:t>Defendant):</w:t>
-      </w:r>
-      <w:r>
-        <w:rPr>
-          <w:rFonts w:ascii="Arial" w:eastAsiaTheme="minorHAnsi" w:hAnsi="Arial" w:cs="Arial"/>
-          <w:snapToGrid w:val="0"/>
-          <w:sz w:val="22"/>
-          <w:szCs w:val="22"/>
-          <w:lang w:val="en-US" w:eastAsia="en-US"/>
+          <w:lang w:val="en-US"/>
         </w:rPr>
         <w:t xml:space="preserve"> </w:t>
       </w:r>
       <w:r>
         <w:rPr>
-          <w:rFonts w:ascii="Arial" w:eastAsiaTheme="minorHAnsi" w:hAnsi="Arial" w:cs="Arial"/>
-          <w:sz w:val="22"/>
-          <w:szCs w:val="22"/>
-          <w:lang w:val="en-US" w:eastAsia="en-US"/>
-        </w:rPr>
-        <w:t>&lt;&lt;sdoR2WitnessesOfFact.sdoR</w:t>
+          <w:rFonts w:ascii="Arial" w:hAnsi="Arial" w:cs="Arial"/>
+          <w:b/>
+          <w:bCs/>
+          <w:sz w:val="22"/>
+          <w:szCs w:val="22"/>
+          <w:lang w:val="en-US"/>
+        </w:rPr>
+        <w:t>&lt;&lt;</w:t>
+      </w:r>
+      <w:r>
+        <w:rPr>
+          <w:rFonts w:ascii="Arial" w:eastAsiaTheme="minorHAnsi" w:hAnsi="Arial" w:cs="Arial"/>
+          <w:sz w:val="22"/>
+          <w:szCs w:val="22"/>
+          <w:lang w:val="en-US" w:eastAsia="en-US"/>
+        </w:rPr>
+        <w:t>sdoR2WitnessesOfFact.sdoR</w:t>
       </w:r>
       <w:proofErr w:type="gramStart"/>
       <w:r>
@@ -2322,12 +2305,21 @@
           <w:szCs w:val="22"/>
           <w:lang w:val="en-US" w:eastAsia="en-US"/>
         </w:rPr>
-        <w:t>2RestrictWitness.restrictNoOfWitnessDetails.noOfWitnessDefendant</w:t>
+        <w:t>2RestrictWitness.restrictNoOfWitnessDetails.noOfWitnessClaiman</w:t>
+      </w:r>
+      <w:r>
+        <w:rPr>
+          <w:rFonts w:ascii="Arial" w:hAnsi="Arial" w:cs="Arial"/>
+          <w:lang w:val="en-US"/>
+        </w:rPr>
+        <w:t>t</w:t>
       </w:r>
       <w:proofErr w:type="gramEnd"/>
       <w:r>
         <w:rPr>
           <w:rFonts w:ascii="Arial" w:hAnsi="Arial" w:cs="Arial"/>
+          <w:b/>
+          <w:bCs/>
           <w:sz w:val="22"/>
           <w:szCs w:val="22"/>
           <w:lang w:val="en-US"/>
@@ -2358,136 +2350,80 @@
           <w:szCs w:val="22"/>
           <w:lang w:val="en-US" w:eastAsia="en-US"/>
         </w:rPr>
-        <w:t>&lt;&lt;sdoR2WitnessesOfFact.sdoR</w:t>
+        <w:t xml:space="preserve">Number of witnesses </w:t>
+      </w:r>
+      <w:r>
+        <w:rPr>
+          <w:rFonts w:ascii="Arial" w:eastAsiaTheme="minorHAnsi" w:hAnsi="Arial" w:cs="Arial"/>
+          <w:snapToGrid w:val="0"/>
+          <w:sz w:val="22"/>
+          <w:szCs w:val="22"/>
+          <w:lang w:val="en-US" w:eastAsia="en-US"/>
+        </w:rPr>
+        <w:t>(</w:t>
+      </w:r>
+      <w:r>
+        <w:rPr>
+          <w:rFonts w:ascii="Arial" w:eastAsiaTheme="minorHAnsi" w:hAnsi="Arial" w:cs="Arial"/>
+          <w:snapToGrid w:val="0"/>
+          <w:sz w:val="22"/>
+          <w:szCs w:val="22"/>
+          <w:lang w:val="en-US" w:eastAsia="en-US"/>
+        </w:rPr>
+        <w:t>Defendant):</w:t>
+      </w:r>
+      <w:r>
+        <w:rPr>
+          <w:rFonts w:ascii="Arial" w:eastAsiaTheme="minorHAnsi" w:hAnsi="Arial" w:cs="Arial"/>
+          <w:snapToGrid w:val="0"/>
+          <w:sz w:val="22"/>
+          <w:szCs w:val="22"/>
+          <w:lang w:val="en-US" w:eastAsia="en-US"/>
+        </w:rPr>
+        <w:t xml:space="preserve"> </w:t>
+      </w:r>
+      <w:r>
+        <w:rPr>
+          <w:rFonts w:ascii="Arial" w:eastAsiaTheme="minorHAnsi" w:hAnsi="Arial" w:cs="Arial"/>
+          <w:b/>
+          <w:bCs/>
+          <w:sz w:val="22"/>
+          <w:szCs w:val="22"/>
+          <w:lang w:val="en-US" w:eastAsia="en-US"/>
+        </w:rPr>
+        <w:t>&lt;&lt;</w:t>
+      </w:r>
+      <w:r>
+        <w:rPr>
+          <w:rFonts w:ascii="Arial" w:eastAsiaTheme="minorHAnsi" w:hAnsi="Arial" w:cs="Arial"/>
+          <w:sz w:val="22"/>
+          <w:szCs w:val="22"/>
+          <w:lang w:val="en-US" w:eastAsia="en-US"/>
+        </w:rPr>
+        <w:t>sdoR2WitnessesOfFact.sdoR</w:t>
       </w:r>
       <w:proofErr w:type="gramStart"/>
       <w:r>
         <w:rPr>
           <w:rFonts w:ascii="Arial" w:eastAsiaTheme="minorHAnsi" w:hAnsi="Arial" w:cs="Arial"/>
-          <w:snapToGrid w:val="0"/>
-          <w:sz w:val="22"/>
-          <w:szCs w:val="22"/>
-          <w:lang w:val="en-US" w:eastAsia="en-US"/>
-        </w:rPr>
-        <w:t>2RestrictWitness.restrictNoOfWitnessDetails.partyIs</w:t>
-      </w:r>
-      <w:r>
-        <w:rPr>
-          <w:rFonts w:ascii="Arial" w:eastAsiaTheme="minorHAnsi" w:hAnsi="Arial" w:cs="Arial"/>
-          <w:sz w:val="22"/>
-          <w:szCs w:val="22"/>
-          <w:lang w:val="en-US" w:eastAsia="en-US"/>
-        </w:rPr>
-        <w:t>CountedAsWitnessTxt</w:t>
+          <w:sz w:val="22"/>
+          <w:szCs w:val="22"/>
+          <w:lang w:val="en-US" w:eastAsia="en-US"/>
+        </w:rPr>
+        <w:t>2RestrictWitness.restrictNoOfWitnessDetails.noOfWitnessDefendant</w:t>
       </w:r>
       <w:proofErr w:type="gramEnd"/>
       <w:r>
         <w:rPr>
           <w:rFonts w:ascii="Arial" w:hAnsi="Arial" w:cs="Arial"/>
+          <w:b/>
+          <w:bCs/>
           <w:sz w:val="22"/>
           <w:szCs w:val="22"/>
           <w:lang w:val="en-US"/>
         </w:rPr>
         <w:t>&gt;&gt;</w:t>
       </w:r>
-    </w:p>
-    <w:p>
-      <w:pPr>
-        <w:rPr>
-          <w:rFonts w:ascii="Arial" w:hAnsi="Arial" w:cs="Arial"/>
-          <w:bCs/>
-        </w:rPr>
-      </w:pPr>
-      <w:r>
-        <w:rPr>
-          <w:rFonts w:ascii="Arial" w:hAnsi="Arial" w:cs="Arial"/>
-          <w:bCs/>
-        </w:rPr>
-        <w:t xml:space="preserve"> </w:t>
-      </w:r>
-      <w:r>
-        <w:rPr>
-          <w:rFonts w:ascii="Arial" w:hAnsi="Arial" w:cs="Arial"/>
-          <w:bCs/>
-        </w:rPr>
-        <w:t>&lt;&lt;es_&gt;&gt;</w:t>
-      </w:r>
-    </w:p>
-    <w:p>
-      <w:pPr>
-        <w:rPr>
-          <w:rFonts w:ascii="Arial" w:hAnsi="Arial" w:cs="Arial"/>
-          <w:lang w:val="en-US"/>
-        </w:rPr>
-      </w:pPr>
-      <w:r>
-        <w:rPr>
-          <w:rFonts w:ascii="Arial" w:hAnsi="Arial" w:cs="Arial"/>
-          <w:bCs/>
-        </w:rPr>
-        <w:t xml:space="preserve"> </w:t>
-      </w:r>
-      <w:r>
-        <w:rPr>
-          <w:rFonts w:ascii="Arial" w:hAnsi="Arial" w:cs="Arial"/>
-          <w:lang w:val="en-US"/>
-        </w:rPr>
-        <w:t>&lt;&lt;cs</w:t>
-      </w:r>
-      <w:proofErr w:type="gramStart"/>
-      <w:r>
-        <w:rPr>
-          <w:rFonts w:ascii="Arial" w:hAnsi="Arial" w:cs="Arial"/>
-          <w:lang w:val="en-US"/>
-        </w:rPr>
-        <w:t>_{</w:t>
-      </w:r>
-      <w:proofErr w:type="spellStart"/>
-      <w:proofErr w:type="gramEnd"/>
-      <w:r>
-        <w:rPr>
-          <w:rFonts w:ascii="Arial" w:hAnsi="Arial" w:cs="Arial"/>
-          <w:lang w:val="en-US"/>
-        </w:rPr>
-        <w:t>hasR</w:t>
-      </w:r>
-      <w:r>
-        <w:rPr>
-          <w:rFonts w:ascii="Arial" w:hAnsi="Arial" w:cs="Arial"/>
-          <w:lang w:val="en-US"/>
-        </w:rPr>
-        <w:t>estrictPages</w:t>
-      </w:r>
-      <w:proofErr w:type="spellEnd"/>
-      <w:r>
-        <w:rPr>
-          <w:rFonts w:ascii="Arial" w:hAnsi="Arial" w:cs="Arial"/>
-          <w:lang w:val="en-US"/>
-        </w:rPr>
-        <w:t>=</w:t>
-      </w:r>
-      <w:r>
-        <w:rPr>
-          <w:rFonts w:ascii="Arial" w:hAnsi="Arial" w:cs="Arial"/>
-          <w:lang w:val="en-US"/>
-        </w:rPr>
-        <w:t xml:space="preserve">true </w:t>
-      </w:r>
-      <w:r>
-        <w:rPr>
-          <w:rFonts w:ascii="Arial" w:hAnsi="Arial" w:cs="Arial"/>
-          <w:lang w:val="en-US"/>
-        </w:rPr>
-        <w:t>}&gt;&gt;</w:t>
-      </w:r>
-    </w:p>
-    <w:p>
-      <w:pPr>
-        <w:rPr>
-          <w:rFonts w:ascii="Arial" w:hAnsi="Arial" w:cs="Arial"/>
-          <w:lang w:val="en-US"/>
-        </w:rPr>
-      </w:pPr>
     </w:p>
     <w:p>
       <w:pPr>
@@ -2498,10 +2434,10 @@
         </w:numPr>
         <w:shd w:val="clear" w:color="auto" w:fill="FFFFFF"/>
         <w:rPr>
-          <w:rFonts w:ascii="Arial" w:eastAsiaTheme="minorHAnsi" w:hAnsi="Arial" w:cs="Arial"/>
-          <w:sz w:val="22"/>
-          <w:szCs w:val="22"/>
-          <w:lang w:val="en-US" w:eastAsia="en-US"/>
+          <w:rFonts w:ascii="Arial" w:hAnsi="Arial" w:cs="Arial"/>
+          <w:sz w:val="22"/>
+          <w:szCs w:val="22"/>
+          <w:lang w:val="en-US"/>
         </w:rPr>
       </w:pPr>
       <w:r>
@@ -2512,55 +2448,127 @@
           <w:szCs w:val="22"/>
           <w:lang w:val="en-US" w:eastAsia="en-US"/>
         </w:rPr>
-        <w:lastRenderedPageBreak/>
-        <w:t>Each witness statement should be no more than:</w:t>
-      </w:r>
-      <w:r>
-        <w:rPr>
-          <w:rFonts w:ascii="Arial" w:eastAsiaTheme="minorHAnsi" w:hAnsi="Arial" w:cs="Arial"/>
-          <w:sz w:val="22"/>
-          <w:szCs w:val="22"/>
-          <w:lang w:val="en-US" w:eastAsia="en-US"/>
+        <w:t>&lt;&lt;sdoR2WitnessesOfFact.sdoR</w:t>
+      </w:r>
+      <w:proofErr w:type="gramStart"/>
+      <w:r>
+        <w:rPr>
+          <w:rFonts w:ascii="Arial" w:eastAsiaTheme="minorHAnsi" w:hAnsi="Arial" w:cs="Arial"/>
+          <w:snapToGrid w:val="0"/>
+          <w:sz w:val="22"/>
+          <w:szCs w:val="22"/>
+          <w:lang w:val="en-US" w:eastAsia="en-US"/>
+        </w:rPr>
+        <w:t>2RestrictWitness.restrictNoOfWitnessDetails.partyIs</w:t>
+      </w:r>
+      <w:r>
+        <w:rPr>
+          <w:rFonts w:ascii="Arial" w:eastAsiaTheme="minorHAnsi" w:hAnsi="Arial" w:cs="Arial"/>
+          <w:sz w:val="22"/>
+          <w:szCs w:val="22"/>
+          <w:lang w:val="en-US" w:eastAsia="en-US"/>
+        </w:rPr>
+        <w:t>CountedAsWitnessTxt</w:t>
+      </w:r>
+      <w:proofErr w:type="gramEnd"/>
+      <w:r>
+        <w:rPr>
+          <w:rFonts w:ascii="Arial" w:hAnsi="Arial" w:cs="Arial"/>
+          <w:sz w:val="22"/>
+          <w:szCs w:val="22"/>
+          <w:lang w:val="en-US"/>
+        </w:rPr>
+        <w:t>&gt;&gt;</w:t>
+      </w:r>
+    </w:p>
+    <w:p>
+      <w:pPr>
+        <w:rPr>
+          <w:rFonts w:ascii="Arial" w:hAnsi="Arial" w:cs="Arial"/>
+          <w:bCs/>
+        </w:rPr>
+      </w:pPr>
+      <w:r>
+        <w:rPr>
+          <w:rFonts w:ascii="Arial" w:hAnsi="Arial" w:cs="Arial"/>
+          <w:bCs/>
         </w:rPr>
         <w:t xml:space="preserve"> </w:t>
       </w:r>
+      <w:r>
+        <w:rPr>
+          <w:rFonts w:ascii="Arial" w:hAnsi="Arial" w:cs="Arial"/>
+          <w:bCs/>
+        </w:rPr>
+        <w:t>&lt;&lt;es_&gt;&gt;</w:t>
+      </w:r>
+    </w:p>
+    <w:p>
+      <w:pPr>
+        <w:rPr>
+          <w:rFonts w:ascii="Arial" w:hAnsi="Arial" w:cs="Arial"/>
+          <w:lang w:val="en-US"/>
+        </w:rPr>
+      </w:pPr>
+      <w:r>
+        <w:rPr>
+          <w:rFonts w:ascii="Arial" w:hAnsi="Arial" w:cs="Arial"/>
+          <w:bCs/>
+        </w:rPr>
+        <w:t xml:space="preserve"> </w:t>
+      </w:r>
+      <w:r>
+        <w:rPr>
+          <w:rFonts w:ascii="Arial" w:hAnsi="Arial" w:cs="Arial"/>
+          <w:lang w:val="en-US"/>
+        </w:rPr>
+        <w:t>&lt;&lt;cs</w:t>
+      </w:r>
       <w:proofErr w:type="gramStart"/>
       <w:r>
         <w:rPr>
-          <w:rFonts w:ascii="Arial" w:eastAsiaTheme="minorHAnsi" w:hAnsi="Arial" w:cs="Arial"/>
-          <w:sz w:val="22"/>
-          <w:szCs w:val="22"/>
-          <w:lang w:val="en-US" w:eastAsia="en-US"/>
-        </w:rPr>
-        <w:t>&lt;&lt;</w:t>
-      </w:r>
-      <w:r>
-        <w:rPr>
-          <w:rFonts w:ascii="Arial" w:eastAsiaTheme="minorHAnsi" w:hAnsi="Arial" w:cs="Arial"/>
-          <w:sz w:val="22"/>
-          <w:szCs w:val="22"/>
-          <w:lang w:val="en-US" w:eastAsia="en-US"/>
-        </w:rPr>
-        <w:t>sdoR2WitnessesOfFact.</w:t>
-      </w:r>
-      <w:r>
-        <w:rPr>
-          <w:rFonts w:ascii="Arial" w:eastAsiaTheme="minorHAnsi" w:hAnsi="Arial" w:cs="Arial"/>
-          <w:sz w:val="22"/>
-          <w:szCs w:val="22"/>
-          <w:lang w:val="en-US" w:eastAsia="en-US"/>
-        </w:rPr>
-        <w:t>sdoRestrictPages.restrictNoOfPagesDetails.witnessShouldNotMoreThanTxt</w:t>
-      </w:r>
+          <w:rFonts w:ascii="Arial" w:hAnsi="Arial" w:cs="Arial"/>
+          <w:lang w:val="en-US"/>
+        </w:rPr>
+        <w:t>_{</w:t>
+      </w:r>
+      <w:proofErr w:type="spellStart"/>
       <w:proofErr w:type="gramEnd"/>
       <w:r>
         <w:rPr>
           <w:rFonts w:ascii="Arial" w:hAnsi="Arial" w:cs="Arial"/>
-          <w:sz w:val="22"/>
-          <w:szCs w:val="22"/>
-          <w:lang w:val="en-US"/>
-        </w:rPr>
-        <w:t>&gt;&gt;</w:t>
+          <w:lang w:val="en-US"/>
+        </w:rPr>
+        <w:t>hasR</w:t>
+      </w:r>
+      <w:r>
+        <w:rPr>
+          <w:rFonts w:ascii="Arial" w:hAnsi="Arial" w:cs="Arial"/>
+          <w:lang w:val="en-US"/>
+        </w:rPr>
+        <w:t>estrictPages</w:t>
+      </w:r>
+      <w:proofErr w:type="spellEnd"/>
+      <w:r>
+        <w:rPr>
+          <w:rFonts w:ascii="Arial" w:hAnsi="Arial" w:cs="Arial"/>
+          <w:lang w:val="en-US"/>
+        </w:rPr>
+        <w:t>=</w:t>
+      </w:r>
+      <w:r>
+        <w:rPr>
+          <w:rFonts w:ascii="Arial" w:hAnsi="Arial" w:cs="Arial"/>
+          <w:lang w:val="en-US"/>
+        </w:rPr>
+        <w:t xml:space="preserve">true </w:t>
+      </w:r>
+      <w:r>
+        <w:rPr>
+          <w:rFonts w:ascii="Arial" w:hAnsi="Arial" w:cs="Arial"/>
+          <w:lang w:val="en-US"/>
+        </w:rPr>
+        <w:t>}&gt;&gt;</w:t>
       </w:r>
     </w:p>
     <w:p>
@@ -2586,12 +2594,12 @@
           <w:szCs w:val="22"/>
           <w:lang w:val="en-US" w:eastAsia="en-US"/>
         </w:rPr>
-        <w:t>Number of pages:</w:t>
-      </w:r>
-      <w:r>
-        <w:rPr>
-          <w:rFonts w:ascii="Arial" w:eastAsiaTheme="minorHAnsi" w:hAnsi="Arial" w:cs="Arial"/>
-          <w:snapToGrid w:val="0"/>
+        <w:lastRenderedPageBreak/>
+        <w:t>Each witness statement should be no more than:</w:t>
+      </w:r>
+      <w:r>
+        <w:rPr>
+          <w:rFonts w:ascii="Arial" w:eastAsiaTheme="minorHAnsi" w:hAnsi="Arial" w:cs="Arial"/>
           <w:sz w:val="22"/>
           <w:szCs w:val="22"/>
           <w:lang w:val="en-US" w:eastAsia="en-US"/>
@@ -2624,7 +2632,7 @@
           <w:szCs w:val="22"/>
           <w:lang w:val="en-US" w:eastAsia="en-US"/>
         </w:rPr>
-        <w:t>sdoRestrictPages.restrictNoOfPagesDetails.noOfPages</w:t>
+        <w:t>sdoRestrictPages.restrictNoOfPagesDetails.witnessShouldNotMoreThanTxt</w:t>
       </w:r>
       <w:proofErr w:type="gramEnd"/>
       <w:r>
@@ -2635,97 +2643,6 @@
           <w:lang w:val="en-US"/>
         </w:rPr>
         <w:t>&gt;&gt;</w:t>
-      </w:r>
-    </w:p>
-    <w:p>
-      <w:pPr>
-        <w:pStyle w:val="HTMLPreformatted"/>
-        <w:shd w:val="clear" w:color="auto" w:fill="FFFFFF"/>
-        <w:ind w:left="720"/>
-        <w:rPr>
-          <w:rFonts w:ascii="Arial" w:hAnsi="Arial" w:cs="Arial"/>
-          <w:sz w:val="22"/>
-          <w:szCs w:val="22"/>
-          <w:lang w:val="en-US"/>
-        </w:rPr>
-      </w:pPr>
-      <w:proofErr w:type="gramStart"/>
-      <w:r>
-        <w:rPr>
-          <w:rFonts w:ascii="Arial" w:eastAsiaTheme="minorHAnsi" w:hAnsi="Arial" w:cs="Arial"/>
-          <w:sz w:val="22"/>
-          <w:szCs w:val="22"/>
-          <w:lang w:val="en-US" w:eastAsia="en-US"/>
-        </w:rPr>
-        <w:t>&lt;&lt;</w:t>
-      </w:r>
-      <w:r>
-        <w:rPr>
-          <w:rFonts w:ascii="Arial" w:eastAsiaTheme="minorHAnsi" w:hAnsi="Arial" w:cs="Arial"/>
-          <w:sz w:val="22"/>
-          <w:szCs w:val="22"/>
-          <w:lang w:val="en-US" w:eastAsia="en-US"/>
-        </w:rPr>
-        <w:t>sdoR2WitnessesOfFact.</w:t>
-      </w:r>
-      <w:r>
-        <w:rPr>
-          <w:rFonts w:ascii="Arial" w:eastAsiaTheme="minorHAnsi" w:hAnsi="Arial" w:cs="Arial"/>
-          <w:sz w:val="22"/>
-          <w:szCs w:val="22"/>
-          <w:lang w:val="en-US" w:eastAsia="en-US"/>
-        </w:rPr>
-        <w:t>sdoRestrictPages.restrictNoOfPagesDetails.fontDetails</w:t>
-      </w:r>
-      <w:proofErr w:type="gramEnd"/>
-      <w:r>
-        <w:rPr>
-          <w:rFonts w:ascii="Arial" w:hAnsi="Arial" w:cs="Arial"/>
-          <w:sz w:val="22"/>
-          <w:szCs w:val="22"/>
-          <w:lang w:val="en-US"/>
-        </w:rPr>
-        <w:t>&gt;&gt;</w:t>
-      </w:r>
-    </w:p>
-    <w:p>
-      <w:pPr>
-        <w:rPr>
-          <w:rFonts w:ascii="Arial" w:hAnsi="Arial" w:cs="Arial"/>
-          <w:bCs/>
-        </w:rPr>
-      </w:pPr>
-      <w:r>
-        <w:rPr>
-          <w:rFonts w:ascii="Arial" w:hAnsi="Arial" w:cs="Arial"/>
-          <w:bCs/>
-        </w:rPr>
-        <w:t xml:space="preserve"> &lt;&lt;es_&gt;&gt;</w:t>
-      </w:r>
-    </w:p>
-    <w:p>
-      <w:pPr>
-        <w:rPr>
-          <w:rFonts w:cstheme="minorHAnsi"/>
-          <w:bCs/>
-        </w:rPr>
-      </w:pPr>
-    </w:p>
-    <w:p>
-      <w:pPr>
-        <w:rPr>
-          <w:rFonts w:ascii="Arial" w:hAnsi="Arial" w:cs="Arial"/>
-          <w:b/>
-          <w:bCs/>
-        </w:rPr>
-      </w:pPr>
-      <w:r>
-        <w:rPr>
-          <w:rFonts w:ascii="Arial" w:hAnsi="Arial" w:cs="Arial"/>
-          <w:b/>
-          <w:bCs/>
-        </w:rPr>
-        <w:t>Deadline</w:t>
       </w:r>
     </w:p>
     <w:p>
@@ -2737,15 +2654,38 @@
         </w:numPr>
         <w:shd w:val="clear" w:color="auto" w:fill="FFFFFF"/>
         <w:rPr>
-          <w:rFonts w:ascii="Arial" w:hAnsi="Arial" w:cs="Arial"/>
-          <w:sz w:val="22"/>
-          <w:szCs w:val="22"/>
-          <w:lang w:val="en-US"/>
-        </w:rPr>
-      </w:pPr>
-      <w:r>
-        <w:rPr>
-          <w:rFonts w:ascii="Arial" w:eastAsiaTheme="minorHAnsi" w:hAnsi="Arial" w:cs="Arial"/>
+          <w:rFonts w:ascii="Arial" w:eastAsiaTheme="minorHAnsi" w:hAnsi="Arial" w:cs="Arial"/>
+          <w:sz w:val="22"/>
+          <w:szCs w:val="22"/>
+          <w:lang w:val="en-US" w:eastAsia="en-US"/>
+        </w:rPr>
+      </w:pPr>
+      <w:r>
+        <w:rPr>
+          <w:rFonts w:ascii="Arial" w:eastAsiaTheme="minorHAnsi" w:hAnsi="Arial" w:cs="Arial"/>
+          <w:snapToGrid w:val="0"/>
+          <w:sz w:val="22"/>
+          <w:szCs w:val="22"/>
+          <w:lang w:val="en-US" w:eastAsia="en-US"/>
+        </w:rPr>
+        <w:t>Number of pages:</w:t>
+      </w:r>
+      <w:r>
+        <w:rPr>
+          <w:rFonts w:ascii="Arial" w:eastAsiaTheme="minorHAnsi" w:hAnsi="Arial" w:cs="Arial"/>
+          <w:snapToGrid w:val="0"/>
+          <w:sz w:val="22"/>
+          <w:szCs w:val="22"/>
+          <w:lang w:val="en-US" w:eastAsia="en-US"/>
+        </w:rPr>
+        <w:t xml:space="preserve"> </w:t>
+      </w:r>
+      <w:proofErr w:type="gramStart"/>
+      <w:r>
+        <w:rPr>
+          <w:rFonts w:ascii="Arial" w:eastAsiaTheme="minorHAnsi" w:hAnsi="Arial" w:cs="Arial"/>
+          <w:b/>
+          <w:bCs/>
           <w:sz w:val="22"/>
           <w:szCs w:val="22"/>
           <w:lang w:val="en-US" w:eastAsia="en-US"/>
@@ -2759,150 +2699,111 @@
           <w:szCs w:val="22"/>
           <w:lang w:val="en-US" w:eastAsia="en-US"/>
         </w:rPr>
-        <w:t>sdoR2WitnessesOfFact</w:t>
-      </w:r>
-      <w:r>
-        <w:rPr>
-          <w:rFonts w:ascii="Arial" w:eastAsiaTheme="minorHAnsi" w:hAnsi="Arial" w:cs="Arial"/>
-          <w:sz w:val="22"/>
-          <w:szCs w:val="22"/>
-          <w:lang w:val="en-US" w:eastAsia="en-US"/>
-        </w:rPr>
-        <w:t>.</w:t>
-      </w:r>
-      <w:r>
-        <w:rPr>
-          <w:rFonts w:ascii="Arial" w:eastAsiaTheme="minorHAnsi" w:hAnsi="Arial" w:cs="Arial"/>
-          <w:sz w:val="22"/>
-          <w:szCs w:val="22"/>
-          <w:lang w:val="en-US" w:eastAsia="en-US"/>
-        </w:rPr>
-        <w:t>sdoWitnessDeadline</w:t>
-      </w:r>
-      <w:r>
-        <w:rPr>
-          <w:rFonts w:ascii="Arial" w:hAnsi="Arial" w:cs="Arial"/>
-          <w:sz w:val="22"/>
-          <w:szCs w:val="22"/>
-          <w:lang w:val="en-US"/>
-        </w:rPr>
-        <w:t>&gt;</w:t>
-      </w:r>
+        <w:t>sdoR2WitnessesOfFact.</w:t>
+      </w:r>
+      <w:r>
+        <w:rPr>
+          <w:rFonts w:ascii="Arial" w:eastAsiaTheme="minorHAnsi" w:hAnsi="Arial" w:cs="Arial"/>
+          <w:sz w:val="22"/>
+          <w:szCs w:val="22"/>
+          <w:lang w:val="en-US" w:eastAsia="en-US"/>
+        </w:rPr>
+        <w:t>sdoRestrictPages.restrictNoOfPagesDetails.noOfPages</w:t>
+      </w:r>
+      <w:proofErr w:type="gramEnd"/>
+      <w:r>
+        <w:rPr>
+          <w:rFonts w:ascii="Arial" w:hAnsi="Arial" w:cs="Arial"/>
+          <w:b/>
+          <w:bCs/>
+          <w:sz w:val="22"/>
+          <w:szCs w:val="22"/>
+          <w:lang w:val="en-US"/>
+        </w:rPr>
+        <w:t>&gt;&gt;</w:t>
+      </w:r>
+    </w:p>
+    <w:p>
+      <w:pPr>
+        <w:pStyle w:val="HTMLPreformatted"/>
+        <w:shd w:val="clear" w:color="auto" w:fill="FFFFFF"/>
+        <w:ind w:left="720"/>
+        <w:rPr>
+          <w:rFonts w:ascii="Arial" w:hAnsi="Arial" w:cs="Arial"/>
+          <w:sz w:val="22"/>
+          <w:szCs w:val="22"/>
+          <w:lang w:val="en-US"/>
+        </w:rPr>
+      </w:pPr>
       <w:proofErr w:type="gramStart"/>
       <w:r>
         <w:rPr>
-          <w:rFonts w:ascii="Arial" w:hAnsi="Arial" w:cs="Arial"/>
-          <w:sz w:val="22"/>
-          <w:szCs w:val="22"/>
-          <w:lang w:val="en-US"/>
-        </w:rPr>
-        <w:t>&gt;</w:t>
-      </w:r>
-      <w:r>
-        <w:rPr>
-          <w:rFonts w:ascii="Arial" w:hAnsi="Arial" w:cs="Arial"/>
-          <w:sz w:val="22"/>
-          <w:szCs w:val="22"/>
-          <w:lang w:val="en-US"/>
-        </w:rPr>
-        <w:t xml:space="preserve"> </w:t>
-      </w:r>
-      <w:r>
-        <w:rPr>
-          <w:rFonts w:ascii="Arial" w:hAnsi="Arial" w:cs="Arial"/>
-          <w:sz w:val="22"/>
-          <w:szCs w:val="22"/>
-          <w:lang w:val="en-US"/>
-        </w:rPr>
-        <w:t xml:space="preserve"> </w:t>
-      </w:r>
-      <w:r>
-        <w:rPr>
-          <w:rFonts w:ascii="Arial" w:eastAsiaTheme="minorHAnsi" w:hAnsi="Arial" w:cs="Arial"/>
-          <w:sz w:val="22"/>
-          <w:szCs w:val="22"/>
-          <w:lang w:val="en-US" w:eastAsia="en-US"/>
-        </w:rPr>
-        <w:t>&lt;</w:t>
+          <w:rFonts w:ascii="Arial" w:eastAsiaTheme="minorHAnsi" w:hAnsi="Arial" w:cs="Arial"/>
+          <w:sz w:val="22"/>
+          <w:szCs w:val="22"/>
+          <w:lang w:val="en-US" w:eastAsia="en-US"/>
+        </w:rPr>
+        <w:t>&lt;&lt;</w:t>
+      </w:r>
+      <w:r>
+        <w:rPr>
+          <w:rFonts w:ascii="Arial" w:eastAsiaTheme="minorHAnsi" w:hAnsi="Arial" w:cs="Arial"/>
+          <w:sz w:val="22"/>
+          <w:szCs w:val="22"/>
+          <w:lang w:val="en-US" w:eastAsia="en-US"/>
+        </w:rPr>
+        <w:t>sdoR2WitnessesOfFact.</w:t>
+      </w:r>
+      <w:r>
+        <w:rPr>
+          <w:rFonts w:ascii="Arial" w:eastAsiaTheme="minorHAnsi" w:hAnsi="Arial" w:cs="Arial"/>
+          <w:sz w:val="22"/>
+          <w:szCs w:val="22"/>
+          <w:lang w:val="en-US" w:eastAsia="en-US"/>
+        </w:rPr>
+        <w:t>sdoRestrictPages.restrictNoOfPagesDetails.fontDetails</w:t>
       </w:r>
       <w:proofErr w:type="gramEnd"/>
       <w:r>
         <w:rPr>
-          <w:rFonts w:ascii="Arial" w:eastAsiaTheme="minorHAnsi" w:hAnsi="Arial" w:cs="Arial"/>
-          <w:sz w:val="22"/>
-          <w:szCs w:val="22"/>
-          <w:lang w:val="en-US" w:eastAsia="en-US"/>
-        </w:rPr>
-        <w:t>&lt;{</w:t>
-      </w:r>
-      <w:proofErr w:type="spellStart"/>
-      <w:r>
-        <w:rPr>
-          <w:rFonts w:ascii="Arial" w:eastAsiaTheme="minorHAnsi" w:hAnsi="Arial" w:cs="Arial"/>
-          <w:sz w:val="22"/>
-          <w:szCs w:val="22"/>
-          <w:lang w:val="en-US" w:eastAsia="en-US"/>
-        </w:rPr>
-        <w:t>dateFormat</w:t>
-      </w:r>
-      <w:proofErr w:type="spellEnd"/>
-      <w:r>
-        <w:rPr>
-          <w:rFonts w:ascii="Arial" w:eastAsiaTheme="minorHAnsi" w:hAnsi="Arial" w:cs="Arial"/>
-          <w:sz w:val="22"/>
-          <w:szCs w:val="22"/>
-          <w:lang w:val="en-US" w:eastAsia="en-US"/>
-        </w:rPr>
-        <w:t xml:space="preserve">(sdoR2WitnessesOfFact.sdoWitnessDeadlineDate, ‘dd MMMM </w:t>
-      </w:r>
-      <w:proofErr w:type="spellStart"/>
-      <w:r>
-        <w:rPr>
-          <w:rFonts w:ascii="Arial" w:eastAsiaTheme="minorHAnsi" w:hAnsi="Arial" w:cs="Arial"/>
-          <w:sz w:val="22"/>
-          <w:szCs w:val="22"/>
-          <w:lang w:val="en-US" w:eastAsia="en-US"/>
-        </w:rPr>
-        <w:t>yyyy</w:t>
-      </w:r>
-      <w:proofErr w:type="spellEnd"/>
-      <w:r>
-        <w:rPr>
-          <w:rFonts w:ascii="Arial" w:eastAsiaTheme="minorHAnsi" w:hAnsi="Arial" w:cs="Arial"/>
-          <w:sz w:val="22"/>
-          <w:szCs w:val="22"/>
-          <w:lang w:val="en-US" w:eastAsia="en-US"/>
-        </w:rPr>
-        <w:t>’, ‘</w:t>
-      </w:r>
-      <w:proofErr w:type="spellStart"/>
-      <w:r>
-        <w:rPr>
-          <w:rFonts w:ascii="Arial" w:eastAsiaTheme="minorHAnsi" w:hAnsi="Arial" w:cs="Arial"/>
-          <w:sz w:val="22"/>
-          <w:szCs w:val="22"/>
-          <w:lang w:val="en-US" w:eastAsia="en-US"/>
-        </w:rPr>
-        <w:t>yyyy</w:t>
-      </w:r>
-      <w:proofErr w:type="spellEnd"/>
-      <w:r>
-        <w:rPr>
-          <w:rFonts w:ascii="Arial" w:eastAsiaTheme="minorHAnsi" w:hAnsi="Arial" w:cs="Arial"/>
-          <w:sz w:val="22"/>
-          <w:szCs w:val="22"/>
-          <w:lang w:val="en-US" w:eastAsia="en-US"/>
-        </w:rPr>
-        <w:t>-MM-dd’)}&gt;&gt;</w:t>
-      </w:r>
-      <w:r>
-        <w:rPr>
-          <w:rFonts w:ascii="Arial" w:eastAsiaTheme="minorHAnsi" w:hAnsi="Arial" w:cs="Arial"/>
-          <w:sz w:val="22"/>
-          <w:szCs w:val="22"/>
-          <w:lang w:val="en-US" w:eastAsia="en-US"/>
-        </w:rPr>
-        <w:t>.</w:t>
+          <w:rFonts w:ascii="Arial" w:hAnsi="Arial" w:cs="Arial"/>
+          <w:sz w:val="22"/>
+          <w:szCs w:val="22"/>
+          <w:lang w:val="en-US"/>
+        </w:rPr>
+        <w:t>&gt;&gt;</w:t>
+      </w:r>
+    </w:p>
+    <w:p>
+      <w:pPr>
+        <w:rPr>
+          <w:rFonts w:ascii="Arial" w:hAnsi="Arial" w:cs="Arial"/>
+          <w:bCs/>
+        </w:rPr>
+      </w:pPr>
+      <w:r>
+        <w:rPr>
+          <w:rFonts w:ascii="Arial" w:hAnsi="Arial" w:cs="Arial"/>
+          <w:bCs/>
+        </w:rPr>
+        <w:t xml:space="preserve"> &lt;&lt;es_&gt;&gt;</w:t>
+      </w:r>
+    </w:p>
+    <w:p>
+      <w:pPr>
+        <w:rPr>
+          <w:rFonts w:ascii="Arial" w:hAnsi="Arial" w:cs="Arial"/>
+          <w:b/>
+          <w:bCs/>
+        </w:rPr>
+      </w:pPr>
+      <w:r>
+        <w:rPr>
+          <w:rFonts w:ascii="Arial" w:hAnsi="Arial" w:cs="Arial"/>
+          <w:b/>
+          <w:bCs/>
+        </w:rPr>
+        <w:t>Deadline</w:t>
       </w:r>
     </w:p>
     <w:p>
@@ -2914,119 +2815,196 @@
         </w:numPr>
         <w:shd w:val="clear" w:color="auto" w:fill="FFFFFF"/>
         <w:rPr>
-          <w:rFonts w:ascii="Arial" w:eastAsiaTheme="minorHAnsi" w:hAnsi="Arial" w:cs="Arial"/>
-          <w:sz w:val="22"/>
-          <w:szCs w:val="22"/>
-          <w:lang w:val="en-US" w:eastAsia="en-US"/>
-        </w:rPr>
-      </w:pPr>
-      <w:r>
-        <w:rPr>
-          <w:rFonts w:ascii="Arial" w:eastAsiaTheme="minorHAnsi" w:hAnsi="Arial" w:cs="Arial"/>
-          <w:sz w:val="22"/>
-          <w:szCs w:val="22"/>
-          <w:lang w:val="en-US" w:eastAsia="en-US"/>
-        </w:rPr>
-        <w:t>&lt;&lt;sdoR2WitnessesOfFact.sdoWitnessDeadlineText&gt;&gt;</w:t>
-      </w:r>
-    </w:p>
-    <w:p>
-      <w:pPr>
-        <w:pStyle w:val="HTMLPreformatted"/>
-        <w:shd w:val="clear" w:color="auto" w:fill="FFFFFF"/>
-        <w:rPr>
-          <w:rFonts w:ascii="Arial" w:eastAsiaTheme="minorHAnsi" w:hAnsi="Arial" w:cs="Arial"/>
-          <w:sz w:val="22"/>
-          <w:szCs w:val="22"/>
-          <w:lang w:val="en-US" w:eastAsia="en-US"/>
-        </w:rPr>
-      </w:pPr>
-      <w:r>
-        <w:rPr>
-          <w:rFonts w:ascii="Arial" w:eastAsiaTheme="minorHAnsi" w:hAnsi="Arial" w:cs="Arial"/>
-          <w:sz w:val="22"/>
-          <w:szCs w:val="22"/>
-          <w:lang w:val="en-US" w:eastAsia="en-US"/>
-        </w:rPr>
-        <w:t>&lt;&lt;es_&gt;&gt;</w:t>
-      </w:r>
-    </w:p>
-    <w:p>
-      <w:pPr>
-        <w:rPr>
-          <w:rFonts w:ascii="Arial" w:hAnsi="Arial" w:cs="Arial"/>
-          <w:lang w:val="en-US"/>
-        </w:rPr>
-      </w:pPr>
-    </w:p>
-    <w:p>
-      <w:pPr>
-        <w:rPr>
-          <w:rFonts w:ascii="Arial" w:hAnsi="Arial" w:cs="Arial"/>
-          <w:lang w:val="en-US"/>
-        </w:rPr>
-      </w:pPr>
-      <w:r>
-        <w:rPr>
-          <w:rFonts w:ascii="Arial" w:hAnsi="Arial" w:cs="Arial"/>
-          <w:lang w:val="en-US"/>
-        </w:rPr>
-        <w:t>&lt;&lt;cs</w:t>
+          <w:rFonts w:ascii="Arial" w:hAnsi="Arial" w:cs="Arial"/>
+          <w:sz w:val="22"/>
+          <w:szCs w:val="22"/>
+          <w:lang w:val="en-US"/>
+        </w:rPr>
+      </w:pPr>
+      <w:r>
+        <w:rPr>
+          <w:rFonts w:ascii="Arial" w:eastAsiaTheme="minorHAnsi" w:hAnsi="Arial" w:cs="Arial"/>
+          <w:sz w:val="22"/>
+          <w:szCs w:val="22"/>
+          <w:lang w:val="en-US" w:eastAsia="en-US"/>
+        </w:rPr>
+        <w:t>&lt;&lt;</w:t>
+      </w:r>
+      <w:r>
+        <w:rPr>
+          <w:rFonts w:ascii="Arial" w:eastAsiaTheme="minorHAnsi" w:hAnsi="Arial" w:cs="Arial"/>
+          <w:sz w:val="22"/>
+          <w:szCs w:val="22"/>
+          <w:lang w:val="en-US" w:eastAsia="en-US"/>
+        </w:rPr>
+        <w:t>sdoR2WitnessesOfFact</w:t>
+      </w:r>
+      <w:r>
+        <w:rPr>
+          <w:rFonts w:ascii="Arial" w:eastAsiaTheme="minorHAnsi" w:hAnsi="Arial" w:cs="Arial"/>
+          <w:sz w:val="22"/>
+          <w:szCs w:val="22"/>
+          <w:lang w:val="en-US" w:eastAsia="en-US"/>
+        </w:rPr>
+        <w:t>.</w:t>
+      </w:r>
+      <w:r>
+        <w:rPr>
+          <w:rFonts w:ascii="Arial" w:eastAsiaTheme="minorHAnsi" w:hAnsi="Arial" w:cs="Arial"/>
+          <w:sz w:val="22"/>
+          <w:szCs w:val="22"/>
+          <w:lang w:val="en-US" w:eastAsia="en-US"/>
+        </w:rPr>
+        <w:t>sdoWitnessDeadline</w:t>
+      </w:r>
+      <w:r>
+        <w:rPr>
+          <w:rFonts w:ascii="Arial" w:hAnsi="Arial" w:cs="Arial"/>
+          <w:sz w:val="22"/>
+          <w:szCs w:val="22"/>
+          <w:lang w:val="en-US"/>
+        </w:rPr>
+        <w:t>&gt;</w:t>
       </w:r>
       <w:proofErr w:type="gramStart"/>
       <w:r>
         <w:rPr>
           <w:rFonts w:ascii="Arial" w:hAnsi="Arial" w:cs="Arial"/>
-          <w:lang w:val="en-US"/>
-        </w:rPr>
-        <w:t>_{</w:t>
+          <w:sz w:val="22"/>
+          <w:szCs w:val="22"/>
+          <w:lang w:val="en-US"/>
+        </w:rPr>
+        <w:t>&gt;</w:t>
+      </w:r>
+      <w:r>
+        <w:rPr>
+          <w:rFonts w:ascii="Arial" w:hAnsi="Arial" w:cs="Arial"/>
+          <w:sz w:val="22"/>
+          <w:szCs w:val="22"/>
+          <w:lang w:val="en-US"/>
+        </w:rPr>
+        <w:t xml:space="preserve"> </w:t>
+      </w:r>
+      <w:r>
+        <w:rPr>
+          <w:rFonts w:ascii="Arial" w:hAnsi="Arial" w:cs="Arial"/>
+          <w:sz w:val="22"/>
+          <w:szCs w:val="22"/>
+          <w:lang w:val="en-US"/>
+        </w:rPr>
+        <w:t xml:space="preserve"> </w:t>
+      </w:r>
+      <w:r>
+        <w:rPr>
+          <w:rFonts w:ascii="Arial" w:eastAsiaTheme="minorHAnsi" w:hAnsi="Arial" w:cs="Arial"/>
+          <w:b/>
+          <w:bCs/>
+          <w:sz w:val="22"/>
+          <w:szCs w:val="22"/>
+          <w:lang w:val="en-US" w:eastAsia="en-US"/>
+        </w:rPr>
+        <w:t>&lt;</w:t>
+      </w:r>
+      <w:proofErr w:type="gramEnd"/>
+      <w:r>
+        <w:rPr>
+          <w:rFonts w:ascii="Arial" w:eastAsiaTheme="minorHAnsi" w:hAnsi="Arial" w:cs="Arial"/>
+          <w:b/>
+          <w:bCs/>
+          <w:sz w:val="22"/>
+          <w:szCs w:val="22"/>
+          <w:lang w:val="en-US" w:eastAsia="en-US"/>
+        </w:rPr>
+        <w:t>&lt;</w:t>
+      </w:r>
+      <w:r>
+        <w:rPr>
+          <w:rFonts w:ascii="Arial" w:eastAsiaTheme="minorHAnsi" w:hAnsi="Arial" w:cs="Arial"/>
+          <w:sz w:val="22"/>
+          <w:szCs w:val="22"/>
+          <w:lang w:val="en-US" w:eastAsia="en-US"/>
+        </w:rPr>
+        <w:t>{</w:t>
       </w:r>
       <w:proofErr w:type="spellStart"/>
-      <w:proofErr w:type="gramEnd"/>
-      <w:r>
-        <w:rPr>
-          <w:rFonts w:ascii="Arial" w:hAnsi="Arial" w:cs="Arial"/>
-          <w:lang w:val="en-US"/>
-        </w:rPr>
-        <w:t>hasExpertEvidence</w:t>
+      <w:r>
+        <w:rPr>
+          <w:rFonts w:ascii="Arial" w:eastAsiaTheme="minorHAnsi" w:hAnsi="Arial" w:cs="Arial"/>
+          <w:sz w:val="22"/>
+          <w:szCs w:val="22"/>
+          <w:lang w:val="en-US" w:eastAsia="en-US"/>
+        </w:rPr>
+        <w:t>dateFormat</w:t>
       </w:r>
       <w:proofErr w:type="spellEnd"/>
       <w:r>
         <w:rPr>
-          <w:rFonts w:ascii="Arial" w:hAnsi="Arial" w:cs="Arial"/>
-          <w:lang w:val="en-US"/>
-        </w:rPr>
-        <w:t xml:space="preserve">=true </w:t>
-      </w:r>
-      <w:r>
-        <w:rPr>
-          <w:rFonts w:ascii="Arial" w:hAnsi="Arial" w:cs="Arial"/>
-          <w:lang w:val="en-US"/>
-        </w:rPr>
-        <w:t>}&gt;&gt;</w:t>
-      </w:r>
-    </w:p>
-    <w:p>
-      <w:pPr>
-        <w:rPr>
-          <w:rFonts w:ascii="Arial" w:hAnsi="Arial" w:cs="Arial"/>
+          <w:rFonts w:ascii="Arial" w:eastAsiaTheme="minorHAnsi" w:hAnsi="Arial" w:cs="Arial"/>
+          <w:sz w:val="22"/>
+          <w:szCs w:val="22"/>
+          <w:lang w:val="en-US" w:eastAsia="en-US"/>
+        </w:rPr>
+        <w:t xml:space="preserve">(sdoR2WitnessesOfFact.sdoWitnessDeadlineDate, ‘dd MMMM </w:t>
+      </w:r>
+      <w:proofErr w:type="spellStart"/>
+      <w:r>
+        <w:rPr>
+          <w:rFonts w:ascii="Arial" w:eastAsiaTheme="minorHAnsi" w:hAnsi="Arial" w:cs="Arial"/>
+          <w:sz w:val="22"/>
+          <w:szCs w:val="22"/>
+          <w:lang w:val="en-US" w:eastAsia="en-US"/>
+        </w:rPr>
+        <w:t>yyyy</w:t>
+      </w:r>
+      <w:proofErr w:type="spellEnd"/>
+      <w:r>
+        <w:rPr>
+          <w:rFonts w:ascii="Arial" w:eastAsiaTheme="minorHAnsi" w:hAnsi="Arial" w:cs="Arial"/>
+          <w:sz w:val="22"/>
+          <w:szCs w:val="22"/>
+          <w:lang w:val="en-US" w:eastAsia="en-US"/>
+        </w:rPr>
+        <w:t>’, ‘</w:t>
+      </w:r>
+      <w:proofErr w:type="spellStart"/>
+      <w:r>
+        <w:rPr>
+          <w:rFonts w:ascii="Arial" w:eastAsiaTheme="minorHAnsi" w:hAnsi="Arial" w:cs="Arial"/>
+          <w:sz w:val="22"/>
+          <w:szCs w:val="22"/>
+          <w:lang w:val="en-US" w:eastAsia="en-US"/>
+        </w:rPr>
+        <w:t>yyyy</w:t>
+      </w:r>
+      <w:proofErr w:type="spellEnd"/>
+      <w:r>
+        <w:rPr>
+          <w:rFonts w:ascii="Arial" w:eastAsiaTheme="minorHAnsi" w:hAnsi="Arial" w:cs="Arial"/>
+          <w:sz w:val="22"/>
+          <w:szCs w:val="22"/>
+          <w:lang w:val="en-US" w:eastAsia="en-US"/>
+        </w:rPr>
+        <w:t>-MM-dd’)}</w:t>
+      </w:r>
+      <w:r>
+        <w:rPr>
+          <w:rFonts w:ascii="Arial" w:eastAsiaTheme="minorHAnsi" w:hAnsi="Arial" w:cs="Arial"/>
           <w:b/>
           <w:bCs/>
-        </w:rPr>
-      </w:pPr>
-      <w:r>
-        <w:rPr>
-          <w:rFonts w:ascii="Arial" w:hAnsi="Arial" w:cs="Arial"/>
-          <w:b/>
-        </w:rPr>
-        <w:t>Expert</w:t>
-      </w:r>
-      <w:r>
-        <w:rPr>
-          <w:rFonts w:ascii="Arial" w:hAnsi="Arial" w:cs="Arial"/>
-          <w:b/>
-        </w:rPr>
-        <w:t xml:space="preserve"> evidence </w:t>
+          <w:sz w:val="22"/>
+          <w:szCs w:val="22"/>
+          <w:lang w:val="en-US" w:eastAsia="en-US"/>
+        </w:rPr>
+        <w:t>&gt;&gt;</w:t>
+      </w:r>
+      <w:r>
+        <w:rPr>
+          <w:rFonts w:ascii="Arial" w:eastAsiaTheme="minorHAnsi" w:hAnsi="Arial" w:cs="Arial"/>
+          <w:sz w:val="22"/>
+          <w:szCs w:val="22"/>
+          <w:lang w:val="en-US" w:eastAsia="en-US"/>
+        </w:rPr>
+        <w:t>.</w:t>
       </w:r>
     </w:p>
     <w:p>
@@ -3038,76 +3016,33 @@
         </w:numPr>
         <w:shd w:val="clear" w:color="auto" w:fill="FFFFFF"/>
         <w:rPr>
-          <w:rFonts w:ascii="Arial" w:hAnsi="Arial" w:cs="Arial"/>
-          <w:sz w:val="22"/>
-          <w:szCs w:val="22"/>
-          <w:lang w:val="en-US"/>
-        </w:rPr>
-      </w:pPr>
-      <w:r>
-        <w:rPr>
-          <w:rFonts w:ascii="Arial" w:hAnsi="Arial" w:cs="Arial"/>
-          <w:sz w:val="22"/>
-          <w:szCs w:val="22"/>
-          <w:lang w:val="en-US"/>
-        </w:rPr>
-        <w:t>&lt;&lt;</w:t>
-      </w:r>
-      <w:r>
-        <w:rPr>
-          <w:rFonts w:ascii="Arial" w:eastAsiaTheme="minorHAnsi" w:hAnsi="Arial" w:cs="Arial"/>
-          <w:sz w:val="22"/>
-          <w:szCs w:val="22"/>
-          <w:lang w:val="en-US" w:eastAsia="en-US"/>
-        </w:rPr>
-        <w:t>sdoR2ExpertEvidence</w:t>
-      </w:r>
-      <w:r>
-        <w:rPr>
-          <w:rFonts w:ascii="Arial" w:hAnsi="Arial" w:cs="Arial"/>
-          <w:sz w:val="22"/>
-          <w:szCs w:val="22"/>
-          <w:lang w:val="en-US"/>
-        </w:rPr>
-        <w:t>.</w:t>
-      </w:r>
-      <w:r>
-        <w:rPr>
-          <w:rFonts w:ascii="Arial" w:eastAsiaTheme="minorHAnsi" w:hAnsi="Arial" w:cs="Arial"/>
-          <w:sz w:val="22"/>
-          <w:szCs w:val="22"/>
-          <w:lang w:val="en-US" w:eastAsia="en-US"/>
-        </w:rPr>
-        <w:t>sdoClaimantPermissionToRelyTxt</w:t>
-      </w:r>
-      <w:r>
-        <w:rPr>
-          <w:rFonts w:ascii="Arial" w:hAnsi="Arial" w:cs="Arial"/>
-          <w:sz w:val="22"/>
-          <w:szCs w:val="22"/>
-          <w:lang w:val="en-US"/>
-        </w:rPr>
-        <w:t xml:space="preserve">&gt;&gt; </w:t>
-      </w:r>
-    </w:p>
-    <w:p>
-      <w:pPr>
-        <w:rPr>
-          <w:rFonts w:ascii="Arial" w:hAnsi="Arial" w:cs="Arial"/>
-          <w:bCs/>
-        </w:rPr>
-      </w:pPr>
-      <w:r>
-        <w:rPr>
-          <w:rFonts w:ascii="Arial" w:hAnsi="Arial" w:cs="Arial"/>
-          <w:bCs/>
-        </w:rPr>
-        <w:t xml:space="preserve"> </w:t>
-      </w:r>
-      <w:r>
-        <w:rPr>
-          <w:rFonts w:ascii="Arial" w:hAnsi="Arial" w:cs="Arial"/>
-          <w:bCs/>
+          <w:rFonts w:ascii="Arial" w:eastAsiaTheme="minorHAnsi" w:hAnsi="Arial" w:cs="Arial"/>
+          <w:sz w:val="22"/>
+          <w:szCs w:val="22"/>
+          <w:lang w:val="en-US" w:eastAsia="en-US"/>
+        </w:rPr>
+      </w:pPr>
+      <w:r>
+        <w:rPr>
+          <w:rFonts w:ascii="Arial" w:eastAsiaTheme="minorHAnsi" w:hAnsi="Arial" w:cs="Arial"/>
+          <w:sz w:val="22"/>
+          <w:szCs w:val="22"/>
+          <w:lang w:val="en-US" w:eastAsia="en-US"/>
+        </w:rPr>
+        <w:t>&lt;&lt;sdoR2WitnessesOfFact.sdoWitnessDeadlineText&gt;&gt;</w:t>
+      </w:r>
+    </w:p>
+    <w:p>
+      <w:pPr>
+        <w:rPr>
+          <w:rFonts w:ascii="Arial" w:hAnsi="Arial" w:cs="Arial"/>
+          <w:bCs/>
+        </w:rPr>
+      </w:pPr>
+      <w:r>
+        <w:rPr>
+          <w:rFonts w:ascii="Arial" w:hAnsi="Arial" w:cs="Arial"/>
+          <w:lang w:val="en-US"/>
         </w:rPr>
         <w:t>&lt;&lt;es_&gt;&gt;</w:t>
       </w:r>
@@ -3122,24 +3057,26 @@
       <w:r>
         <w:rPr>
           <w:rFonts w:ascii="Arial" w:hAnsi="Arial" w:cs="Arial"/>
-          <w:bCs/>
-        </w:rPr>
-        <w:t xml:space="preserve"> </w:t>
-      </w:r>
-      <w:r>
-        <w:rPr>
-          <w:rFonts w:ascii="Arial" w:hAnsi="Arial" w:cs="Arial"/>
-          <w:bCs/>
-        </w:rPr>
-        <w:t>&lt;&lt;cs_{</w:t>
+          <w:lang w:val="en-US"/>
+        </w:rPr>
+        <w:t>&lt;&lt;cs</w:t>
+      </w:r>
+      <w:proofErr w:type="gramStart"/>
+      <w:r>
+        <w:rPr>
+          <w:rFonts w:ascii="Arial" w:hAnsi="Arial" w:cs="Arial"/>
+          <w:lang w:val="en-US"/>
+        </w:rPr>
+        <w:t>_{</w:t>
       </w:r>
       <w:proofErr w:type="spellStart"/>
-      <w:r>
-        <w:rPr>
-          <w:rFonts w:ascii="Arial" w:hAnsi="Arial" w:cs="Arial"/>
-          <w:lang w:val="en-US"/>
-        </w:rPr>
-        <w:t>hasAddendumReport</w:t>
+      <w:proofErr w:type="gramEnd"/>
+      <w:r>
+        <w:rPr>
+          <w:rFonts w:ascii="Arial" w:hAnsi="Arial" w:cs="Arial"/>
+          <w:lang w:val="en-US"/>
+        </w:rPr>
+        <w:t>hasExpertEvidence</w:t>
       </w:r>
       <w:proofErr w:type="spellEnd"/>
       <w:r>
@@ -3147,30 +3084,22 @@
           <w:rFonts w:ascii="Arial" w:hAnsi="Arial" w:cs="Arial"/>
           <w:lang w:val="en-US"/>
         </w:rPr>
-        <w:t>=true}</w:t>
-      </w:r>
-      <w:r>
-        <w:rPr>
-          <w:rFonts w:ascii="Arial" w:hAnsi="Arial" w:cs="Arial"/>
-          <w:lang w:val="en-US"/>
-        </w:rPr>
-        <w:t>&gt;&gt;</w:t>
-      </w:r>
-    </w:p>
-    <w:p>
-      <w:pPr>
-        <w:rPr>
-          <w:rFonts w:cstheme="minorHAnsi"/>
-          <w:lang w:val="en-US"/>
-        </w:rPr>
-      </w:pPr>
-    </w:p>
-    <w:p>
-      <w:pPr>
-        <w:spacing w:line="256" w:lineRule="auto"/>
+        <w:t xml:space="preserve">=true </w:t>
+      </w:r>
+      <w:r>
+        <w:rPr>
+          <w:rFonts w:ascii="Arial" w:hAnsi="Arial" w:cs="Arial"/>
+          <w:lang w:val="en-US"/>
+        </w:rPr>
+        <w:t>}&gt;&gt;</w:t>
+      </w:r>
+    </w:p>
+    <w:p>
+      <w:pPr>
         <w:rPr>
           <w:rFonts w:ascii="Arial" w:hAnsi="Arial" w:cs="Arial"/>
           <w:b/>
+          <w:bCs/>
         </w:rPr>
       </w:pPr>
       <w:r>
@@ -3178,7 +3107,14 @@
           <w:rFonts w:ascii="Arial" w:hAnsi="Arial" w:cs="Arial"/>
           <w:b/>
         </w:rPr>
-        <w:t>Addendum report</w:t>
+        <w:t>Expert</w:t>
+      </w:r>
+      <w:r>
+        <w:rPr>
+          <w:rFonts w:ascii="Arial" w:hAnsi="Arial" w:cs="Arial"/>
+          <w:b/>
+        </w:rPr>
+        <w:t xml:space="preserve"> evidence </w:t>
       </w:r>
     </w:p>
     <w:p>
@@ -3198,200 +3134,116 @@
       </w:pPr>
       <w:r>
         <w:rPr>
-          <w:rFonts w:ascii="Arial" w:eastAsiaTheme="minorHAnsi" w:hAnsi="Arial" w:cs="Arial"/>
-          <w:sz w:val="22"/>
-          <w:szCs w:val="22"/>
-          <w:lang w:val="en-US" w:eastAsia="en-US"/>
-        </w:rPr>
-        <w:t xml:space="preserve">&lt;&lt;sdoR2AddendumReport.sdoAddendumReportTxt&gt;&gt; </w:t>
-      </w:r>
-      <w:r>
-        <w:rPr>
-          <w:rFonts w:ascii="Arial" w:eastAsiaTheme="minorHAnsi" w:hAnsi="Arial" w:cs="Arial"/>
-          <w:sz w:val="22"/>
-          <w:szCs w:val="22"/>
-          <w:lang w:val="en-US" w:eastAsia="en-US"/>
-        </w:rPr>
-        <w:t>&lt;</w:t>
-      </w:r>
-      <w:proofErr w:type="gramStart"/>
-      <w:r>
-        <w:rPr>
-          <w:rFonts w:ascii="Arial" w:eastAsiaTheme="minorHAnsi" w:hAnsi="Arial" w:cs="Arial"/>
-          <w:sz w:val="22"/>
-          <w:szCs w:val="22"/>
-          <w:lang w:val="en-US" w:eastAsia="en-US"/>
-        </w:rPr>
-        <w:t>&lt;{</w:t>
+          <w:rFonts w:ascii="Arial" w:hAnsi="Arial" w:cs="Arial"/>
+          <w:sz w:val="22"/>
+          <w:szCs w:val="22"/>
+          <w:lang w:val="en-US"/>
+        </w:rPr>
+        <w:t>&lt;&lt;</w:t>
+      </w:r>
+      <w:r>
+        <w:rPr>
+          <w:rFonts w:ascii="Arial" w:eastAsiaTheme="minorHAnsi" w:hAnsi="Arial" w:cs="Arial"/>
+          <w:sz w:val="22"/>
+          <w:szCs w:val="22"/>
+          <w:lang w:val="en-US" w:eastAsia="en-US"/>
+        </w:rPr>
+        <w:t>sdoR2ExpertEvidence</w:t>
+      </w:r>
+      <w:r>
+        <w:rPr>
+          <w:rFonts w:ascii="Arial" w:hAnsi="Arial" w:cs="Arial"/>
+          <w:sz w:val="22"/>
+          <w:szCs w:val="22"/>
+          <w:lang w:val="en-US"/>
+        </w:rPr>
+        <w:t>.</w:t>
+      </w:r>
+      <w:r>
+        <w:rPr>
+          <w:rFonts w:ascii="Arial" w:eastAsiaTheme="minorHAnsi" w:hAnsi="Arial" w:cs="Arial"/>
+          <w:sz w:val="22"/>
+          <w:szCs w:val="22"/>
+          <w:lang w:val="en-US" w:eastAsia="en-US"/>
+        </w:rPr>
+        <w:t>sdoClaimantPermissionToRelyTxt</w:t>
+      </w:r>
+      <w:r>
+        <w:rPr>
+          <w:rFonts w:ascii="Arial" w:hAnsi="Arial" w:cs="Arial"/>
+          <w:sz w:val="22"/>
+          <w:szCs w:val="22"/>
+          <w:lang w:val="en-US"/>
+        </w:rPr>
+        <w:t xml:space="preserve">&gt;&gt; </w:t>
+      </w:r>
+    </w:p>
+    <w:p>
+      <w:pPr>
+        <w:rPr>
+          <w:rFonts w:ascii="Arial" w:hAnsi="Arial" w:cs="Arial"/>
+          <w:bCs/>
+        </w:rPr>
+      </w:pPr>
+      <w:r>
+        <w:rPr>
+          <w:rFonts w:ascii="Arial" w:hAnsi="Arial" w:cs="Arial"/>
+          <w:bCs/>
+        </w:rPr>
+        <w:t xml:space="preserve"> </w:t>
+      </w:r>
+      <w:r>
+        <w:rPr>
+          <w:rFonts w:ascii="Arial" w:hAnsi="Arial" w:cs="Arial"/>
+          <w:bCs/>
+        </w:rPr>
+        <w:t>&lt;&lt;es_&gt;&gt;</w:t>
+      </w:r>
+    </w:p>
+    <w:p>
+      <w:pPr>
+        <w:rPr>
+          <w:rFonts w:ascii="Arial" w:hAnsi="Arial" w:cs="Arial"/>
+          <w:lang w:val="en-US"/>
+        </w:rPr>
+      </w:pPr>
+      <w:r>
+        <w:rPr>
+          <w:rFonts w:ascii="Arial" w:hAnsi="Arial" w:cs="Arial"/>
+          <w:bCs/>
+        </w:rPr>
+        <w:t xml:space="preserve"> </w:t>
+      </w:r>
+      <w:r>
+        <w:rPr>
+          <w:rFonts w:ascii="Arial" w:hAnsi="Arial" w:cs="Arial"/>
+          <w:bCs/>
+        </w:rPr>
+        <w:t>&lt;&lt;cs_{</w:t>
       </w:r>
       <w:proofErr w:type="spellStart"/>
-      <w:proofErr w:type="gramEnd"/>
-      <w:r>
-        <w:rPr>
-          <w:rFonts w:ascii="Arial" w:eastAsiaTheme="minorHAnsi" w:hAnsi="Arial" w:cs="Arial"/>
-          <w:sz w:val="22"/>
-          <w:szCs w:val="22"/>
-          <w:lang w:val="en-US" w:eastAsia="en-US"/>
-        </w:rPr>
-        <w:t>dateFormat</w:t>
+      <w:r>
+        <w:rPr>
+          <w:rFonts w:ascii="Arial" w:hAnsi="Arial" w:cs="Arial"/>
+          <w:lang w:val="en-US"/>
+        </w:rPr>
+        <w:t>hasAddendumReport</w:t>
       </w:r>
       <w:proofErr w:type="spellEnd"/>
       <w:r>
         <w:rPr>
-          <w:rFonts w:ascii="Arial" w:eastAsiaTheme="minorHAnsi" w:hAnsi="Arial" w:cs="Arial"/>
-          <w:sz w:val="22"/>
-          <w:szCs w:val="22"/>
-          <w:lang w:val="en-US" w:eastAsia="en-US"/>
-        </w:rPr>
-        <w:t>(</w:t>
-      </w:r>
-      <w:r>
-        <w:rPr>
-          <w:rFonts w:ascii="Arial" w:eastAsiaTheme="minorHAnsi" w:hAnsi="Arial" w:cs="Arial"/>
-          <w:sz w:val="22"/>
-          <w:szCs w:val="22"/>
-          <w:lang w:val="en-US" w:eastAsia="en-US"/>
-        </w:rPr>
-        <w:t>sdoR2AddendumReport.sdoAddendumReportDate</w:t>
-      </w:r>
-      <w:r>
-        <w:rPr>
-          <w:rFonts w:ascii="Arial" w:eastAsiaTheme="minorHAnsi" w:hAnsi="Arial" w:cs="Arial"/>
-          <w:sz w:val="22"/>
-          <w:szCs w:val="22"/>
-          <w:lang w:val="en-US" w:eastAsia="en-US"/>
-        </w:rPr>
-        <w:t xml:space="preserve">, ‘dd MMMM </w:t>
-      </w:r>
-      <w:proofErr w:type="spellStart"/>
-      <w:r>
-        <w:rPr>
-          <w:rFonts w:ascii="Arial" w:eastAsiaTheme="minorHAnsi" w:hAnsi="Arial" w:cs="Arial"/>
-          <w:sz w:val="22"/>
-          <w:szCs w:val="22"/>
-          <w:lang w:val="en-US" w:eastAsia="en-US"/>
-        </w:rPr>
-        <w:t>yyyy</w:t>
-      </w:r>
-      <w:proofErr w:type="spellEnd"/>
-      <w:r>
-        <w:rPr>
-          <w:rFonts w:ascii="Arial" w:eastAsiaTheme="minorHAnsi" w:hAnsi="Arial" w:cs="Arial"/>
-          <w:sz w:val="22"/>
-          <w:szCs w:val="22"/>
-          <w:lang w:val="en-US" w:eastAsia="en-US"/>
-        </w:rPr>
-        <w:t>’, ‘</w:t>
-      </w:r>
-      <w:proofErr w:type="spellStart"/>
-      <w:r>
-        <w:rPr>
-          <w:rFonts w:ascii="Arial" w:eastAsiaTheme="minorHAnsi" w:hAnsi="Arial" w:cs="Arial"/>
-          <w:sz w:val="22"/>
-          <w:szCs w:val="22"/>
-          <w:lang w:val="en-US" w:eastAsia="en-US"/>
-        </w:rPr>
-        <w:t>yyyy</w:t>
-      </w:r>
-      <w:proofErr w:type="spellEnd"/>
-      <w:r>
-        <w:rPr>
-          <w:rFonts w:ascii="Arial" w:eastAsiaTheme="minorHAnsi" w:hAnsi="Arial" w:cs="Arial"/>
-          <w:sz w:val="22"/>
-          <w:szCs w:val="22"/>
-          <w:lang w:val="en-US" w:eastAsia="en-US"/>
-        </w:rPr>
-        <w:t>-MM-dd’)}&gt;&gt;</w:t>
-      </w:r>
-      <w:r>
-        <w:rPr>
-          <w:rFonts w:ascii="Arial" w:eastAsiaTheme="minorHAnsi" w:hAnsi="Arial" w:cs="Arial"/>
-          <w:sz w:val="22"/>
-          <w:szCs w:val="22"/>
-          <w:lang w:val="en-US" w:eastAsia="en-US"/>
-        </w:rPr>
-        <w:t>.</w:t>
-      </w:r>
-    </w:p>
-    <w:p>
-      <w:pPr>
-        <w:pStyle w:val="HTMLPreformatted"/>
-        <w:shd w:val="clear" w:color="auto" w:fill="FFFFFF"/>
-        <w:rPr>
-          <w:rFonts w:ascii="Arial" w:hAnsi="Arial" w:cs="Arial"/>
-          <w:bCs/>
-          <w:sz w:val="22"/>
-          <w:szCs w:val="22"/>
-        </w:rPr>
-      </w:pPr>
-      <w:r>
-        <w:rPr>
-          <w:rFonts w:ascii="Arial" w:hAnsi="Arial" w:cs="Arial"/>
-          <w:bCs/>
-          <w:sz w:val="22"/>
-          <w:szCs w:val="22"/>
-        </w:rPr>
-        <w:t>&lt;&lt;es_&gt;&gt;</w:t>
-      </w:r>
-    </w:p>
-    <w:p>
-      <w:pPr>
-        <w:pStyle w:val="HTMLPreformatted"/>
-        <w:shd w:val="clear" w:color="auto" w:fill="FFFFFF"/>
-        <w:rPr>
-          <w:rFonts w:ascii="Arial" w:eastAsiaTheme="minorHAnsi" w:hAnsi="Arial" w:cs="Arial"/>
-          <w:sz w:val="22"/>
-          <w:szCs w:val="22"/>
-          <w:lang w:val="en-US" w:eastAsia="en-US"/>
-        </w:rPr>
-      </w:pPr>
-      <w:r>
-        <w:rPr>
-          <w:rFonts w:ascii="Arial" w:eastAsiaTheme="minorHAnsi" w:hAnsi="Arial" w:cs="Arial"/>
-          <w:sz w:val="22"/>
-          <w:szCs w:val="22"/>
-          <w:lang w:val="en-US" w:eastAsia="en-US"/>
-        </w:rPr>
-        <w:t>&lt;&lt;cs_{</w:t>
-      </w:r>
-      <w:proofErr w:type="spellStart"/>
-      <w:r>
-        <w:rPr>
-          <w:rFonts w:ascii="Arial" w:eastAsiaTheme="minorHAnsi" w:hAnsi="Arial" w:cs="Arial"/>
-          <w:sz w:val="22"/>
-          <w:szCs w:val="22"/>
-          <w:lang w:val="en-US" w:eastAsia="en-US"/>
-        </w:rPr>
-        <w:t>hasFurtherAudiogram</w:t>
-      </w:r>
-      <w:proofErr w:type="spellEnd"/>
-      <w:r>
-        <w:rPr>
-          <w:rFonts w:ascii="Arial" w:eastAsiaTheme="minorHAnsi" w:hAnsi="Arial" w:cs="Arial"/>
-          <w:sz w:val="22"/>
-          <w:szCs w:val="22"/>
-          <w:lang w:val="en-US" w:eastAsia="en-US"/>
-        </w:rPr>
-        <w:t>=true</w:t>
-      </w:r>
-      <w:r>
-        <w:rPr>
-          <w:rFonts w:ascii="Arial" w:eastAsiaTheme="minorHAnsi" w:hAnsi="Arial" w:cs="Arial"/>
-          <w:sz w:val="22"/>
-          <w:szCs w:val="22"/>
-          <w:lang w:val="en-US" w:eastAsia="en-US"/>
-        </w:rPr>
-        <w:t>}&gt;&gt;</w:t>
-      </w:r>
-    </w:p>
-    <w:p>
-      <w:pPr>
-        <w:pStyle w:val="ListParagraph"/>
-        <w:rPr>
-          <w:rFonts w:cstheme="minorHAnsi"/>
-          <w:bCs/>
-        </w:rPr>
-      </w:pPr>
+          <w:rFonts w:ascii="Arial" w:hAnsi="Arial" w:cs="Arial"/>
+          <w:lang w:val="en-US"/>
+        </w:rPr>
+        <w:t>=true}</w:t>
+      </w:r>
+      <w:r>
+        <w:rPr>
+          <w:rFonts w:ascii="Arial" w:hAnsi="Arial" w:cs="Arial"/>
+          <w:lang w:val="en-US"/>
+        </w:rPr>
+        <w:t>&gt;&gt;</w:t>
+      </w:r>
     </w:p>
     <w:p>
       <w:pPr>
@@ -3399,7 +3251,6 @@
         <w:rPr>
           <w:rFonts w:ascii="Arial" w:hAnsi="Arial" w:cs="Arial"/>
           <w:b/>
-          <w:bCs/>
         </w:rPr>
       </w:pPr>
       <w:r>
@@ -3407,7 +3258,7 @@
           <w:rFonts w:ascii="Arial" w:hAnsi="Arial" w:cs="Arial"/>
           <w:b/>
         </w:rPr>
-        <w:t>Further audiogram</w:t>
+        <w:t>Addendum report</w:t>
       </w:r>
     </w:p>
     <w:p>
@@ -3419,33 +3270,26 @@
         </w:numPr>
         <w:shd w:val="clear" w:color="auto" w:fill="FFFFFF"/>
         <w:rPr>
-          <w:rFonts w:ascii="Arial" w:eastAsiaTheme="minorHAnsi" w:hAnsi="Arial" w:cs="Arial"/>
-          <w:sz w:val="22"/>
-          <w:szCs w:val="22"/>
-          <w:lang w:val="en-US" w:eastAsia="en-US"/>
-        </w:rPr>
-      </w:pPr>
-      <w:r>
-        <w:rPr>
-          <w:rFonts w:ascii="Arial" w:eastAsiaTheme="minorHAnsi" w:hAnsi="Arial" w:cs="Arial"/>
-          <w:sz w:val="22"/>
-          <w:szCs w:val="22"/>
-          <w:lang w:val="en-US" w:eastAsia="en-US"/>
-        </w:rPr>
-        <w:t>&lt;&lt;sdoR2FurtherAudiogram.sdoClaimantShallUndergoTxt&gt;&gt;</w:t>
-      </w:r>
-      <w:r>
-        <w:rPr>
-          <w:rFonts w:ascii="Arial" w:eastAsiaTheme="minorHAnsi" w:hAnsi="Arial" w:cs="Arial"/>
-          <w:sz w:val="22"/>
-          <w:szCs w:val="22"/>
-          <w:lang w:val="en-US" w:eastAsia="en-US"/>
-        </w:rPr>
-        <w:t xml:space="preserve"> </w:t>
-      </w:r>
-      <w:r>
-        <w:rPr>
-          <w:rFonts w:ascii="Arial" w:eastAsiaTheme="minorHAnsi" w:hAnsi="Arial" w:cs="Arial"/>
+          <w:rFonts w:ascii="Arial" w:hAnsi="Arial" w:cs="Arial"/>
+          <w:sz w:val="22"/>
+          <w:szCs w:val="22"/>
+          <w:lang w:val="en-US"/>
+        </w:rPr>
+      </w:pPr>
+      <w:r>
+        <w:rPr>
+          <w:rFonts w:ascii="Arial" w:eastAsiaTheme="minorHAnsi" w:hAnsi="Arial" w:cs="Arial"/>
+          <w:sz w:val="22"/>
+          <w:szCs w:val="22"/>
+          <w:lang w:val="en-US" w:eastAsia="en-US"/>
+        </w:rPr>
+        <w:t xml:space="preserve">&lt;&lt;sdoR2AddendumReport.sdoAddendumReportTxt&gt;&gt; </w:t>
+      </w:r>
+      <w:r>
+        <w:rPr>
+          <w:rFonts w:ascii="Arial" w:eastAsiaTheme="minorHAnsi" w:hAnsi="Arial" w:cs="Arial"/>
+          <w:b/>
+          <w:bCs/>
           <w:sz w:val="22"/>
           <w:szCs w:val="22"/>
           <w:lang w:val="en-US" w:eastAsia="en-US"/>
@@ -3456,11 +3300,22 @@
       <w:r>
         <w:rPr>
           <w:rFonts w:ascii="Arial" w:eastAsiaTheme="minorHAnsi" w:hAnsi="Arial" w:cs="Arial"/>
-          <w:sz w:val="22"/>
-          <w:szCs w:val="22"/>
-          <w:lang w:val="en-US" w:eastAsia="en-US"/>
-        </w:rPr>
-        <w:t>&lt;{</w:t>
+          <w:b/>
+          <w:bCs/>
+          <w:sz w:val="22"/>
+          <w:szCs w:val="22"/>
+          <w:lang w:val="en-US" w:eastAsia="en-US"/>
+        </w:rPr>
+        <w:t>&lt;</w:t>
+      </w:r>
+      <w:r>
+        <w:rPr>
+          <w:rFonts w:ascii="Arial" w:eastAsiaTheme="minorHAnsi" w:hAnsi="Arial" w:cs="Arial"/>
+          <w:sz w:val="22"/>
+          <w:szCs w:val="22"/>
+          <w:lang w:val="en-US" w:eastAsia="en-US"/>
+        </w:rPr>
+        <w:t>{</w:t>
       </w:r>
       <w:proofErr w:type="spellStart"/>
       <w:proofErr w:type="gramEnd"/>
@@ -3490,7 +3345,7 @@
           <w:szCs w:val="22"/>
           <w:lang w:val="en-US" w:eastAsia="en-US"/>
         </w:rPr>
-        <w:t>sdoR2FurtherAudiogram.sdoClaimantShallUndergoDate</w:t>
+        <w:t>sdoR2AddendumReport.sdoAddendumReportDate</w:t>
       </w:r>
       <w:r>
         <w:rPr>
@@ -3539,7 +3394,18 @@
           <w:szCs w:val="22"/>
           <w:lang w:val="en-US" w:eastAsia="en-US"/>
         </w:rPr>
-        <w:t>-MM-dd’)}&gt;&gt;</w:t>
+        <w:t>-MM-dd’)}</w:t>
+      </w:r>
+      <w:r>
+        <w:rPr>
+          <w:rFonts w:ascii="Arial" w:eastAsiaTheme="minorHAnsi" w:hAnsi="Arial" w:cs="Arial"/>
+          <w:b/>
+          <w:bCs/>
+          <w:sz w:val="22"/>
+          <w:szCs w:val="22"/>
+          <w:lang w:val="en-US" w:eastAsia="en-US"/>
+        </w:rPr>
+        <w:t>&gt;&gt;</w:t>
       </w:r>
       <w:r>
         <w:rPr>
@@ -3549,6 +3415,82 @@
           <w:lang w:val="en-US" w:eastAsia="en-US"/>
         </w:rPr>
         <w:t>.</w:t>
+      </w:r>
+    </w:p>
+    <w:p>
+      <w:pPr>
+        <w:pStyle w:val="HTMLPreformatted"/>
+        <w:shd w:val="clear" w:color="auto" w:fill="FFFFFF"/>
+        <w:rPr>
+          <w:rFonts w:ascii="Arial" w:hAnsi="Arial" w:cs="Arial"/>
+          <w:bCs/>
+          <w:sz w:val="22"/>
+          <w:szCs w:val="22"/>
+        </w:rPr>
+      </w:pPr>
+      <w:r>
+        <w:rPr>
+          <w:rFonts w:ascii="Arial" w:hAnsi="Arial" w:cs="Arial"/>
+          <w:bCs/>
+          <w:sz w:val="22"/>
+          <w:szCs w:val="22"/>
+        </w:rPr>
+        <w:t>&lt;&lt;es_&gt;&gt;</w:t>
+      </w:r>
+    </w:p>
+    <w:p>
+      <w:pPr>
+        <w:rPr>
+          <w:rFonts w:ascii="Arial" w:hAnsi="Arial" w:cs="Arial"/>
+          <w:lang w:val="en-US"/>
+        </w:rPr>
+      </w:pPr>
+      <w:r>
+        <w:rPr>
+          <w:rFonts w:ascii="Arial" w:hAnsi="Arial" w:cs="Arial"/>
+          <w:lang w:val="en-US"/>
+        </w:rPr>
+        <w:t>&lt;&lt;cs_{</w:t>
+      </w:r>
+      <w:proofErr w:type="spellStart"/>
+      <w:r>
+        <w:rPr>
+          <w:rFonts w:ascii="Arial" w:hAnsi="Arial" w:cs="Arial"/>
+          <w:lang w:val="en-US"/>
+        </w:rPr>
+        <w:t>hasFurtherAudiogram</w:t>
+      </w:r>
+      <w:proofErr w:type="spellEnd"/>
+      <w:r>
+        <w:rPr>
+          <w:rFonts w:ascii="Arial" w:hAnsi="Arial" w:cs="Arial"/>
+          <w:lang w:val="en-US"/>
+        </w:rPr>
+        <w:t>=true</w:t>
+      </w:r>
+      <w:r>
+        <w:rPr>
+          <w:rFonts w:ascii="Arial" w:hAnsi="Arial" w:cs="Arial"/>
+          <w:lang w:val="en-US"/>
+        </w:rPr>
+        <w:t>}&gt;&gt;</w:t>
+      </w:r>
+    </w:p>
+    <w:p>
+      <w:pPr>
+        <w:spacing w:line="256" w:lineRule="auto"/>
+        <w:rPr>
+          <w:rFonts w:ascii="Arial" w:hAnsi="Arial" w:cs="Arial"/>
+          <w:b/>
+          <w:bCs/>
+        </w:rPr>
+      </w:pPr>
+      <w:r>
+        <w:rPr>
+          <w:rFonts w:ascii="Arial" w:hAnsi="Arial" w:cs="Arial"/>
+          <w:b/>
+        </w:rPr>
+        <w:t>Further audiogram</w:t>
       </w:r>
     </w:p>
     <w:p>
@@ -3560,39 +3502,61 @@
         </w:numPr>
         <w:shd w:val="clear" w:color="auto" w:fill="FFFFFF"/>
         <w:rPr>
-          <w:rFonts w:ascii="Arial" w:hAnsi="Arial" w:cs="Arial"/>
-          <w:sz w:val="22"/>
-          <w:szCs w:val="22"/>
-          <w:lang w:val="en-US"/>
-        </w:rPr>
-      </w:pPr>
-      <w:r>
-        <w:rPr>
-          <w:rFonts w:ascii="Arial" w:eastAsiaTheme="minorHAnsi" w:hAnsi="Arial" w:cs="Arial"/>
-          <w:sz w:val="22"/>
-          <w:szCs w:val="22"/>
-          <w:lang w:val="en-US" w:eastAsia="en-US"/>
-        </w:rPr>
-        <w:t>&lt;&lt;sdoR2FurtherAudiogram.sdoServiceReportTxt&gt;&gt;</w:t>
-      </w:r>
-      <w:r>
-        <w:rPr>
-          <w:rFonts w:ascii="Arial" w:eastAsiaTheme="minorHAnsi" w:hAnsi="Arial" w:cs="Arial"/>
-          <w:sz w:val="22"/>
-          <w:szCs w:val="22"/>
-          <w:lang w:val="en-US" w:eastAsia="en-US"/>
-        </w:rPr>
-        <w:t xml:space="preserve"> &lt;</w:t>
+          <w:rFonts w:ascii="Arial" w:eastAsiaTheme="minorHAnsi" w:hAnsi="Arial" w:cs="Arial"/>
+          <w:sz w:val="22"/>
+          <w:szCs w:val="22"/>
+          <w:lang w:val="en-US" w:eastAsia="en-US"/>
+        </w:rPr>
+      </w:pPr>
+      <w:r>
+        <w:rPr>
+          <w:rFonts w:ascii="Arial" w:eastAsiaTheme="minorHAnsi" w:hAnsi="Arial" w:cs="Arial"/>
+          <w:sz w:val="22"/>
+          <w:szCs w:val="22"/>
+          <w:lang w:val="en-US" w:eastAsia="en-US"/>
+        </w:rPr>
+        <w:t>&lt;&lt;sdoR2FurtherAudiogram.sdoClaimantShallUndergoTxt&gt;&gt;</w:t>
+      </w:r>
+      <w:r>
+        <w:rPr>
+          <w:rFonts w:ascii="Arial" w:eastAsiaTheme="minorHAnsi" w:hAnsi="Arial" w:cs="Arial"/>
+          <w:sz w:val="22"/>
+          <w:szCs w:val="22"/>
+          <w:lang w:val="en-US" w:eastAsia="en-US"/>
+        </w:rPr>
+        <w:t xml:space="preserve"> </w:t>
+      </w:r>
+      <w:r>
+        <w:rPr>
+          <w:rFonts w:ascii="Arial" w:eastAsiaTheme="minorHAnsi" w:hAnsi="Arial" w:cs="Arial"/>
+          <w:b/>
+          <w:bCs/>
+          <w:sz w:val="22"/>
+          <w:szCs w:val="22"/>
+          <w:lang w:val="en-US" w:eastAsia="en-US"/>
+        </w:rPr>
+        <w:t>&lt;</w:t>
       </w:r>
       <w:proofErr w:type="gramStart"/>
       <w:r>
         <w:rPr>
           <w:rFonts w:ascii="Arial" w:eastAsiaTheme="minorHAnsi" w:hAnsi="Arial" w:cs="Arial"/>
-          <w:sz w:val="22"/>
-          <w:szCs w:val="22"/>
-          <w:lang w:val="en-US" w:eastAsia="en-US"/>
-        </w:rPr>
-        <w:t>&lt;{</w:t>
+          <w:b/>
+          <w:bCs/>
+          <w:sz w:val="22"/>
+          <w:szCs w:val="22"/>
+          <w:lang w:val="en-US" w:eastAsia="en-US"/>
+        </w:rPr>
+        <w:t>&lt;</w:t>
+      </w:r>
+      <w:r>
+        <w:rPr>
+          <w:rFonts w:ascii="Arial" w:eastAsiaTheme="minorHAnsi" w:hAnsi="Arial" w:cs="Arial"/>
+          <w:sz w:val="22"/>
+          <w:szCs w:val="22"/>
+          <w:lang w:val="en-US" w:eastAsia="en-US"/>
+        </w:rPr>
+        <w:t>{</w:t>
       </w:r>
       <w:proofErr w:type="spellStart"/>
       <w:proofErr w:type="gramEnd"/>
@@ -3622,6 +3586,171 @@
           <w:szCs w:val="22"/>
           <w:lang w:val="en-US" w:eastAsia="en-US"/>
         </w:rPr>
+        <w:t>sdoR2FurtherAudiogram.sdoClaimantShallUndergoDate</w:t>
+      </w:r>
+      <w:r>
+        <w:rPr>
+          <w:rFonts w:ascii="Arial" w:eastAsiaTheme="minorHAnsi" w:hAnsi="Arial" w:cs="Arial"/>
+          <w:sz w:val="22"/>
+          <w:szCs w:val="22"/>
+          <w:lang w:val="en-US" w:eastAsia="en-US"/>
+        </w:rPr>
+        <w:t xml:space="preserve">, ‘dd MMMM </w:t>
+      </w:r>
+      <w:proofErr w:type="spellStart"/>
+      <w:r>
+        <w:rPr>
+          <w:rFonts w:ascii="Arial" w:eastAsiaTheme="minorHAnsi" w:hAnsi="Arial" w:cs="Arial"/>
+          <w:sz w:val="22"/>
+          <w:szCs w:val="22"/>
+          <w:lang w:val="en-US" w:eastAsia="en-US"/>
+        </w:rPr>
+        <w:t>yyyy</w:t>
+      </w:r>
+      <w:proofErr w:type="spellEnd"/>
+      <w:r>
+        <w:rPr>
+          <w:rFonts w:ascii="Arial" w:eastAsiaTheme="minorHAnsi" w:hAnsi="Arial" w:cs="Arial"/>
+          <w:sz w:val="22"/>
+          <w:szCs w:val="22"/>
+          <w:lang w:val="en-US" w:eastAsia="en-US"/>
+        </w:rPr>
+        <w:t>’, ‘</w:t>
+      </w:r>
+      <w:proofErr w:type="spellStart"/>
+      <w:r>
+        <w:rPr>
+          <w:rFonts w:ascii="Arial" w:eastAsiaTheme="minorHAnsi" w:hAnsi="Arial" w:cs="Arial"/>
+          <w:sz w:val="22"/>
+          <w:szCs w:val="22"/>
+          <w:lang w:val="en-US" w:eastAsia="en-US"/>
+        </w:rPr>
+        <w:t>yyyy</w:t>
+      </w:r>
+      <w:proofErr w:type="spellEnd"/>
+      <w:r>
+        <w:rPr>
+          <w:rFonts w:ascii="Arial" w:eastAsiaTheme="minorHAnsi" w:hAnsi="Arial" w:cs="Arial"/>
+          <w:sz w:val="22"/>
+          <w:szCs w:val="22"/>
+          <w:lang w:val="en-US" w:eastAsia="en-US"/>
+        </w:rPr>
+        <w:t>-MM-dd’)}</w:t>
+      </w:r>
+      <w:r>
+        <w:rPr>
+          <w:rFonts w:ascii="Arial" w:eastAsiaTheme="minorHAnsi" w:hAnsi="Arial" w:cs="Arial"/>
+          <w:b/>
+          <w:bCs/>
+          <w:sz w:val="22"/>
+          <w:szCs w:val="22"/>
+          <w:lang w:val="en-US" w:eastAsia="en-US"/>
+        </w:rPr>
+        <w:t>&gt;&gt;</w:t>
+      </w:r>
+      <w:r>
+        <w:rPr>
+          <w:rFonts w:ascii="Arial" w:eastAsiaTheme="minorHAnsi" w:hAnsi="Arial" w:cs="Arial"/>
+          <w:sz w:val="22"/>
+          <w:szCs w:val="22"/>
+          <w:lang w:val="en-US" w:eastAsia="en-US"/>
+        </w:rPr>
+        <w:t>.</w:t>
+      </w:r>
+    </w:p>
+    <w:p>
+      <w:pPr>
+        <w:pStyle w:val="HTMLPreformatted"/>
+        <w:numPr>
+          <w:ilvl w:val="0"/>
+          <w:numId w:val="27"/>
+        </w:numPr>
+        <w:shd w:val="clear" w:color="auto" w:fill="FFFFFF"/>
+        <w:rPr>
+          <w:rFonts w:ascii="Arial" w:hAnsi="Arial" w:cs="Arial"/>
+          <w:sz w:val="22"/>
+          <w:szCs w:val="22"/>
+          <w:lang w:val="en-US"/>
+        </w:rPr>
+      </w:pPr>
+      <w:r>
+        <w:rPr>
+          <w:rFonts w:ascii="Arial" w:eastAsiaTheme="minorHAnsi" w:hAnsi="Arial" w:cs="Arial"/>
+          <w:sz w:val="22"/>
+          <w:szCs w:val="22"/>
+          <w:lang w:val="en-US" w:eastAsia="en-US"/>
+        </w:rPr>
+        <w:t>&lt;&lt;sdoR2FurtherAudiogram.sdoServiceReportTxt&gt;&gt;</w:t>
+      </w:r>
+      <w:r>
+        <w:rPr>
+          <w:rFonts w:ascii="Arial" w:eastAsiaTheme="minorHAnsi" w:hAnsi="Arial" w:cs="Arial"/>
+          <w:sz w:val="22"/>
+          <w:szCs w:val="22"/>
+          <w:lang w:val="en-US" w:eastAsia="en-US"/>
+        </w:rPr>
+        <w:t xml:space="preserve"> </w:t>
+      </w:r>
+      <w:r>
+        <w:rPr>
+          <w:rFonts w:ascii="Arial" w:eastAsiaTheme="minorHAnsi" w:hAnsi="Arial" w:cs="Arial"/>
+          <w:b/>
+          <w:bCs/>
+          <w:sz w:val="22"/>
+          <w:szCs w:val="22"/>
+          <w:lang w:val="en-US" w:eastAsia="en-US"/>
+        </w:rPr>
+        <w:t>&lt;</w:t>
+      </w:r>
+      <w:proofErr w:type="gramStart"/>
+      <w:r>
+        <w:rPr>
+          <w:rFonts w:ascii="Arial" w:eastAsiaTheme="minorHAnsi" w:hAnsi="Arial" w:cs="Arial"/>
+          <w:b/>
+          <w:bCs/>
+          <w:sz w:val="22"/>
+          <w:szCs w:val="22"/>
+          <w:lang w:val="en-US" w:eastAsia="en-US"/>
+        </w:rPr>
+        <w:t>&lt;</w:t>
+      </w:r>
+      <w:r>
+        <w:rPr>
+          <w:rFonts w:ascii="Arial" w:eastAsiaTheme="minorHAnsi" w:hAnsi="Arial" w:cs="Arial"/>
+          <w:sz w:val="22"/>
+          <w:szCs w:val="22"/>
+          <w:lang w:val="en-US" w:eastAsia="en-US"/>
+        </w:rPr>
+        <w:t>{</w:t>
+      </w:r>
+      <w:proofErr w:type="spellStart"/>
+      <w:proofErr w:type="gramEnd"/>
+      <w:r>
+        <w:rPr>
+          <w:rFonts w:ascii="Arial" w:eastAsiaTheme="minorHAnsi" w:hAnsi="Arial" w:cs="Arial"/>
+          <w:sz w:val="22"/>
+          <w:szCs w:val="22"/>
+          <w:lang w:val="en-US" w:eastAsia="en-US"/>
+        </w:rPr>
+        <w:t>dateFormat</w:t>
+      </w:r>
+      <w:proofErr w:type="spellEnd"/>
+      <w:r>
+        <w:rPr>
+          <w:rFonts w:ascii="Arial" w:eastAsiaTheme="minorHAnsi" w:hAnsi="Arial" w:cs="Arial"/>
+          <w:sz w:val="22"/>
+          <w:szCs w:val="22"/>
+          <w:lang w:val="en-US" w:eastAsia="en-US"/>
+        </w:rPr>
+        <w:t>(</w:t>
+      </w:r>
+      <w:r>
+        <w:rPr>
+          <w:rFonts w:ascii="Arial" w:eastAsiaTheme="minorHAnsi" w:hAnsi="Arial" w:cs="Arial"/>
+          <w:sz w:val="22"/>
+          <w:szCs w:val="22"/>
+          <w:lang w:val="en-US" w:eastAsia="en-US"/>
+        </w:rPr>
         <w:t>sdoR2FurtherAudiogram.sdoServiceReportDate</w:t>
       </w:r>
       <w:r>
@@ -3671,7 +3800,18 @@
           <w:szCs w:val="22"/>
           <w:lang w:val="en-US" w:eastAsia="en-US"/>
         </w:rPr>
-        <w:t>-MM-dd’)}&gt;&gt;</w:t>
+        <w:t>-MM-dd’)}</w:t>
+      </w:r>
+      <w:r>
+        <w:rPr>
+          <w:rFonts w:ascii="Arial" w:eastAsiaTheme="minorHAnsi" w:hAnsi="Arial" w:cs="Arial"/>
+          <w:b/>
+          <w:bCs/>
+          <w:sz w:val="22"/>
+          <w:szCs w:val="22"/>
+          <w:lang w:val="en-US" w:eastAsia="en-US"/>
+        </w:rPr>
+        <w:t>&gt;&gt;</w:t>
       </w:r>
       <w:r>
         <w:rPr>
@@ -3832,15 +3972,33 @@
           <w:rFonts w:ascii="Arial" w:hAnsi="Arial" w:cs="Arial"/>
           <w:lang w:val="en-US"/>
         </w:rPr>
-        <w:t xml:space="preserve"> &lt;</w:t>
+        <w:t xml:space="preserve"> </w:t>
+      </w:r>
+      <w:r>
+        <w:rPr>
+          <w:rFonts w:ascii="Arial" w:hAnsi="Arial" w:cs="Arial"/>
+          <w:b/>
+          <w:bCs/>
+          <w:lang w:val="en-US"/>
+        </w:rPr>
+        <w:t>&lt;</w:t>
       </w:r>
       <w:proofErr w:type="gramStart"/>
       <w:r>
         <w:rPr>
           <w:rFonts w:ascii="Arial" w:hAnsi="Arial" w:cs="Arial"/>
-          <w:lang w:val="en-US"/>
-        </w:rPr>
-        <w:t>&lt;{</w:t>
+          <w:b/>
+          <w:bCs/>
+          <w:lang w:val="en-US"/>
+        </w:rPr>
+        <w:t>&lt;</w:t>
+      </w:r>
+      <w:r>
+        <w:rPr>
+          <w:rFonts w:ascii="Arial" w:hAnsi="Arial" w:cs="Arial"/>
+          <w:lang w:val="en-US"/>
+        </w:rPr>
+        <w:t>{</w:t>
       </w:r>
       <w:proofErr w:type="gramEnd"/>
       <w:r>
@@ -3894,7 +4052,16 @@
           <w:rFonts w:ascii="Arial" w:hAnsi="Arial" w:cs="Arial"/>
           <w:lang w:val="en-US"/>
         </w:rPr>
-        <w:t>-MM-dd’)}&gt;&gt;</w:t>
+        <w:t>-MM-dd’)}</w:t>
+      </w:r>
+      <w:r>
+        <w:rPr>
+          <w:rFonts w:ascii="Arial" w:hAnsi="Arial" w:cs="Arial"/>
+          <w:b/>
+          <w:bCs/>
+          <w:lang w:val="en-US"/>
+        </w:rPr>
+        <w:t>&gt;&gt;</w:t>
       </w:r>
     </w:p>
     <w:p>
@@ -3922,15 +4089,33 @@
           <w:rFonts w:ascii="Arial" w:hAnsi="Arial" w:cs="Arial"/>
           <w:lang w:val="en-US"/>
         </w:rPr>
-        <w:t xml:space="preserve"> &lt;</w:t>
+        <w:t xml:space="preserve"> </w:t>
+      </w:r>
+      <w:r>
+        <w:rPr>
+          <w:rFonts w:ascii="Arial" w:hAnsi="Arial" w:cs="Arial"/>
+          <w:b/>
+          <w:bCs/>
+          <w:lang w:val="en-US"/>
+        </w:rPr>
+        <w:t>&lt;</w:t>
       </w:r>
       <w:proofErr w:type="gramStart"/>
       <w:r>
         <w:rPr>
           <w:rFonts w:ascii="Arial" w:hAnsi="Arial" w:cs="Arial"/>
-          <w:lang w:val="en-US"/>
-        </w:rPr>
-        <w:t>&lt;{</w:t>
+          <w:b/>
+          <w:bCs/>
+          <w:lang w:val="en-US"/>
+        </w:rPr>
+        <w:t>&lt;</w:t>
+      </w:r>
+      <w:r>
+        <w:rPr>
+          <w:rFonts w:ascii="Arial" w:hAnsi="Arial" w:cs="Arial"/>
+          <w:lang w:val="en-US"/>
+        </w:rPr>
+        <w:t>{</w:t>
       </w:r>
       <w:proofErr w:type="gramEnd"/>
       <w:r>
@@ -3952,7 +4137,6 @@
           <w:rFonts w:ascii="Arial" w:hAnsi="Arial" w:cs="Arial"/>
           <w:lang w:val="en-US"/>
         </w:rPr>
-        <w:lastRenderedPageBreak/>
         <w:t xml:space="preserve">, ‘dd MMMM </w:t>
       </w:r>
       <w:proofErr w:type="spellStart"/>
@@ -3985,7 +4169,16 @@
           <w:rFonts w:ascii="Arial" w:hAnsi="Arial" w:cs="Arial"/>
           <w:lang w:val="en-US"/>
         </w:rPr>
-        <w:t>-MM-dd’)}&gt;&gt;</w:t>
+        <w:t>-MM-dd’)}</w:t>
+      </w:r>
+      <w:r>
+        <w:rPr>
+          <w:rFonts w:ascii="Arial" w:hAnsi="Arial" w:cs="Arial"/>
+          <w:b/>
+          <w:bCs/>
+          <w:lang w:val="en-US"/>
+        </w:rPr>
+        <w:t>&gt;&gt;</w:t>
       </w:r>
       <w:r>
         <w:rPr>
@@ -4020,7 +4213,6 @@
       <w:pPr>
         <w:pStyle w:val="HTMLPreformatted"/>
         <w:shd w:val="clear" w:color="auto" w:fill="FFFFFF"/>
-        <w:ind w:left="360"/>
         <w:rPr>
           <w:rFonts w:ascii="Arial" w:eastAsiaTheme="minorHAnsi" w:hAnsi="Arial" w:cs="Arial"/>
           <w:snapToGrid w:val="0"/>
@@ -4180,6 +4372,8 @@
       <w:r>
         <w:rPr>
           <w:rFonts w:ascii="Arial" w:hAnsi="Arial" w:cs="Arial"/>
+          <w:b/>
+          <w:bCs/>
           <w:lang w:val="en-US"/>
         </w:rPr>
         <w:t>&lt;</w:t>
@@ -4188,9 +4382,18 @@
       <w:r>
         <w:rPr>
           <w:rFonts w:ascii="Arial" w:hAnsi="Arial" w:cs="Arial"/>
-          <w:lang w:val="en-US"/>
-        </w:rPr>
-        <w:t>&lt;{</w:t>
+          <w:b/>
+          <w:bCs/>
+          <w:lang w:val="en-US"/>
+        </w:rPr>
+        <w:t>&lt;</w:t>
+      </w:r>
+      <w:r>
+        <w:rPr>
+          <w:rFonts w:ascii="Arial" w:hAnsi="Arial" w:cs="Arial"/>
+          <w:lang w:val="en-US"/>
+        </w:rPr>
+        <w:t>{</w:t>
       </w:r>
       <w:proofErr w:type="gramEnd"/>
       <w:r>
@@ -4205,7 +4408,15 @@
           <w:rFonts w:ascii="Arial" w:hAnsi="Arial" w:cs="Arial"/>
           <w:lang w:val="en-US"/>
         </w:rPr>
-        <w:t>sdoR2QuestionsClaimantExpert.sdoApplicationToRelyOnFurther.applicationToRelyOnFurtherDetails.applicationToRelyDetailsDate</w:t>
+        <w:t>sdoR2QuestionsClaimantExpert.sdoApplicationToRelyOnFurther.app</w:t>
+      </w:r>
+      <w:r>
+        <w:rPr>
+          <w:rFonts w:ascii="Arial" w:hAnsi="Arial" w:cs="Arial"/>
+          <w:lang w:val="en-US"/>
+        </w:rPr>
+        <w:lastRenderedPageBreak/>
+        <w:t>licationToRelyOnFurtherDetails.applicationToRelyDetailsDate</w:t>
       </w:r>
       <w:r>
         <w:rPr>
@@ -4244,7 +4455,16 @@
           <w:rFonts w:ascii="Arial" w:hAnsi="Arial" w:cs="Arial"/>
           <w:lang w:val="en-US"/>
         </w:rPr>
-        <w:t>-MM-dd’)}&gt;&gt;</w:t>
+        <w:t>-MM-dd’)}</w:t>
+      </w:r>
+      <w:r>
+        <w:rPr>
+          <w:rFonts w:ascii="Arial" w:hAnsi="Arial" w:cs="Arial"/>
+          <w:b/>
+          <w:bCs/>
+          <w:lang w:val="en-US"/>
+        </w:rPr>
+        <w:t>&gt;&gt;</w:t>
       </w:r>
       <w:r>
         <w:rPr>
@@ -4270,18 +4490,6 @@
         </w:rPr>
         <w:t>&lt;&lt;es_&gt;&gt;</w:t>
       </w:r>
-    </w:p>
-    <w:p>
-      <w:pPr>
-        <w:pStyle w:val="HTMLPreformatted"/>
-        <w:shd w:val="clear" w:color="auto" w:fill="FFFFFF"/>
-        <w:rPr>
-          <w:rFonts w:ascii="Arial" w:eastAsiaTheme="minorHAnsi" w:hAnsi="Arial" w:cs="Arial"/>
-          <w:sz w:val="22"/>
-          <w:szCs w:val="22"/>
-          <w:lang w:val="en-US" w:eastAsia="en-US"/>
-        </w:rPr>
-      </w:pPr>
     </w:p>
     <w:p>
       <w:pPr>
@@ -4408,15 +4616,33 @@
           <w:rFonts w:ascii="Arial" w:hAnsi="Arial" w:cs="Arial"/>
           <w:lang w:val="en-US"/>
         </w:rPr>
-        <w:t xml:space="preserve"> &lt;</w:t>
+        <w:t xml:space="preserve"> </w:t>
+      </w:r>
+      <w:r>
+        <w:rPr>
+          <w:rFonts w:ascii="Arial" w:hAnsi="Arial" w:cs="Arial"/>
+          <w:b/>
+          <w:bCs/>
+          <w:lang w:val="en-US"/>
+        </w:rPr>
+        <w:t>&lt;</w:t>
       </w:r>
       <w:proofErr w:type="gramStart"/>
       <w:r>
         <w:rPr>
           <w:rFonts w:ascii="Arial" w:hAnsi="Arial" w:cs="Arial"/>
-          <w:lang w:val="en-US"/>
-        </w:rPr>
-        <w:t>&lt;{</w:t>
+          <w:b/>
+          <w:bCs/>
+          <w:lang w:val="en-US"/>
+        </w:rPr>
+        <w:t>&lt;</w:t>
+      </w:r>
+      <w:r>
+        <w:rPr>
+          <w:rFonts w:ascii="Arial" w:hAnsi="Arial" w:cs="Arial"/>
+          <w:lang w:val="en-US"/>
+        </w:rPr>
+        <w:t>{</w:t>
       </w:r>
       <w:proofErr w:type="gramEnd"/>
       <w:r>
@@ -4470,7 +4696,16 @@
           <w:rFonts w:ascii="Arial" w:hAnsi="Arial" w:cs="Arial"/>
           <w:lang w:val="en-US"/>
         </w:rPr>
-        <w:t>-MM-dd’)}&gt;&gt;</w:t>
+        <w:t>-MM-dd’)}</w:t>
+      </w:r>
+      <w:r>
+        <w:rPr>
+          <w:rFonts w:ascii="Arial" w:hAnsi="Arial" w:cs="Arial"/>
+          <w:b/>
+          <w:bCs/>
+          <w:lang w:val="en-US"/>
+        </w:rPr>
+        <w:t>&gt;&gt;</w:t>
       </w:r>
       <w:r>
         <w:rPr>
@@ -4505,15 +4740,33 @@
           <w:rFonts w:ascii="Arial" w:hAnsi="Arial" w:cs="Arial"/>
           <w:lang w:val="en-US"/>
         </w:rPr>
-        <w:t xml:space="preserve"> &lt;</w:t>
+        <w:t xml:space="preserve"> </w:t>
+      </w:r>
+      <w:r>
+        <w:rPr>
+          <w:rFonts w:ascii="Arial" w:hAnsi="Arial" w:cs="Arial"/>
+          <w:b/>
+          <w:bCs/>
+          <w:lang w:val="en-US"/>
+        </w:rPr>
+        <w:t>&lt;</w:t>
       </w:r>
       <w:proofErr w:type="gramStart"/>
       <w:r>
         <w:rPr>
           <w:rFonts w:ascii="Arial" w:hAnsi="Arial" w:cs="Arial"/>
-          <w:lang w:val="en-US"/>
-        </w:rPr>
-        <w:t>&lt;{</w:t>
+          <w:b/>
+          <w:bCs/>
+          <w:lang w:val="en-US"/>
+        </w:rPr>
+        <w:t>&lt;</w:t>
+      </w:r>
+      <w:r>
+        <w:rPr>
+          <w:rFonts w:ascii="Arial" w:hAnsi="Arial" w:cs="Arial"/>
+          <w:lang w:val="en-US"/>
+        </w:rPr>
+        <w:t>{</w:t>
       </w:r>
       <w:proofErr w:type="gramEnd"/>
       <w:r>
@@ -4567,7 +4820,23 @@
           <w:rFonts w:ascii="Arial" w:hAnsi="Arial" w:cs="Arial"/>
           <w:lang w:val="en-US"/>
         </w:rPr>
-        <w:t xml:space="preserve">-MM-dd’)}&gt;&gt; </w:t>
+        <w:t>-MM-dd’)}</w:t>
+      </w:r>
+      <w:r>
+        <w:rPr>
+          <w:rFonts w:ascii="Arial" w:hAnsi="Arial" w:cs="Arial"/>
+          <w:b/>
+          <w:bCs/>
+          <w:lang w:val="en-US"/>
+        </w:rPr>
+        <w:t>&gt;&gt;</w:t>
+      </w:r>
+      <w:r>
+        <w:rPr>
+          <w:rFonts w:ascii="Arial" w:hAnsi="Arial" w:cs="Arial"/>
+          <w:lang w:val="en-US"/>
+        </w:rPr>
+        <w:t xml:space="preserve"> </w:t>
       </w:r>
       <w:r>
         <w:rPr>
@@ -4720,18 +4989,6 @@
         </w:rPr>
         <w:t>&lt;&lt;sdoR2EvidenceAcousticEngineer.sdoEvidenceAcousticEngineerTxt&gt;&gt;</w:t>
       </w:r>
-    </w:p>
-    <w:p>
-      <w:pPr>
-        <w:pStyle w:val="HTMLPreformatted"/>
-        <w:shd w:val="clear" w:color="auto" w:fill="FFFFFF"/>
-        <w:rPr>
-          <w:rFonts w:ascii="Arial" w:eastAsiaTheme="minorHAnsi" w:hAnsi="Arial" w:cs="Arial"/>
-          <w:sz w:val="22"/>
-          <w:szCs w:val="22"/>
-          <w:lang w:val="en-US" w:eastAsia="en-US"/>
-        </w:rPr>
-      </w:pPr>
     </w:p>
     <w:p>
       <w:pPr>
@@ -4786,6 +5043,8 @@
       <w:r>
         <w:rPr>
           <w:rFonts w:ascii="Arial" w:hAnsi="Arial" w:cs="Arial"/>
+          <w:b/>
+          <w:bCs/>
           <w:lang w:val="en-US"/>
         </w:rPr>
         <w:t>&lt;</w:t>
@@ -4794,9 +5053,18 @@
       <w:r>
         <w:rPr>
           <w:rFonts w:ascii="Arial" w:hAnsi="Arial" w:cs="Arial"/>
-          <w:lang w:val="en-US"/>
-        </w:rPr>
-        <w:t>&lt;{dateFormat(sdoR2EvidenceAcousticEngineer</w:t>
+          <w:b/>
+          <w:bCs/>
+          <w:lang w:val="en-US"/>
+        </w:rPr>
+        <w:t>&lt;</w:t>
+      </w:r>
+      <w:r>
+        <w:rPr>
+          <w:rFonts w:ascii="Arial" w:hAnsi="Arial" w:cs="Arial"/>
+          <w:lang w:val="en-US"/>
+        </w:rPr>
+        <w:t>{dateFormat(sdoR2EvidenceAcousticEngineer</w:t>
       </w:r>
       <w:r>
         <w:rPr>
@@ -4849,7 +5117,16 @@
           <w:rFonts w:ascii="Arial" w:hAnsi="Arial" w:cs="Arial"/>
           <w:lang w:val="en-US"/>
         </w:rPr>
-        <w:t>-MM-dd’)}&gt;&gt;</w:t>
+        <w:t>-MM-dd’)}</w:t>
+      </w:r>
+      <w:r>
+        <w:rPr>
+          <w:rFonts w:ascii="Arial" w:hAnsi="Arial" w:cs="Arial"/>
+          <w:b/>
+          <w:bCs/>
+          <w:lang w:val="en-US"/>
+        </w:rPr>
+        <w:t>&gt;&gt;</w:t>
       </w:r>
     </w:p>
     <w:p>
@@ -4886,6 +5163,8 @@
       <w:r>
         <w:rPr>
           <w:rFonts w:ascii="Arial" w:hAnsi="Arial" w:cs="Arial"/>
+          <w:b/>
+          <w:bCs/>
           <w:lang w:val="en-US"/>
         </w:rPr>
         <w:t>&lt;</w:t>
@@ -4894,9 +5173,18 @@
       <w:r>
         <w:rPr>
           <w:rFonts w:ascii="Arial" w:hAnsi="Arial" w:cs="Arial"/>
-          <w:lang w:val="en-US"/>
-        </w:rPr>
-        <w:t>&lt;{</w:t>
+          <w:b/>
+          <w:bCs/>
+          <w:lang w:val="en-US"/>
+        </w:rPr>
+        <w:t>&lt;</w:t>
+      </w:r>
+      <w:r>
+        <w:rPr>
+          <w:rFonts w:ascii="Arial" w:hAnsi="Arial" w:cs="Arial"/>
+          <w:lang w:val="en-US"/>
+        </w:rPr>
+        <w:t>{</w:t>
       </w:r>
       <w:proofErr w:type="spellStart"/>
       <w:proofErr w:type="gramEnd"/>
@@ -4966,7 +5254,16 @@
           <w:rFonts w:ascii="Arial" w:hAnsi="Arial" w:cs="Arial"/>
           <w:lang w:val="en-US"/>
         </w:rPr>
-        <w:t>-MM-dd’)}&gt;&gt;</w:t>
+        <w:t>-MM-dd’)}</w:t>
+      </w:r>
+      <w:r>
+        <w:rPr>
+          <w:rFonts w:ascii="Arial" w:hAnsi="Arial" w:cs="Arial"/>
+          <w:b/>
+          <w:bCs/>
+          <w:lang w:val="en-US"/>
+        </w:rPr>
+        <w:t>&gt;&gt;</w:t>
       </w:r>
     </w:p>
     <w:p>
@@ -5004,9 +5301,18 @@
       <w:r>
         <w:rPr>
           <w:rFonts w:ascii="Arial" w:hAnsi="Arial" w:cs="Arial"/>
-          <w:lang w:val="en-US"/>
-        </w:rPr>
-        <w:t>&lt;&lt;sdoR2EvidenceAcousticEngineer.</w:t>
+          <w:b/>
+          <w:bCs/>
+          <w:lang w:val="en-US"/>
+        </w:rPr>
+        <w:t>&lt;&lt;</w:t>
+      </w:r>
+      <w:r>
+        <w:rPr>
+          <w:rFonts w:ascii="Arial" w:hAnsi="Arial" w:cs="Arial"/>
+          <w:lang w:val="en-US"/>
+        </w:rPr>
+        <w:t>sdoR2EvidenceAcousticEngineer.</w:t>
       </w:r>
       <w:r>
         <w:rPr>
@@ -5103,7 +5409,16 @@
           <w:rFonts w:ascii="Arial" w:hAnsi="Arial" w:cs="Arial"/>
           <w:lang w:val="en-US"/>
         </w:rPr>
-        <w:t>-MM-dd’)}&gt;&gt;</w:t>
+        <w:t>-MM-dd’)}</w:t>
+      </w:r>
+      <w:r>
+        <w:rPr>
+          <w:rFonts w:ascii="Arial" w:hAnsi="Arial" w:cs="Arial"/>
+          <w:b/>
+          <w:bCs/>
+          <w:lang w:val="en-US"/>
+        </w:rPr>
+        <w:t>&gt;&gt;</w:t>
       </w:r>
       <w:r>
         <w:rPr>
@@ -5160,15 +5475,33 @@
           <w:rFonts w:ascii="Arial" w:hAnsi="Arial" w:cs="Arial"/>
           <w:lang w:val="en-US"/>
         </w:rPr>
-        <w:t xml:space="preserve"> &lt;</w:t>
+        <w:t xml:space="preserve"> </w:t>
+      </w:r>
+      <w:r>
+        <w:rPr>
+          <w:rFonts w:ascii="Arial" w:hAnsi="Arial" w:cs="Arial"/>
+          <w:b/>
+          <w:bCs/>
+          <w:lang w:val="en-US"/>
+        </w:rPr>
+        <w:t>&lt;</w:t>
       </w:r>
       <w:proofErr w:type="gramStart"/>
       <w:r>
         <w:rPr>
           <w:rFonts w:ascii="Arial" w:hAnsi="Arial" w:cs="Arial"/>
-          <w:lang w:val="en-US"/>
-        </w:rPr>
-        <w:t>&lt;{</w:t>
+          <w:b/>
+          <w:bCs/>
+          <w:lang w:val="en-US"/>
+        </w:rPr>
+        <w:t>&lt;</w:t>
+      </w:r>
+      <w:r>
+        <w:rPr>
+          <w:rFonts w:ascii="Arial" w:hAnsi="Arial" w:cs="Arial"/>
+          <w:lang w:val="en-US"/>
+        </w:rPr>
+        <w:t>{</w:t>
       </w:r>
       <w:proofErr w:type="spellStart"/>
       <w:proofErr w:type="gramEnd"/>
@@ -5238,7 +5571,16 @@
           <w:rFonts w:ascii="Arial" w:hAnsi="Arial" w:cs="Arial"/>
           <w:lang w:val="en-US"/>
         </w:rPr>
-        <w:t>-MM-dd’)}&gt;&gt;</w:t>
+        <w:t>-MM-dd’)}</w:t>
+      </w:r>
+      <w:r>
+        <w:rPr>
+          <w:rFonts w:ascii="Arial" w:hAnsi="Arial" w:cs="Arial"/>
+          <w:b/>
+          <w:bCs/>
+          <w:lang w:val="en-US"/>
+        </w:rPr>
+        <w:t>&gt;&gt;</w:t>
       </w:r>
       <w:r>
         <w:rPr>
@@ -5350,7 +5692,6 @@
           <w:rFonts w:ascii="Arial" w:hAnsi="Arial" w:cs="Arial"/>
           <w:bCs/>
         </w:rPr>
-        <w:lastRenderedPageBreak/>
         <w:t>&lt;&lt;es_&gt;&gt;</w:t>
       </w:r>
     </w:p>
@@ -5461,6 +5802,8 @@
       <w:r>
         <w:rPr>
           <w:rFonts w:ascii="Arial" w:hAnsi="Arial" w:cs="Arial"/>
+          <w:b/>
+          <w:bCs/>
           <w:lang w:val="en-US"/>
         </w:rPr>
         <w:t>&lt;</w:t>
@@ -5469,9 +5812,18 @@
       <w:r>
         <w:rPr>
           <w:rFonts w:ascii="Arial" w:hAnsi="Arial" w:cs="Arial"/>
-          <w:lang w:val="en-US"/>
-        </w:rPr>
-        <w:t>&lt;{</w:t>
+          <w:b/>
+          <w:bCs/>
+          <w:lang w:val="en-US"/>
+        </w:rPr>
+        <w:t>&lt;</w:t>
+      </w:r>
+      <w:r>
+        <w:rPr>
+          <w:rFonts w:ascii="Arial" w:hAnsi="Arial" w:cs="Arial"/>
+          <w:lang w:val="en-US"/>
+        </w:rPr>
+        <w:t>{</w:t>
       </w:r>
       <w:proofErr w:type="spellStart"/>
       <w:proofErr w:type="gramEnd"/>
@@ -5510,6 +5862,7 @@
           <w:rFonts w:ascii="Arial" w:hAnsi="Arial" w:cs="Arial"/>
           <w:lang w:val="en-US"/>
         </w:rPr>
+        <w:lastRenderedPageBreak/>
         <w:t>yyyy</w:t>
       </w:r>
       <w:proofErr w:type="spellEnd"/>
@@ -5534,7 +5887,16 @@
           <w:rFonts w:ascii="Arial" w:hAnsi="Arial" w:cs="Arial"/>
           <w:lang w:val="en-US"/>
         </w:rPr>
-        <w:t>-MM-dd’)}&gt;&gt;</w:t>
+        <w:t>-MM-dd’)}</w:t>
+      </w:r>
+      <w:r>
+        <w:rPr>
+          <w:rFonts w:ascii="Arial" w:hAnsi="Arial" w:cs="Arial"/>
+          <w:b/>
+          <w:bCs/>
+          <w:lang w:val="en-US"/>
+        </w:rPr>
+        <w:t>&gt;&gt;</w:t>
       </w:r>
       <w:r>
         <w:rPr>
@@ -5633,6 +5995,8 @@
       <w:r>
         <w:rPr>
           <w:rFonts w:ascii="Arial" w:eastAsiaTheme="minorHAnsi" w:hAnsi="Arial" w:cs="Arial"/>
+          <w:b/>
+          <w:bCs/>
           <w:sz w:val="22"/>
           <w:szCs w:val="22"/>
           <w:lang w:val="en-US" w:eastAsia="en-US"/>
@@ -5643,11 +6007,22 @@
       <w:r>
         <w:rPr>
           <w:rFonts w:ascii="Arial" w:eastAsiaTheme="minorHAnsi" w:hAnsi="Arial" w:cs="Arial"/>
-          <w:sz w:val="22"/>
-          <w:szCs w:val="22"/>
-          <w:lang w:val="en-US" w:eastAsia="en-US"/>
-        </w:rPr>
-        <w:t>&lt;{</w:t>
+          <w:b/>
+          <w:bCs/>
+          <w:sz w:val="22"/>
+          <w:szCs w:val="22"/>
+          <w:lang w:val="en-US" w:eastAsia="en-US"/>
+        </w:rPr>
+        <w:t>&lt;</w:t>
+      </w:r>
+      <w:r>
+        <w:rPr>
+          <w:rFonts w:ascii="Arial" w:eastAsiaTheme="minorHAnsi" w:hAnsi="Arial" w:cs="Arial"/>
+          <w:sz w:val="22"/>
+          <w:szCs w:val="22"/>
+          <w:lang w:val="en-US" w:eastAsia="en-US"/>
+        </w:rPr>
+        <w:t>{</w:t>
       </w:r>
       <w:proofErr w:type="gramEnd"/>
       <w:r>
@@ -5747,6 +6122,8 @@
       <w:r>
         <w:rPr>
           <w:rFonts w:ascii="Arial" w:hAnsi="Arial" w:cs="Arial"/>
+          <w:b/>
+          <w:bCs/>
           <w:sz w:val="22"/>
           <w:szCs w:val="22"/>
           <w:lang w:val="en-US"/>
@@ -5909,15 +6286,33 @@
           <w:rFonts w:ascii="Arial" w:hAnsi="Arial" w:cs="Arial"/>
           <w:lang w:val="en-US"/>
         </w:rPr>
-        <w:t xml:space="preserve"> &lt;</w:t>
+        <w:t xml:space="preserve"> </w:t>
+      </w:r>
+      <w:r>
+        <w:rPr>
+          <w:rFonts w:ascii="Arial" w:hAnsi="Arial" w:cs="Arial"/>
+          <w:b/>
+          <w:bCs/>
+          <w:lang w:val="en-US"/>
+        </w:rPr>
+        <w:t>&lt;</w:t>
       </w:r>
       <w:proofErr w:type="gramStart"/>
       <w:r>
         <w:rPr>
           <w:rFonts w:ascii="Arial" w:hAnsi="Arial" w:cs="Arial"/>
-          <w:lang w:val="en-US"/>
-        </w:rPr>
-        <w:t>&lt;{</w:t>
+          <w:b/>
+          <w:bCs/>
+          <w:lang w:val="en-US"/>
+        </w:rPr>
+        <w:t>&lt;</w:t>
+      </w:r>
+      <w:r>
+        <w:rPr>
+          <w:rFonts w:ascii="Arial" w:hAnsi="Arial" w:cs="Arial"/>
+          <w:lang w:val="en-US"/>
+        </w:rPr>
+        <w:t>{</w:t>
       </w:r>
       <w:proofErr w:type="gramEnd"/>
       <w:r>
@@ -5971,7 +6366,16 @@
           <w:rFonts w:ascii="Arial" w:hAnsi="Arial" w:cs="Arial"/>
           <w:lang w:val="en-US"/>
         </w:rPr>
-        <w:t>-MM-dd’)}&gt;&gt;</w:t>
+        <w:t>-MM-dd’)}</w:t>
+      </w:r>
+      <w:r>
+        <w:rPr>
+          <w:rFonts w:ascii="Arial" w:hAnsi="Arial" w:cs="Arial"/>
+          <w:b/>
+          <w:bCs/>
+          <w:lang w:val="en-US"/>
+        </w:rPr>
+        <w:t>&gt;&gt;</w:t>
       </w:r>
       <w:r>
         <w:rPr>
@@ -6023,6 +6427,8 @@
       <w:r>
         <w:rPr>
           <w:rFonts w:ascii="Arial" w:hAnsi="Arial" w:cs="Arial"/>
+          <w:b/>
+          <w:bCs/>
           <w:lang w:val="en-US"/>
         </w:rPr>
         <w:t>&lt;</w:t>
@@ -6031,9 +6437,18 @@
       <w:r>
         <w:rPr>
           <w:rFonts w:ascii="Arial" w:hAnsi="Arial" w:cs="Arial"/>
-          <w:lang w:val="en-US"/>
-        </w:rPr>
-        <w:t>&lt;{</w:t>
+          <w:b/>
+          <w:bCs/>
+          <w:lang w:val="en-US"/>
+        </w:rPr>
+        <w:t>&lt;</w:t>
+      </w:r>
+      <w:r>
+        <w:rPr>
+          <w:rFonts w:ascii="Arial" w:hAnsi="Arial" w:cs="Arial"/>
+          <w:lang w:val="en-US"/>
+        </w:rPr>
+        <w:t>{</w:t>
       </w:r>
       <w:proofErr w:type="gramEnd"/>
       <w:r>
@@ -6094,7 +6509,16 @@
           <w:rFonts w:ascii="Arial" w:hAnsi="Arial" w:cs="Arial"/>
           <w:lang w:val="en-US"/>
         </w:rPr>
-        <w:t>-MM-dd’)}&gt;&gt;</w:t>
+        <w:t>-MM-dd’)}</w:t>
+      </w:r>
+      <w:r>
+        <w:rPr>
+          <w:rFonts w:ascii="Arial" w:hAnsi="Arial" w:cs="Arial"/>
+          <w:b/>
+          <w:bCs/>
+          <w:lang w:val="en-US"/>
+        </w:rPr>
+        <w:t>&gt;&gt;</w:t>
       </w:r>
       <w:r>
         <w:rPr>
@@ -6302,14 +6726,6 @@
       <w:pPr>
         <w:rPr>
           <w:rFonts w:ascii="Arial" w:hAnsi="Arial" w:cs="Arial"/>
-          <w:bCs/>
-        </w:rPr>
-      </w:pPr>
-    </w:p>
-    <w:p>
-      <w:pPr>
-        <w:rPr>
-          <w:rFonts w:ascii="Arial" w:hAnsi="Arial" w:cs="Arial"/>
           <w:lang w:val="en-US"/>
         </w:rPr>
       </w:pPr>
@@ -6526,20 +6942,11 @@
           <w:bCs/>
         </w:rPr>
       </w:pPr>
-    </w:p>
-    <w:p>
-      <w:pPr>
-        <w:rPr>
-          <w:rFonts w:ascii="Arial" w:hAnsi="Arial" w:cs="Arial"/>
-          <w:bCs/>
-        </w:rPr>
-      </w:pPr>
-      <w:r>
-        <w:rPr>
-          <w:rFonts w:ascii="Arial" w:hAnsi="Arial" w:cs="Arial"/>
-          <w:bCs/>
-        </w:rPr>
-        <w:lastRenderedPageBreak/>
+      <w:r>
+        <w:rPr>
+          <w:rFonts w:ascii="Arial" w:hAnsi="Arial" w:cs="Arial"/>
+          <w:bCs/>
+        </w:rPr>
         <w:t>&lt;&lt;</w:t>
       </w:r>
       <w:r>
@@ -6823,7 +7230,7 @@
       <w:r>
         <w:rPr>
           <w:rFonts w:ascii="Arial" w:hAnsi="Arial" w:cs="Arial"/>
-          <w:bCs/>
+          <w:b/>
           <w:lang w:val="en-US"/>
         </w:rPr>
         <w:t>&gt;&gt;</w:t>
@@ -6924,19 +7331,119 @@
         <w:rPr>
           <w:rFonts w:ascii="Arial" w:hAnsi="Arial" w:cs="Arial"/>
         </w:rPr>
-        <w:t xml:space="preserve">The trial will take </w:t>
+        <w:lastRenderedPageBreak/>
+        <w:t xml:space="preserve">The trial will take place </w:t>
+      </w:r>
+      <w:r>
+        <w:rPr>
+          <w:rFonts w:ascii="Arial" w:hAnsi="Arial" w:cs="Arial"/>
+        </w:rPr>
+        <w:t>between</w:t>
+      </w:r>
+      <w:r>
+        <w:rPr>
+          <w:rFonts w:ascii="Arial" w:hAnsi="Arial" w:cs="Arial"/>
+        </w:rPr>
+        <w:t xml:space="preserve"> </w:t>
+      </w:r>
+      <w:r>
+        <w:rPr>
+          <w:rFonts w:ascii="Arial" w:hAnsi="Arial" w:cs="Arial"/>
+          <w:b/>
+          <w:bCs/>
+          <w:lang w:val="en-US"/>
+        </w:rPr>
+        <w:t>&lt;</w:t>
       </w:r>
       <w:proofErr w:type="gramStart"/>
       <w:r>
         <w:rPr>
           <w:rFonts w:ascii="Arial" w:hAnsi="Arial" w:cs="Arial"/>
-        </w:rPr>
-        <w:t xml:space="preserve">place </w:t>
-      </w:r>
-      <w:r>
-        <w:rPr>
-          <w:rFonts w:ascii="Arial" w:hAnsi="Arial" w:cs="Arial"/>
-          <w:lang w:val="en-US"/>
+          <w:b/>
+          <w:bCs/>
+          <w:lang w:val="en-US"/>
+        </w:rPr>
+        <w:t>&lt;</w:t>
+      </w:r>
+      <w:r>
+        <w:rPr>
+          <w:rFonts w:ascii="Arial" w:eastAsia="Arial" w:hAnsi="Arial" w:cs="Arial"/>
+        </w:rPr>
+        <w:t>{</w:t>
+      </w:r>
+      <w:proofErr w:type="spellStart"/>
+      <w:proofErr w:type="gramEnd"/>
+      <w:r>
+        <w:rPr>
+          <w:rFonts w:ascii="Arial" w:eastAsia="Arial" w:hAnsi="Arial" w:cs="Arial"/>
+        </w:rPr>
+        <w:t>dateFormat</w:t>
+      </w:r>
+      <w:proofErr w:type="spellEnd"/>
+      <w:r>
+        <w:rPr>
+          <w:rFonts w:ascii="Arial" w:eastAsia="Arial" w:hAnsi="Arial" w:cs="Arial"/>
+        </w:rPr>
+        <w:t>(</w:t>
+      </w:r>
+      <w:r>
+        <w:rPr>
+          <w:rFonts w:ascii="Arial" w:hAnsi="Arial" w:cs="Arial"/>
+          <w:lang w:val="en-US"/>
+        </w:rPr>
+        <w:t>sdoR2Trial.sdoR2TrialWindow.listFrom</w:t>
+      </w:r>
+      <w:r>
+        <w:rPr>
+          <w:rFonts w:ascii="Arial" w:eastAsia="Arial" w:hAnsi="Arial" w:cs="Arial"/>
+        </w:rPr>
+        <w:t xml:space="preserve">, </w:t>
+      </w:r>
+      <w:r>
+        <w:rPr>
+          <w:rFonts w:ascii="Arial" w:hAnsi="Arial" w:cs="Arial"/>
+        </w:rPr>
+        <w:t xml:space="preserve">‘dd MMMM </w:t>
+      </w:r>
+      <w:proofErr w:type="spellStart"/>
+      <w:r>
+        <w:rPr>
+          <w:rFonts w:ascii="Arial" w:hAnsi="Arial" w:cs="Arial"/>
+        </w:rPr>
+        <w:t>yyyy</w:t>
+      </w:r>
+      <w:proofErr w:type="spellEnd"/>
+      <w:r>
+        <w:rPr>
+          <w:rFonts w:ascii="Arial" w:hAnsi="Arial" w:cs="Arial"/>
+        </w:rPr>
+        <w:t>’, ‘</w:t>
+      </w:r>
+      <w:proofErr w:type="spellStart"/>
+      <w:r>
+        <w:rPr>
+          <w:rFonts w:ascii="Arial" w:hAnsi="Arial" w:cs="Arial"/>
+        </w:rPr>
+        <w:t>yyyy</w:t>
+      </w:r>
+      <w:proofErr w:type="spellEnd"/>
+      <w:r>
+        <w:rPr>
+          <w:rFonts w:ascii="Arial" w:hAnsi="Arial" w:cs="Arial"/>
+        </w:rPr>
+        <w:t>-MM-dd’)}</w:t>
+      </w:r>
+      <w:r>
+        <w:rPr>
+          <w:rFonts w:ascii="Arial" w:hAnsi="Arial" w:cs="Arial"/>
+          <w:b/>
+          <w:bCs/>
+        </w:rPr>
+        <w:t>&gt;&gt;</w:t>
+      </w:r>
+      <w:r>
+        <w:rPr>
+          <w:rFonts w:ascii="Arial" w:hAnsi="Arial" w:cs="Arial"/>
         </w:rPr>
         <w:t xml:space="preserve"> </w:t>
       </w:r>
@@ -6944,60 +7451,35 @@
         <w:rPr>
           <w:rFonts w:ascii="Arial" w:hAnsi="Arial" w:cs="Arial"/>
         </w:rPr>
-        <w:t>between</w:t>
-      </w:r>
-      <w:proofErr w:type="gramEnd"/>
-      <w:r>
-        <w:rPr>
-          <w:rFonts w:ascii="Arial" w:hAnsi="Arial" w:cs="Arial"/>
-        </w:rPr>
-        <w:t xml:space="preserve"> </w:t>
-      </w:r>
-      <w:r>
-        <w:rPr>
-          <w:rFonts w:ascii="Arial" w:hAnsi="Arial" w:cs="Arial"/>
-          <w:lang w:val="en-US"/>
+        <w:t xml:space="preserve">and </w:t>
+      </w:r>
+      <w:r>
+        <w:rPr>
+          <w:rFonts w:ascii="Arial" w:hAnsi="Arial" w:cs="Arial"/>
+          <w:b/>
+          <w:bCs/>
         </w:rPr>
         <w:t>&lt;&lt;</w:t>
       </w:r>
       <w:r>
         <w:rPr>
-          <w:rFonts w:ascii="Arial" w:eastAsia="Arial" w:hAnsi="Arial" w:cs="Arial"/>
+          <w:rFonts w:ascii="Arial" w:hAnsi="Arial" w:cs="Arial"/>
         </w:rPr>
         <w:t>{</w:t>
       </w:r>
       <w:proofErr w:type="spellStart"/>
       <w:r>
         <w:rPr>
-          <w:rFonts w:ascii="Arial" w:eastAsia="Arial" w:hAnsi="Arial" w:cs="Arial"/>
+          <w:rFonts w:ascii="Arial" w:hAnsi="Arial" w:cs="Arial"/>
         </w:rPr>
         <w:t>dateFormat</w:t>
       </w:r>
       <w:proofErr w:type="spellEnd"/>
       <w:r>
         <w:rPr>
-          <w:rFonts w:ascii="Arial" w:eastAsia="Arial" w:hAnsi="Arial" w:cs="Arial"/>
-        </w:rPr>
-        <w:t>(</w:t>
-      </w:r>
-      <w:r>
-        <w:rPr>
-          <w:rFonts w:ascii="Arial" w:hAnsi="Arial" w:cs="Arial"/>
-          <w:lang w:val="en-US"/>
-        </w:rPr>
-        <w:t>sdoR2Trial.sdoR2TrialWindow.listFrom</w:t>
-      </w:r>
-      <w:r>
-        <w:rPr>
-          <w:rFonts w:ascii="Arial" w:eastAsia="Arial" w:hAnsi="Arial" w:cs="Arial"/>
-        </w:rPr>
-        <w:t xml:space="preserve">, </w:t>
-      </w:r>
-      <w:r>
-        <w:rPr>
-          <w:rFonts w:ascii="Arial" w:hAnsi="Arial" w:cs="Arial"/>
-        </w:rPr>
-        <w:t xml:space="preserve">‘dd MMMM </w:t>
+          <w:rFonts w:ascii="Arial" w:hAnsi="Arial" w:cs="Arial"/>
+        </w:rPr>
+        <w:t xml:space="preserve">(sdoR2Trial.sdoR2TrialWindow.dateTo, ‘dd MMMM </w:t>
       </w:r>
       <w:proofErr w:type="spellStart"/>
       <w:r>
@@ -7025,67 +7507,21 @@
         <w:rPr>
           <w:rFonts w:ascii="Arial" w:hAnsi="Arial" w:cs="Arial"/>
         </w:rPr>
-        <w:t>-MM-dd’)}&gt;&gt;</w:t>
-      </w:r>
-      <w:r>
-        <w:rPr>
-          <w:rFonts w:ascii="Arial" w:hAnsi="Arial" w:cs="Arial"/>
-        </w:rPr>
-        <w:t xml:space="preserve"> </w:t>
-      </w:r>
-      <w:r>
-        <w:rPr>
-          <w:rFonts w:ascii="Arial" w:hAnsi="Arial" w:cs="Arial"/>
-        </w:rPr>
-        <w:t xml:space="preserve">and </w:t>
-      </w:r>
-      <w:r>
-        <w:rPr>
-          <w:rFonts w:ascii="Arial" w:hAnsi="Arial" w:cs="Arial"/>
-        </w:rPr>
-        <w:t>&lt;&lt;{</w:t>
-      </w:r>
-      <w:proofErr w:type="spellStart"/>
-      <w:r>
-        <w:rPr>
-          <w:rFonts w:ascii="Arial" w:hAnsi="Arial" w:cs="Arial"/>
-        </w:rPr>
-        <w:t>dateFormat</w:t>
-      </w:r>
-      <w:proofErr w:type="spellEnd"/>
-      <w:r>
-        <w:rPr>
-          <w:rFonts w:ascii="Arial" w:hAnsi="Arial" w:cs="Arial"/>
-        </w:rPr>
-        <w:t xml:space="preserve">(sdoR2Trial.sdoR2TrialWindow.dateTo, ‘dd MMMM </w:t>
-      </w:r>
-      <w:proofErr w:type="spellStart"/>
-      <w:r>
-        <w:rPr>
-          <w:rFonts w:ascii="Arial" w:hAnsi="Arial" w:cs="Arial"/>
-        </w:rPr>
-        <w:t>yyyy</w:t>
-      </w:r>
-      <w:proofErr w:type="spellEnd"/>
-      <w:r>
-        <w:rPr>
-          <w:rFonts w:ascii="Arial" w:hAnsi="Arial" w:cs="Arial"/>
-        </w:rPr>
-        <w:t>’, ‘</w:t>
-      </w:r>
-      <w:proofErr w:type="spellStart"/>
-      <w:r>
-        <w:rPr>
-          <w:rFonts w:ascii="Arial" w:hAnsi="Arial" w:cs="Arial"/>
-        </w:rPr>
-        <w:t>yyyy</w:t>
-      </w:r>
-      <w:proofErr w:type="spellEnd"/>
-      <w:r>
-        <w:rPr>
-          <w:rFonts w:ascii="Arial" w:hAnsi="Arial" w:cs="Arial"/>
-        </w:rPr>
-        <w:t>-MM-dd’)}&gt;&gt;.</w:t>
+        <w:t>-MM-dd’)}</w:t>
+      </w:r>
+      <w:r>
+        <w:rPr>
+          <w:rFonts w:ascii="Arial" w:hAnsi="Arial" w:cs="Arial"/>
+          <w:b/>
+          <w:bCs/>
+        </w:rPr>
+        <w:t>&gt;&gt;</w:t>
+      </w:r>
+      <w:r>
+        <w:rPr>
+          <w:rFonts w:ascii="Arial" w:hAnsi="Arial" w:cs="Arial"/>
+        </w:rPr>
+        <w:t>.</w:t>
       </w:r>
     </w:p>
     <w:p>
@@ -7125,7 +7561,18 @@
           <w:szCs w:val="22"/>
           <w:lang w:val="en-US" w:eastAsia="en-US"/>
         </w:rPr>
-        <w:t>The time allocated for the trial is &lt;&lt;</w:t>
+        <w:t xml:space="preserve">The time allocated for the trial is </w:t>
+      </w:r>
+      <w:r>
+        <w:rPr>
+          <w:rFonts w:ascii="Arial" w:eastAsiaTheme="minorHAnsi" w:hAnsi="Arial" w:cs="Arial"/>
+          <w:b/>
+          <w:bCs/>
+          <w:sz w:val="22"/>
+          <w:szCs w:val="22"/>
+          <w:lang w:val="en-US" w:eastAsia="en-US"/>
+        </w:rPr>
+        <w:t>&lt;&lt;</w:t>
       </w:r>
       <w:proofErr w:type="spellStart"/>
       <w:r>
@@ -7141,11 +7588,22 @@
       <w:r>
         <w:rPr>
           <w:rFonts w:ascii="Arial" w:eastAsiaTheme="minorHAnsi" w:hAnsi="Arial" w:cs="Arial"/>
-          <w:sz w:val="22"/>
-          <w:szCs w:val="22"/>
-          <w:lang w:val="en-US" w:eastAsia="en-US"/>
-        </w:rPr>
-        <w:t>&gt;&gt;.</w:t>
+          <w:b/>
+          <w:bCs/>
+          <w:sz w:val="22"/>
+          <w:szCs w:val="22"/>
+          <w:lang w:val="en-US" w:eastAsia="en-US"/>
+        </w:rPr>
+        <w:t>&gt;&gt;</w:t>
+      </w:r>
+      <w:r>
+        <w:rPr>
+          <w:rFonts w:ascii="Arial" w:eastAsiaTheme="minorHAnsi" w:hAnsi="Arial" w:cs="Arial"/>
+          <w:sz w:val="22"/>
+          <w:szCs w:val="22"/>
+          <w:lang w:val="en-US" w:eastAsia="en-US"/>
+        </w:rPr>
+        <w:t>.</w:t>
       </w:r>
       <w:r>
         <w:rPr>
@@ -7371,7 +7829,16 @@
           <w:rFonts w:ascii="Arial" w:hAnsi="Arial" w:cs="Arial"/>
           <w:lang w:val="en-US"/>
         </w:rPr>
-        <w:t xml:space="preserve"> &lt;&lt;</w:t>
+        <w:t xml:space="preserve"> </w:t>
+      </w:r>
+      <w:r>
+        <w:rPr>
+          <w:rFonts w:ascii="Arial" w:hAnsi="Arial" w:cs="Arial"/>
+          <w:b/>
+          <w:bCs/>
+          <w:lang w:val="en-US"/>
+        </w:rPr>
+        <w:t>&lt;&lt;</w:t>
       </w:r>
       <w:proofErr w:type="spellStart"/>
       <w:r>
@@ -7385,6 +7852,8 @@
       <w:r>
         <w:rPr>
           <w:rFonts w:ascii="Arial" w:hAnsi="Arial" w:cs="Arial"/>
+          <w:b/>
+          <w:bCs/>
           <w:lang w:val="en-US"/>
         </w:rPr>
         <w:t>&gt;&gt;</w:t>
@@ -7629,6 +8098,8 @@
       <w:r>
         <w:rPr>
           <w:rFonts w:ascii="Arial" w:hAnsi="Arial" w:cs="Arial"/>
+          <w:b/>
+          <w:bCs/>
           <w:lang w:val="en-US"/>
         </w:rPr>
         <w:t>&lt;</w:t>
@@ -7637,9 +8108,18 @@
       <w:r>
         <w:rPr>
           <w:rFonts w:ascii="Arial" w:hAnsi="Arial" w:cs="Arial"/>
-          <w:lang w:val="en-US"/>
-        </w:rPr>
-        <w:t>&lt;{</w:t>
+          <w:b/>
+          <w:bCs/>
+          <w:lang w:val="en-US"/>
+        </w:rPr>
+        <w:t>&lt;</w:t>
+      </w:r>
+      <w:r>
+        <w:rPr>
+          <w:rFonts w:ascii="Arial" w:hAnsi="Arial" w:cs="Arial"/>
+          <w:lang w:val="en-US"/>
+        </w:rPr>
+        <w:t>{</w:t>
       </w:r>
       <w:proofErr w:type="spellStart"/>
       <w:proofErr w:type="gramEnd"/>
@@ -7688,7 +8168,16 @@
           <w:rFonts w:ascii="Arial" w:hAnsi="Arial" w:cs="Arial"/>
           <w:lang w:val="en-US"/>
         </w:rPr>
-        <w:t>-MM-dd’)}&gt;&gt;</w:t>
+        <w:t>-MM-dd’)}</w:t>
+      </w:r>
+      <w:r>
+        <w:rPr>
+          <w:rFonts w:ascii="Arial" w:hAnsi="Arial" w:cs="Arial"/>
+          <w:b/>
+          <w:bCs/>
+          <w:lang w:val="en-US"/>
+        </w:rPr>
+        <w:t>&gt;&gt;</w:t>
       </w:r>
       <w:r>
         <w:rPr>
@@ -7697,16 +8186,6 @@
         </w:rPr>
         <w:t>.</w:t>
       </w:r>
-    </w:p>
-    <w:p>
-      <w:pPr>
-        <w:pStyle w:val="ListParagraph"/>
-        <w:spacing w:line="256" w:lineRule="auto"/>
-        <w:rPr>
-          <w:rFonts w:ascii="Arial" w:hAnsi="Arial" w:cs="Arial"/>
-          <w:lang w:val="en-US"/>
-        </w:rPr>
-      </w:pPr>
     </w:p>
     <w:sectPr>
       <w:type w:val="continuous"/>
@@ -12215,40 +12694,6 @@
 </file>
 
 <file path=customXml/item1.xml><?xml version="1.0" encoding="utf-8"?>
-<?mso-contentType ?>
-<FormTemplates xmlns="http://schemas.microsoft.com/sharepoint/v3/contenttype/forms">
-  <Display>DocumentLibraryForm</Display>
-  <Edit>DocumentLibraryForm</Edit>
-  <New>DocumentLibraryForm</New>
-</FormTemplates>
-</file>
-
-<file path=customXml/item2.xml><?xml version="1.0" encoding="utf-8"?>
-<p:properties xmlns:p="http://schemas.microsoft.com/office/2006/metadata/properties" xmlns:xsi="http://www.w3.org/2001/XMLSchema-instance" xmlns:pc="http://schemas.microsoft.com/office/infopath/2007/PartnerControls">
-  <documentManagement>
-    <Stage xmlns="f336f4fe-8719-4ea2-b5d6-29b3a580aeb4">In Approval</Stage>
-    <Next_x0020_Stage xmlns="f336f4fe-8719-4ea2-b5d6-29b3a580aeb4">ApproveOrReject</Next_x0020_Stage>
-    <Admin_x0020_Action xmlns="f336f4fe-8719-4ea2-b5d6-29b3a580aeb4" xsi:nil="true"/>
-    <Template_x0020_Category xmlns="f336f4fe-8719-4ea2-b5d6-29b3a580aeb4">Standard Direction - STD</Template_x0020_Category>
-    <Action xmlns="f336f4fe-8719-4ea2-b5d6-29b3a580aeb4" xsi:nil="true"/>
-    <Purpose1 xmlns="f336f4fe-8719-4ea2-b5d6-29b3a580aeb4">SDO - disposal</Purpose1>
-    <Template_x0020_Language xmlns="f336f4fe-8719-4ea2-b5d6-29b3a580aeb4">English - ENG</Template_x0020_Language>
-    <Rename xmlns="f336f4fe-8719-4ea2-b5d6-29b3a580aeb4">true</Rename>
-    <Tornado_x0020_Filename xmlns="f336f4fe-8719-4ea2-b5d6-29b3a580aeb4" xsi:nil="true"/>
-    <Approval_x0020_Request_x0020_Comment xmlns="f336f4fe-8719-4ea2-b5d6-29b3a580aeb4">Requesting approval for CIV-10335</Approval_x0020_Request_x0020_Comment>
-    <Publication_x0020_Date xmlns="f336f4fe-8719-4ea2-b5d6-29b3a580aeb4">2023-01-23T00:00:00+00:00</Publication_x0020_Date>
-    <SharedWithUsers xmlns="f336f4fe-8719-4ea2-b5d6-29b3a580aeb4">
-      <UserInfo>
-        <DisplayName>Robert Allright</DisplayName>
-        <AccountId>23</AccountId>
-        <AccountType/>
-      </UserInfo>
-    </SharedWithUsers>
-  </documentManagement>
-</p:properties>
-</file>
-
-<file path=customXml/item3.xml><?xml version="1.0" encoding="utf-8"?>
 <ct:contentTypeSchema xmlns:ct="http://schemas.microsoft.com/office/2006/metadata/contentType" xmlns:ma="http://schemas.microsoft.com/office/2006/metadata/properties/metaAttributes" ct:_="" ma:_="" ma:contentTypeName="_CtTemplate" ma:contentTypeID="0x01010064A5FDCCFB03F540B94405305D7DE14F00A4F8B82F7CEF57469A8FE5CEAB7A0EE0" ma:contentTypeVersion="55" ma:contentTypeDescription="Part of Template Management with Site Columns representing custom attributes." ma:contentTypeScope="" ma:versionID="e48abcd8da7fe05ec90dabdfbb8c2749">
   <xsd:schema xmlns:xsd="http://www.w3.org/2001/XMLSchema" xmlns:xs="http://www.w3.org/2001/XMLSchema" xmlns:p="http://schemas.microsoft.com/office/2006/metadata/properties" xmlns:ns2="f336f4fe-8719-4ea2-b5d6-29b3a580aeb4" xmlns:ns3="b57b892a-dd61-4bba-b372-a8d93da2c7e6" targetNamespace="http://schemas.microsoft.com/office/2006/metadata/properties" ma:root="true" ma:fieldsID="4c733adc908683170864ffc34cec60fa" ns2:_="" ns3:_="">
     <xsd:import namespace="f336f4fe-8719-4ea2-b5d6-29b3a580aeb4"/>
@@ -12570,25 +13015,41 @@
 </ct:contentTypeSchema>
 </file>
 
-<file path=customXml/itemProps1.xml><?xml version="1.0" encoding="utf-8"?>
-<ds:datastoreItem xmlns:ds="http://schemas.openxmlformats.org/officeDocument/2006/customXml" ds:itemID="{3CB3DFB2-2968-44C5-A3A2-A9A8C07ECF2B}">
-  <ds:schemaRefs>
-    <ds:schemaRef ds:uri="http://schemas.microsoft.com/sharepoint/v3/contenttype/forms"/>
-  </ds:schemaRefs>
-</ds:datastoreItem>
+<file path=customXml/item2.xml><?xml version="1.0" encoding="utf-8"?>
+<p:properties xmlns:p="http://schemas.microsoft.com/office/2006/metadata/properties" xmlns:xsi="http://www.w3.org/2001/XMLSchema-instance" xmlns:pc="http://schemas.microsoft.com/office/infopath/2007/PartnerControls">
+  <documentManagement>
+    <Stage xmlns="f336f4fe-8719-4ea2-b5d6-29b3a580aeb4">In Approval</Stage>
+    <Next_x0020_Stage xmlns="f336f4fe-8719-4ea2-b5d6-29b3a580aeb4">ApproveOrReject</Next_x0020_Stage>
+    <Admin_x0020_Action xmlns="f336f4fe-8719-4ea2-b5d6-29b3a580aeb4" xsi:nil="true"/>
+    <Template_x0020_Category xmlns="f336f4fe-8719-4ea2-b5d6-29b3a580aeb4">Standard Direction - STD</Template_x0020_Category>
+    <Action xmlns="f336f4fe-8719-4ea2-b5d6-29b3a580aeb4" xsi:nil="true"/>
+    <Purpose1 xmlns="f336f4fe-8719-4ea2-b5d6-29b3a580aeb4">SDO - disposal</Purpose1>
+    <Template_x0020_Language xmlns="f336f4fe-8719-4ea2-b5d6-29b3a580aeb4">English - ENG</Template_x0020_Language>
+    <Rename xmlns="f336f4fe-8719-4ea2-b5d6-29b3a580aeb4">true</Rename>
+    <Tornado_x0020_Filename xmlns="f336f4fe-8719-4ea2-b5d6-29b3a580aeb4" xsi:nil="true"/>
+    <Approval_x0020_Request_x0020_Comment xmlns="f336f4fe-8719-4ea2-b5d6-29b3a580aeb4">Requesting approval for CIV-10335</Approval_x0020_Request_x0020_Comment>
+    <Publication_x0020_Date xmlns="f336f4fe-8719-4ea2-b5d6-29b3a580aeb4">2023-01-23T00:00:00+00:00</Publication_x0020_Date>
+    <SharedWithUsers xmlns="f336f4fe-8719-4ea2-b5d6-29b3a580aeb4">
+      <UserInfo>
+        <DisplayName>Robert Allright</DisplayName>
+        <AccountId>23</AccountId>
+        <AccountType/>
+      </UserInfo>
+    </SharedWithUsers>
+  </documentManagement>
+</p:properties>
 </file>
 
-<file path=customXml/itemProps2.xml><?xml version="1.0" encoding="utf-8"?>
-<ds:datastoreItem xmlns:ds="http://schemas.openxmlformats.org/officeDocument/2006/customXml" ds:itemID="{7D8F8091-8A28-4DFC-8D60-79DA775EE42D}">
-  <ds:schemaRefs>
-    <ds:schemaRef ds:uri="http://schemas.microsoft.com/office/2006/metadata/properties"/>
-    <ds:schemaRef ds:uri="http://schemas.microsoft.com/office/infopath/2007/PartnerControls"/>
-    <ds:schemaRef ds:uri="f336f4fe-8719-4ea2-b5d6-29b3a580aeb4"/>
-  </ds:schemaRefs>
-</ds:datastoreItem>
+<file path=customXml/item3.xml><?xml version="1.0" encoding="utf-8"?>
+<?mso-contentType ?>
+<FormTemplates xmlns="http://schemas.microsoft.com/sharepoint/v3/contenttype/forms">
+  <Display>DocumentLibraryForm</Display>
+  <Edit>DocumentLibraryForm</Edit>
+  <New>DocumentLibraryForm</New>
+</FormTemplates>
 </file>
 
-<file path=customXml/itemProps3.xml><?xml version="1.0" encoding="utf-8"?>
+<file path=customXml/itemProps1.xml><?xml version="1.0" encoding="utf-8"?>
 <ds:datastoreItem xmlns:ds="http://schemas.openxmlformats.org/officeDocument/2006/customXml" ds:itemID="{3743C5DC-131F-4B4B-B7AB-6C0C2A2F462A}">
   <ds:schemaRefs>
     <ds:schemaRef ds:uri="http://schemas.microsoft.com/office/2006/metadata/contentType"/>
@@ -12607,6 +13068,24 @@
 </ds:datastoreItem>
 </file>
 
+<file path=customXml/itemProps2.xml><?xml version="1.0" encoding="utf-8"?>
+<ds:datastoreItem xmlns:ds="http://schemas.openxmlformats.org/officeDocument/2006/customXml" ds:itemID="{7D8F8091-8A28-4DFC-8D60-79DA775EE42D}">
+  <ds:schemaRefs>
+    <ds:schemaRef ds:uri="http://schemas.microsoft.com/office/2006/metadata/properties"/>
+    <ds:schemaRef ds:uri="http://schemas.microsoft.com/office/infopath/2007/PartnerControls"/>
+    <ds:schemaRef ds:uri="f336f4fe-8719-4ea2-b5d6-29b3a580aeb4"/>
+  </ds:schemaRefs>
+</ds:datastoreItem>
+</file>
+
+<file path=customXml/itemProps3.xml><?xml version="1.0" encoding="utf-8"?>
+<ds:datastoreItem xmlns:ds="http://schemas.openxmlformats.org/officeDocument/2006/customXml" ds:itemID="{3CB3DFB2-2968-44C5-A3A2-A9A8C07ECF2B}">
+  <ds:schemaRefs>
+    <ds:schemaRef ds:uri="http://schemas.microsoft.com/sharepoint/v3/contenttype/forms"/>
+  </ds:schemaRefs>
+</ds:datastoreItem>
+</file>
+
 <file path=docMetadata/LabelInfo.xml><?xml version="1.0" encoding="utf-8"?>
 <clbl:labelList xmlns:clbl="http://schemas.microsoft.com/office/2020/mipLabelMetadata">
   <clbl:label id="{fa22dce2-39a9-4bf4-a557-7a50b593b56a}" enabled="1" method="Privileged" siteId="{3e0088dc-0629-4ae6-aa8c-813e7a296f50}" contentBits="0" removed="0"/>

</xml_diff>

<commit_message>
CIV-13639 & CIV 13640
Bug fixes for documents
</commit_message>
<xml_diff>
--- a/docker/docmosis/templates/CV-UNS-STD-ENG-01387.docx
+++ b/docker/docmosis/templates/CV-UNS-STD-ENG-01387.docx
@@ -452,7 +452,7 @@
               </wp:inline>
             </w:drawing>
           </mc:Choice>
-          <mc:Fallback xmlns:w16du="http://schemas.microsoft.com/office/word/2023/wordml/word16du" xmlns:pic="http://schemas.openxmlformats.org/drawingml/2006/picture" xmlns:a="http://schemas.openxmlformats.org/drawingml/2006/main">
+          <mc:Fallback xmlns:a="http://schemas.openxmlformats.org/drawingml/2006/main" xmlns:pic="http://schemas.openxmlformats.org/drawingml/2006/picture" xmlns:w16du="http://schemas.microsoft.com/office/word/2023/wordml/word16du">
             <w:pict w14:anchorId="1E2983E5">
               <v:group id="Group 2791" style="width:467.95pt;height:68.75pt;mso-position-horizontal-relative:char;mso-position-vertical-relative:line" coordsize="59429,8731" o:spid="_x0000_s1026" w14:anchorId="3F6EA4FE" o:gfxdata="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">
                 <v:shapetype id="_x0000_t75" coordsize="21600,21600" filled="f" stroked="f" o:spt="75" o:preferrelative="t" path="m@4@5l@4@11@9@11@9@5xe">
@@ -1057,7 +1057,7 @@
               </wp:inline>
             </w:drawing>
           </mc:Choice>
-          <mc:Fallback xmlns:w16du="http://schemas.microsoft.com/office/word/2023/wordml/word16du" xmlns:pic="http://schemas.openxmlformats.org/drawingml/2006/picture" xmlns:a="http://schemas.openxmlformats.org/drawingml/2006/main">
+          <mc:Fallback xmlns:a="http://schemas.openxmlformats.org/drawingml/2006/main" xmlns:pic="http://schemas.openxmlformats.org/drawingml/2006/picture" xmlns:w16du="http://schemas.microsoft.com/office/word/2023/wordml/word16du">
             <w:pict w14:anchorId="01720E1D">
               <v:group id="Group 2792" style="width:467.95pt;height:.75pt;mso-position-horizontal-relative:char;mso-position-vertical-relative:line" coordsize="59429,95" o:spid="_x0000_s1026" w14:anchorId="36C48C52" o:gfxdata="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">
                 <v:shape id="Shape 91" style="position:absolute;width:59429;height:0;visibility:visible;mso-wrap-style:square;v-text-anchor:top" coordsize="5942965,0" o:spid="_x0000_s1027" filled="f" path="m5942965,l,e" o:gfxdata="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">
@@ -1124,29 +1124,7 @@
           <w:szCs w:val="20"/>
           <w:lang w:val="en-US"/>
         </w:rPr>
-        <w:t xml:space="preserve">You must comply with the terms imposed upon you by this order otherwise your claim or the </w:t>
-      </w:r>
-      <w:proofErr w:type="spellStart"/>
-      <w:r>
-        <w:rPr>
-          <w:rFonts w:ascii="Arial" w:hAnsi="Arial" w:cs="Arial"/>
-          <w:bCs/>
-          <w:snapToGrid w:val="0"/>
-          <w:szCs w:val="20"/>
-          <w:lang w:val="en-US"/>
-        </w:rPr>
-        <w:t>defence</w:t>
-      </w:r>
-      <w:proofErr w:type="spellEnd"/>
-      <w:r>
-        <w:rPr>
-          <w:rFonts w:ascii="Arial" w:hAnsi="Arial" w:cs="Arial"/>
-          <w:bCs/>
-          <w:snapToGrid w:val="0"/>
-          <w:szCs w:val="20"/>
-          <w:lang w:val="en-US"/>
-        </w:rPr>
-        <w:t xml:space="preserve"> of it is liable to be struck out or some other sanction imposed. If you cannot comply, you are expected to make</w:t>
+        <w:t>You must comply with the terms imposed upon you by this order otherwise your claim or the defence of it is liable to be struck out or some other sanction imposed. If you cannot comply, you are expected to make</w:t>
       </w:r>
       <w:r>
         <w:rPr>
@@ -6786,16 +6764,41 @@
           <w:b/>
         </w:rPr>
       </w:pPr>
-      <w:r>
-        <w:rPr>
-          <w:rFonts w:ascii="Arial" w:hAnsi="Arial" w:cs="Arial"/>
-          <w:b/>
-        </w:rPr>
-        <w:t>New direction</w:t>
-      </w:r>
-    </w:p>
-    <w:p>
-      <w:pPr>
+    </w:p>
+    <w:p>
+      <w:pPr>
+        <w:pStyle w:val="ListParagraph"/>
+        <w:spacing w:line="256" w:lineRule="auto"/>
+        <w:ind w:left="0"/>
+        <w:rPr>
+          <w:rFonts w:ascii="Arial" w:hAnsi="Arial" w:cs="Arial"/>
+          <w:b/>
+        </w:rPr>
+      </w:pPr>
+      <w:r>
+        <w:rPr>
+          <w:rFonts w:ascii="Arial" w:hAnsi="Arial" w:cs="Arial"/>
+          <w:b/>
+        </w:rPr>
+        <w:t>Additional directions</w:t>
+      </w:r>
+    </w:p>
+    <w:p>
+      <w:pPr>
+        <w:pStyle w:val="ListParagraph"/>
+        <w:spacing w:line="256" w:lineRule="auto"/>
+        <w:ind w:left="0"/>
+        <w:rPr>
+          <w:rFonts w:ascii="Arial" w:hAnsi="Arial" w:cs="Arial"/>
+          <w:b/>
+        </w:rPr>
+      </w:pPr>
+    </w:p>
+    <w:p>
+      <w:pPr>
+        <w:pStyle w:val="ListParagraph"/>
+        <w:spacing w:line="256" w:lineRule="auto"/>
+        <w:ind w:left="0"/>
         <w:rPr>
           <w:rFonts w:ascii="Arial" w:hAnsi="Arial" w:cs="Arial"/>
           <w:bCs/>
@@ -6865,7 +6868,6 @@
         </w:rPr>
         <w:t>&lt;&lt;</w:t>
       </w:r>
-      <w:proofErr w:type="spellStart"/>
       <w:proofErr w:type="gramStart"/>
       <w:r>
         <w:rPr>
@@ -6874,7 +6876,6 @@
         </w:rPr>
         <w:t>value.directionComment</w:t>
       </w:r>
-      <w:proofErr w:type="spellEnd"/>
       <w:proofErr w:type="gramEnd"/>
       <w:r>
         <w:rPr>
@@ -7269,6 +7270,7 @@
           <w:rFonts w:ascii="Arial" w:hAnsi="Arial" w:cs="Arial"/>
           <w:lang w:val="en-US"/>
         </w:rPr>
+        <w:lastRenderedPageBreak/>
         <w:t>&lt;&lt;cs</w:t>
       </w:r>
       <w:proofErr w:type="gramStart"/>
@@ -7331,7 +7333,6 @@
         <w:rPr>
           <w:rFonts w:ascii="Arial" w:hAnsi="Arial" w:cs="Arial"/>
         </w:rPr>
-        <w:lastRenderedPageBreak/>
         <w:t xml:space="preserve">The trial will take place </w:t>
       </w:r>
       <w:r>
@@ -12694,6 +12695,40 @@
 </file>
 
 <file path=customXml/item1.xml><?xml version="1.0" encoding="utf-8"?>
+<?mso-contentType ?>
+<FormTemplates xmlns="http://schemas.microsoft.com/sharepoint/v3/contenttype/forms">
+  <Display>DocumentLibraryForm</Display>
+  <Edit>DocumentLibraryForm</Edit>
+  <New>DocumentLibraryForm</New>
+</FormTemplates>
+</file>
+
+<file path=customXml/item2.xml><?xml version="1.0" encoding="utf-8"?>
+<p:properties xmlns:p="http://schemas.microsoft.com/office/2006/metadata/properties" xmlns:xsi="http://www.w3.org/2001/XMLSchema-instance" xmlns:pc="http://schemas.microsoft.com/office/infopath/2007/PartnerControls">
+  <documentManagement>
+    <Stage xmlns="f336f4fe-8719-4ea2-b5d6-29b3a580aeb4">In Approval</Stage>
+    <Next_x0020_Stage xmlns="f336f4fe-8719-4ea2-b5d6-29b3a580aeb4">ApproveOrReject</Next_x0020_Stage>
+    <Admin_x0020_Action xmlns="f336f4fe-8719-4ea2-b5d6-29b3a580aeb4" xsi:nil="true"/>
+    <Template_x0020_Category xmlns="f336f4fe-8719-4ea2-b5d6-29b3a580aeb4">Standard Direction - STD</Template_x0020_Category>
+    <Action xmlns="f336f4fe-8719-4ea2-b5d6-29b3a580aeb4" xsi:nil="true"/>
+    <Purpose1 xmlns="f336f4fe-8719-4ea2-b5d6-29b3a580aeb4">SDO - disposal</Purpose1>
+    <Template_x0020_Language xmlns="f336f4fe-8719-4ea2-b5d6-29b3a580aeb4">English - ENG</Template_x0020_Language>
+    <Rename xmlns="f336f4fe-8719-4ea2-b5d6-29b3a580aeb4">true</Rename>
+    <Tornado_x0020_Filename xmlns="f336f4fe-8719-4ea2-b5d6-29b3a580aeb4" xsi:nil="true"/>
+    <Approval_x0020_Request_x0020_Comment xmlns="f336f4fe-8719-4ea2-b5d6-29b3a580aeb4">Requesting approval for CIV-10335</Approval_x0020_Request_x0020_Comment>
+    <Publication_x0020_Date xmlns="f336f4fe-8719-4ea2-b5d6-29b3a580aeb4">2023-01-23T00:00:00+00:00</Publication_x0020_Date>
+    <SharedWithUsers xmlns="f336f4fe-8719-4ea2-b5d6-29b3a580aeb4">
+      <UserInfo>
+        <DisplayName>Robert Allright</DisplayName>
+        <AccountId>23</AccountId>
+        <AccountType/>
+      </UserInfo>
+    </SharedWithUsers>
+  </documentManagement>
+</p:properties>
+</file>
+
+<file path=customXml/item3.xml><?xml version="1.0" encoding="utf-8"?>
 <ct:contentTypeSchema xmlns:ct="http://schemas.microsoft.com/office/2006/metadata/contentType" xmlns:ma="http://schemas.microsoft.com/office/2006/metadata/properties/metaAttributes" ct:_="" ma:_="" ma:contentTypeName="_CtTemplate" ma:contentTypeID="0x01010064A5FDCCFB03F540B94405305D7DE14F00A4F8B82F7CEF57469A8FE5CEAB7A0EE0" ma:contentTypeVersion="55" ma:contentTypeDescription="Part of Template Management with Site Columns representing custom attributes." ma:contentTypeScope="" ma:versionID="e48abcd8da7fe05ec90dabdfbb8c2749">
   <xsd:schema xmlns:xsd="http://www.w3.org/2001/XMLSchema" xmlns:xs="http://www.w3.org/2001/XMLSchema" xmlns:p="http://schemas.microsoft.com/office/2006/metadata/properties" xmlns:ns2="f336f4fe-8719-4ea2-b5d6-29b3a580aeb4" xmlns:ns3="b57b892a-dd61-4bba-b372-a8d93da2c7e6" targetNamespace="http://schemas.microsoft.com/office/2006/metadata/properties" ma:root="true" ma:fieldsID="4c733adc908683170864ffc34cec60fa" ns2:_="" ns3:_="">
     <xsd:import namespace="f336f4fe-8719-4ea2-b5d6-29b3a580aeb4"/>
@@ -13015,41 +13050,25 @@
 </ct:contentTypeSchema>
 </file>
 
-<file path=customXml/item2.xml><?xml version="1.0" encoding="utf-8"?>
-<p:properties xmlns:p="http://schemas.microsoft.com/office/2006/metadata/properties" xmlns:xsi="http://www.w3.org/2001/XMLSchema-instance" xmlns:pc="http://schemas.microsoft.com/office/infopath/2007/PartnerControls">
-  <documentManagement>
-    <Stage xmlns="f336f4fe-8719-4ea2-b5d6-29b3a580aeb4">In Approval</Stage>
-    <Next_x0020_Stage xmlns="f336f4fe-8719-4ea2-b5d6-29b3a580aeb4">ApproveOrReject</Next_x0020_Stage>
-    <Admin_x0020_Action xmlns="f336f4fe-8719-4ea2-b5d6-29b3a580aeb4" xsi:nil="true"/>
-    <Template_x0020_Category xmlns="f336f4fe-8719-4ea2-b5d6-29b3a580aeb4">Standard Direction - STD</Template_x0020_Category>
-    <Action xmlns="f336f4fe-8719-4ea2-b5d6-29b3a580aeb4" xsi:nil="true"/>
-    <Purpose1 xmlns="f336f4fe-8719-4ea2-b5d6-29b3a580aeb4">SDO - disposal</Purpose1>
-    <Template_x0020_Language xmlns="f336f4fe-8719-4ea2-b5d6-29b3a580aeb4">English - ENG</Template_x0020_Language>
-    <Rename xmlns="f336f4fe-8719-4ea2-b5d6-29b3a580aeb4">true</Rename>
-    <Tornado_x0020_Filename xmlns="f336f4fe-8719-4ea2-b5d6-29b3a580aeb4" xsi:nil="true"/>
-    <Approval_x0020_Request_x0020_Comment xmlns="f336f4fe-8719-4ea2-b5d6-29b3a580aeb4">Requesting approval for CIV-10335</Approval_x0020_Request_x0020_Comment>
-    <Publication_x0020_Date xmlns="f336f4fe-8719-4ea2-b5d6-29b3a580aeb4">2023-01-23T00:00:00+00:00</Publication_x0020_Date>
-    <SharedWithUsers xmlns="f336f4fe-8719-4ea2-b5d6-29b3a580aeb4">
-      <UserInfo>
-        <DisplayName>Robert Allright</DisplayName>
-        <AccountId>23</AccountId>
-        <AccountType/>
-      </UserInfo>
-    </SharedWithUsers>
-  </documentManagement>
-</p:properties>
+<file path=customXml/itemProps1.xml><?xml version="1.0" encoding="utf-8"?>
+<ds:datastoreItem xmlns:ds="http://schemas.openxmlformats.org/officeDocument/2006/customXml" ds:itemID="{3CB3DFB2-2968-44C5-A3A2-A9A8C07ECF2B}">
+  <ds:schemaRefs>
+    <ds:schemaRef ds:uri="http://schemas.microsoft.com/sharepoint/v3/contenttype/forms"/>
+  </ds:schemaRefs>
+</ds:datastoreItem>
 </file>
 
-<file path=customXml/item3.xml><?xml version="1.0" encoding="utf-8"?>
-<?mso-contentType ?>
-<FormTemplates xmlns="http://schemas.microsoft.com/sharepoint/v3/contenttype/forms">
-  <Display>DocumentLibraryForm</Display>
-  <Edit>DocumentLibraryForm</Edit>
-  <New>DocumentLibraryForm</New>
-</FormTemplates>
+<file path=customXml/itemProps2.xml><?xml version="1.0" encoding="utf-8"?>
+<ds:datastoreItem xmlns:ds="http://schemas.openxmlformats.org/officeDocument/2006/customXml" ds:itemID="{7D8F8091-8A28-4DFC-8D60-79DA775EE42D}">
+  <ds:schemaRefs>
+    <ds:schemaRef ds:uri="http://schemas.microsoft.com/office/2006/metadata/properties"/>
+    <ds:schemaRef ds:uri="http://schemas.microsoft.com/office/infopath/2007/PartnerControls"/>
+    <ds:schemaRef ds:uri="f336f4fe-8719-4ea2-b5d6-29b3a580aeb4"/>
+  </ds:schemaRefs>
+</ds:datastoreItem>
 </file>
 
-<file path=customXml/itemProps1.xml><?xml version="1.0" encoding="utf-8"?>
+<file path=customXml/itemProps3.xml><?xml version="1.0" encoding="utf-8"?>
 <ds:datastoreItem xmlns:ds="http://schemas.openxmlformats.org/officeDocument/2006/customXml" ds:itemID="{3743C5DC-131F-4B4B-B7AB-6C0C2A2F462A}">
   <ds:schemaRefs>
     <ds:schemaRef ds:uri="http://schemas.microsoft.com/office/2006/metadata/contentType"/>
@@ -13068,24 +13087,6 @@
 </ds:datastoreItem>
 </file>
 
-<file path=customXml/itemProps2.xml><?xml version="1.0" encoding="utf-8"?>
-<ds:datastoreItem xmlns:ds="http://schemas.openxmlformats.org/officeDocument/2006/customXml" ds:itemID="{7D8F8091-8A28-4DFC-8D60-79DA775EE42D}">
-  <ds:schemaRefs>
-    <ds:schemaRef ds:uri="http://schemas.microsoft.com/office/2006/metadata/properties"/>
-    <ds:schemaRef ds:uri="http://schemas.microsoft.com/office/infopath/2007/PartnerControls"/>
-    <ds:schemaRef ds:uri="f336f4fe-8719-4ea2-b5d6-29b3a580aeb4"/>
-  </ds:schemaRefs>
-</ds:datastoreItem>
-</file>
-
-<file path=customXml/itemProps3.xml><?xml version="1.0" encoding="utf-8"?>
-<ds:datastoreItem xmlns:ds="http://schemas.openxmlformats.org/officeDocument/2006/customXml" ds:itemID="{3CB3DFB2-2968-44C5-A3A2-A9A8C07ECF2B}">
-  <ds:schemaRefs>
-    <ds:schemaRef ds:uri="http://schemas.microsoft.com/sharepoint/v3/contenttype/forms"/>
-  </ds:schemaRefs>
-</ds:datastoreItem>
-</file>
-
 <file path=docMetadata/LabelInfo.xml><?xml version="1.0" encoding="utf-8"?>
 <clbl:labelList xmlns:clbl="http://schemas.microsoft.com/office/2020/mipLabelMetadata">
   <clbl:label id="{fa22dce2-39a9-4bf4-a557-7a50b593b56a}" enabled="1" method="Privileged" siteId="{3e0088dc-0629-4ae6-aa8c-813e7a296f50}" contentBits="0" removed="0"/>

</xml_diff>

<commit_message>
CIV-13639 & CIV 13640 (#4626)
Bug fixes for documents

Co-authored-by: Azam <106387766+Azam-Hmcts@users.noreply.github.com>
Co-authored-by: krishnanuthalapati <32389208+krishnanuthalapati@users.noreply.github.com>
</commit_message>
<xml_diff>
--- a/docker/docmosis/templates/CV-UNS-STD-ENG-01387.docx
+++ b/docker/docmosis/templates/CV-UNS-STD-ENG-01387.docx
@@ -452,7 +452,7 @@
               </wp:inline>
             </w:drawing>
           </mc:Choice>
-          <mc:Fallback xmlns:w16du="http://schemas.microsoft.com/office/word/2023/wordml/word16du" xmlns:pic="http://schemas.openxmlformats.org/drawingml/2006/picture" xmlns:a="http://schemas.openxmlformats.org/drawingml/2006/main">
+          <mc:Fallback xmlns:a="http://schemas.openxmlformats.org/drawingml/2006/main" xmlns:pic="http://schemas.openxmlformats.org/drawingml/2006/picture" xmlns:w16du="http://schemas.microsoft.com/office/word/2023/wordml/word16du">
             <w:pict w14:anchorId="1E2983E5">
               <v:group id="Group 2791" style="width:467.95pt;height:68.75pt;mso-position-horizontal-relative:char;mso-position-vertical-relative:line" coordsize="59429,8731" o:spid="_x0000_s1026" w14:anchorId="3F6EA4FE" o:gfxdata="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">
                 <v:shapetype id="_x0000_t75" coordsize="21600,21600" filled="f" stroked="f" o:spt="75" o:preferrelative="t" path="m@4@5l@4@11@9@11@9@5xe">
@@ -1057,7 +1057,7 @@
               </wp:inline>
             </w:drawing>
           </mc:Choice>
-          <mc:Fallback xmlns:w16du="http://schemas.microsoft.com/office/word/2023/wordml/word16du" xmlns:pic="http://schemas.openxmlformats.org/drawingml/2006/picture" xmlns:a="http://schemas.openxmlformats.org/drawingml/2006/main">
+          <mc:Fallback xmlns:a="http://schemas.openxmlformats.org/drawingml/2006/main" xmlns:pic="http://schemas.openxmlformats.org/drawingml/2006/picture" xmlns:w16du="http://schemas.microsoft.com/office/word/2023/wordml/word16du">
             <w:pict w14:anchorId="01720E1D">
               <v:group id="Group 2792" style="width:467.95pt;height:.75pt;mso-position-horizontal-relative:char;mso-position-vertical-relative:line" coordsize="59429,95" o:spid="_x0000_s1026" w14:anchorId="36C48C52" o:gfxdata="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">
                 <v:shape id="Shape 91" style="position:absolute;width:59429;height:0;visibility:visible;mso-wrap-style:square;v-text-anchor:top" coordsize="5942965,0" o:spid="_x0000_s1027" filled="f" path="m5942965,l,e" o:gfxdata="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">
@@ -1124,29 +1124,7 @@
           <w:szCs w:val="20"/>
           <w:lang w:val="en-US"/>
         </w:rPr>
-        <w:t xml:space="preserve">You must comply with the terms imposed upon you by this order otherwise your claim or the </w:t>
-      </w:r>
-      <w:proofErr w:type="spellStart"/>
-      <w:r>
-        <w:rPr>
-          <w:rFonts w:ascii="Arial" w:hAnsi="Arial" w:cs="Arial"/>
-          <w:bCs/>
-          <w:snapToGrid w:val="0"/>
-          <w:szCs w:val="20"/>
-          <w:lang w:val="en-US"/>
-        </w:rPr>
-        <w:t>defence</w:t>
-      </w:r>
-      <w:proofErr w:type="spellEnd"/>
-      <w:r>
-        <w:rPr>
-          <w:rFonts w:ascii="Arial" w:hAnsi="Arial" w:cs="Arial"/>
-          <w:bCs/>
-          <w:snapToGrid w:val="0"/>
-          <w:szCs w:val="20"/>
-          <w:lang w:val="en-US"/>
-        </w:rPr>
-        <w:t xml:space="preserve"> of it is liable to be struck out or some other sanction imposed. If you cannot comply, you are expected to make</w:t>
+        <w:t>You must comply with the terms imposed upon you by this order otherwise your claim or the defence of it is liable to be struck out or some other sanction imposed. If you cannot comply, you are expected to make</w:t>
       </w:r>
       <w:r>
         <w:rPr>
@@ -6786,16 +6764,41 @@
           <w:b/>
         </w:rPr>
       </w:pPr>
-      <w:r>
-        <w:rPr>
-          <w:rFonts w:ascii="Arial" w:hAnsi="Arial" w:cs="Arial"/>
-          <w:b/>
-        </w:rPr>
-        <w:t>New direction</w:t>
-      </w:r>
-    </w:p>
-    <w:p>
-      <w:pPr>
+    </w:p>
+    <w:p>
+      <w:pPr>
+        <w:pStyle w:val="ListParagraph"/>
+        <w:spacing w:line="256" w:lineRule="auto"/>
+        <w:ind w:left="0"/>
+        <w:rPr>
+          <w:rFonts w:ascii="Arial" w:hAnsi="Arial" w:cs="Arial"/>
+          <w:b/>
+        </w:rPr>
+      </w:pPr>
+      <w:r>
+        <w:rPr>
+          <w:rFonts w:ascii="Arial" w:hAnsi="Arial" w:cs="Arial"/>
+          <w:b/>
+        </w:rPr>
+        <w:t>Additional directions</w:t>
+      </w:r>
+    </w:p>
+    <w:p>
+      <w:pPr>
+        <w:pStyle w:val="ListParagraph"/>
+        <w:spacing w:line="256" w:lineRule="auto"/>
+        <w:ind w:left="0"/>
+        <w:rPr>
+          <w:rFonts w:ascii="Arial" w:hAnsi="Arial" w:cs="Arial"/>
+          <w:b/>
+        </w:rPr>
+      </w:pPr>
+    </w:p>
+    <w:p>
+      <w:pPr>
+        <w:pStyle w:val="ListParagraph"/>
+        <w:spacing w:line="256" w:lineRule="auto"/>
+        <w:ind w:left="0"/>
         <w:rPr>
           <w:rFonts w:ascii="Arial" w:hAnsi="Arial" w:cs="Arial"/>
           <w:bCs/>
@@ -6865,7 +6868,6 @@
         </w:rPr>
         <w:t>&lt;&lt;</w:t>
       </w:r>
-      <w:proofErr w:type="spellStart"/>
       <w:proofErr w:type="gramStart"/>
       <w:r>
         <w:rPr>
@@ -6874,7 +6876,6 @@
         </w:rPr>
         <w:t>value.directionComment</w:t>
       </w:r>
-      <w:proofErr w:type="spellEnd"/>
       <w:proofErr w:type="gramEnd"/>
       <w:r>
         <w:rPr>
@@ -7269,6 +7270,7 @@
           <w:rFonts w:ascii="Arial" w:hAnsi="Arial" w:cs="Arial"/>
           <w:lang w:val="en-US"/>
         </w:rPr>
+        <w:lastRenderedPageBreak/>
         <w:t>&lt;&lt;cs</w:t>
       </w:r>
       <w:proofErr w:type="gramStart"/>
@@ -7331,7 +7333,6 @@
         <w:rPr>
           <w:rFonts w:ascii="Arial" w:hAnsi="Arial" w:cs="Arial"/>
         </w:rPr>
-        <w:lastRenderedPageBreak/>
         <w:t xml:space="preserve">The trial will take place </w:t>
       </w:r>
       <w:r>
@@ -12694,6 +12695,40 @@
 </file>
 
 <file path=customXml/item1.xml><?xml version="1.0" encoding="utf-8"?>
+<?mso-contentType ?>
+<FormTemplates xmlns="http://schemas.microsoft.com/sharepoint/v3/contenttype/forms">
+  <Display>DocumentLibraryForm</Display>
+  <Edit>DocumentLibraryForm</Edit>
+  <New>DocumentLibraryForm</New>
+</FormTemplates>
+</file>
+
+<file path=customXml/item2.xml><?xml version="1.0" encoding="utf-8"?>
+<p:properties xmlns:p="http://schemas.microsoft.com/office/2006/metadata/properties" xmlns:xsi="http://www.w3.org/2001/XMLSchema-instance" xmlns:pc="http://schemas.microsoft.com/office/infopath/2007/PartnerControls">
+  <documentManagement>
+    <Stage xmlns="f336f4fe-8719-4ea2-b5d6-29b3a580aeb4">In Approval</Stage>
+    <Next_x0020_Stage xmlns="f336f4fe-8719-4ea2-b5d6-29b3a580aeb4">ApproveOrReject</Next_x0020_Stage>
+    <Admin_x0020_Action xmlns="f336f4fe-8719-4ea2-b5d6-29b3a580aeb4" xsi:nil="true"/>
+    <Template_x0020_Category xmlns="f336f4fe-8719-4ea2-b5d6-29b3a580aeb4">Standard Direction - STD</Template_x0020_Category>
+    <Action xmlns="f336f4fe-8719-4ea2-b5d6-29b3a580aeb4" xsi:nil="true"/>
+    <Purpose1 xmlns="f336f4fe-8719-4ea2-b5d6-29b3a580aeb4">SDO - disposal</Purpose1>
+    <Template_x0020_Language xmlns="f336f4fe-8719-4ea2-b5d6-29b3a580aeb4">English - ENG</Template_x0020_Language>
+    <Rename xmlns="f336f4fe-8719-4ea2-b5d6-29b3a580aeb4">true</Rename>
+    <Tornado_x0020_Filename xmlns="f336f4fe-8719-4ea2-b5d6-29b3a580aeb4" xsi:nil="true"/>
+    <Approval_x0020_Request_x0020_Comment xmlns="f336f4fe-8719-4ea2-b5d6-29b3a580aeb4">Requesting approval for CIV-10335</Approval_x0020_Request_x0020_Comment>
+    <Publication_x0020_Date xmlns="f336f4fe-8719-4ea2-b5d6-29b3a580aeb4">2023-01-23T00:00:00+00:00</Publication_x0020_Date>
+    <SharedWithUsers xmlns="f336f4fe-8719-4ea2-b5d6-29b3a580aeb4">
+      <UserInfo>
+        <DisplayName>Robert Allright</DisplayName>
+        <AccountId>23</AccountId>
+        <AccountType/>
+      </UserInfo>
+    </SharedWithUsers>
+  </documentManagement>
+</p:properties>
+</file>
+
+<file path=customXml/item3.xml><?xml version="1.0" encoding="utf-8"?>
 <ct:contentTypeSchema xmlns:ct="http://schemas.microsoft.com/office/2006/metadata/contentType" xmlns:ma="http://schemas.microsoft.com/office/2006/metadata/properties/metaAttributes" ct:_="" ma:_="" ma:contentTypeName="_CtTemplate" ma:contentTypeID="0x01010064A5FDCCFB03F540B94405305D7DE14F00A4F8B82F7CEF57469A8FE5CEAB7A0EE0" ma:contentTypeVersion="55" ma:contentTypeDescription="Part of Template Management with Site Columns representing custom attributes." ma:contentTypeScope="" ma:versionID="e48abcd8da7fe05ec90dabdfbb8c2749">
   <xsd:schema xmlns:xsd="http://www.w3.org/2001/XMLSchema" xmlns:xs="http://www.w3.org/2001/XMLSchema" xmlns:p="http://schemas.microsoft.com/office/2006/metadata/properties" xmlns:ns2="f336f4fe-8719-4ea2-b5d6-29b3a580aeb4" xmlns:ns3="b57b892a-dd61-4bba-b372-a8d93da2c7e6" targetNamespace="http://schemas.microsoft.com/office/2006/metadata/properties" ma:root="true" ma:fieldsID="4c733adc908683170864ffc34cec60fa" ns2:_="" ns3:_="">
     <xsd:import namespace="f336f4fe-8719-4ea2-b5d6-29b3a580aeb4"/>
@@ -13015,41 +13050,25 @@
 </ct:contentTypeSchema>
 </file>
 
-<file path=customXml/item2.xml><?xml version="1.0" encoding="utf-8"?>
-<p:properties xmlns:p="http://schemas.microsoft.com/office/2006/metadata/properties" xmlns:xsi="http://www.w3.org/2001/XMLSchema-instance" xmlns:pc="http://schemas.microsoft.com/office/infopath/2007/PartnerControls">
-  <documentManagement>
-    <Stage xmlns="f336f4fe-8719-4ea2-b5d6-29b3a580aeb4">In Approval</Stage>
-    <Next_x0020_Stage xmlns="f336f4fe-8719-4ea2-b5d6-29b3a580aeb4">ApproveOrReject</Next_x0020_Stage>
-    <Admin_x0020_Action xmlns="f336f4fe-8719-4ea2-b5d6-29b3a580aeb4" xsi:nil="true"/>
-    <Template_x0020_Category xmlns="f336f4fe-8719-4ea2-b5d6-29b3a580aeb4">Standard Direction - STD</Template_x0020_Category>
-    <Action xmlns="f336f4fe-8719-4ea2-b5d6-29b3a580aeb4" xsi:nil="true"/>
-    <Purpose1 xmlns="f336f4fe-8719-4ea2-b5d6-29b3a580aeb4">SDO - disposal</Purpose1>
-    <Template_x0020_Language xmlns="f336f4fe-8719-4ea2-b5d6-29b3a580aeb4">English - ENG</Template_x0020_Language>
-    <Rename xmlns="f336f4fe-8719-4ea2-b5d6-29b3a580aeb4">true</Rename>
-    <Tornado_x0020_Filename xmlns="f336f4fe-8719-4ea2-b5d6-29b3a580aeb4" xsi:nil="true"/>
-    <Approval_x0020_Request_x0020_Comment xmlns="f336f4fe-8719-4ea2-b5d6-29b3a580aeb4">Requesting approval for CIV-10335</Approval_x0020_Request_x0020_Comment>
-    <Publication_x0020_Date xmlns="f336f4fe-8719-4ea2-b5d6-29b3a580aeb4">2023-01-23T00:00:00+00:00</Publication_x0020_Date>
-    <SharedWithUsers xmlns="f336f4fe-8719-4ea2-b5d6-29b3a580aeb4">
-      <UserInfo>
-        <DisplayName>Robert Allright</DisplayName>
-        <AccountId>23</AccountId>
-        <AccountType/>
-      </UserInfo>
-    </SharedWithUsers>
-  </documentManagement>
-</p:properties>
+<file path=customXml/itemProps1.xml><?xml version="1.0" encoding="utf-8"?>
+<ds:datastoreItem xmlns:ds="http://schemas.openxmlformats.org/officeDocument/2006/customXml" ds:itemID="{3CB3DFB2-2968-44C5-A3A2-A9A8C07ECF2B}">
+  <ds:schemaRefs>
+    <ds:schemaRef ds:uri="http://schemas.microsoft.com/sharepoint/v3/contenttype/forms"/>
+  </ds:schemaRefs>
+</ds:datastoreItem>
 </file>
 
-<file path=customXml/item3.xml><?xml version="1.0" encoding="utf-8"?>
-<?mso-contentType ?>
-<FormTemplates xmlns="http://schemas.microsoft.com/sharepoint/v3/contenttype/forms">
-  <Display>DocumentLibraryForm</Display>
-  <Edit>DocumentLibraryForm</Edit>
-  <New>DocumentLibraryForm</New>
-</FormTemplates>
+<file path=customXml/itemProps2.xml><?xml version="1.0" encoding="utf-8"?>
+<ds:datastoreItem xmlns:ds="http://schemas.openxmlformats.org/officeDocument/2006/customXml" ds:itemID="{7D8F8091-8A28-4DFC-8D60-79DA775EE42D}">
+  <ds:schemaRefs>
+    <ds:schemaRef ds:uri="http://schemas.microsoft.com/office/2006/metadata/properties"/>
+    <ds:schemaRef ds:uri="http://schemas.microsoft.com/office/infopath/2007/PartnerControls"/>
+    <ds:schemaRef ds:uri="f336f4fe-8719-4ea2-b5d6-29b3a580aeb4"/>
+  </ds:schemaRefs>
+</ds:datastoreItem>
 </file>
 
-<file path=customXml/itemProps1.xml><?xml version="1.0" encoding="utf-8"?>
+<file path=customXml/itemProps3.xml><?xml version="1.0" encoding="utf-8"?>
 <ds:datastoreItem xmlns:ds="http://schemas.openxmlformats.org/officeDocument/2006/customXml" ds:itemID="{3743C5DC-131F-4B4B-B7AB-6C0C2A2F462A}">
   <ds:schemaRefs>
     <ds:schemaRef ds:uri="http://schemas.microsoft.com/office/2006/metadata/contentType"/>
@@ -13068,24 +13087,6 @@
 </ds:datastoreItem>
 </file>
 
-<file path=customXml/itemProps2.xml><?xml version="1.0" encoding="utf-8"?>
-<ds:datastoreItem xmlns:ds="http://schemas.openxmlformats.org/officeDocument/2006/customXml" ds:itemID="{7D8F8091-8A28-4DFC-8D60-79DA775EE42D}">
-  <ds:schemaRefs>
-    <ds:schemaRef ds:uri="http://schemas.microsoft.com/office/2006/metadata/properties"/>
-    <ds:schemaRef ds:uri="http://schemas.microsoft.com/office/infopath/2007/PartnerControls"/>
-    <ds:schemaRef ds:uri="f336f4fe-8719-4ea2-b5d6-29b3a580aeb4"/>
-  </ds:schemaRefs>
-</ds:datastoreItem>
-</file>
-
-<file path=customXml/itemProps3.xml><?xml version="1.0" encoding="utf-8"?>
-<ds:datastoreItem xmlns:ds="http://schemas.openxmlformats.org/officeDocument/2006/customXml" ds:itemID="{3CB3DFB2-2968-44C5-A3A2-A9A8C07ECF2B}">
-  <ds:schemaRefs>
-    <ds:schemaRef ds:uri="http://schemas.microsoft.com/sharepoint/v3/contenttype/forms"/>
-  </ds:schemaRefs>
-</ds:datastoreItem>
-</file>
-
 <file path=docMetadata/LabelInfo.xml><?xml version="1.0" encoding="utf-8"?>
 <clbl:labelList xmlns:clbl="http://schemas.microsoft.com/office/2020/mipLabelMetadata">
   <clbl:label id="{fa22dce2-39a9-4bf4-a557-7a50b593b56a}" enabled="1" method="Privileged" siteId="{3e0088dc-0629-4ae6-aa8c-813e7a296f50}" contentBits="0" removed="0"/>

</xml_diff>

<commit_message>
CIV-13759 update NiHL template
</commit_message>
<xml_diff>
--- a/docker/docmosis/templates/CV-UNS-STD-ENG-01387.docx
+++ b/docker/docmosis/templates/CV-UNS-STD-ENG-01387.docx
@@ -341,7 +341,7 @@
                           <pic:cNvPicPr/>
                         </pic:nvPicPr>
                         <pic:blipFill>
-                          <a:blip r:embed="rId10"/>
+                          <a:blip r:embed="rId11"/>
                           <a:stretch>
                             <a:fillRect/>
                           </a:stretch>
@@ -475,7 +475,7 @@
                   <o:lock v:ext="edit" aspectratio="t"/>
                 </v:shapetype>
                 <v:shape id="Picture 16" style="position:absolute;left:50292;width:6858;height:6858;visibility:visible;mso-wrap-style:square" o:spid="_x0000_s1027" type="#_x0000_t75" o:gfxdata="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">
-                  <v:imagedata o:title="" r:id="rId11"/>
+                  <v:imagedata o:title="" r:id="rId12"/>
                 </v:shape>
                 <v:shape id="Shape 90" style="position:absolute;top:8731;width:59429;height:0;visibility:visible;mso-wrap-style:square;v-text-anchor:top" coordsize="5942965,0" o:spid="_x0000_s1028" filled="f" path="m5942965,l,e" o:gfxdata="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">
                   <v:path textboxrect="0,0,5942965,0" arrowok="t"/>
@@ -7548,6 +7548,8 @@
           <w:numId w:val="27"/>
         </w:numPr>
         <w:shd w:val="clear" w:color="auto" w:fill="FFFFFF"/>
+        <w:spacing w:after="160" w:line="259" w:lineRule="auto"/>
+        <w:ind w:hanging="357"/>
         <w:rPr>
           <w:rFonts w:ascii="Arial" w:hAnsi="Arial" w:cs="Arial"/>
           <w:sz w:val="22"/>
@@ -8022,6 +8024,101 @@
           <w:bCs/>
         </w:rPr>
         <w:t>&lt;&lt;es_&gt;&gt;</w:t>
+      </w:r>
+    </w:p>
+    <w:p>
+      <w:pPr>
+        <w:rPr>
+          <w:rFonts w:ascii="Arial" w:hAnsi="Arial" w:cs="Arial"/>
+          <w:bCs/>
+        </w:rPr>
+      </w:pPr>
+      <w:r>
+        <w:rPr>
+          <w:rFonts w:ascii="Arial" w:hAnsi="Arial" w:cs="Arial"/>
+          <w:bCs/>
+        </w:rPr>
+        <w:t>&lt;&lt;es_&gt;&gt;</w:t>
+      </w:r>
+    </w:p>
+    <w:p>
+      <w:pPr>
+        <w:rPr>
+          <w:rFonts w:ascii="Arial" w:hAnsi="Arial" w:cs="Arial"/>
+          <w:bCs/>
+        </w:rPr>
+      </w:pPr>
+      <w:r>
+        <w:rPr>
+          <w:rFonts w:ascii="Arial" w:hAnsi="Arial" w:cs="Arial"/>
+          <w:bCs/>
+        </w:rPr>
+        <w:t>&lt;&lt;cs_{</w:t>
+      </w:r>
+      <w:proofErr w:type="spellStart"/>
+      <w:r>
+        <w:rPr>
+          <w:rFonts w:ascii="Arial" w:hAnsi="Arial" w:cs="Arial"/>
+          <w:bCs/>
+        </w:rPr>
+        <w:t>hasNihlWelshLangToggle</w:t>
+      </w:r>
+      <w:proofErr w:type="spellEnd"/>
+      <w:r>
+        <w:rPr>
+          <w:rFonts w:ascii="Arial" w:hAnsi="Arial" w:cs="Arial"/>
+          <w:bCs/>
+        </w:rPr>
+        <w:t>=true}&gt;&gt;</w:t>
+      </w:r>
+    </w:p>
+    <w:p>
+      <w:pPr>
+        <w:rPr>
+          <w:rFonts w:ascii="Arial" w:hAnsi="Arial" w:cs="Arial"/>
+          <w:b/>
+        </w:rPr>
+      </w:pPr>
+      <w:r>
+        <w:rPr>
+          <w:rFonts w:ascii="Arial" w:hAnsi="Arial" w:cs="Arial"/>
+          <w:b/>
+        </w:rPr>
+        <w:t>Use of the Welsh language</w:t>
+      </w:r>
+    </w:p>
+    <w:p>
+      <w:pPr>
+        <w:pStyle w:val="ListParagraph"/>
+        <w:numPr>
+          <w:ilvl w:val="0"/>
+          <w:numId w:val="27"/>
+        </w:numPr>
+        <w:rPr>
+          <w:rFonts w:ascii="Arial" w:hAnsi="Arial" w:cs="Arial"/>
+        </w:rPr>
+      </w:pPr>
+      <w:r>
+        <w:rPr>
+          <w:rFonts w:ascii="Arial" w:hAnsi="Arial" w:cs="Arial"/>
+        </w:rPr>
+        <w:t>&lt;&lt;</w:t>
+      </w:r>
+      <w:proofErr w:type="spellStart"/>
+      <w:r>
+        <w:rPr>
+          <w:rFonts w:ascii="Arial" w:hAnsi="Arial" w:cs="Arial"/>
+          <w:bCs/>
+        </w:rPr>
+        <w:t>welshLanguageDescription</w:t>
+      </w:r>
+      <w:proofErr w:type="spellEnd"/>
+      <w:r>
+        <w:rPr>
+          <w:rFonts w:ascii="Arial" w:hAnsi="Arial" w:cs="Arial"/>
+          <w:lang w:val="en-US"/>
+        </w:rPr>
+        <w:t>&gt;&gt;</w:t>
       </w:r>
     </w:p>
     <w:p>
@@ -8703,10 +8800,11 @@
   <w:abstractNum w:abstractNumId="5" w15:restartNumberingAfterBreak="0">
     <w:nsid w:val="10067532"/>
     <w:multiLevelType w:val="hybridMultilevel"/>
-    <w:tmpl w:val="05A040D2"/>
-    <w:lvl w:ilvl="0" w:tplc="2B26CB80">
+    <w:tmpl w:val="B6126EA2"/>
+    <w:lvl w:ilvl="0" w:tplc="1EEEEE26">
       <w:start w:val="1"/>
       <w:numFmt w:val="decimal"/>
+      <w:suff w:val="space"/>
       <w:lvlText w:val="%1."/>
       <w:lvlJc w:val="left"/>
       <w:pPr>
@@ -10963,6 +11061,99 @@
     </w:lvl>
   </w:abstractNum>
   <w:abstractNum w:abstractNumId="29" w15:restartNumberingAfterBreak="0">
+    <w:nsid w:val="61815D27"/>
+    <w:multiLevelType w:val="hybridMultilevel"/>
+    <w:tmpl w:val="05A040D2"/>
+    <w:lvl w:ilvl="0" w:tplc="FFFFFFFF">
+      <w:start w:val="1"/>
+      <w:numFmt w:val="decimal"/>
+      <w:lvlText w:val="%1."/>
+      <w:lvlJc w:val="left"/>
+      <w:pPr>
+        <w:ind w:left="720" w:hanging="360"/>
+      </w:pPr>
+      <w:rPr>
+        <w:rFonts w:ascii="Arial" w:hAnsi="Arial" w:cs="Arial" w:hint="default"/>
+        <w:b w:val="0"/>
+        <w:bCs w:val="0"/>
+        <w:sz w:val="22"/>
+        <w:szCs w:val="22"/>
+      </w:rPr>
+    </w:lvl>
+    <w:lvl w:ilvl="1" w:tplc="FFFFFFFF" w:tentative="1">
+      <w:start w:val="1"/>
+      <w:numFmt w:val="lowerLetter"/>
+      <w:lvlText w:val="%2."/>
+      <w:lvlJc w:val="left"/>
+      <w:pPr>
+        <w:ind w:left="1440" w:hanging="360"/>
+      </w:pPr>
+    </w:lvl>
+    <w:lvl w:ilvl="2" w:tplc="FFFFFFFF" w:tentative="1">
+      <w:start w:val="1"/>
+      <w:numFmt w:val="lowerRoman"/>
+      <w:lvlText w:val="%3."/>
+      <w:lvlJc w:val="right"/>
+      <w:pPr>
+        <w:ind w:left="2160" w:hanging="180"/>
+      </w:pPr>
+    </w:lvl>
+    <w:lvl w:ilvl="3" w:tplc="FFFFFFFF" w:tentative="1">
+      <w:start w:val="1"/>
+      <w:numFmt w:val="decimal"/>
+      <w:lvlText w:val="%4."/>
+      <w:lvlJc w:val="left"/>
+      <w:pPr>
+        <w:ind w:left="2880" w:hanging="360"/>
+      </w:pPr>
+    </w:lvl>
+    <w:lvl w:ilvl="4" w:tplc="FFFFFFFF" w:tentative="1">
+      <w:start w:val="1"/>
+      <w:numFmt w:val="lowerLetter"/>
+      <w:lvlText w:val="%5."/>
+      <w:lvlJc w:val="left"/>
+      <w:pPr>
+        <w:ind w:left="3600" w:hanging="360"/>
+      </w:pPr>
+    </w:lvl>
+    <w:lvl w:ilvl="5" w:tplc="FFFFFFFF" w:tentative="1">
+      <w:start w:val="1"/>
+      <w:numFmt w:val="lowerRoman"/>
+      <w:lvlText w:val="%6."/>
+      <w:lvlJc w:val="right"/>
+      <w:pPr>
+        <w:ind w:left="4320" w:hanging="180"/>
+      </w:pPr>
+    </w:lvl>
+    <w:lvl w:ilvl="6" w:tplc="FFFFFFFF" w:tentative="1">
+      <w:start w:val="1"/>
+      <w:numFmt w:val="decimal"/>
+      <w:lvlText w:val="%7."/>
+      <w:lvlJc w:val="left"/>
+      <w:pPr>
+        <w:ind w:left="5040" w:hanging="360"/>
+      </w:pPr>
+    </w:lvl>
+    <w:lvl w:ilvl="7" w:tplc="FFFFFFFF" w:tentative="1">
+      <w:start w:val="1"/>
+      <w:numFmt w:val="lowerLetter"/>
+      <w:lvlText w:val="%8."/>
+      <w:lvlJc w:val="left"/>
+      <w:pPr>
+        <w:ind w:left="5760" w:hanging="360"/>
+      </w:pPr>
+    </w:lvl>
+    <w:lvl w:ilvl="8" w:tplc="FFFFFFFF" w:tentative="1">
+      <w:start w:val="1"/>
+      <w:numFmt w:val="lowerRoman"/>
+      <w:lvlText w:val="%9."/>
+      <w:lvlJc w:val="right"/>
+      <w:pPr>
+        <w:ind w:left="6480" w:hanging="180"/>
+      </w:pPr>
+    </w:lvl>
+  </w:abstractNum>
+  <w:abstractNum w:abstractNumId="30" w15:restartNumberingAfterBreak="0">
     <w:nsid w:val="63EB0761"/>
     <w:multiLevelType w:val="hybridMultilevel"/>
     <w:tmpl w:val="46EAE0BA"/>
@@ -11053,7 +11244,7 @@
       </w:pPr>
     </w:lvl>
   </w:abstractNum>
-  <w:abstractNum w:abstractNumId="30" w15:restartNumberingAfterBreak="0">
+  <w:abstractNum w:abstractNumId="31" w15:restartNumberingAfterBreak="0">
     <w:nsid w:val="675A3587"/>
     <w:multiLevelType w:val="hybridMultilevel"/>
     <w:tmpl w:val="39EED320"/>
@@ -11144,7 +11335,7 @@
       </w:pPr>
     </w:lvl>
   </w:abstractNum>
-  <w:abstractNum w:abstractNumId="31" w15:restartNumberingAfterBreak="0">
+  <w:abstractNum w:abstractNumId="32" w15:restartNumberingAfterBreak="0">
     <w:nsid w:val="680D10C6"/>
     <w:multiLevelType w:val="hybridMultilevel"/>
     <w:tmpl w:val="20547896"/>
@@ -11233,7 +11424,7 @@
       </w:pPr>
     </w:lvl>
   </w:abstractNum>
-  <w:abstractNum w:abstractNumId="32" w15:restartNumberingAfterBreak="0">
+  <w:abstractNum w:abstractNumId="33" w15:restartNumberingAfterBreak="0">
     <w:nsid w:val="6AE65541"/>
     <w:multiLevelType w:val="hybridMultilevel"/>
     <w:tmpl w:val="0B24B7DA"/>
@@ -11324,7 +11515,7 @@
       </w:pPr>
     </w:lvl>
   </w:abstractNum>
-  <w:abstractNum w:abstractNumId="33" w15:restartNumberingAfterBreak="0">
+  <w:abstractNum w:abstractNumId="34" w15:restartNumberingAfterBreak="0">
     <w:nsid w:val="770A0FF7"/>
     <w:multiLevelType w:val="hybridMultilevel"/>
     <w:tmpl w:val="49B8A684"/>
@@ -11437,7 +11628,7 @@
       </w:rPr>
     </w:lvl>
   </w:abstractNum>
-  <w:abstractNum w:abstractNumId="34" w15:restartNumberingAfterBreak="0">
+  <w:abstractNum w:abstractNumId="35" w15:restartNumberingAfterBreak="0">
     <w:nsid w:val="7ED869EF"/>
     <w:multiLevelType w:val="hybridMultilevel"/>
     <w:tmpl w:val="8D96161A"/>
@@ -11524,10 +11715,10 @@
     </w:lvl>
   </w:abstractNum>
   <w:num w:numId="1" w16cid:durableId="174392106">
-    <w:abstractNumId w:val="30"/>
+    <w:abstractNumId w:val="31"/>
   </w:num>
   <w:num w:numId="2" w16cid:durableId="656155207">
-    <w:abstractNumId w:val="29"/>
+    <w:abstractNumId w:val="30"/>
   </w:num>
   <w:num w:numId="3" w16cid:durableId="545213863">
     <w:abstractNumId w:val="19"/>
@@ -11542,7 +11733,7 @@
     <w:abstractNumId w:val="2"/>
   </w:num>
   <w:num w:numId="7" w16cid:durableId="187565798">
-    <w:abstractNumId w:val="33"/>
+    <w:abstractNumId w:val="34"/>
   </w:num>
   <w:num w:numId="8" w16cid:durableId="1496188623">
     <w:abstractNumId w:val="25"/>
@@ -11551,13 +11742,13 @@
     <w:abstractNumId w:val="11"/>
   </w:num>
   <w:num w:numId="10" w16cid:durableId="1977367643">
-    <w:abstractNumId w:val="34"/>
+    <w:abstractNumId w:val="35"/>
   </w:num>
   <w:num w:numId="11" w16cid:durableId="1811705758">
     <w:abstractNumId w:val="16"/>
   </w:num>
   <w:num w:numId="12" w16cid:durableId="45035964">
-    <w:abstractNumId w:val="31"/>
+    <w:abstractNumId w:val="32"/>
     <w:lvlOverride w:ilvl="0">
       <w:startOverride w:val="1"/>
     </w:lvlOverride>
@@ -11635,7 +11826,7 @@
     <w:abstractNumId w:val="9"/>
   </w:num>
   <w:num w:numId="20" w16cid:durableId="1759055360">
-    <w:abstractNumId w:val="32"/>
+    <w:abstractNumId w:val="33"/>
   </w:num>
   <w:num w:numId="21" w16cid:durableId="2104257027">
     <w:abstractNumId w:val="28"/>
@@ -11681,6 +11872,9 @@
   </w:num>
   <w:num w:numId="35" w16cid:durableId="685256871">
     <w:abstractNumId w:val="0"/>
+  </w:num>
+  <w:num w:numId="36" w16cid:durableId="1606427887">
+    <w:abstractNumId w:val="29"/>
   </w:num>
 </w:numbering>
 </file>
@@ -12083,7 +12277,7 @@
   <w:style w:type="paragraph" w:default="1" w:styleId="Normal">
     <w:name w:val="Normal"/>
     <w:qFormat/>
-    <w:rsid w:val="00F71F26"/>
+    <w:rsid w:val="00DB253A"/>
   </w:style>
   <w:style w:type="paragraph" w:styleId="Heading1">
     <w:name w:val="heading 1"/>
@@ -13050,6 +13244,10 @@
 </ct:contentTypeSchema>
 </file>
 
+<file path=customXml/item4.xml><?xml version="1.0" encoding="utf-8"?>
+<b:Sources xmlns:b="http://schemas.openxmlformats.org/officeDocument/2006/bibliography" xmlns="http://schemas.openxmlformats.org/officeDocument/2006/bibliography" SelectedStyle="\APASixthEditionOfficeOnline.xsl" StyleName="APA" Version="6"/>
+</file>
+
 <file path=customXml/itemProps1.xml><?xml version="1.0" encoding="utf-8"?>
 <ds:datastoreItem xmlns:ds="http://schemas.openxmlformats.org/officeDocument/2006/customXml" ds:itemID="{3CB3DFB2-2968-44C5-A3A2-A9A8C07ECF2B}">
   <ds:schemaRefs>
@@ -13087,6 +13285,14 @@
 </ds:datastoreItem>
 </file>
 
+<file path=customXml/itemProps4.xml><?xml version="1.0" encoding="utf-8"?>
+<ds:datastoreItem xmlns:ds="http://schemas.openxmlformats.org/officeDocument/2006/customXml" ds:itemID="{02B6CCF1-E7C9-48EF-A441-5399C3DE7DB8}">
+  <ds:schemaRefs>
+    <ds:schemaRef ds:uri="http://schemas.openxmlformats.org/officeDocument/2006/bibliography"/>
+  </ds:schemaRefs>
+</ds:datastoreItem>
+</file>
+
 <file path=docMetadata/LabelInfo.xml><?xml version="1.0" encoding="utf-8"?>
 <clbl:labelList xmlns:clbl="http://schemas.microsoft.com/office/2020/mipLabelMetadata">
   <clbl:label id="{fa22dce2-39a9-4bf4-a557-7a50b593b56a}" enabled="1" method="Privileged" siteId="{3e0088dc-0629-4ae6-aa8c-813e7a296f50}" contentBits="0" removed="0"/>

</xml_diff>

<commit_message>
CIV-13759 update NiHL template (#4688)
Co-authored-by: Azam <106387766+Azam-Hmcts@users.noreply.github.com>
</commit_message>
<xml_diff>
--- a/docker/docmosis/templates/CV-UNS-STD-ENG-01387.docx
+++ b/docker/docmosis/templates/CV-UNS-STD-ENG-01387.docx
@@ -341,7 +341,7 @@
                           <pic:cNvPicPr/>
                         </pic:nvPicPr>
                         <pic:blipFill>
-                          <a:blip r:embed="rId10"/>
+                          <a:blip r:embed="rId11"/>
                           <a:stretch>
                             <a:fillRect/>
                           </a:stretch>
@@ -475,7 +475,7 @@
                   <o:lock v:ext="edit" aspectratio="t"/>
                 </v:shapetype>
                 <v:shape id="Picture 16" style="position:absolute;left:50292;width:6858;height:6858;visibility:visible;mso-wrap-style:square" o:spid="_x0000_s1027" type="#_x0000_t75" o:gfxdata="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">
-                  <v:imagedata o:title="" r:id="rId11"/>
+                  <v:imagedata o:title="" r:id="rId12"/>
                 </v:shape>
                 <v:shape id="Shape 90" style="position:absolute;top:8731;width:59429;height:0;visibility:visible;mso-wrap-style:square;v-text-anchor:top" coordsize="5942965,0" o:spid="_x0000_s1028" filled="f" path="m5942965,l,e" o:gfxdata="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">
                   <v:path textboxrect="0,0,5942965,0" arrowok="t"/>
@@ -7548,6 +7548,8 @@
           <w:numId w:val="27"/>
         </w:numPr>
         <w:shd w:val="clear" w:color="auto" w:fill="FFFFFF"/>
+        <w:spacing w:after="160" w:line="259" w:lineRule="auto"/>
+        <w:ind w:hanging="357"/>
         <w:rPr>
           <w:rFonts w:ascii="Arial" w:hAnsi="Arial" w:cs="Arial"/>
           <w:sz w:val="22"/>
@@ -8022,6 +8024,101 @@
           <w:bCs/>
         </w:rPr>
         <w:t>&lt;&lt;es_&gt;&gt;</w:t>
+      </w:r>
+    </w:p>
+    <w:p>
+      <w:pPr>
+        <w:rPr>
+          <w:rFonts w:ascii="Arial" w:hAnsi="Arial" w:cs="Arial"/>
+          <w:bCs/>
+        </w:rPr>
+      </w:pPr>
+      <w:r>
+        <w:rPr>
+          <w:rFonts w:ascii="Arial" w:hAnsi="Arial" w:cs="Arial"/>
+          <w:bCs/>
+        </w:rPr>
+        <w:t>&lt;&lt;es_&gt;&gt;</w:t>
+      </w:r>
+    </w:p>
+    <w:p>
+      <w:pPr>
+        <w:rPr>
+          <w:rFonts w:ascii="Arial" w:hAnsi="Arial" w:cs="Arial"/>
+          <w:bCs/>
+        </w:rPr>
+      </w:pPr>
+      <w:r>
+        <w:rPr>
+          <w:rFonts w:ascii="Arial" w:hAnsi="Arial" w:cs="Arial"/>
+          <w:bCs/>
+        </w:rPr>
+        <w:t>&lt;&lt;cs_{</w:t>
+      </w:r>
+      <w:proofErr w:type="spellStart"/>
+      <w:r>
+        <w:rPr>
+          <w:rFonts w:ascii="Arial" w:hAnsi="Arial" w:cs="Arial"/>
+          <w:bCs/>
+        </w:rPr>
+        <w:t>hasNihlWelshLangToggle</w:t>
+      </w:r>
+      <w:proofErr w:type="spellEnd"/>
+      <w:r>
+        <w:rPr>
+          <w:rFonts w:ascii="Arial" w:hAnsi="Arial" w:cs="Arial"/>
+          <w:bCs/>
+        </w:rPr>
+        <w:t>=true}&gt;&gt;</w:t>
+      </w:r>
+    </w:p>
+    <w:p>
+      <w:pPr>
+        <w:rPr>
+          <w:rFonts w:ascii="Arial" w:hAnsi="Arial" w:cs="Arial"/>
+          <w:b/>
+        </w:rPr>
+      </w:pPr>
+      <w:r>
+        <w:rPr>
+          <w:rFonts w:ascii="Arial" w:hAnsi="Arial" w:cs="Arial"/>
+          <w:b/>
+        </w:rPr>
+        <w:t>Use of the Welsh language</w:t>
+      </w:r>
+    </w:p>
+    <w:p>
+      <w:pPr>
+        <w:pStyle w:val="ListParagraph"/>
+        <w:numPr>
+          <w:ilvl w:val="0"/>
+          <w:numId w:val="27"/>
+        </w:numPr>
+        <w:rPr>
+          <w:rFonts w:ascii="Arial" w:hAnsi="Arial" w:cs="Arial"/>
+        </w:rPr>
+      </w:pPr>
+      <w:r>
+        <w:rPr>
+          <w:rFonts w:ascii="Arial" w:hAnsi="Arial" w:cs="Arial"/>
+        </w:rPr>
+        <w:t>&lt;&lt;</w:t>
+      </w:r>
+      <w:proofErr w:type="spellStart"/>
+      <w:r>
+        <w:rPr>
+          <w:rFonts w:ascii="Arial" w:hAnsi="Arial" w:cs="Arial"/>
+          <w:bCs/>
+        </w:rPr>
+        <w:t>welshLanguageDescription</w:t>
+      </w:r>
+      <w:proofErr w:type="spellEnd"/>
+      <w:r>
+        <w:rPr>
+          <w:rFonts w:ascii="Arial" w:hAnsi="Arial" w:cs="Arial"/>
+          <w:lang w:val="en-US"/>
+        </w:rPr>
+        <w:t>&gt;&gt;</w:t>
       </w:r>
     </w:p>
     <w:p>
@@ -8703,10 +8800,11 @@
   <w:abstractNum w:abstractNumId="5" w15:restartNumberingAfterBreak="0">
     <w:nsid w:val="10067532"/>
     <w:multiLevelType w:val="hybridMultilevel"/>
-    <w:tmpl w:val="05A040D2"/>
-    <w:lvl w:ilvl="0" w:tplc="2B26CB80">
+    <w:tmpl w:val="B6126EA2"/>
+    <w:lvl w:ilvl="0" w:tplc="1EEEEE26">
       <w:start w:val="1"/>
       <w:numFmt w:val="decimal"/>
+      <w:suff w:val="space"/>
       <w:lvlText w:val="%1."/>
       <w:lvlJc w:val="left"/>
       <w:pPr>
@@ -10963,6 +11061,99 @@
     </w:lvl>
   </w:abstractNum>
   <w:abstractNum w:abstractNumId="29" w15:restartNumberingAfterBreak="0">
+    <w:nsid w:val="61815D27"/>
+    <w:multiLevelType w:val="hybridMultilevel"/>
+    <w:tmpl w:val="05A040D2"/>
+    <w:lvl w:ilvl="0" w:tplc="FFFFFFFF">
+      <w:start w:val="1"/>
+      <w:numFmt w:val="decimal"/>
+      <w:lvlText w:val="%1."/>
+      <w:lvlJc w:val="left"/>
+      <w:pPr>
+        <w:ind w:left="720" w:hanging="360"/>
+      </w:pPr>
+      <w:rPr>
+        <w:rFonts w:ascii="Arial" w:hAnsi="Arial" w:cs="Arial" w:hint="default"/>
+        <w:b w:val="0"/>
+        <w:bCs w:val="0"/>
+        <w:sz w:val="22"/>
+        <w:szCs w:val="22"/>
+      </w:rPr>
+    </w:lvl>
+    <w:lvl w:ilvl="1" w:tplc="FFFFFFFF" w:tentative="1">
+      <w:start w:val="1"/>
+      <w:numFmt w:val="lowerLetter"/>
+      <w:lvlText w:val="%2."/>
+      <w:lvlJc w:val="left"/>
+      <w:pPr>
+        <w:ind w:left="1440" w:hanging="360"/>
+      </w:pPr>
+    </w:lvl>
+    <w:lvl w:ilvl="2" w:tplc="FFFFFFFF" w:tentative="1">
+      <w:start w:val="1"/>
+      <w:numFmt w:val="lowerRoman"/>
+      <w:lvlText w:val="%3."/>
+      <w:lvlJc w:val="right"/>
+      <w:pPr>
+        <w:ind w:left="2160" w:hanging="180"/>
+      </w:pPr>
+    </w:lvl>
+    <w:lvl w:ilvl="3" w:tplc="FFFFFFFF" w:tentative="1">
+      <w:start w:val="1"/>
+      <w:numFmt w:val="decimal"/>
+      <w:lvlText w:val="%4."/>
+      <w:lvlJc w:val="left"/>
+      <w:pPr>
+        <w:ind w:left="2880" w:hanging="360"/>
+      </w:pPr>
+    </w:lvl>
+    <w:lvl w:ilvl="4" w:tplc="FFFFFFFF" w:tentative="1">
+      <w:start w:val="1"/>
+      <w:numFmt w:val="lowerLetter"/>
+      <w:lvlText w:val="%5."/>
+      <w:lvlJc w:val="left"/>
+      <w:pPr>
+        <w:ind w:left="3600" w:hanging="360"/>
+      </w:pPr>
+    </w:lvl>
+    <w:lvl w:ilvl="5" w:tplc="FFFFFFFF" w:tentative="1">
+      <w:start w:val="1"/>
+      <w:numFmt w:val="lowerRoman"/>
+      <w:lvlText w:val="%6."/>
+      <w:lvlJc w:val="right"/>
+      <w:pPr>
+        <w:ind w:left="4320" w:hanging="180"/>
+      </w:pPr>
+    </w:lvl>
+    <w:lvl w:ilvl="6" w:tplc="FFFFFFFF" w:tentative="1">
+      <w:start w:val="1"/>
+      <w:numFmt w:val="decimal"/>
+      <w:lvlText w:val="%7."/>
+      <w:lvlJc w:val="left"/>
+      <w:pPr>
+        <w:ind w:left="5040" w:hanging="360"/>
+      </w:pPr>
+    </w:lvl>
+    <w:lvl w:ilvl="7" w:tplc="FFFFFFFF" w:tentative="1">
+      <w:start w:val="1"/>
+      <w:numFmt w:val="lowerLetter"/>
+      <w:lvlText w:val="%8."/>
+      <w:lvlJc w:val="left"/>
+      <w:pPr>
+        <w:ind w:left="5760" w:hanging="360"/>
+      </w:pPr>
+    </w:lvl>
+    <w:lvl w:ilvl="8" w:tplc="FFFFFFFF" w:tentative="1">
+      <w:start w:val="1"/>
+      <w:numFmt w:val="lowerRoman"/>
+      <w:lvlText w:val="%9."/>
+      <w:lvlJc w:val="right"/>
+      <w:pPr>
+        <w:ind w:left="6480" w:hanging="180"/>
+      </w:pPr>
+    </w:lvl>
+  </w:abstractNum>
+  <w:abstractNum w:abstractNumId="30" w15:restartNumberingAfterBreak="0">
     <w:nsid w:val="63EB0761"/>
     <w:multiLevelType w:val="hybridMultilevel"/>
     <w:tmpl w:val="46EAE0BA"/>
@@ -11053,7 +11244,7 @@
       </w:pPr>
     </w:lvl>
   </w:abstractNum>
-  <w:abstractNum w:abstractNumId="30" w15:restartNumberingAfterBreak="0">
+  <w:abstractNum w:abstractNumId="31" w15:restartNumberingAfterBreak="0">
     <w:nsid w:val="675A3587"/>
     <w:multiLevelType w:val="hybridMultilevel"/>
     <w:tmpl w:val="39EED320"/>
@@ -11144,7 +11335,7 @@
       </w:pPr>
     </w:lvl>
   </w:abstractNum>
-  <w:abstractNum w:abstractNumId="31" w15:restartNumberingAfterBreak="0">
+  <w:abstractNum w:abstractNumId="32" w15:restartNumberingAfterBreak="0">
     <w:nsid w:val="680D10C6"/>
     <w:multiLevelType w:val="hybridMultilevel"/>
     <w:tmpl w:val="20547896"/>
@@ -11233,7 +11424,7 @@
       </w:pPr>
     </w:lvl>
   </w:abstractNum>
-  <w:abstractNum w:abstractNumId="32" w15:restartNumberingAfterBreak="0">
+  <w:abstractNum w:abstractNumId="33" w15:restartNumberingAfterBreak="0">
     <w:nsid w:val="6AE65541"/>
     <w:multiLevelType w:val="hybridMultilevel"/>
     <w:tmpl w:val="0B24B7DA"/>
@@ -11324,7 +11515,7 @@
       </w:pPr>
     </w:lvl>
   </w:abstractNum>
-  <w:abstractNum w:abstractNumId="33" w15:restartNumberingAfterBreak="0">
+  <w:abstractNum w:abstractNumId="34" w15:restartNumberingAfterBreak="0">
     <w:nsid w:val="770A0FF7"/>
     <w:multiLevelType w:val="hybridMultilevel"/>
     <w:tmpl w:val="49B8A684"/>
@@ -11437,7 +11628,7 @@
       </w:rPr>
     </w:lvl>
   </w:abstractNum>
-  <w:abstractNum w:abstractNumId="34" w15:restartNumberingAfterBreak="0">
+  <w:abstractNum w:abstractNumId="35" w15:restartNumberingAfterBreak="0">
     <w:nsid w:val="7ED869EF"/>
     <w:multiLevelType w:val="hybridMultilevel"/>
     <w:tmpl w:val="8D96161A"/>
@@ -11524,10 +11715,10 @@
     </w:lvl>
   </w:abstractNum>
   <w:num w:numId="1" w16cid:durableId="174392106">
-    <w:abstractNumId w:val="30"/>
+    <w:abstractNumId w:val="31"/>
   </w:num>
   <w:num w:numId="2" w16cid:durableId="656155207">
-    <w:abstractNumId w:val="29"/>
+    <w:abstractNumId w:val="30"/>
   </w:num>
   <w:num w:numId="3" w16cid:durableId="545213863">
     <w:abstractNumId w:val="19"/>
@@ -11542,7 +11733,7 @@
     <w:abstractNumId w:val="2"/>
   </w:num>
   <w:num w:numId="7" w16cid:durableId="187565798">
-    <w:abstractNumId w:val="33"/>
+    <w:abstractNumId w:val="34"/>
   </w:num>
   <w:num w:numId="8" w16cid:durableId="1496188623">
     <w:abstractNumId w:val="25"/>
@@ -11551,13 +11742,13 @@
     <w:abstractNumId w:val="11"/>
   </w:num>
   <w:num w:numId="10" w16cid:durableId="1977367643">
-    <w:abstractNumId w:val="34"/>
+    <w:abstractNumId w:val="35"/>
   </w:num>
   <w:num w:numId="11" w16cid:durableId="1811705758">
     <w:abstractNumId w:val="16"/>
   </w:num>
   <w:num w:numId="12" w16cid:durableId="45035964">
-    <w:abstractNumId w:val="31"/>
+    <w:abstractNumId w:val="32"/>
     <w:lvlOverride w:ilvl="0">
       <w:startOverride w:val="1"/>
     </w:lvlOverride>
@@ -11635,7 +11826,7 @@
     <w:abstractNumId w:val="9"/>
   </w:num>
   <w:num w:numId="20" w16cid:durableId="1759055360">
-    <w:abstractNumId w:val="32"/>
+    <w:abstractNumId w:val="33"/>
   </w:num>
   <w:num w:numId="21" w16cid:durableId="2104257027">
     <w:abstractNumId w:val="28"/>
@@ -11681,6 +11872,9 @@
   </w:num>
   <w:num w:numId="35" w16cid:durableId="685256871">
     <w:abstractNumId w:val="0"/>
+  </w:num>
+  <w:num w:numId="36" w16cid:durableId="1606427887">
+    <w:abstractNumId w:val="29"/>
   </w:num>
 </w:numbering>
 </file>
@@ -12083,7 +12277,7 @@
   <w:style w:type="paragraph" w:default="1" w:styleId="Normal">
     <w:name w:val="Normal"/>
     <w:qFormat/>
-    <w:rsid w:val="00F71F26"/>
+    <w:rsid w:val="00DB253A"/>
   </w:style>
   <w:style w:type="paragraph" w:styleId="Heading1">
     <w:name w:val="heading 1"/>
@@ -13050,6 +13244,10 @@
 </ct:contentTypeSchema>
 </file>
 
+<file path=customXml/item4.xml><?xml version="1.0" encoding="utf-8"?>
+<b:Sources xmlns:b="http://schemas.openxmlformats.org/officeDocument/2006/bibliography" xmlns="http://schemas.openxmlformats.org/officeDocument/2006/bibliography" SelectedStyle="\APASixthEditionOfficeOnline.xsl" StyleName="APA" Version="6"/>
+</file>
+
 <file path=customXml/itemProps1.xml><?xml version="1.0" encoding="utf-8"?>
 <ds:datastoreItem xmlns:ds="http://schemas.openxmlformats.org/officeDocument/2006/customXml" ds:itemID="{3CB3DFB2-2968-44C5-A3A2-A9A8C07ECF2B}">
   <ds:schemaRefs>
@@ -13087,6 +13285,14 @@
 </ds:datastoreItem>
 </file>
 
+<file path=customXml/itemProps4.xml><?xml version="1.0" encoding="utf-8"?>
+<ds:datastoreItem xmlns:ds="http://schemas.openxmlformats.org/officeDocument/2006/customXml" ds:itemID="{02B6CCF1-E7C9-48EF-A441-5399C3DE7DB8}">
+  <ds:schemaRefs>
+    <ds:schemaRef ds:uri="http://schemas.openxmlformats.org/officeDocument/2006/bibliography"/>
+  </ds:schemaRefs>
+</ds:datastoreItem>
+</file>
+
 <file path=docMetadata/LabelInfo.xml><?xml version="1.0" encoding="utf-8"?>
 <clbl:labelList xmlns:clbl="http://schemas.microsoft.com/office/2020/mipLabelMetadata">
   <clbl:label id="{fa22dce2-39a9-4bf4-a557-7a50b593b56a}" enabled="1" method="Privileged" siteId="{3e0088dc-0629-4ae6-aa8c-813e7a296f50}" contentBits="0" removed="0"/>

</xml_diff>

<commit_message>
CIV-14204 Fix issues in NIHL template
</commit_message>
<xml_diff>
--- a/docker/docmosis/templates/CV-UNS-STD-ENG-01387.docx
+++ b/docker/docmosis/templates/CV-UNS-STD-ENG-01387.docx
@@ -1,6 +1,6 @@
 
 <file path=word/document.xml><?xml version="1.0" encoding="utf-8"?>
-<w:document xmlns:wpc="http://schemas.microsoft.com/office/word/2010/wordprocessingCanvas" xmlns:cx="http://schemas.microsoft.com/office/drawing/2014/chartex" xmlns:cx1="http://schemas.microsoft.com/office/drawing/2015/9/8/chartex" xmlns:cx2="http://schemas.microsoft.com/office/drawing/2015/10/21/chartex" xmlns:cx3="http://schemas.microsoft.com/office/drawing/2016/5/9/chartex" xmlns:cx4="http://schemas.microsoft.com/office/drawing/2016/5/10/chartex" xmlns:cx5="http://schemas.microsoft.com/office/drawing/2016/5/11/chartex" xmlns:cx6="http://schemas.microsoft.com/office/drawing/2016/5/12/chartex" xmlns:cx7="http://schemas.microsoft.com/office/drawing/2016/5/13/chartex" xmlns:cx8="http://schemas.microsoft.com/office/drawing/2016/5/14/chartex" xmlns:mc="http://schemas.openxmlformats.org/markup-compatibility/2006" xmlns:aink="http://schemas.microsoft.com/office/drawing/2016/ink" xmlns:am3d="http://schemas.microsoft.com/office/drawing/2017/model3d" xmlns:o="urn:schemas-microsoft-com:office:office" xmlns:oel="http://schemas.microsoft.com/office/2019/extlst" xmlns:r="http://schemas.openxmlformats.org/officeDocument/2006/relationships" xmlns:m="http://schemas.openxmlformats.org/officeDocument/2006/math" xmlns:v="urn:schemas-microsoft-com:vml" xmlns:wp14="http://schemas.microsoft.com/office/word/2010/wordprocessingDrawing" xmlns:wp="http://schemas.openxmlformats.org/drawingml/2006/wordprocessingDrawing" xmlns:w10="urn:schemas-microsoft-com:office:word" xmlns:w="http://schemas.openxmlformats.org/wordprocessingml/2006/main" xmlns:w14="http://schemas.microsoft.com/office/word/2010/wordml" xmlns:w15="http://schemas.microsoft.com/office/word/2012/wordml" xmlns:w16cex="http://schemas.microsoft.com/office/word/2018/wordml/cex" xmlns:w16cid="http://schemas.microsoft.com/office/word/2016/wordml/cid" xmlns:w16="http://schemas.microsoft.com/office/word/2018/wordml" xmlns:w16sdtdh="http://schemas.microsoft.com/office/word/2020/wordml/sdtdatahash" xmlns:w16se="http://schemas.microsoft.com/office/word/2015/wordml/symex" xmlns:wpg="http://schemas.microsoft.com/office/word/2010/wordprocessingGroup" xmlns:wpi="http://schemas.microsoft.com/office/word/2010/wordprocessingInk" xmlns:wne="http://schemas.microsoft.com/office/word/2006/wordml" xmlns:wps="http://schemas.microsoft.com/office/word/2010/wordprocessingShape" mc:Ignorable="w14 w15 w16se w16cid w16 w16cex w16sdtdh wp14">
+<w:document xmlns:wpc="http://schemas.microsoft.com/office/word/2010/wordprocessingCanvas" xmlns:cx="http://schemas.microsoft.com/office/drawing/2014/chartex" xmlns:cx1="http://schemas.microsoft.com/office/drawing/2015/9/8/chartex" xmlns:cx2="http://schemas.microsoft.com/office/drawing/2015/10/21/chartex" xmlns:cx3="http://schemas.microsoft.com/office/drawing/2016/5/9/chartex" xmlns:cx4="http://schemas.microsoft.com/office/drawing/2016/5/10/chartex" xmlns:cx5="http://schemas.microsoft.com/office/drawing/2016/5/11/chartex" xmlns:cx6="http://schemas.microsoft.com/office/drawing/2016/5/12/chartex" xmlns:cx7="http://schemas.microsoft.com/office/drawing/2016/5/13/chartex" xmlns:cx8="http://schemas.microsoft.com/office/drawing/2016/5/14/chartex" xmlns:mc="http://schemas.openxmlformats.org/markup-compatibility/2006" xmlns:aink="http://schemas.microsoft.com/office/drawing/2016/ink" xmlns:am3d="http://schemas.microsoft.com/office/drawing/2017/model3d" xmlns:o="urn:schemas-microsoft-com:office:office" xmlns:oel="http://schemas.microsoft.com/office/2019/extlst" xmlns:r="http://schemas.openxmlformats.org/officeDocument/2006/relationships" xmlns:m="http://schemas.openxmlformats.org/officeDocument/2006/math" xmlns:v="urn:schemas-microsoft-com:vml" xmlns:wp14="http://schemas.microsoft.com/office/word/2010/wordprocessingDrawing" xmlns:wp="http://schemas.openxmlformats.org/drawingml/2006/wordprocessingDrawing" xmlns:w10="urn:schemas-microsoft-com:office:word" xmlns:w="http://schemas.openxmlformats.org/wordprocessingml/2006/main" xmlns:w14="http://schemas.microsoft.com/office/word/2010/wordml" xmlns:w15="http://schemas.microsoft.com/office/word/2012/wordml" xmlns:w16cex="http://schemas.microsoft.com/office/word/2018/wordml/cex" xmlns:w16cid="http://schemas.microsoft.com/office/word/2016/wordml/cid" xmlns:w16="http://schemas.microsoft.com/office/word/2018/wordml" xmlns:w16du="http://schemas.microsoft.com/office/word/2023/wordml/word16du" xmlns:w16sdtdh="http://schemas.microsoft.com/office/word/2020/wordml/sdtdatahash" xmlns:w16se="http://schemas.microsoft.com/office/word/2015/wordml/symex" xmlns:wpg="http://schemas.microsoft.com/office/word/2010/wordprocessingGroup" xmlns:wpi="http://schemas.microsoft.com/office/word/2010/wordprocessingInk" xmlns:wne="http://schemas.microsoft.com/office/word/2006/wordml" xmlns:wps="http://schemas.microsoft.com/office/word/2010/wordprocessingShape" mc:Ignorable="w14 w15 w16se w16cid w16 w16cex w16sdtdh w16du wp14">
   <w:body>
     <w:p>
       <w:pPr>
@@ -31,58 +31,7 @@
           <w:sz w:val="18"/>
           <w:szCs w:val="18"/>
         </w:rPr>
-        <w:t>&lt;</w:t>
-      </w:r>
-      <w:proofErr w:type="gramStart"/>
-      <w:r>
-        <w:rPr>
-          <w:rFonts w:ascii="Arial" w:hAnsi="Arial" w:cs="Arial"/>
-          <w:color w:val="000000" w:themeColor="text1"/>
-          <w:sz w:val="18"/>
-          <w:szCs w:val="18"/>
-        </w:rPr>
-        <w:t>&lt;{</w:t>
-      </w:r>
-      <w:proofErr w:type="spellStart"/>
-      <w:proofErr w:type="gramEnd"/>
-      <w:r>
-        <w:rPr>
-          <w:rFonts w:ascii="Arial" w:hAnsi="Arial" w:cs="Arial"/>
-          <w:color w:val="000000" w:themeColor="text1"/>
-          <w:sz w:val="18"/>
-          <w:szCs w:val="18"/>
-        </w:rPr>
-        <w:t>dateFormat</w:t>
-      </w:r>
-      <w:proofErr w:type="spellEnd"/>
-      <w:r>
-        <w:rPr>
-          <w:rFonts w:ascii="Arial" w:hAnsi="Arial" w:cs="Arial"/>
-          <w:color w:val="000000" w:themeColor="text1"/>
-          <w:sz w:val="18"/>
-          <w:szCs w:val="18"/>
-        </w:rPr>
-        <w:t>($</w:t>
-      </w:r>
-      <w:proofErr w:type="spellStart"/>
-      <w:r>
-        <w:rPr>
-          <w:rFonts w:ascii="Arial" w:hAnsi="Arial" w:cs="Arial"/>
-          <w:color w:val="000000" w:themeColor="text1"/>
-          <w:sz w:val="18"/>
-          <w:szCs w:val="18"/>
-        </w:rPr>
-        <w:t>nowUTC</w:t>
-      </w:r>
-      <w:proofErr w:type="spellEnd"/>
-      <w:r>
-        <w:rPr>
-          <w:rFonts w:ascii="Arial" w:hAnsi="Arial" w:cs="Arial"/>
-          <w:color w:val="000000" w:themeColor="text1"/>
-          <w:sz w:val="18"/>
-          <w:szCs w:val="18"/>
-        </w:rPr>
-        <w:t xml:space="preserve"> </w:t>
+        <w:t xml:space="preserve">&lt;&lt;{dateFormat($nowUTC </w:t>
       </w:r>
       <w:r>
         <w:rPr>
@@ -91,27 +40,7 @@
           <w:sz w:val="18"/>
           <w:szCs w:val="18"/>
         </w:rPr>
-        <w:t xml:space="preserve">,‘d MMMM </w:t>
-      </w:r>
-      <w:proofErr w:type="spellStart"/>
-      <w:r>
-        <w:rPr>
-          <w:rFonts w:ascii="Arial" w:eastAsia="Times New Roman" w:hAnsi="Arial" w:cs="Arial"/>
-          <w:color w:val="000000" w:themeColor="text1"/>
-          <w:sz w:val="18"/>
-          <w:szCs w:val="18"/>
-        </w:rPr>
-        <w:t>yyyy</w:t>
-      </w:r>
-      <w:proofErr w:type="spellEnd"/>
-      <w:r>
-        <w:rPr>
-          <w:rFonts w:ascii="Arial" w:eastAsia="Times New Roman" w:hAnsi="Arial" w:cs="Arial"/>
-          <w:color w:val="000000" w:themeColor="text1"/>
-          <w:sz w:val="18"/>
-          <w:szCs w:val="18"/>
-        </w:rPr>
-        <w:t xml:space="preserve">’)} </w:t>
+        <w:t xml:space="preserve">,‘d MMMM yyyy’)} </w:t>
       </w:r>
       <w:r>
         <w:rPr>
@@ -218,27 +147,7 @@
           <w:szCs w:val="28"/>
         </w:rPr>
         <w:br/>
-        <w:t>&lt;&lt;</w:t>
-      </w:r>
-      <w:proofErr w:type="spellStart"/>
-      <w:r>
-        <w:rPr>
-          <w:rFonts w:ascii="Arial" w:eastAsia="Arial" w:hAnsi="Arial" w:cs="Arial"/>
-          <w:b/>
-          <w:sz w:val="28"/>
-          <w:szCs w:val="28"/>
-        </w:rPr>
-        <w:t>judgeName</w:t>
-      </w:r>
-      <w:proofErr w:type="spellEnd"/>
-      <w:r>
-        <w:rPr>
-          <w:rFonts w:ascii="Arial" w:eastAsia="Arial" w:hAnsi="Arial" w:cs="Arial"/>
-          <w:b/>
-          <w:sz w:val="28"/>
-          <w:szCs w:val="28"/>
-        </w:rPr>
-        <w:t>&gt;&gt;</w:t>
+        <w:t>&lt;&lt;judgeName&gt;&gt;</w:t>
       </w:r>
     </w:p>
     <w:p>
@@ -252,21 +161,7 @@
         <w:rPr>
           <w:rFonts w:ascii="Tahoma" w:eastAsia="Tahoma" w:hAnsi="Tahoma" w:cs="Tahoma"/>
         </w:rPr>
-        <w:t xml:space="preserve">Case number: &lt;&lt; </w:t>
-      </w:r>
-      <w:proofErr w:type="spellStart"/>
-      <w:r>
-        <w:rPr>
-          <w:rFonts w:ascii="Tahoma" w:eastAsia="Tahoma" w:hAnsi="Tahoma" w:cs="Tahoma"/>
-        </w:rPr>
-        <w:t>caseNumber</w:t>
-      </w:r>
-      <w:proofErr w:type="spellEnd"/>
-      <w:r>
-        <w:rPr>
-          <w:rFonts w:ascii="Tahoma" w:eastAsia="Tahoma" w:hAnsi="Tahoma" w:cs="Tahoma"/>
-        </w:rPr>
-        <w:t>&gt;&gt;</w:t>
+        <w:t>Case number: &lt;&lt; caseNumber&gt;&gt;</w:t>
       </w:r>
     </w:p>
     <w:p>
@@ -452,7 +347,7 @@
               </wp:inline>
             </w:drawing>
           </mc:Choice>
-          <mc:Fallback xmlns:a="http://schemas.openxmlformats.org/drawingml/2006/main" xmlns:pic="http://schemas.openxmlformats.org/drawingml/2006/picture" xmlns:w16du="http://schemas.microsoft.com/office/word/2023/wordml/word16du">
+          <mc:Fallback xmlns:a="http://schemas.openxmlformats.org/drawingml/2006/main" xmlns:pic="http://schemas.openxmlformats.org/drawingml/2006/picture">
             <w:pict w14:anchorId="1E2983E5">
               <v:group id="Group 2791" style="width:467.95pt;height:68.75pt;mso-position-horizontal-relative:char;mso-position-vertical-relative:line" coordsize="59429,8731" o:spid="_x0000_s1026" w14:anchorId="3F6EA4FE" o:gfxdata="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">
                 <v:shapetype id="_x0000_t75" coordsize="21600,21600" filled="f" stroked="f" o:spt="75" o:preferrelative="t" path="m@4@5l@4@11@9@11@9@5xe">
@@ -709,15 +604,6 @@
         <w:t xml:space="preserve">  &lt;&lt;es_&gt;&gt;</w:t>
       </w:r>
     </w:p>
-    <w:p>
-      <w:pPr>
-        <w:spacing w:line="240" w:lineRule="auto"/>
-        <w:rPr>
-          <w:rFonts w:ascii="Arial" w:hAnsi="Arial" w:cs="Arial"/>
-          <w:lang w:val="en-US"/>
-        </w:rPr>
-      </w:pPr>
-    </w:p>
     <w:tbl>
       <w:tblPr>
         <w:tblStyle w:val="TableGrid"/>
@@ -824,7 +710,21 @@
           <w:rFonts w:ascii="Arial" w:hAnsi="Arial" w:cs="Arial"/>
           <w:lang w:val="en-US"/>
         </w:rPr>
-        <w:t xml:space="preserve">  &lt;&lt;cs_{hasRespondent2=true}&gt;&gt;</w:t>
+        <w:t xml:space="preserve">  &lt;&lt;cs_{hasRespondent2=</w:t>
+      </w:r>
+      <w:r>
+        <w:rPr>
+          <w:rFonts w:ascii="Arial" w:hAnsi="Arial" w:cs="Arial"/>
+          <w:lang w:val="en-US"/>
+        </w:rPr>
+        <w:t>true</w:t>
+      </w:r>
+      <w:r>
+        <w:rPr>
+          <w:rFonts w:ascii="Arial" w:hAnsi="Arial" w:cs="Arial"/>
+          <w:lang w:val="en-US"/>
+        </w:rPr>
+        <w:t>}&gt;&gt;</w:t>
       </w:r>
     </w:p>
     <w:tbl>
@@ -887,6 +787,17 @@
               <w:t>&lt;&lt;respondent2.partyName&gt;&gt;</w:t>
             </w:r>
           </w:p>
+          <w:p>
+            <w:pPr>
+              <w:tabs>
+                <w:tab w:val="center" w:pos="3969"/>
+                <w:tab w:val="right" w:pos="9817"/>
+              </w:tabs>
+              <w:rPr>
+                <w:rFonts w:ascii="Arial" w:eastAsia="Tahoma" w:hAnsi="Arial" w:cs="Arial"/>
+              </w:rPr>
+            </w:pPr>
+          </w:p>
         </w:tc>
         <w:tc>
           <w:tcPr>
@@ -909,6 +820,17 @@
               </w:rPr>
               <w:t>Defendant</w:t>
             </w:r>
+          </w:p>
+          <w:p>
+            <w:pPr>
+              <w:tabs>
+                <w:tab w:val="center" w:pos="3969"/>
+                <w:tab w:val="right" w:pos="9817"/>
+              </w:tabs>
+              <w:rPr>
+                <w:rFonts w:ascii="Arial" w:eastAsia="Tahoma" w:hAnsi="Arial" w:cs="Arial"/>
+              </w:rPr>
+            </w:pPr>
           </w:p>
         </w:tc>
       </w:tr>
@@ -1057,7 +979,7 @@
               </wp:inline>
             </w:drawing>
           </mc:Choice>
-          <mc:Fallback xmlns:a="http://schemas.openxmlformats.org/drawingml/2006/main" xmlns:pic="http://schemas.openxmlformats.org/drawingml/2006/picture" xmlns:w16du="http://schemas.microsoft.com/office/word/2023/wordml/word16du">
+          <mc:Fallback xmlns:a="http://schemas.openxmlformats.org/drawingml/2006/main" xmlns:pic="http://schemas.openxmlformats.org/drawingml/2006/picture">
             <w:pict w14:anchorId="01720E1D">
               <v:group id="Group 2792" style="width:467.95pt;height:.75pt;mso-position-horizontal-relative:char;mso-position-vertical-relative:line" coordsize="59429,95" o:spid="_x0000_s1026" w14:anchorId="36C48C52" o:gfxdata="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">
                 <v:shape id="Shape 91" style="position:absolute;width:59429;height:0;visibility:visible;mso-wrap-style:square;v-text-anchor:top" coordsize="5942965,0" o:spid="_x0000_s1027" filled="f" path="m5942965,l,e" o:gfxdata="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">
@@ -1161,7 +1083,6 @@
         </w:rPr>
         <w:t>&lt;&lt;</w:t>
       </w:r>
-      <w:proofErr w:type="spellStart"/>
       <w:r>
         <w:rPr>
           <w:rFonts w:ascii="Arial" w:hAnsi="Arial" w:cs="Arial"/>
@@ -1176,7 +1097,6 @@
         </w:rPr>
         <w:t>.input</w:t>
       </w:r>
-      <w:proofErr w:type="spellEnd"/>
       <w:r>
         <w:rPr>
           <w:rFonts w:ascii="Arial" w:hAnsi="Arial" w:cs="Arial"/>
@@ -1244,7 +1164,6 @@
         </w:rPr>
         <w:t>&lt;&lt;cs_{</w:t>
       </w:r>
-      <w:proofErr w:type="spellStart"/>
       <w:r>
         <w:rPr>
           <w:rFonts w:ascii="Arial" w:hAnsi="Arial" w:cs="Arial"/>
@@ -1252,7 +1171,6 @@
         </w:rPr>
         <w:t>hasAltDisputeResolution</w:t>
       </w:r>
-      <w:proofErr w:type="spellEnd"/>
       <w:r>
         <w:rPr>
           <w:rFonts w:ascii="Arial" w:hAnsi="Arial" w:cs="Arial"/>
@@ -1308,48 +1226,22 @@
           <w:snapToGrid w:val="0"/>
           <w:lang w:val="en-US"/>
         </w:rPr>
-        <w:t xml:space="preserve">At all stages, the parties must consider settling this litigation by any means of Alternative Dispute Resolution. This includes round table conferences, early neutral evaluation, </w:t>
-      </w:r>
-      <w:proofErr w:type="gramStart"/>
-      <w:r>
-        <w:rPr>
-          <w:rFonts w:ascii="Arial" w:hAnsi="Arial" w:cs="Arial"/>
-          <w:snapToGrid w:val="0"/>
-          <w:lang w:val="en-US"/>
-        </w:rPr>
-        <w:t>mediation</w:t>
-      </w:r>
-      <w:proofErr w:type="gramEnd"/>
-      <w:r>
-        <w:rPr>
-          <w:rFonts w:ascii="Arial" w:hAnsi="Arial" w:cs="Arial"/>
-          <w:snapToGrid w:val="0"/>
-          <w:lang w:val="en-US"/>
-        </w:rPr>
-        <w:t xml:space="preserve"> and arbitration. Any party not engaging in any such means proposed by another party must upload to the Digital Portal a witness statement </w:t>
-      </w:r>
-      <w:r>
-        <w:rPr>
-          <w:rFonts w:ascii="Arial" w:hAnsi="Arial" w:cs="Arial"/>
-          <w:snapToGrid w:val="0"/>
-          <w:lang w:val="en-US"/>
+        <w:t>At all stages, the parties must consider settling this litigation by any means of Alternative Dispute Resolution. This includes round table conferences, early neutral evaluation, mediation and arbitration. Any party not engaging in any such means proposed by another party must upload to the Digital Portal a witness statement giving reasons within 21 days of receipt of that proposal. That witness statement must not be shown to the trial judge until questions of costs arise.</w:t>
+      </w:r>
+    </w:p>
+    <w:p>
+      <w:pPr>
+        <w:rPr>
+          <w:rFonts w:ascii="Arial" w:hAnsi="Arial" w:cs="Arial"/>
+          <w:bCs/>
+        </w:rPr>
+      </w:pPr>
+      <w:r>
+        <w:rPr>
+          <w:rFonts w:ascii="Arial" w:hAnsi="Arial" w:cs="Arial"/>
+          <w:bCs/>
         </w:rPr>
         <w:lastRenderedPageBreak/>
-        <w:t>giving reasons within 21 days of receipt of that proposal. That witness statement must not be shown to the trial judge until questions of costs arise.</w:t>
-      </w:r>
-    </w:p>
-    <w:p>
-      <w:pPr>
-        <w:rPr>
-          <w:rFonts w:ascii="Arial" w:hAnsi="Arial" w:cs="Arial"/>
-          <w:bCs/>
-        </w:rPr>
-      </w:pPr>
-      <w:r>
-        <w:rPr>
-          <w:rFonts w:ascii="Arial" w:hAnsi="Arial" w:cs="Arial"/>
-          <w:bCs/>
-        </w:rPr>
         <w:t>&lt;&lt;es_&gt;&gt;</w:t>
       </w:r>
     </w:p>
@@ -1367,7 +1259,6 @@
         </w:rPr>
         <w:t>&lt;&lt;cs_{</w:t>
       </w:r>
-      <w:proofErr w:type="spellStart"/>
       <w:r>
         <w:rPr>
           <w:rFonts w:ascii="Arial" w:hAnsi="Arial" w:cs="Arial"/>
@@ -1375,7 +1266,6 @@
         </w:rPr>
         <w:t>hasVariationOfDirections</w:t>
       </w:r>
-      <w:proofErr w:type="spellEnd"/>
       <w:r>
         <w:rPr>
           <w:rFonts w:ascii="Arial" w:hAnsi="Arial" w:cs="Arial"/>
@@ -1468,21 +1358,12 @@
         </w:rPr>
         <w:t>&lt;&lt;cs_{</w:t>
       </w:r>
-      <w:proofErr w:type="spellStart"/>
-      <w:r>
-        <w:rPr>
-          <w:rFonts w:ascii="Arial" w:hAnsi="Arial" w:cs="Arial"/>
-          <w:lang w:val="en-US"/>
-        </w:rPr>
-        <w:t>hasSettlement</w:t>
-      </w:r>
-      <w:proofErr w:type="spellEnd"/>
-      <w:r>
-        <w:rPr>
-          <w:rFonts w:ascii="Arial" w:hAnsi="Arial" w:cs="Arial"/>
-          <w:lang w:val="en-US"/>
-        </w:rPr>
-        <w:t>=true</w:t>
+      <w:r>
+        <w:rPr>
+          <w:rFonts w:ascii="Arial" w:hAnsi="Arial" w:cs="Arial"/>
+          <w:lang w:val="en-US"/>
+        </w:rPr>
+        <w:t>hasSettlement=true</w:t>
       </w:r>
       <w:r>
         <w:rPr>
@@ -1546,25 +1427,7 @@
           <w:snapToGrid w:val="0"/>
           <w:lang w:val="en-US"/>
         </w:rPr>
-        <w:t xml:space="preserve"> </w:t>
-      </w:r>
-      <w:proofErr w:type="gramStart"/>
-      <w:r>
-        <w:rPr>
-          <w:rFonts w:ascii="Arial" w:hAnsi="Arial" w:cs="Arial"/>
-          <w:snapToGrid w:val="0"/>
-          <w:lang w:val="en-US"/>
-        </w:rPr>
-        <w:t>whether or not</w:t>
-      </w:r>
-      <w:proofErr w:type="gramEnd"/>
-      <w:r>
-        <w:rPr>
-          <w:rFonts w:ascii="Arial" w:hAnsi="Arial" w:cs="Arial"/>
-          <w:snapToGrid w:val="0"/>
-          <w:lang w:val="en-US"/>
-        </w:rPr>
-        <w:t xml:space="preserve"> it is then possible to upload to the Digital Portal a draft consent order to give effect to their agreement.</w:t>
+        <w:t xml:space="preserve"> whether or not it is then possible to upload to the Digital Portal a draft consent order to give effect to their agreement.</w:t>
       </w:r>
     </w:p>
     <w:p>
@@ -1598,7 +1461,6 @@
         </w:rPr>
         <w:t>&lt;&lt;cs_{</w:t>
       </w:r>
-      <w:proofErr w:type="spellStart"/>
       <w:r>
         <w:rPr>
           <w:rFonts w:ascii="Arial" w:hAnsi="Arial" w:cs="Arial"/>
@@ -1606,7 +1468,6 @@
         </w:rPr>
         <w:t>hasDisclosureOfDocuments</w:t>
       </w:r>
-      <w:proofErr w:type="spellEnd"/>
       <w:r>
         <w:rPr>
           <w:rFonts w:ascii="Arial" w:hAnsi="Arial" w:cs="Arial"/>
@@ -1700,41 +1561,14 @@
           <w:bCs/>
           <w:lang w:val="en-US"/>
         </w:rPr>
-        <w:t>&lt;</w:t>
-      </w:r>
-      <w:proofErr w:type="gramStart"/>
-      <w:r>
-        <w:rPr>
-          <w:rFonts w:ascii="Arial" w:hAnsi="Arial" w:cs="Arial"/>
-          <w:b/>
-          <w:bCs/>
-          <w:lang w:val="en-US"/>
-        </w:rPr>
-        <w:t>&lt;</w:t>
-      </w:r>
-      <w:r>
-        <w:rPr>
-          <w:rFonts w:ascii="Arial" w:hAnsi="Arial" w:cs="Arial"/>
-          <w:lang w:val="en-US"/>
-        </w:rPr>
-        <w:t>{</w:t>
-      </w:r>
-      <w:proofErr w:type="spellStart"/>
-      <w:proofErr w:type="gramEnd"/>
-      <w:r>
-        <w:rPr>
-          <w:rFonts w:ascii="Arial" w:hAnsi="Arial" w:cs="Arial"/>
-          <w:lang w:val="en-US"/>
-        </w:rPr>
-        <w:t>dateFormat</w:t>
-      </w:r>
-      <w:proofErr w:type="spellEnd"/>
-      <w:r>
-        <w:rPr>
-          <w:rFonts w:ascii="Arial" w:hAnsi="Arial" w:cs="Arial"/>
-          <w:lang w:val="en-US"/>
-        </w:rPr>
-        <w:t>(</w:t>
+        <w:t>&lt;&lt;</w:t>
+      </w:r>
+      <w:r>
+        <w:rPr>
+          <w:rFonts w:ascii="Arial" w:hAnsi="Arial" w:cs="Arial"/>
+          <w:lang w:val="en-US"/>
+        </w:rPr>
+        <w:t>{dateFormat(</w:t>
       </w:r>
       <w:r>
         <w:rPr>
@@ -1762,39 +1596,7 @@
           <w:rFonts w:ascii="Arial" w:hAnsi="Arial" w:cs="Arial"/>
           <w:lang w:val="en-US"/>
         </w:rPr>
-        <w:t xml:space="preserve">, ‘dd MMMM </w:t>
-      </w:r>
-      <w:proofErr w:type="spellStart"/>
-      <w:r>
-        <w:rPr>
-          <w:rFonts w:ascii="Arial" w:hAnsi="Arial" w:cs="Arial"/>
-          <w:lang w:val="en-US"/>
-        </w:rPr>
-        <w:t>yyyy</w:t>
-      </w:r>
-      <w:proofErr w:type="spellEnd"/>
-      <w:r>
-        <w:rPr>
-          <w:rFonts w:ascii="Arial" w:hAnsi="Arial" w:cs="Arial"/>
-          <w:lang w:val="en-US"/>
-        </w:rPr>
-        <w:t>’, ‘</w:t>
-      </w:r>
-      <w:proofErr w:type="spellStart"/>
-      <w:r>
-        <w:rPr>
-          <w:rFonts w:ascii="Arial" w:hAnsi="Arial" w:cs="Arial"/>
-          <w:lang w:val="en-US"/>
-        </w:rPr>
-        <w:t>yyyy</w:t>
-      </w:r>
-      <w:proofErr w:type="spellEnd"/>
-      <w:r>
-        <w:rPr>
-          <w:rFonts w:ascii="Arial" w:hAnsi="Arial" w:cs="Arial"/>
-          <w:lang w:val="en-US"/>
-        </w:rPr>
-        <w:t>-MM-dd’)}</w:t>
+        <w:t>, ‘dd MMMM yyyy’, ‘yyyy-MM-dd’)}</w:t>
       </w:r>
       <w:r>
         <w:rPr>
@@ -1864,89 +1666,16 @@
           <w:szCs w:val="22"/>
           <w:lang w:val="en-US" w:eastAsia="en-US"/>
         </w:rPr>
-        <w:t>&lt;</w:t>
-      </w:r>
-      <w:proofErr w:type="gramStart"/>
-      <w:r>
-        <w:rPr>
-          <w:rFonts w:ascii="Arial" w:eastAsiaTheme="minorHAnsi" w:hAnsi="Arial" w:cs="Arial"/>
-          <w:b/>
-          <w:bCs/>
-          <w:sz w:val="22"/>
-          <w:szCs w:val="22"/>
-          <w:lang w:val="en-US" w:eastAsia="en-US"/>
-        </w:rPr>
-        <w:t>&lt;</w:t>
-      </w:r>
-      <w:r>
-        <w:rPr>
-          <w:rFonts w:ascii="Arial" w:eastAsiaTheme="minorHAnsi" w:hAnsi="Arial" w:cs="Arial"/>
-          <w:sz w:val="22"/>
-          <w:szCs w:val="22"/>
-          <w:lang w:val="en-US" w:eastAsia="en-US"/>
-        </w:rPr>
-        <w:t>{</w:t>
-      </w:r>
-      <w:proofErr w:type="spellStart"/>
-      <w:proofErr w:type="gramEnd"/>
-      <w:r>
-        <w:rPr>
-          <w:rFonts w:ascii="Arial" w:eastAsiaTheme="minorHAnsi" w:hAnsi="Arial" w:cs="Arial"/>
-          <w:sz w:val="22"/>
-          <w:szCs w:val="22"/>
-          <w:lang w:val="en-US" w:eastAsia="en-US"/>
-        </w:rPr>
-        <w:t>dateFormat</w:t>
-      </w:r>
-      <w:proofErr w:type="spellEnd"/>
-      <w:r>
-        <w:rPr>
-          <w:rFonts w:ascii="Arial" w:eastAsiaTheme="minorHAnsi" w:hAnsi="Arial" w:cs="Arial"/>
-          <w:sz w:val="22"/>
-          <w:szCs w:val="22"/>
-          <w:lang w:val="en-US" w:eastAsia="en-US"/>
-        </w:rPr>
-        <w:t xml:space="preserve">(sdoR2DisclosureOfDocuments.inspectionDate, ‘dd MMMM </w:t>
-      </w:r>
-      <w:proofErr w:type="spellStart"/>
-      <w:r>
-        <w:rPr>
-          <w:rFonts w:ascii="Arial" w:eastAsiaTheme="minorHAnsi" w:hAnsi="Arial" w:cs="Arial"/>
-          <w:sz w:val="22"/>
-          <w:szCs w:val="22"/>
-          <w:lang w:val="en-US" w:eastAsia="en-US"/>
-        </w:rPr>
-        <w:t>yyyy</w:t>
-      </w:r>
-      <w:proofErr w:type="spellEnd"/>
-      <w:r>
-        <w:rPr>
-          <w:rFonts w:ascii="Arial" w:eastAsiaTheme="minorHAnsi" w:hAnsi="Arial" w:cs="Arial"/>
-          <w:sz w:val="22"/>
-          <w:szCs w:val="22"/>
-          <w:lang w:val="en-US" w:eastAsia="en-US"/>
-        </w:rPr>
-        <w:t>’, ‘</w:t>
-      </w:r>
-      <w:proofErr w:type="spellStart"/>
-      <w:r>
-        <w:rPr>
-          <w:rFonts w:ascii="Arial" w:eastAsiaTheme="minorHAnsi" w:hAnsi="Arial" w:cs="Arial"/>
-          <w:sz w:val="22"/>
-          <w:szCs w:val="22"/>
-          <w:lang w:val="en-US" w:eastAsia="en-US"/>
-        </w:rPr>
-        <w:t>yyyy</w:t>
-      </w:r>
-      <w:proofErr w:type="spellEnd"/>
-      <w:r>
-        <w:rPr>
-          <w:rFonts w:ascii="Arial" w:eastAsiaTheme="minorHAnsi" w:hAnsi="Arial" w:cs="Arial"/>
-          <w:sz w:val="22"/>
-          <w:szCs w:val="22"/>
-          <w:lang w:val="en-US" w:eastAsia="en-US"/>
-        </w:rPr>
-        <w:t>-MM-dd’)}</w:t>
+        <w:t>&lt;&lt;</w:t>
+      </w:r>
+      <w:r>
+        <w:rPr>
+          <w:rFonts w:ascii="Arial" w:eastAsiaTheme="minorHAnsi" w:hAnsi="Arial" w:cs="Arial"/>
+          <w:sz w:val="22"/>
+          <w:szCs w:val="22"/>
+          <w:lang w:val="en-US" w:eastAsia="en-US"/>
+        </w:rPr>
+        <w:t>{dateFormat(sdoR2DisclosureOfDocuments.inspectionDate, ‘dd MMMM yyyy’, ‘yyyy-MM-dd’)}</w:t>
       </w:r>
       <w:r>
         <w:rPr>
@@ -2077,7 +1806,6 @@
         </w:rPr>
         <w:t>&lt;&lt;cs_{</w:t>
       </w:r>
-      <w:proofErr w:type="spellStart"/>
       <w:r>
         <w:rPr>
           <w:rFonts w:ascii="Arial" w:eastAsiaTheme="minorHAnsi" w:hAnsi="Arial" w:cs="Arial"/>
@@ -2087,7 +1815,6 @@
         </w:rPr>
         <w:t>hasWitnessOfFact</w:t>
       </w:r>
-      <w:proofErr w:type="spellEnd"/>
       <w:r>
         <w:rPr>
           <w:rFonts w:ascii="Arial" w:eastAsiaTheme="minorHAnsi" w:hAnsi="Arial" w:cs="Arial"/>
@@ -2176,7 +1903,6 @@
         </w:rPr>
         <w:t>&lt;&lt;cs_{</w:t>
       </w:r>
-      <w:proofErr w:type="spellStart"/>
       <w:r>
         <w:rPr>
           <w:rFonts w:ascii="Arial" w:hAnsi="Arial" w:cs="Arial"/>
@@ -2191,7 +1917,6 @@
         </w:rPr>
         <w:t>RestrictWitness</w:t>
       </w:r>
-      <w:proofErr w:type="spellEnd"/>
       <w:r>
         <w:rPr>
           <w:rFonts w:ascii="Arial" w:hAnsi="Arial" w:cs="Arial"/>
@@ -2273,17 +1998,7 @@
           <w:szCs w:val="22"/>
           <w:lang w:val="en-US" w:eastAsia="en-US"/>
         </w:rPr>
-        <w:t>sdoR2WitnessesOfFact.sdoR</w:t>
-      </w:r>
-      <w:proofErr w:type="gramStart"/>
-      <w:r>
-        <w:rPr>
-          <w:rFonts w:ascii="Arial" w:eastAsiaTheme="minorHAnsi" w:hAnsi="Arial" w:cs="Arial"/>
-          <w:sz w:val="22"/>
-          <w:szCs w:val="22"/>
-          <w:lang w:val="en-US" w:eastAsia="en-US"/>
-        </w:rPr>
-        <w:t>2RestrictWitness.restrictNoOfWitnessDetails.noOfWitnessClaiman</w:t>
+        <w:t>sdoR2WitnessesOfFact.sdoR2RestrictWitness.restrictNoOfWitnessDetails.noOfWitnessClaiman</w:t>
       </w:r>
       <w:r>
         <w:rPr>
@@ -2292,7 +2007,6 @@
         </w:rPr>
         <w:t>t</w:t>
       </w:r>
-      <w:proofErr w:type="gramEnd"/>
       <w:r>
         <w:rPr>
           <w:rFonts w:ascii="Arial" w:hAnsi="Arial" w:cs="Arial"/>
@@ -2378,19 +2092,8 @@
           <w:szCs w:val="22"/>
           <w:lang w:val="en-US" w:eastAsia="en-US"/>
         </w:rPr>
-        <w:t>sdoR2WitnessesOfFact.sdoR</w:t>
-      </w:r>
-      <w:proofErr w:type="gramStart"/>
-      <w:r>
-        <w:rPr>
-          <w:rFonts w:ascii="Arial" w:eastAsiaTheme="minorHAnsi" w:hAnsi="Arial" w:cs="Arial"/>
-          <w:sz w:val="22"/>
-          <w:szCs w:val="22"/>
-          <w:lang w:val="en-US" w:eastAsia="en-US"/>
-        </w:rPr>
-        <w:t>2RestrictWitness.restrictNoOfWitnessDetails.noOfWitnessDefendant</w:t>
-      </w:r>
-      <w:proofErr w:type="gramEnd"/>
+        <w:t>sdoR2WitnessesOfFact.sdoR2RestrictWitness.restrictNoOfWitnessDetails.noOfWitnessDefendant</w:t>
+      </w:r>
       <w:r>
         <w:rPr>
           <w:rFonts w:ascii="Arial" w:hAnsi="Arial" w:cs="Arial"/>
@@ -2426,18 +2129,7 @@
           <w:szCs w:val="22"/>
           <w:lang w:val="en-US" w:eastAsia="en-US"/>
         </w:rPr>
-        <w:t>&lt;&lt;sdoR2WitnessesOfFact.sdoR</w:t>
-      </w:r>
-      <w:proofErr w:type="gramStart"/>
-      <w:r>
-        <w:rPr>
-          <w:rFonts w:ascii="Arial" w:eastAsiaTheme="minorHAnsi" w:hAnsi="Arial" w:cs="Arial"/>
-          <w:snapToGrid w:val="0"/>
-          <w:sz w:val="22"/>
-          <w:szCs w:val="22"/>
-          <w:lang w:val="en-US" w:eastAsia="en-US"/>
-        </w:rPr>
-        <w:t>2RestrictWitness.restrictNoOfWitnessDetails.partyIs</w:t>
+        <w:t>&lt;&lt;sdoR2WitnessesOfFact.sdoR2RestrictWitness.restrictNoOfWitnessDetails.partyIs</w:t>
       </w:r>
       <w:r>
         <w:rPr>
@@ -2448,7 +2140,6 @@
         </w:rPr>
         <w:t>CountedAsWitnessTxt</w:t>
       </w:r>
-      <w:proofErr w:type="gramEnd"/>
       <w:r>
         <w:rPr>
           <w:rFonts w:ascii="Arial" w:hAnsi="Arial" w:cs="Arial"/>
@@ -2500,18 +2191,8 @@
           <w:rFonts w:ascii="Arial" w:hAnsi="Arial" w:cs="Arial"/>
           <w:lang w:val="en-US"/>
         </w:rPr>
-        <w:t>&lt;&lt;cs</w:t>
-      </w:r>
-      <w:proofErr w:type="gramStart"/>
-      <w:r>
-        <w:rPr>
-          <w:rFonts w:ascii="Arial" w:hAnsi="Arial" w:cs="Arial"/>
-          <w:lang w:val="en-US"/>
-        </w:rPr>
-        <w:t>_{</w:t>
-      </w:r>
-      <w:proofErr w:type="spellStart"/>
-      <w:proofErr w:type="gramEnd"/>
+        <w:t>&lt;&lt;cs_{</w:t>
+      </w:r>
       <w:r>
         <w:rPr>
           <w:rFonts w:ascii="Arial" w:hAnsi="Arial" w:cs="Arial"/>
@@ -2524,15 +2205,7 @@
           <w:rFonts w:ascii="Arial" w:hAnsi="Arial" w:cs="Arial"/>
           <w:lang w:val="en-US"/>
         </w:rPr>
-        <w:t>estrictPages</w:t>
-      </w:r>
-      <w:proofErr w:type="spellEnd"/>
-      <w:r>
-        <w:rPr>
-          <w:rFonts w:ascii="Arial" w:hAnsi="Arial" w:cs="Arial"/>
-          <w:lang w:val="en-US"/>
-        </w:rPr>
-        <w:t>=</w:t>
+        <w:t>estrictPages=</w:t>
       </w:r>
       <w:r>
         <w:rPr>
@@ -2572,7 +2245,6 @@
           <w:szCs w:val="22"/>
           <w:lang w:val="en-US" w:eastAsia="en-US"/>
         </w:rPr>
-        <w:lastRenderedPageBreak/>
         <w:t>Each witness statement should be no more than:</w:t>
       </w:r>
       <w:r>
@@ -2584,7 +2256,6 @@
         </w:rPr>
         <w:t xml:space="preserve"> </w:t>
       </w:r>
-      <w:proofErr w:type="gramStart"/>
       <w:r>
         <w:rPr>
           <w:rFonts w:ascii="Arial" w:eastAsiaTheme="minorHAnsi" w:hAnsi="Arial" w:cs="Arial"/>
@@ -2612,7 +2283,6 @@
         </w:rPr>
         <w:t>sdoRestrictPages.restrictNoOfPagesDetails.witnessShouldNotMoreThanTxt</w:t>
       </w:r>
-      <w:proofErr w:type="gramEnd"/>
       <w:r>
         <w:rPr>
           <w:rFonts w:ascii="Arial" w:hAnsi="Arial" w:cs="Arial"/>
@@ -2646,6 +2316,7 @@
           <w:szCs w:val="22"/>
           <w:lang w:val="en-US" w:eastAsia="en-US"/>
         </w:rPr>
+        <w:lastRenderedPageBreak/>
         <w:t>Number of pages:</w:t>
       </w:r>
       <w:r>
@@ -2658,7 +2329,6 @@
         </w:rPr>
         <w:t xml:space="preserve"> </w:t>
       </w:r>
-      <w:proofErr w:type="gramStart"/>
       <w:r>
         <w:rPr>
           <w:rFonts w:ascii="Arial" w:eastAsiaTheme="minorHAnsi" w:hAnsi="Arial" w:cs="Arial"/>
@@ -2688,7 +2358,6 @@
         </w:rPr>
         <w:t>sdoRestrictPages.restrictNoOfPagesDetails.noOfPages</w:t>
       </w:r>
-      <w:proofErr w:type="gramEnd"/>
       <w:r>
         <w:rPr>
           <w:rFonts w:ascii="Arial" w:hAnsi="Arial" w:cs="Arial"/>
@@ -2713,7 +2382,6 @@
           <w:lang w:val="en-US"/>
         </w:rPr>
       </w:pPr>
-      <w:proofErr w:type="gramStart"/>
       <w:r>
         <w:rPr>
           <w:rFonts w:ascii="Arial" w:eastAsiaTheme="minorHAnsi" w:hAnsi="Arial" w:cs="Arial"/>
@@ -2741,7 +2409,6 @@
         </w:rPr>
         <w:t>sdoRestrictPages.restrictNoOfPagesDetails.fontDetails</w:t>
       </w:r>
-      <w:proofErr w:type="gramEnd"/>
       <w:r>
         <w:rPr>
           <w:rFonts w:ascii="Arial" w:hAnsi="Arial" w:cs="Arial"/>
@@ -2842,17 +2509,7 @@
           <w:szCs w:val="22"/>
           <w:lang w:val="en-US"/>
         </w:rPr>
-        <w:t>&gt;</w:t>
-      </w:r>
-      <w:proofErr w:type="gramStart"/>
-      <w:r>
-        <w:rPr>
-          <w:rFonts w:ascii="Arial" w:hAnsi="Arial" w:cs="Arial"/>
-          <w:sz w:val="22"/>
-          <w:szCs w:val="22"/>
-          <w:lang w:val="en-US"/>
-        </w:rPr>
-        <w:t>&gt;</w:t>
+        <w:t>&gt;&gt;</w:t>
       </w:r>
       <w:r>
         <w:rPr>
@@ -2881,88 +2538,16 @@
           <w:szCs w:val="22"/>
           <w:lang w:val="en-US" w:eastAsia="en-US"/>
         </w:rPr>
-        <w:t>&lt;</w:t>
-      </w:r>
-      <w:proofErr w:type="gramEnd"/>
-      <w:r>
-        <w:rPr>
-          <w:rFonts w:ascii="Arial" w:eastAsiaTheme="minorHAnsi" w:hAnsi="Arial" w:cs="Arial"/>
-          <w:b/>
-          <w:bCs/>
-          <w:sz w:val="22"/>
-          <w:szCs w:val="22"/>
-          <w:lang w:val="en-US" w:eastAsia="en-US"/>
-        </w:rPr>
-        <w:t>&lt;</w:t>
-      </w:r>
-      <w:r>
-        <w:rPr>
-          <w:rFonts w:ascii="Arial" w:eastAsiaTheme="minorHAnsi" w:hAnsi="Arial" w:cs="Arial"/>
-          <w:sz w:val="22"/>
-          <w:szCs w:val="22"/>
-          <w:lang w:val="en-US" w:eastAsia="en-US"/>
-        </w:rPr>
-        <w:t>{</w:t>
-      </w:r>
-      <w:proofErr w:type="spellStart"/>
-      <w:r>
-        <w:rPr>
-          <w:rFonts w:ascii="Arial" w:eastAsiaTheme="minorHAnsi" w:hAnsi="Arial" w:cs="Arial"/>
-          <w:sz w:val="22"/>
-          <w:szCs w:val="22"/>
-          <w:lang w:val="en-US" w:eastAsia="en-US"/>
-        </w:rPr>
-        <w:t>dateFormat</w:t>
-      </w:r>
-      <w:proofErr w:type="spellEnd"/>
-      <w:r>
-        <w:rPr>
-          <w:rFonts w:ascii="Arial" w:eastAsiaTheme="minorHAnsi" w:hAnsi="Arial" w:cs="Arial"/>
-          <w:sz w:val="22"/>
-          <w:szCs w:val="22"/>
-          <w:lang w:val="en-US" w:eastAsia="en-US"/>
-        </w:rPr>
-        <w:t xml:space="preserve">(sdoR2WitnessesOfFact.sdoWitnessDeadlineDate, ‘dd MMMM </w:t>
-      </w:r>
-      <w:proofErr w:type="spellStart"/>
-      <w:r>
-        <w:rPr>
-          <w:rFonts w:ascii="Arial" w:eastAsiaTheme="minorHAnsi" w:hAnsi="Arial" w:cs="Arial"/>
-          <w:sz w:val="22"/>
-          <w:szCs w:val="22"/>
-          <w:lang w:val="en-US" w:eastAsia="en-US"/>
-        </w:rPr>
-        <w:t>yyyy</w:t>
-      </w:r>
-      <w:proofErr w:type="spellEnd"/>
-      <w:r>
-        <w:rPr>
-          <w:rFonts w:ascii="Arial" w:eastAsiaTheme="minorHAnsi" w:hAnsi="Arial" w:cs="Arial"/>
-          <w:sz w:val="22"/>
-          <w:szCs w:val="22"/>
-          <w:lang w:val="en-US" w:eastAsia="en-US"/>
-        </w:rPr>
-        <w:t>’, ‘</w:t>
-      </w:r>
-      <w:proofErr w:type="spellStart"/>
-      <w:r>
-        <w:rPr>
-          <w:rFonts w:ascii="Arial" w:eastAsiaTheme="minorHAnsi" w:hAnsi="Arial" w:cs="Arial"/>
-          <w:sz w:val="22"/>
-          <w:szCs w:val="22"/>
-          <w:lang w:val="en-US" w:eastAsia="en-US"/>
-        </w:rPr>
-        <w:t>yyyy</w:t>
-      </w:r>
-      <w:proofErr w:type="spellEnd"/>
-      <w:r>
-        <w:rPr>
-          <w:rFonts w:ascii="Arial" w:eastAsiaTheme="minorHAnsi" w:hAnsi="Arial" w:cs="Arial"/>
-          <w:sz w:val="22"/>
-          <w:szCs w:val="22"/>
-          <w:lang w:val="en-US" w:eastAsia="en-US"/>
-        </w:rPr>
-        <w:t>-MM-dd’)}</w:t>
+        <w:t>&lt;&lt;</w:t>
+      </w:r>
+      <w:r>
+        <w:rPr>
+          <w:rFonts w:ascii="Arial" w:eastAsiaTheme="minorHAnsi" w:hAnsi="Arial" w:cs="Arial"/>
+          <w:sz w:val="22"/>
+          <w:szCs w:val="22"/>
+          <w:lang w:val="en-US" w:eastAsia="en-US"/>
+        </w:rPr>
+        <w:t>{dateFormat(sdoR2WitnessesOfFact.sdoWitnessDeadlineDate, ‘dd MMMM yyyy’, ‘yyyy-MM-dd’)}</w:t>
       </w:r>
       <w:r>
         <w:rPr>
@@ -3037,18 +2622,8 @@
           <w:rFonts w:ascii="Arial" w:hAnsi="Arial" w:cs="Arial"/>
           <w:lang w:val="en-US"/>
         </w:rPr>
-        <w:t>&lt;&lt;cs</w:t>
-      </w:r>
-      <w:proofErr w:type="gramStart"/>
-      <w:r>
-        <w:rPr>
-          <w:rFonts w:ascii="Arial" w:hAnsi="Arial" w:cs="Arial"/>
-          <w:lang w:val="en-US"/>
-        </w:rPr>
-        <w:t>_{</w:t>
-      </w:r>
-      <w:proofErr w:type="spellStart"/>
-      <w:proofErr w:type="gramEnd"/>
+        <w:t>&lt;&lt;cs_{</w:t>
+      </w:r>
       <w:r>
         <w:rPr>
           <w:rFonts w:ascii="Arial" w:hAnsi="Arial" w:cs="Arial"/>
@@ -3056,7 +2631,6 @@
         </w:rPr>
         <w:t>hasExpertEvidence</w:t>
       </w:r>
-      <w:proofErr w:type="spellEnd"/>
       <w:r>
         <w:rPr>
           <w:rFonts w:ascii="Arial" w:hAnsi="Arial" w:cs="Arial"/>
@@ -3199,7 +2773,6 @@
         </w:rPr>
         <w:t>&lt;&lt;cs_{</w:t>
       </w:r>
-      <w:proofErr w:type="spellStart"/>
       <w:r>
         <w:rPr>
           <w:rFonts w:ascii="Arial" w:hAnsi="Arial" w:cs="Arial"/>
@@ -3207,7 +2780,6 @@
         </w:rPr>
         <w:t>hasAddendumReport</w:t>
       </w:r>
-      <w:proofErr w:type="spellEnd"/>
       <w:r>
         <w:rPr>
           <w:rFonts w:ascii="Arial" w:hAnsi="Arial" w:cs="Arial"/>
@@ -3272,49 +2844,16 @@
           <w:szCs w:val="22"/>
           <w:lang w:val="en-US" w:eastAsia="en-US"/>
         </w:rPr>
-        <w:t>&lt;</w:t>
-      </w:r>
-      <w:proofErr w:type="gramStart"/>
-      <w:r>
-        <w:rPr>
-          <w:rFonts w:ascii="Arial" w:eastAsiaTheme="minorHAnsi" w:hAnsi="Arial" w:cs="Arial"/>
-          <w:b/>
-          <w:bCs/>
-          <w:sz w:val="22"/>
-          <w:szCs w:val="22"/>
-          <w:lang w:val="en-US" w:eastAsia="en-US"/>
-        </w:rPr>
-        <w:t>&lt;</w:t>
-      </w:r>
-      <w:r>
-        <w:rPr>
-          <w:rFonts w:ascii="Arial" w:eastAsiaTheme="minorHAnsi" w:hAnsi="Arial" w:cs="Arial"/>
-          <w:sz w:val="22"/>
-          <w:szCs w:val="22"/>
-          <w:lang w:val="en-US" w:eastAsia="en-US"/>
-        </w:rPr>
-        <w:t>{</w:t>
-      </w:r>
-      <w:proofErr w:type="spellStart"/>
-      <w:proofErr w:type="gramEnd"/>
-      <w:r>
-        <w:rPr>
-          <w:rFonts w:ascii="Arial" w:eastAsiaTheme="minorHAnsi" w:hAnsi="Arial" w:cs="Arial"/>
-          <w:sz w:val="22"/>
-          <w:szCs w:val="22"/>
-          <w:lang w:val="en-US" w:eastAsia="en-US"/>
-        </w:rPr>
-        <w:t>dateFormat</w:t>
-      </w:r>
-      <w:proofErr w:type="spellEnd"/>
-      <w:r>
-        <w:rPr>
-          <w:rFonts w:ascii="Arial" w:eastAsiaTheme="minorHAnsi" w:hAnsi="Arial" w:cs="Arial"/>
-          <w:sz w:val="22"/>
-          <w:szCs w:val="22"/>
-          <w:lang w:val="en-US" w:eastAsia="en-US"/>
-        </w:rPr>
-        <w:t>(</w:t>
+        <w:t>&lt;&lt;</w:t>
+      </w:r>
+      <w:r>
+        <w:rPr>
+          <w:rFonts w:ascii="Arial" w:eastAsiaTheme="minorHAnsi" w:hAnsi="Arial" w:cs="Arial"/>
+          <w:sz w:val="22"/>
+          <w:szCs w:val="22"/>
+          <w:lang w:val="en-US" w:eastAsia="en-US"/>
+        </w:rPr>
+        <w:t>{dateFormat(</w:t>
       </w:r>
       <w:r>
         <w:rPr>
@@ -3332,47 +2871,7 @@
           <w:szCs w:val="22"/>
           <w:lang w:val="en-US" w:eastAsia="en-US"/>
         </w:rPr>
-        <w:t xml:space="preserve">, ‘dd MMMM </w:t>
-      </w:r>
-      <w:proofErr w:type="spellStart"/>
-      <w:r>
-        <w:rPr>
-          <w:rFonts w:ascii="Arial" w:eastAsiaTheme="minorHAnsi" w:hAnsi="Arial" w:cs="Arial"/>
-          <w:sz w:val="22"/>
-          <w:szCs w:val="22"/>
-          <w:lang w:val="en-US" w:eastAsia="en-US"/>
-        </w:rPr>
-        <w:t>yyyy</w:t>
-      </w:r>
-      <w:proofErr w:type="spellEnd"/>
-      <w:r>
-        <w:rPr>
-          <w:rFonts w:ascii="Arial" w:eastAsiaTheme="minorHAnsi" w:hAnsi="Arial" w:cs="Arial"/>
-          <w:sz w:val="22"/>
-          <w:szCs w:val="22"/>
-          <w:lang w:val="en-US" w:eastAsia="en-US"/>
-        </w:rPr>
-        <w:t>’, ‘</w:t>
-      </w:r>
-      <w:proofErr w:type="spellStart"/>
-      <w:r>
-        <w:rPr>
-          <w:rFonts w:ascii="Arial" w:eastAsiaTheme="minorHAnsi" w:hAnsi="Arial" w:cs="Arial"/>
-          <w:sz w:val="22"/>
-          <w:szCs w:val="22"/>
-          <w:lang w:val="en-US" w:eastAsia="en-US"/>
-        </w:rPr>
-        <w:t>yyyy</w:t>
-      </w:r>
-      <w:proofErr w:type="spellEnd"/>
-      <w:r>
-        <w:rPr>
-          <w:rFonts w:ascii="Arial" w:eastAsiaTheme="minorHAnsi" w:hAnsi="Arial" w:cs="Arial"/>
-          <w:sz w:val="22"/>
-          <w:szCs w:val="22"/>
-          <w:lang w:val="en-US" w:eastAsia="en-US"/>
-        </w:rPr>
-        <w:t>-MM-dd’)}</w:t>
+        <w:t>, ‘dd MMMM yyyy’, ‘yyyy-MM-dd’)}</w:t>
       </w:r>
       <w:r>
         <w:rPr>
@@ -3430,21 +2929,12 @@
         </w:rPr>
         <w:t>&lt;&lt;cs_{</w:t>
       </w:r>
-      <w:proofErr w:type="spellStart"/>
-      <w:r>
-        <w:rPr>
-          <w:rFonts w:ascii="Arial" w:hAnsi="Arial" w:cs="Arial"/>
-          <w:lang w:val="en-US"/>
-        </w:rPr>
-        <w:t>hasFurtherAudiogram</w:t>
-      </w:r>
-      <w:proofErr w:type="spellEnd"/>
-      <w:r>
-        <w:rPr>
-          <w:rFonts w:ascii="Arial" w:hAnsi="Arial" w:cs="Arial"/>
-          <w:lang w:val="en-US"/>
-        </w:rPr>
-        <w:t>=true</w:t>
+      <w:r>
+        <w:rPr>
+          <w:rFonts w:ascii="Arial" w:hAnsi="Arial" w:cs="Arial"/>
+          <w:lang w:val="en-US"/>
+        </w:rPr>
+        <w:t>hasFurtherAudiogram=true</w:t>
       </w:r>
       <w:r>
         <w:rPr>
@@ -3513,49 +3003,16 @@
           <w:szCs w:val="22"/>
           <w:lang w:val="en-US" w:eastAsia="en-US"/>
         </w:rPr>
-        <w:t>&lt;</w:t>
-      </w:r>
-      <w:proofErr w:type="gramStart"/>
-      <w:r>
-        <w:rPr>
-          <w:rFonts w:ascii="Arial" w:eastAsiaTheme="minorHAnsi" w:hAnsi="Arial" w:cs="Arial"/>
-          <w:b/>
-          <w:bCs/>
-          <w:sz w:val="22"/>
-          <w:szCs w:val="22"/>
-          <w:lang w:val="en-US" w:eastAsia="en-US"/>
-        </w:rPr>
-        <w:t>&lt;</w:t>
-      </w:r>
-      <w:r>
-        <w:rPr>
-          <w:rFonts w:ascii="Arial" w:eastAsiaTheme="minorHAnsi" w:hAnsi="Arial" w:cs="Arial"/>
-          <w:sz w:val="22"/>
-          <w:szCs w:val="22"/>
-          <w:lang w:val="en-US" w:eastAsia="en-US"/>
-        </w:rPr>
-        <w:t>{</w:t>
-      </w:r>
-      <w:proofErr w:type="spellStart"/>
-      <w:proofErr w:type="gramEnd"/>
-      <w:r>
-        <w:rPr>
-          <w:rFonts w:ascii="Arial" w:eastAsiaTheme="minorHAnsi" w:hAnsi="Arial" w:cs="Arial"/>
-          <w:sz w:val="22"/>
-          <w:szCs w:val="22"/>
-          <w:lang w:val="en-US" w:eastAsia="en-US"/>
-        </w:rPr>
-        <w:t>dateFormat</w:t>
-      </w:r>
-      <w:proofErr w:type="spellEnd"/>
-      <w:r>
-        <w:rPr>
-          <w:rFonts w:ascii="Arial" w:eastAsiaTheme="minorHAnsi" w:hAnsi="Arial" w:cs="Arial"/>
-          <w:sz w:val="22"/>
-          <w:szCs w:val="22"/>
-          <w:lang w:val="en-US" w:eastAsia="en-US"/>
-        </w:rPr>
-        <w:t>(</w:t>
+        <w:t>&lt;&lt;</w:t>
+      </w:r>
+      <w:r>
+        <w:rPr>
+          <w:rFonts w:ascii="Arial" w:eastAsiaTheme="minorHAnsi" w:hAnsi="Arial" w:cs="Arial"/>
+          <w:sz w:val="22"/>
+          <w:szCs w:val="22"/>
+          <w:lang w:val="en-US" w:eastAsia="en-US"/>
+        </w:rPr>
+        <w:t>{dateFormat(</w:t>
       </w:r>
       <w:r>
         <w:rPr>
@@ -3573,47 +3030,7 @@
           <w:szCs w:val="22"/>
           <w:lang w:val="en-US" w:eastAsia="en-US"/>
         </w:rPr>
-        <w:t xml:space="preserve">, ‘dd MMMM </w:t>
-      </w:r>
-      <w:proofErr w:type="spellStart"/>
-      <w:r>
-        <w:rPr>
-          <w:rFonts w:ascii="Arial" w:eastAsiaTheme="minorHAnsi" w:hAnsi="Arial" w:cs="Arial"/>
-          <w:sz w:val="22"/>
-          <w:szCs w:val="22"/>
-          <w:lang w:val="en-US" w:eastAsia="en-US"/>
-        </w:rPr>
-        <w:t>yyyy</w:t>
-      </w:r>
-      <w:proofErr w:type="spellEnd"/>
-      <w:r>
-        <w:rPr>
-          <w:rFonts w:ascii="Arial" w:eastAsiaTheme="minorHAnsi" w:hAnsi="Arial" w:cs="Arial"/>
-          <w:sz w:val="22"/>
-          <w:szCs w:val="22"/>
-          <w:lang w:val="en-US" w:eastAsia="en-US"/>
-        </w:rPr>
-        <w:t>’, ‘</w:t>
-      </w:r>
-      <w:proofErr w:type="spellStart"/>
-      <w:r>
-        <w:rPr>
-          <w:rFonts w:ascii="Arial" w:eastAsiaTheme="minorHAnsi" w:hAnsi="Arial" w:cs="Arial"/>
-          <w:sz w:val="22"/>
-          <w:szCs w:val="22"/>
-          <w:lang w:val="en-US" w:eastAsia="en-US"/>
-        </w:rPr>
-        <w:t>yyyy</w:t>
-      </w:r>
-      <w:proofErr w:type="spellEnd"/>
-      <w:r>
-        <w:rPr>
-          <w:rFonts w:ascii="Arial" w:eastAsiaTheme="minorHAnsi" w:hAnsi="Arial" w:cs="Arial"/>
-          <w:sz w:val="22"/>
-          <w:szCs w:val="22"/>
-          <w:lang w:val="en-US" w:eastAsia="en-US"/>
-        </w:rPr>
-        <w:t>-MM-dd’)}</w:t>
+        <w:t>, ‘dd MMMM yyyy’, ‘yyyy-MM-dd’)}</w:t>
       </w:r>
       <w:r>
         <w:rPr>
@@ -3678,49 +3095,16 @@
           <w:szCs w:val="22"/>
           <w:lang w:val="en-US" w:eastAsia="en-US"/>
         </w:rPr>
-        <w:t>&lt;</w:t>
-      </w:r>
-      <w:proofErr w:type="gramStart"/>
-      <w:r>
-        <w:rPr>
-          <w:rFonts w:ascii="Arial" w:eastAsiaTheme="minorHAnsi" w:hAnsi="Arial" w:cs="Arial"/>
-          <w:b/>
-          <w:bCs/>
-          <w:sz w:val="22"/>
-          <w:szCs w:val="22"/>
-          <w:lang w:val="en-US" w:eastAsia="en-US"/>
-        </w:rPr>
-        <w:t>&lt;</w:t>
-      </w:r>
-      <w:r>
-        <w:rPr>
-          <w:rFonts w:ascii="Arial" w:eastAsiaTheme="minorHAnsi" w:hAnsi="Arial" w:cs="Arial"/>
-          <w:sz w:val="22"/>
-          <w:szCs w:val="22"/>
-          <w:lang w:val="en-US" w:eastAsia="en-US"/>
-        </w:rPr>
-        <w:t>{</w:t>
-      </w:r>
-      <w:proofErr w:type="spellStart"/>
-      <w:proofErr w:type="gramEnd"/>
-      <w:r>
-        <w:rPr>
-          <w:rFonts w:ascii="Arial" w:eastAsiaTheme="minorHAnsi" w:hAnsi="Arial" w:cs="Arial"/>
-          <w:sz w:val="22"/>
-          <w:szCs w:val="22"/>
-          <w:lang w:val="en-US" w:eastAsia="en-US"/>
-        </w:rPr>
-        <w:t>dateFormat</w:t>
-      </w:r>
-      <w:proofErr w:type="spellEnd"/>
-      <w:r>
-        <w:rPr>
-          <w:rFonts w:ascii="Arial" w:eastAsiaTheme="minorHAnsi" w:hAnsi="Arial" w:cs="Arial"/>
-          <w:sz w:val="22"/>
-          <w:szCs w:val="22"/>
-          <w:lang w:val="en-US" w:eastAsia="en-US"/>
-        </w:rPr>
-        <w:t>(</w:t>
+        <w:t>&lt;&lt;</w:t>
+      </w:r>
+      <w:r>
+        <w:rPr>
+          <w:rFonts w:ascii="Arial" w:eastAsiaTheme="minorHAnsi" w:hAnsi="Arial" w:cs="Arial"/>
+          <w:sz w:val="22"/>
+          <w:szCs w:val="22"/>
+          <w:lang w:val="en-US" w:eastAsia="en-US"/>
+        </w:rPr>
+        <w:t>{dateFormat(</w:t>
       </w:r>
       <w:r>
         <w:rPr>
@@ -3738,47 +3122,7 @@
           <w:szCs w:val="22"/>
           <w:lang w:val="en-US" w:eastAsia="en-US"/>
         </w:rPr>
-        <w:t xml:space="preserve">, ‘dd MMMM </w:t>
-      </w:r>
-      <w:proofErr w:type="spellStart"/>
-      <w:r>
-        <w:rPr>
-          <w:rFonts w:ascii="Arial" w:eastAsiaTheme="minorHAnsi" w:hAnsi="Arial" w:cs="Arial"/>
-          <w:sz w:val="22"/>
-          <w:szCs w:val="22"/>
-          <w:lang w:val="en-US" w:eastAsia="en-US"/>
-        </w:rPr>
-        <w:t>yyyy</w:t>
-      </w:r>
-      <w:proofErr w:type="spellEnd"/>
-      <w:r>
-        <w:rPr>
-          <w:rFonts w:ascii="Arial" w:eastAsiaTheme="minorHAnsi" w:hAnsi="Arial" w:cs="Arial"/>
-          <w:sz w:val="22"/>
-          <w:szCs w:val="22"/>
-          <w:lang w:val="en-US" w:eastAsia="en-US"/>
-        </w:rPr>
-        <w:t>’, ‘</w:t>
-      </w:r>
-      <w:proofErr w:type="spellStart"/>
-      <w:r>
-        <w:rPr>
-          <w:rFonts w:ascii="Arial" w:eastAsiaTheme="minorHAnsi" w:hAnsi="Arial" w:cs="Arial"/>
-          <w:sz w:val="22"/>
-          <w:szCs w:val="22"/>
-          <w:lang w:val="en-US" w:eastAsia="en-US"/>
-        </w:rPr>
-        <w:t>yyyy</w:t>
-      </w:r>
-      <w:proofErr w:type="spellEnd"/>
-      <w:r>
-        <w:rPr>
-          <w:rFonts w:ascii="Arial" w:eastAsiaTheme="minorHAnsi" w:hAnsi="Arial" w:cs="Arial"/>
-          <w:sz w:val="22"/>
-          <w:szCs w:val="22"/>
-          <w:lang w:val="en-US" w:eastAsia="en-US"/>
-        </w:rPr>
-        <w:t>-MM-dd’)}</w:t>
+        <w:t>, ‘dd MMMM yyyy’, ‘yyyy-MM-dd’)}</w:t>
       </w:r>
       <w:r>
         <w:rPr>
@@ -3851,7 +3195,6 @@
         </w:rPr>
         <w:t>&lt;&lt;cs_{</w:t>
       </w:r>
-      <w:proofErr w:type="spellStart"/>
       <w:r>
         <w:rPr>
           <w:rFonts w:ascii="Arial" w:eastAsiaTheme="minorHAnsi" w:hAnsi="Arial" w:cs="Arial"/>
@@ -3861,7 +3204,6 @@
         </w:rPr>
         <w:t>hasQuestionsOfClaimantExpert</w:t>
       </w:r>
-      <w:proofErr w:type="spellEnd"/>
       <w:r>
         <w:rPr>
           <w:rFonts w:ascii="Arial" w:eastAsiaTheme="minorHAnsi" w:hAnsi="Arial" w:cs="Arial"/>
@@ -3959,32 +3301,14 @@
           <w:bCs/>
           <w:lang w:val="en-US"/>
         </w:rPr>
-        <w:t>&lt;</w:t>
-      </w:r>
-      <w:proofErr w:type="gramStart"/>
-      <w:r>
-        <w:rPr>
-          <w:rFonts w:ascii="Arial" w:hAnsi="Arial" w:cs="Arial"/>
-          <w:b/>
-          <w:bCs/>
-          <w:lang w:val="en-US"/>
-        </w:rPr>
-        <w:t>&lt;</w:t>
-      </w:r>
-      <w:r>
-        <w:rPr>
-          <w:rFonts w:ascii="Arial" w:hAnsi="Arial" w:cs="Arial"/>
-          <w:lang w:val="en-US"/>
-        </w:rPr>
-        <w:t>{</w:t>
-      </w:r>
-      <w:proofErr w:type="gramEnd"/>
-      <w:r>
-        <w:rPr>
-          <w:rFonts w:ascii="Arial" w:hAnsi="Arial" w:cs="Arial"/>
-          <w:lang w:val="en-US"/>
-        </w:rPr>
-        <w:t>dateFormat(</w:t>
+        <w:t>&lt;&lt;</w:t>
+      </w:r>
+      <w:r>
+        <w:rPr>
+          <w:rFonts w:ascii="Arial" w:hAnsi="Arial" w:cs="Arial"/>
+          <w:lang w:val="en-US"/>
+        </w:rPr>
+        <w:t>{dateFormat(</w:t>
       </w:r>
       <w:r>
         <w:rPr>
@@ -3998,39 +3322,7 @@
           <w:rFonts w:ascii="Arial" w:hAnsi="Arial" w:cs="Arial"/>
           <w:lang w:val="en-US"/>
         </w:rPr>
-        <w:t xml:space="preserve">, ‘dd MMMM </w:t>
-      </w:r>
-      <w:proofErr w:type="spellStart"/>
-      <w:r>
-        <w:rPr>
-          <w:rFonts w:ascii="Arial" w:hAnsi="Arial" w:cs="Arial"/>
-          <w:lang w:val="en-US"/>
-        </w:rPr>
-        <w:t>yyyy</w:t>
-      </w:r>
-      <w:proofErr w:type="spellEnd"/>
-      <w:r>
-        <w:rPr>
-          <w:rFonts w:ascii="Arial" w:hAnsi="Arial" w:cs="Arial"/>
-          <w:lang w:val="en-US"/>
-        </w:rPr>
-        <w:t>’, ‘</w:t>
-      </w:r>
-      <w:proofErr w:type="spellStart"/>
-      <w:r>
-        <w:rPr>
-          <w:rFonts w:ascii="Arial" w:hAnsi="Arial" w:cs="Arial"/>
-          <w:lang w:val="en-US"/>
-        </w:rPr>
-        <w:t>yyyy</w:t>
-      </w:r>
-      <w:proofErr w:type="spellEnd"/>
-      <w:r>
-        <w:rPr>
-          <w:rFonts w:ascii="Arial" w:hAnsi="Arial" w:cs="Arial"/>
-          <w:lang w:val="en-US"/>
-        </w:rPr>
-        <w:t>-MM-dd’)}</w:t>
+        <w:t>, ‘dd MMMM yyyy’, ‘yyyy-MM-dd’)}</w:t>
       </w:r>
       <w:r>
         <w:rPr>
@@ -4076,32 +3368,14 @@
           <w:bCs/>
           <w:lang w:val="en-US"/>
         </w:rPr>
-        <w:t>&lt;</w:t>
-      </w:r>
-      <w:proofErr w:type="gramStart"/>
-      <w:r>
-        <w:rPr>
-          <w:rFonts w:ascii="Arial" w:hAnsi="Arial" w:cs="Arial"/>
-          <w:b/>
-          <w:bCs/>
-          <w:lang w:val="en-US"/>
-        </w:rPr>
-        <w:t>&lt;</w:t>
-      </w:r>
-      <w:r>
-        <w:rPr>
-          <w:rFonts w:ascii="Arial" w:hAnsi="Arial" w:cs="Arial"/>
-          <w:lang w:val="en-US"/>
-        </w:rPr>
-        <w:t>{</w:t>
-      </w:r>
-      <w:proofErr w:type="gramEnd"/>
-      <w:r>
-        <w:rPr>
-          <w:rFonts w:ascii="Arial" w:hAnsi="Arial" w:cs="Arial"/>
-          <w:lang w:val="en-US"/>
-        </w:rPr>
-        <w:t>dateFormat(</w:t>
+        <w:t>&lt;&lt;</w:t>
+      </w:r>
+      <w:r>
+        <w:rPr>
+          <w:rFonts w:ascii="Arial" w:hAnsi="Arial" w:cs="Arial"/>
+          <w:lang w:val="en-US"/>
+        </w:rPr>
+        <w:t>{dateFormat(</w:t>
       </w:r>
       <w:r>
         <w:rPr>
@@ -4115,39 +3389,7 @@
           <w:rFonts w:ascii="Arial" w:hAnsi="Arial" w:cs="Arial"/>
           <w:lang w:val="en-US"/>
         </w:rPr>
-        <w:t xml:space="preserve">, ‘dd MMMM </w:t>
-      </w:r>
-      <w:proofErr w:type="spellStart"/>
-      <w:r>
-        <w:rPr>
-          <w:rFonts w:ascii="Arial" w:hAnsi="Arial" w:cs="Arial"/>
-          <w:lang w:val="en-US"/>
-        </w:rPr>
-        <w:t>yyyy</w:t>
-      </w:r>
-      <w:proofErr w:type="spellEnd"/>
-      <w:r>
-        <w:rPr>
-          <w:rFonts w:ascii="Arial" w:hAnsi="Arial" w:cs="Arial"/>
-          <w:lang w:val="en-US"/>
-        </w:rPr>
-        <w:t>’, ‘</w:t>
-      </w:r>
-      <w:proofErr w:type="spellStart"/>
-      <w:r>
-        <w:rPr>
-          <w:rFonts w:ascii="Arial" w:hAnsi="Arial" w:cs="Arial"/>
-          <w:lang w:val="en-US"/>
-        </w:rPr>
-        <w:t>yyyy</w:t>
-      </w:r>
-      <w:proofErr w:type="spellEnd"/>
-      <w:r>
-        <w:rPr>
-          <w:rFonts w:ascii="Arial" w:hAnsi="Arial" w:cs="Arial"/>
-          <w:lang w:val="en-US"/>
-        </w:rPr>
-        <w:t>-MM-dd’)}</w:t>
+        <w:t>, ‘dd MMMM yyyy’, ‘yyyy-MM-dd’)}</w:t>
       </w:r>
       <w:r>
         <w:rPr>
@@ -4217,25 +3459,14 @@
         </w:rPr>
         <w:t>{</w:t>
       </w:r>
-      <w:proofErr w:type="spellStart"/>
-      <w:r>
-        <w:rPr>
-          <w:rFonts w:ascii="Arial" w:eastAsiaTheme="minorHAnsi" w:hAnsi="Arial" w:cs="Arial"/>
-          <w:sz w:val="22"/>
-          <w:szCs w:val="22"/>
-          <w:lang w:val="en-US" w:eastAsia="en-US"/>
-        </w:rPr>
-        <w:t>isApplicationToRelyOnFurther</w:t>
-      </w:r>
-      <w:proofErr w:type="spellEnd"/>
-      <w:r>
-        <w:rPr>
-          <w:rFonts w:ascii="Arial" w:eastAsiaTheme="minorHAnsi" w:hAnsi="Arial" w:cs="Arial"/>
-          <w:sz w:val="22"/>
-          <w:szCs w:val="22"/>
-          <w:lang w:val="en-US" w:eastAsia="en-US"/>
-        </w:rPr>
-        <w:t>=</w:t>
+      <w:r>
+        <w:rPr>
+          <w:rFonts w:ascii="Arial" w:eastAsiaTheme="minorHAnsi" w:hAnsi="Arial" w:cs="Arial"/>
+          <w:sz w:val="22"/>
+          <w:szCs w:val="22"/>
+          <w:lang w:val="en-US" w:eastAsia="en-US"/>
+        </w:rPr>
+        <w:t>isApplicationToRelyOnFurther=</w:t>
       </w:r>
       <w:r>
         <w:rPr>
@@ -4296,7 +3527,6 @@
           <w:lang w:val="en-US"/>
         </w:rPr>
       </w:pPr>
-      <w:proofErr w:type="gramStart"/>
       <w:r>
         <w:rPr>
           <w:rFonts w:ascii="Arial" w:hAnsi="Arial" w:cs="Arial"/>
@@ -4325,7 +3555,6 @@
         </w:rPr>
         <w:t>t</w:t>
       </w:r>
-      <w:proofErr w:type="gramEnd"/>
       <w:r>
         <w:rPr>
           <w:rFonts w:ascii="Arial" w:hAnsi="Arial" w:cs="Arial"/>
@@ -4354,32 +3583,14 @@
           <w:bCs/>
           <w:lang w:val="en-US"/>
         </w:rPr>
-        <w:t>&lt;</w:t>
-      </w:r>
-      <w:proofErr w:type="gramStart"/>
-      <w:r>
-        <w:rPr>
-          <w:rFonts w:ascii="Arial" w:hAnsi="Arial" w:cs="Arial"/>
-          <w:b/>
-          <w:bCs/>
-          <w:lang w:val="en-US"/>
-        </w:rPr>
-        <w:t>&lt;</w:t>
-      </w:r>
-      <w:r>
-        <w:rPr>
-          <w:rFonts w:ascii="Arial" w:hAnsi="Arial" w:cs="Arial"/>
-          <w:lang w:val="en-US"/>
-        </w:rPr>
-        <w:t>{</w:t>
-      </w:r>
-      <w:proofErr w:type="gramEnd"/>
-      <w:r>
-        <w:rPr>
-          <w:rFonts w:ascii="Arial" w:hAnsi="Arial" w:cs="Arial"/>
-          <w:lang w:val="en-US"/>
-        </w:rPr>
-        <w:t>dateFormat(</w:t>
+        <w:t>&lt;&lt;</w:t>
+      </w:r>
+      <w:r>
+        <w:rPr>
+          <w:rFonts w:ascii="Arial" w:hAnsi="Arial" w:cs="Arial"/>
+          <w:lang w:val="en-US"/>
+        </w:rPr>
+        <w:t>{dateFormat(</w:t>
       </w:r>
       <w:r>
         <w:rPr>
@@ -4401,39 +3612,7 @@
           <w:rFonts w:ascii="Arial" w:hAnsi="Arial" w:cs="Arial"/>
           <w:lang w:val="en-US"/>
         </w:rPr>
-        <w:t xml:space="preserve">, ‘dd MMMM </w:t>
-      </w:r>
-      <w:proofErr w:type="spellStart"/>
-      <w:r>
-        <w:rPr>
-          <w:rFonts w:ascii="Arial" w:hAnsi="Arial" w:cs="Arial"/>
-          <w:lang w:val="en-US"/>
-        </w:rPr>
-        <w:t>yyyy</w:t>
-      </w:r>
-      <w:proofErr w:type="spellEnd"/>
-      <w:r>
-        <w:rPr>
-          <w:rFonts w:ascii="Arial" w:hAnsi="Arial" w:cs="Arial"/>
-          <w:lang w:val="en-US"/>
-        </w:rPr>
-        <w:t>’, ‘</w:t>
-      </w:r>
-      <w:proofErr w:type="spellStart"/>
-      <w:r>
-        <w:rPr>
-          <w:rFonts w:ascii="Arial" w:hAnsi="Arial" w:cs="Arial"/>
-          <w:lang w:val="en-US"/>
-        </w:rPr>
-        <w:t>yyyy</w:t>
-      </w:r>
-      <w:proofErr w:type="spellEnd"/>
-      <w:r>
-        <w:rPr>
-          <w:rFonts w:ascii="Arial" w:hAnsi="Arial" w:cs="Arial"/>
-          <w:lang w:val="en-US"/>
-        </w:rPr>
-        <w:t>-MM-dd’)}</w:t>
+        <w:t>, ‘dd MMMM yyyy’, ‘yyyy-MM-dd’)}</w:t>
       </w:r>
       <w:r>
         <w:rPr>
@@ -4505,7 +3684,6 @@
         </w:rPr>
         <w:t>&lt;&lt;cs_{</w:t>
       </w:r>
-      <w:proofErr w:type="spellStart"/>
       <w:r>
         <w:rPr>
           <w:rFonts w:ascii="Arial" w:eastAsiaTheme="minorHAnsi" w:hAnsi="Arial" w:cs="Arial"/>
@@ -4515,7 +3693,6 @@
         </w:rPr>
         <w:t>hasPermissionFromENT</w:t>
       </w:r>
-      <w:proofErr w:type="spellEnd"/>
       <w:r>
         <w:rPr>
           <w:rFonts w:ascii="Arial" w:eastAsiaTheme="minorHAnsi" w:hAnsi="Arial" w:cs="Arial"/>
@@ -4557,17 +3734,8 @@
           <w:rFonts w:ascii="Arial" w:hAnsi="Arial" w:cs="Arial"/>
           <w:b/>
         </w:rPr>
-        <w:t xml:space="preserve">Permission for any Defendant to rely on expert evidence from a consultant ENT </w:t>
-      </w:r>
-      <w:proofErr w:type="gramStart"/>
-      <w:r>
-        <w:rPr>
-          <w:rFonts w:ascii="Arial" w:hAnsi="Arial" w:cs="Arial"/>
-          <w:b/>
-        </w:rPr>
-        <w:t>surgeon</w:t>
-      </w:r>
-      <w:proofErr w:type="gramEnd"/>
+        <w:t>Permission for any Defendant to rely on expert evidence from a consultant ENT surgeon</w:t>
+      </w:r>
     </w:p>
     <w:p>
       <w:pPr>
@@ -4603,32 +3771,14 @@
           <w:bCs/>
           <w:lang w:val="en-US"/>
         </w:rPr>
-        <w:t>&lt;</w:t>
-      </w:r>
-      <w:proofErr w:type="gramStart"/>
-      <w:r>
-        <w:rPr>
-          <w:rFonts w:ascii="Arial" w:hAnsi="Arial" w:cs="Arial"/>
-          <w:b/>
-          <w:bCs/>
-          <w:lang w:val="en-US"/>
-        </w:rPr>
-        <w:t>&lt;</w:t>
-      </w:r>
-      <w:r>
-        <w:rPr>
-          <w:rFonts w:ascii="Arial" w:hAnsi="Arial" w:cs="Arial"/>
-          <w:lang w:val="en-US"/>
-        </w:rPr>
-        <w:t>{</w:t>
-      </w:r>
-      <w:proofErr w:type="gramEnd"/>
-      <w:r>
-        <w:rPr>
-          <w:rFonts w:ascii="Arial" w:hAnsi="Arial" w:cs="Arial"/>
-          <w:lang w:val="en-US"/>
-        </w:rPr>
-        <w:t>dateFormat(</w:t>
+        <w:t>&lt;&lt;</w:t>
+      </w:r>
+      <w:r>
+        <w:rPr>
+          <w:rFonts w:ascii="Arial" w:hAnsi="Arial" w:cs="Arial"/>
+          <w:lang w:val="en-US"/>
+        </w:rPr>
+        <w:t>{dateFormat(</w:t>
       </w:r>
       <w:r>
         <w:rPr>
@@ -4642,39 +3792,7 @@
           <w:rFonts w:ascii="Arial" w:hAnsi="Arial" w:cs="Arial"/>
           <w:lang w:val="en-US"/>
         </w:rPr>
-        <w:t xml:space="preserve">, ‘dd MMMM </w:t>
-      </w:r>
-      <w:proofErr w:type="spellStart"/>
-      <w:r>
-        <w:rPr>
-          <w:rFonts w:ascii="Arial" w:hAnsi="Arial" w:cs="Arial"/>
-          <w:lang w:val="en-US"/>
-        </w:rPr>
-        <w:t>yyyy</w:t>
-      </w:r>
-      <w:proofErr w:type="spellEnd"/>
-      <w:r>
-        <w:rPr>
-          <w:rFonts w:ascii="Arial" w:hAnsi="Arial" w:cs="Arial"/>
-          <w:lang w:val="en-US"/>
-        </w:rPr>
-        <w:t>’, ‘</w:t>
-      </w:r>
-      <w:proofErr w:type="spellStart"/>
-      <w:r>
-        <w:rPr>
-          <w:rFonts w:ascii="Arial" w:hAnsi="Arial" w:cs="Arial"/>
-          <w:lang w:val="en-US"/>
-        </w:rPr>
-        <w:t>yyyy</w:t>
-      </w:r>
-      <w:proofErr w:type="spellEnd"/>
-      <w:r>
-        <w:rPr>
-          <w:rFonts w:ascii="Arial" w:hAnsi="Arial" w:cs="Arial"/>
-          <w:lang w:val="en-US"/>
-        </w:rPr>
-        <w:t>-MM-dd’)}</w:t>
+        <w:t>, ‘dd MMMM yyyy’, ‘yyyy-MM-dd’)}</w:t>
       </w:r>
       <w:r>
         <w:rPr>
@@ -4727,32 +3845,14 @@
           <w:bCs/>
           <w:lang w:val="en-US"/>
         </w:rPr>
-        <w:t>&lt;</w:t>
-      </w:r>
-      <w:proofErr w:type="gramStart"/>
-      <w:r>
-        <w:rPr>
-          <w:rFonts w:ascii="Arial" w:hAnsi="Arial" w:cs="Arial"/>
-          <w:b/>
-          <w:bCs/>
-          <w:lang w:val="en-US"/>
-        </w:rPr>
-        <w:t>&lt;</w:t>
-      </w:r>
-      <w:r>
-        <w:rPr>
-          <w:rFonts w:ascii="Arial" w:hAnsi="Arial" w:cs="Arial"/>
-          <w:lang w:val="en-US"/>
-        </w:rPr>
-        <w:t>{</w:t>
-      </w:r>
-      <w:proofErr w:type="gramEnd"/>
-      <w:r>
-        <w:rPr>
-          <w:rFonts w:ascii="Arial" w:hAnsi="Arial" w:cs="Arial"/>
-          <w:lang w:val="en-US"/>
-        </w:rPr>
-        <w:t>dateFormat(</w:t>
+        <w:t>&lt;&lt;</w:t>
+      </w:r>
+      <w:r>
+        <w:rPr>
+          <w:rFonts w:ascii="Arial" w:hAnsi="Arial" w:cs="Arial"/>
+          <w:lang w:val="en-US"/>
+        </w:rPr>
+        <w:t>{dateFormat(</w:t>
       </w:r>
       <w:r>
         <w:rPr>
@@ -4766,39 +3866,7 @@
           <w:rFonts w:ascii="Arial" w:hAnsi="Arial" w:cs="Arial"/>
           <w:lang w:val="en-US"/>
         </w:rPr>
-        <w:t xml:space="preserve">, ‘dd MMMM </w:t>
-      </w:r>
-      <w:proofErr w:type="spellStart"/>
-      <w:r>
-        <w:rPr>
-          <w:rFonts w:ascii="Arial" w:hAnsi="Arial" w:cs="Arial"/>
-          <w:lang w:val="en-US"/>
-        </w:rPr>
-        <w:t>yyyy</w:t>
-      </w:r>
-      <w:proofErr w:type="spellEnd"/>
-      <w:r>
-        <w:rPr>
-          <w:rFonts w:ascii="Arial" w:hAnsi="Arial" w:cs="Arial"/>
-          <w:lang w:val="en-US"/>
-        </w:rPr>
-        <w:t>’, ‘</w:t>
-      </w:r>
-      <w:proofErr w:type="spellStart"/>
-      <w:r>
-        <w:rPr>
-          <w:rFonts w:ascii="Arial" w:hAnsi="Arial" w:cs="Arial"/>
-          <w:lang w:val="en-US"/>
-        </w:rPr>
-        <w:t>yyyy</w:t>
-      </w:r>
-      <w:proofErr w:type="spellEnd"/>
-      <w:r>
-        <w:rPr>
-          <w:rFonts w:ascii="Arial" w:hAnsi="Arial" w:cs="Arial"/>
-          <w:lang w:val="en-US"/>
-        </w:rPr>
-        <w:t>-MM-dd’)}</w:t>
+        <w:t>, ‘dd MMMM yyyy’, ‘yyyy-MM-dd’)}</w:t>
       </w:r>
       <w:r>
         <w:rPr>
@@ -4874,7 +3942,6 @@
         </w:rPr>
         <w:t>&lt;&lt;cs_{</w:t>
       </w:r>
-      <w:proofErr w:type="spellStart"/>
       <w:r>
         <w:rPr>
           <w:rFonts w:ascii="Arial" w:eastAsiaTheme="minorHAnsi" w:hAnsi="Arial" w:cs="Arial"/>
@@ -4902,7 +3969,6 @@
         </w:rPr>
         <w:t>Engineer</w:t>
       </w:r>
-      <w:proofErr w:type="spellEnd"/>
       <w:r>
         <w:rPr>
           <w:rFonts w:ascii="Arial" w:eastAsiaTheme="minorHAnsi" w:hAnsi="Arial" w:cs="Arial"/>
@@ -5001,15 +4067,7 @@
           <w:rFonts w:ascii="Arial" w:hAnsi="Arial" w:cs="Arial"/>
           <w:lang w:val="en-US"/>
         </w:rPr>
-        <w:t>&gt;</w:t>
-      </w:r>
-      <w:proofErr w:type="gramStart"/>
-      <w:r>
-        <w:rPr>
-          <w:rFonts w:ascii="Arial" w:hAnsi="Arial" w:cs="Arial"/>
-          <w:lang w:val="en-US"/>
-        </w:rPr>
-        <w:t>&gt;</w:t>
+        <w:t>&gt;&gt;</w:t>
       </w:r>
       <w:r>
         <w:rPr>
@@ -5025,17 +4083,7 @@
           <w:bCs/>
           <w:lang w:val="en-US"/>
         </w:rPr>
-        <w:t>&lt;</w:t>
-      </w:r>
-      <w:proofErr w:type="gramEnd"/>
-      <w:r>
-        <w:rPr>
-          <w:rFonts w:ascii="Arial" w:hAnsi="Arial" w:cs="Arial"/>
-          <w:b/>
-          <w:bCs/>
-          <w:lang w:val="en-US"/>
-        </w:rPr>
-        <w:t>&lt;</w:t>
+        <w:t>&lt;&lt;</w:t>
       </w:r>
       <w:r>
         <w:rPr>
@@ -5063,39 +4111,7 @@
           <w:rFonts w:ascii="Arial" w:hAnsi="Arial" w:cs="Arial"/>
           <w:lang w:val="en-US"/>
         </w:rPr>
-        <w:t xml:space="preserve">, ‘dd MMMM </w:t>
-      </w:r>
-      <w:proofErr w:type="spellStart"/>
-      <w:r>
-        <w:rPr>
-          <w:rFonts w:ascii="Arial" w:hAnsi="Arial" w:cs="Arial"/>
-          <w:lang w:val="en-US"/>
-        </w:rPr>
-        <w:t>yyyy</w:t>
-      </w:r>
-      <w:proofErr w:type="spellEnd"/>
-      <w:r>
-        <w:rPr>
-          <w:rFonts w:ascii="Arial" w:hAnsi="Arial" w:cs="Arial"/>
-          <w:lang w:val="en-US"/>
-        </w:rPr>
-        <w:t>’, ‘</w:t>
-      </w:r>
-      <w:proofErr w:type="spellStart"/>
-      <w:r>
-        <w:rPr>
-          <w:rFonts w:ascii="Arial" w:hAnsi="Arial" w:cs="Arial"/>
-          <w:lang w:val="en-US"/>
-        </w:rPr>
-        <w:t>yyyy</w:t>
-      </w:r>
-      <w:proofErr w:type="spellEnd"/>
-      <w:r>
-        <w:rPr>
-          <w:rFonts w:ascii="Arial" w:hAnsi="Arial" w:cs="Arial"/>
-          <w:lang w:val="en-US"/>
-        </w:rPr>
-        <w:t>-MM-dd’)}</w:t>
+        <w:t>, ‘dd MMMM yyyy’, ‘yyyy-MM-dd’)}</w:t>
       </w:r>
       <w:r>
         <w:rPr>
@@ -5147,7 +4163,6 @@
         </w:rPr>
         <w:t>&lt;</w:t>
       </w:r>
-      <w:proofErr w:type="gramStart"/>
       <w:r>
         <w:rPr>
           <w:rFonts w:ascii="Arial" w:hAnsi="Arial" w:cs="Arial"/>
@@ -5162,24 +4177,7 @@
           <w:rFonts w:ascii="Arial" w:hAnsi="Arial" w:cs="Arial"/>
           <w:lang w:val="en-US"/>
         </w:rPr>
-        <w:t>{</w:t>
-      </w:r>
-      <w:proofErr w:type="spellStart"/>
-      <w:proofErr w:type="gramEnd"/>
-      <w:r>
-        <w:rPr>
-          <w:rFonts w:ascii="Arial" w:hAnsi="Arial" w:cs="Arial"/>
-          <w:lang w:val="en-US"/>
-        </w:rPr>
-        <w:t>dateFormat</w:t>
-      </w:r>
-      <w:proofErr w:type="spellEnd"/>
-      <w:r>
-        <w:rPr>
-          <w:rFonts w:ascii="Arial" w:hAnsi="Arial" w:cs="Arial"/>
-          <w:lang w:val="en-US"/>
-        </w:rPr>
-        <w:t>(sdoR2EvidenceAcousticEngineer</w:t>
+        <w:t>{dateFormat(sdoR2EvidenceAcousticEngineer</w:t>
       </w:r>
       <w:r>
         <w:rPr>
@@ -5200,39 +4198,7 @@
           <w:rFonts w:ascii="Arial" w:hAnsi="Arial" w:cs="Arial"/>
           <w:lang w:val="en-US"/>
         </w:rPr>
-        <w:t xml:space="preserve">, ‘dd MMMM </w:t>
-      </w:r>
-      <w:proofErr w:type="spellStart"/>
-      <w:r>
-        <w:rPr>
-          <w:rFonts w:ascii="Arial" w:hAnsi="Arial" w:cs="Arial"/>
-          <w:lang w:val="en-US"/>
-        </w:rPr>
-        <w:t>yyyy</w:t>
-      </w:r>
-      <w:proofErr w:type="spellEnd"/>
-      <w:r>
-        <w:rPr>
-          <w:rFonts w:ascii="Arial" w:hAnsi="Arial" w:cs="Arial"/>
-          <w:lang w:val="en-US"/>
-        </w:rPr>
-        <w:t>’, ‘</w:t>
-      </w:r>
-      <w:proofErr w:type="spellStart"/>
-      <w:r>
-        <w:rPr>
-          <w:rFonts w:ascii="Arial" w:hAnsi="Arial" w:cs="Arial"/>
-          <w:lang w:val="en-US"/>
-        </w:rPr>
-        <w:t>yyyy</w:t>
-      </w:r>
-      <w:proofErr w:type="spellEnd"/>
-      <w:r>
-        <w:rPr>
-          <w:rFonts w:ascii="Arial" w:hAnsi="Arial" w:cs="Arial"/>
-          <w:lang w:val="en-US"/>
-        </w:rPr>
-        <w:t>-MM-dd’)}</w:t>
+        <w:t>, ‘dd MMMM yyyy’, ‘yyyy-MM-dd’)}</w:t>
       </w:r>
       <w:r>
         <w:rPr>
@@ -5318,23 +4284,7 @@
           <w:rFonts w:ascii="Arial" w:hAnsi="Arial" w:cs="Arial"/>
           <w:lang w:val="en-US"/>
         </w:rPr>
-        <w:t>&lt;</w:t>
-      </w:r>
-      <w:proofErr w:type="gramStart"/>
-      <w:r>
-        <w:rPr>
-          <w:rFonts w:ascii="Arial" w:hAnsi="Arial" w:cs="Arial"/>
-          <w:lang w:val="en-US"/>
-        </w:rPr>
-        <w:t>&lt;{</w:t>
-      </w:r>
-      <w:proofErr w:type="gramEnd"/>
-      <w:r>
-        <w:rPr>
-          <w:rFonts w:ascii="Arial" w:hAnsi="Arial" w:cs="Arial"/>
-          <w:lang w:val="en-US"/>
-        </w:rPr>
-        <w:t>dateFormat(</w:t>
+        <w:t>&lt;&lt;{dateFormat(</w:t>
       </w:r>
       <w:r>
         <w:rPr>
@@ -5355,39 +4305,7 @@
           <w:rFonts w:ascii="Arial" w:hAnsi="Arial" w:cs="Arial"/>
           <w:lang w:val="en-US"/>
         </w:rPr>
-        <w:t xml:space="preserve">, ‘dd MMMM </w:t>
-      </w:r>
-      <w:proofErr w:type="spellStart"/>
-      <w:r>
-        <w:rPr>
-          <w:rFonts w:ascii="Arial" w:hAnsi="Arial" w:cs="Arial"/>
-          <w:lang w:val="en-US"/>
-        </w:rPr>
-        <w:t>yyyy</w:t>
-      </w:r>
-      <w:proofErr w:type="spellEnd"/>
-      <w:r>
-        <w:rPr>
-          <w:rFonts w:ascii="Arial" w:hAnsi="Arial" w:cs="Arial"/>
-          <w:lang w:val="en-US"/>
-        </w:rPr>
-        <w:t>’, ‘</w:t>
-      </w:r>
-      <w:proofErr w:type="spellStart"/>
-      <w:r>
-        <w:rPr>
-          <w:rFonts w:ascii="Arial" w:hAnsi="Arial" w:cs="Arial"/>
-          <w:lang w:val="en-US"/>
-        </w:rPr>
-        <w:t>yyyy</w:t>
-      </w:r>
-      <w:proofErr w:type="spellEnd"/>
-      <w:r>
-        <w:rPr>
-          <w:rFonts w:ascii="Arial" w:hAnsi="Arial" w:cs="Arial"/>
-          <w:lang w:val="en-US"/>
-        </w:rPr>
-        <w:t>-MM-dd’)}</w:t>
+        <w:t>, ‘dd MMMM yyyy’, ‘yyyy-MM-dd’)}</w:t>
       </w:r>
       <w:r>
         <w:rPr>
@@ -5464,7 +4382,6 @@
         </w:rPr>
         <w:t>&lt;</w:t>
       </w:r>
-      <w:proofErr w:type="gramStart"/>
       <w:r>
         <w:rPr>
           <w:rFonts w:ascii="Arial" w:hAnsi="Arial" w:cs="Arial"/>
@@ -5479,24 +4396,7 @@
           <w:rFonts w:ascii="Arial" w:hAnsi="Arial" w:cs="Arial"/>
           <w:lang w:val="en-US"/>
         </w:rPr>
-        <w:t>{</w:t>
-      </w:r>
-      <w:proofErr w:type="spellStart"/>
-      <w:proofErr w:type="gramEnd"/>
-      <w:r>
-        <w:rPr>
-          <w:rFonts w:ascii="Arial" w:hAnsi="Arial" w:cs="Arial"/>
-          <w:lang w:val="en-US"/>
-        </w:rPr>
-        <w:t>dateFormat</w:t>
-      </w:r>
-      <w:proofErr w:type="spellEnd"/>
-      <w:r>
-        <w:rPr>
-          <w:rFonts w:ascii="Arial" w:hAnsi="Arial" w:cs="Arial"/>
-          <w:lang w:val="en-US"/>
-        </w:rPr>
-        <w:t>(</w:t>
+        <w:t>{dateFormat(</w:t>
       </w:r>
       <w:r>
         <w:rPr>
@@ -5517,39 +4417,7 @@
           <w:rFonts w:ascii="Arial" w:hAnsi="Arial" w:cs="Arial"/>
           <w:lang w:val="en-US"/>
         </w:rPr>
-        <w:t xml:space="preserve">, ‘dd MMMM </w:t>
-      </w:r>
-      <w:proofErr w:type="spellStart"/>
-      <w:r>
-        <w:rPr>
-          <w:rFonts w:ascii="Arial" w:hAnsi="Arial" w:cs="Arial"/>
-          <w:lang w:val="en-US"/>
-        </w:rPr>
-        <w:t>yyyy</w:t>
-      </w:r>
-      <w:proofErr w:type="spellEnd"/>
-      <w:r>
-        <w:rPr>
-          <w:rFonts w:ascii="Arial" w:hAnsi="Arial" w:cs="Arial"/>
-          <w:lang w:val="en-US"/>
-        </w:rPr>
-        <w:t>’, ‘</w:t>
-      </w:r>
-      <w:proofErr w:type="spellStart"/>
-      <w:r>
-        <w:rPr>
-          <w:rFonts w:ascii="Arial" w:hAnsi="Arial" w:cs="Arial"/>
-          <w:lang w:val="en-US"/>
-        </w:rPr>
-        <w:t>yyyy</w:t>
-      </w:r>
-      <w:proofErr w:type="spellEnd"/>
-      <w:r>
-        <w:rPr>
-          <w:rFonts w:ascii="Arial" w:hAnsi="Arial" w:cs="Arial"/>
-          <w:lang w:val="en-US"/>
-        </w:rPr>
-        <w:t>-MM-dd’)}</w:t>
+        <w:t>, ‘dd MMMM yyyy’, ‘yyyy-MM-dd’)}</w:t>
       </w:r>
       <w:r>
         <w:rPr>
@@ -5687,7 +4555,6 @@
         </w:rPr>
         <w:t>&lt;&lt;cs_{</w:t>
       </w:r>
-      <w:proofErr w:type="spellStart"/>
       <w:r>
         <w:rPr>
           <w:rFonts w:ascii="Arial" w:hAnsi="Arial" w:cs="Arial"/>
@@ -5695,7 +4562,6 @@
         </w:rPr>
         <w:t>hasQuestionsToENTAfterReport</w:t>
       </w:r>
-      <w:proofErr w:type="spellEnd"/>
       <w:r>
         <w:rPr>
           <w:rFonts w:ascii="Arial" w:hAnsi="Arial" w:cs="Arial"/>
@@ -5737,17 +4603,8 @@
           <w:rFonts w:ascii="Arial" w:hAnsi="Arial" w:cs="Arial"/>
           <w:b/>
         </w:rPr>
-        <w:t xml:space="preserve">Questions to ENT expert(s) following engineering </w:t>
-      </w:r>
-      <w:proofErr w:type="gramStart"/>
-      <w:r>
-        <w:rPr>
-          <w:rFonts w:ascii="Arial" w:hAnsi="Arial" w:cs="Arial"/>
-          <w:b/>
-        </w:rPr>
-        <w:t>report</w:t>
-      </w:r>
-      <w:proofErr w:type="gramEnd"/>
+        <w:t>Questions to ENT expert(s) following engineering report</w:t>
+      </w:r>
     </w:p>
     <w:p>
       <w:pPr>
@@ -5784,41 +4641,14 @@
           <w:bCs/>
           <w:lang w:val="en-US"/>
         </w:rPr>
-        <w:t>&lt;</w:t>
-      </w:r>
-      <w:proofErr w:type="gramStart"/>
-      <w:r>
-        <w:rPr>
-          <w:rFonts w:ascii="Arial" w:hAnsi="Arial" w:cs="Arial"/>
-          <w:b/>
-          <w:bCs/>
-          <w:lang w:val="en-US"/>
-        </w:rPr>
-        <w:t>&lt;</w:t>
-      </w:r>
-      <w:r>
-        <w:rPr>
-          <w:rFonts w:ascii="Arial" w:hAnsi="Arial" w:cs="Arial"/>
-          <w:lang w:val="en-US"/>
-        </w:rPr>
-        <w:t>{</w:t>
-      </w:r>
-      <w:proofErr w:type="spellStart"/>
-      <w:proofErr w:type="gramEnd"/>
-      <w:r>
-        <w:rPr>
-          <w:rFonts w:ascii="Arial" w:hAnsi="Arial" w:cs="Arial"/>
-          <w:lang w:val="en-US"/>
-        </w:rPr>
-        <w:t>dateFormat</w:t>
-      </w:r>
-      <w:proofErr w:type="spellEnd"/>
-      <w:r>
-        <w:rPr>
-          <w:rFonts w:ascii="Arial" w:hAnsi="Arial" w:cs="Arial"/>
-          <w:lang w:val="en-US"/>
-        </w:rPr>
-        <w:t>(</w:t>
+        <w:t>&lt;&lt;</w:t>
+      </w:r>
+      <w:r>
+        <w:rPr>
+          <w:rFonts w:ascii="Arial" w:hAnsi="Arial" w:cs="Arial"/>
+          <w:lang w:val="en-US"/>
+        </w:rPr>
+        <w:t>{dateFormat(</w:t>
       </w:r>
       <w:r>
         <w:rPr>
@@ -5834,38 +4664,13 @@
         </w:rPr>
         <w:t xml:space="preserve">, ‘dd MMMM </w:t>
       </w:r>
-      <w:proofErr w:type="spellStart"/>
       <w:r>
         <w:rPr>
           <w:rFonts w:ascii="Arial" w:hAnsi="Arial" w:cs="Arial"/>
           <w:lang w:val="en-US"/>
         </w:rPr>
         <w:lastRenderedPageBreak/>
-        <w:t>yyyy</w:t>
-      </w:r>
-      <w:proofErr w:type="spellEnd"/>
-      <w:r>
-        <w:rPr>
-          <w:rFonts w:ascii="Arial" w:hAnsi="Arial" w:cs="Arial"/>
-          <w:lang w:val="en-US"/>
-        </w:rPr>
-        <w:t>’, ‘</w:t>
-      </w:r>
-      <w:proofErr w:type="spellStart"/>
-      <w:r>
-        <w:rPr>
-          <w:rFonts w:ascii="Arial" w:hAnsi="Arial" w:cs="Arial"/>
-          <w:lang w:val="en-US"/>
-        </w:rPr>
-        <w:t>yyyy</w:t>
-      </w:r>
-      <w:proofErr w:type="spellEnd"/>
-      <w:r>
-        <w:rPr>
-          <w:rFonts w:ascii="Arial" w:hAnsi="Arial" w:cs="Arial"/>
-          <w:lang w:val="en-US"/>
-        </w:rPr>
-        <w:t>-MM-dd’)}</w:t>
+        <w:t>yyyy’, ‘yyyy-MM-dd’)}</w:t>
       </w:r>
       <w:r>
         <w:rPr>
@@ -5979,38 +4784,16 @@
           <w:szCs w:val="22"/>
           <w:lang w:val="en-US" w:eastAsia="en-US"/>
         </w:rPr>
-        <w:t>&lt;</w:t>
-      </w:r>
-      <w:proofErr w:type="gramStart"/>
-      <w:r>
-        <w:rPr>
-          <w:rFonts w:ascii="Arial" w:eastAsiaTheme="minorHAnsi" w:hAnsi="Arial" w:cs="Arial"/>
-          <w:b/>
-          <w:bCs/>
-          <w:sz w:val="22"/>
-          <w:szCs w:val="22"/>
-          <w:lang w:val="en-US" w:eastAsia="en-US"/>
-        </w:rPr>
-        <w:t>&lt;</w:t>
-      </w:r>
-      <w:r>
-        <w:rPr>
-          <w:rFonts w:ascii="Arial" w:eastAsiaTheme="minorHAnsi" w:hAnsi="Arial" w:cs="Arial"/>
-          <w:sz w:val="22"/>
-          <w:szCs w:val="22"/>
-          <w:lang w:val="en-US" w:eastAsia="en-US"/>
-        </w:rPr>
-        <w:t>{</w:t>
-      </w:r>
-      <w:proofErr w:type="gramEnd"/>
-      <w:r>
-        <w:rPr>
-          <w:rFonts w:ascii="Arial" w:eastAsiaTheme="minorHAnsi" w:hAnsi="Arial" w:cs="Arial"/>
-          <w:sz w:val="22"/>
-          <w:szCs w:val="22"/>
-          <w:lang w:val="en-US" w:eastAsia="en-US"/>
-        </w:rPr>
-        <w:t>dateFormat(</w:t>
+        <w:t>&lt;&lt;</w:t>
+      </w:r>
+      <w:r>
+        <w:rPr>
+          <w:rFonts w:ascii="Arial" w:eastAsiaTheme="minorHAnsi" w:hAnsi="Arial" w:cs="Arial"/>
+          <w:sz w:val="22"/>
+          <w:szCs w:val="22"/>
+          <w:lang w:val="en-US" w:eastAsia="en-US"/>
+        </w:rPr>
+        <w:t>{dateFormat(</w:t>
       </w:r>
       <w:r>
         <w:rPr>
@@ -6055,47 +4838,7 @@
           <w:szCs w:val="22"/>
           <w:lang w:val="en-US"/>
         </w:rPr>
-        <w:t xml:space="preserve"> ‘dd MMMM </w:t>
-      </w:r>
-      <w:proofErr w:type="spellStart"/>
-      <w:r>
-        <w:rPr>
-          <w:rFonts w:ascii="Arial" w:eastAsiaTheme="minorHAnsi" w:hAnsi="Arial" w:cs="Arial"/>
-          <w:sz w:val="22"/>
-          <w:szCs w:val="22"/>
-          <w:lang w:val="en-US"/>
-        </w:rPr>
-        <w:t>yyyy</w:t>
-      </w:r>
-      <w:proofErr w:type="spellEnd"/>
-      <w:r>
-        <w:rPr>
-          <w:rFonts w:ascii="Arial" w:eastAsiaTheme="minorHAnsi" w:hAnsi="Arial" w:cs="Arial"/>
-          <w:sz w:val="22"/>
-          <w:szCs w:val="22"/>
-          <w:lang w:val="en-US"/>
-        </w:rPr>
-        <w:t>’, ‘</w:t>
-      </w:r>
-      <w:proofErr w:type="spellStart"/>
-      <w:r>
-        <w:rPr>
-          <w:rFonts w:ascii="Arial" w:eastAsiaTheme="minorHAnsi" w:hAnsi="Arial" w:cs="Arial"/>
-          <w:sz w:val="22"/>
-          <w:szCs w:val="22"/>
-          <w:lang w:val="en-US"/>
-        </w:rPr>
-        <w:t>yyyy</w:t>
-      </w:r>
-      <w:proofErr w:type="spellEnd"/>
-      <w:r>
-        <w:rPr>
-          <w:rFonts w:ascii="Arial" w:eastAsiaTheme="minorHAnsi" w:hAnsi="Arial" w:cs="Arial"/>
-          <w:sz w:val="22"/>
-          <w:szCs w:val="22"/>
-          <w:lang w:val="en-US"/>
-        </w:rPr>
-        <w:t>-MM-dd’)}</w:t>
+        <w:t xml:space="preserve"> ‘dd MMMM yyyy’, ‘yyyy-MM-dd’)}</w:t>
       </w:r>
       <w:r>
         <w:rPr>
@@ -6195,7 +4938,6 @@
         </w:rPr>
         <w:t>&lt;&lt;cs_{</w:t>
       </w:r>
-      <w:proofErr w:type="spellStart"/>
       <w:r>
         <w:rPr>
           <w:rFonts w:ascii="Arial" w:hAnsi="Arial" w:cs="Arial"/>
@@ -6203,7 +4945,6 @@
         </w:rPr>
         <w:t>hasScheduleOfLoss</w:t>
       </w:r>
-      <w:proofErr w:type="spellEnd"/>
       <w:r>
         <w:rPr>
           <w:rFonts w:ascii="Arial" w:hAnsi="Arial" w:cs="Arial"/>
@@ -6275,7 +5016,6 @@
         </w:rPr>
         <w:t>&lt;</w:t>
       </w:r>
-      <w:proofErr w:type="gramStart"/>
       <w:r>
         <w:rPr>
           <w:rFonts w:ascii="Arial" w:hAnsi="Arial" w:cs="Arial"/>
@@ -6290,15 +5030,7 @@
           <w:rFonts w:ascii="Arial" w:hAnsi="Arial" w:cs="Arial"/>
           <w:lang w:val="en-US"/>
         </w:rPr>
-        <w:t>{</w:t>
-      </w:r>
-      <w:proofErr w:type="gramEnd"/>
-      <w:r>
-        <w:rPr>
-          <w:rFonts w:ascii="Arial" w:hAnsi="Arial" w:cs="Arial"/>
-          <w:lang w:val="en-US"/>
-        </w:rPr>
-        <w:t>dateFormat(</w:t>
+        <w:t>{dateFormat(</w:t>
       </w:r>
       <w:r>
         <w:rPr>
@@ -6312,39 +5044,7 @@
           <w:rFonts w:ascii="Arial" w:hAnsi="Arial" w:cs="Arial"/>
           <w:lang w:val="en-US"/>
         </w:rPr>
-        <w:t xml:space="preserve">, ‘dd MMMM </w:t>
-      </w:r>
-      <w:proofErr w:type="spellStart"/>
-      <w:r>
-        <w:rPr>
-          <w:rFonts w:ascii="Arial" w:hAnsi="Arial" w:cs="Arial"/>
-          <w:lang w:val="en-US"/>
-        </w:rPr>
-        <w:t>yyyy</w:t>
-      </w:r>
-      <w:proofErr w:type="spellEnd"/>
-      <w:r>
-        <w:rPr>
-          <w:rFonts w:ascii="Arial" w:hAnsi="Arial" w:cs="Arial"/>
-          <w:lang w:val="en-US"/>
-        </w:rPr>
-        <w:t>’, ‘</w:t>
-      </w:r>
-      <w:proofErr w:type="spellStart"/>
-      <w:r>
-        <w:rPr>
-          <w:rFonts w:ascii="Arial" w:hAnsi="Arial" w:cs="Arial"/>
-          <w:lang w:val="en-US"/>
-        </w:rPr>
-        <w:t>yyyy</w:t>
-      </w:r>
-      <w:proofErr w:type="spellEnd"/>
-      <w:r>
-        <w:rPr>
-          <w:rFonts w:ascii="Arial" w:hAnsi="Arial" w:cs="Arial"/>
-          <w:lang w:val="en-US"/>
-        </w:rPr>
-        <w:t>-MM-dd’)}</w:t>
+        <w:t>, ‘dd MMMM yyyy’, ‘yyyy-MM-dd’)}</w:t>
       </w:r>
       <w:r>
         <w:rPr>
@@ -6409,9 +5109,36 @@
           <w:bCs/>
           <w:lang w:val="en-US"/>
         </w:rPr>
-        <w:t>&lt;</w:t>
-      </w:r>
-      <w:proofErr w:type="gramStart"/>
+        <w:t>&lt;&lt;</w:t>
+      </w:r>
+      <w:r>
+        <w:rPr>
+          <w:rFonts w:ascii="Arial" w:hAnsi="Arial" w:cs="Arial"/>
+          <w:lang w:val="en-US"/>
+        </w:rPr>
+        <w:t>{dateFormat(</w:t>
+      </w:r>
+      <w:r>
+        <w:rPr>
+          <w:rFonts w:ascii="Arial" w:hAnsi="Arial" w:cs="Arial"/>
+          <w:lang w:val="en-US"/>
+        </w:rPr>
+        <w:t>sdoR2ScheduleOfLoss.</w:t>
+      </w:r>
+      <w:r>
+        <w:rPr>
+          <w:rFonts w:ascii="Arial" w:hAnsi="Arial" w:cs="Arial"/>
+          <w:lang w:val="en-US"/>
+        </w:rPr>
+        <w:t>sdoR2ScheduleOfLossDefendantDate</w:t>
+      </w:r>
+      <w:r>
+        <w:rPr>
+          <w:rFonts w:ascii="Arial" w:hAnsi="Arial" w:cs="Arial"/>
+          <w:lang w:val="en-US"/>
+        </w:rPr>
+        <w:t>, ‘dd MMMM yyyy’, ‘yyyy-MM-dd’)}</w:t>
+      </w:r>
       <w:r>
         <w:rPr>
           <w:rFonts w:ascii="Arial" w:hAnsi="Arial" w:cs="Arial"/>
@@ -6419,83 +5146,6 @@
           <w:bCs/>
           <w:lang w:val="en-US"/>
         </w:rPr>
-        <w:t>&lt;</w:t>
-      </w:r>
-      <w:r>
-        <w:rPr>
-          <w:rFonts w:ascii="Arial" w:hAnsi="Arial" w:cs="Arial"/>
-          <w:lang w:val="en-US"/>
-        </w:rPr>
-        <w:t>{</w:t>
-      </w:r>
-      <w:proofErr w:type="gramEnd"/>
-      <w:r>
-        <w:rPr>
-          <w:rFonts w:ascii="Arial" w:hAnsi="Arial" w:cs="Arial"/>
-          <w:lang w:val="en-US"/>
-        </w:rPr>
-        <w:t>dateFormat(</w:t>
-      </w:r>
-      <w:r>
-        <w:rPr>
-          <w:rFonts w:ascii="Arial" w:hAnsi="Arial" w:cs="Arial"/>
-          <w:lang w:val="en-US"/>
-        </w:rPr>
-        <w:t>sdoR2ScheduleOfLoss.</w:t>
-      </w:r>
-      <w:r>
-        <w:rPr>
-          <w:rFonts w:ascii="Arial" w:hAnsi="Arial" w:cs="Arial"/>
-          <w:lang w:val="en-US"/>
-        </w:rPr>
-        <w:t>sdoR2ScheduleOfLossDefendantDate</w:t>
-      </w:r>
-      <w:r>
-        <w:rPr>
-          <w:rFonts w:ascii="Arial" w:hAnsi="Arial" w:cs="Arial"/>
-          <w:lang w:val="en-US"/>
-        </w:rPr>
-        <w:t xml:space="preserve">, ‘dd MMMM </w:t>
-      </w:r>
-      <w:proofErr w:type="spellStart"/>
-      <w:r>
-        <w:rPr>
-          <w:rFonts w:ascii="Arial" w:hAnsi="Arial" w:cs="Arial"/>
-          <w:lang w:val="en-US"/>
-        </w:rPr>
-        <w:t>yyyy</w:t>
-      </w:r>
-      <w:proofErr w:type="spellEnd"/>
-      <w:r>
-        <w:rPr>
-          <w:rFonts w:ascii="Arial" w:hAnsi="Arial" w:cs="Arial"/>
-          <w:lang w:val="en-US"/>
-        </w:rPr>
-        <w:t>’, ‘</w:t>
-      </w:r>
-      <w:proofErr w:type="spellStart"/>
-      <w:r>
-        <w:rPr>
-          <w:rFonts w:ascii="Arial" w:hAnsi="Arial" w:cs="Arial"/>
-          <w:lang w:val="en-US"/>
-        </w:rPr>
-        <w:t>yyyy</w:t>
-      </w:r>
-      <w:proofErr w:type="spellEnd"/>
-      <w:r>
-        <w:rPr>
-          <w:rFonts w:ascii="Arial" w:hAnsi="Arial" w:cs="Arial"/>
-          <w:lang w:val="en-US"/>
-        </w:rPr>
-        <w:t>-MM-dd’)}</w:t>
-      </w:r>
-      <w:r>
-        <w:rPr>
-          <w:rFonts w:ascii="Arial" w:hAnsi="Arial" w:cs="Arial"/>
-          <w:b/>
-          <w:bCs/>
-          <w:lang w:val="en-US"/>
-        </w:rPr>
         <w:t>&gt;&gt;</w:t>
       </w:r>
       <w:r>
@@ -6518,32 +5168,7 @@
           <w:rFonts w:ascii="Arial" w:hAnsi="Arial" w:cs="Arial"/>
           <w:lang w:val="en-US"/>
         </w:rPr>
-        <w:t>&lt;&lt;cs</w:t>
-      </w:r>
-      <w:proofErr w:type="gramStart"/>
-      <w:r>
-        <w:rPr>
-          <w:rFonts w:ascii="Arial" w:hAnsi="Arial" w:cs="Arial"/>
-          <w:lang w:val="en-US"/>
-        </w:rPr>
-        <w:t>_{</w:t>
-      </w:r>
-      <w:proofErr w:type="spellStart"/>
-      <w:proofErr w:type="gramEnd"/>
-      <w:r>
-        <w:rPr>
-          <w:rFonts w:ascii="Arial" w:hAnsi="Arial" w:cs="Arial"/>
-          <w:lang w:val="en-US"/>
-        </w:rPr>
-        <w:t>hasClaimForPecuniaryLoss</w:t>
-      </w:r>
-      <w:proofErr w:type="spellEnd"/>
-      <w:r>
-        <w:rPr>
-          <w:rFonts w:ascii="Arial" w:hAnsi="Arial" w:cs="Arial"/>
-          <w:lang w:val="en-US"/>
-        </w:rPr>
-        <w:t xml:space="preserve"> =true}&gt;&gt; </w:t>
+        <w:t xml:space="preserve">&lt;&lt;cs_{hasClaimForPecuniaryLoss =true}&gt;&gt; </w:t>
       </w:r>
     </w:p>
     <w:p>
@@ -6610,7 +5235,6 @@
         </w:rPr>
         <w:t>&lt;&lt;cs_{</w:t>
       </w:r>
-      <w:proofErr w:type="spellStart"/>
       <w:r>
         <w:rPr>
           <w:rFonts w:ascii="Arial" w:hAnsi="Arial" w:cs="Arial"/>
@@ -6618,7 +5242,6 @@
         </w:rPr>
         <w:t>hasUploadDocuments</w:t>
       </w:r>
-      <w:proofErr w:type="spellEnd"/>
       <w:r>
         <w:rPr>
           <w:rFonts w:ascii="Arial" w:hAnsi="Arial" w:cs="Arial"/>
@@ -6719,32 +5342,14 @@
           <w:rFonts w:ascii="Arial" w:hAnsi="Arial" w:cs="Arial"/>
           <w:lang w:val="en-US"/>
         </w:rPr>
-        <w:t>cs</w:t>
-      </w:r>
-      <w:proofErr w:type="gramStart"/>
-      <w:r>
-        <w:rPr>
-          <w:rFonts w:ascii="Arial" w:hAnsi="Arial" w:cs="Arial"/>
-          <w:lang w:val="en-US"/>
-        </w:rPr>
-        <w:t>_{</w:t>
-      </w:r>
-      <w:proofErr w:type="spellStart"/>
-      <w:proofErr w:type="gramEnd"/>
-      <w:r>
-        <w:rPr>
-          <w:rFonts w:ascii="Arial" w:hAnsi="Arial" w:cs="Arial"/>
-          <w:lang w:val="en-US"/>
-        </w:rPr>
-        <w:t>hasNewDirections</w:t>
-      </w:r>
-      <w:proofErr w:type="spellEnd"/>
-      <w:r>
-        <w:rPr>
-          <w:rFonts w:ascii="Arial" w:hAnsi="Arial" w:cs="Arial"/>
-          <w:lang w:val="en-US"/>
-        </w:rPr>
-        <w:t xml:space="preserve"> </w:t>
+        <w:t>cs_{</w:t>
+      </w:r>
+      <w:r>
+        <w:rPr>
+          <w:rFonts w:ascii="Arial" w:hAnsi="Arial" w:cs="Arial"/>
+          <w:lang w:val="en-US"/>
+        </w:rPr>
+        <w:t xml:space="preserve">hasNewDirections </w:t>
       </w:r>
       <w:r>
         <w:rPr>
@@ -6816,23 +5421,7 @@
           <w:rFonts w:ascii="Arial" w:hAnsi="Arial" w:cs="Arial"/>
           <w:bCs/>
         </w:rPr>
-        <w:t>&lt;&lt;</w:t>
-      </w:r>
-      <w:proofErr w:type="spellStart"/>
-      <w:r>
-        <w:rPr>
-          <w:rFonts w:ascii="Arial" w:hAnsi="Arial" w:cs="Arial"/>
-          <w:bCs/>
-        </w:rPr>
-        <w:t>rs</w:t>
-      </w:r>
-      <w:proofErr w:type="spellEnd"/>
-      <w:r>
-        <w:rPr>
-          <w:rFonts w:ascii="Arial" w:hAnsi="Arial" w:cs="Arial"/>
-          <w:bCs/>
-        </w:rPr>
-        <w:t>_</w:t>
+        <w:t>&lt;&lt;rs_</w:t>
       </w:r>
       <w:r>
         <w:rPr>
@@ -6866,90 +5455,74 @@
           <w:rFonts w:ascii="Arial" w:hAnsi="Arial" w:cs="Arial"/>
           <w:bCs/>
         </w:rPr>
+        <w:t>&lt;&lt;value.directionComment&gt;&gt;</w:t>
+      </w:r>
+    </w:p>
+    <w:p>
+      <w:pPr>
+        <w:rPr>
+          <w:rFonts w:ascii="Arial" w:hAnsi="Arial" w:cs="Arial"/>
+          <w:bCs/>
+        </w:rPr>
+      </w:pPr>
+      <w:r>
+        <w:rPr>
+          <w:rFonts w:ascii="Arial" w:hAnsi="Arial" w:cs="Arial"/>
+          <w:bCs/>
+        </w:rPr>
+        <w:t xml:space="preserve">    </w:t>
+      </w:r>
+      <w:r>
+        <w:rPr>
+          <w:rFonts w:ascii="Arial" w:hAnsi="Arial" w:cs="Arial"/>
+          <w:bCs/>
+        </w:rPr>
+        <w:t>&lt;&lt;es_</w:t>
+      </w:r>
+      <w:r>
+        <w:rPr>
+          <w:rFonts w:ascii="Arial" w:hAnsi="Arial" w:cs="Arial"/>
+          <w:lang w:val="en-US"/>
+        </w:rPr>
+        <w:t xml:space="preserve"> sdoR2AddNewDirection</w:t>
+      </w:r>
+      <w:r>
+        <w:rPr>
+          <w:rFonts w:ascii="Arial" w:hAnsi="Arial" w:cs="Arial"/>
+          <w:bCs/>
+        </w:rPr>
+        <w:t>&gt;&gt;</w:t>
+      </w:r>
+    </w:p>
+    <w:p>
+      <w:pPr>
+        <w:rPr>
+          <w:rFonts w:ascii="Arial" w:hAnsi="Arial" w:cs="Arial"/>
+          <w:bCs/>
+        </w:rPr>
+      </w:pPr>
+      <w:r>
+        <w:rPr>
+          <w:rFonts w:ascii="Arial" w:hAnsi="Arial" w:cs="Arial"/>
+          <w:bCs/>
+        </w:rPr>
+        <w:t>&lt;&lt;es_&gt;&gt;</w:t>
+      </w:r>
+    </w:p>
+    <w:p>
+      <w:pPr>
+        <w:rPr>
+          <w:rFonts w:ascii="Arial" w:hAnsi="Arial" w:cs="Arial"/>
+          <w:bCs/>
+        </w:rPr>
+      </w:pPr>
+      <w:r>
+        <w:rPr>
+          <w:rFonts w:ascii="Arial" w:hAnsi="Arial" w:cs="Arial"/>
+          <w:bCs/>
+        </w:rPr>
         <w:t>&lt;&lt;</w:t>
       </w:r>
-      <w:proofErr w:type="gramStart"/>
-      <w:r>
-        <w:rPr>
-          <w:rFonts w:ascii="Arial" w:hAnsi="Arial" w:cs="Arial"/>
-          <w:bCs/>
-        </w:rPr>
-        <w:t>value.directionComment</w:t>
-      </w:r>
-      <w:proofErr w:type="gramEnd"/>
-      <w:r>
-        <w:rPr>
-          <w:rFonts w:ascii="Arial" w:hAnsi="Arial" w:cs="Arial"/>
-          <w:bCs/>
-        </w:rPr>
-        <w:t>&gt;&gt;</w:t>
-      </w:r>
-    </w:p>
-    <w:p>
-      <w:pPr>
-        <w:rPr>
-          <w:rFonts w:ascii="Arial" w:hAnsi="Arial" w:cs="Arial"/>
-          <w:bCs/>
-        </w:rPr>
-      </w:pPr>
-      <w:r>
-        <w:rPr>
-          <w:rFonts w:ascii="Arial" w:hAnsi="Arial" w:cs="Arial"/>
-          <w:bCs/>
-        </w:rPr>
-        <w:t xml:space="preserve">    </w:t>
-      </w:r>
-      <w:r>
-        <w:rPr>
-          <w:rFonts w:ascii="Arial" w:hAnsi="Arial" w:cs="Arial"/>
-          <w:bCs/>
-        </w:rPr>
-        <w:t>&lt;&lt;es_</w:t>
-      </w:r>
-      <w:r>
-        <w:rPr>
-          <w:rFonts w:ascii="Arial" w:hAnsi="Arial" w:cs="Arial"/>
-          <w:lang w:val="en-US"/>
-        </w:rPr>
-        <w:t xml:space="preserve"> sdoR2AddNewDirection</w:t>
-      </w:r>
-      <w:r>
-        <w:rPr>
-          <w:rFonts w:ascii="Arial" w:hAnsi="Arial" w:cs="Arial"/>
-          <w:bCs/>
-        </w:rPr>
-        <w:t>&gt;&gt;</w:t>
-      </w:r>
-    </w:p>
-    <w:p>
-      <w:pPr>
-        <w:rPr>
-          <w:rFonts w:ascii="Arial" w:hAnsi="Arial" w:cs="Arial"/>
-          <w:bCs/>
-        </w:rPr>
-      </w:pPr>
-      <w:r>
-        <w:rPr>
-          <w:rFonts w:ascii="Arial" w:hAnsi="Arial" w:cs="Arial"/>
-          <w:bCs/>
-        </w:rPr>
-        <w:t>&lt;&lt;es_&gt;&gt;</w:t>
-      </w:r>
-    </w:p>
-    <w:p>
-      <w:pPr>
-        <w:rPr>
-          <w:rFonts w:ascii="Arial" w:hAnsi="Arial" w:cs="Arial"/>
-          <w:bCs/>
-        </w:rPr>
-      </w:pPr>
-      <w:r>
-        <w:rPr>
-          <w:rFonts w:ascii="Arial" w:hAnsi="Arial" w:cs="Arial"/>
-          <w:bCs/>
-        </w:rPr>
-        <w:t>&lt;&lt;</w:t>
-      </w:r>
       <w:r>
         <w:rPr>
           <w:rFonts w:ascii="Arial" w:hAnsi="Arial" w:cs="Arial"/>
@@ -6957,7 +5530,6 @@
         </w:rPr>
         <w:t>cs_{</w:t>
       </w:r>
-      <w:proofErr w:type="spellStart"/>
       <w:r>
         <w:rPr>
           <w:rFonts w:ascii="Arial" w:hAnsi="Arial" w:cs="Arial"/>
@@ -6965,7 +5537,6 @@
         </w:rPr>
         <w:t>hasSdoTrial</w:t>
       </w:r>
-      <w:proofErr w:type="spellEnd"/>
       <w:r>
         <w:rPr>
           <w:rFonts w:ascii="Arial" w:hAnsi="Arial" w:cs="Arial"/>
@@ -7021,7 +5592,6 @@
         </w:rPr>
         <w:t>&lt;&lt;cs</w:t>
       </w:r>
-      <w:proofErr w:type="gramStart"/>
       <w:r>
         <w:rPr>
           <w:rFonts w:ascii="Arial" w:eastAsiaTheme="minorHAnsi" w:hAnsi="Arial" w:cs="Arial"/>
@@ -7040,7 +5610,6 @@
         </w:rPr>
         <w:t>{</w:t>
       </w:r>
-      <w:proofErr w:type="gramEnd"/>
       <w:r>
         <w:rPr>
           <w:rFonts w:ascii="Arial" w:eastAsiaTheme="minorHAnsi" w:hAnsi="Arial" w:cs="Arial"/>
@@ -7146,92 +5715,33 @@
           <w:bCs/>
           <w:lang w:val="en-US"/>
         </w:rPr>
-        <w:t>&lt;</w:t>
-      </w:r>
-      <w:proofErr w:type="gramStart"/>
+        <w:t>&lt;&lt;</w:t>
+      </w:r>
+      <w:r>
+        <w:rPr>
+          <w:rFonts w:ascii="Arial" w:eastAsia="Arial" w:hAnsi="Arial" w:cs="Arial"/>
+          <w:bCs/>
+        </w:rPr>
+        <w:t>{dateFormat(</w:t>
+      </w:r>
+      <w:r>
+        <w:rPr>
+          <w:rFonts w:ascii="Arial" w:hAnsi="Arial" w:cs="Arial"/>
+          <w:lang w:val="en-US"/>
+        </w:rPr>
+        <w:t>sdoR2Trial.sdoR2TrialFirstOpenDateAfter.listFrom</w:t>
+      </w:r>
+      <w:r>
+        <w:rPr>
+          <w:rFonts w:ascii="Arial" w:eastAsia="Arial" w:hAnsi="Arial" w:cs="Arial"/>
+          <w:bCs/>
+        </w:rPr>
+        <w:t>, ‘dd MMMM yyyy’, ‘yyyy-MM-dd’)}</w:t>
+      </w:r>
       <w:r>
         <w:rPr>
           <w:rFonts w:ascii="Arial" w:hAnsi="Arial" w:cs="Arial"/>
           <w:b/>
-          <w:bCs/>
-          <w:lang w:val="en-US"/>
-        </w:rPr>
-        <w:t>&lt;</w:t>
-      </w:r>
-      <w:r>
-        <w:rPr>
-          <w:rFonts w:ascii="Arial" w:eastAsia="Arial" w:hAnsi="Arial" w:cs="Arial"/>
-          <w:bCs/>
-        </w:rPr>
-        <w:t>{</w:t>
-      </w:r>
-      <w:proofErr w:type="spellStart"/>
-      <w:proofErr w:type="gramEnd"/>
-      <w:r>
-        <w:rPr>
-          <w:rFonts w:ascii="Arial" w:eastAsia="Arial" w:hAnsi="Arial" w:cs="Arial"/>
-          <w:bCs/>
-        </w:rPr>
-        <w:t>dateFormat</w:t>
-      </w:r>
-      <w:proofErr w:type="spellEnd"/>
-      <w:r>
-        <w:rPr>
-          <w:rFonts w:ascii="Arial" w:eastAsia="Arial" w:hAnsi="Arial" w:cs="Arial"/>
-          <w:bCs/>
-        </w:rPr>
-        <w:t>(</w:t>
-      </w:r>
-      <w:r>
-        <w:rPr>
-          <w:rFonts w:ascii="Arial" w:hAnsi="Arial" w:cs="Arial"/>
-          <w:lang w:val="en-US"/>
-        </w:rPr>
-        <w:t>sdoR2Trial.sdoR2TrialFirstOpenDateAfter.listFrom</w:t>
-      </w:r>
-      <w:r>
-        <w:rPr>
-          <w:rFonts w:ascii="Arial" w:eastAsia="Arial" w:hAnsi="Arial" w:cs="Arial"/>
-          <w:bCs/>
-        </w:rPr>
-        <w:t xml:space="preserve">, ‘dd MMMM </w:t>
-      </w:r>
-      <w:proofErr w:type="spellStart"/>
-      <w:r>
-        <w:rPr>
-          <w:rFonts w:ascii="Arial" w:eastAsia="Arial" w:hAnsi="Arial" w:cs="Arial"/>
-          <w:bCs/>
-        </w:rPr>
-        <w:t>yyyy</w:t>
-      </w:r>
-      <w:proofErr w:type="spellEnd"/>
-      <w:r>
-        <w:rPr>
-          <w:rFonts w:ascii="Arial" w:eastAsia="Arial" w:hAnsi="Arial" w:cs="Arial"/>
-          <w:bCs/>
-        </w:rPr>
-        <w:t>’, ‘</w:t>
-      </w:r>
-      <w:proofErr w:type="spellStart"/>
-      <w:r>
-        <w:rPr>
-          <w:rFonts w:ascii="Arial" w:eastAsia="Arial" w:hAnsi="Arial" w:cs="Arial"/>
-          <w:bCs/>
-        </w:rPr>
-        <w:t>yyyy</w:t>
-      </w:r>
-      <w:proofErr w:type="spellEnd"/>
-      <w:r>
-        <w:rPr>
-          <w:rFonts w:ascii="Arial" w:eastAsia="Arial" w:hAnsi="Arial" w:cs="Arial"/>
-          <w:bCs/>
-        </w:rPr>
-        <w:t>-MM-dd’)}</w:t>
-      </w:r>
-      <w:r>
-        <w:rPr>
-          <w:rFonts w:ascii="Arial" w:hAnsi="Arial" w:cs="Arial"/>
-          <w:b/>
           <w:lang w:val="en-US"/>
         </w:rPr>
         <w:t>&gt;&gt;</w:t>
@@ -7271,17 +5781,8 @@
           <w:lang w:val="en-US"/>
         </w:rPr>
         <w:lastRenderedPageBreak/>
-        <w:t>&lt;&lt;cs</w:t>
-      </w:r>
-      <w:proofErr w:type="gramStart"/>
-      <w:r>
-        <w:rPr>
-          <w:rFonts w:ascii="Arial" w:hAnsi="Arial" w:cs="Arial"/>
-          <w:lang w:val="en-US"/>
-        </w:rPr>
-        <w:t>_{</w:t>
-      </w:r>
-      <w:proofErr w:type="gramEnd"/>
+        <w:t>&lt;&lt;cs_{</w:t>
+      </w:r>
       <w:r>
         <w:rPr>
           <w:rFonts w:ascii="Arial" w:hAnsi="Arial" w:cs="Arial"/>
@@ -7354,85 +5855,52 @@
           <w:bCs/>
           <w:lang w:val="en-US"/>
         </w:rPr>
-        <w:t>&lt;</w:t>
-      </w:r>
-      <w:proofErr w:type="gramStart"/>
+        <w:t>&lt;&lt;</w:t>
+      </w:r>
+      <w:r>
+        <w:rPr>
+          <w:rFonts w:ascii="Arial" w:eastAsia="Arial" w:hAnsi="Arial" w:cs="Arial"/>
+        </w:rPr>
+        <w:t>{dateFormat(</w:t>
+      </w:r>
+      <w:r>
+        <w:rPr>
+          <w:rFonts w:ascii="Arial" w:hAnsi="Arial" w:cs="Arial"/>
+          <w:lang w:val="en-US"/>
+        </w:rPr>
+        <w:t>sdoR2Trial.sdoR2TrialWindow.listFrom</w:t>
+      </w:r>
+      <w:r>
+        <w:rPr>
+          <w:rFonts w:ascii="Arial" w:eastAsia="Arial" w:hAnsi="Arial" w:cs="Arial"/>
+        </w:rPr>
+        <w:t xml:space="preserve">, </w:t>
+      </w:r>
+      <w:r>
+        <w:rPr>
+          <w:rFonts w:ascii="Arial" w:hAnsi="Arial" w:cs="Arial"/>
+        </w:rPr>
+        <w:t>‘dd MMMM yyyy’, ‘yyyy-MM-dd’)}</w:t>
+      </w:r>
       <w:r>
         <w:rPr>
           <w:rFonts w:ascii="Arial" w:hAnsi="Arial" w:cs="Arial"/>
           <w:b/>
           <w:bCs/>
-          <w:lang w:val="en-US"/>
-        </w:rPr>
-        <w:t>&lt;</w:t>
-      </w:r>
-      <w:r>
-        <w:rPr>
-          <w:rFonts w:ascii="Arial" w:eastAsia="Arial" w:hAnsi="Arial" w:cs="Arial"/>
-        </w:rPr>
-        <w:t>{</w:t>
-      </w:r>
-      <w:proofErr w:type="spellStart"/>
-      <w:proofErr w:type="gramEnd"/>
-      <w:r>
-        <w:rPr>
-          <w:rFonts w:ascii="Arial" w:eastAsia="Arial" w:hAnsi="Arial" w:cs="Arial"/>
-        </w:rPr>
-        <w:t>dateFormat</w:t>
-      </w:r>
-      <w:proofErr w:type="spellEnd"/>
-      <w:r>
-        <w:rPr>
-          <w:rFonts w:ascii="Arial" w:eastAsia="Arial" w:hAnsi="Arial" w:cs="Arial"/>
-        </w:rPr>
-        <w:t>(</w:t>
-      </w:r>
-      <w:r>
-        <w:rPr>
-          <w:rFonts w:ascii="Arial" w:hAnsi="Arial" w:cs="Arial"/>
-          <w:lang w:val="en-US"/>
-        </w:rPr>
-        <w:t>sdoR2Trial.sdoR2TrialWindow.listFrom</w:t>
-      </w:r>
-      <w:r>
-        <w:rPr>
-          <w:rFonts w:ascii="Arial" w:eastAsia="Arial" w:hAnsi="Arial" w:cs="Arial"/>
-        </w:rPr>
-        <w:t xml:space="preserve">, </w:t>
-      </w:r>
-      <w:r>
-        <w:rPr>
-          <w:rFonts w:ascii="Arial" w:hAnsi="Arial" w:cs="Arial"/>
-        </w:rPr>
-        <w:t xml:space="preserve">‘dd MMMM </w:t>
-      </w:r>
-      <w:proofErr w:type="spellStart"/>
-      <w:r>
-        <w:rPr>
-          <w:rFonts w:ascii="Arial" w:hAnsi="Arial" w:cs="Arial"/>
-        </w:rPr>
-        <w:t>yyyy</w:t>
-      </w:r>
-      <w:proofErr w:type="spellEnd"/>
-      <w:r>
-        <w:rPr>
-          <w:rFonts w:ascii="Arial" w:hAnsi="Arial" w:cs="Arial"/>
-        </w:rPr>
-        <w:t>’, ‘</w:t>
-      </w:r>
-      <w:proofErr w:type="spellStart"/>
-      <w:r>
-        <w:rPr>
-          <w:rFonts w:ascii="Arial" w:hAnsi="Arial" w:cs="Arial"/>
-        </w:rPr>
-        <w:t>yyyy</w:t>
-      </w:r>
-      <w:proofErr w:type="spellEnd"/>
-      <w:r>
-        <w:rPr>
-          <w:rFonts w:ascii="Arial" w:hAnsi="Arial" w:cs="Arial"/>
-        </w:rPr>
-        <w:t>-MM-dd’)}</w:t>
+        </w:rPr>
+        <w:t>&gt;&gt;</w:t>
+      </w:r>
+      <w:r>
+        <w:rPr>
+          <w:rFonts w:ascii="Arial" w:hAnsi="Arial" w:cs="Arial"/>
+        </w:rPr>
+        <w:t xml:space="preserve"> </w:t>
+      </w:r>
+      <w:r>
+        <w:rPr>
+          <w:rFonts w:ascii="Arial" w:hAnsi="Arial" w:cs="Arial"/>
+        </w:rPr>
+        <w:t xml:space="preserve">and </w:t>
       </w:r>
       <w:r>
         <w:rPr>
@@ -7440,75 +5908,13 @@
           <w:b/>
           <w:bCs/>
         </w:rPr>
-        <w:t>&gt;&gt;</w:t>
-      </w:r>
-      <w:r>
-        <w:rPr>
-          <w:rFonts w:ascii="Arial" w:hAnsi="Arial" w:cs="Arial"/>
-        </w:rPr>
-        <w:t xml:space="preserve"> </w:t>
-      </w:r>
-      <w:r>
-        <w:rPr>
-          <w:rFonts w:ascii="Arial" w:hAnsi="Arial" w:cs="Arial"/>
-        </w:rPr>
-        <w:t xml:space="preserve">and </w:t>
-      </w:r>
-      <w:r>
-        <w:rPr>
-          <w:rFonts w:ascii="Arial" w:hAnsi="Arial" w:cs="Arial"/>
-          <w:b/>
-          <w:bCs/>
-        </w:rPr>
         <w:t>&lt;&lt;</w:t>
       </w:r>
       <w:r>
         <w:rPr>
           <w:rFonts w:ascii="Arial" w:hAnsi="Arial" w:cs="Arial"/>
         </w:rPr>
-        <w:t>{</w:t>
-      </w:r>
-      <w:proofErr w:type="spellStart"/>
-      <w:r>
-        <w:rPr>
-          <w:rFonts w:ascii="Arial" w:hAnsi="Arial" w:cs="Arial"/>
-        </w:rPr>
-        <w:t>dateFormat</w:t>
-      </w:r>
-      <w:proofErr w:type="spellEnd"/>
-      <w:r>
-        <w:rPr>
-          <w:rFonts w:ascii="Arial" w:hAnsi="Arial" w:cs="Arial"/>
-        </w:rPr>
-        <w:t xml:space="preserve">(sdoR2Trial.sdoR2TrialWindow.dateTo, ‘dd MMMM </w:t>
-      </w:r>
-      <w:proofErr w:type="spellStart"/>
-      <w:r>
-        <w:rPr>
-          <w:rFonts w:ascii="Arial" w:hAnsi="Arial" w:cs="Arial"/>
-        </w:rPr>
-        <w:t>yyyy</w:t>
-      </w:r>
-      <w:proofErr w:type="spellEnd"/>
-      <w:r>
-        <w:rPr>
-          <w:rFonts w:ascii="Arial" w:hAnsi="Arial" w:cs="Arial"/>
-        </w:rPr>
-        <w:t>’, ‘</w:t>
-      </w:r>
-      <w:proofErr w:type="spellStart"/>
-      <w:r>
-        <w:rPr>
-          <w:rFonts w:ascii="Arial" w:hAnsi="Arial" w:cs="Arial"/>
-        </w:rPr>
-        <w:t>yyyy</w:t>
-      </w:r>
-      <w:proofErr w:type="spellEnd"/>
-      <w:r>
-        <w:rPr>
-          <w:rFonts w:ascii="Arial" w:hAnsi="Arial" w:cs="Arial"/>
-        </w:rPr>
-        <w:t>-MM-dd’)}</w:t>
+        <w:t>{dateFormat(sdoR2Trial.sdoR2TrialWindow.dateTo, ‘dd MMMM yyyy’, ‘yyyy-MM-dd’)}</w:t>
       </w:r>
       <w:r>
         <w:rPr>
@@ -7577,7 +5983,6 @@
         </w:rPr>
         <w:t>&lt;&lt;</w:t>
       </w:r>
-      <w:proofErr w:type="spellStart"/>
       <w:r>
         <w:rPr>
           <w:rFonts w:ascii="Arial" w:eastAsiaTheme="minorHAnsi" w:hAnsi="Arial" w:cs="Arial"/>
@@ -7587,7 +5992,6 @@
         </w:rPr>
         <w:t>sdoTrialHearingTimeAllocated</w:t>
       </w:r>
-      <w:proofErr w:type="spellEnd"/>
       <w:r>
         <w:rPr>
           <w:rFonts w:ascii="Arial" w:eastAsiaTheme="minorHAnsi" w:hAnsi="Arial" w:cs="Arial"/>
@@ -7676,101 +6080,21 @@
           <w:rFonts w:ascii="Arial" w:eastAsia="Times New Roman" w:hAnsi="Arial" w:cs="Arial"/>
           <w:lang w:eastAsia="en-GB"/>
         </w:rPr>
-        <w:t>&lt;&lt;cs_{</w:t>
-      </w:r>
-      <w:proofErr w:type="spellStart"/>
+        <w:t>&lt;&lt;cs_{hearingLocation.site_name!=null}&gt;&gt;</w:t>
+      </w:r>
       <w:r>
         <w:rPr>
           <w:rFonts w:ascii="Arial" w:eastAsia="Times New Roman" w:hAnsi="Arial" w:cs="Arial"/>
           <w:lang w:eastAsia="en-GB"/>
         </w:rPr>
-        <w:t>hearingLocation.site_</w:t>
-      </w:r>
-      <w:proofErr w:type="gramStart"/>
+        <w:t xml:space="preserve"> </w:t>
+      </w:r>
       <w:r>
         <w:rPr>
           <w:rFonts w:ascii="Arial" w:eastAsia="Times New Roman" w:hAnsi="Arial" w:cs="Arial"/>
           <w:lang w:eastAsia="en-GB"/>
         </w:rPr>
-        <w:t>name</w:t>
-      </w:r>
-      <w:proofErr w:type="spellEnd"/>
-      <w:r>
-        <w:rPr>
-          <w:rFonts w:ascii="Arial" w:eastAsia="Times New Roman" w:hAnsi="Arial" w:cs="Arial"/>
-          <w:lang w:eastAsia="en-GB"/>
-        </w:rPr>
-        <w:t>!=</w:t>
-      </w:r>
-      <w:proofErr w:type="gramEnd"/>
-      <w:r>
-        <w:rPr>
-          <w:rFonts w:ascii="Arial" w:eastAsia="Times New Roman" w:hAnsi="Arial" w:cs="Arial"/>
-          <w:lang w:eastAsia="en-GB"/>
-        </w:rPr>
-        <w:t>null}&gt;&gt;</w:t>
-      </w:r>
-      <w:r>
-        <w:rPr>
-          <w:rFonts w:ascii="Arial" w:eastAsia="Times New Roman" w:hAnsi="Arial" w:cs="Arial"/>
-          <w:lang w:eastAsia="en-GB"/>
-        </w:rPr>
-        <w:t xml:space="preserve"> </w:t>
-      </w:r>
-      <w:r>
-        <w:rPr>
-          <w:rFonts w:ascii="Arial" w:eastAsia="Times New Roman" w:hAnsi="Arial" w:cs="Arial"/>
-          <w:lang w:eastAsia="en-GB"/>
-        </w:rPr>
-        <w:t>&lt;&lt;</w:t>
-      </w:r>
-      <w:proofErr w:type="spellStart"/>
-      <w:r>
-        <w:rPr>
-          <w:rFonts w:ascii="Arial" w:eastAsia="Times New Roman" w:hAnsi="Arial" w:cs="Arial"/>
-          <w:lang w:eastAsia="en-GB"/>
-        </w:rPr>
-        <w:t>hearingLocation.site_name</w:t>
-      </w:r>
-      <w:proofErr w:type="spellEnd"/>
-      <w:r>
-        <w:rPr>
-          <w:rFonts w:ascii="Arial" w:eastAsia="Times New Roman" w:hAnsi="Arial" w:cs="Arial"/>
-          <w:lang w:eastAsia="en-GB"/>
-        </w:rPr>
-        <w:t>&gt;&gt;, &lt;&lt;</w:t>
-      </w:r>
-      <w:proofErr w:type="spellStart"/>
-      <w:r>
-        <w:rPr>
-          <w:rFonts w:ascii="Arial" w:eastAsia="Times New Roman" w:hAnsi="Arial" w:cs="Arial"/>
-          <w:lang w:eastAsia="en-GB"/>
-        </w:rPr>
-        <w:t>hearingLocation.court_address</w:t>
-      </w:r>
-      <w:proofErr w:type="spellEnd"/>
-      <w:r>
-        <w:rPr>
-          <w:rFonts w:ascii="Arial" w:eastAsia="Times New Roman" w:hAnsi="Arial" w:cs="Arial"/>
-          <w:lang w:eastAsia="en-GB"/>
-        </w:rPr>
-        <w:t>&gt;&gt; &lt;&lt;</w:t>
-      </w:r>
-      <w:proofErr w:type="spellStart"/>
-      <w:r>
-        <w:rPr>
-          <w:rFonts w:ascii="Arial" w:eastAsia="Times New Roman" w:hAnsi="Arial" w:cs="Arial"/>
-          <w:lang w:eastAsia="en-GB"/>
-        </w:rPr>
-        <w:t>hearingLocation.postcode</w:t>
-      </w:r>
-      <w:proofErr w:type="spellEnd"/>
-      <w:r>
-        <w:rPr>
-          <w:rFonts w:ascii="Arial" w:eastAsia="Times New Roman" w:hAnsi="Arial" w:cs="Arial"/>
-          <w:lang w:eastAsia="en-GB"/>
-        </w:rPr>
-        <w:t>&gt;&gt;</w:t>
+        <w:t>&lt;&lt;hearingLocation.site_name&gt;&gt;, &lt;&lt;hearingLocation.court_address&gt;&gt; &lt;&lt;hearingLocation.postcode&gt;&gt;</w:t>
       </w:r>
       <w:r>
         <w:rPr>
@@ -7843,7 +6167,6 @@
         </w:rPr>
         <w:t>&lt;&lt;</w:t>
       </w:r>
-      <w:proofErr w:type="spellStart"/>
       <w:r>
         <w:rPr>
           <w:rFonts w:ascii="Arial" w:hAnsi="Arial" w:cs="Arial"/>
@@ -7851,7 +6174,6 @@
         </w:rPr>
         <w:t>sdoTrialMethodOfHearing</w:t>
       </w:r>
-      <w:proofErr w:type="spellEnd"/>
       <w:r>
         <w:rPr>
           <w:rFonts w:ascii="Arial" w:hAnsi="Arial" w:cs="Arial"/>
@@ -7873,87 +6195,7 @@
           <w:rFonts w:ascii="Arial" w:eastAsia="Times New Roman" w:hAnsi="Arial" w:cs="Arial"/>
           <w:lang w:eastAsia="en-GB"/>
         </w:rPr>
-        <w:t>&lt;&lt;cs_{</w:t>
-      </w:r>
-      <w:proofErr w:type="spellStart"/>
-      <w:r>
-        <w:rPr>
-          <w:rFonts w:ascii="Arial" w:eastAsia="Times New Roman" w:hAnsi="Arial" w:cs="Arial"/>
-          <w:lang w:eastAsia="en-GB"/>
-        </w:rPr>
-        <w:t>hearingLocation.site_</w:t>
-      </w:r>
-      <w:proofErr w:type="gramStart"/>
-      <w:r>
-        <w:rPr>
-          <w:rFonts w:ascii="Arial" w:eastAsia="Times New Roman" w:hAnsi="Arial" w:cs="Arial"/>
-          <w:lang w:eastAsia="en-GB"/>
-        </w:rPr>
-        <w:t>name</w:t>
-      </w:r>
-      <w:proofErr w:type="spellEnd"/>
-      <w:r>
-        <w:rPr>
-          <w:rFonts w:ascii="Arial" w:eastAsia="Times New Roman" w:hAnsi="Arial" w:cs="Arial"/>
-          <w:lang w:eastAsia="en-GB"/>
-        </w:rPr>
-        <w:t>!=</w:t>
-      </w:r>
-      <w:proofErr w:type="gramEnd"/>
-      <w:r>
-        <w:rPr>
-          <w:rFonts w:ascii="Arial" w:eastAsia="Times New Roman" w:hAnsi="Arial" w:cs="Arial"/>
-          <w:lang w:eastAsia="en-GB"/>
-        </w:rPr>
-        <w:t>null}&gt;&gt; &lt;&lt;</w:t>
-      </w:r>
-      <w:proofErr w:type="spellStart"/>
-      <w:r>
-        <w:rPr>
-          <w:rFonts w:ascii="Arial" w:eastAsia="Times New Roman" w:hAnsi="Arial" w:cs="Arial"/>
-          <w:lang w:eastAsia="en-GB"/>
-        </w:rPr>
-        <w:t>hearingLocation.site_name</w:t>
-      </w:r>
-      <w:proofErr w:type="spellEnd"/>
-      <w:r>
-        <w:rPr>
-          <w:rFonts w:ascii="Arial" w:eastAsia="Times New Roman" w:hAnsi="Arial" w:cs="Arial"/>
-          <w:lang w:eastAsia="en-GB"/>
-        </w:rPr>
-        <w:t>&gt;&gt;, &lt;&lt;</w:t>
-      </w:r>
-      <w:proofErr w:type="spellStart"/>
-      <w:r>
-        <w:rPr>
-          <w:rFonts w:ascii="Arial" w:eastAsia="Times New Roman" w:hAnsi="Arial" w:cs="Arial"/>
-          <w:lang w:eastAsia="en-GB"/>
-        </w:rPr>
-        <w:t>hearingLocation.court_address</w:t>
-      </w:r>
-      <w:proofErr w:type="spellEnd"/>
-      <w:r>
-        <w:rPr>
-          <w:rFonts w:ascii="Arial" w:eastAsia="Times New Roman" w:hAnsi="Arial" w:cs="Arial"/>
-          <w:lang w:eastAsia="en-GB"/>
-        </w:rPr>
-        <w:t>&gt;&gt; &lt;&lt;</w:t>
-      </w:r>
-      <w:proofErr w:type="spellStart"/>
-      <w:r>
-        <w:rPr>
-          <w:rFonts w:ascii="Arial" w:eastAsia="Times New Roman" w:hAnsi="Arial" w:cs="Arial"/>
-          <w:lang w:eastAsia="en-GB"/>
-        </w:rPr>
-        <w:t>hearingLocation.postcode</w:t>
-      </w:r>
-      <w:proofErr w:type="spellEnd"/>
-      <w:r>
-        <w:rPr>
-          <w:rFonts w:ascii="Arial" w:eastAsia="Times New Roman" w:hAnsi="Arial" w:cs="Arial"/>
-          <w:lang w:eastAsia="en-GB"/>
-        </w:rPr>
-        <w:t>&gt;&gt;.&lt;&lt;es_&gt;&gt;, further details will be provided in your hearing notice</w:t>
+        <w:t>&lt;&lt;cs_{hearingLocation.site_name!=null}&gt;&gt; &lt;&lt;hearingLocation.site_name&gt;&gt;, &lt;&lt;hearingLocation.court_address&gt;&gt; &lt;&lt;hearingLocation.postcode&gt;&gt;.&lt;&lt;es_&gt;&gt;, further details will be provided in your hearing notice</w:t>
       </w:r>
       <w:r>
         <w:rPr>
@@ -7994,21 +6236,12 @@
         </w:rPr>
         <w:t>&lt;&lt;</w:t>
       </w:r>
-      <w:proofErr w:type="spellStart"/>
-      <w:r>
-        <w:rPr>
-          <w:rFonts w:ascii="Arial" w:hAnsi="Arial" w:cs="Arial"/>
-          <w:lang w:val="en-US"/>
-        </w:rPr>
-        <w:t>physicalBundlePartyTxt</w:t>
-      </w:r>
-      <w:proofErr w:type="spellEnd"/>
-      <w:r>
-        <w:rPr>
-          <w:rFonts w:ascii="Arial" w:hAnsi="Arial" w:cs="Arial"/>
-          <w:lang w:val="en-US"/>
-        </w:rPr>
-        <w:t>&gt;&gt;</w:t>
+      <w:r>
+        <w:rPr>
+          <w:rFonts w:ascii="Arial" w:hAnsi="Arial" w:cs="Arial"/>
+          <w:lang w:val="en-US"/>
+        </w:rPr>
+        <w:t>physicalBundlePartyTxt&gt;&gt;</w:t>
       </w:r>
     </w:p>
     <w:p>
@@ -8055,7 +6288,6 @@
         </w:rPr>
         <w:t>&lt;&lt;cs_{</w:t>
       </w:r>
-      <w:proofErr w:type="spellStart"/>
       <w:r>
         <w:rPr>
           <w:rFonts w:ascii="Arial" w:hAnsi="Arial" w:cs="Arial"/>
@@ -8063,7 +6295,6 @@
         </w:rPr>
         <w:t>hasNihlWelshLangToggle</w:t>
       </w:r>
-      <w:proofErr w:type="spellEnd"/>
       <w:r>
         <w:rPr>
           <w:rFonts w:ascii="Arial" w:hAnsi="Arial" w:cs="Arial"/>
@@ -8104,7 +6335,6 @@
         </w:rPr>
         <w:t>&lt;&lt;</w:t>
       </w:r>
-      <w:proofErr w:type="spellStart"/>
       <w:r>
         <w:rPr>
           <w:rFonts w:ascii="Arial" w:hAnsi="Arial" w:cs="Arial"/>
@@ -8112,7 +6342,6 @@
         </w:rPr>
         <w:t>welshLanguageDescription</w:t>
       </w:r>
-      <w:proofErr w:type="spellEnd"/>
       <w:r>
         <w:rPr>
           <w:rFonts w:ascii="Arial" w:hAnsi="Arial" w:cs="Arial"/>
@@ -8200,73 +6429,14 @@
           <w:bCs/>
           <w:lang w:val="en-US"/>
         </w:rPr>
-        <w:t>&lt;</w:t>
-      </w:r>
-      <w:proofErr w:type="gramStart"/>
-      <w:r>
-        <w:rPr>
-          <w:rFonts w:ascii="Arial" w:hAnsi="Arial" w:cs="Arial"/>
-          <w:b/>
-          <w:bCs/>
-          <w:lang w:val="en-US"/>
-        </w:rPr>
-        <w:t>&lt;</w:t>
-      </w:r>
-      <w:r>
-        <w:rPr>
-          <w:rFonts w:ascii="Arial" w:hAnsi="Arial" w:cs="Arial"/>
-          <w:lang w:val="en-US"/>
-        </w:rPr>
-        <w:t>{</w:t>
-      </w:r>
-      <w:proofErr w:type="spellStart"/>
-      <w:proofErr w:type="gramEnd"/>
-      <w:r>
-        <w:rPr>
-          <w:rFonts w:ascii="Arial" w:hAnsi="Arial" w:cs="Arial"/>
-          <w:lang w:val="en-US"/>
-        </w:rPr>
-        <w:t>dateFormat</w:t>
-      </w:r>
-      <w:proofErr w:type="spellEnd"/>
-      <w:r>
-        <w:rPr>
-          <w:rFonts w:ascii="Arial" w:hAnsi="Arial" w:cs="Arial"/>
-          <w:lang w:val="en-US"/>
-        </w:rPr>
-        <w:t xml:space="preserve">(sdoR2ImportantNotesDate, ‘dd MMMM </w:t>
-      </w:r>
-      <w:proofErr w:type="spellStart"/>
-      <w:r>
-        <w:rPr>
-          <w:rFonts w:ascii="Arial" w:hAnsi="Arial" w:cs="Arial"/>
-          <w:lang w:val="en-US"/>
-        </w:rPr>
-        <w:t>yyyy</w:t>
-      </w:r>
-      <w:proofErr w:type="spellEnd"/>
-      <w:r>
-        <w:rPr>
-          <w:rFonts w:ascii="Arial" w:hAnsi="Arial" w:cs="Arial"/>
-          <w:lang w:val="en-US"/>
-        </w:rPr>
-        <w:t>’, ‘</w:t>
-      </w:r>
-      <w:proofErr w:type="spellStart"/>
-      <w:r>
-        <w:rPr>
-          <w:rFonts w:ascii="Arial" w:hAnsi="Arial" w:cs="Arial"/>
-          <w:lang w:val="en-US"/>
-        </w:rPr>
-        <w:t>yyyy</w:t>
-      </w:r>
-      <w:proofErr w:type="spellEnd"/>
-      <w:r>
-        <w:rPr>
-          <w:rFonts w:ascii="Arial" w:hAnsi="Arial" w:cs="Arial"/>
-          <w:lang w:val="en-US"/>
-        </w:rPr>
-        <w:t>-MM-dd’)}</w:t>
+        <w:t>&lt;&lt;</w:t>
+      </w:r>
+      <w:r>
+        <w:rPr>
+          <w:rFonts w:ascii="Arial" w:hAnsi="Arial" w:cs="Arial"/>
+          <w:lang w:val="en-US"/>
+        </w:rPr>
+        <w:t>{dateFormat(sdoR2ImportantNotesDate, ‘dd MMMM yyyy’, ‘yyyy-MM-dd’)}</w:t>
       </w:r>
       <w:r>
         <w:rPr>
@@ -8297,7 +6467,7 @@
 </file>
 
 <file path=word/endnotes.xml><?xml version="1.0" encoding="utf-8"?>
-<w:endnotes xmlns:wpc="http://schemas.microsoft.com/office/word/2010/wordprocessingCanvas" xmlns:cx="http://schemas.microsoft.com/office/drawing/2014/chartex" xmlns:cx1="http://schemas.microsoft.com/office/drawing/2015/9/8/chartex" xmlns:cx2="http://schemas.microsoft.com/office/drawing/2015/10/21/chartex" xmlns:cx3="http://schemas.microsoft.com/office/drawing/2016/5/9/chartex" xmlns:cx4="http://schemas.microsoft.com/office/drawing/2016/5/10/chartex" xmlns:cx5="http://schemas.microsoft.com/office/drawing/2016/5/11/chartex" xmlns:cx6="http://schemas.microsoft.com/office/drawing/2016/5/12/chartex" xmlns:cx7="http://schemas.microsoft.com/office/drawing/2016/5/13/chartex" xmlns:cx8="http://schemas.microsoft.com/office/drawing/2016/5/14/chartex" xmlns:mc="http://schemas.openxmlformats.org/markup-compatibility/2006" xmlns:aink="http://schemas.microsoft.com/office/drawing/2016/ink" xmlns:am3d="http://schemas.microsoft.com/office/drawing/2017/model3d" xmlns:o="urn:schemas-microsoft-com:office:office" xmlns:oel="http://schemas.microsoft.com/office/2019/extlst" xmlns:r="http://schemas.openxmlformats.org/officeDocument/2006/relationships" xmlns:m="http://schemas.openxmlformats.org/officeDocument/2006/math" xmlns:v="urn:schemas-microsoft-com:vml" xmlns:wp14="http://schemas.microsoft.com/office/word/2010/wordprocessingDrawing" xmlns:wp="http://schemas.openxmlformats.org/drawingml/2006/wordprocessingDrawing" xmlns:w10="urn:schemas-microsoft-com:office:word" xmlns:w="http://schemas.openxmlformats.org/wordprocessingml/2006/main" xmlns:w14="http://schemas.microsoft.com/office/word/2010/wordml" xmlns:w15="http://schemas.microsoft.com/office/word/2012/wordml" xmlns:w16cex="http://schemas.microsoft.com/office/word/2018/wordml/cex" xmlns:w16cid="http://schemas.microsoft.com/office/word/2016/wordml/cid" xmlns:w16="http://schemas.microsoft.com/office/word/2018/wordml" xmlns:w16sdtdh="http://schemas.microsoft.com/office/word/2020/wordml/sdtdatahash" xmlns:w16se="http://schemas.microsoft.com/office/word/2015/wordml/symex" xmlns:wpg="http://schemas.microsoft.com/office/word/2010/wordprocessingGroup" xmlns:wpi="http://schemas.microsoft.com/office/word/2010/wordprocessingInk" xmlns:wne="http://schemas.microsoft.com/office/word/2006/wordml" xmlns:wps="http://schemas.microsoft.com/office/word/2010/wordprocessingShape" mc:Ignorable="w14 w15 w16se w16cid w16 w16cex w16sdtdh wp14">
+<w:endnotes xmlns:wpc="http://schemas.microsoft.com/office/word/2010/wordprocessingCanvas" xmlns:cx="http://schemas.microsoft.com/office/drawing/2014/chartex" xmlns:cx1="http://schemas.microsoft.com/office/drawing/2015/9/8/chartex" xmlns:cx2="http://schemas.microsoft.com/office/drawing/2015/10/21/chartex" xmlns:cx3="http://schemas.microsoft.com/office/drawing/2016/5/9/chartex" xmlns:cx4="http://schemas.microsoft.com/office/drawing/2016/5/10/chartex" xmlns:cx5="http://schemas.microsoft.com/office/drawing/2016/5/11/chartex" xmlns:cx6="http://schemas.microsoft.com/office/drawing/2016/5/12/chartex" xmlns:cx7="http://schemas.microsoft.com/office/drawing/2016/5/13/chartex" xmlns:cx8="http://schemas.microsoft.com/office/drawing/2016/5/14/chartex" xmlns:mc="http://schemas.openxmlformats.org/markup-compatibility/2006" xmlns:aink="http://schemas.microsoft.com/office/drawing/2016/ink" xmlns:am3d="http://schemas.microsoft.com/office/drawing/2017/model3d" xmlns:o="urn:schemas-microsoft-com:office:office" xmlns:oel="http://schemas.microsoft.com/office/2019/extlst" xmlns:r="http://schemas.openxmlformats.org/officeDocument/2006/relationships" xmlns:m="http://schemas.openxmlformats.org/officeDocument/2006/math" xmlns:v="urn:schemas-microsoft-com:vml" xmlns:wp14="http://schemas.microsoft.com/office/word/2010/wordprocessingDrawing" xmlns:wp="http://schemas.openxmlformats.org/drawingml/2006/wordprocessingDrawing" xmlns:w10="urn:schemas-microsoft-com:office:word" xmlns:w="http://schemas.openxmlformats.org/wordprocessingml/2006/main" xmlns:w14="http://schemas.microsoft.com/office/word/2010/wordml" xmlns:w15="http://schemas.microsoft.com/office/word/2012/wordml" xmlns:w16cex="http://schemas.microsoft.com/office/word/2018/wordml/cex" xmlns:w16cid="http://schemas.microsoft.com/office/word/2016/wordml/cid" xmlns:w16="http://schemas.microsoft.com/office/word/2018/wordml" xmlns:w16du="http://schemas.microsoft.com/office/word/2023/wordml/word16du" xmlns:w16sdtdh="http://schemas.microsoft.com/office/word/2020/wordml/sdtdatahash" xmlns:w16se="http://schemas.microsoft.com/office/word/2015/wordml/symex" xmlns:wpg="http://schemas.microsoft.com/office/word/2010/wordprocessingGroup" xmlns:wpi="http://schemas.microsoft.com/office/word/2010/wordprocessingInk" xmlns:wne="http://schemas.microsoft.com/office/word/2006/wordml" xmlns:wps="http://schemas.microsoft.com/office/word/2010/wordprocessingShape" mc:Ignorable="w14 w15 w16se w16cid w16 w16cex w16sdtdh w16du wp14">
   <w:endnote w:type="separator" w:id="-1">
     <w:p>
       <w:pPr>
@@ -8322,7 +6492,7 @@
 </file>
 
 <file path=word/footnotes.xml><?xml version="1.0" encoding="utf-8"?>
-<w:footnotes xmlns:wpc="http://schemas.microsoft.com/office/word/2010/wordprocessingCanvas" xmlns:cx="http://schemas.microsoft.com/office/drawing/2014/chartex" xmlns:cx1="http://schemas.microsoft.com/office/drawing/2015/9/8/chartex" xmlns:cx2="http://schemas.microsoft.com/office/drawing/2015/10/21/chartex" xmlns:cx3="http://schemas.microsoft.com/office/drawing/2016/5/9/chartex" xmlns:cx4="http://schemas.microsoft.com/office/drawing/2016/5/10/chartex" xmlns:cx5="http://schemas.microsoft.com/office/drawing/2016/5/11/chartex" xmlns:cx6="http://schemas.microsoft.com/office/drawing/2016/5/12/chartex" xmlns:cx7="http://schemas.microsoft.com/office/drawing/2016/5/13/chartex" xmlns:cx8="http://schemas.microsoft.com/office/drawing/2016/5/14/chartex" xmlns:mc="http://schemas.openxmlformats.org/markup-compatibility/2006" xmlns:aink="http://schemas.microsoft.com/office/drawing/2016/ink" xmlns:am3d="http://schemas.microsoft.com/office/drawing/2017/model3d" xmlns:o="urn:schemas-microsoft-com:office:office" xmlns:oel="http://schemas.microsoft.com/office/2019/extlst" xmlns:r="http://schemas.openxmlformats.org/officeDocument/2006/relationships" xmlns:m="http://schemas.openxmlformats.org/officeDocument/2006/math" xmlns:v="urn:schemas-microsoft-com:vml" xmlns:wp14="http://schemas.microsoft.com/office/word/2010/wordprocessingDrawing" xmlns:wp="http://schemas.openxmlformats.org/drawingml/2006/wordprocessingDrawing" xmlns:w10="urn:schemas-microsoft-com:office:word" xmlns:w="http://schemas.openxmlformats.org/wordprocessingml/2006/main" xmlns:w14="http://schemas.microsoft.com/office/word/2010/wordml" xmlns:w15="http://schemas.microsoft.com/office/word/2012/wordml" xmlns:w16cex="http://schemas.microsoft.com/office/word/2018/wordml/cex" xmlns:w16cid="http://schemas.microsoft.com/office/word/2016/wordml/cid" xmlns:w16="http://schemas.microsoft.com/office/word/2018/wordml" xmlns:w16sdtdh="http://schemas.microsoft.com/office/word/2020/wordml/sdtdatahash" xmlns:w16se="http://schemas.microsoft.com/office/word/2015/wordml/symex" xmlns:wpg="http://schemas.microsoft.com/office/word/2010/wordprocessingGroup" xmlns:wpi="http://schemas.microsoft.com/office/word/2010/wordprocessingInk" xmlns:wne="http://schemas.microsoft.com/office/word/2006/wordml" xmlns:wps="http://schemas.microsoft.com/office/word/2010/wordprocessingShape" mc:Ignorable="w14 w15 w16se w16cid w16 w16cex w16sdtdh wp14">
+<w:footnotes xmlns:wpc="http://schemas.microsoft.com/office/word/2010/wordprocessingCanvas" xmlns:cx="http://schemas.microsoft.com/office/drawing/2014/chartex" xmlns:cx1="http://schemas.microsoft.com/office/drawing/2015/9/8/chartex" xmlns:cx2="http://schemas.microsoft.com/office/drawing/2015/10/21/chartex" xmlns:cx3="http://schemas.microsoft.com/office/drawing/2016/5/9/chartex" xmlns:cx4="http://schemas.microsoft.com/office/drawing/2016/5/10/chartex" xmlns:cx5="http://schemas.microsoft.com/office/drawing/2016/5/11/chartex" xmlns:cx6="http://schemas.microsoft.com/office/drawing/2016/5/12/chartex" xmlns:cx7="http://schemas.microsoft.com/office/drawing/2016/5/13/chartex" xmlns:cx8="http://schemas.microsoft.com/office/drawing/2016/5/14/chartex" xmlns:mc="http://schemas.openxmlformats.org/markup-compatibility/2006" xmlns:aink="http://schemas.microsoft.com/office/drawing/2016/ink" xmlns:am3d="http://schemas.microsoft.com/office/drawing/2017/model3d" xmlns:o="urn:schemas-microsoft-com:office:office" xmlns:oel="http://schemas.microsoft.com/office/2019/extlst" xmlns:r="http://schemas.openxmlformats.org/officeDocument/2006/relationships" xmlns:m="http://schemas.openxmlformats.org/officeDocument/2006/math" xmlns:v="urn:schemas-microsoft-com:vml" xmlns:wp14="http://schemas.microsoft.com/office/word/2010/wordprocessingDrawing" xmlns:wp="http://schemas.openxmlformats.org/drawingml/2006/wordprocessingDrawing" xmlns:w10="urn:schemas-microsoft-com:office:word" xmlns:w="http://schemas.openxmlformats.org/wordprocessingml/2006/main" xmlns:w14="http://schemas.microsoft.com/office/word/2010/wordml" xmlns:w15="http://schemas.microsoft.com/office/word/2012/wordml" xmlns:w16cex="http://schemas.microsoft.com/office/word/2018/wordml/cex" xmlns:w16cid="http://schemas.microsoft.com/office/word/2016/wordml/cid" xmlns:w16="http://schemas.microsoft.com/office/word/2018/wordml" xmlns:w16du="http://schemas.microsoft.com/office/word/2023/wordml/word16du" xmlns:w16sdtdh="http://schemas.microsoft.com/office/word/2020/wordml/sdtdatahash" xmlns:w16se="http://schemas.microsoft.com/office/word/2015/wordml/symex" xmlns:wpg="http://schemas.microsoft.com/office/word/2010/wordprocessingGroup" xmlns:wpi="http://schemas.microsoft.com/office/word/2010/wordprocessingInk" xmlns:wne="http://schemas.microsoft.com/office/word/2006/wordml" xmlns:wps="http://schemas.microsoft.com/office/word/2010/wordprocessingShape" mc:Ignorable="w14 w15 w16se w16cid w16 w16cex w16sdtdh w16du wp14">
   <w:footnote w:type="separator" w:id="-1">
     <w:p>
       <w:pPr>
@@ -8347,7 +6517,7 @@
 </file>
 
 <file path=word/numbering.xml><?xml version="1.0" encoding="utf-8"?>
-<w:numbering xmlns:wpc="http://schemas.microsoft.com/office/word/2010/wordprocessingCanvas" xmlns:cx="http://schemas.microsoft.com/office/drawing/2014/chartex" xmlns:cx1="http://schemas.microsoft.com/office/drawing/2015/9/8/chartex" xmlns:cx2="http://schemas.microsoft.com/office/drawing/2015/10/21/chartex" xmlns:cx3="http://schemas.microsoft.com/office/drawing/2016/5/9/chartex" xmlns:cx4="http://schemas.microsoft.com/office/drawing/2016/5/10/chartex" xmlns:cx5="http://schemas.microsoft.com/office/drawing/2016/5/11/chartex" xmlns:cx6="http://schemas.microsoft.com/office/drawing/2016/5/12/chartex" xmlns:cx7="http://schemas.microsoft.com/office/drawing/2016/5/13/chartex" xmlns:cx8="http://schemas.microsoft.com/office/drawing/2016/5/14/chartex" xmlns:mc="http://schemas.openxmlformats.org/markup-compatibility/2006" xmlns:aink="http://schemas.microsoft.com/office/drawing/2016/ink" xmlns:am3d="http://schemas.microsoft.com/office/drawing/2017/model3d" xmlns:o="urn:schemas-microsoft-com:office:office" xmlns:oel="http://schemas.microsoft.com/office/2019/extlst" xmlns:r="http://schemas.openxmlformats.org/officeDocument/2006/relationships" xmlns:m="http://schemas.openxmlformats.org/officeDocument/2006/math" xmlns:v="urn:schemas-microsoft-com:vml" xmlns:wp14="http://schemas.microsoft.com/office/word/2010/wordprocessingDrawing" xmlns:wp="http://schemas.openxmlformats.org/drawingml/2006/wordprocessingDrawing" xmlns:w10="urn:schemas-microsoft-com:office:word" xmlns:w="http://schemas.openxmlformats.org/wordprocessingml/2006/main" xmlns:w14="http://schemas.microsoft.com/office/word/2010/wordml" xmlns:w15="http://schemas.microsoft.com/office/word/2012/wordml" xmlns:w16cex="http://schemas.microsoft.com/office/word/2018/wordml/cex" xmlns:w16cid="http://schemas.microsoft.com/office/word/2016/wordml/cid" xmlns:w16="http://schemas.microsoft.com/office/word/2018/wordml" xmlns:w16sdtdh="http://schemas.microsoft.com/office/word/2020/wordml/sdtdatahash" xmlns:w16se="http://schemas.microsoft.com/office/word/2015/wordml/symex" xmlns:wpg="http://schemas.microsoft.com/office/word/2010/wordprocessingGroup" xmlns:wpi="http://schemas.microsoft.com/office/word/2010/wordprocessingInk" xmlns:wne="http://schemas.microsoft.com/office/word/2006/wordml" xmlns:wps="http://schemas.microsoft.com/office/word/2010/wordprocessingShape" mc:Ignorable="w14 w15 w16se w16cid w16 w16cex w16sdtdh wp14">
+<w:numbering xmlns:wpc="http://schemas.microsoft.com/office/word/2010/wordprocessingCanvas" xmlns:cx="http://schemas.microsoft.com/office/drawing/2014/chartex" xmlns:cx1="http://schemas.microsoft.com/office/drawing/2015/9/8/chartex" xmlns:cx2="http://schemas.microsoft.com/office/drawing/2015/10/21/chartex" xmlns:cx3="http://schemas.microsoft.com/office/drawing/2016/5/9/chartex" xmlns:cx4="http://schemas.microsoft.com/office/drawing/2016/5/10/chartex" xmlns:cx5="http://schemas.microsoft.com/office/drawing/2016/5/11/chartex" xmlns:cx6="http://schemas.microsoft.com/office/drawing/2016/5/12/chartex" xmlns:cx7="http://schemas.microsoft.com/office/drawing/2016/5/13/chartex" xmlns:cx8="http://schemas.microsoft.com/office/drawing/2016/5/14/chartex" xmlns:mc="http://schemas.openxmlformats.org/markup-compatibility/2006" xmlns:aink="http://schemas.microsoft.com/office/drawing/2016/ink" xmlns:am3d="http://schemas.microsoft.com/office/drawing/2017/model3d" xmlns:o="urn:schemas-microsoft-com:office:office" xmlns:oel="http://schemas.microsoft.com/office/2019/extlst" xmlns:r="http://schemas.openxmlformats.org/officeDocument/2006/relationships" xmlns:m="http://schemas.openxmlformats.org/officeDocument/2006/math" xmlns:v="urn:schemas-microsoft-com:vml" xmlns:wp14="http://schemas.microsoft.com/office/word/2010/wordprocessingDrawing" xmlns:wp="http://schemas.openxmlformats.org/drawingml/2006/wordprocessingDrawing" xmlns:w10="urn:schemas-microsoft-com:office:word" xmlns:w="http://schemas.openxmlformats.org/wordprocessingml/2006/main" xmlns:w14="http://schemas.microsoft.com/office/word/2010/wordml" xmlns:w15="http://schemas.microsoft.com/office/word/2012/wordml" xmlns:w16cex="http://schemas.microsoft.com/office/word/2018/wordml/cex" xmlns:w16cid="http://schemas.microsoft.com/office/word/2016/wordml/cid" xmlns:w16="http://schemas.microsoft.com/office/word/2018/wordml" xmlns:w16du="http://schemas.microsoft.com/office/word/2023/wordml/word16du" xmlns:w16sdtdh="http://schemas.microsoft.com/office/word/2020/wordml/sdtdatahash" xmlns:w16se="http://schemas.microsoft.com/office/word/2015/wordml/symex" xmlns:wpg="http://schemas.microsoft.com/office/word/2010/wordprocessingGroup" xmlns:wpi="http://schemas.microsoft.com/office/word/2010/wordprocessingInk" xmlns:wne="http://schemas.microsoft.com/office/word/2006/wordml" xmlns:wps="http://schemas.microsoft.com/office/word/2010/wordprocessingShape" mc:Ignorable="w14 w15 w16se w16cid w16 w16cex w16sdtdh w16du wp14">
   <w:abstractNum w:abstractNumId="0" w15:restartNumberingAfterBreak="0">
     <w:nsid w:val="0110743D"/>
     <w:multiLevelType w:val="hybridMultilevel"/>
@@ -8800,15 +6970,17 @@
   <w:abstractNum w:abstractNumId="5" w15:restartNumberingAfterBreak="0">
     <w:nsid w:val="10067532"/>
     <w:multiLevelType w:val="hybridMultilevel"/>
-    <w:tmpl w:val="B6126EA2"/>
-    <w:lvl w:ilvl="0" w:tplc="1EEEEE26">
-      <w:start w:val="1"/>
-      <w:numFmt w:val="decimal"/>
-      <w:suff w:val="space"/>
+    <w:tmpl w:val="9DFEBD2E"/>
+    <w:lvl w:ilvl="0" w:tplc="6BA2A6C0">
+      <w:start w:val="1"/>
+      <w:numFmt w:val="decimal"/>
       <w:lvlText w:val="%1."/>
       <w:lvlJc w:val="left"/>
       <w:pPr>
-        <w:ind w:left="720" w:hanging="360"/>
+        <w:tabs>
+          <w:tab w:val="num" w:pos="737"/>
+        </w:tabs>
+        <w:ind w:left="737" w:hanging="377"/>
       </w:pPr>
       <w:rPr>
         <w:rFonts w:ascii="Arial" w:hAnsi="Arial" w:cs="Arial" w:hint="default"/>
@@ -11880,7 +10052,7 @@
 </file>
 
 <file path=word/styles.xml><?xml version="1.0" encoding="utf-8"?>
-<w:styles xmlns:mc="http://schemas.openxmlformats.org/markup-compatibility/2006" xmlns:r="http://schemas.openxmlformats.org/officeDocument/2006/relationships" xmlns:w="http://schemas.openxmlformats.org/wordprocessingml/2006/main" xmlns:w14="http://schemas.microsoft.com/office/word/2010/wordml" xmlns:w15="http://schemas.microsoft.com/office/word/2012/wordml" xmlns:w16cex="http://schemas.microsoft.com/office/word/2018/wordml/cex" xmlns:w16cid="http://schemas.microsoft.com/office/word/2016/wordml/cid" xmlns:w16="http://schemas.microsoft.com/office/word/2018/wordml" xmlns:w16sdtdh="http://schemas.microsoft.com/office/word/2020/wordml/sdtdatahash" xmlns:w16se="http://schemas.microsoft.com/office/word/2015/wordml/symex" mc:Ignorable="w14 w15 w16se w16cid w16 w16cex w16sdtdh">
+<w:styles xmlns:mc="http://schemas.openxmlformats.org/markup-compatibility/2006" xmlns:r="http://schemas.openxmlformats.org/officeDocument/2006/relationships" xmlns:w="http://schemas.openxmlformats.org/wordprocessingml/2006/main" xmlns:w14="http://schemas.microsoft.com/office/word/2010/wordml" xmlns:w15="http://schemas.microsoft.com/office/word/2012/wordml" xmlns:w16cex="http://schemas.microsoft.com/office/word/2018/wordml/cex" xmlns:w16cid="http://schemas.microsoft.com/office/word/2016/wordml/cid" xmlns:w16="http://schemas.microsoft.com/office/word/2018/wordml" xmlns:w16du="http://schemas.microsoft.com/office/word/2023/wordml/word16du" xmlns:w16sdtdh="http://schemas.microsoft.com/office/word/2020/wordml/sdtdatahash" xmlns:w16se="http://schemas.microsoft.com/office/word/2015/wordml/symex" mc:Ignorable="w14 w15 w16se w16cid w16 w16cex w16sdtdh w16du">
   <w:docDefaults>
     <w:rPrDefault>
       <w:rPr>

</xml_diff>

<commit_message>
CIV-14204 Fix NIHL and DRH templates
</commit_message>
<xml_diff>
--- a/docker/docmosis/templates/CV-UNS-STD-ENG-01387.docx
+++ b/docker/docmosis/templates/CV-UNS-STD-ENG-01387.docx
@@ -31,7 +31,58 @@
           <w:sz w:val="18"/>
           <w:szCs w:val="18"/>
         </w:rPr>
-        <w:t xml:space="preserve">&lt;&lt;{dateFormat($nowUTC </w:t>
+        <w:t>&lt;</w:t>
+      </w:r>
+      <w:proofErr w:type="gramStart"/>
+      <w:r>
+        <w:rPr>
+          <w:rFonts w:ascii="Arial" w:hAnsi="Arial" w:cs="Arial"/>
+          <w:color w:val="000000" w:themeColor="text1"/>
+          <w:sz w:val="18"/>
+          <w:szCs w:val="18"/>
+        </w:rPr>
+        <w:t>&lt;{</w:t>
+      </w:r>
+      <w:proofErr w:type="spellStart"/>
+      <w:proofErr w:type="gramEnd"/>
+      <w:r>
+        <w:rPr>
+          <w:rFonts w:ascii="Arial" w:hAnsi="Arial" w:cs="Arial"/>
+          <w:color w:val="000000" w:themeColor="text1"/>
+          <w:sz w:val="18"/>
+          <w:szCs w:val="18"/>
+        </w:rPr>
+        <w:t>dateFormat</w:t>
+      </w:r>
+      <w:proofErr w:type="spellEnd"/>
+      <w:r>
+        <w:rPr>
+          <w:rFonts w:ascii="Arial" w:hAnsi="Arial" w:cs="Arial"/>
+          <w:color w:val="000000" w:themeColor="text1"/>
+          <w:sz w:val="18"/>
+          <w:szCs w:val="18"/>
+        </w:rPr>
+        <w:t>($</w:t>
+      </w:r>
+      <w:proofErr w:type="spellStart"/>
+      <w:r>
+        <w:rPr>
+          <w:rFonts w:ascii="Arial" w:hAnsi="Arial" w:cs="Arial"/>
+          <w:color w:val="000000" w:themeColor="text1"/>
+          <w:sz w:val="18"/>
+          <w:szCs w:val="18"/>
+        </w:rPr>
+        <w:t>nowUTC</w:t>
+      </w:r>
+      <w:proofErr w:type="spellEnd"/>
+      <w:r>
+        <w:rPr>
+          <w:rFonts w:ascii="Arial" w:hAnsi="Arial" w:cs="Arial"/>
+          <w:color w:val="000000" w:themeColor="text1"/>
+          <w:sz w:val="18"/>
+          <w:szCs w:val="18"/>
+        </w:rPr>
+        <w:t xml:space="preserve"> </w:t>
       </w:r>
       <w:r>
         <w:rPr>
@@ -40,15 +91,35 @@
           <w:sz w:val="18"/>
           <w:szCs w:val="18"/>
         </w:rPr>
-        <w:t xml:space="preserve">,‘d MMMM yyyy’)} </w:t>
-      </w:r>
-      <w:r>
-        <w:rPr>
-          <w:rFonts w:ascii="Arial" w:hAnsi="Arial" w:cs="Arial"/>
+        <w:t xml:space="preserve">,‘d MMMM </w:t>
+      </w:r>
+      <w:proofErr w:type="spellStart"/>
+      <w:r>
+        <w:rPr>
+          <w:rFonts w:ascii="Arial" w:eastAsia="Times New Roman" w:hAnsi="Arial" w:cs="Arial"/>
           <w:color w:val="000000" w:themeColor="text1"/>
           <w:sz w:val="18"/>
           <w:szCs w:val="18"/>
         </w:rPr>
+        <w:t>yyyy</w:t>
+      </w:r>
+      <w:proofErr w:type="spellEnd"/>
+      <w:r>
+        <w:rPr>
+          <w:rFonts w:ascii="Arial" w:eastAsia="Times New Roman" w:hAnsi="Arial" w:cs="Arial"/>
+          <w:color w:val="000000" w:themeColor="text1"/>
+          <w:sz w:val="18"/>
+          <w:szCs w:val="18"/>
+        </w:rPr>
+        <w:t xml:space="preserve">’)} </w:t>
+      </w:r>
+      <w:r>
+        <w:rPr>
+          <w:rFonts w:ascii="Arial" w:hAnsi="Arial" w:cs="Arial"/>
+          <w:color w:val="000000" w:themeColor="text1"/>
+          <w:sz w:val="18"/>
+          <w:szCs w:val="18"/>
+        </w:rPr>
         <w:t>&gt;&gt;</w:t>
       </w:r>
     </w:p>
@@ -76,6 +147,7 @@
     </w:p>
     <w:p>
       <w:pPr>
+        <w:spacing w:line="276" w:lineRule="auto"/>
         <w:jc w:val="center"/>
         <w:rPr>
           <w:rFonts w:ascii="Arial" w:eastAsia="Arial" w:hAnsi="Arial" w:cs="Arial"/>
@@ -128,7 +200,7 @@
           <w:sz w:val="28"/>
           <w:szCs w:val="28"/>
         </w:rPr>
-        <w:t>.venue_name&gt;&gt;&lt;&lt;else&gt;&gt; Online Civil Claims&lt;&lt;es_&gt;&gt;</w:t>
+        <w:t>.</w:t>
       </w:r>
       <w:r>
         <w:rPr>
@@ -137,7 +209,7 @@
           <w:sz w:val="28"/>
           <w:szCs w:val="28"/>
         </w:rPr>
-        <w:br/>
+        <w:t>external_short</w:t>
       </w:r>
       <w:r>
         <w:rPr>
@@ -146,8 +218,46 @@
           <w:sz w:val="28"/>
           <w:szCs w:val="28"/>
         </w:rPr>
+        <w:t>_name&gt;&gt;&lt;&lt;else&gt;&gt;Online Civil Claims&lt;&lt;es_&gt;&gt;</w:t>
+      </w:r>
+      <w:r>
+        <w:rPr>
+          <w:rFonts w:ascii="Arial" w:eastAsia="Arial" w:hAnsi="Arial" w:cs="Arial"/>
+          <w:b/>
+          <w:sz w:val="28"/>
+          <w:szCs w:val="28"/>
+        </w:rPr>
         <w:br/>
-        <w:t>&lt;&lt;judgeName&gt;&gt;</w:t>
+      </w:r>
+      <w:r>
+        <w:rPr>
+          <w:rFonts w:ascii="Arial" w:eastAsia="Arial" w:hAnsi="Arial" w:cs="Arial"/>
+          <w:b/>
+          <w:sz w:val="28"/>
+          <w:szCs w:val="28"/>
+        </w:rPr>
+        <w:br/>
+        <w:t>&lt;&lt;</w:t>
+      </w:r>
+      <w:proofErr w:type="spellStart"/>
+      <w:r>
+        <w:rPr>
+          <w:rFonts w:ascii="Arial" w:eastAsia="Arial" w:hAnsi="Arial" w:cs="Arial"/>
+          <w:b/>
+          <w:sz w:val="28"/>
+          <w:szCs w:val="28"/>
+        </w:rPr>
+        <w:t>judgeName</w:t>
+      </w:r>
+      <w:proofErr w:type="spellEnd"/>
+      <w:r>
+        <w:rPr>
+          <w:rFonts w:ascii="Arial" w:eastAsia="Arial" w:hAnsi="Arial" w:cs="Arial"/>
+          <w:b/>
+          <w:sz w:val="28"/>
+          <w:szCs w:val="28"/>
+        </w:rPr>
+        <w:t>&gt;&gt;</w:t>
       </w:r>
     </w:p>
     <w:p>
@@ -161,7 +271,21 @@
         <w:rPr>
           <w:rFonts w:ascii="Tahoma" w:eastAsia="Tahoma" w:hAnsi="Tahoma" w:cs="Tahoma"/>
         </w:rPr>
-        <w:t>Case number: &lt;&lt; caseNumber&gt;&gt;</w:t>
+        <w:t xml:space="preserve">Case number: &lt;&lt; </w:t>
+      </w:r>
+      <w:proofErr w:type="spellStart"/>
+      <w:r>
+        <w:rPr>
+          <w:rFonts w:ascii="Tahoma" w:eastAsia="Tahoma" w:hAnsi="Tahoma" w:cs="Tahoma"/>
+        </w:rPr>
+        <w:t>caseNumber</w:t>
+      </w:r>
+      <w:proofErr w:type="spellEnd"/>
+      <w:r>
+        <w:rPr>
+          <w:rFonts w:ascii="Tahoma" w:eastAsia="Tahoma" w:hAnsi="Tahoma" w:cs="Tahoma"/>
+        </w:rPr>
+        <w:t>&gt;&gt;</w:t>
       </w:r>
     </w:p>
     <w:p>
@@ -710,21 +834,7 @@
           <w:rFonts w:ascii="Arial" w:hAnsi="Arial" w:cs="Arial"/>
           <w:lang w:val="en-US"/>
         </w:rPr>
-        <w:t xml:space="preserve">  &lt;&lt;cs_{hasRespondent2=</w:t>
-      </w:r>
-      <w:r>
-        <w:rPr>
-          <w:rFonts w:ascii="Arial" w:hAnsi="Arial" w:cs="Arial"/>
-          <w:lang w:val="en-US"/>
-        </w:rPr>
-        <w:t>true</w:t>
-      </w:r>
-      <w:r>
-        <w:rPr>
-          <w:rFonts w:ascii="Arial" w:hAnsi="Arial" w:cs="Arial"/>
-          <w:lang w:val="en-US"/>
-        </w:rPr>
-        <w:t>}&gt;&gt;</w:t>
+        <w:t xml:space="preserve">  &lt;&lt;cs_{hasRespondent2=true}&gt;&gt;</w:t>
       </w:r>
     </w:p>
     <w:tbl>
@@ -1083,6 +1193,7 @@
         </w:rPr>
         <w:t>&lt;&lt;</w:t>
       </w:r>
+      <w:proofErr w:type="spellStart"/>
       <w:r>
         <w:rPr>
           <w:rFonts w:ascii="Arial" w:hAnsi="Arial" w:cs="Arial"/>
@@ -1097,6 +1208,7 @@
         </w:rPr>
         <w:t>.input</w:t>
       </w:r>
+      <w:proofErr w:type="spellEnd"/>
       <w:r>
         <w:rPr>
           <w:rFonts w:ascii="Arial" w:hAnsi="Arial" w:cs="Arial"/>
@@ -1164,6 +1276,7 @@
         </w:rPr>
         <w:t>&lt;&lt;cs_{</w:t>
       </w:r>
+      <w:proofErr w:type="spellStart"/>
       <w:r>
         <w:rPr>
           <w:rFonts w:ascii="Arial" w:hAnsi="Arial" w:cs="Arial"/>
@@ -1171,6 +1284,7 @@
         </w:rPr>
         <w:t>hasAltDisputeResolution</w:t>
       </w:r>
+      <w:proofErr w:type="spellEnd"/>
       <w:r>
         <w:rPr>
           <w:rFonts w:ascii="Arial" w:hAnsi="Arial" w:cs="Arial"/>
@@ -1226,22 +1340,30 @@
           <w:snapToGrid w:val="0"/>
           <w:lang w:val="en-US"/>
         </w:rPr>
-        <w:t>At all stages, the parties must consider settling this litigation by any means of Alternative Dispute Resolution. This includes round table conferences, early neutral evaluation, mediation and arbitration. Any party not engaging in any such means proposed by another party must upload to the Digital Portal a witness statement giving reasons within 21 days of receipt of that proposal. That witness statement must not be shown to the trial judge until questions of costs arise.</w:t>
-      </w:r>
-    </w:p>
-    <w:p>
-      <w:pPr>
-        <w:rPr>
-          <w:rFonts w:ascii="Arial" w:hAnsi="Arial" w:cs="Arial"/>
-          <w:bCs/>
-        </w:rPr>
-      </w:pPr>
-      <w:r>
-        <w:rPr>
-          <w:rFonts w:ascii="Arial" w:hAnsi="Arial" w:cs="Arial"/>
-          <w:bCs/>
+        <w:t xml:space="preserve">At all stages, the parties must consider settling this litigation by any means of Alternative Dispute Resolution. This includes round table conferences, early neutral evaluation, mediation and arbitration. Any party not engaging in any such means proposed by another party must upload to the Digital Portal a witness statement </w:t>
+      </w:r>
+      <w:r>
+        <w:rPr>
+          <w:rFonts w:ascii="Arial" w:hAnsi="Arial" w:cs="Arial"/>
+          <w:snapToGrid w:val="0"/>
+          <w:lang w:val="en-US"/>
         </w:rPr>
         <w:lastRenderedPageBreak/>
+        <w:t>giving reasons within 21 days of receipt of that proposal. That witness statement must not be shown to the trial judge until questions of costs arise.</w:t>
+      </w:r>
+    </w:p>
+    <w:p>
+      <w:pPr>
+        <w:rPr>
+          <w:rFonts w:ascii="Arial" w:hAnsi="Arial" w:cs="Arial"/>
+          <w:bCs/>
+        </w:rPr>
+      </w:pPr>
+      <w:r>
+        <w:rPr>
+          <w:rFonts w:ascii="Arial" w:hAnsi="Arial" w:cs="Arial"/>
+          <w:bCs/>
+        </w:rPr>
         <w:t>&lt;&lt;es_&gt;&gt;</w:t>
       </w:r>
     </w:p>
@@ -1259,6 +1381,7 @@
         </w:rPr>
         <w:t>&lt;&lt;cs_{</w:t>
       </w:r>
+      <w:proofErr w:type="spellStart"/>
       <w:r>
         <w:rPr>
           <w:rFonts w:ascii="Arial" w:hAnsi="Arial" w:cs="Arial"/>
@@ -1266,6 +1389,7 @@
         </w:rPr>
         <w:t>hasVariationOfDirections</w:t>
       </w:r>
+      <w:proofErr w:type="spellEnd"/>
       <w:r>
         <w:rPr>
           <w:rFonts w:ascii="Arial" w:hAnsi="Arial" w:cs="Arial"/>
@@ -1358,12 +1482,21 @@
         </w:rPr>
         <w:t>&lt;&lt;cs_{</w:t>
       </w:r>
-      <w:r>
-        <w:rPr>
-          <w:rFonts w:ascii="Arial" w:hAnsi="Arial" w:cs="Arial"/>
-          <w:lang w:val="en-US"/>
-        </w:rPr>
-        <w:t>hasSettlement=true</w:t>
+      <w:proofErr w:type="spellStart"/>
+      <w:r>
+        <w:rPr>
+          <w:rFonts w:ascii="Arial" w:hAnsi="Arial" w:cs="Arial"/>
+          <w:lang w:val="en-US"/>
+        </w:rPr>
+        <w:t>hasSettlement</w:t>
+      </w:r>
+      <w:proofErr w:type="spellEnd"/>
+      <w:r>
+        <w:rPr>
+          <w:rFonts w:ascii="Arial" w:hAnsi="Arial" w:cs="Arial"/>
+          <w:lang w:val="en-US"/>
+        </w:rPr>
+        <w:t>=true</w:t>
       </w:r>
       <w:r>
         <w:rPr>
@@ -1427,7 +1560,25 @@
           <w:snapToGrid w:val="0"/>
           <w:lang w:val="en-US"/>
         </w:rPr>
-        <w:t xml:space="preserve"> whether or not it is then possible to upload to the Digital Portal a draft consent order to give effect to their agreement.</w:t>
+        <w:t xml:space="preserve"> </w:t>
+      </w:r>
+      <w:proofErr w:type="gramStart"/>
+      <w:r>
+        <w:rPr>
+          <w:rFonts w:ascii="Arial" w:hAnsi="Arial" w:cs="Arial"/>
+          <w:snapToGrid w:val="0"/>
+          <w:lang w:val="en-US"/>
+        </w:rPr>
+        <w:t>whether or not</w:t>
+      </w:r>
+      <w:proofErr w:type="gramEnd"/>
+      <w:r>
+        <w:rPr>
+          <w:rFonts w:ascii="Arial" w:hAnsi="Arial" w:cs="Arial"/>
+          <w:snapToGrid w:val="0"/>
+          <w:lang w:val="en-US"/>
+        </w:rPr>
+        <w:t xml:space="preserve"> it is then possible to upload to the Digital Portal a draft consent order to give effect to their agreement.</w:t>
       </w:r>
     </w:p>
     <w:p>
@@ -1461,6 +1612,7 @@
         </w:rPr>
         <w:t>&lt;&lt;cs_{</w:t>
       </w:r>
+      <w:proofErr w:type="spellStart"/>
       <w:r>
         <w:rPr>
           <w:rFonts w:ascii="Arial" w:hAnsi="Arial" w:cs="Arial"/>
@@ -1468,6 +1620,7 @@
         </w:rPr>
         <w:t>hasDisclosureOfDocuments</w:t>
       </w:r>
+      <w:proofErr w:type="spellEnd"/>
       <w:r>
         <w:rPr>
           <w:rFonts w:ascii="Arial" w:hAnsi="Arial" w:cs="Arial"/>
@@ -1561,14 +1714,41 @@
           <w:bCs/>
           <w:lang w:val="en-US"/>
         </w:rPr>
-        <w:t>&lt;&lt;</w:t>
-      </w:r>
-      <w:r>
-        <w:rPr>
-          <w:rFonts w:ascii="Arial" w:hAnsi="Arial" w:cs="Arial"/>
-          <w:lang w:val="en-US"/>
-        </w:rPr>
-        <w:t>{dateFormat(</w:t>
+        <w:t>&lt;</w:t>
+      </w:r>
+      <w:proofErr w:type="gramStart"/>
+      <w:r>
+        <w:rPr>
+          <w:rFonts w:ascii="Arial" w:hAnsi="Arial" w:cs="Arial"/>
+          <w:b/>
+          <w:bCs/>
+          <w:lang w:val="en-US"/>
+        </w:rPr>
+        <w:t>&lt;</w:t>
+      </w:r>
+      <w:r>
+        <w:rPr>
+          <w:rFonts w:ascii="Arial" w:hAnsi="Arial" w:cs="Arial"/>
+          <w:lang w:val="en-US"/>
+        </w:rPr>
+        <w:t>{</w:t>
+      </w:r>
+      <w:proofErr w:type="spellStart"/>
+      <w:proofErr w:type="gramEnd"/>
+      <w:r>
+        <w:rPr>
+          <w:rFonts w:ascii="Arial" w:hAnsi="Arial" w:cs="Arial"/>
+          <w:lang w:val="en-US"/>
+        </w:rPr>
+        <w:t>dateFormat</w:t>
+      </w:r>
+      <w:proofErr w:type="spellEnd"/>
+      <w:r>
+        <w:rPr>
+          <w:rFonts w:ascii="Arial" w:hAnsi="Arial" w:cs="Arial"/>
+          <w:lang w:val="en-US"/>
+        </w:rPr>
+        <w:t>(</w:t>
       </w:r>
       <w:r>
         <w:rPr>
@@ -1596,7 +1776,39 @@
           <w:rFonts w:ascii="Arial" w:hAnsi="Arial" w:cs="Arial"/>
           <w:lang w:val="en-US"/>
         </w:rPr>
-        <w:t>, ‘dd MMMM yyyy’, ‘yyyy-MM-dd’)}</w:t>
+        <w:t xml:space="preserve">, ‘dd MMMM </w:t>
+      </w:r>
+      <w:proofErr w:type="spellStart"/>
+      <w:r>
+        <w:rPr>
+          <w:rFonts w:ascii="Arial" w:hAnsi="Arial" w:cs="Arial"/>
+          <w:lang w:val="en-US"/>
+        </w:rPr>
+        <w:t>yyyy</w:t>
+      </w:r>
+      <w:proofErr w:type="spellEnd"/>
+      <w:r>
+        <w:rPr>
+          <w:rFonts w:ascii="Arial" w:hAnsi="Arial" w:cs="Arial"/>
+          <w:lang w:val="en-US"/>
+        </w:rPr>
+        <w:t>’, ‘</w:t>
+      </w:r>
+      <w:proofErr w:type="spellStart"/>
+      <w:r>
+        <w:rPr>
+          <w:rFonts w:ascii="Arial" w:hAnsi="Arial" w:cs="Arial"/>
+          <w:lang w:val="en-US"/>
+        </w:rPr>
+        <w:t>yyyy</w:t>
+      </w:r>
+      <w:proofErr w:type="spellEnd"/>
+      <w:r>
+        <w:rPr>
+          <w:rFonts w:ascii="Arial" w:hAnsi="Arial" w:cs="Arial"/>
+          <w:lang w:val="en-US"/>
+        </w:rPr>
+        <w:t>-MM-dd’)}</w:t>
       </w:r>
       <w:r>
         <w:rPr>
@@ -1666,16 +1878,89 @@
           <w:szCs w:val="22"/>
           <w:lang w:val="en-US" w:eastAsia="en-US"/>
         </w:rPr>
-        <w:t>&lt;&lt;</w:t>
-      </w:r>
-      <w:r>
-        <w:rPr>
-          <w:rFonts w:ascii="Arial" w:eastAsiaTheme="minorHAnsi" w:hAnsi="Arial" w:cs="Arial"/>
-          <w:sz w:val="22"/>
-          <w:szCs w:val="22"/>
-          <w:lang w:val="en-US" w:eastAsia="en-US"/>
-        </w:rPr>
-        <w:t>{dateFormat(sdoR2DisclosureOfDocuments.inspectionDate, ‘dd MMMM yyyy’, ‘yyyy-MM-dd’)}</w:t>
+        <w:t>&lt;</w:t>
+      </w:r>
+      <w:proofErr w:type="gramStart"/>
+      <w:r>
+        <w:rPr>
+          <w:rFonts w:ascii="Arial" w:eastAsiaTheme="minorHAnsi" w:hAnsi="Arial" w:cs="Arial"/>
+          <w:b/>
+          <w:bCs/>
+          <w:sz w:val="22"/>
+          <w:szCs w:val="22"/>
+          <w:lang w:val="en-US" w:eastAsia="en-US"/>
+        </w:rPr>
+        <w:t>&lt;</w:t>
+      </w:r>
+      <w:r>
+        <w:rPr>
+          <w:rFonts w:ascii="Arial" w:eastAsiaTheme="minorHAnsi" w:hAnsi="Arial" w:cs="Arial"/>
+          <w:sz w:val="22"/>
+          <w:szCs w:val="22"/>
+          <w:lang w:val="en-US" w:eastAsia="en-US"/>
+        </w:rPr>
+        <w:t>{</w:t>
+      </w:r>
+      <w:proofErr w:type="spellStart"/>
+      <w:proofErr w:type="gramEnd"/>
+      <w:r>
+        <w:rPr>
+          <w:rFonts w:ascii="Arial" w:eastAsiaTheme="minorHAnsi" w:hAnsi="Arial" w:cs="Arial"/>
+          <w:sz w:val="22"/>
+          <w:szCs w:val="22"/>
+          <w:lang w:val="en-US" w:eastAsia="en-US"/>
+        </w:rPr>
+        <w:t>dateFormat</w:t>
+      </w:r>
+      <w:proofErr w:type="spellEnd"/>
+      <w:r>
+        <w:rPr>
+          <w:rFonts w:ascii="Arial" w:eastAsiaTheme="minorHAnsi" w:hAnsi="Arial" w:cs="Arial"/>
+          <w:sz w:val="22"/>
+          <w:szCs w:val="22"/>
+          <w:lang w:val="en-US" w:eastAsia="en-US"/>
+        </w:rPr>
+        <w:t xml:space="preserve">(sdoR2DisclosureOfDocuments.inspectionDate, ‘dd MMMM </w:t>
+      </w:r>
+      <w:proofErr w:type="spellStart"/>
+      <w:r>
+        <w:rPr>
+          <w:rFonts w:ascii="Arial" w:eastAsiaTheme="minorHAnsi" w:hAnsi="Arial" w:cs="Arial"/>
+          <w:sz w:val="22"/>
+          <w:szCs w:val="22"/>
+          <w:lang w:val="en-US" w:eastAsia="en-US"/>
+        </w:rPr>
+        <w:t>yyyy</w:t>
+      </w:r>
+      <w:proofErr w:type="spellEnd"/>
+      <w:r>
+        <w:rPr>
+          <w:rFonts w:ascii="Arial" w:eastAsiaTheme="minorHAnsi" w:hAnsi="Arial" w:cs="Arial"/>
+          <w:sz w:val="22"/>
+          <w:szCs w:val="22"/>
+          <w:lang w:val="en-US" w:eastAsia="en-US"/>
+        </w:rPr>
+        <w:t>’, ‘</w:t>
+      </w:r>
+      <w:proofErr w:type="spellStart"/>
+      <w:r>
+        <w:rPr>
+          <w:rFonts w:ascii="Arial" w:eastAsiaTheme="minorHAnsi" w:hAnsi="Arial" w:cs="Arial"/>
+          <w:sz w:val="22"/>
+          <w:szCs w:val="22"/>
+          <w:lang w:val="en-US" w:eastAsia="en-US"/>
+        </w:rPr>
+        <w:t>yyyy</w:t>
+      </w:r>
+      <w:proofErr w:type="spellEnd"/>
+      <w:r>
+        <w:rPr>
+          <w:rFonts w:ascii="Arial" w:eastAsiaTheme="minorHAnsi" w:hAnsi="Arial" w:cs="Arial"/>
+          <w:sz w:val="22"/>
+          <w:szCs w:val="22"/>
+          <w:lang w:val="en-US" w:eastAsia="en-US"/>
+        </w:rPr>
+        <w:t>-MM-dd’)}</w:t>
       </w:r>
       <w:r>
         <w:rPr>
@@ -1806,6 +2091,7 @@
         </w:rPr>
         <w:t>&lt;&lt;cs_{</w:t>
       </w:r>
+      <w:proofErr w:type="spellStart"/>
       <w:r>
         <w:rPr>
           <w:rFonts w:ascii="Arial" w:eastAsiaTheme="minorHAnsi" w:hAnsi="Arial" w:cs="Arial"/>
@@ -1815,6 +2101,7 @@
         </w:rPr>
         <w:t>hasWitnessOfFact</w:t>
       </w:r>
+      <w:proofErr w:type="spellEnd"/>
       <w:r>
         <w:rPr>
           <w:rFonts w:ascii="Arial" w:eastAsiaTheme="minorHAnsi" w:hAnsi="Arial" w:cs="Arial"/>
@@ -1903,6 +2190,7 @@
         </w:rPr>
         <w:t>&lt;&lt;cs_{</w:t>
       </w:r>
+      <w:proofErr w:type="spellStart"/>
       <w:r>
         <w:rPr>
           <w:rFonts w:ascii="Arial" w:hAnsi="Arial" w:cs="Arial"/>
@@ -1917,6 +2205,7 @@
         </w:rPr>
         <w:t>RestrictWitness</w:t>
       </w:r>
+      <w:proofErr w:type="spellEnd"/>
       <w:r>
         <w:rPr>
           <w:rFonts w:ascii="Arial" w:hAnsi="Arial" w:cs="Arial"/>
@@ -1998,7 +2287,17 @@
           <w:szCs w:val="22"/>
           <w:lang w:val="en-US" w:eastAsia="en-US"/>
         </w:rPr>
-        <w:t>sdoR2WitnessesOfFact.sdoR2RestrictWitness.restrictNoOfWitnessDetails.noOfWitnessClaiman</w:t>
+        <w:t>sdoR2WitnessesOfFact.sdoR</w:t>
+      </w:r>
+      <w:proofErr w:type="gramStart"/>
+      <w:r>
+        <w:rPr>
+          <w:rFonts w:ascii="Arial" w:eastAsiaTheme="minorHAnsi" w:hAnsi="Arial" w:cs="Arial"/>
+          <w:sz w:val="22"/>
+          <w:szCs w:val="22"/>
+          <w:lang w:val="en-US" w:eastAsia="en-US"/>
+        </w:rPr>
+        <w:t>2RestrictWitness.restrictNoOfWitnessDetails.noOfWitnessClaiman</w:t>
       </w:r>
       <w:r>
         <w:rPr>
@@ -2007,6 +2306,7 @@
         </w:rPr>
         <w:t>t</w:t>
       </w:r>
+      <w:proofErr w:type="gramEnd"/>
       <w:r>
         <w:rPr>
           <w:rFonts w:ascii="Arial" w:hAnsi="Arial" w:cs="Arial"/>
@@ -2092,8 +2392,19 @@
           <w:szCs w:val="22"/>
           <w:lang w:val="en-US" w:eastAsia="en-US"/>
         </w:rPr>
-        <w:t>sdoR2WitnessesOfFact.sdoR2RestrictWitness.restrictNoOfWitnessDetails.noOfWitnessDefendant</w:t>
-      </w:r>
+        <w:t>sdoR2WitnessesOfFact.sdoR</w:t>
+      </w:r>
+      <w:proofErr w:type="gramStart"/>
+      <w:r>
+        <w:rPr>
+          <w:rFonts w:ascii="Arial" w:eastAsiaTheme="minorHAnsi" w:hAnsi="Arial" w:cs="Arial"/>
+          <w:sz w:val="22"/>
+          <w:szCs w:val="22"/>
+          <w:lang w:val="en-US" w:eastAsia="en-US"/>
+        </w:rPr>
+        <w:t>2RestrictWitness.restrictNoOfWitnessDetails.noOfWitnessDefendant</w:t>
+      </w:r>
+      <w:proofErr w:type="gramEnd"/>
       <w:r>
         <w:rPr>
           <w:rFonts w:ascii="Arial" w:hAnsi="Arial" w:cs="Arial"/>
@@ -2129,7 +2440,18 @@
           <w:szCs w:val="22"/>
           <w:lang w:val="en-US" w:eastAsia="en-US"/>
         </w:rPr>
-        <w:t>&lt;&lt;sdoR2WitnessesOfFact.sdoR2RestrictWitness.restrictNoOfWitnessDetails.partyIs</w:t>
+        <w:t>&lt;&lt;sdoR2WitnessesOfFact.sdoR</w:t>
+      </w:r>
+      <w:proofErr w:type="gramStart"/>
+      <w:r>
+        <w:rPr>
+          <w:rFonts w:ascii="Arial" w:eastAsiaTheme="minorHAnsi" w:hAnsi="Arial" w:cs="Arial"/>
+          <w:snapToGrid w:val="0"/>
+          <w:sz w:val="22"/>
+          <w:szCs w:val="22"/>
+          <w:lang w:val="en-US" w:eastAsia="en-US"/>
+        </w:rPr>
+        <w:t>2RestrictWitness.restrictNoOfWitnessDetails.partyIs</w:t>
       </w:r>
       <w:r>
         <w:rPr>
@@ -2140,6 +2462,7 @@
         </w:rPr>
         <w:t>CountedAsWitnessTxt</w:t>
       </w:r>
+      <w:proofErr w:type="gramEnd"/>
       <w:r>
         <w:rPr>
           <w:rFonts w:ascii="Arial" w:hAnsi="Arial" w:cs="Arial"/>
@@ -2191,8 +2514,18 @@
           <w:rFonts w:ascii="Arial" w:hAnsi="Arial" w:cs="Arial"/>
           <w:lang w:val="en-US"/>
         </w:rPr>
-        <w:t>&lt;&lt;cs_{</w:t>
-      </w:r>
+        <w:t>&lt;&lt;cs</w:t>
+      </w:r>
+      <w:proofErr w:type="gramStart"/>
+      <w:r>
+        <w:rPr>
+          <w:rFonts w:ascii="Arial" w:hAnsi="Arial" w:cs="Arial"/>
+          <w:lang w:val="en-US"/>
+        </w:rPr>
+        <w:t>_{</w:t>
+      </w:r>
+      <w:proofErr w:type="spellStart"/>
+      <w:proofErr w:type="gramEnd"/>
       <w:r>
         <w:rPr>
           <w:rFonts w:ascii="Arial" w:hAnsi="Arial" w:cs="Arial"/>
@@ -2205,7 +2538,15 @@
           <w:rFonts w:ascii="Arial" w:hAnsi="Arial" w:cs="Arial"/>
           <w:lang w:val="en-US"/>
         </w:rPr>
-        <w:t>estrictPages=</w:t>
+        <w:t>estrictPages</w:t>
+      </w:r>
+      <w:proofErr w:type="spellEnd"/>
+      <w:r>
+        <w:rPr>
+          <w:rFonts w:ascii="Arial" w:hAnsi="Arial" w:cs="Arial"/>
+          <w:lang w:val="en-US"/>
+        </w:rPr>
+        <w:t>=</w:t>
       </w:r>
       <w:r>
         <w:rPr>
@@ -2245,6 +2586,7 @@
           <w:szCs w:val="22"/>
           <w:lang w:val="en-US" w:eastAsia="en-US"/>
         </w:rPr>
+        <w:lastRenderedPageBreak/>
         <w:t>Each witness statement should be no more than:</w:t>
       </w:r>
       <w:r>
@@ -2256,6 +2598,7 @@
         </w:rPr>
         <w:t xml:space="preserve"> </w:t>
       </w:r>
+      <w:proofErr w:type="gramStart"/>
       <w:r>
         <w:rPr>
           <w:rFonts w:ascii="Arial" w:eastAsiaTheme="minorHAnsi" w:hAnsi="Arial" w:cs="Arial"/>
@@ -2283,6 +2626,7 @@
         </w:rPr>
         <w:t>sdoRestrictPages.restrictNoOfPagesDetails.witnessShouldNotMoreThanTxt</w:t>
       </w:r>
+      <w:proofErr w:type="gramEnd"/>
       <w:r>
         <w:rPr>
           <w:rFonts w:ascii="Arial" w:hAnsi="Arial" w:cs="Arial"/>
@@ -2316,7 +2660,6 @@
           <w:szCs w:val="22"/>
           <w:lang w:val="en-US" w:eastAsia="en-US"/>
         </w:rPr>
-        <w:lastRenderedPageBreak/>
         <w:t>Number of pages:</w:t>
       </w:r>
       <w:r>
@@ -2329,6 +2672,7 @@
         </w:rPr>
         <w:t xml:space="preserve"> </w:t>
       </w:r>
+      <w:proofErr w:type="gramStart"/>
       <w:r>
         <w:rPr>
           <w:rFonts w:ascii="Arial" w:eastAsiaTheme="minorHAnsi" w:hAnsi="Arial" w:cs="Arial"/>
@@ -2358,6 +2702,7 @@
         </w:rPr>
         <w:t>sdoRestrictPages.restrictNoOfPagesDetails.noOfPages</w:t>
       </w:r>
+      <w:proofErr w:type="gramEnd"/>
       <w:r>
         <w:rPr>
           <w:rFonts w:ascii="Arial" w:hAnsi="Arial" w:cs="Arial"/>
@@ -2382,6 +2727,7 @@
           <w:lang w:val="en-US"/>
         </w:rPr>
       </w:pPr>
+      <w:proofErr w:type="gramStart"/>
       <w:r>
         <w:rPr>
           <w:rFonts w:ascii="Arial" w:eastAsiaTheme="minorHAnsi" w:hAnsi="Arial" w:cs="Arial"/>
@@ -2409,6 +2755,7 @@
         </w:rPr>
         <w:t>sdoRestrictPages.restrictNoOfPagesDetails.fontDetails</w:t>
       </w:r>
+      <w:proofErr w:type="gramEnd"/>
       <w:r>
         <w:rPr>
           <w:rFonts w:ascii="Arial" w:hAnsi="Arial" w:cs="Arial"/>
@@ -2509,7 +2856,17 @@
           <w:szCs w:val="22"/>
           <w:lang w:val="en-US"/>
         </w:rPr>
-        <w:t>&gt;&gt;</w:t>
+        <w:t>&gt;</w:t>
+      </w:r>
+      <w:proofErr w:type="gramStart"/>
+      <w:r>
+        <w:rPr>
+          <w:rFonts w:ascii="Arial" w:hAnsi="Arial" w:cs="Arial"/>
+          <w:sz w:val="22"/>
+          <w:szCs w:val="22"/>
+          <w:lang w:val="en-US"/>
+        </w:rPr>
+        <w:t>&gt;</w:t>
       </w:r>
       <w:r>
         <w:rPr>
@@ -2538,16 +2895,88 @@
           <w:szCs w:val="22"/>
           <w:lang w:val="en-US" w:eastAsia="en-US"/>
         </w:rPr>
-        <w:t>&lt;&lt;</w:t>
-      </w:r>
-      <w:r>
-        <w:rPr>
-          <w:rFonts w:ascii="Arial" w:eastAsiaTheme="minorHAnsi" w:hAnsi="Arial" w:cs="Arial"/>
-          <w:sz w:val="22"/>
-          <w:szCs w:val="22"/>
-          <w:lang w:val="en-US" w:eastAsia="en-US"/>
-        </w:rPr>
-        <w:t>{dateFormat(sdoR2WitnessesOfFact.sdoWitnessDeadlineDate, ‘dd MMMM yyyy’, ‘yyyy-MM-dd’)}</w:t>
+        <w:t>&lt;</w:t>
+      </w:r>
+      <w:proofErr w:type="gramEnd"/>
+      <w:r>
+        <w:rPr>
+          <w:rFonts w:ascii="Arial" w:eastAsiaTheme="minorHAnsi" w:hAnsi="Arial" w:cs="Arial"/>
+          <w:b/>
+          <w:bCs/>
+          <w:sz w:val="22"/>
+          <w:szCs w:val="22"/>
+          <w:lang w:val="en-US" w:eastAsia="en-US"/>
+        </w:rPr>
+        <w:t>&lt;</w:t>
+      </w:r>
+      <w:r>
+        <w:rPr>
+          <w:rFonts w:ascii="Arial" w:eastAsiaTheme="minorHAnsi" w:hAnsi="Arial" w:cs="Arial"/>
+          <w:sz w:val="22"/>
+          <w:szCs w:val="22"/>
+          <w:lang w:val="en-US" w:eastAsia="en-US"/>
+        </w:rPr>
+        <w:t>{</w:t>
+      </w:r>
+      <w:proofErr w:type="spellStart"/>
+      <w:r>
+        <w:rPr>
+          <w:rFonts w:ascii="Arial" w:eastAsiaTheme="minorHAnsi" w:hAnsi="Arial" w:cs="Arial"/>
+          <w:sz w:val="22"/>
+          <w:szCs w:val="22"/>
+          <w:lang w:val="en-US" w:eastAsia="en-US"/>
+        </w:rPr>
+        <w:t>dateFormat</w:t>
+      </w:r>
+      <w:proofErr w:type="spellEnd"/>
+      <w:r>
+        <w:rPr>
+          <w:rFonts w:ascii="Arial" w:eastAsiaTheme="minorHAnsi" w:hAnsi="Arial" w:cs="Arial"/>
+          <w:sz w:val="22"/>
+          <w:szCs w:val="22"/>
+          <w:lang w:val="en-US" w:eastAsia="en-US"/>
+        </w:rPr>
+        <w:t xml:space="preserve">(sdoR2WitnessesOfFact.sdoWitnessDeadlineDate, ‘dd MMMM </w:t>
+      </w:r>
+      <w:proofErr w:type="spellStart"/>
+      <w:r>
+        <w:rPr>
+          <w:rFonts w:ascii="Arial" w:eastAsiaTheme="minorHAnsi" w:hAnsi="Arial" w:cs="Arial"/>
+          <w:sz w:val="22"/>
+          <w:szCs w:val="22"/>
+          <w:lang w:val="en-US" w:eastAsia="en-US"/>
+        </w:rPr>
+        <w:t>yyyy</w:t>
+      </w:r>
+      <w:proofErr w:type="spellEnd"/>
+      <w:r>
+        <w:rPr>
+          <w:rFonts w:ascii="Arial" w:eastAsiaTheme="minorHAnsi" w:hAnsi="Arial" w:cs="Arial"/>
+          <w:sz w:val="22"/>
+          <w:szCs w:val="22"/>
+          <w:lang w:val="en-US" w:eastAsia="en-US"/>
+        </w:rPr>
+        <w:t>’, ‘</w:t>
+      </w:r>
+      <w:proofErr w:type="spellStart"/>
+      <w:r>
+        <w:rPr>
+          <w:rFonts w:ascii="Arial" w:eastAsiaTheme="minorHAnsi" w:hAnsi="Arial" w:cs="Arial"/>
+          <w:sz w:val="22"/>
+          <w:szCs w:val="22"/>
+          <w:lang w:val="en-US" w:eastAsia="en-US"/>
+        </w:rPr>
+        <w:t>yyyy</w:t>
+      </w:r>
+      <w:proofErr w:type="spellEnd"/>
+      <w:r>
+        <w:rPr>
+          <w:rFonts w:ascii="Arial" w:eastAsiaTheme="minorHAnsi" w:hAnsi="Arial" w:cs="Arial"/>
+          <w:sz w:val="22"/>
+          <w:szCs w:val="22"/>
+          <w:lang w:val="en-US" w:eastAsia="en-US"/>
+        </w:rPr>
+        <w:t>-MM-dd’)}</w:t>
       </w:r>
       <w:r>
         <w:rPr>
@@ -2622,8 +3051,18 @@
           <w:rFonts w:ascii="Arial" w:hAnsi="Arial" w:cs="Arial"/>
           <w:lang w:val="en-US"/>
         </w:rPr>
-        <w:t>&lt;&lt;cs_{</w:t>
-      </w:r>
+        <w:t>&lt;&lt;cs</w:t>
+      </w:r>
+      <w:proofErr w:type="gramStart"/>
+      <w:r>
+        <w:rPr>
+          <w:rFonts w:ascii="Arial" w:hAnsi="Arial" w:cs="Arial"/>
+          <w:lang w:val="en-US"/>
+        </w:rPr>
+        <w:t>_{</w:t>
+      </w:r>
+      <w:proofErr w:type="spellStart"/>
+      <w:proofErr w:type="gramEnd"/>
       <w:r>
         <w:rPr>
           <w:rFonts w:ascii="Arial" w:hAnsi="Arial" w:cs="Arial"/>
@@ -2631,6 +3070,7 @@
         </w:rPr>
         <w:t>hasExpertEvidence</w:t>
       </w:r>
+      <w:proofErr w:type="spellEnd"/>
       <w:r>
         <w:rPr>
           <w:rFonts w:ascii="Arial" w:hAnsi="Arial" w:cs="Arial"/>
@@ -2773,6 +3213,7 @@
         </w:rPr>
         <w:t>&lt;&lt;cs_{</w:t>
       </w:r>
+      <w:proofErr w:type="spellStart"/>
       <w:r>
         <w:rPr>
           <w:rFonts w:ascii="Arial" w:hAnsi="Arial" w:cs="Arial"/>
@@ -2780,6 +3221,7 @@
         </w:rPr>
         <w:t>hasAddendumReport</w:t>
       </w:r>
+      <w:proofErr w:type="spellEnd"/>
       <w:r>
         <w:rPr>
           <w:rFonts w:ascii="Arial" w:hAnsi="Arial" w:cs="Arial"/>
@@ -2844,16 +3286,49 @@
           <w:szCs w:val="22"/>
           <w:lang w:val="en-US" w:eastAsia="en-US"/>
         </w:rPr>
-        <w:t>&lt;&lt;</w:t>
-      </w:r>
-      <w:r>
-        <w:rPr>
-          <w:rFonts w:ascii="Arial" w:eastAsiaTheme="minorHAnsi" w:hAnsi="Arial" w:cs="Arial"/>
-          <w:sz w:val="22"/>
-          <w:szCs w:val="22"/>
-          <w:lang w:val="en-US" w:eastAsia="en-US"/>
-        </w:rPr>
-        <w:t>{dateFormat(</w:t>
+        <w:t>&lt;</w:t>
+      </w:r>
+      <w:proofErr w:type="gramStart"/>
+      <w:r>
+        <w:rPr>
+          <w:rFonts w:ascii="Arial" w:eastAsiaTheme="minorHAnsi" w:hAnsi="Arial" w:cs="Arial"/>
+          <w:b/>
+          <w:bCs/>
+          <w:sz w:val="22"/>
+          <w:szCs w:val="22"/>
+          <w:lang w:val="en-US" w:eastAsia="en-US"/>
+        </w:rPr>
+        <w:t>&lt;</w:t>
+      </w:r>
+      <w:r>
+        <w:rPr>
+          <w:rFonts w:ascii="Arial" w:eastAsiaTheme="minorHAnsi" w:hAnsi="Arial" w:cs="Arial"/>
+          <w:sz w:val="22"/>
+          <w:szCs w:val="22"/>
+          <w:lang w:val="en-US" w:eastAsia="en-US"/>
+        </w:rPr>
+        <w:t>{</w:t>
+      </w:r>
+      <w:proofErr w:type="spellStart"/>
+      <w:proofErr w:type="gramEnd"/>
+      <w:r>
+        <w:rPr>
+          <w:rFonts w:ascii="Arial" w:eastAsiaTheme="minorHAnsi" w:hAnsi="Arial" w:cs="Arial"/>
+          <w:sz w:val="22"/>
+          <w:szCs w:val="22"/>
+          <w:lang w:val="en-US" w:eastAsia="en-US"/>
+        </w:rPr>
+        <w:t>dateFormat</w:t>
+      </w:r>
+      <w:proofErr w:type="spellEnd"/>
+      <w:r>
+        <w:rPr>
+          <w:rFonts w:ascii="Arial" w:eastAsiaTheme="minorHAnsi" w:hAnsi="Arial" w:cs="Arial"/>
+          <w:sz w:val="22"/>
+          <w:szCs w:val="22"/>
+          <w:lang w:val="en-US" w:eastAsia="en-US"/>
+        </w:rPr>
+        <w:t>(</w:t>
       </w:r>
       <w:r>
         <w:rPr>
@@ -2871,7 +3346,47 @@
           <w:szCs w:val="22"/>
           <w:lang w:val="en-US" w:eastAsia="en-US"/>
         </w:rPr>
-        <w:t>, ‘dd MMMM yyyy’, ‘yyyy-MM-dd’)}</w:t>
+        <w:t xml:space="preserve">, ‘dd MMMM </w:t>
+      </w:r>
+      <w:proofErr w:type="spellStart"/>
+      <w:r>
+        <w:rPr>
+          <w:rFonts w:ascii="Arial" w:eastAsiaTheme="minorHAnsi" w:hAnsi="Arial" w:cs="Arial"/>
+          <w:sz w:val="22"/>
+          <w:szCs w:val="22"/>
+          <w:lang w:val="en-US" w:eastAsia="en-US"/>
+        </w:rPr>
+        <w:t>yyyy</w:t>
+      </w:r>
+      <w:proofErr w:type="spellEnd"/>
+      <w:r>
+        <w:rPr>
+          <w:rFonts w:ascii="Arial" w:eastAsiaTheme="minorHAnsi" w:hAnsi="Arial" w:cs="Arial"/>
+          <w:sz w:val="22"/>
+          <w:szCs w:val="22"/>
+          <w:lang w:val="en-US" w:eastAsia="en-US"/>
+        </w:rPr>
+        <w:t>’, ‘</w:t>
+      </w:r>
+      <w:proofErr w:type="spellStart"/>
+      <w:r>
+        <w:rPr>
+          <w:rFonts w:ascii="Arial" w:eastAsiaTheme="minorHAnsi" w:hAnsi="Arial" w:cs="Arial"/>
+          <w:sz w:val="22"/>
+          <w:szCs w:val="22"/>
+          <w:lang w:val="en-US" w:eastAsia="en-US"/>
+        </w:rPr>
+        <w:t>yyyy</w:t>
+      </w:r>
+      <w:proofErr w:type="spellEnd"/>
+      <w:r>
+        <w:rPr>
+          <w:rFonts w:ascii="Arial" w:eastAsiaTheme="minorHAnsi" w:hAnsi="Arial" w:cs="Arial"/>
+          <w:sz w:val="22"/>
+          <w:szCs w:val="22"/>
+          <w:lang w:val="en-US" w:eastAsia="en-US"/>
+        </w:rPr>
+        <w:t>-MM-dd’)}</w:t>
       </w:r>
       <w:r>
         <w:rPr>
@@ -2929,12 +3444,21 @@
         </w:rPr>
         <w:t>&lt;&lt;cs_{</w:t>
       </w:r>
-      <w:r>
-        <w:rPr>
-          <w:rFonts w:ascii="Arial" w:hAnsi="Arial" w:cs="Arial"/>
-          <w:lang w:val="en-US"/>
-        </w:rPr>
-        <w:t>hasFurtherAudiogram=true</w:t>
+      <w:proofErr w:type="spellStart"/>
+      <w:r>
+        <w:rPr>
+          <w:rFonts w:ascii="Arial" w:hAnsi="Arial" w:cs="Arial"/>
+          <w:lang w:val="en-US"/>
+        </w:rPr>
+        <w:t>hasFurtherAudiogram</w:t>
+      </w:r>
+      <w:proofErr w:type="spellEnd"/>
+      <w:r>
+        <w:rPr>
+          <w:rFonts w:ascii="Arial" w:hAnsi="Arial" w:cs="Arial"/>
+          <w:lang w:val="en-US"/>
+        </w:rPr>
+        <w:t>=true</w:t>
       </w:r>
       <w:r>
         <w:rPr>
@@ -3003,16 +3527,49 @@
           <w:szCs w:val="22"/>
           <w:lang w:val="en-US" w:eastAsia="en-US"/>
         </w:rPr>
-        <w:t>&lt;&lt;</w:t>
-      </w:r>
-      <w:r>
-        <w:rPr>
-          <w:rFonts w:ascii="Arial" w:eastAsiaTheme="minorHAnsi" w:hAnsi="Arial" w:cs="Arial"/>
-          <w:sz w:val="22"/>
-          <w:szCs w:val="22"/>
-          <w:lang w:val="en-US" w:eastAsia="en-US"/>
-        </w:rPr>
-        <w:t>{dateFormat(</w:t>
+        <w:t>&lt;</w:t>
+      </w:r>
+      <w:proofErr w:type="gramStart"/>
+      <w:r>
+        <w:rPr>
+          <w:rFonts w:ascii="Arial" w:eastAsiaTheme="minorHAnsi" w:hAnsi="Arial" w:cs="Arial"/>
+          <w:b/>
+          <w:bCs/>
+          <w:sz w:val="22"/>
+          <w:szCs w:val="22"/>
+          <w:lang w:val="en-US" w:eastAsia="en-US"/>
+        </w:rPr>
+        <w:t>&lt;</w:t>
+      </w:r>
+      <w:r>
+        <w:rPr>
+          <w:rFonts w:ascii="Arial" w:eastAsiaTheme="minorHAnsi" w:hAnsi="Arial" w:cs="Arial"/>
+          <w:sz w:val="22"/>
+          <w:szCs w:val="22"/>
+          <w:lang w:val="en-US" w:eastAsia="en-US"/>
+        </w:rPr>
+        <w:t>{</w:t>
+      </w:r>
+      <w:proofErr w:type="spellStart"/>
+      <w:proofErr w:type="gramEnd"/>
+      <w:r>
+        <w:rPr>
+          <w:rFonts w:ascii="Arial" w:eastAsiaTheme="minorHAnsi" w:hAnsi="Arial" w:cs="Arial"/>
+          <w:sz w:val="22"/>
+          <w:szCs w:val="22"/>
+          <w:lang w:val="en-US" w:eastAsia="en-US"/>
+        </w:rPr>
+        <w:t>dateFormat</w:t>
+      </w:r>
+      <w:proofErr w:type="spellEnd"/>
+      <w:r>
+        <w:rPr>
+          <w:rFonts w:ascii="Arial" w:eastAsiaTheme="minorHAnsi" w:hAnsi="Arial" w:cs="Arial"/>
+          <w:sz w:val="22"/>
+          <w:szCs w:val="22"/>
+          <w:lang w:val="en-US" w:eastAsia="en-US"/>
+        </w:rPr>
+        <w:t>(</w:t>
       </w:r>
       <w:r>
         <w:rPr>
@@ -3030,7 +3587,47 @@
           <w:szCs w:val="22"/>
           <w:lang w:val="en-US" w:eastAsia="en-US"/>
         </w:rPr>
-        <w:t>, ‘dd MMMM yyyy’, ‘yyyy-MM-dd’)}</w:t>
+        <w:t xml:space="preserve">, ‘dd MMMM </w:t>
+      </w:r>
+      <w:proofErr w:type="spellStart"/>
+      <w:r>
+        <w:rPr>
+          <w:rFonts w:ascii="Arial" w:eastAsiaTheme="minorHAnsi" w:hAnsi="Arial" w:cs="Arial"/>
+          <w:sz w:val="22"/>
+          <w:szCs w:val="22"/>
+          <w:lang w:val="en-US" w:eastAsia="en-US"/>
+        </w:rPr>
+        <w:t>yyyy</w:t>
+      </w:r>
+      <w:proofErr w:type="spellEnd"/>
+      <w:r>
+        <w:rPr>
+          <w:rFonts w:ascii="Arial" w:eastAsiaTheme="minorHAnsi" w:hAnsi="Arial" w:cs="Arial"/>
+          <w:sz w:val="22"/>
+          <w:szCs w:val="22"/>
+          <w:lang w:val="en-US" w:eastAsia="en-US"/>
+        </w:rPr>
+        <w:t>’, ‘</w:t>
+      </w:r>
+      <w:proofErr w:type="spellStart"/>
+      <w:r>
+        <w:rPr>
+          <w:rFonts w:ascii="Arial" w:eastAsiaTheme="minorHAnsi" w:hAnsi="Arial" w:cs="Arial"/>
+          <w:sz w:val="22"/>
+          <w:szCs w:val="22"/>
+          <w:lang w:val="en-US" w:eastAsia="en-US"/>
+        </w:rPr>
+        <w:t>yyyy</w:t>
+      </w:r>
+      <w:proofErr w:type="spellEnd"/>
+      <w:r>
+        <w:rPr>
+          <w:rFonts w:ascii="Arial" w:eastAsiaTheme="minorHAnsi" w:hAnsi="Arial" w:cs="Arial"/>
+          <w:sz w:val="22"/>
+          <w:szCs w:val="22"/>
+          <w:lang w:val="en-US" w:eastAsia="en-US"/>
+        </w:rPr>
+        <w:t>-MM-dd’)}</w:t>
       </w:r>
       <w:r>
         <w:rPr>
@@ -3095,16 +3692,49 @@
           <w:szCs w:val="22"/>
           <w:lang w:val="en-US" w:eastAsia="en-US"/>
         </w:rPr>
-        <w:t>&lt;&lt;</w:t>
-      </w:r>
-      <w:r>
-        <w:rPr>
-          <w:rFonts w:ascii="Arial" w:eastAsiaTheme="minorHAnsi" w:hAnsi="Arial" w:cs="Arial"/>
-          <w:sz w:val="22"/>
-          <w:szCs w:val="22"/>
-          <w:lang w:val="en-US" w:eastAsia="en-US"/>
-        </w:rPr>
-        <w:t>{dateFormat(</w:t>
+        <w:t>&lt;</w:t>
+      </w:r>
+      <w:proofErr w:type="gramStart"/>
+      <w:r>
+        <w:rPr>
+          <w:rFonts w:ascii="Arial" w:eastAsiaTheme="minorHAnsi" w:hAnsi="Arial" w:cs="Arial"/>
+          <w:b/>
+          <w:bCs/>
+          <w:sz w:val="22"/>
+          <w:szCs w:val="22"/>
+          <w:lang w:val="en-US" w:eastAsia="en-US"/>
+        </w:rPr>
+        <w:t>&lt;</w:t>
+      </w:r>
+      <w:r>
+        <w:rPr>
+          <w:rFonts w:ascii="Arial" w:eastAsiaTheme="minorHAnsi" w:hAnsi="Arial" w:cs="Arial"/>
+          <w:sz w:val="22"/>
+          <w:szCs w:val="22"/>
+          <w:lang w:val="en-US" w:eastAsia="en-US"/>
+        </w:rPr>
+        <w:t>{</w:t>
+      </w:r>
+      <w:proofErr w:type="spellStart"/>
+      <w:proofErr w:type="gramEnd"/>
+      <w:r>
+        <w:rPr>
+          <w:rFonts w:ascii="Arial" w:eastAsiaTheme="minorHAnsi" w:hAnsi="Arial" w:cs="Arial"/>
+          <w:sz w:val="22"/>
+          <w:szCs w:val="22"/>
+          <w:lang w:val="en-US" w:eastAsia="en-US"/>
+        </w:rPr>
+        <w:t>dateFormat</w:t>
+      </w:r>
+      <w:proofErr w:type="spellEnd"/>
+      <w:r>
+        <w:rPr>
+          <w:rFonts w:ascii="Arial" w:eastAsiaTheme="minorHAnsi" w:hAnsi="Arial" w:cs="Arial"/>
+          <w:sz w:val="22"/>
+          <w:szCs w:val="22"/>
+          <w:lang w:val="en-US" w:eastAsia="en-US"/>
+        </w:rPr>
+        <w:t>(</w:t>
       </w:r>
       <w:r>
         <w:rPr>
@@ -3122,7 +3752,47 @@
           <w:szCs w:val="22"/>
           <w:lang w:val="en-US" w:eastAsia="en-US"/>
         </w:rPr>
-        <w:t>, ‘dd MMMM yyyy’, ‘yyyy-MM-dd’)}</w:t>
+        <w:t xml:space="preserve">, ‘dd MMMM </w:t>
+      </w:r>
+      <w:proofErr w:type="spellStart"/>
+      <w:r>
+        <w:rPr>
+          <w:rFonts w:ascii="Arial" w:eastAsiaTheme="minorHAnsi" w:hAnsi="Arial" w:cs="Arial"/>
+          <w:sz w:val="22"/>
+          <w:szCs w:val="22"/>
+          <w:lang w:val="en-US" w:eastAsia="en-US"/>
+        </w:rPr>
+        <w:t>yyyy</w:t>
+      </w:r>
+      <w:proofErr w:type="spellEnd"/>
+      <w:r>
+        <w:rPr>
+          <w:rFonts w:ascii="Arial" w:eastAsiaTheme="minorHAnsi" w:hAnsi="Arial" w:cs="Arial"/>
+          <w:sz w:val="22"/>
+          <w:szCs w:val="22"/>
+          <w:lang w:val="en-US" w:eastAsia="en-US"/>
+        </w:rPr>
+        <w:t>’, ‘</w:t>
+      </w:r>
+      <w:proofErr w:type="spellStart"/>
+      <w:r>
+        <w:rPr>
+          <w:rFonts w:ascii="Arial" w:eastAsiaTheme="minorHAnsi" w:hAnsi="Arial" w:cs="Arial"/>
+          <w:sz w:val="22"/>
+          <w:szCs w:val="22"/>
+          <w:lang w:val="en-US" w:eastAsia="en-US"/>
+        </w:rPr>
+        <w:t>yyyy</w:t>
+      </w:r>
+      <w:proofErr w:type="spellEnd"/>
+      <w:r>
+        <w:rPr>
+          <w:rFonts w:ascii="Arial" w:eastAsiaTheme="minorHAnsi" w:hAnsi="Arial" w:cs="Arial"/>
+          <w:sz w:val="22"/>
+          <w:szCs w:val="22"/>
+          <w:lang w:val="en-US" w:eastAsia="en-US"/>
+        </w:rPr>
+        <w:t>-MM-dd’)}</w:t>
       </w:r>
       <w:r>
         <w:rPr>
@@ -3195,6 +3865,7 @@
         </w:rPr>
         <w:t>&lt;&lt;cs_{</w:t>
       </w:r>
+      <w:proofErr w:type="spellStart"/>
       <w:r>
         <w:rPr>
           <w:rFonts w:ascii="Arial" w:eastAsiaTheme="minorHAnsi" w:hAnsi="Arial" w:cs="Arial"/>
@@ -3204,6 +3875,7 @@
         </w:rPr>
         <w:t>hasQuestionsOfClaimantExpert</w:t>
       </w:r>
+      <w:proofErr w:type="spellEnd"/>
       <w:r>
         <w:rPr>
           <w:rFonts w:ascii="Arial" w:eastAsiaTheme="minorHAnsi" w:hAnsi="Arial" w:cs="Arial"/>
@@ -3301,14 +3973,32 @@
           <w:bCs/>
           <w:lang w:val="en-US"/>
         </w:rPr>
-        <w:t>&lt;&lt;</w:t>
-      </w:r>
-      <w:r>
-        <w:rPr>
-          <w:rFonts w:ascii="Arial" w:hAnsi="Arial" w:cs="Arial"/>
-          <w:lang w:val="en-US"/>
-        </w:rPr>
-        <w:t>{dateFormat(</w:t>
+        <w:t>&lt;</w:t>
+      </w:r>
+      <w:proofErr w:type="gramStart"/>
+      <w:r>
+        <w:rPr>
+          <w:rFonts w:ascii="Arial" w:hAnsi="Arial" w:cs="Arial"/>
+          <w:b/>
+          <w:bCs/>
+          <w:lang w:val="en-US"/>
+        </w:rPr>
+        <w:t>&lt;</w:t>
+      </w:r>
+      <w:r>
+        <w:rPr>
+          <w:rFonts w:ascii="Arial" w:hAnsi="Arial" w:cs="Arial"/>
+          <w:lang w:val="en-US"/>
+        </w:rPr>
+        <w:t>{</w:t>
+      </w:r>
+      <w:proofErr w:type="gramEnd"/>
+      <w:r>
+        <w:rPr>
+          <w:rFonts w:ascii="Arial" w:hAnsi="Arial" w:cs="Arial"/>
+          <w:lang w:val="en-US"/>
+        </w:rPr>
+        <w:t>dateFormat(</w:t>
       </w:r>
       <w:r>
         <w:rPr>
@@ -3322,7 +4012,39 @@
           <w:rFonts w:ascii="Arial" w:hAnsi="Arial" w:cs="Arial"/>
           <w:lang w:val="en-US"/>
         </w:rPr>
-        <w:t>, ‘dd MMMM yyyy’, ‘yyyy-MM-dd’)}</w:t>
+        <w:t xml:space="preserve">, ‘dd MMMM </w:t>
+      </w:r>
+      <w:proofErr w:type="spellStart"/>
+      <w:r>
+        <w:rPr>
+          <w:rFonts w:ascii="Arial" w:hAnsi="Arial" w:cs="Arial"/>
+          <w:lang w:val="en-US"/>
+        </w:rPr>
+        <w:t>yyyy</w:t>
+      </w:r>
+      <w:proofErr w:type="spellEnd"/>
+      <w:r>
+        <w:rPr>
+          <w:rFonts w:ascii="Arial" w:hAnsi="Arial" w:cs="Arial"/>
+          <w:lang w:val="en-US"/>
+        </w:rPr>
+        <w:t>’, ‘</w:t>
+      </w:r>
+      <w:proofErr w:type="spellStart"/>
+      <w:r>
+        <w:rPr>
+          <w:rFonts w:ascii="Arial" w:hAnsi="Arial" w:cs="Arial"/>
+          <w:lang w:val="en-US"/>
+        </w:rPr>
+        <w:t>yyyy</w:t>
+      </w:r>
+      <w:proofErr w:type="spellEnd"/>
+      <w:r>
+        <w:rPr>
+          <w:rFonts w:ascii="Arial" w:hAnsi="Arial" w:cs="Arial"/>
+          <w:lang w:val="en-US"/>
+        </w:rPr>
+        <w:t>-MM-dd’)}</w:t>
       </w:r>
       <w:r>
         <w:rPr>
@@ -3368,14 +4090,32 @@
           <w:bCs/>
           <w:lang w:val="en-US"/>
         </w:rPr>
-        <w:t>&lt;&lt;</w:t>
-      </w:r>
-      <w:r>
-        <w:rPr>
-          <w:rFonts w:ascii="Arial" w:hAnsi="Arial" w:cs="Arial"/>
-          <w:lang w:val="en-US"/>
-        </w:rPr>
-        <w:t>{dateFormat(</w:t>
+        <w:t>&lt;</w:t>
+      </w:r>
+      <w:proofErr w:type="gramStart"/>
+      <w:r>
+        <w:rPr>
+          <w:rFonts w:ascii="Arial" w:hAnsi="Arial" w:cs="Arial"/>
+          <w:b/>
+          <w:bCs/>
+          <w:lang w:val="en-US"/>
+        </w:rPr>
+        <w:t>&lt;</w:t>
+      </w:r>
+      <w:r>
+        <w:rPr>
+          <w:rFonts w:ascii="Arial" w:hAnsi="Arial" w:cs="Arial"/>
+          <w:lang w:val="en-US"/>
+        </w:rPr>
+        <w:t>{</w:t>
+      </w:r>
+      <w:proofErr w:type="gramEnd"/>
+      <w:r>
+        <w:rPr>
+          <w:rFonts w:ascii="Arial" w:hAnsi="Arial" w:cs="Arial"/>
+          <w:lang w:val="en-US"/>
+        </w:rPr>
+        <w:t>dateFormat(</w:t>
       </w:r>
       <w:r>
         <w:rPr>
@@ -3389,7 +4129,39 @@
           <w:rFonts w:ascii="Arial" w:hAnsi="Arial" w:cs="Arial"/>
           <w:lang w:val="en-US"/>
         </w:rPr>
-        <w:t>, ‘dd MMMM yyyy’, ‘yyyy-MM-dd’)}</w:t>
+        <w:t xml:space="preserve">, ‘dd MMMM </w:t>
+      </w:r>
+      <w:proofErr w:type="spellStart"/>
+      <w:r>
+        <w:rPr>
+          <w:rFonts w:ascii="Arial" w:hAnsi="Arial" w:cs="Arial"/>
+          <w:lang w:val="en-US"/>
+        </w:rPr>
+        <w:t>yyyy</w:t>
+      </w:r>
+      <w:proofErr w:type="spellEnd"/>
+      <w:r>
+        <w:rPr>
+          <w:rFonts w:ascii="Arial" w:hAnsi="Arial" w:cs="Arial"/>
+          <w:lang w:val="en-US"/>
+        </w:rPr>
+        <w:t>’, ‘</w:t>
+      </w:r>
+      <w:proofErr w:type="spellStart"/>
+      <w:r>
+        <w:rPr>
+          <w:rFonts w:ascii="Arial" w:hAnsi="Arial" w:cs="Arial"/>
+          <w:lang w:val="en-US"/>
+        </w:rPr>
+        <w:t>yyyy</w:t>
+      </w:r>
+      <w:proofErr w:type="spellEnd"/>
+      <w:r>
+        <w:rPr>
+          <w:rFonts w:ascii="Arial" w:hAnsi="Arial" w:cs="Arial"/>
+          <w:lang w:val="en-US"/>
+        </w:rPr>
+        <w:t>-MM-dd’)}</w:t>
       </w:r>
       <w:r>
         <w:rPr>
@@ -3459,14 +4231,25 @@
         </w:rPr>
         <w:t>{</w:t>
       </w:r>
-      <w:r>
-        <w:rPr>
-          <w:rFonts w:ascii="Arial" w:eastAsiaTheme="minorHAnsi" w:hAnsi="Arial" w:cs="Arial"/>
-          <w:sz w:val="22"/>
-          <w:szCs w:val="22"/>
-          <w:lang w:val="en-US" w:eastAsia="en-US"/>
-        </w:rPr>
-        <w:t>isApplicationToRelyOnFurther=</w:t>
+      <w:proofErr w:type="spellStart"/>
+      <w:r>
+        <w:rPr>
+          <w:rFonts w:ascii="Arial" w:eastAsiaTheme="minorHAnsi" w:hAnsi="Arial" w:cs="Arial"/>
+          <w:sz w:val="22"/>
+          <w:szCs w:val="22"/>
+          <w:lang w:val="en-US" w:eastAsia="en-US"/>
+        </w:rPr>
+        <w:t>isApplicationToRelyOnFurther</w:t>
+      </w:r>
+      <w:proofErr w:type="spellEnd"/>
+      <w:r>
+        <w:rPr>
+          <w:rFonts w:ascii="Arial" w:eastAsiaTheme="minorHAnsi" w:hAnsi="Arial" w:cs="Arial"/>
+          <w:sz w:val="22"/>
+          <w:szCs w:val="22"/>
+          <w:lang w:val="en-US" w:eastAsia="en-US"/>
+        </w:rPr>
+        <w:t>=</w:t>
       </w:r>
       <w:r>
         <w:rPr>
@@ -3527,6 +4310,7 @@
           <w:lang w:val="en-US"/>
         </w:rPr>
       </w:pPr>
+      <w:proofErr w:type="gramStart"/>
       <w:r>
         <w:rPr>
           <w:rFonts w:ascii="Arial" w:hAnsi="Arial" w:cs="Arial"/>
@@ -3555,6 +4339,7 @@
         </w:rPr>
         <w:t>t</w:t>
       </w:r>
+      <w:proofErr w:type="gramEnd"/>
       <w:r>
         <w:rPr>
           <w:rFonts w:ascii="Arial" w:hAnsi="Arial" w:cs="Arial"/>
@@ -3583,36 +4368,79 @@
           <w:bCs/>
           <w:lang w:val="en-US"/>
         </w:rPr>
-        <w:t>&lt;&lt;</w:t>
-      </w:r>
-      <w:r>
-        <w:rPr>
-          <w:rFonts w:ascii="Arial" w:hAnsi="Arial" w:cs="Arial"/>
-          <w:lang w:val="en-US"/>
-        </w:rPr>
-        <w:t>{dateFormat(</w:t>
-      </w:r>
-      <w:r>
-        <w:rPr>
-          <w:rFonts w:ascii="Arial" w:hAnsi="Arial" w:cs="Arial"/>
-          <w:lang w:val="en-US"/>
-        </w:rPr>
-        <w:t>sdoR2QuestionsClaimantExpert.sdoApplicationToRelyOnFurther.app</w:t>
-      </w:r>
-      <w:r>
-        <w:rPr>
-          <w:rFonts w:ascii="Arial" w:hAnsi="Arial" w:cs="Arial"/>
-          <w:lang w:val="en-US"/>
-        </w:rPr>
         <w:lastRenderedPageBreak/>
-        <w:t>licationToRelyOnFurtherDetails.applicationToRelyDetailsDate</w:t>
-      </w:r>
-      <w:r>
-        <w:rPr>
-          <w:rFonts w:ascii="Arial" w:hAnsi="Arial" w:cs="Arial"/>
-          <w:lang w:val="en-US"/>
-        </w:rPr>
-        <w:t>, ‘dd MMMM yyyy’, ‘yyyy-MM-dd’)}</w:t>
+        <w:t>&lt;</w:t>
+      </w:r>
+      <w:proofErr w:type="gramStart"/>
+      <w:r>
+        <w:rPr>
+          <w:rFonts w:ascii="Arial" w:hAnsi="Arial" w:cs="Arial"/>
+          <w:b/>
+          <w:bCs/>
+          <w:lang w:val="en-US"/>
+        </w:rPr>
+        <w:t>&lt;</w:t>
+      </w:r>
+      <w:r>
+        <w:rPr>
+          <w:rFonts w:ascii="Arial" w:hAnsi="Arial" w:cs="Arial"/>
+          <w:lang w:val="en-US"/>
+        </w:rPr>
+        <w:t>{</w:t>
+      </w:r>
+      <w:proofErr w:type="gramEnd"/>
+      <w:r>
+        <w:rPr>
+          <w:rFonts w:ascii="Arial" w:hAnsi="Arial" w:cs="Arial"/>
+          <w:lang w:val="en-US"/>
+        </w:rPr>
+        <w:t>dateFormat(</w:t>
+      </w:r>
+      <w:r>
+        <w:rPr>
+          <w:rFonts w:ascii="Arial" w:hAnsi="Arial" w:cs="Arial"/>
+          <w:lang w:val="en-US"/>
+        </w:rPr>
+        <w:t>sdoR2QuestionsClaimantExpert.sdoApplicationToRelyOnFurther.applicationToRelyOnFurtherDetails.applicationToRelyDetailsDate</w:t>
+      </w:r>
+      <w:r>
+        <w:rPr>
+          <w:rFonts w:ascii="Arial" w:hAnsi="Arial" w:cs="Arial"/>
+          <w:lang w:val="en-US"/>
+        </w:rPr>
+        <w:t xml:space="preserve">, ‘dd MMMM </w:t>
+      </w:r>
+      <w:proofErr w:type="spellStart"/>
+      <w:r>
+        <w:rPr>
+          <w:rFonts w:ascii="Arial" w:hAnsi="Arial" w:cs="Arial"/>
+          <w:lang w:val="en-US"/>
+        </w:rPr>
+        <w:t>yyyy</w:t>
+      </w:r>
+      <w:proofErr w:type="spellEnd"/>
+      <w:r>
+        <w:rPr>
+          <w:rFonts w:ascii="Arial" w:hAnsi="Arial" w:cs="Arial"/>
+          <w:lang w:val="en-US"/>
+        </w:rPr>
+        <w:t>’, ‘</w:t>
+      </w:r>
+      <w:proofErr w:type="spellStart"/>
+      <w:r>
+        <w:rPr>
+          <w:rFonts w:ascii="Arial" w:hAnsi="Arial" w:cs="Arial"/>
+          <w:lang w:val="en-US"/>
+        </w:rPr>
+        <w:t>yyyy</w:t>
+      </w:r>
+      <w:proofErr w:type="spellEnd"/>
+      <w:r>
+        <w:rPr>
+          <w:rFonts w:ascii="Arial" w:hAnsi="Arial" w:cs="Arial"/>
+          <w:lang w:val="en-US"/>
+        </w:rPr>
+        <w:t>-MM-dd’)}</w:t>
       </w:r>
       <w:r>
         <w:rPr>
@@ -3684,6 +4512,7 @@
         </w:rPr>
         <w:t>&lt;&lt;cs_{</w:t>
       </w:r>
+      <w:proofErr w:type="spellStart"/>
       <w:r>
         <w:rPr>
           <w:rFonts w:ascii="Arial" w:eastAsiaTheme="minorHAnsi" w:hAnsi="Arial" w:cs="Arial"/>
@@ -3693,6 +4522,7 @@
         </w:rPr>
         <w:t>hasPermissionFromENT</w:t>
       </w:r>
+      <w:proofErr w:type="spellEnd"/>
       <w:r>
         <w:rPr>
           <w:rFonts w:ascii="Arial" w:eastAsiaTheme="minorHAnsi" w:hAnsi="Arial" w:cs="Arial"/>
@@ -3771,14 +4601,32 @@
           <w:bCs/>
           <w:lang w:val="en-US"/>
         </w:rPr>
-        <w:t>&lt;&lt;</w:t>
-      </w:r>
-      <w:r>
-        <w:rPr>
-          <w:rFonts w:ascii="Arial" w:hAnsi="Arial" w:cs="Arial"/>
-          <w:lang w:val="en-US"/>
-        </w:rPr>
-        <w:t>{dateFormat(</w:t>
+        <w:t>&lt;</w:t>
+      </w:r>
+      <w:proofErr w:type="gramStart"/>
+      <w:r>
+        <w:rPr>
+          <w:rFonts w:ascii="Arial" w:hAnsi="Arial" w:cs="Arial"/>
+          <w:b/>
+          <w:bCs/>
+          <w:lang w:val="en-US"/>
+        </w:rPr>
+        <w:t>&lt;</w:t>
+      </w:r>
+      <w:r>
+        <w:rPr>
+          <w:rFonts w:ascii="Arial" w:hAnsi="Arial" w:cs="Arial"/>
+          <w:lang w:val="en-US"/>
+        </w:rPr>
+        <w:t>{</w:t>
+      </w:r>
+      <w:proofErr w:type="gramEnd"/>
+      <w:r>
+        <w:rPr>
+          <w:rFonts w:ascii="Arial" w:hAnsi="Arial" w:cs="Arial"/>
+          <w:lang w:val="en-US"/>
+        </w:rPr>
+        <w:t>dateFormat(</w:t>
       </w:r>
       <w:r>
         <w:rPr>
@@ -3792,7 +4640,39 @@
           <w:rFonts w:ascii="Arial" w:hAnsi="Arial" w:cs="Arial"/>
           <w:lang w:val="en-US"/>
         </w:rPr>
-        <w:t>, ‘dd MMMM yyyy’, ‘yyyy-MM-dd’)}</w:t>
+        <w:t xml:space="preserve">, ‘dd MMMM </w:t>
+      </w:r>
+      <w:proofErr w:type="spellStart"/>
+      <w:r>
+        <w:rPr>
+          <w:rFonts w:ascii="Arial" w:hAnsi="Arial" w:cs="Arial"/>
+          <w:lang w:val="en-US"/>
+        </w:rPr>
+        <w:t>yyyy</w:t>
+      </w:r>
+      <w:proofErr w:type="spellEnd"/>
+      <w:r>
+        <w:rPr>
+          <w:rFonts w:ascii="Arial" w:hAnsi="Arial" w:cs="Arial"/>
+          <w:lang w:val="en-US"/>
+        </w:rPr>
+        <w:t>’, ‘</w:t>
+      </w:r>
+      <w:proofErr w:type="spellStart"/>
+      <w:r>
+        <w:rPr>
+          <w:rFonts w:ascii="Arial" w:hAnsi="Arial" w:cs="Arial"/>
+          <w:lang w:val="en-US"/>
+        </w:rPr>
+        <w:t>yyyy</w:t>
+      </w:r>
+      <w:proofErr w:type="spellEnd"/>
+      <w:r>
+        <w:rPr>
+          <w:rFonts w:ascii="Arial" w:hAnsi="Arial" w:cs="Arial"/>
+          <w:lang w:val="en-US"/>
+        </w:rPr>
+        <w:t>-MM-dd’)}</w:t>
       </w:r>
       <w:r>
         <w:rPr>
@@ -3845,14 +4725,32 @@
           <w:bCs/>
           <w:lang w:val="en-US"/>
         </w:rPr>
-        <w:t>&lt;&lt;</w:t>
-      </w:r>
-      <w:r>
-        <w:rPr>
-          <w:rFonts w:ascii="Arial" w:hAnsi="Arial" w:cs="Arial"/>
-          <w:lang w:val="en-US"/>
-        </w:rPr>
-        <w:t>{dateFormat(</w:t>
+        <w:t>&lt;</w:t>
+      </w:r>
+      <w:proofErr w:type="gramStart"/>
+      <w:r>
+        <w:rPr>
+          <w:rFonts w:ascii="Arial" w:hAnsi="Arial" w:cs="Arial"/>
+          <w:b/>
+          <w:bCs/>
+          <w:lang w:val="en-US"/>
+        </w:rPr>
+        <w:t>&lt;</w:t>
+      </w:r>
+      <w:r>
+        <w:rPr>
+          <w:rFonts w:ascii="Arial" w:hAnsi="Arial" w:cs="Arial"/>
+          <w:lang w:val="en-US"/>
+        </w:rPr>
+        <w:t>{</w:t>
+      </w:r>
+      <w:proofErr w:type="gramEnd"/>
+      <w:r>
+        <w:rPr>
+          <w:rFonts w:ascii="Arial" w:hAnsi="Arial" w:cs="Arial"/>
+          <w:lang w:val="en-US"/>
+        </w:rPr>
+        <w:t>dateFormat(</w:t>
       </w:r>
       <w:r>
         <w:rPr>
@@ -3866,7 +4764,39 @@
           <w:rFonts w:ascii="Arial" w:hAnsi="Arial" w:cs="Arial"/>
           <w:lang w:val="en-US"/>
         </w:rPr>
-        <w:t>, ‘dd MMMM yyyy’, ‘yyyy-MM-dd’)}</w:t>
+        <w:t xml:space="preserve">, ‘dd MMMM </w:t>
+      </w:r>
+      <w:proofErr w:type="spellStart"/>
+      <w:r>
+        <w:rPr>
+          <w:rFonts w:ascii="Arial" w:hAnsi="Arial" w:cs="Arial"/>
+          <w:lang w:val="en-US"/>
+        </w:rPr>
+        <w:t>yyyy</w:t>
+      </w:r>
+      <w:proofErr w:type="spellEnd"/>
+      <w:r>
+        <w:rPr>
+          <w:rFonts w:ascii="Arial" w:hAnsi="Arial" w:cs="Arial"/>
+          <w:lang w:val="en-US"/>
+        </w:rPr>
+        <w:t>’, ‘</w:t>
+      </w:r>
+      <w:proofErr w:type="spellStart"/>
+      <w:r>
+        <w:rPr>
+          <w:rFonts w:ascii="Arial" w:hAnsi="Arial" w:cs="Arial"/>
+          <w:lang w:val="en-US"/>
+        </w:rPr>
+        <w:t>yyyy</w:t>
+      </w:r>
+      <w:proofErr w:type="spellEnd"/>
+      <w:r>
+        <w:rPr>
+          <w:rFonts w:ascii="Arial" w:hAnsi="Arial" w:cs="Arial"/>
+          <w:lang w:val="en-US"/>
+        </w:rPr>
+        <w:t>-MM-dd’)}</w:t>
       </w:r>
       <w:r>
         <w:rPr>
@@ -3942,6 +4872,7 @@
         </w:rPr>
         <w:t>&lt;&lt;cs_{</w:t>
       </w:r>
+      <w:proofErr w:type="spellStart"/>
       <w:r>
         <w:rPr>
           <w:rFonts w:ascii="Arial" w:eastAsiaTheme="minorHAnsi" w:hAnsi="Arial" w:cs="Arial"/>
@@ -3969,6 +4900,7 @@
         </w:rPr>
         <w:t>Engineer</w:t>
       </w:r>
+      <w:proofErr w:type="spellEnd"/>
       <w:r>
         <w:rPr>
           <w:rFonts w:ascii="Arial" w:eastAsiaTheme="minorHAnsi" w:hAnsi="Arial" w:cs="Arial"/>
@@ -4067,7 +4999,15 @@
           <w:rFonts w:ascii="Arial" w:hAnsi="Arial" w:cs="Arial"/>
           <w:lang w:val="en-US"/>
         </w:rPr>
-        <w:t>&gt;&gt;</w:t>
+        <w:t>&gt;</w:t>
+      </w:r>
+      <w:proofErr w:type="gramStart"/>
+      <w:r>
+        <w:rPr>
+          <w:rFonts w:ascii="Arial" w:hAnsi="Arial" w:cs="Arial"/>
+          <w:lang w:val="en-US"/>
+        </w:rPr>
+        <w:t>&gt;</w:t>
       </w:r>
       <w:r>
         <w:rPr>
@@ -4083,7 +5023,17 @@
           <w:bCs/>
           <w:lang w:val="en-US"/>
         </w:rPr>
-        <w:t>&lt;&lt;</w:t>
+        <w:t>&lt;</w:t>
+      </w:r>
+      <w:proofErr w:type="gramEnd"/>
+      <w:r>
+        <w:rPr>
+          <w:rFonts w:ascii="Arial" w:hAnsi="Arial" w:cs="Arial"/>
+          <w:b/>
+          <w:bCs/>
+          <w:lang w:val="en-US"/>
+        </w:rPr>
+        <w:t>&lt;</w:t>
       </w:r>
       <w:r>
         <w:rPr>
@@ -4111,7 +5061,39 @@
           <w:rFonts w:ascii="Arial" w:hAnsi="Arial" w:cs="Arial"/>
           <w:lang w:val="en-US"/>
         </w:rPr>
-        <w:t>, ‘dd MMMM yyyy’, ‘yyyy-MM-dd’)}</w:t>
+        <w:t xml:space="preserve">, ‘dd MMMM </w:t>
+      </w:r>
+      <w:proofErr w:type="spellStart"/>
+      <w:r>
+        <w:rPr>
+          <w:rFonts w:ascii="Arial" w:hAnsi="Arial" w:cs="Arial"/>
+          <w:lang w:val="en-US"/>
+        </w:rPr>
+        <w:t>yyyy</w:t>
+      </w:r>
+      <w:proofErr w:type="spellEnd"/>
+      <w:r>
+        <w:rPr>
+          <w:rFonts w:ascii="Arial" w:hAnsi="Arial" w:cs="Arial"/>
+          <w:lang w:val="en-US"/>
+        </w:rPr>
+        <w:t>’, ‘</w:t>
+      </w:r>
+      <w:proofErr w:type="spellStart"/>
+      <w:r>
+        <w:rPr>
+          <w:rFonts w:ascii="Arial" w:hAnsi="Arial" w:cs="Arial"/>
+          <w:lang w:val="en-US"/>
+        </w:rPr>
+        <w:t>yyyy</w:t>
+      </w:r>
+      <w:proofErr w:type="spellEnd"/>
+      <w:r>
+        <w:rPr>
+          <w:rFonts w:ascii="Arial" w:hAnsi="Arial" w:cs="Arial"/>
+          <w:lang w:val="en-US"/>
+        </w:rPr>
+        <w:t>-MM-dd’)}</w:t>
       </w:r>
       <w:r>
         <w:rPr>
@@ -4163,6 +5145,7 @@
         </w:rPr>
         <w:t>&lt;</w:t>
       </w:r>
+      <w:proofErr w:type="gramStart"/>
       <w:r>
         <w:rPr>
           <w:rFonts w:ascii="Arial" w:hAnsi="Arial" w:cs="Arial"/>
@@ -4177,7 +5160,24 @@
           <w:rFonts w:ascii="Arial" w:hAnsi="Arial" w:cs="Arial"/>
           <w:lang w:val="en-US"/>
         </w:rPr>
-        <w:t>{dateFormat(sdoR2EvidenceAcousticEngineer</w:t>
+        <w:t>{</w:t>
+      </w:r>
+      <w:proofErr w:type="spellStart"/>
+      <w:proofErr w:type="gramEnd"/>
+      <w:r>
+        <w:rPr>
+          <w:rFonts w:ascii="Arial" w:hAnsi="Arial" w:cs="Arial"/>
+          <w:lang w:val="en-US"/>
+        </w:rPr>
+        <w:t>dateFormat</w:t>
+      </w:r>
+      <w:proofErr w:type="spellEnd"/>
+      <w:r>
+        <w:rPr>
+          <w:rFonts w:ascii="Arial" w:hAnsi="Arial" w:cs="Arial"/>
+          <w:lang w:val="en-US"/>
+        </w:rPr>
+        <w:t>(sdoR2EvidenceAcousticEngineer</w:t>
       </w:r>
       <w:r>
         <w:rPr>
@@ -4198,7 +5198,39 @@
           <w:rFonts w:ascii="Arial" w:hAnsi="Arial" w:cs="Arial"/>
           <w:lang w:val="en-US"/>
         </w:rPr>
-        <w:t>, ‘dd MMMM yyyy’, ‘yyyy-MM-dd’)}</w:t>
+        <w:t xml:space="preserve">, ‘dd MMMM </w:t>
+      </w:r>
+      <w:proofErr w:type="spellStart"/>
+      <w:r>
+        <w:rPr>
+          <w:rFonts w:ascii="Arial" w:hAnsi="Arial" w:cs="Arial"/>
+          <w:lang w:val="en-US"/>
+        </w:rPr>
+        <w:t>yyyy</w:t>
+      </w:r>
+      <w:proofErr w:type="spellEnd"/>
+      <w:r>
+        <w:rPr>
+          <w:rFonts w:ascii="Arial" w:hAnsi="Arial" w:cs="Arial"/>
+          <w:lang w:val="en-US"/>
+        </w:rPr>
+        <w:t>’, ‘</w:t>
+      </w:r>
+      <w:proofErr w:type="spellStart"/>
+      <w:r>
+        <w:rPr>
+          <w:rFonts w:ascii="Arial" w:hAnsi="Arial" w:cs="Arial"/>
+          <w:lang w:val="en-US"/>
+        </w:rPr>
+        <w:t>yyyy</w:t>
+      </w:r>
+      <w:proofErr w:type="spellEnd"/>
+      <w:r>
+        <w:rPr>
+          <w:rFonts w:ascii="Arial" w:hAnsi="Arial" w:cs="Arial"/>
+          <w:lang w:val="en-US"/>
+        </w:rPr>
+        <w:t>-MM-dd’)}</w:t>
       </w:r>
       <w:r>
         <w:rPr>
@@ -4284,7 +5316,23 @@
           <w:rFonts w:ascii="Arial" w:hAnsi="Arial" w:cs="Arial"/>
           <w:lang w:val="en-US"/>
         </w:rPr>
-        <w:t>&lt;&lt;{dateFormat(</w:t>
+        <w:t>&lt;</w:t>
+      </w:r>
+      <w:proofErr w:type="gramStart"/>
+      <w:r>
+        <w:rPr>
+          <w:rFonts w:ascii="Arial" w:hAnsi="Arial" w:cs="Arial"/>
+          <w:lang w:val="en-US"/>
+        </w:rPr>
+        <w:t>&lt;{</w:t>
+      </w:r>
+      <w:proofErr w:type="gramEnd"/>
+      <w:r>
+        <w:rPr>
+          <w:rFonts w:ascii="Arial" w:hAnsi="Arial" w:cs="Arial"/>
+          <w:lang w:val="en-US"/>
+        </w:rPr>
+        <w:t>dateFormat(</w:t>
       </w:r>
       <w:r>
         <w:rPr>
@@ -4305,7 +5353,39 @@
           <w:rFonts w:ascii="Arial" w:hAnsi="Arial" w:cs="Arial"/>
           <w:lang w:val="en-US"/>
         </w:rPr>
-        <w:t>, ‘dd MMMM yyyy’, ‘yyyy-MM-dd’)}</w:t>
+        <w:t xml:space="preserve">, ‘dd MMMM </w:t>
+      </w:r>
+      <w:proofErr w:type="spellStart"/>
+      <w:r>
+        <w:rPr>
+          <w:rFonts w:ascii="Arial" w:hAnsi="Arial" w:cs="Arial"/>
+          <w:lang w:val="en-US"/>
+        </w:rPr>
+        <w:t>yyyy</w:t>
+      </w:r>
+      <w:proofErr w:type="spellEnd"/>
+      <w:r>
+        <w:rPr>
+          <w:rFonts w:ascii="Arial" w:hAnsi="Arial" w:cs="Arial"/>
+          <w:lang w:val="en-US"/>
+        </w:rPr>
+        <w:t>’, ‘</w:t>
+      </w:r>
+      <w:proofErr w:type="spellStart"/>
+      <w:r>
+        <w:rPr>
+          <w:rFonts w:ascii="Arial" w:hAnsi="Arial" w:cs="Arial"/>
+          <w:lang w:val="en-US"/>
+        </w:rPr>
+        <w:t>yyyy</w:t>
+      </w:r>
+      <w:proofErr w:type="spellEnd"/>
+      <w:r>
+        <w:rPr>
+          <w:rFonts w:ascii="Arial" w:hAnsi="Arial" w:cs="Arial"/>
+          <w:lang w:val="en-US"/>
+        </w:rPr>
+        <w:t>-MM-dd’)}</w:t>
       </w:r>
       <w:r>
         <w:rPr>
@@ -4382,6 +5462,7 @@
         </w:rPr>
         <w:t>&lt;</w:t>
       </w:r>
+      <w:proofErr w:type="gramStart"/>
       <w:r>
         <w:rPr>
           <w:rFonts w:ascii="Arial" w:hAnsi="Arial" w:cs="Arial"/>
@@ -4396,7 +5477,24 @@
           <w:rFonts w:ascii="Arial" w:hAnsi="Arial" w:cs="Arial"/>
           <w:lang w:val="en-US"/>
         </w:rPr>
-        <w:t>{dateFormat(</w:t>
+        <w:t>{</w:t>
+      </w:r>
+      <w:proofErr w:type="spellStart"/>
+      <w:proofErr w:type="gramEnd"/>
+      <w:r>
+        <w:rPr>
+          <w:rFonts w:ascii="Arial" w:hAnsi="Arial" w:cs="Arial"/>
+          <w:lang w:val="en-US"/>
+        </w:rPr>
+        <w:t>dateFormat</w:t>
+      </w:r>
+      <w:proofErr w:type="spellEnd"/>
+      <w:r>
+        <w:rPr>
+          <w:rFonts w:ascii="Arial" w:hAnsi="Arial" w:cs="Arial"/>
+          <w:lang w:val="en-US"/>
+        </w:rPr>
+        <w:t>(</w:t>
       </w:r>
       <w:r>
         <w:rPr>
@@ -4417,7 +5515,39 @@
           <w:rFonts w:ascii="Arial" w:hAnsi="Arial" w:cs="Arial"/>
           <w:lang w:val="en-US"/>
         </w:rPr>
-        <w:t>, ‘dd MMMM yyyy’, ‘yyyy-MM-dd’)}</w:t>
+        <w:t xml:space="preserve">, ‘dd MMMM </w:t>
+      </w:r>
+      <w:proofErr w:type="spellStart"/>
+      <w:r>
+        <w:rPr>
+          <w:rFonts w:ascii="Arial" w:hAnsi="Arial" w:cs="Arial"/>
+          <w:lang w:val="en-US"/>
+        </w:rPr>
+        <w:t>yyyy</w:t>
+      </w:r>
+      <w:proofErr w:type="spellEnd"/>
+      <w:r>
+        <w:rPr>
+          <w:rFonts w:ascii="Arial" w:hAnsi="Arial" w:cs="Arial"/>
+          <w:lang w:val="en-US"/>
+        </w:rPr>
+        <w:t>’, ‘</w:t>
+      </w:r>
+      <w:proofErr w:type="spellStart"/>
+      <w:r>
+        <w:rPr>
+          <w:rFonts w:ascii="Arial" w:hAnsi="Arial" w:cs="Arial"/>
+          <w:lang w:val="en-US"/>
+        </w:rPr>
+        <w:t>yyyy</w:t>
+      </w:r>
+      <w:proofErr w:type="spellEnd"/>
+      <w:r>
+        <w:rPr>
+          <w:rFonts w:ascii="Arial" w:hAnsi="Arial" w:cs="Arial"/>
+          <w:lang w:val="en-US"/>
+        </w:rPr>
+        <w:t>-MM-dd’)}</w:t>
       </w:r>
       <w:r>
         <w:rPr>
@@ -4555,6 +5685,7 @@
         </w:rPr>
         <w:t>&lt;&lt;cs_{</w:t>
       </w:r>
+      <w:proofErr w:type="spellStart"/>
       <w:r>
         <w:rPr>
           <w:rFonts w:ascii="Arial" w:hAnsi="Arial" w:cs="Arial"/>
@@ -4562,6 +5693,7 @@
         </w:rPr>
         <w:t>hasQuestionsToENTAfterReport</w:t>
       </w:r>
+      <w:proofErr w:type="spellEnd"/>
       <w:r>
         <w:rPr>
           <w:rFonts w:ascii="Arial" w:hAnsi="Arial" w:cs="Arial"/>
@@ -4641,14 +5773,41 @@
           <w:bCs/>
           <w:lang w:val="en-US"/>
         </w:rPr>
-        <w:t>&lt;&lt;</w:t>
-      </w:r>
-      <w:r>
-        <w:rPr>
-          <w:rFonts w:ascii="Arial" w:hAnsi="Arial" w:cs="Arial"/>
-          <w:lang w:val="en-US"/>
-        </w:rPr>
-        <w:t>{dateFormat(</w:t>
+        <w:t>&lt;</w:t>
+      </w:r>
+      <w:proofErr w:type="gramStart"/>
+      <w:r>
+        <w:rPr>
+          <w:rFonts w:ascii="Arial" w:hAnsi="Arial" w:cs="Arial"/>
+          <w:b/>
+          <w:bCs/>
+          <w:lang w:val="en-US"/>
+        </w:rPr>
+        <w:t>&lt;</w:t>
+      </w:r>
+      <w:r>
+        <w:rPr>
+          <w:rFonts w:ascii="Arial" w:hAnsi="Arial" w:cs="Arial"/>
+          <w:lang w:val="en-US"/>
+        </w:rPr>
+        <w:t>{</w:t>
+      </w:r>
+      <w:proofErr w:type="spellStart"/>
+      <w:proofErr w:type="gramEnd"/>
+      <w:r>
+        <w:rPr>
+          <w:rFonts w:ascii="Arial" w:hAnsi="Arial" w:cs="Arial"/>
+          <w:lang w:val="en-US"/>
+        </w:rPr>
+        <w:t>dateFormat</w:t>
+      </w:r>
+      <w:proofErr w:type="spellEnd"/>
+      <w:r>
+        <w:rPr>
+          <w:rFonts w:ascii="Arial" w:hAnsi="Arial" w:cs="Arial"/>
+          <w:lang w:val="en-US"/>
+        </w:rPr>
+        <w:t>(</w:t>
       </w:r>
       <w:r>
         <w:rPr>
@@ -4664,13 +5823,38 @@
         </w:rPr>
         <w:t xml:space="preserve">, ‘dd MMMM </w:t>
       </w:r>
+      <w:proofErr w:type="spellStart"/>
       <w:r>
         <w:rPr>
           <w:rFonts w:ascii="Arial" w:hAnsi="Arial" w:cs="Arial"/>
           <w:lang w:val="en-US"/>
         </w:rPr>
         <w:lastRenderedPageBreak/>
-        <w:t>yyyy’, ‘yyyy-MM-dd’)}</w:t>
+        <w:t>yyyy</w:t>
+      </w:r>
+      <w:proofErr w:type="spellEnd"/>
+      <w:r>
+        <w:rPr>
+          <w:rFonts w:ascii="Arial" w:hAnsi="Arial" w:cs="Arial"/>
+          <w:lang w:val="en-US"/>
+        </w:rPr>
+        <w:t>’, ‘</w:t>
+      </w:r>
+      <w:proofErr w:type="spellStart"/>
+      <w:r>
+        <w:rPr>
+          <w:rFonts w:ascii="Arial" w:hAnsi="Arial" w:cs="Arial"/>
+          <w:lang w:val="en-US"/>
+        </w:rPr>
+        <w:t>yyyy</w:t>
+      </w:r>
+      <w:proofErr w:type="spellEnd"/>
+      <w:r>
+        <w:rPr>
+          <w:rFonts w:ascii="Arial" w:hAnsi="Arial" w:cs="Arial"/>
+          <w:lang w:val="en-US"/>
+        </w:rPr>
+        <w:t>-MM-dd’)}</w:t>
       </w:r>
       <w:r>
         <w:rPr>
@@ -4784,16 +5968,38 @@
           <w:szCs w:val="22"/>
           <w:lang w:val="en-US" w:eastAsia="en-US"/>
         </w:rPr>
-        <w:t>&lt;&lt;</w:t>
-      </w:r>
-      <w:r>
-        <w:rPr>
-          <w:rFonts w:ascii="Arial" w:eastAsiaTheme="minorHAnsi" w:hAnsi="Arial" w:cs="Arial"/>
-          <w:sz w:val="22"/>
-          <w:szCs w:val="22"/>
-          <w:lang w:val="en-US" w:eastAsia="en-US"/>
-        </w:rPr>
-        <w:t>{dateFormat(</w:t>
+        <w:t>&lt;</w:t>
+      </w:r>
+      <w:proofErr w:type="gramStart"/>
+      <w:r>
+        <w:rPr>
+          <w:rFonts w:ascii="Arial" w:eastAsiaTheme="minorHAnsi" w:hAnsi="Arial" w:cs="Arial"/>
+          <w:b/>
+          <w:bCs/>
+          <w:sz w:val="22"/>
+          <w:szCs w:val="22"/>
+          <w:lang w:val="en-US" w:eastAsia="en-US"/>
+        </w:rPr>
+        <w:t>&lt;</w:t>
+      </w:r>
+      <w:r>
+        <w:rPr>
+          <w:rFonts w:ascii="Arial" w:eastAsiaTheme="minorHAnsi" w:hAnsi="Arial" w:cs="Arial"/>
+          <w:sz w:val="22"/>
+          <w:szCs w:val="22"/>
+          <w:lang w:val="en-US" w:eastAsia="en-US"/>
+        </w:rPr>
+        <w:t>{</w:t>
+      </w:r>
+      <w:proofErr w:type="gramEnd"/>
+      <w:r>
+        <w:rPr>
+          <w:rFonts w:ascii="Arial" w:eastAsiaTheme="minorHAnsi" w:hAnsi="Arial" w:cs="Arial"/>
+          <w:sz w:val="22"/>
+          <w:szCs w:val="22"/>
+          <w:lang w:val="en-US" w:eastAsia="en-US"/>
+        </w:rPr>
+        <w:t>dateFormat(</w:t>
       </w:r>
       <w:r>
         <w:rPr>
@@ -4838,7 +6044,47 @@
           <w:szCs w:val="22"/>
           <w:lang w:val="en-US"/>
         </w:rPr>
-        <w:t xml:space="preserve"> ‘dd MMMM yyyy’, ‘yyyy-MM-dd’)}</w:t>
+        <w:t xml:space="preserve"> ‘dd MMMM </w:t>
+      </w:r>
+      <w:proofErr w:type="spellStart"/>
+      <w:r>
+        <w:rPr>
+          <w:rFonts w:ascii="Arial" w:eastAsiaTheme="minorHAnsi" w:hAnsi="Arial" w:cs="Arial"/>
+          <w:sz w:val="22"/>
+          <w:szCs w:val="22"/>
+          <w:lang w:val="en-US"/>
+        </w:rPr>
+        <w:t>yyyy</w:t>
+      </w:r>
+      <w:proofErr w:type="spellEnd"/>
+      <w:r>
+        <w:rPr>
+          <w:rFonts w:ascii="Arial" w:eastAsiaTheme="minorHAnsi" w:hAnsi="Arial" w:cs="Arial"/>
+          <w:sz w:val="22"/>
+          <w:szCs w:val="22"/>
+          <w:lang w:val="en-US"/>
+        </w:rPr>
+        <w:t>’, ‘</w:t>
+      </w:r>
+      <w:proofErr w:type="spellStart"/>
+      <w:r>
+        <w:rPr>
+          <w:rFonts w:ascii="Arial" w:eastAsiaTheme="minorHAnsi" w:hAnsi="Arial" w:cs="Arial"/>
+          <w:sz w:val="22"/>
+          <w:szCs w:val="22"/>
+          <w:lang w:val="en-US"/>
+        </w:rPr>
+        <w:t>yyyy</w:t>
+      </w:r>
+      <w:proofErr w:type="spellEnd"/>
+      <w:r>
+        <w:rPr>
+          <w:rFonts w:ascii="Arial" w:eastAsiaTheme="minorHAnsi" w:hAnsi="Arial" w:cs="Arial"/>
+          <w:sz w:val="22"/>
+          <w:szCs w:val="22"/>
+          <w:lang w:val="en-US"/>
+        </w:rPr>
+        <w:t>-MM-dd’)}</w:t>
       </w:r>
       <w:r>
         <w:rPr>
@@ -4938,6 +6184,7 @@
         </w:rPr>
         <w:t>&lt;&lt;cs_{</w:t>
       </w:r>
+      <w:proofErr w:type="spellStart"/>
       <w:r>
         <w:rPr>
           <w:rFonts w:ascii="Arial" w:hAnsi="Arial" w:cs="Arial"/>
@@ -4945,6 +6192,7 @@
         </w:rPr>
         <w:t>hasScheduleOfLoss</w:t>
       </w:r>
+      <w:proofErr w:type="spellEnd"/>
       <w:r>
         <w:rPr>
           <w:rFonts w:ascii="Arial" w:hAnsi="Arial" w:cs="Arial"/>
@@ -5016,6 +6264,7 @@
         </w:rPr>
         <w:t>&lt;</w:t>
       </w:r>
+      <w:proofErr w:type="gramStart"/>
       <w:r>
         <w:rPr>
           <w:rFonts w:ascii="Arial" w:hAnsi="Arial" w:cs="Arial"/>
@@ -5030,7 +6279,15 @@
           <w:rFonts w:ascii="Arial" w:hAnsi="Arial" w:cs="Arial"/>
           <w:lang w:val="en-US"/>
         </w:rPr>
-        <w:t>{dateFormat(</w:t>
+        <w:t>{</w:t>
+      </w:r>
+      <w:proofErr w:type="gramEnd"/>
+      <w:r>
+        <w:rPr>
+          <w:rFonts w:ascii="Arial" w:hAnsi="Arial" w:cs="Arial"/>
+          <w:lang w:val="en-US"/>
+        </w:rPr>
+        <w:t>dateFormat(</w:t>
       </w:r>
       <w:r>
         <w:rPr>
@@ -5044,7 +6301,39 @@
           <w:rFonts w:ascii="Arial" w:hAnsi="Arial" w:cs="Arial"/>
           <w:lang w:val="en-US"/>
         </w:rPr>
-        <w:t>, ‘dd MMMM yyyy’, ‘yyyy-MM-dd’)}</w:t>
+        <w:t xml:space="preserve">, ‘dd MMMM </w:t>
+      </w:r>
+      <w:proofErr w:type="spellStart"/>
+      <w:r>
+        <w:rPr>
+          <w:rFonts w:ascii="Arial" w:hAnsi="Arial" w:cs="Arial"/>
+          <w:lang w:val="en-US"/>
+        </w:rPr>
+        <w:t>yyyy</w:t>
+      </w:r>
+      <w:proofErr w:type="spellEnd"/>
+      <w:r>
+        <w:rPr>
+          <w:rFonts w:ascii="Arial" w:hAnsi="Arial" w:cs="Arial"/>
+          <w:lang w:val="en-US"/>
+        </w:rPr>
+        <w:t>’, ‘</w:t>
+      </w:r>
+      <w:proofErr w:type="spellStart"/>
+      <w:r>
+        <w:rPr>
+          <w:rFonts w:ascii="Arial" w:hAnsi="Arial" w:cs="Arial"/>
+          <w:lang w:val="en-US"/>
+        </w:rPr>
+        <w:t>yyyy</w:t>
+      </w:r>
+      <w:proofErr w:type="spellEnd"/>
+      <w:r>
+        <w:rPr>
+          <w:rFonts w:ascii="Arial" w:hAnsi="Arial" w:cs="Arial"/>
+          <w:lang w:val="en-US"/>
+        </w:rPr>
+        <w:t>-MM-dd’)}</w:t>
       </w:r>
       <w:r>
         <w:rPr>
@@ -5109,14 +6398,32 @@
           <w:bCs/>
           <w:lang w:val="en-US"/>
         </w:rPr>
-        <w:t>&lt;&lt;</w:t>
-      </w:r>
-      <w:r>
-        <w:rPr>
-          <w:rFonts w:ascii="Arial" w:hAnsi="Arial" w:cs="Arial"/>
-          <w:lang w:val="en-US"/>
-        </w:rPr>
-        <w:t>{dateFormat(</w:t>
+        <w:t>&lt;</w:t>
+      </w:r>
+      <w:proofErr w:type="gramStart"/>
+      <w:r>
+        <w:rPr>
+          <w:rFonts w:ascii="Arial" w:hAnsi="Arial" w:cs="Arial"/>
+          <w:b/>
+          <w:bCs/>
+          <w:lang w:val="en-US"/>
+        </w:rPr>
+        <w:t>&lt;</w:t>
+      </w:r>
+      <w:r>
+        <w:rPr>
+          <w:rFonts w:ascii="Arial" w:hAnsi="Arial" w:cs="Arial"/>
+          <w:lang w:val="en-US"/>
+        </w:rPr>
+        <w:t>{</w:t>
+      </w:r>
+      <w:proofErr w:type="gramEnd"/>
+      <w:r>
+        <w:rPr>
+          <w:rFonts w:ascii="Arial" w:hAnsi="Arial" w:cs="Arial"/>
+          <w:lang w:val="en-US"/>
+        </w:rPr>
+        <w:t>dateFormat(</w:t>
       </w:r>
       <w:r>
         <w:rPr>
@@ -5137,7 +6444,39 @@
           <w:rFonts w:ascii="Arial" w:hAnsi="Arial" w:cs="Arial"/>
           <w:lang w:val="en-US"/>
         </w:rPr>
-        <w:t>, ‘dd MMMM yyyy’, ‘yyyy-MM-dd’)}</w:t>
+        <w:t xml:space="preserve">, ‘dd MMMM </w:t>
+      </w:r>
+      <w:proofErr w:type="spellStart"/>
+      <w:r>
+        <w:rPr>
+          <w:rFonts w:ascii="Arial" w:hAnsi="Arial" w:cs="Arial"/>
+          <w:lang w:val="en-US"/>
+        </w:rPr>
+        <w:t>yyyy</w:t>
+      </w:r>
+      <w:proofErr w:type="spellEnd"/>
+      <w:r>
+        <w:rPr>
+          <w:rFonts w:ascii="Arial" w:hAnsi="Arial" w:cs="Arial"/>
+          <w:lang w:val="en-US"/>
+        </w:rPr>
+        <w:t>’, ‘</w:t>
+      </w:r>
+      <w:proofErr w:type="spellStart"/>
+      <w:r>
+        <w:rPr>
+          <w:rFonts w:ascii="Arial" w:hAnsi="Arial" w:cs="Arial"/>
+          <w:lang w:val="en-US"/>
+        </w:rPr>
+        <w:t>yyyy</w:t>
+      </w:r>
+      <w:proofErr w:type="spellEnd"/>
+      <w:r>
+        <w:rPr>
+          <w:rFonts w:ascii="Arial" w:hAnsi="Arial" w:cs="Arial"/>
+          <w:lang w:val="en-US"/>
+        </w:rPr>
+        <w:t>-MM-dd’)}</w:t>
       </w:r>
       <w:r>
         <w:rPr>
@@ -5168,7 +6507,32 @@
           <w:rFonts w:ascii="Arial" w:hAnsi="Arial" w:cs="Arial"/>
           <w:lang w:val="en-US"/>
         </w:rPr>
-        <w:t xml:space="preserve">&lt;&lt;cs_{hasClaimForPecuniaryLoss =true}&gt;&gt; </w:t>
+        <w:t>&lt;&lt;cs</w:t>
+      </w:r>
+      <w:proofErr w:type="gramStart"/>
+      <w:r>
+        <w:rPr>
+          <w:rFonts w:ascii="Arial" w:hAnsi="Arial" w:cs="Arial"/>
+          <w:lang w:val="en-US"/>
+        </w:rPr>
+        <w:t>_{</w:t>
+      </w:r>
+      <w:proofErr w:type="spellStart"/>
+      <w:proofErr w:type="gramEnd"/>
+      <w:r>
+        <w:rPr>
+          <w:rFonts w:ascii="Arial" w:hAnsi="Arial" w:cs="Arial"/>
+          <w:lang w:val="en-US"/>
+        </w:rPr>
+        <w:t>hasClaimForPecuniaryLoss</w:t>
+      </w:r>
+      <w:proofErr w:type="spellEnd"/>
+      <w:r>
+        <w:rPr>
+          <w:rFonts w:ascii="Arial" w:hAnsi="Arial" w:cs="Arial"/>
+          <w:lang w:val="en-US"/>
+        </w:rPr>
+        <w:t xml:space="preserve"> =true}&gt;&gt; </w:t>
       </w:r>
     </w:p>
     <w:p>
@@ -5235,6 +6599,7 @@
         </w:rPr>
         <w:t>&lt;&lt;cs_{</w:t>
       </w:r>
+      <w:proofErr w:type="spellStart"/>
       <w:r>
         <w:rPr>
           <w:rFonts w:ascii="Arial" w:hAnsi="Arial" w:cs="Arial"/>
@@ -5242,6 +6607,7 @@
         </w:rPr>
         <w:t>hasUploadDocuments</w:t>
       </w:r>
+      <w:proofErr w:type="spellEnd"/>
       <w:r>
         <w:rPr>
           <w:rFonts w:ascii="Arial" w:hAnsi="Arial" w:cs="Arial"/>
@@ -5342,14 +6708,32 @@
           <w:rFonts w:ascii="Arial" w:hAnsi="Arial" w:cs="Arial"/>
           <w:lang w:val="en-US"/>
         </w:rPr>
-        <w:t>cs_{</w:t>
-      </w:r>
-      <w:r>
-        <w:rPr>
-          <w:rFonts w:ascii="Arial" w:hAnsi="Arial" w:cs="Arial"/>
-          <w:lang w:val="en-US"/>
-        </w:rPr>
-        <w:t xml:space="preserve">hasNewDirections </w:t>
+        <w:t>cs</w:t>
+      </w:r>
+      <w:proofErr w:type="gramStart"/>
+      <w:r>
+        <w:rPr>
+          <w:rFonts w:ascii="Arial" w:hAnsi="Arial" w:cs="Arial"/>
+          <w:lang w:val="en-US"/>
+        </w:rPr>
+        <w:t>_{</w:t>
+      </w:r>
+      <w:proofErr w:type="spellStart"/>
+      <w:proofErr w:type="gramEnd"/>
+      <w:r>
+        <w:rPr>
+          <w:rFonts w:ascii="Arial" w:hAnsi="Arial" w:cs="Arial"/>
+          <w:lang w:val="en-US"/>
+        </w:rPr>
+        <w:t>hasNewDirections</w:t>
+      </w:r>
+      <w:proofErr w:type="spellEnd"/>
+      <w:r>
+        <w:rPr>
+          <w:rFonts w:ascii="Arial" w:hAnsi="Arial" w:cs="Arial"/>
+          <w:lang w:val="en-US"/>
+        </w:rPr>
+        <w:t xml:space="preserve"> </w:t>
       </w:r>
       <w:r>
         <w:rPr>
@@ -5421,7 +6805,23 @@
           <w:rFonts w:ascii="Arial" w:hAnsi="Arial" w:cs="Arial"/>
           <w:bCs/>
         </w:rPr>
-        <w:t>&lt;&lt;rs_</w:t>
+        <w:t>&lt;&lt;</w:t>
+      </w:r>
+      <w:proofErr w:type="spellStart"/>
+      <w:r>
+        <w:rPr>
+          <w:rFonts w:ascii="Arial" w:hAnsi="Arial" w:cs="Arial"/>
+          <w:bCs/>
+        </w:rPr>
+        <w:t>rs</w:t>
+      </w:r>
+      <w:proofErr w:type="spellEnd"/>
+      <w:r>
+        <w:rPr>
+          <w:rFonts w:ascii="Arial" w:hAnsi="Arial" w:cs="Arial"/>
+          <w:bCs/>
+        </w:rPr>
+        <w:t>_</w:t>
       </w:r>
       <w:r>
         <w:rPr>
@@ -5455,7 +6855,23 @@
           <w:rFonts w:ascii="Arial" w:hAnsi="Arial" w:cs="Arial"/>
           <w:bCs/>
         </w:rPr>
-        <w:t>&lt;&lt;value.directionComment&gt;&gt;</w:t>
+        <w:t>&lt;&lt;</w:t>
+      </w:r>
+      <w:proofErr w:type="gramStart"/>
+      <w:r>
+        <w:rPr>
+          <w:rFonts w:ascii="Arial" w:hAnsi="Arial" w:cs="Arial"/>
+          <w:bCs/>
+        </w:rPr>
+        <w:t>value.directionComment</w:t>
+      </w:r>
+      <w:proofErr w:type="gramEnd"/>
+      <w:r>
+        <w:rPr>
+          <w:rFonts w:ascii="Arial" w:hAnsi="Arial" w:cs="Arial"/>
+          <w:bCs/>
+        </w:rPr>
+        <w:t>&gt;&gt;</w:t>
       </w:r>
     </w:p>
     <w:p>
@@ -5530,6 +6946,7 @@
         </w:rPr>
         <w:t>cs_{</w:t>
       </w:r>
+      <w:proofErr w:type="spellStart"/>
       <w:r>
         <w:rPr>
           <w:rFonts w:ascii="Arial" w:hAnsi="Arial" w:cs="Arial"/>
@@ -5537,6 +6954,7 @@
         </w:rPr>
         <w:t>hasSdoTrial</w:t>
       </w:r>
+      <w:proofErr w:type="spellEnd"/>
       <w:r>
         <w:rPr>
           <w:rFonts w:ascii="Arial" w:hAnsi="Arial" w:cs="Arial"/>
@@ -5592,6 +7010,7 @@
         </w:rPr>
         <w:t>&lt;&lt;cs</w:t>
       </w:r>
+      <w:proofErr w:type="gramStart"/>
       <w:r>
         <w:rPr>
           <w:rFonts w:ascii="Arial" w:eastAsiaTheme="minorHAnsi" w:hAnsi="Arial" w:cs="Arial"/>
@@ -5610,6 +7029,7 @@
         </w:rPr>
         <w:t>{</w:t>
       </w:r>
+      <w:proofErr w:type="gramEnd"/>
       <w:r>
         <w:rPr>
           <w:rFonts w:ascii="Arial" w:eastAsiaTheme="minorHAnsi" w:hAnsi="Arial" w:cs="Arial"/>
@@ -5715,14 +7135,41 @@
           <w:bCs/>
           <w:lang w:val="en-US"/>
         </w:rPr>
-        <w:t>&lt;&lt;</w:t>
+        <w:t>&lt;</w:t>
+      </w:r>
+      <w:proofErr w:type="gramStart"/>
+      <w:r>
+        <w:rPr>
+          <w:rFonts w:ascii="Arial" w:hAnsi="Arial" w:cs="Arial"/>
+          <w:b/>
+          <w:bCs/>
+          <w:lang w:val="en-US"/>
+        </w:rPr>
+        <w:t>&lt;</w:t>
       </w:r>
       <w:r>
         <w:rPr>
           <w:rFonts w:ascii="Arial" w:eastAsia="Arial" w:hAnsi="Arial" w:cs="Arial"/>
           <w:bCs/>
         </w:rPr>
-        <w:t>{dateFormat(</w:t>
+        <w:t>{</w:t>
+      </w:r>
+      <w:proofErr w:type="spellStart"/>
+      <w:proofErr w:type="gramEnd"/>
+      <w:r>
+        <w:rPr>
+          <w:rFonts w:ascii="Arial" w:eastAsia="Arial" w:hAnsi="Arial" w:cs="Arial"/>
+          <w:bCs/>
+        </w:rPr>
+        <w:t>dateFormat</w:t>
+      </w:r>
+      <w:proofErr w:type="spellEnd"/>
+      <w:r>
+        <w:rPr>
+          <w:rFonts w:ascii="Arial" w:eastAsia="Arial" w:hAnsi="Arial" w:cs="Arial"/>
+          <w:bCs/>
+        </w:rPr>
+        <w:t>(</w:t>
       </w:r>
       <w:r>
         <w:rPr>
@@ -5736,7 +7183,39 @@
           <w:rFonts w:ascii="Arial" w:eastAsia="Arial" w:hAnsi="Arial" w:cs="Arial"/>
           <w:bCs/>
         </w:rPr>
-        <w:t>, ‘dd MMMM yyyy’, ‘yyyy-MM-dd’)}</w:t>
+        <w:t xml:space="preserve">, ‘dd MMMM </w:t>
+      </w:r>
+      <w:proofErr w:type="spellStart"/>
+      <w:r>
+        <w:rPr>
+          <w:rFonts w:ascii="Arial" w:eastAsia="Arial" w:hAnsi="Arial" w:cs="Arial"/>
+          <w:bCs/>
+        </w:rPr>
+        <w:t>yyyy</w:t>
+      </w:r>
+      <w:proofErr w:type="spellEnd"/>
+      <w:r>
+        <w:rPr>
+          <w:rFonts w:ascii="Arial" w:eastAsia="Arial" w:hAnsi="Arial" w:cs="Arial"/>
+          <w:bCs/>
+        </w:rPr>
+        <w:t>’, ‘</w:t>
+      </w:r>
+      <w:proofErr w:type="spellStart"/>
+      <w:r>
+        <w:rPr>
+          <w:rFonts w:ascii="Arial" w:eastAsia="Arial" w:hAnsi="Arial" w:cs="Arial"/>
+          <w:bCs/>
+        </w:rPr>
+        <w:t>yyyy</w:t>
+      </w:r>
+      <w:proofErr w:type="spellEnd"/>
+      <w:r>
+        <w:rPr>
+          <w:rFonts w:ascii="Arial" w:eastAsia="Arial" w:hAnsi="Arial" w:cs="Arial"/>
+          <w:bCs/>
+        </w:rPr>
+        <w:t>-MM-dd’)}</w:t>
       </w:r>
       <w:r>
         <w:rPr>
@@ -5781,8 +7260,17 @@
           <w:lang w:val="en-US"/>
         </w:rPr>
         <w:lastRenderedPageBreak/>
-        <w:t>&lt;&lt;cs_{</w:t>
-      </w:r>
+        <w:t>&lt;&lt;cs</w:t>
+      </w:r>
+      <w:proofErr w:type="gramStart"/>
+      <w:r>
+        <w:rPr>
+          <w:rFonts w:ascii="Arial" w:hAnsi="Arial" w:cs="Arial"/>
+          <w:lang w:val="en-US"/>
+        </w:rPr>
+        <w:t>_{</w:t>
+      </w:r>
+      <w:proofErr w:type="gramEnd"/>
       <w:r>
         <w:rPr>
           <w:rFonts w:ascii="Arial" w:hAnsi="Arial" w:cs="Arial"/>
@@ -5855,66 +7343,161 @@
           <w:bCs/>
           <w:lang w:val="en-US"/>
         </w:rPr>
+        <w:t>&lt;</w:t>
+      </w:r>
+      <w:proofErr w:type="gramStart"/>
+      <w:r>
+        <w:rPr>
+          <w:rFonts w:ascii="Arial" w:hAnsi="Arial" w:cs="Arial"/>
+          <w:b/>
+          <w:bCs/>
+          <w:lang w:val="en-US"/>
+        </w:rPr>
+        <w:t>&lt;</w:t>
+      </w:r>
+      <w:r>
+        <w:rPr>
+          <w:rFonts w:ascii="Arial" w:eastAsia="Arial" w:hAnsi="Arial" w:cs="Arial"/>
+        </w:rPr>
+        <w:t>{</w:t>
+      </w:r>
+      <w:proofErr w:type="spellStart"/>
+      <w:proofErr w:type="gramEnd"/>
+      <w:r>
+        <w:rPr>
+          <w:rFonts w:ascii="Arial" w:eastAsia="Arial" w:hAnsi="Arial" w:cs="Arial"/>
+        </w:rPr>
+        <w:t>dateFormat</w:t>
+      </w:r>
+      <w:proofErr w:type="spellEnd"/>
+      <w:r>
+        <w:rPr>
+          <w:rFonts w:ascii="Arial" w:eastAsia="Arial" w:hAnsi="Arial" w:cs="Arial"/>
+        </w:rPr>
+        <w:t>(</w:t>
+      </w:r>
+      <w:r>
+        <w:rPr>
+          <w:rFonts w:ascii="Arial" w:hAnsi="Arial" w:cs="Arial"/>
+          <w:lang w:val="en-US"/>
+        </w:rPr>
+        <w:t>sdoR2Trial.sdoR2TrialWindow.listFrom</w:t>
+      </w:r>
+      <w:r>
+        <w:rPr>
+          <w:rFonts w:ascii="Arial" w:eastAsia="Arial" w:hAnsi="Arial" w:cs="Arial"/>
+        </w:rPr>
+        <w:t xml:space="preserve">, </w:t>
+      </w:r>
+      <w:r>
+        <w:rPr>
+          <w:rFonts w:ascii="Arial" w:hAnsi="Arial" w:cs="Arial"/>
+        </w:rPr>
+        <w:t xml:space="preserve">‘dd MMMM </w:t>
+      </w:r>
+      <w:proofErr w:type="spellStart"/>
+      <w:r>
+        <w:rPr>
+          <w:rFonts w:ascii="Arial" w:hAnsi="Arial" w:cs="Arial"/>
+        </w:rPr>
+        <w:t>yyyy</w:t>
+      </w:r>
+      <w:proofErr w:type="spellEnd"/>
+      <w:r>
+        <w:rPr>
+          <w:rFonts w:ascii="Arial" w:hAnsi="Arial" w:cs="Arial"/>
+        </w:rPr>
+        <w:t>’, ‘</w:t>
+      </w:r>
+      <w:proofErr w:type="spellStart"/>
+      <w:r>
+        <w:rPr>
+          <w:rFonts w:ascii="Arial" w:hAnsi="Arial" w:cs="Arial"/>
+        </w:rPr>
+        <w:t>yyyy</w:t>
+      </w:r>
+      <w:proofErr w:type="spellEnd"/>
+      <w:r>
+        <w:rPr>
+          <w:rFonts w:ascii="Arial" w:hAnsi="Arial" w:cs="Arial"/>
+        </w:rPr>
+        <w:t>-MM-dd’)}</w:t>
+      </w:r>
+      <w:r>
+        <w:rPr>
+          <w:rFonts w:ascii="Arial" w:hAnsi="Arial" w:cs="Arial"/>
+          <w:b/>
+          <w:bCs/>
+        </w:rPr>
+        <w:t>&gt;&gt;</w:t>
+      </w:r>
+      <w:r>
+        <w:rPr>
+          <w:rFonts w:ascii="Arial" w:hAnsi="Arial" w:cs="Arial"/>
+        </w:rPr>
+        <w:t xml:space="preserve"> </w:t>
+      </w:r>
+      <w:r>
+        <w:rPr>
+          <w:rFonts w:ascii="Arial" w:hAnsi="Arial" w:cs="Arial"/>
+        </w:rPr>
+        <w:t xml:space="preserve">and </w:t>
+      </w:r>
+      <w:r>
+        <w:rPr>
+          <w:rFonts w:ascii="Arial" w:hAnsi="Arial" w:cs="Arial"/>
+          <w:b/>
+          <w:bCs/>
+        </w:rPr>
         <w:t>&lt;&lt;</w:t>
       </w:r>
       <w:r>
         <w:rPr>
-          <w:rFonts w:ascii="Arial" w:eastAsia="Arial" w:hAnsi="Arial" w:cs="Arial"/>
-        </w:rPr>
-        <w:t>{dateFormat(</w:t>
-      </w:r>
-      <w:r>
-        <w:rPr>
-          <w:rFonts w:ascii="Arial" w:hAnsi="Arial" w:cs="Arial"/>
-          <w:lang w:val="en-US"/>
-        </w:rPr>
-        <w:t>sdoR2Trial.sdoR2TrialWindow.listFrom</w:t>
-      </w:r>
-      <w:r>
-        <w:rPr>
-          <w:rFonts w:ascii="Arial" w:eastAsia="Arial" w:hAnsi="Arial" w:cs="Arial"/>
-        </w:rPr>
-        <w:t xml:space="preserve">, </w:t>
-      </w:r>
-      <w:r>
-        <w:rPr>
-          <w:rFonts w:ascii="Arial" w:hAnsi="Arial" w:cs="Arial"/>
-        </w:rPr>
-        <w:t>‘dd MMMM yyyy’, ‘yyyy-MM-dd’)}</w:t>
-      </w:r>
-      <w:r>
-        <w:rPr>
-          <w:rFonts w:ascii="Arial" w:hAnsi="Arial" w:cs="Arial"/>
-          <w:b/>
-          <w:bCs/>
-        </w:rPr>
-        <w:t>&gt;&gt;</w:t>
-      </w:r>
-      <w:r>
-        <w:rPr>
-          <w:rFonts w:ascii="Arial" w:hAnsi="Arial" w:cs="Arial"/>
-        </w:rPr>
-        <w:t xml:space="preserve"> </w:t>
-      </w:r>
-      <w:r>
-        <w:rPr>
-          <w:rFonts w:ascii="Arial" w:hAnsi="Arial" w:cs="Arial"/>
-        </w:rPr>
-        <w:t xml:space="preserve">and </w:t>
-      </w:r>
-      <w:r>
-        <w:rPr>
-          <w:rFonts w:ascii="Arial" w:hAnsi="Arial" w:cs="Arial"/>
-          <w:b/>
-          <w:bCs/>
-        </w:rPr>
-        <w:t>&lt;&lt;</w:t>
-      </w:r>
-      <w:r>
-        <w:rPr>
-          <w:rFonts w:ascii="Arial" w:hAnsi="Arial" w:cs="Arial"/>
-        </w:rPr>
-        <w:t>{dateFormat(sdoR2Trial.sdoR2TrialWindow.dateTo, ‘dd MMMM yyyy’, ‘yyyy-MM-dd’)}</w:t>
+          <w:rFonts w:ascii="Arial" w:hAnsi="Arial" w:cs="Arial"/>
+        </w:rPr>
+        <w:t>{</w:t>
+      </w:r>
+      <w:proofErr w:type="spellStart"/>
+      <w:r>
+        <w:rPr>
+          <w:rFonts w:ascii="Arial" w:hAnsi="Arial" w:cs="Arial"/>
+        </w:rPr>
+        <w:t>dateFormat</w:t>
+      </w:r>
+      <w:proofErr w:type="spellEnd"/>
+      <w:r>
+        <w:rPr>
+          <w:rFonts w:ascii="Arial" w:hAnsi="Arial" w:cs="Arial"/>
+        </w:rPr>
+        <w:t xml:space="preserve">(sdoR2Trial.sdoR2TrialWindow.dateTo, ‘dd MMMM </w:t>
+      </w:r>
+      <w:proofErr w:type="spellStart"/>
+      <w:r>
+        <w:rPr>
+          <w:rFonts w:ascii="Arial" w:hAnsi="Arial" w:cs="Arial"/>
+        </w:rPr>
+        <w:t>yyyy</w:t>
+      </w:r>
+      <w:proofErr w:type="spellEnd"/>
+      <w:r>
+        <w:rPr>
+          <w:rFonts w:ascii="Arial" w:hAnsi="Arial" w:cs="Arial"/>
+        </w:rPr>
+        <w:t>’, ‘</w:t>
+      </w:r>
+      <w:proofErr w:type="spellStart"/>
+      <w:r>
+        <w:rPr>
+          <w:rFonts w:ascii="Arial" w:hAnsi="Arial" w:cs="Arial"/>
+        </w:rPr>
+        <w:t>yyyy</w:t>
+      </w:r>
+      <w:proofErr w:type="spellEnd"/>
+      <w:r>
+        <w:rPr>
+          <w:rFonts w:ascii="Arial" w:hAnsi="Arial" w:cs="Arial"/>
+        </w:rPr>
+        <w:t>-MM-dd’)}</w:t>
       </w:r>
       <w:r>
         <w:rPr>
@@ -5983,6 +7566,7 @@
         </w:rPr>
         <w:t>&lt;&lt;</w:t>
       </w:r>
+      <w:proofErr w:type="spellStart"/>
       <w:r>
         <w:rPr>
           <w:rFonts w:ascii="Arial" w:eastAsiaTheme="minorHAnsi" w:hAnsi="Arial" w:cs="Arial"/>
@@ -5992,6 +7576,7 @@
         </w:rPr>
         <w:t>sdoTrialHearingTimeAllocated</w:t>
       </w:r>
+      <w:proofErr w:type="spellEnd"/>
       <w:r>
         <w:rPr>
           <w:rFonts w:ascii="Arial" w:eastAsiaTheme="minorHAnsi" w:hAnsi="Arial" w:cs="Arial"/>
@@ -6080,21 +7665,101 @@
           <w:rFonts w:ascii="Arial" w:eastAsia="Times New Roman" w:hAnsi="Arial" w:cs="Arial"/>
           <w:lang w:eastAsia="en-GB"/>
         </w:rPr>
-        <w:t>&lt;&lt;cs_{hearingLocation.site_name!=null}&gt;&gt;</w:t>
-      </w:r>
+        <w:t>&lt;&lt;cs_{</w:t>
+      </w:r>
+      <w:proofErr w:type="spellStart"/>
       <w:r>
         <w:rPr>
           <w:rFonts w:ascii="Arial" w:eastAsia="Times New Roman" w:hAnsi="Arial" w:cs="Arial"/>
           <w:lang w:eastAsia="en-GB"/>
         </w:rPr>
-        <w:t xml:space="preserve"> </w:t>
-      </w:r>
+        <w:t>hearingLocation.site_</w:t>
+      </w:r>
+      <w:proofErr w:type="gramStart"/>
       <w:r>
         <w:rPr>
           <w:rFonts w:ascii="Arial" w:eastAsia="Times New Roman" w:hAnsi="Arial" w:cs="Arial"/>
           <w:lang w:eastAsia="en-GB"/>
         </w:rPr>
-        <w:t>&lt;&lt;hearingLocation.site_name&gt;&gt;, &lt;&lt;hearingLocation.court_address&gt;&gt; &lt;&lt;hearingLocation.postcode&gt;&gt;</w:t>
+        <w:t>name</w:t>
+      </w:r>
+      <w:proofErr w:type="spellEnd"/>
+      <w:r>
+        <w:rPr>
+          <w:rFonts w:ascii="Arial" w:eastAsia="Times New Roman" w:hAnsi="Arial" w:cs="Arial"/>
+          <w:lang w:eastAsia="en-GB"/>
+        </w:rPr>
+        <w:t>!=</w:t>
+      </w:r>
+      <w:proofErr w:type="gramEnd"/>
+      <w:r>
+        <w:rPr>
+          <w:rFonts w:ascii="Arial" w:eastAsia="Times New Roman" w:hAnsi="Arial" w:cs="Arial"/>
+          <w:lang w:eastAsia="en-GB"/>
+        </w:rPr>
+        <w:t>null}&gt;&gt;</w:t>
+      </w:r>
+      <w:r>
+        <w:rPr>
+          <w:rFonts w:ascii="Arial" w:eastAsia="Times New Roman" w:hAnsi="Arial" w:cs="Arial"/>
+          <w:lang w:eastAsia="en-GB"/>
+        </w:rPr>
+        <w:t xml:space="preserve"> </w:t>
+      </w:r>
+      <w:r>
+        <w:rPr>
+          <w:rFonts w:ascii="Arial" w:eastAsia="Times New Roman" w:hAnsi="Arial" w:cs="Arial"/>
+          <w:lang w:eastAsia="en-GB"/>
+        </w:rPr>
+        <w:t>&lt;&lt;</w:t>
+      </w:r>
+      <w:proofErr w:type="spellStart"/>
+      <w:r>
+        <w:rPr>
+          <w:rFonts w:ascii="Arial" w:eastAsia="Times New Roman" w:hAnsi="Arial" w:cs="Arial"/>
+          <w:lang w:eastAsia="en-GB"/>
+        </w:rPr>
+        <w:t>hearingLocation.site_name</w:t>
+      </w:r>
+      <w:proofErr w:type="spellEnd"/>
+      <w:r>
+        <w:rPr>
+          <w:rFonts w:ascii="Arial" w:eastAsia="Times New Roman" w:hAnsi="Arial" w:cs="Arial"/>
+          <w:lang w:eastAsia="en-GB"/>
+        </w:rPr>
+        <w:t>&gt;&gt;, &lt;&lt;</w:t>
+      </w:r>
+      <w:proofErr w:type="spellStart"/>
+      <w:r>
+        <w:rPr>
+          <w:rFonts w:ascii="Arial" w:eastAsia="Times New Roman" w:hAnsi="Arial" w:cs="Arial"/>
+          <w:lang w:eastAsia="en-GB"/>
+        </w:rPr>
+        <w:t>hearingLocation.court_address</w:t>
+      </w:r>
+      <w:proofErr w:type="spellEnd"/>
+      <w:r>
+        <w:rPr>
+          <w:rFonts w:ascii="Arial" w:eastAsia="Times New Roman" w:hAnsi="Arial" w:cs="Arial"/>
+          <w:lang w:eastAsia="en-GB"/>
+        </w:rPr>
+        <w:t>&gt;&gt; &lt;&lt;</w:t>
+      </w:r>
+      <w:proofErr w:type="spellStart"/>
+      <w:r>
+        <w:rPr>
+          <w:rFonts w:ascii="Arial" w:eastAsia="Times New Roman" w:hAnsi="Arial" w:cs="Arial"/>
+          <w:lang w:eastAsia="en-GB"/>
+        </w:rPr>
+        <w:t>hearingLocation.postcode</w:t>
+      </w:r>
+      <w:proofErr w:type="spellEnd"/>
+      <w:r>
+        <w:rPr>
+          <w:rFonts w:ascii="Arial" w:eastAsia="Times New Roman" w:hAnsi="Arial" w:cs="Arial"/>
+          <w:lang w:eastAsia="en-GB"/>
+        </w:rPr>
+        <w:t>&gt;&gt;</w:t>
       </w:r>
       <w:r>
         <w:rPr>
@@ -6167,6 +7832,7 @@
         </w:rPr>
         <w:t>&lt;&lt;</w:t>
       </w:r>
+      <w:proofErr w:type="spellStart"/>
       <w:r>
         <w:rPr>
           <w:rFonts w:ascii="Arial" w:hAnsi="Arial" w:cs="Arial"/>
@@ -6174,6 +7840,7 @@
         </w:rPr>
         <w:t>sdoTrialMethodOfHearing</w:t>
       </w:r>
+      <w:proofErr w:type="spellEnd"/>
       <w:r>
         <w:rPr>
           <w:rFonts w:ascii="Arial" w:hAnsi="Arial" w:cs="Arial"/>
@@ -6195,7 +7862,87 @@
           <w:rFonts w:ascii="Arial" w:eastAsia="Times New Roman" w:hAnsi="Arial" w:cs="Arial"/>
           <w:lang w:eastAsia="en-GB"/>
         </w:rPr>
-        <w:t>&lt;&lt;cs_{hearingLocation.site_name!=null}&gt;&gt; &lt;&lt;hearingLocation.site_name&gt;&gt;, &lt;&lt;hearingLocation.court_address&gt;&gt; &lt;&lt;hearingLocation.postcode&gt;&gt;.&lt;&lt;es_&gt;&gt;, further details will be provided in your hearing notice</w:t>
+        <w:t>&lt;&lt;cs_{</w:t>
+      </w:r>
+      <w:proofErr w:type="spellStart"/>
+      <w:r>
+        <w:rPr>
+          <w:rFonts w:ascii="Arial" w:eastAsia="Times New Roman" w:hAnsi="Arial" w:cs="Arial"/>
+          <w:lang w:eastAsia="en-GB"/>
+        </w:rPr>
+        <w:t>hearingLocation.site_</w:t>
+      </w:r>
+      <w:proofErr w:type="gramStart"/>
+      <w:r>
+        <w:rPr>
+          <w:rFonts w:ascii="Arial" w:eastAsia="Times New Roman" w:hAnsi="Arial" w:cs="Arial"/>
+          <w:lang w:eastAsia="en-GB"/>
+        </w:rPr>
+        <w:t>name</w:t>
+      </w:r>
+      <w:proofErr w:type="spellEnd"/>
+      <w:r>
+        <w:rPr>
+          <w:rFonts w:ascii="Arial" w:eastAsia="Times New Roman" w:hAnsi="Arial" w:cs="Arial"/>
+          <w:lang w:eastAsia="en-GB"/>
+        </w:rPr>
+        <w:t>!=</w:t>
+      </w:r>
+      <w:proofErr w:type="gramEnd"/>
+      <w:r>
+        <w:rPr>
+          <w:rFonts w:ascii="Arial" w:eastAsia="Times New Roman" w:hAnsi="Arial" w:cs="Arial"/>
+          <w:lang w:eastAsia="en-GB"/>
+        </w:rPr>
+        <w:t>null}&gt;&gt; &lt;&lt;</w:t>
+      </w:r>
+      <w:proofErr w:type="spellStart"/>
+      <w:r>
+        <w:rPr>
+          <w:rFonts w:ascii="Arial" w:eastAsia="Times New Roman" w:hAnsi="Arial" w:cs="Arial"/>
+          <w:lang w:eastAsia="en-GB"/>
+        </w:rPr>
+        <w:t>hearingLocation.site_name</w:t>
+      </w:r>
+      <w:proofErr w:type="spellEnd"/>
+      <w:r>
+        <w:rPr>
+          <w:rFonts w:ascii="Arial" w:eastAsia="Times New Roman" w:hAnsi="Arial" w:cs="Arial"/>
+          <w:lang w:eastAsia="en-GB"/>
+        </w:rPr>
+        <w:t>&gt;&gt;, &lt;&lt;</w:t>
+      </w:r>
+      <w:proofErr w:type="spellStart"/>
+      <w:r>
+        <w:rPr>
+          <w:rFonts w:ascii="Arial" w:eastAsia="Times New Roman" w:hAnsi="Arial" w:cs="Arial"/>
+          <w:lang w:eastAsia="en-GB"/>
+        </w:rPr>
+        <w:t>hearingLocation.court_address</w:t>
+      </w:r>
+      <w:proofErr w:type="spellEnd"/>
+      <w:r>
+        <w:rPr>
+          <w:rFonts w:ascii="Arial" w:eastAsia="Times New Roman" w:hAnsi="Arial" w:cs="Arial"/>
+          <w:lang w:eastAsia="en-GB"/>
+        </w:rPr>
+        <w:t>&gt;&gt; &lt;&lt;</w:t>
+      </w:r>
+      <w:proofErr w:type="spellStart"/>
+      <w:r>
+        <w:rPr>
+          <w:rFonts w:ascii="Arial" w:eastAsia="Times New Roman" w:hAnsi="Arial" w:cs="Arial"/>
+          <w:lang w:eastAsia="en-GB"/>
+        </w:rPr>
+        <w:t>hearingLocation.postcode</w:t>
+      </w:r>
+      <w:proofErr w:type="spellEnd"/>
+      <w:r>
+        <w:rPr>
+          <w:rFonts w:ascii="Arial" w:eastAsia="Times New Roman" w:hAnsi="Arial" w:cs="Arial"/>
+          <w:lang w:eastAsia="en-GB"/>
+        </w:rPr>
+        <w:t>&gt;&gt;.&lt;&lt;es_&gt;&gt;, further details will be provided in your hearing notice</w:t>
       </w:r>
       <w:r>
         <w:rPr>
@@ -6236,12 +7983,21 @@
         </w:rPr>
         <w:t>&lt;&lt;</w:t>
       </w:r>
-      <w:r>
-        <w:rPr>
-          <w:rFonts w:ascii="Arial" w:hAnsi="Arial" w:cs="Arial"/>
-          <w:lang w:val="en-US"/>
-        </w:rPr>
-        <w:t>physicalBundlePartyTxt&gt;&gt;</w:t>
+      <w:proofErr w:type="spellStart"/>
+      <w:r>
+        <w:rPr>
+          <w:rFonts w:ascii="Arial" w:hAnsi="Arial" w:cs="Arial"/>
+          <w:lang w:val="en-US"/>
+        </w:rPr>
+        <w:t>physicalBundlePartyTxt</w:t>
+      </w:r>
+      <w:proofErr w:type="spellEnd"/>
+      <w:r>
+        <w:rPr>
+          <w:rFonts w:ascii="Arial" w:hAnsi="Arial" w:cs="Arial"/>
+          <w:lang w:val="en-US"/>
+        </w:rPr>
+        <w:t>&gt;&gt;</w:t>
       </w:r>
     </w:p>
     <w:p>
@@ -6288,6 +8044,7 @@
         </w:rPr>
         <w:t>&lt;&lt;cs_{</w:t>
       </w:r>
+      <w:proofErr w:type="spellStart"/>
       <w:r>
         <w:rPr>
           <w:rFonts w:ascii="Arial" w:hAnsi="Arial" w:cs="Arial"/>
@@ -6295,6 +8052,7 @@
         </w:rPr>
         <w:t>hasNihlWelshLangToggle</w:t>
       </w:r>
+      <w:proofErr w:type="spellEnd"/>
       <w:r>
         <w:rPr>
           <w:rFonts w:ascii="Arial" w:hAnsi="Arial" w:cs="Arial"/>
@@ -6335,6 +8093,7 @@
         </w:rPr>
         <w:t>&lt;&lt;</w:t>
       </w:r>
+      <w:proofErr w:type="spellStart"/>
       <w:r>
         <w:rPr>
           <w:rFonts w:ascii="Arial" w:hAnsi="Arial" w:cs="Arial"/>
@@ -6342,6 +8101,7 @@
         </w:rPr>
         <w:t>welshLanguageDescription</w:t>
       </w:r>
+      <w:proofErr w:type="spellEnd"/>
       <w:r>
         <w:rPr>
           <w:rFonts w:ascii="Arial" w:hAnsi="Arial" w:cs="Arial"/>
@@ -6429,14 +8189,73 @@
           <w:bCs/>
           <w:lang w:val="en-US"/>
         </w:rPr>
-        <w:t>&lt;&lt;</w:t>
-      </w:r>
-      <w:r>
-        <w:rPr>
-          <w:rFonts w:ascii="Arial" w:hAnsi="Arial" w:cs="Arial"/>
-          <w:lang w:val="en-US"/>
-        </w:rPr>
-        <w:t>{dateFormat(sdoR2ImportantNotesDate, ‘dd MMMM yyyy’, ‘yyyy-MM-dd’)}</w:t>
+        <w:t>&lt;</w:t>
+      </w:r>
+      <w:proofErr w:type="gramStart"/>
+      <w:r>
+        <w:rPr>
+          <w:rFonts w:ascii="Arial" w:hAnsi="Arial" w:cs="Arial"/>
+          <w:b/>
+          <w:bCs/>
+          <w:lang w:val="en-US"/>
+        </w:rPr>
+        <w:t>&lt;</w:t>
+      </w:r>
+      <w:r>
+        <w:rPr>
+          <w:rFonts w:ascii="Arial" w:hAnsi="Arial" w:cs="Arial"/>
+          <w:lang w:val="en-US"/>
+        </w:rPr>
+        <w:t>{</w:t>
+      </w:r>
+      <w:proofErr w:type="spellStart"/>
+      <w:proofErr w:type="gramEnd"/>
+      <w:r>
+        <w:rPr>
+          <w:rFonts w:ascii="Arial" w:hAnsi="Arial" w:cs="Arial"/>
+          <w:lang w:val="en-US"/>
+        </w:rPr>
+        <w:t>dateFormat</w:t>
+      </w:r>
+      <w:proofErr w:type="spellEnd"/>
+      <w:r>
+        <w:rPr>
+          <w:rFonts w:ascii="Arial" w:hAnsi="Arial" w:cs="Arial"/>
+          <w:lang w:val="en-US"/>
+        </w:rPr>
+        <w:t xml:space="preserve">(sdoR2ImportantNotesDate, ‘dd MMMM </w:t>
+      </w:r>
+      <w:proofErr w:type="spellStart"/>
+      <w:r>
+        <w:rPr>
+          <w:rFonts w:ascii="Arial" w:hAnsi="Arial" w:cs="Arial"/>
+          <w:lang w:val="en-US"/>
+        </w:rPr>
+        <w:t>yyyy</w:t>
+      </w:r>
+      <w:proofErr w:type="spellEnd"/>
+      <w:r>
+        <w:rPr>
+          <w:rFonts w:ascii="Arial" w:hAnsi="Arial" w:cs="Arial"/>
+          <w:lang w:val="en-US"/>
+        </w:rPr>
+        <w:t>’, ‘</w:t>
+      </w:r>
+      <w:proofErr w:type="spellStart"/>
+      <w:r>
+        <w:rPr>
+          <w:rFonts w:ascii="Arial" w:hAnsi="Arial" w:cs="Arial"/>
+          <w:lang w:val="en-US"/>
+        </w:rPr>
+        <w:t>yyyy</w:t>
+      </w:r>
+      <w:proofErr w:type="spellEnd"/>
+      <w:r>
+        <w:rPr>
+          <w:rFonts w:ascii="Arial" w:hAnsi="Arial" w:cs="Arial"/>
+          <w:lang w:val="en-US"/>
+        </w:rPr>
+        <w:t>-MM-dd’)}</w:t>
       </w:r>
       <w:r>
         <w:rPr>
@@ -6970,8 +8789,8 @@
   <w:abstractNum w:abstractNumId="5" w15:restartNumberingAfterBreak="0">
     <w:nsid w:val="10067532"/>
     <w:multiLevelType w:val="hybridMultilevel"/>
-    <w:tmpl w:val="9DFEBD2E"/>
-    <w:lvl w:ilvl="0" w:tplc="6BA2A6C0">
+    <w:tmpl w:val="E76CDA3A"/>
+    <w:lvl w:ilvl="0" w:tplc="BCBC042C">
       <w:start w:val="1"/>
       <w:numFmt w:val="decimal"/>
       <w:lvlText w:val="%1."/>
@@ -11061,6 +12880,10 @@
 </file>
 
 <file path=customXml/item1.xml><?xml version="1.0" encoding="utf-8"?>
+<b:Sources xmlns:b="http://schemas.openxmlformats.org/officeDocument/2006/bibliography" xmlns="http://schemas.openxmlformats.org/officeDocument/2006/bibliography" SelectedStyle="\APASixthEditionOfficeOnline.xsl" StyleName="APA" Version="6"/>
+</file>
+
+<file path=customXml/item2.xml><?xml version="1.0" encoding="utf-8"?>
 <?mso-contentType ?>
 <FormTemplates xmlns="http://schemas.microsoft.com/sharepoint/v3/contenttype/forms">
   <Display>DocumentLibraryForm</Display>
@@ -11069,7 +12892,7 @@
 </FormTemplates>
 </file>
 
-<file path=customXml/item2.xml><?xml version="1.0" encoding="utf-8"?>
+<file path=customXml/item3.xml><?xml version="1.0" encoding="utf-8"?>
 <p:properties xmlns:p="http://schemas.microsoft.com/office/2006/metadata/properties" xmlns:xsi="http://www.w3.org/2001/XMLSchema-instance" xmlns:pc="http://schemas.microsoft.com/office/infopath/2007/PartnerControls">
   <documentManagement>
     <Stage xmlns="f336f4fe-8719-4ea2-b5d6-29b3a580aeb4">In Approval</Stage>
@@ -11094,7 +12917,7 @@
 </p:properties>
 </file>
 
-<file path=customXml/item3.xml><?xml version="1.0" encoding="utf-8"?>
+<file path=customXml/item4.xml><?xml version="1.0" encoding="utf-8"?>
 <ct:contentTypeSchema xmlns:ct="http://schemas.microsoft.com/office/2006/metadata/contentType" xmlns:ma="http://schemas.microsoft.com/office/2006/metadata/properties/metaAttributes" ct:_="" ma:_="" ma:contentTypeName="_CtTemplate" ma:contentTypeID="0x01010064A5FDCCFB03F540B94405305D7DE14F00A4F8B82F7CEF57469A8FE5CEAB7A0EE0" ma:contentTypeVersion="55" ma:contentTypeDescription="Part of Template Management with Site Columns representing custom attributes." ma:contentTypeScope="" ma:versionID="e48abcd8da7fe05ec90dabdfbb8c2749">
   <xsd:schema xmlns:xsd="http://www.w3.org/2001/XMLSchema" xmlns:xs="http://www.w3.org/2001/XMLSchema" xmlns:p="http://schemas.microsoft.com/office/2006/metadata/properties" xmlns:ns2="f336f4fe-8719-4ea2-b5d6-29b3a580aeb4" xmlns:ns3="b57b892a-dd61-4bba-b372-a8d93da2c7e6" targetNamespace="http://schemas.microsoft.com/office/2006/metadata/properties" ma:root="true" ma:fieldsID="4c733adc908683170864ffc34cec60fa" ns2:_="" ns3:_="">
     <xsd:import namespace="f336f4fe-8719-4ea2-b5d6-29b3a580aeb4"/>
@@ -11416,11 +13239,15 @@
 </ct:contentTypeSchema>
 </file>
 
-<file path=customXml/item4.xml><?xml version="1.0" encoding="utf-8"?>
-<b:Sources xmlns:b="http://schemas.openxmlformats.org/officeDocument/2006/bibliography" xmlns="http://schemas.openxmlformats.org/officeDocument/2006/bibliography" SelectedStyle="\APASixthEditionOfficeOnline.xsl" StyleName="APA" Version="6"/>
+<file path=customXml/itemProps1.xml><?xml version="1.0" encoding="utf-8"?>
+<ds:datastoreItem xmlns:ds="http://schemas.openxmlformats.org/officeDocument/2006/customXml" ds:itemID="{02B6CCF1-E7C9-48EF-A441-5399C3DE7DB8}">
+  <ds:schemaRefs>
+    <ds:schemaRef ds:uri="http://schemas.openxmlformats.org/officeDocument/2006/bibliography"/>
+  </ds:schemaRefs>
+</ds:datastoreItem>
 </file>
 
-<file path=customXml/itemProps1.xml><?xml version="1.0" encoding="utf-8"?>
+<file path=customXml/itemProps2.xml><?xml version="1.0" encoding="utf-8"?>
 <ds:datastoreItem xmlns:ds="http://schemas.openxmlformats.org/officeDocument/2006/customXml" ds:itemID="{3CB3DFB2-2968-44C5-A3A2-A9A8C07ECF2B}">
   <ds:schemaRefs>
     <ds:schemaRef ds:uri="http://schemas.microsoft.com/sharepoint/v3/contenttype/forms"/>
@@ -11428,7 +13255,7 @@
 </ds:datastoreItem>
 </file>
 
-<file path=customXml/itemProps2.xml><?xml version="1.0" encoding="utf-8"?>
+<file path=customXml/itemProps3.xml><?xml version="1.0" encoding="utf-8"?>
 <ds:datastoreItem xmlns:ds="http://schemas.openxmlformats.org/officeDocument/2006/customXml" ds:itemID="{7D8F8091-8A28-4DFC-8D60-79DA775EE42D}">
   <ds:schemaRefs>
     <ds:schemaRef ds:uri="http://schemas.microsoft.com/office/2006/metadata/properties"/>
@@ -11438,7 +13265,7 @@
 </ds:datastoreItem>
 </file>
 
-<file path=customXml/itemProps3.xml><?xml version="1.0" encoding="utf-8"?>
+<file path=customXml/itemProps4.xml><?xml version="1.0" encoding="utf-8"?>
 <ds:datastoreItem xmlns:ds="http://schemas.openxmlformats.org/officeDocument/2006/customXml" ds:itemID="{3743C5DC-131F-4B4B-B7AB-6C0C2A2F462A}">
   <ds:schemaRefs>
     <ds:schemaRef ds:uri="http://schemas.microsoft.com/office/2006/metadata/contentType"/>
@@ -11457,14 +13284,6 @@
 </ds:datastoreItem>
 </file>
 
-<file path=customXml/itemProps4.xml><?xml version="1.0" encoding="utf-8"?>
-<ds:datastoreItem xmlns:ds="http://schemas.openxmlformats.org/officeDocument/2006/customXml" ds:itemID="{02B6CCF1-E7C9-48EF-A441-5399C3DE7DB8}">
-  <ds:schemaRefs>
-    <ds:schemaRef ds:uri="http://schemas.openxmlformats.org/officeDocument/2006/bibliography"/>
-  </ds:schemaRefs>
-</ds:datastoreItem>
-</file>
-
 <file path=docMetadata/LabelInfo.xml><?xml version="1.0" encoding="utf-8"?>
 <clbl:labelList xmlns:clbl="http://schemas.microsoft.com/office/2020/mipLabelMetadata">
   <clbl:label id="{fa22dce2-39a9-4bf4-a557-7a50b593b56a}" enabled="1" method="Privileged" siteId="{3e0088dc-0629-4ae6-aa8c-813e7a296f50}" contentBits="0" removed="0"/>

</xml_diff>

<commit_message>
CIV-14204 Applied changes after master merge
</commit_message>
<xml_diff>
--- a/docker/docmosis/templates/CV-UNS-STD-ENG-01387.docx
+++ b/docker/docmosis/templates/CV-UNS-STD-ENG-01387.docx
@@ -1,6 +1,6 @@
 
 <file path=word/document.xml><?xml version="1.0" encoding="utf-8"?>
-<w:document xmlns:wpc="http://schemas.microsoft.com/office/word/2010/wordprocessingCanvas" xmlns:cx="http://schemas.microsoft.com/office/drawing/2014/chartex" xmlns:cx1="http://schemas.microsoft.com/office/drawing/2015/9/8/chartex" xmlns:cx2="http://schemas.microsoft.com/office/drawing/2015/10/21/chartex" xmlns:cx3="http://schemas.microsoft.com/office/drawing/2016/5/9/chartex" xmlns:cx4="http://schemas.microsoft.com/office/drawing/2016/5/10/chartex" xmlns:cx5="http://schemas.microsoft.com/office/drawing/2016/5/11/chartex" xmlns:cx6="http://schemas.microsoft.com/office/drawing/2016/5/12/chartex" xmlns:cx7="http://schemas.microsoft.com/office/drawing/2016/5/13/chartex" xmlns:cx8="http://schemas.microsoft.com/office/drawing/2016/5/14/chartex" xmlns:mc="http://schemas.openxmlformats.org/markup-compatibility/2006" xmlns:aink="http://schemas.microsoft.com/office/drawing/2016/ink" xmlns:am3d="http://schemas.microsoft.com/office/drawing/2017/model3d" xmlns:o="urn:schemas-microsoft-com:office:office" xmlns:oel="http://schemas.microsoft.com/office/2019/extlst" xmlns:r="http://schemas.openxmlformats.org/officeDocument/2006/relationships" xmlns:m="http://schemas.openxmlformats.org/officeDocument/2006/math" xmlns:v="urn:schemas-microsoft-com:vml" xmlns:wp14="http://schemas.microsoft.com/office/word/2010/wordprocessingDrawing" xmlns:wp="http://schemas.openxmlformats.org/drawingml/2006/wordprocessingDrawing" xmlns:w10="urn:schemas-microsoft-com:office:word" xmlns:w="http://schemas.openxmlformats.org/wordprocessingml/2006/main" xmlns:w14="http://schemas.microsoft.com/office/word/2010/wordml" xmlns:w15="http://schemas.microsoft.com/office/word/2012/wordml" xmlns:w16cex="http://schemas.microsoft.com/office/word/2018/wordml/cex" xmlns:w16cid="http://schemas.microsoft.com/office/word/2016/wordml/cid" xmlns:w16="http://schemas.microsoft.com/office/word/2018/wordml" xmlns:w16sdtdh="http://schemas.microsoft.com/office/word/2020/wordml/sdtdatahash" xmlns:w16se="http://schemas.microsoft.com/office/word/2015/wordml/symex" xmlns:wpg="http://schemas.microsoft.com/office/word/2010/wordprocessingGroup" xmlns:wpi="http://schemas.microsoft.com/office/word/2010/wordprocessingInk" xmlns:wne="http://schemas.microsoft.com/office/word/2006/wordml" xmlns:wps="http://schemas.microsoft.com/office/word/2010/wordprocessingShape" mc:Ignorable="w14 w15 w16se w16cid w16 w16cex w16sdtdh wp14">
+<w:document xmlns:wpc="http://schemas.microsoft.com/office/word/2010/wordprocessingCanvas" xmlns:cx="http://schemas.microsoft.com/office/drawing/2014/chartex" xmlns:cx1="http://schemas.microsoft.com/office/drawing/2015/9/8/chartex" xmlns:cx2="http://schemas.microsoft.com/office/drawing/2015/10/21/chartex" xmlns:cx3="http://schemas.microsoft.com/office/drawing/2016/5/9/chartex" xmlns:cx4="http://schemas.microsoft.com/office/drawing/2016/5/10/chartex" xmlns:cx5="http://schemas.microsoft.com/office/drawing/2016/5/11/chartex" xmlns:cx6="http://schemas.microsoft.com/office/drawing/2016/5/12/chartex" xmlns:cx7="http://schemas.microsoft.com/office/drawing/2016/5/13/chartex" xmlns:cx8="http://schemas.microsoft.com/office/drawing/2016/5/14/chartex" xmlns:mc="http://schemas.openxmlformats.org/markup-compatibility/2006" xmlns:aink="http://schemas.microsoft.com/office/drawing/2016/ink" xmlns:am3d="http://schemas.microsoft.com/office/drawing/2017/model3d" xmlns:o="urn:schemas-microsoft-com:office:office" xmlns:oel="http://schemas.microsoft.com/office/2019/extlst" xmlns:r="http://schemas.openxmlformats.org/officeDocument/2006/relationships" xmlns:m="http://schemas.openxmlformats.org/officeDocument/2006/math" xmlns:v="urn:schemas-microsoft-com:vml" xmlns:wp14="http://schemas.microsoft.com/office/word/2010/wordprocessingDrawing" xmlns:wp="http://schemas.openxmlformats.org/drawingml/2006/wordprocessingDrawing" xmlns:w10="urn:schemas-microsoft-com:office:word" xmlns:w="http://schemas.openxmlformats.org/wordprocessingml/2006/main" xmlns:w14="http://schemas.microsoft.com/office/word/2010/wordml" xmlns:w15="http://schemas.microsoft.com/office/word/2012/wordml" xmlns:w16cex="http://schemas.microsoft.com/office/word/2018/wordml/cex" xmlns:w16cid="http://schemas.microsoft.com/office/word/2016/wordml/cid" xmlns:w16="http://schemas.microsoft.com/office/word/2018/wordml" xmlns:w16du="http://schemas.microsoft.com/office/word/2023/wordml/word16du" xmlns:w16sdtdh="http://schemas.microsoft.com/office/word/2020/wordml/sdtdatahash" xmlns:w16se="http://schemas.microsoft.com/office/word/2015/wordml/symex" xmlns:wpg="http://schemas.microsoft.com/office/word/2010/wordprocessingGroup" xmlns:wpi="http://schemas.microsoft.com/office/word/2010/wordprocessingInk" xmlns:wne="http://schemas.microsoft.com/office/word/2006/wordml" xmlns:wps="http://schemas.microsoft.com/office/word/2010/wordprocessingShape" mc:Ignorable="w14 w15 w16se w16cid w16 w16cex w16sdtdh w16du wp14">
   <w:body>
     <w:p>
       <w:pPr>
@@ -471,7 +471,7 @@
               </wp:inline>
             </w:drawing>
           </mc:Choice>
-          <mc:Fallback xmlns:w16du="http://schemas.microsoft.com/office/word/2023/wordml/word16du" xmlns:pic="http://schemas.openxmlformats.org/drawingml/2006/picture" xmlns:a="http://schemas.openxmlformats.org/drawingml/2006/main">
+          <mc:Fallback xmlns:a="http://schemas.openxmlformats.org/drawingml/2006/main" xmlns:pic="http://schemas.openxmlformats.org/drawingml/2006/picture">
             <w:pict w14:anchorId="1E2983E5">
               <v:group id="Group 2791" style="width:467.95pt;height:68.75pt;mso-position-horizontal-relative:char;mso-position-vertical-relative:line" coordsize="59429,8731" o:spid="_x0000_s1026" w14:anchorId="3F6EA4FE" o:gfxdata="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">
                 <v:shapetype id="_x0000_t75" coordsize="21600,21600" filled="f" stroked="f" o:spt="75" o:preferrelative="t" path="m@4@5l@4@11@9@11@9@5xe">
@@ -728,15 +728,6 @@
         <w:t xml:space="preserve">  &lt;&lt;es_&gt;&gt;</w:t>
       </w:r>
     </w:p>
-    <w:p>
-      <w:pPr>
-        <w:spacing w:line="240" w:lineRule="auto"/>
-        <w:rPr>
-          <w:rFonts w:ascii="Arial" w:hAnsi="Arial" w:cs="Arial"/>
-          <w:lang w:val="en-US"/>
-        </w:rPr>
-      </w:pPr>
-    </w:p>
     <w:tbl>
       <w:tblPr>
         <w:tblStyle w:val="TableGrid"/>
@@ -906,6 +897,17 @@
               <w:t>&lt;&lt;respondent2.partyName&gt;&gt;</w:t>
             </w:r>
           </w:p>
+          <w:p>
+            <w:pPr>
+              <w:tabs>
+                <w:tab w:val="center" w:pos="3969"/>
+                <w:tab w:val="right" w:pos="9817"/>
+              </w:tabs>
+              <w:rPr>
+                <w:rFonts w:ascii="Arial" w:eastAsia="Tahoma" w:hAnsi="Arial" w:cs="Arial"/>
+              </w:rPr>
+            </w:pPr>
+          </w:p>
         </w:tc>
         <w:tc>
           <w:tcPr>
@@ -928,6 +930,17 @@
               </w:rPr>
               <w:t>Defendant</w:t>
             </w:r>
+          </w:p>
+          <w:p>
+            <w:pPr>
+              <w:tabs>
+                <w:tab w:val="center" w:pos="3969"/>
+                <w:tab w:val="right" w:pos="9817"/>
+              </w:tabs>
+              <w:rPr>
+                <w:rFonts w:ascii="Arial" w:eastAsia="Tahoma" w:hAnsi="Arial" w:cs="Arial"/>
+              </w:rPr>
+            </w:pPr>
           </w:p>
         </w:tc>
       </w:tr>
@@ -1076,7 +1089,7 @@
               </wp:inline>
             </w:drawing>
           </mc:Choice>
-          <mc:Fallback xmlns:w16du="http://schemas.microsoft.com/office/word/2023/wordml/word16du" xmlns:pic="http://schemas.openxmlformats.org/drawingml/2006/picture" xmlns:a="http://schemas.openxmlformats.org/drawingml/2006/main">
+          <mc:Fallback xmlns:a="http://schemas.openxmlformats.org/drawingml/2006/main" xmlns:pic="http://schemas.openxmlformats.org/drawingml/2006/picture">
             <w:pict w14:anchorId="01720E1D">
               <v:group id="Group 2792" style="width:467.95pt;height:.75pt;mso-position-horizontal-relative:char;mso-position-vertical-relative:line" coordsize="59429,95" o:spid="_x0000_s1026" w14:anchorId="36C48C52" o:gfxdata="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">
                 <v:shape id="Shape 91" style="position:absolute;width:59429;height:0;visibility:visible;mso-wrap-style:square;v-text-anchor:top" coordsize="5942965,0" o:spid="_x0000_s1027" filled="f" path="m5942965,l,e" o:gfxdata="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">
@@ -1327,7 +1340,7 @@
           <w:snapToGrid w:val="0"/>
           <w:lang w:val="en-US"/>
         </w:rPr>
-        <w:t xml:space="preserve">At all stages, the parties must consider settling this litigation by any means of Alternative Dispute Resolution. This includes round table conferences, early neutral evaluation, mediation and arbitration. Any party not engaging in any such means </w:t>
+        <w:t xml:space="preserve">At all stages, the parties must consider settling this litigation by any means of Alternative Dispute Resolution. This includes round table conferences, early neutral evaluation, mediation and arbitration. Any party not engaging in any such means proposed by another party must upload to the Digital Portal a witness statement </w:t>
       </w:r>
       <w:r>
         <w:rPr>
@@ -1336,7 +1349,7 @@
           <w:lang w:val="en-US"/>
         </w:rPr>
         <w:lastRenderedPageBreak/>
-        <w:t>proposed by another party must upload to the Digital Portal a witness statement giving reasons within 21 days of receipt of that proposal. That witness statement must not be shown to the trial judge until questions of costs arise.</w:t>
+        <w:t>giving reasons within 21 days of receipt of that proposal. That witness statement must not be shown to the trial judge until questions of costs arise.</w:t>
       </w:r>
     </w:p>
     <w:p>
@@ -4355,6 +4368,7 @@
           <w:bCs/>
           <w:lang w:val="en-US"/>
         </w:rPr>
+        <w:lastRenderedPageBreak/>
         <w:t>&lt;</w:t>
       </w:r>
       <w:proofErr w:type="gramStart"/>
@@ -4387,15 +4401,7 @@
           <w:rFonts w:ascii="Arial" w:hAnsi="Arial" w:cs="Arial"/>
           <w:lang w:val="en-US"/>
         </w:rPr>
-        <w:t>sdoR2QuestionsClaimantExpert.sdoApplicationToRelyOnFurther.app</w:t>
-      </w:r>
-      <w:r>
-        <w:rPr>
-          <w:rFonts w:ascii="Arial" w:hAnsi="Arial" w:cs="Arial"/>
-          <w:lang w:val="en-US"/>
-        </w:rPr>
-        <w:lastRenderedPageBreak/>
-        <w:t>licationToRelyOnFurtherDetails.applicationToRelyDetailsDate</w:t>
+        <w:t>sdoR2QuestionsClaimantExpert.sdoApplicationToRelyOnFurther.applicationToRelyOnFurtherDetails.applicationToRelyDetailsDate</w:t>
       </w:r>
       <w:r>
         <w:rPr>
@@ -8280,7 +8286,7 @@
 </file>
 
 <file path=word/endnotes.xml><?xml version="1.0" encoding="utf-8"?>
-<w:endnotes xmlns:wpc="http://schemas.microsoft.com/office/word/2010/wordprocessingCanvas" xmlns:cx="http://schemas.microsoft.com/office/drawing/2014/chartex" xmlns:cx1="http://schemas.microsoft.com/office/drawing/2015/9/8/chartex" xmlns:cx2="http://schemas.microsoft.com/office/drawing/2015/10/21/chartex" xmlns:cx3="http://schemas.microsoft.com/office/drawing/2016/5/9/chartex" xmlns:cx4="http://schemas.microsoft.com/office/drawing/2016/5/10/chartex" xmlns:cx5="http://schemas.microsoft.com/office/drawing/2016/5/11/chartex" xmlns:cx6="http://schemas.microsoft.com/office/drawing/2016/5/12/chartex" xmlns:cx7="http://schemas.microsoft.com/office/drawing/2016/5/13/chartex" xmlns:cx8="http://schemas.microsoft.com/office/drawing/2016/5/14/chartex" xmlns:mc="http://schemas.openxmlformats.org/markup-compatibility/2006" xmlns:aink="http://schemas.microsoft.com/office/drawing/2016/ink" xmlns:am3d="http://schemas.microsoft.com/office/drawing/2017/model3d" xmlns:o="urn:schemas-microsoft-com:office:office" xmlns:oel="http://schemas.microsoft.com/office/2019/extlst" xmlns:r="http://schemas.openxmlformats.org/officeDocument/2006/relationships" xmlns:m="http://schemas.openxmlformats.org/officeDocument/2006/math" xmlns:v="urn:schemas-microsoft-com:vml" xmlns:wp14="http://schemas.microsoft.com/office/word/2010/wordprocessingDrawing" xmlns:wp="http://schemas.openxmlformats.org/drawingml/2006/wordprocessingDrawing" xmlns:w10="urn:schemas-microsoft-com:office:word" xmlns:w="http://schemas.openxmlformats.org/wordprocessingml/2006/main" xmlns:w14="http://schemas.microsoft.com/office/word/2010/wordml" xmlns:w15="http://schemas.microsoft.com/office/word/2012/wordml" xmlns:w16cex="http://schemas.microsoft.com/office/word/2018/wordml/cex" xmlns:w16cid="http://schemas.microsoft.com/office/word/2016/wordml/cid" xmlns:w16="http://schemas.microsoft.com/office/word/2018/wordml" xmlns:w16sdtdh="http://schemas.microsoft.com/office/word/2020/wordml/sdtdatahash" xmlns:w16se="http://schemas.microsoft.com/office/word/2015/wordml/symex" xmlns:wpg="http://schemas.microsoft.com/office/word/2010/wordprocessingGroup" xmlns:wpi="http://schemas.microsoft.com/office/word/2010/wordprocessingInk" xmlns:wne="http://schemas.microsoft.com/office/word/2006/wordml" xmlns:wps="http://schemas.microsoft.com/office/word/2010/wordprocessingShape" mc:Ignorable="w14 w15 w16se w16cid w16 w16cex w16sdtdh wp14">
+<w:endnotes xmlns:wpc="http://schemas.microsoft.com/office/word/2010/wordprocessingCanvas" xmlns:cx="http://schemas.microsoft.com/office/drawing/2014/chartex" xmlns:cx1="http://schemas.microsoft.com/office/drawing/2015/9/8/chartex" xmlns:cx2="http://schemas.microsoft.com/office/drawing/2015/10/21/chartex" xmlns:cx3="http://schemas.microsoft.com/office/drawing/2016/5/9/chartex" xmlns:cx4="http://schemas.microsoft.com/office/drawing/2016/5/10/chartex" xmlns:cx5="http://schemas.microsoft.com/office/drawing/2016/5/11/chartex" xmlns:cx6="http://schemas.microsoft.com/office/drawing/2016/5/12/chartex" xmlns:cx7="http://schemas.microsoft.com/office/drawing/2016/5/13/chartex" xmlns:cx8="http://schemas.microsoft.com/office/drawing/2016/5/14/chartex" xmlns:mc="http://schemas.openxmlformats.org/markup-compatibility/2006" xmlns:aink="http://schemas.microsoft.com/office/drawing/2016/ink" xmlns:am3d="http://schemas.microsoft.com/office/drawing/2017/model3d" xmlns:o="urn:schemas-microsoft-com:office:office" xmlns:oel="http://schemas.microsoft.com/office/2019/extlst" xmlns:r="http://schemas.openxmlformats.org/officeDocument/2006/relationships" xmlns:m="http://schemas.openxmlformats.org/officeDocument/2006/math" xmlns:v="urn:schemas-microsoft-com:vml" xmlns:wp14="http://schemas.microsoft.com/office/word/2010/wordprocessingDrawing" xmlns:wp="http://schemas.openxmlformats.org/drawingml/2006/wordprocessingDrawing" xmlns:w10="urn:schemas-microsoft-com:office:word" xmlns:w="http://schemas.openxmlformats.org/wordprocessingml/2006/main" xmlns:w14="http://schemas.microsoft.com/office/word/2010/wordml" xmlns:w15="http://schemas.microsoft.com/office/word/2012/wordml" xmlns:w16cex="http://schemas.microsoft.com/office/word/2018/wordml/cex" xmlns:w16cid="http://schemas.microsoft.com/office/word/2016/wordml/cid" xmlns:w16="http://schemas.microsoft.com/office/word/2018/wordml" xmlns:w16du="http://schemas.microsoft.com/office/word/2023/wordml/word16du" xmlns:w16sdtdh="http://schemas.microsoft.com/office/word/2020/wordml/sdtdatahash" xmlns:w16se="http://schemas.microsoft.com/office/word/2015/wordml/symex" xmlns:wpg="http://schemas.microsoft.com/office/word/2010/wordprocessingGroup" xmlns:wpi="http://schemas.microsoft.com/office/word/2010/wordprocessingInk" xmlns:wne="http://schemas.microsoft.com/office/word/2006/wordml" xmlns:wps="http://schemas.microsoft.com/office/word/2010/wordprocessingShape" mc:Ignorable="w14 w15 w16se w16cid w16 w16cex w16sdtdh w16du wp14">
   <w:endnote w:type="separator" w:id="-1">
     <w:p>
       <w:pPr>
@@ -8305,7 +8311,7 @@
 </file>
 
 <file path=word/footnotes.xml><?xml version="1.0" encoding="utf-8"?>
-<w:footnotes xmlns:wpc="http://schemas.microsoft.com/office/word/2010/wordprocessingCanvas" xmlns:cx="http://schemas.microsoft.com/office/drawing/2014/chartex" xmlns:cx1="http://schemas.microsoft.com/office/drawing/2015/9/8/chartex" xmlns:cx2="http://schemas.microsoft.com/office/drawing/2015/10/21/chartex" xmlns:cx3="http://schemas.microsoft.com/office/drawing/2016/5/9/chartex" xmlns:cx4="http://schemas.microsoft.com/office/drawing/2016/5/10/chartex" xmlns:cx5="http://schemas.microsoft.com/office/drawing/2016/5/11/chartex" xmlns:cx6="http://schemas.microsoft.com/office/drawing/2016/5/12/chartex" xmlns:cx7="http://schemas.microsoft.com/office/drawing/2016/5/13/chartex" xmlns:cx8="http://schemas.microsoft.com/office/drawing/2016/5/14/chartex" xmlns:mc="http://schemas.openxmlformats.org/markup-compatibility/2006" xmlns:aink="http://schemas.microsoft.com/office/drawing/2016/ink" xmlns:am3d="http://schemas.microsoft.com/office/drawing/2017/model3d" xmlns:o="urn:schemas-microsoft-com:office:office" xmlns:oel="http://schemas.microsoft.com/office/2019/extlst" xmlns:r="http://schemas.openxmlformats.org/officeDocument/2006/relationships" xmlns:m="http://schemas.openxmlformats.org/officeDocument/2006/math" xmlns:v="urn:schemas-microsoft-com:vml" xmlns:wp14="http://schemas.microsoft.com/office/word/2010/wordprocessingDrawing" xmlns:wp="http://schemas.openxmlformats.org/drawingml/2006/wordprocessingDrawing" xmlns:w10="urn:schemas-microsoft-com:office:word" xmlns:w="http://schemas.openxmlformats.org/wordprocessingml/2006/main" xmlns:w14="http://schemas.microsoft.com/office/word/2010/wordml" xmlns:w15="http://schemas.microsoft.com/office/word/2012/wordml" xmlns:w16cex="http://schemas.microsoft.com/office/word/2018/wordml/cex" xmlns:w16cid="http://schemas.microsoft.com/office/word/2016/wordml/cid" xmlns:w16="http://schemas.microsoft.com/office/word/2018/wordml" xmlns:w16sdtdh="http://schemas.microsoft.com/office/word/2020/wordml/sdtdatahash" xmlns:w16se="http://schemas.microsoft.com/office/word/2015/wordml/symex" xmlns:wpg="http://schemas.microsoft.com/office/word/2010/wordprocessingGroup" xmlns:wpi="http://schemas.microsoft.com/office/word/2010/wordprocessingInk" xmlns:wne="http://schemas.microsoft.com/office/word/2006/wordml" xmlns:wps="http://schemas.microsoft.com/office/word/2010/wordprocessingShape" mc:Ignorable="w14 w15 w16se w16cid w16 w16cex w16sdtdh wp14">
+<w:footnotes xmlns:wpc="http://schemas.microsoft.com/office/word/2010/wordprocessingCanvas" xmlns:cx="http://schemas.microsoft.com/office/drawing/2014/chartex" xmlns:cx1="http://schemas.microsoft.com/office/drawing/2015/9/8/chartex" xmlns:cx2="http://schemas.microsoft.com/office/drawing/2015/10/21/chartex" xmlns:cx3="http://schemas.microsoft.com/office/drawing/2016/5/9/chartex" xmlns:cx4="http://schemas.microsoft.com/office/drawing/2016/5/10/chartex" xmlns:cx5="http://schemas.microsoft.com/office/drawing/2016/5/11/chartex" xmlns:cx6="http://schemas.microsoft.com/office/drawing/2016/5/12/chartex" xmlns:cx7="http://schemas.microsoft.com/office/drawing/2016/5/13/chartex" xmlns:cx8="http://schemas.microsoft.com/office/drawing/2016/5/14/chartex" xmlns:mc="http://schemas.openxmlformats.org/markup-compatibility/2006" xmlns:aink="http://schemas.microsoft.com/office/drawing/2016/ink" xmlns:am3d="http://schemas.microsoft.com/office/drawing/2017/model3d" xmlns:o="urn:schemas-microsoft-com:office:office" xmlns:oel="http://schemas.microsoft.com/office/2019/extlst" xmlns:r="http://schemas.openxmlformats.org/officeDocument/2006/relationships" xmlns:m="http://schemas.openxmlformats.org/officeDocument/2006/math" xmlns:v="urn:schemas-microsoft-com:vml" xmlns:wp14="http://schemas.microsoft.com/office/word/2010/wordprocessingDrawing" xmlns:wp="http://schemas.openxmlformats.org/drawingml/2006/wordprocessingDrawing" xmlns:w10="urn:schemas-microsoft-com:office:word" xmlns:w="http://schemas.openxmlformats.org/wordprocessingml/2006/main" xmlns:w14="http://schemas.microsoft.com/office/word/2010/wordml" xmlns:w15="http://schemas.microsoft.com/office/word/2012/wordml" xmlns:w16cex="http://schemas.microsoft.com/office/word/2018/wordml/cex" xmlns:w16cid="http://schemas.microsoft.com/office/word/2016/wordml/cid" xmlns:w16="http://schemas.microsoft.com/office/word/2018/wordml" xmlns:w16du="http://schemas.microsoft.com/office/word/2023/wordml/word16du" xmlns:w16sdtdh="http://schemas.microsoft.com/office/word/2020/wordml/sdtdatahash" xmlns:w16se="http://schemas.microsoft.com/office/word/2015/wordml/symex" xmlns:wpg="http://schemas.microsoft.com/office/word/2010/wordprocessingGroup" xmlns:wpi="http://schemas.microsoft.com/office/word/2010/wordprocessingInk" xmlns:wne="http://schemas.microsoft.com/office/word/2006/wordml" xmlns:wps="http://schemas.microsoft.com/office/word/2010/wordprocessingShape" mc:Ignorable="w14 w15 w16se w16cid w16 w16cex w16sdtdh w16du wp14">
   <w:footnote w:type="separator" w:id="-1">
     <w:p>
       <w:pPr>
@@ -8330,7 +8336,7 @@
 </file>
 
 <file path=word/numbering.xml><?xml version="1.0" encoding="utf-8"?>
-<w:numbering xmlns:wpc="http://schemas.microsoft.com/office/word/2010/wordprocessingCanvas" xmlns:cx="http://schemas.microsoft.com/office/drawing/2014/chartex" xmlns:cx1="http://schemas.microsoft.com/office/drawing/2015/9/8/chartex" xmlns:cx2="http://schemas.microsoft.com/office/drawing/2015/10/21/chartex" xmlns:cx3="http://schemas.microsoft.com/office/drawing/2016/5/9/chartex" xmlns:cx4="http://schemas.microsoft.com/office/drawing/2016/5/10/chartex" xmlns:cx5="http://schemas.microsoft.com/office/drawing/2016/5/11/chartex" xmlns:cx6="http://schemas.microsoft.com/office/drawing/2016/5/12/chartex" xmlns:cx7="http://schemas.microsoft.com/office/drawing/2016/5/13/chartex" xmlns:cx8="http://schemas.microsoft.com/office/drawing/2016/5/14/chartex" xmlns:mc="http://schemas.openxmlformats.org/markup-compatibility/2006" xmlns:aink="http://schemas.microsoft.com/office/drawing/2016/ink" xmlns:am3d="http://schemas.microsoft.com/office/drawing/2017/model3d" xmlns:o="urn:schemas-microsoft-com:office:office" xmlns:oel="http://schemas.microsoft.com/office/2019/extlst" xmlns:r="http://schemas.openxmlformats.org/officeDocument/2006/relationships" xmlns:m="http://schemas.openxmlformats.org/officeDocument/2006/math" xmlns:v="urn:schemas-microsoft-com:vml" xmlns:wp14="http://schemas.microsoft.com/office/word/2010/wordprocessingDrawing" xmlns:wp="http://schemas.openxmlformats.org/drawingml/2006/wordprocessingDrawing" xmlns:w10="urn:schemas-microsoft-com:office:word" xmlns:w="http://schemas.openxmlformats.org/wordprocessingml/2006/main" xmlns:w14="http://schemas.microsoft.com/office/word/2010/wordml" xmlns:w15="http://schemas.microsoft.com/office/word/2012/wordml" xmlns:w16cex="http://schemas.microsoft.com/office/word/2018/wordml/cex" xmlns:w16cid="http://schemas.microsoft.com/office/word/2016/wordml/cid" xmlns:w16="http://schemas.microsoft.com/office/word/2018/wordml" xmlns:w16sdtdh="http://schemas.microsoft.com/office/word/2020/wordml/sdtdatahash" xmlns:w16se="http://schemas.microsoft.com/office/word/2015/wordml/symex" xmlns:wpg="http://schemas.microsoft.com/office/word/2010/wordprocessingGroup" xmlns:wpi="http://schemas.microsoft.com/office/word/2010/wordprocessingInk" xmlns:wne="http://schemas.microsoft.com/office/word/2006/wordml" xmlns:wps="http://schemas.microsoft.com/office/word/2010/wordprocessingShape" mc:Ignorable="w14 w15 w16se w16cid w16 w16cex w16sdtdh wp14">
+<w:numbering xmlns:wpc="http://schemas.microsoft.com/office/word/2010/wordprocessingCanvas" xmlns:cx="http://schemas.microsoft.com/office/drawing/2014/chartex" xmlns:cx1="http://schemas.microsoft.com/office/drawing/2015/9/8/chartex" xmlns:cx2="http://schemas.microsoft.com/office/drawing/2015/10/21/chartex" xmlns:cx3="http://schemas.microsoft.com/office/drawing/2016/5/9/chartex" xmlns:cx4="http://schemas.microsoft.com/office/drawing/2016/5/10/chartex" xmlns:cx5="http://schemas.microsoft.com/office/drawing/2016/5/11/chartex" xmlns:cx6="http://schemas.microsoft.com/office/drawing/2016/5/12/chartex" xmlns:cx7="http://schemas.microsoft.com/office/drawing/2016/5/13/chartex" xmlns:cx8="http://schemas.microsoft.com/office/drawing/2016/5/14/chartex" xmlns:mc="http://schemas.openxmlformats.org/markup-compatibility/2006" xmlns:aink="http://schemas.microsoft.com/office/drawing/2016/ink" xmlns:am3d="http://schemas.microsoft.com/office/drawing/2017/model3d" xmlns:o="urn:schemas-microsoft-com:office:office" xmlns:oel="http://schemas.microsoft.com/office/2019/extlst" xmlns:r="http://schemas.openxmlformats.org/officeDocument/2006/relationships" xmlns:m="http://schemas.openxmlformats.org/officeDocument/2006/math" xmlns:v="urn:schemas-microsoft-com:vml" xmlns:wp14="http://schemas.microsoft.com/office/word/2010/wordprocessingDrawing" xmlns:wp="http://schemas.openxmlformats.org/drawingml/2006/wordprocessingDrawing" xmlns:w10="urn:schemas-microsoft-com:office:word" xmlns:w="http://schemas.openxmlformats.org/wordprocessingml/2006/main" xmlns:w14="http://schemas.microsoft.com/office/word/2010/wordml" xmlns:w15="http://schemas.microsoft.com/office/word/2012/wordml" xmlns:w16cex="http://schemas.microsoft.com/office/word/2018/wordml/cex" xmlns:w16cid="http://schemas.microsoft.com/office/word/2016/wordml/cid" xmlns:w16="http://schemas.microsoft.com/office/word/2018/wordml" xmlns:w16du="http://schemas.microsoft.com/office/word/2023/wordml/word16du" xmlns:w16sdtdh="http://schemas.microsoft.com/office/word/2020/wordml/sdtdatahash" xmlns:w16se="http://schemas.microsoft.com/office/word/2015/wordml/symex" xmlns:wpg="http://schemas.microsoft.com/office/word/2010/wordprocessingGroup" xmlns:wpi="http://schemas.microsoft.com/office/word/2010/wordprocessingInk" xmlns:wne="http://schemas.microsoft.com/office/word/2006/wordml" xmlns:wps="http://schemas.microsoft.com/office/word/2010/wordprocessingShape" mc:Ignorable="w14 w15 w16se w16cid w16 w16cex w16sdtdh w16du wp14">
   <w:abstractNum w:abstractNumId="0" w15:restartNumberingAfterBreak="0">
     <w:nsid w:val="0110743D"/>
     <w:multiLevelType w:val="hybridMultilevel"/>
@@ -8783,15 +8789,17 @@
   <w:abstractNum w:abstractNumId="5" w15:restartNumberingAfterBreak="0">
     <w:nsid w:val="10067532"/>
     <w:multiLevelType w:val="hybridMultilevel"/>
-    <w:tmpl w:val="B6126EA2"/>
-    <w:lvl w:ilvl="0" w:tplc="1EEEEE26">
+    <w:tmpl w:val="777C7238"/>
+    <w:lvl w:ilvl="0" w:tplc="97B2EF5E">
       <w:start w:val="1"/>
       <w:numFmt w:val="decimal"/>
-      <w:suff w:val="space"/>
       <w:lvlText w:val="%1."/>
       <w:lvlJc w:val="left"/>
       <w:pPr>
-        <w:ind w:left="720" w:hanging="360"/>
+        <w:tabs>
+          <w:tab w:val="num" w:pos="737"/>
+        </w:tabs>
+        <w:ind w:left="737" w:hanging="377"/>
       </w:pPr>
       <w:rPr>
         <w:rFonts w:ascii="Arial" w:hAnsi="Arial" w:cs="Arial" w:hint="default"/>
@@ -11863,7 +11871,7 @@
 </file>
 
 <file path=word/styles.xml><?xml version="1.0" encoding="utf-8"?>
-<w:styles xmlns:mc="http://schemas.openxmlformats.org/markup-compatibility/2006" xmlns:r="http://schemas.openxmlformats.org/officeDocument/2006/relationships" xmlns:w="http://schemas.openxmlformats.org/wordprocessingml/2006/main" xmlns:w14="http://schemas.microsoft.com/office/word/2010/wordml" xmlns:w15="http://schemas.microsoft.com/office/word/2012/wordml" xmlns:w16cex="http://schemas.microsoft.com/office/word/2018/wordml/cex" xmlns:w16cid="http://schemas.microsoft.com/office/word/2016/wordml/cid" xmlns:w16="http://schemas.microsoft.com/office/word/2018/wordml" xmlns:w16sdtdh="http://schemas.microsoft.com/office/word/2020/wordml/sdtdatahash" xmlns:w16se="http://schemas.microsoft.com/office/word/2015/wordml/symex" mc:Ignorable="w14 w15 w16se w16cid w16 w16cex w16sdtdh">
+<w:styles xmlns:mc="http://schemas.openxmlformats.org/markup-compatibility/2006" xmlns:r="http://schemas.openxmlformats.org/officeDocument/2006/relationships" xmlns:w="http://schemas.openxmlformats.org/wordprocessingml/2006/main" xmlns:w14="http://schemas.microsoft.com/office/word/2010/wordml" xmlns:w15="http://schemas.microsoft.com/office/word/2012/wordml" xmlns:w16cex="http://schemas.microsoft.com/office/word/2018/wordml/cex" xmlns:w16cid="http://schemas.microsoft.com/office/word/2016/wordml/cid" xmlns:w16="http://schemas.microsoft.com/office/word/2018/wordml" xmlns:w16du="http://schemas.microsoft.com/office/word/2023/wordml/word16du" xmlns:w16sdtdh="http://schemas.microsoft.com/office/word/2020/wordml/sdtdatahash" xmlns:w16se="http://schemas.microsoft.com/office/word/2015/wordml/symex" mc:Ignorable="w14 w15 w16se w16cid w16 w16cex w16sdtdh w16du">
   <w:docDefaults>
     <w:rPrDefault>
       <w:rPr>
@@ -12872,6 +12880,44 @@
 </file>
 
 <file path=customXml/item1.xml><?xml version="1.0" encoding="utf-8"?>
+<b:Sources xmlns:b="http://schemas.openxmlformats.org/officeDocument/2006/bibliography" xmlns="http://schemas.openxmlformats.org/officeDocument/2006/bibliography" SelectedStyle="\APASixthEditionOfficeOnline.xsl" StyleName="APA" Version="6"/>
+</file>
+
+<file path=customXml/item2.xml><?xml version="1.0" encoding="utf-8"?>
+<?mso-contentType ?>
+<FormTemplates xmlns="http://schemas.microsoft.com/sharepoint/v3/contenttype/forms">
+  <Display>DocumentLibraryForm</Display>
+  <Edit>DocumentLibraryForm</Edit>
+  <New>DocumentLibraryForm</New>
+</FormTemplates>
+</file>
+
+<file path=customXml/item3.xml><?xml version="1.0" encoding="utf-8"?>
+<p:properties xmlns:p="http://schemas.microsoft.com/office/2006/metadata/properties" xmlns:xsi="http://www.w3.org/2001/XMLSchema-instance" xmlns:pc="http://schemas.microsoft.com/office/infopath/2007/PartnerControls">
+  <documentManagement>
+    <Stage xmlns="f336f4fe-8719-4ea2-b5d6-29b3a580aeb4">In Approval</Stage>
+    <Next_x0020_Stage xmlns="f336f4fe-8719-4ea2-b5d6-29b3a580aeb4">ApproveOrReject</Next_x0020_Stage>
+    <Admin_x0020_Action xmlns="f336f4fe-8719-4ea2-b5d6-29b3a580aeb4" xsi:nil="true"/>
+    <Template_x0020_Category xmlns="f336f4fe-8719-4ea2-b5d6-29b3a580aeb4">Standard Direction - STD</Template_x0020_Category>
+    <Action xmlns="f336f4fe-8719-4ea2-b5d6-29b3a580aeb4" xsi:nil="true"/>
+    <Purpose1 xmlns="f336f4fe-8719-4ea2-b5d6-29b3a580aeb4">SDO - disposal</Purpose1>
+    <Template_x0020_Language xmlns="f336f4fe-8719-4ea2-b5d6-29b3a580aeb4">English - ENG</Template_x0020_Language>
+    <Rename xmlns="f336f4fe-8719-4ea2-b5d6-29b3a580aeb4">true</Rename>
+    <Tornado_x0020_Filename xmlns="f336f4fe-8719-4ea2-b5d6-29b3a580aeb4" xsi:nil="true"/>
+    <Approval_x0020_Request_x0020_Comment xmlns="f336f4fe-8719-4ea2-b5d6-29b3a580aeb4">Requesting approval for CIV-10335</Approval_x0020_Request_x0020_Comment>
+    <Publication_x0020_Date xmlns="f336f4fe-8719-4ea2-b5d6-29b3a580aeb4">2023-01-23T00:00:00+00:00</Publication_x0020_Date>
+    <SharedWithUsers xmlns="f336f4fe-8719-4ea2-b5d6-29b3a580aeb4">
+      <UserInfo>
+        <DisplayName>Robert Allright</DisplayName>
+        <AccountId>23</AccountId>
+        <AccountType/>
+      </UserInfo>
+    </SharedWithUsers>
+  </documentManagement>
+</p:properties>
+</file>
+
+<file path=customXml/item4.xml><?xml version="1.0" encoding="utf-8"?>
 <ct:contentTypeSchema xmlns:ct="http://schemas.microsoft.com/office/2006/metadata/contentType" xmlns:ma="http://schemas.microsoft.com/office/2006/metadata/properties/metaAttributes" ct:_="" ma:_="" ma:contentTypeName="_CtTemplate" ma:contentTypeID="0x01010064A5FDCCFB03F540B94405305D7DE14F00A4F8B82F7CEF57469A8FE5CEAB7A0EE0" ma:contentTypeVersion="55" ma:contentTypeDescription="Part of Template Management with Site Columns representing custom attributes." ma:contentTypeScope="" ma:versionID="e48abcd8da7fe05ec90dabdfbb8c2749">
   <xsd:schema xmlns:xsd="http://www.w3.org/2001/XMLSchema" xmlns:xs="http://www.w3.org/2001/XMLSchema" xmlns:p="http://schemas.microsoft.com/office/2006/metadata/properties" xmlns:ns2="f336f4fe-8719-4ea2-b5d6-29b3a580aeb4" xmlns:ns3="b57b892a-dd61-4bba-b372-a8d93da2c7e6" targetNamespace="http://schemas.microsoft.com/office/2006/metadata/properties" ma:root="true" ma:fieldsID="4c733adc908683170864ffc34cec60fa" ns2:_="" ns3:_="">
     <xsd:import namespace="f336f4fe-8719-4ea2-b5d6-29b3a580aeb4"/>
@@ -13193,45 +13239,33 @@
 </ct:contentTypeSchema>
 </file>
 
-<file path=customXml/item2.xml><?xml version="1.0" encoding="utf-8"?>
-<p:properties xmlns:p="http://schemas.microsoft.com/office/2006/metadata/properties" xmlns:xsi="http://www.w3.org/2001/XMLSchema-instance" xmlns:pc="http://schemas.microsoft.com/office/infopath/2007/PartnerControls">
-  <documentManagement>
-    <Stage xmlns="f336f4fe-8719-4ea2-b5d6-29b3a580aeb4">In Approval</Stage>
-    <Next_x0020_Stage xmlns="f336f4fe-8719-4ea2-b5d6-29b3a580aeb4">ApproveOrReject</Next_x0020_Stage>
-    <Admin_x0020_Action xmlns="f336f4fe-8719-4ea2-b5d6-29b3a580aeb4" xsi:nil="true"/>
-    <Template_x0020_Category xmlns="f336f4fe-8719-4ea2-b5d6-29b3a580aeb4">Standard Direction - STD</Template_x0020_Category>
-    <Action xmlns="f336f4fe-8719-4ea2-b5d6-29b3a580aeb4" xsi:nil="true"/>
-    <Purpose1 xmlns="f336f4fe-8719-4ea2-b5d6-29b3a580aeb4">SDO - disposal</Purpose1>
-    <Template_x0020_Language xmlns="f336f4fe-8719-4ea2-b5d6-29b3a580aeb4">English - ENG</Template_x0020_Language>
-    <Rename xmlns="f336f4fe-8719-4ea2-b5d6-29b3a580aeb4">true</Rename>
-    <Tornado_x0020_Filename xmlns="f336f4fe-8719-4ea2-b5d6-29b3a580aeb4" xsi:nil="true"/>
-    <Approval_x0020_Request_x0020_Comment xmlns="f336f4fe-8719-4ea2-b5d6-29b3a580aeb4">Requesting approval for CIV-10335</Approval_x0020_Request_x0020_Comment>
-    <Publication_x0020_Date xmlns="f336f4fe-8719-4ea2-b5d6-29b3a580aeb4">2023-01-23T00:00:00+00:00</Publication_x0020_Date>
-    <SharedWithUsers xmlns="f336f4fe-8719-4ea2-b5d6-29b3a580aeb4">
-      <UserInfo>
-        <DisplayName>Robert Allright</DisplayName>
-        <AccountId>23</AccountId>
-        <AccountType/>
-      </UserInfo>
-    </SharedWithUsers>
-  </documentManagement>
-</p:properties>
+<file path=customXml/itemProps1.xml><?xml version="1.0" encoding="utf-8"?>
+<ds:datastoreItem xmlns:ds="http://schemas.openxmlformats.org/officeDocument/2006/customXml" ds:itemID="{02B6CCF1-E7C9-48EF-A441-5399C3DE7DB8}">
+  <ds:schemaRefs>
+    <ds:schemaRef ds:uri="http://schemas.openxmlformats.org/officeDocument/2006/bibliography"/>
+  </ds:schemaRefs>
+</ds:datastoreItem>
 </file>
 
-<file path=customXml/item3.xml><?xml version="1.0" encoding="utf-8"?>
-<?mso-contentType ?>
-<FormTemplates xmlns="http://schemas.microsoft.com/sharepoint/v3/contenttype/forms">
-  <Display>DocumentLibraryForm</Display>
-  <Edit>DocumentLibraryForm</Edit>
-  <New>DocumentLibraryForm</New>
-</FormTemplates>
+<file path=customXml/itemProps2.xml><?xml version="1.0" encoding="utf-8"?>
+<ds:datastoreItem xmlns:ds="http://schemas.openxmlformats.org/officeDocument/2006/customXml" ds:itemID="{3CB3DFB2-2968-44C5-A3A2-A9A8C07ECF2B}">
+  <ds:schemaRefs>
+    <ds:schemaRef ds:uri="http://schemas.microsoft.com/sharepoint/v3/contenttype/forms"/>
+  </ds:schemaRefs>
+</ds:datastoreItem>
 </file>
 
-<file path=customXml/item4.xml><?xml version="1.0" encoding="utf-8"?>
-<b:Sources xmlns:b="http://schemas.openxmlformats.org/officeDocument/2006/bibliography" xmlns="http://schemas.openxmlformats.org/officeDocument/2006/bibliography" SelectedStyle="\APASixthEditionOfficeOnline.xsl" StyleName="APA" Version="6"/>
+<file path=customXml/itemProps3.xml><?xml version="1.0" encoding="utf-8"?>
+<ds:datastoreItem xmlns:ds="http://schemas.openxmlformats.org/officeDocument/2006/customXml" ds:itemID="{7D8F8091-8A28-4DFC-8D60-79DA775EE42D}">
+  <ds:schemaRefs>
+    <ds:schemaRef ds:uri="http://schemas.microsoft.com/office/2006/metadata/properties"/>
+    <ds:schemaRef ds:uri="http://schemas.microsoft.com/office/infopath/2007/PartnerControls"/>
+    <ds:schemaRef ds:uri="f336f4fe-8719-4ea2-b5d6-29b3a580aeb4"/>
+  </ds:schemaRefs>
+</ds:datastoreItem>
 </file>
 
-<file path=customXml/itemProps1.xml><?xml version="1.0" encoding="utf-8"?>
+<file path=customXml/itemProps4.xml><?xml version="1.0" encoding="utf-8"?>
 <ds:datastoreItem xmlns:ds="http://schemas.openxmlformats.org/officeDocument/2006/customXml" ds:itemID="{3743C5DC-131F-4B4B-B7AB-6C0C2A2F462A}">
   <ds:schemaRefs>
     <ds:schemaRef ds:uri="http://schemas.microsoft.com/office/2006/metadata/contentType"/>
@@ -13250,32 +13284,6 @@
 </ds:datastoreItem>
 </file>
 
-<file path=customXml/itemProps2.xml><?xml version="1.0" encoding="utf-8"?>
-<ds:datastoreItem xmlns:ds="http://schemas.openxmlformats.org/officeDocument/2006/customXml" ds:itemID="{7D8F8091-8A28-4DFC-8D60-79DA775EE42D}">
-  <ds:schemaRefs>
-    <ds:schemaRef ds:uri="http://schemas.microsoft.com/office/2006/metadata/properties"/>
-    <ds:schemaRef ds:uri="http://schemas.microsoft.com/office/infopath/2007/PartnerControls"/>
-    <ds:schemaRef ds:uri="f336f4fe-8719-4ea2-b5d6-29b3a580aeb4"/>
-  </ds:schemaRefs>
-</ds:datastoreItem>
-</file>
-
-<file path=customXml/itemProps3.xml><?xml version="1.0" encoding="utf-8"?>
-<ds:datastoreItem xmlns:ds="http://schemas.openxmlformats.org/officeDocument/2006/customXml" ds:itemID="{3CB3DFB2-2968-44C5-A3A2-A9A8C07ECF2B}">
-  <ds:schemaRefs>
-    <ds:schemaRef ds:uri="http://schemas.microsoft.com/sharepoint/v3/contenttype/forms"/>
-  </ds:schemaRefs>
-</ds:datastoreItem>
-</file>
-
-<file path=customXml/itemProps4.xml><?xml version="1.0" encoding="utf-8"?>
-<ds:datastoreItem xmlns:ds="http://schemas.openxmlformats.org/officeDocument/2006/customXml" ds:itemID="{02B6CCF1-E7C9-48EF-A441-5399C3DE7DB8}">
-  <ds:schemaRefs>
-    <ds:schemaRef ds:uri="http://schemas.openxmlformats.org/officeDocument/2006/bibliography"/>
-  </ds:schemaRefs>
-</ds:datastoreItem>
-</file>
-
 <file path=docMetadata/LabelInfo.xml><?xml version="1.0" encoding="utf-8"?>
 <clbl:labelList xmlns:clbl="http://schemas.microsoft.com/office/2020/mipLabelMetadata">
   <clbl:label id="{fa22dce2-39a9-4bf4-a557-7a50b593b56a}" enabled="1" method="Privileged" siteId="{3e0088dc-0629-4ae6-aa8c-813e7a296f50}" contentBits="0" removed="0"/>

</xml_diff>

<commit_message>
CIV-14204 SDO Post Release Rework: Poor spacing and formatting on NIHL/DRH document output. (#4961)
* CIV-14204 Fix template for DRH

* CIV-14204 Fix issues in DRH template

* CIV-14204 Fix issues in NIHL template

* CIV-14204 Fix NIHL and DRH templates

* CIV-14204 Applied changes after master merge

* Update small track document for flight delay

---------

Co-authored-by: Azam <106387766+Azam-Hmcts@users.noreply.github.com>
Co-authored-by: ShwetaTandel-hmcts <shweta.tandel@hmcts.net>
</commit_message>
<xml_diff>
--- a/docker/docmosis/templates/CV-UNS-STD-ENG-01387.docx
+++ b/docker/docmosis/templates/CV-UNS-STD-ENG-01387.docx
@@ -1,6 +1,6 @@
 
 <file path=word/document.xml><?xml version="1.0" encoding="utf-8"?>
-<w:document xmlns:wpc="http://schemas.microsoft.com/office/word/2010/wordprocessingCanvas" xmlns:cx="http://schemas.microsoft.com/office/drawing/2014/chartex" xmlns:cx1="http://schemas.microsoft.com/office/drawing/2015/9/8/chartex" xmlns:cx2="http://schemas.microsoft.com/office/drawing/2015/10/21/chartex" xmlns:cx3="http://schemas.microsoft.com/office/drawing/2016/5/9/chartex" xmlns:cx4="http://schemas.microsoft.com/office/drawing/2016/5/10/chartex" xmlns:cx5="http://schemas.microsoft.com/office/drawing/2016/5/11/chartex" xmlns:cx6="http://schemas.microsoft.com/office/drawing/2016/5/12/chartex" xmlns:cx7="http://schemas.microsoft.com/office/drawing/2016/5/13/chartex" xmlns:cx8="http://schemas.microsoft.com/office/drawing/2016/5/14/chartex" xmlns:mc="http://schemas.openxmlformats.org/markup-compatibility/2006" xmlns:aink="http://schemas.microsoft.com/office/drawing/2016/ink" xmlns:am3d="http://schemas.microsoft.com/office/drawing/2017/model3d" xmlns:o="urn:schemas-microsoft-com:office:office" xmlns:oel="http://schemas.microsoft.com/office/2019/extlst" xmlns:r="http://schemas.openxmlformats.org/officeDocument/2006/relationships" xmlns:m="http://schemas.openxmlformats.org/officeDocument/2006/math" xmlns:v="urn:schemas-microsoft-com:vml" xmlns:wp14="http://schemas.microsoft.com/office/word/2010/wordprocessingDrawing" xmlns:wp="http://schemas.openxmlformats.org/drawingml/2006/wordprocessingDrawing" xmlns:w10="urn:schemas-microsoft-com:office:word" xmlns:w="http://schemas.openxmlformats.org/wordprocessingml/2006/main" xmlns:w14="http://schemas.microsoft.com/office/word/2010/wordml" xmlns:w15="http://schemas.microsoft.com/office/word/2012/wordml" xmlns:w16cex="http://schemas.microsoft.com/office/word/2018/wordml/cex" xmlns:w16cid="http://schemas.microsoft.com/office/word/2016/wordml/cid" xmlns:w16="http://schemas.microsoft.com/office/word/2018/wordml" xmlns:w16sdtdh="http://schemas.microsoft.com/office/word/2020/wordml/sdtdatahash" xmlns:w16se="http://schemas.microsoft.com/office/word/2015/wordml/symex" xmlns:wpg="http://schemas.microsoft.com/office/word/2010/wordprocessingGroup" xmlns:wpi="http://schemas.microsoft.com/office/word/2010/wordprocessingInk" xmlns:wne="http://schemas.microsoft.com/office/word/2006/wordml" xmlns:wps="http://schemas.microsoft.com/office/word/2010/wordprocessingShape" mc:Ignorable="w14 w15 w16se w16cid w16 w16cex w16sdtdh wp14">
+<w:document xmlns:wpc="http://schemas.microsoft.com/office/word/2010/wordprocessingCanvas" xmlns:cx="http://schemas.microsoft.com/office/drawing/2014/chartex" xmlns:cx1="http://schemas.microsoft.com/office/drawing/2015/9/8/chartex" xmlns:cx2="http://schemas.microsoft.com/office/drawing/2015/10/21/chartex" xmlns:cx3="http://schemas.microsoft.com/office/drawing/2016/5/9/chartex" xmlns:cx4="http://schemas.microsoft.com/office/drawing/2016/5/10/chartex" xmlns:cx5="http://schemas.microsoft.com/office/drawing/2016/5/11/chartex" xmlns:cx6="http://schemas.microsoft.com/office/drawing/2016/5/12/chartex" xmlns:cx7="http://schemas.microsoft.com/office/drawing/2016/5/13/chartex" xmlns:cx8="http://schemas.microsoft.com/office/drawing/2016/5/14/chartex" xmlns:mc="http://schemas.openxmlformats.org/markup-compatibility/2006" xmlns:aink="http://schemas.microsoft.com/office/drawing/2016/ink" xmlns:am3d="http://schemas.microsoft.com/office/drawing/2017/model3d" xmlns:o="urn:schemas-microsoft-com:office:office" xmlns:oel="http://schemas.microsoft.com/office/2019/extlst" xmlns:r="http://schemas.openxmlformats.org/officeDocument/2006/relationships" xmlns:m="http://schemas.openxmlformats.org/officeDocument/2006/math" xmlns:v="urn:schemas-microsoft-com:vml" xmlns:wp14="http://schemas.microsoft.com/office/word/2010/wordprocessingDrawing" xmlns:wp="http://schemas.openxmlformats.org/drawingml/2006/wordprocessingDrawing" xmlns:w10="urn:schemas-microsoft-com:office:word" xmlns:w="http://schemas.openxmlformats.org/wordprocessingml/2006/main" xmlns:w14="http://schemas.microsoft.com/office/word/2010/wordml" xmlns:w15="http://schemas.microsoft.com/office/word/2012/wordml" xmlns:w16cex="http://schemas.microsoft.com/office/word/2018/wordml/cex" xmlns:w16cid="http://schemas.microsoft.com/office/word/2016/wordml/cid" xmlns:w16="http://schemas.microsoft.com/office/word/2018/wordml" xmlns:w16du="http://schemas.microsoft.com/office/word/2023/wordml/word16du" xmlns:w16sdtdh="http://schemas.microsoft.com/office/word/2020/wordml/sdtdatahash" xmlns:w16se="http://schemas.microsoft.com/office/word/2015/wordml/symex" xmlns:wpg="http://schemas.microsoft.com/office/word/2010/wordprocessingGroup" xmlns:wpi="http://schemas.microsoft.com/office/word/2010/wordprocessingInk" xmlns:wne="http://schemas.microsoft.com/office/word/2006/wordml" xmlns:wps="http://schemas.microsoft.com/office/word/2010/wordprocessingShape" mc:Ignorable="w14 w15 w16se w16cid w16 w16cex w16sdtdh w16du wp14">
   <w:body>
     <w:p>
       <w:pPr>
@@ -471,7 +471,7 @@
               </wp:inline>
             </w:drawing>
           </mc:Choice>
-          <mc:Fallback xmlns:w16du="http://schemas.microsoft.com/office/word/2023/wordml/word16du" xmlns:pic="http://schemas.openxmlformats.org/drawingml/2006/picture" xmlns:a="http://schemas.openxmlformats.org/drawingml/2006/main">
+          <mc:Fallback xmlns:a="http://schemas.openxmlformats.org/drawingml/2006/main" xmlns:pic="http://schemas.openxmlformats.org/drawingml/2006/picture">
             <w:pict w14:anchorId="1E2983E5">
               <v:group id="Group 2791" style="width:467.95pt;height:68.75pt;mso-position-horizontal-relative:char;mso-position-vertical-relative:line" coordsize="59429,8731" o:spid="_x0000_s1026" w14:anchorId="3F6EA4FE" o:gfxdata="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">
                 <v:shapetype id="_x0000_t75" coordsize="21600,21600" filled="f" stroked="f" o:spt="75" o:preferrelative="t" path="m@4@5l@4@11@9@11@9@5xe">
@@ -728,15 +728,6 @@
         <w:t xml:space="preserve">  &lt;&lt;es_&gt;&gt;</w:t>
       </w:r>
     </w:p>
-    <w:p>
-      <w:pPr>
-        <w:spacing w:line="240" w:lineRule="auto"/>
-        <w:rPr>
-          <w:rFonts w:ascii="Arial" w:hAnsi="Arial" w:cs="Arial"/>
-          <w:lang w:val="en-US"/>
-        </w:rPr>
-      </w:pPr>
-    </w:p>
     <w:tbl>
       <w:tblPr>
         <w:tblStyle w:val="TableGrid"/>
@@ -906,6 +897,17 @@
               <w:t>&lt;&lt;respondent2.partyName&gt;&gt;</w:t>
             </w:r>
           </w:p>
+          <w:p>
+            <w:pPr>
+              <w:tabs>
+                <w:tab w:val="center" w:pos="3969"/>
+                <w:tab w:val="right" w:pos="9817"/>
+              </w:tabs>
+              <w:rPr>
+                <w:rFonts w:ascii="Arial" w:eastAsia="Tahoma" w:hAnsi="Arial" w:cs="Arial"/>
+              </w:rPr>
+            </w:pPr>
+          </w:p>
         </w:tc>
         <w:tc>
           <w:tcPr>
@@ -928,6 +930,17 @@
               </w:rPr>
               <w:t>Defendant</w:t>
             </w:r>
+          </w:p>
+          <w:p>
+            <w:pPr>
+              <w:tabs>
+                <w:tab w:val="center" w:pos="3969"/>
+                <w:tab w:val="right" w:pos="9817"/>
+              </w:tabs>
+              <w:rPr>
+                <w:rFonts w:ascii="Arial" w:eastAsia="Tahoma" w:hAnsi="Arial" w:cs="Arial"/>
+              </w:rPr>
+            </w:pPr>
           </w:p>
         </w:tc>
       </w:tr>
@@ -1076,7 +1089,7 @@
               </wp:inline>
             </w:drawing>
           </mc:Choice>
-          <mc:Fallback xmlns:w16du="http://schemas.microsoft.com/office/word/2023/wordml/word16du" xmlns:pic="http://schemas.openxmlformats.org/drawingml/2006/picture" xmlns:a="http://schemas.openxmlformats.org/drawingml/2006/main">
+          <mc:Fallback xmlns:a="http://schemas.openxmlformats.org/drawingml/2006/main" xmlns:pic="http://schemas.openxmlformats.org/drawingml/2006/picture">
             <w:pict w14:anchorId="01720E1D">
               <v:group id="Group 2792" style="width:467.95pt;height:.75pt;mso-position-horizontal-relative:char;mso-position-vertical-relative:line" coordsize="59429,95" o:spid="_x0000_s1026" w14:anchorId="36C48C52" o:gfxdata="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">
                 <v:shape id="Shape 91" style="position:absolute;width:59429;height:0;visibility:visible;mso-wrap-style:square;v-text-anchor:top" coordsize="5942965,0" o:spid="_x0000_s1027" filled="f" path="m5942965,l,e" o:gfxdata="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">
@@ -1327,7 +1340,7 @@
           <w:snapToGrid w:val="0"/>
           <w:lang w:val="en-US"/>
         </w:rPr>
-        <w:t xml:space="preserve">At all stages, the parties must consider settling this litigation by any means of Alternative Dispute Resolution. This includes round table conferences, early neutral evaluation, mediation and arbitration. Any party not engaging in any such means </w:t>
+        <w:t xml:space="preserve">At all stages, the parties must consider settling this litigation by any means of Alternative Dispute Resolution. This includes round table conferences, early neutral evaluation, mediation and arbitration. Any party not engaging in any such means proposed by another party must upload to the Digital Portal a witness statement </w:t>
       </w:r>
       <w:r>
         <w:rPr>
@@ -1336,7 +1349,7 @@
           <w:lang w:val="en-US"/>
         </w:rPr>
         <w:lastRenderedPageBreak/>
-        <w:t>proposed by another party must upload to the Digital Portal a witness statement giving reasons within 21 days of receipt of that proposal. That witness statement must not be shown to the trial judge until questions of costs arise.</w:t>
+        <w:t>giving reasons within 21 days of receipt of that proposal. That witness statement must not be shown to the trial judge until questions of costs arise.</w:t>
       </w:r>
     </w:p>
     <w:p>
@@ -4355,6 +4368,7 @@
           <w:bCs/>
           <w:lang w:val="en-US"/>
         </w:rPr>
+        <w:lastRenderedPageBreak/>
         <w:t>&lt;</w:t>
       </w:r>
       <w:proofErr w:type="gramStart"/>
@@ -4387,15 +4401,7 @@
           <w:rFonts w:ascii="Arial" w:hAnsi="Arial" w:cs="Arial"/>
           <w:lang w:val="en-US"/>
         </w:rPr>
-        <w:t>sdoR2QuestionsClaimantExpert.sdoApplicationToRelyOnFurther.app</w:t>
-      </w:r>
-      <w:r>
-        <w:rPr>
-          <w:rFonts w:ascii="Arial" w:hAnsi="Arial" w:cs="Arial"/>
-          <w:lang w:val="en-US"/>
-        </w:rPr>
-        <w:lastRenderedPageBreak/>
-        <w:t>licationToRelyOnFurtherDetails.applicationToRelyDetailsDate</w:t>
+        <w:t>sdoR2QuestionsClaimantExpert.sdoApplicationToRelyOnFurther.applicationToRelyOnFurtherDetails.applicationToRelyDetailsDate</w:t>
       </w:r>
       <w:r>
         <w:rPr>
@@ -8280,7 +8286,7 @@
 </file>
 
 <file path=word/endnotes.xml><?xml version="1.0" encoding="utf-8"?>
-<w:endnotes xmlns:wpc="http://schemas.microsoft.com/office/word/2010/wordprocessingCanvas" xmlns:cx="http://schemas.microsoft.com/office/drawing/2014/chartex" xmlns:cx1="http://schemas.microsoft.com/office/drawing/2015/9/8/chartex" xmlns:cx2="http://schemas.microsoft.com/office/drawing/2015/10/21/chartex" xmlns:cx3="http://schemas.microsoft.com/office/drawing/2016/5/9/chartex" xmlns:cx4="http://schemas.microsoft.com/office/drawing/2016/5/10/chartex" xmlns:cx5="http://schemas.microsoft.com/office/drawing/2016/5/11/chartex" xmlns:cx6="http://schemas.microsoft.com/office/drawing/2016/5/12/chartex" xmlns:cx7="http://schemas.microsoft.com/office/drawing/2016/5/13/chartex" xmlns:cx8="http://schemas.microsoft.com/office/drawing/2016/5/14/chartex" xmlns:mc="http://schemas.openxmlformats.org/markup-compatibility/2006" xmlns:aink="http://schemas.microsoft.com/office/drawing/2016/ink" xmlns:am3d="http://schemas.microsoft.com/office/drawing/2017/model3d" xmlns:o="urn:schemas-microsoft-com:office:office" xmlns:oel="http://schemas.microsoft.com/office/2019/extlst" xmlns:r="http://schemas.openxmlformats.org/officeDocument/2006/relationships" xmlns:m="http://schemas.openxmlformats.org/officeDocument/2006/math" xmlns:v="urn:schemas-microsoft-com:vml" xmlns:wp14="http://schemas.microsoft.com/office/word/2010/wordprocessingDrawing" xmlns:wp="http://schemas.openxmlformats.org/drawingml/2006/wordprocessingDrawing" xmlns:w10="urn:schemas-microsoft-com:office:word" xmlns:w="http://schemas.openxmlformats.org/wordprocessingml/2006/main" xmlns:w14="http://schemas.microsoft.com/office/word/2010/wordml" xmlns:w15="http://schemas.microsoft.com/office/word/2012/wordml" xmlns:w16cex="http://schemas.microsoft.com/office/word/2018/wordml/cex" xmlns:w16cid="http://schemas.microsoft.com/office/word/2016/wordml/cid" xmlns:w16="http://schemas.microsoft.com/office/word/2018/wordml" xmlns:w16sdtdh="http://schemas.microsoft.com/office/word/2020/wordml/sdtdatahash" xmlns:w16se="http://schemas.microsoft.com/office/word/2015/wordml/symex" xmlns:wpg="http://schemas.microsoft.com/office/word/2010/wordprocessingGroup" xmlns:wpi="http://schemas.microsoft.com/office/word/2010/wordprocessingInk" xmlns:wne="http://schemas.microsoft.com/office/word/2006/wordml" xmlns:wps="http://schemas.microsoft.com/office/word/2010/wordprocessingShape" mc:Ignorable="w14 w15 w16se w16cid w16 w16cex w16sdtdh wp14">
+<w:endnotes xmlns:wpc="http://schemas.microsoft.com/office/word/2010/wordprocessingCanvas" xmlns:cx="http://schemas.microsoft.com/office/drawing/2014/chartex" xmlns:cx1="http://schemas.microsoft.com/office/drawing/2015/9/8/chartex" xmlns:cx2="http://schemas.microsoft.com/office/drawing/2015/10/21/chartex" xmlns:cx3="http://schemas.microsoft.com/office/drawing/2016/5/9/chartex" xmlns:cx4="http://schemas.microsoft.com/office/drawing/2016/5/10/chartex" xmlns:cx5="http://schemas.microsoft.com/office/drawing/2016/5/11/chartex" xmlns:cx6="http://schemas.microsoft.com/office/drawing/2016/5/12/chartex" xmlns:cx7="http://schemas.microsoft.com/office/drawing/2016/5/13/chartex" xmlns:cx8="http://schemas.microsoft.com/office/drawing/2016/5/14/chartex" xmlns:mc="http://schemas.openxmlformats.org/markup-compatibility/2006" xmlns:aink="http://schemas.microsoft.com/office/drawing/2016/ink" xmlns:am3d="http://schemas.microsoft.com/office/drawing/2017/model3d" xmlns:o="urn:schemas-microsoft-com:office:office" xmlns:oel="http://schemas.microsoft.com/office/2019/extlst" xmlns:r="http://schemas.openxmlformats.org/officeDocument/2006/relationships" xmlns:m="http://schemas.openxmlformats.org/officeDocument/2006/math" xmlns:v="urn:schemas-microsoft-com:vml" xmlns:wp14="http://schemas.microsoft.com/office/word/2010/wordprocessingDrawing" xmlns:wp="http://schemas.openxmlformats.org/drawingml/2006/wordprocessingDrawing" xmlns:w10="urn:schemas-microsoft-com:office:word" xmlns:w="http://schemas.openxmlformats.org/wordprocessingml/2006/main" xmlns:w14="http://schemas.microsoft.com/office/word/2010/wordml" xmlns:w15="http://schemas.microsoft.com/office/word/2012/wordml" xmlns:w16cex="http://schemas.microsoft.com/office/word/2018/wordml/cex" xmlns:w16cid="http://schemas.microsoft.com/office/word/2016/wordml/cid" xmlns:w16="http://schemas.microsoft.com/office/word/2018/wordml" xmlns:w16du="http://schemas.microsoft.com/office/word/2023/wordml/word16du" xmlns:w16sdtdh="http://schemas.microsoft.com/office/word/2020/wordml/sdtdatahash" xmlns:w16se="http://schemas.microsoft.com/office/word/2015/wordml/symex" xmlns:wpg="http://schemas.microsoft.com/office/word/2010/wordprocessingGroup" xmlns:wpi="http://schemas.microsoft.com/office/word/2010/wordprocessingInk" xmlns:wne="http://schemas.microsoft.com/office/word/2006/wordml" xmlns:wps="http://schemas.microsoft.com/office/word/2010/wordprocessingShape" mc:Ignorable="w14 w15 w16se w16cid w16 w16cex w16sdtdh w16du wp14">
   <w:endnote w:type="separator" w:id="-1">
     <w:p>
       <w:pPr>
@@ -8305,7 +8311,7 @@
 </file>
 
 <file path=word/footnotes.xml><?xml version="1.0" encoding="utf-8"?>
-<w:footnotes xmlns:wpc="http://schemas.microsoft.com/office/word/2010/wordprocessingCanvas" xmlns:cx="http://schemas.microsoft.com/office/drawing/2014/chartex" xmlns:cx1="http://schemas.microsoft.com/office/drawing/2015/9/8/chartex" xmlns:cx2="http://schemas.microsoft.com/office/drawing/2015/10/21/chartex" xmlns:cx3="http://schemas.microsoft.com/office/drawing/2016/5/9/chartex" xmlns:cx4="http://schemas.microsoft.com/office/drawing/2016/5/10/chartex" xmlns:cx5="http://schemas.microsoft.com/office/drawing/2016/5/11/chartex" xmlns:cx6="http://schemas.microsoft.com/office/drawing/2016/5/12/chartex" xmlns:cx7="http://schemas.microsoft.com/office/drawing/2016/5/13/chartex" xmlns:cx8="http://schemas.microsoft.com/office/drawing/2016/5/14/chartex" xmlns:mc="http://schemas.openxmlformats.org/markup-compatibility/2006" xmlns:aink="http://schemas.microsoft.com/office/drawing/2016/ink" xmlns:am3d="http://schemas.microsoft.com/office/drawing/2017/model3d" xmlns:o="urn:schemas-microsoft-com:office:office" xmlns:oel="http://schemas.microsoft.com/office/2019/extlst" xmlns:r="http://schemas.openxmlformats.org/officeDocument/2006/relationships" xmlns:m="http://schemas.openxmlformats.org/officeDocument/2006/math" xmlns:v="urn:schemas-microsoft-com:vml" xmlns:wp14="http://schemas.microsoft.com/office/word/2010/wordprocessingDrawing" xmlns:wp="http://schemas.openxmlformats.org/drawingml/2006/wordprocessingDrawing" xmlns:w10="urn:schemas-microsoft-com:office:word" xmlns:w="http://schemas.openxmlformats.org/wordprocessingml/2006/main" xmlns:w14="http://schemas.microsoft.com/office/word/2010/wordml" xmlns:w15="http://schemas.microsoft.com/office/word/2012/wordml" xmlns:w16cex="http://schemas.microsoft.com/office/word/2018/wordml/cex" xmlns:w16cid="http://schemas.microsoft.com/office/word/2016/wordml/cid" xmlns:w16="http://schemas.microsoft.com/office/word/2018/wordml" xmlns:w16sdtdh="http://schemas.microsoft.com/office/word/2020/wordml/sdtdatahash" xmlns:w16se="http://schemas.microsoft.com/office/word/2015/wordml/symex" xmlns:wpg="http://schemas.microsoft.com/office/word/2010/wordprocessingGroup" xmlns:wpi="http://schemas.microsoft.com/office/word/2010/wordprocessingInk" xmlns:wne="http://schemas.microsoft.com/office/word/2006/wordml" xmlns:wps="http://schemas.microsoft.com/office/word/2010/wordprocessingShape" mc:Ignorable="w14 w15 w16se w16cid w16 w16cex w16sdtdh wp14">
+<w:footnotes xmlns:wpc="http://schemas.microsoft.com/office/word/2010/wordprocessingCanvas" xmlns:cx="http://schemas.microsoft.com/office/drawing/2014/chartex" xmlns:cx1="http://schemas.microsoft.com/office/drawing/2015/9/8/chartex" xmlns:cx2="http://schemas.microsoft.com/office/drawing/2015/10/21/chartex" xmlns:cx3="http://schemas.microsoft.com/office/drawing/2016/5/9/chartex" xmlns:cx4="http://schemas.microsoft.com/office/drawing/2016/5/10/chartex" xmlns:cx5="http://schemas.microsoft.com/office/drawing/2016/5/11/chartex" xmlns:cx6="http://schemas.microsoft.com/office/drawing/2016/5/12/chartex" xmlns:cx7="http://schemas.microsoft.com/office/drawing/2016/5/13/chartex" xmlns:cx8="http://schemas.microsoft.com/office/drawing/2016/5/14/chartex" xmlns:mc="http://schemas.openxmlformats.org/markup-compatibility/2006" xmlns:aink="http://schemas.microsoft.com/office/drawing/2016/ink" xmlns:am3d="http://schemas.microsoft.com/office/drawing/2017/model3d" xmlns:o="urn:schemas-microsoft-com:office:office" xmlns:oel="http://schemas.microsoft.com/office/2019/extlst" xmlns:r="http://schemas.openxmlformats.org/officeDocument/2006/relationships" xmlns:m="http://schemas.openxmlformats.org/officeDocument/2006/math" xmlns:v="urn:schemas-microsoft-com:vml" xmlns:wp14="http://schemas.microsoft.com/office/word/2010/wordprocessingDrawing" xmlns:wp="http://schemas.openxmlformats.org/drawingml/2006/wordprocessingDrawing" xmlns:w10="urn:schemas-microsoft-com:office:word" xmlns:w="http://schemas.openxmlformats.org/wordprocessingml/2006/main" xmlns:w14="http://schemas.microsoft.com/office/word/2010/wordml" xmlns:w15="http://schemas.microsoft.com/office/word/2012/wordml" xmlns:w16cex="http://schemas.microsoft.com/office/word/2018/wordml/cex" xmlns:w16cid="http://schemas.microsoft.com/office/word/2016/wordml/cid" xmlns:w16="http://schemas.microsoft.com/office/word/2018/wordml" xmlns:w16du="http://schemas.microsoft.com/office/word/2023/wordml/word16du" xmlns:w16sdtdh="http://schemas.microsoft.com/office/word/2020/wordml/sdtdatahash" xmlns:w16se="http://schemas.microsoft.com/office/word/2015/wordml/symex" xmlns:wpg="http://schemas.microsoft.com/office/word/2010/wordprocessingGroup" xmlns:wpi="http://schemas.microsoft.com/office/word/2010/wordprocessingInk" xmlns:wne="http://schemas.microsoft.com/office/word/2006/wordml" xmlns:wps="http://schemas.microsoft.com/office/word/2010/wordprocessingShape" mc:Ignorable="w14 w15 w16se w16cid w16 w16cex w16sdtdh w16du wp14">
   <w:footnote w:type="separator" w:id="-1">
     <w:p>
       <w:pPr>
@@ -8330,7 +8336,7 @@
 </file>
 
 <file path=word/numbering.xml><?xml version="1.0" encoding="utf-8"?>
-<w:numbering xmlns:wpc="http://schemas.microsoft.com/office/word/2010/wordprocessingCanvas" xmlns:cx="http://schemas.microsoft.com/office/drawing/2014/chartex" xmlns:cx1="http://schemas.microsoft.com/office/drawing/2015/9/8/chartex" xmlns:cx2="http://schemas.microsoft.com/office/drawing/2015/10/21/chartex" xmlns:cx3="http://schemas.microsoft.com/office/drawing/2016/5/9/chartex" xmlns:cx4="http://schemas.microsoft.com/office/drawing/2016/5/10/chartex" xmlns:cx5="http://schemas.microsoft.com/office/drawing/2016/5/11/chartex" xmlns:cx6="http://schemas.microsoft.com/office/drawing/2016/5/12/chartex" xmlns:cx7="http://schemas.microsoft.com/office/drawing/2016/5/13/chartex" xmlns:cx8="http://schemas.microsoft.com/office/drawing/2016/5/14/chartex" xmlns:mc="http://schemas.openxmlformats.org/markup-compatibility/2006" xmlns:aink="http://schemas.microsoft.com/office/drawing/2016/ink" xmlns:am3d="http://schemas.microsoft.com/office/drawing/2017/model3d" xmlns:o="urn:schemas-microsoft-com:office:office" xmlns:oel="http://schemas.microsoft.com/office/2019/extlst" xmlns:r="http://schemas.openxmlformats.org/officeDocument/2006/relationships" xmlns:m="http://schemas.openxmlformats.org/officeDocument/2006/math" xmlns:v="urn:schemas-microsoft-com:vml" xmlns:wp14="http://schemas.microsoft.com/office/word/2010/wordprocessingDrawing" xmlns:wp="http://schemas.openxmlformats.org/drawingml/2006/wordprocessingDrawing" xmlns:w10="urn:schemas-microsoft-com:office:word" xmlns:w="http://schemas.openxmlformats.org/wordprocessingml/2006/main" xmlns:w14="http://schemas.microsoft.com/office/word/2010/wordml" xmlns:w15="http://schemas.microsoft.com/office/word/2012/wordml" xmlns:w16cex="http://schemas.microsoft.com/office/word/2018/wordml/cex" xmlns:w16cid="http://schemas.microsoft.com/office/word/2016/wordml/cid" xmlns:w16="http://schemas.microsoft.com/office/word/2018/wordml" xmlns:w16sdtdh="http://schemas.microsoft.com/office/word/2020/wordml/sdtdatahash" xmlns:w16se="http://schemas.microsoft.com/office/word/2015/wordml/symex" xmlns:wpg="http://schemas.microsoft.com/office/word/2010/wordprocessingGroup" xmlns:wpi="http://schemas.microsoft.com/office/word/2010/wordprocessingInk" xmlns:wne="http://schemas.microsoft.com/office/word/2006/wordml" xmlns:wps="http://schemas.microsoft.com/office/word/2010/wordprocessingShape" mc:Ignorable="w14 w15 w16se w16cid w16 w16cex w16sdtdh wp14">
+<w:numbering xmlns:wpc="http://schemas.microsoft.com/office/word/2010/wordprocessingCanvas" xmlns:cx="http://schemas.microsoft.com/office/drawing/2014/chartex" xmlns:cx1="http://schemas.microsoft.com/office/drawing/2015/9/8/chartex" xmlns:cx2="http://schemas.microsoft.com/office/drawing/2015/10/21/chartex" xmlns:cx3="http://schemas.microsoft.com/office/drawing/2016/5/9/chartex" xmlns:cx4="http://schemas.microsoft.com/office/drawing/2016/5/10/chartex" xmlns:cx5="http://schemas.microsoft.com/office/drawing/2016/5/11/chartex" xmlns:cx6="http://schemas.microsoft.com/office/drawing/2016/5/12/chartex" xmlns:cx7="http://schemas.microsoft.com/office/drawing/2016/5/13/chartex" xmlns:cx8="http://schemas.microsoft.com/office/drawing/2016/5/14/chartex" xmlns:mc="http://schemas.openxmlformats.org/markup-compatibility/2006" xmlns:aink="http://schemas.microsoft.com/office/drawing/2016/ink" xmlns:am3d="http://schemas.microsoft.com/office/drawing/2017/model3d" xmlns:o="urn:schemas-microsoft-com:office:office" xmlns:oel="http://schemas.microsoft.com/office/2019/extlst" xmlns:r="http://schemas.openxmlformats.org/officeDocument/2006/relationships" xmlns:m="http://schemas.openxmlformats.org/officeDocument/2006/math" xmlns:v="urn:schemas-microsoft-com:vml" xmlns:wp14="http://schemas.microsoft.com/office/word/2010/wordprocessingDrawing" xmlns:wp="http://schemas.openxmlformats.org/drawingml/2006/wordprocessingDrawing" xmlns:w10="urn:schemas-microsoft-com:office:word" xmlns:w="http://schemas.openxmlformats.org/wordprocessingml/2006/main" xmlns:w14="http://schemas.microsoft.com/office/word/2010/wordml" xmlns:w15="http://schemas.microsoft.com/office/word/2012/wordml" xmlns:w16cex="http://schemas.microsoft.com/office/word/2018/wordml/cex" xmlns:w16cid="http://schemas.microsoft.com/office/word/2016/wordml/cid" xmlns:w16="http://schemas.microsoft.com/office/word/2018/wordml" xmlns:w16du="http://schemas.microsoft.com/office/word/2023/wordml/word16du" xmlns:w16sdtdh="http://schemas.microsoft.com/office/word/2020/wordml/sdtdatahash" xmlns:w16se="http://schemas.microsoft.com/office/word/2015/wordml/symex" xmlns:wpg="http://schemas.microsoft.com/office/word/2010/wordprocessingGroup" xmlns:wpi="http://schemas.microsoft.com/office/word/2010/wordprocessingInk" xmlns:wne="http://schemas.microsoft.com/office/word/2006/wordml" xmlns:wps="http://schemas.microsoft.com/office/word/2010/wordprocessingShape" mc:Ignorable="w14 w15 w16se w16cid w16 w16cex w16sdtdh w16du wp14">
   <w:abstractNum w:abstractNumId="0" w15:restartNumberingAfterBreak="0">
     <w:nsid w:val="0110743D"/>
     <w:multiLevelType w:val="hybridMultilevel"/>
@@ -8783,15 +8789,17 @@
   <w:abstractNum w:abstractNumId="5" w15:restartNumberingAfterBreak="0">
     <w:nsid w:val="10067532"/>
     <w:multiLevelType w:val="hybridMultilevel"/>
-    <w:tmpl w:val="B6126EA2"/>
-    <w:lvl w:ilvl="0" w:tplc="1EEEEE26">
+    <w:tmpl w:val="777C7238"/>
+    <w:lvl w:ilvl="0" w:tplc="97B2EF5E">
       <w:start w:val="1"/>
       <w:numFmt w:val="decimal"/>
-      <w:suff w:val="space"/>
       <w:lvlText w:val="%1."/>
       <w:lvlJc w:val="left"/>
       <w:pPr>
-        <w:ind w:left="720" w:hanging="360"/>
+        <w:tabs>
+          <w:tab w:val="num" w:pos="737"/>
+        </w:tabs>
+        <w:ind w:left="737" w:hanging="377"/>
       </w:pPr>
       <w:rPr>
         <w:rFonts w:ascii="Arial" w:hAnsi="Arial" w:cs="Arial" w:hint="default"/>
@@ -11863,7 +11871,7 @@
 </file>
 
 <file path=word/styles.xml><?xml version="1.0" encoding="utf-8"?>
-<w:styles xmlns:mc="http://schemas.openxmlformats.org/markup-compatibility/2006" xmlns:r="http://schemas.openxmlformats.org/officeDocument/2006/relationships" xmlns:w="http://schemas.openxmlformats.org/wordprocessingml/2006/main" xmlns:w14="http://schemas.microsoft.com/office/word/2010/wordml" xmlns:w15="http://schemas.microsoft.com/office/word/2012/wordml" xmlns:w16cex="http://schemas.microsoft.com/office/word/2018/wordml/cex" xmlns:w16cid="http://schemas.microsoft.com/office/word/2016/wordml/cid" xmlns:w16="http://schemas.microsoft.com/office/word/2018/wordml" xmlns:w16sdtdh="http://schemas.microsoft.com/office/word/2020/wordml/sdtdatahash" xmlns:w16se="http://schemas.microsoft.com/office/word/2015/wordml/symex" mc:Ignorable="w14 w15 w16se w16cid w16 w16cex w16sdtdh">
+<w:styles xmlns:mc="http://schemas.openxmlformats.org/markup-compatibility/2006" xmlns:r="http://schemas.openxmlformats.org/officeDocument/2006/relationships" xmlns:w="http://schemas.openxmlformats.org/wordprocessingml/2006/main" xmlns:w14="http://schemas.microsoft.com/office/word/2010/wordml" xmlns:w15="http://schemas.microsoft.com/office/word/2012/wordml" xmlns:w16cex="http://schemas.microsoft.com/office/word/2018/wordml/cex" xmlns:w16cid="http://schemas.microsoft.com/office/word/2016/wordml/cid" xmlns:w16="http://schemas.microsoft.com/office/word/2018/wordml" xmlns:w16du="http://schemas.microsoft.com/office/word/2023/wordml/word16du" xmlns:w16sdtdh="http://schemas.microsoft.com/office/word/2020/wordml/sdtdatahash" xmlns:w16se="http://schemas.microsoft.com/office/word/2015/wordml/symex" mc:Ignorable="w14 w15 w16se w16cid w16 w16cex w16sdtdh w16du">
   <w:docDefaults>
     <w:rPrDefault>
       <w:rPr>
@@ -12872,6 +12880,44 @@
 </file>
 
 <file path=customXml/item1.xml><?xml version="1.0" encoding="utf-8"?>
+<b:Sources xmlns:b="http://schemas.openxmlformats.org/officeDocument/2006/bibliography" xmlns="http://schemas.openxmlformats.org/officeDocument/2006/bibliography" SelectedStyle="\APASixthEditionOfficeOnline.xsl" StyleName="APA" Version="6"/>
+</file>
+
+<file path=customXml/item2.xml><?xml version="1.0" encoding="utf-8"?>
+<?mso-contentType ?>
+<FormTemplates xmlns="http://schemas.microsoft.com/sharepoint/v3/contenttype/forms">
+  <Display>DocumentLibraryForm</Display>
+  <Edit>DocumentLibraryForm</Edit>
+  <New>DocumentLibraryForm</New>
+</FormTemplates>
+</file>
+
+<file path=customXml/item3.xml><?xml version="1.0" encoding="utf-8"?>
+<p:properties xmlns:p="http://schemas.microsoft.com/office/2006/metadata/properties" xmlns:xsi="http://www.w3.org/2001/XMLSchema-instance" xmlns:pc="http://schemas.microsoft.com/office/infopath/2007/PartnerControls">
+  <documentManagement>
+    <Stage xmlns="f336f4fe-8719-4ea2-b5d6-29b3a580aeb4">In Approval</Stage>
+    <Next_x0020_Stage xmlns="f336f4fe-8719-4ea2-b5d6-29b3a580aeb4">ApproveOrReject</Next_x0020_Stage>
+    <Admin_x0020_Action xmlns="f336f4fe-8719-4ea2-b5d6-29b3a580aeb4" xsi:nil="true"/>
+    <Template_x0020_Category xmlns="f336f4fe-8719-4ea2-b5d6-29b3a580aeb4">Standard Direction - STD</Template_x0020_Category>
+    <Action xmlns="f336f4fe-8719-4ea2-b5d6-29b3a580aeb4" xsi:nil="true"/>
+    <Purpose1 xmlns="f336f4fe-8719-4ea2-b5d6-29b3a580aeb4">SDO - disposal</Purpose1>
+    <Template_x0020_Language xmlns="f336f4fe-8719-4ea2-b5d6-29b3a580aeb4">English - ENG</Template_x0020_Language>
+    <Rename xmlns="f336f4fe-8719-4ea2-b5d6-29b3a580aeb4">true</Rename>
+    <Tornado_x0020_Filename xmlns="f336f4fe-8719-4ea2-b5d6-29b3a580aeb4" xsi:nil="true"/>
+    <Approval_x0020_Request_x0020_Comment xmlns="f336f4fe-8719-4ea2-b5d6-29b3a580aeb4">Requesting approval for CIV-10335</Approval_x0020_Request_x0020_Comment>
+    <Publication_x0020_Date xmlns="f336f4fe-8719-4ea2-b5d6-29b3a580aeb4">2023-01-23T00:00:00+00:00</Publication_x0020_Date>
+    <SharedWithUsers xmlns="f336f4fe-8719-4ea2-b5d6-29b3a580aeb4">
+      <UserInfo>
+        <DisplayName>Robert Allright</DisplayName>
+        <AccountId>23</AccountId>
+        <AccountType/>
+      </UserInfo>
+    </SharedWithUsers>
+  </documentManagement>
+</p:properties>
+</file>
+
+<file path=customXml/item4.xml><?xml version="1.0" encoding="utf-8"?>
 <ct:contentTypeSchema xmlns:ct="http://schemas.microsoft.com/office/2006/metadata/contentType" xmlns:ma="http://schemas.microsoft.com/office/2006/metadata/properties/metaAttributes" ct:_="" ma:_="" ma:contentTypeName="_CtTemplate" ma:contentTypeID="0x01010064A5FDCCFB03F540B94405305D7DE14F00A4F8B82F7CEF57469A8FE5CEAB7A0EE0" ma:contentTypeVersion="55" ma:contentTypeDescription="Part of Template Management with Site Columns representing custom attributes." ma:contentTypeScope="" ma:versionID="e48abcd8da7fe05ec90dabdfbb8c2749">
   <xsd:schema xmlns:xsd="http://www.w3.org/2001/XMLSchema" xmlns:xs="http://www.w3.org/2001/XMLSchema" xmlns:p="http://schemas.microsoft.com/office/2006/metadata/properties" xmlns:ns2="f336f4fe-8719-4ea2-b5d6-29b3a580aeb4" xmlns:ns3="b57b892a-dd61-4bba-b372-a8d93da2c7e6" targetNamespace="http://schemas.microsoft.com/office/2006/metadata/properties" ma:root="true" ma:fieldsID="4c733adc908683170864ffc34cec60fa" ns2:_="" ns3:_="">
     <xsd:import namespace="f336f4fe-8719-4ea2-b5d6-29b3a580aeb4"/>
@@ -13193,45 +13239,33 @@
 </ct:contentTypeSchema>
 </file>
 
-<file path=customXml/item2.xml><?xml version="1.0" encoding="utf-8"?>
-<p:properties xmlns:p="http://schemas.microsoft.com/office/2006/metadata/properties" xmlns:xsi="http://www.w3.org/2001/XMLSchema-instance" xmlns:pc="http://schemas.microsoft.com/office/infopath/2007/PartnerControls">
-  <documentManagement>
-    <Stage xmlns="f336f4fe-8719-4ea2-b5d6-29b3a580aeb4">In Approval</Stage>
-    <Next_x0020_Stage xmlns="f336f4fe-8719-4ea2-b5d6-29b3a580aeb4">ApproveOrReject</Next_x0020_Stage>
-    <Admin_x0020_Action xmlns="f336f4fe-8719-4ea2-b5d6-29b3a580aeb4" xsi:nil="true"/>
-    <Template_x0020_Category xmlns="f336f4fe-8719-4ea2-b5d6-29b3a580aeb4">Standard Direction - STD</Template_x0020_Category>
-    <Action xmlns="f336f4fe-8719-4ea2-b5d6-29b3a580aeb4" xsi:nil="true"/>
-    <Purpose1 xmlns="f336f4fe-8719-4ea2-b5d6-29b3a580aeb4">SDO - disposal</Purpose1>
-    <Template_x0020_Language xmlns="f336f4fe-8719-4ea2-b5d6-29b3a580aeb4">English - ENG</Template_x0020_Language>
-    <Rename xmlns="f336f4fe-8719-4ea2-b5d6-29b3a580aeb4">true</Rename>
-    <Tornado_x0020_Filename xmlns="f336f4fe-8719-4ea2-b5d6-29b3a580aeb4" xsi:nil="true"/>
-    <Approval_x0020_Request_x0020_Comment xmlns="f336f4fe-8719-4ea2-b5d6-29b3a580aeb4">Requesting approval for CIV-10335</Approval_x0020_Request_x0020_Comment>
-    <Publication_x0020_Date xmlns="f336f4fe-8719-4ea2-b5d6-29b3a580aeb4">2023-01-23T00:00:00+00:00</Publication_x0020_Date>
-    <SharedWithUsers xmlns="f336f4fe-8719-4ea2-b5d6-29b3a580aeb4">
-      <UserInfo>
-        <DisplayName>Robert Allright</DisplayName>
-        <AccountId>23</AccountId>
-        <AccountType/>
-      </UserInfo>
-    </SharedWithUsers>
-  </documentManagement>
-</p:properties>
+<file path=customXml/itemProps1.xml><?xml version="1.0" encoding="utf-8"?>
+<ds:datastoreItem xmlns:ds="http://schemas.openxmlformats.org/officeDocument/2006/customXml" ds:itemID="{02B6CCF1-E7C9-48EF-A441-5399C3DE7DB8}">
+  <ds:schemaRefs>
+    <ds:schemaRef ds:uri="http://schemas.openxmlformats.org/officeDocument/2006/bibliography"/>
+  </ds:schemaRefs>
+</ds:datastoreItem>
 </file>
 
-<file path=customXml/item3.xml><?xml version="1.0" encoding="utf-8"?>
-<?mso-contentType ?>
-<FormTemplates xmlns="http://schemas.microsoft.com/sharepoint/v3/contenttype/forms">
-  <Display>DocumentLibraryForm</Display>
-  <Edit>DocumentLibraryForm</Edit>
-  <New>DocumentLibraryForm</New>
-</FormTemplates>
+<file path=customXml/itemProps2.xml><?xml version="1.0" encoding="utf-8"?>
+<ds:datastoreItem xmlns:ds="http://schemas.openxmlformats.org/officeDocument/2006/customXml" ds:itemID="{3CB3DFB2-2968-44C5-A3A2-A9A8C07ECF2B}">
+  <ds:schemaRefs>
+    <ds:schemaRef ds:uri="http://schemas.microsoft.com/sharepoint/v3/contenttype/forms"/>
+  </ds:schemaRefs>
+</ds:datastoreItem>
 </file>
 
-<file path=customXml/item4.xml><?xml version="1.0" encoding="utf-8"?>
-<b:Sources xmlns:b="http://schemas.openxmlformats.org/officeDocument/2006/bibliography" xmlns="http://schemas.openxmlformats.org/officeDocument/2006/bibliography" SelectedStyle="\APASixthEditionOfficeOnline.xsl" StyleName="APA" Version="6"/>
+<file path=customXml/itemProps3.xml><?xml version="1.0" encoding="utf-8"?>
+<ds:datastoreItem xmlns:ds="http://schemas.openxmlformats.org/officeDocument/2006/customXml" ds:itemID="{7D8F8091-8A28-4DFC-8D60-79DA775EE42D}">
+  <ds:schemaRefs>
+    <ds:schemaRef ds:uri="http://schemas.microsoft.com/office/2006/metadata/properties"/>
+    <ds:schemaRef ds:uri="http://schemas.microsoft.com/office/infopath/2007/PartnerControls"/>
+    <ds:schemaRef ds:uri="f336f4fe-8719-4ea2-b5d6-29b3a580aeb4"/>
+  </ds:schemaRefs>
+</ds:datastoreItem>
 </file>
 
-<file path=customXml/itemProps1.xml><?xml version="1.0" encoding="utf-8"?>
+<file path=customXml/itemProps4.xml><?xml version="1.0" encoding="utf-8"?>
 <ds:datastoreItem xmlns:ds="http://schemas.openxmlformats.org/officeDocument/2006/customXml" ds:itemID="{3743C5DC-131F-4B4B-B7AB-6C0C2A2F462A}">
   <ds:schemaRefs>
     <ds:schemaRef ds:uri="http://schemas.microsoft.com/office/2006/metadata/contentType"/>
@@ -13250,32 +13284,6 @@
 </ds:datastoreItem>
 </file>
 
-<file path=customXml/itemProps2.xml><?xml version="1.0" encoding="utf-8"?>
-<ds:datastoreItem xmlns:ds="http://schemas.openxmlformats.org/officeDocument/2006/customXml" ds:itemID="{7D8F8091-8A28-4DFC-8D60-79DA775EE42D}">
-  <ds:schemaRefs>
-    <ds:schemaRef ds:uri="http://schemas.microsoft.com/office/2006/metadata/properties"/>
-    <ds:schemaRef ds:uri="http://schemas.microsoft.com/office/infopath/2007/PartnerControls"/>
-    <ds:schemaRef ds:uri="f336f4fe-8719-4ea2-b5d6-29b3a580aeb4"/>
-  </ds:schemaRefs>
-</ds:datastoreItem>
-</file>
-
-<file path=customXml/itemProps3.xml><?xml version="1.0" encoding="utf-8"?>
-<ds:datastoreItem xmlns:ds="http://schemas.openxmlformats.org/officeDocument/2006/customXml" ds:itemID="{3CB3DFB2-2968-44C5-A3A2-A9A8C07ECF2B}">
-  <ds:schemaRefs>
-    <ds:schemaRef ds:uri="http://schemas.microsoft.com/sharepoint/v3/contenttype/forms"/>
-  </ds:schemaRefs>
-</ds:datastoreItem>
-</file>
-
-<file path=customXml/itemProps4.xml><?xml version="1.0" encoding="utf-8"?>
-<ds:datastoreItem xmlns:ds="http://schemas.openxmlformats.org/officeDocument/2006/customXml" ds:itemID="{02B6CCF1-E7C9-48EF-A441-5399C3DE7DB8}">
-  <ds:schemaRefs>
-    <ds:schemaRef ds:uri="http://schemas.openxmlformats.org/officeDocument/2006/bibliography"/>
-  </ds:schemaRefs>
-</ds:datastoreItem>
-</file>
-
 <file path=docMetadata/LabelInfo.xml><?xml version="1.0" encoding="utf-8"?>
 <clbl:labelList xmlns:clbl="http://schemas.microsoft.com/office/2020/mipLabelMetadata">
   <clbl:label id="{fa22dce2-39a9-4bf4-a557-7a50b593b56a}" enabled="1" method="Privileged" siteId="{3e0088dc-0629-4ae6-aa8c-813e7a296f50}" contentBits="0" removed="0"/>

</xml_diff>